<commit_message>
note 3 for  ch4
</commit_message>
<xml_diff>
--- a/ch4-Comments.docx
+++ b/ch4-Comments.docx
@@ -23,7 +23,7 @@
             <mc:AlternateContent>
               <mc:Choice Requires="wpg">
                 <w:drawing>
-                  <wp:anchor distT="0" distB="0" distL="114300" distR="114300" simplePos="0" relativeHeight="251659264" behindDoc="1" locked="0" layoutInCell="1" allowOverlap="1">
+                  <wp:anchor distT="0" distB="0" distL="114300" distR="114300" simplePos="0" relativeHeight="251659264" behindDoc="1" locked="0" layoutInCell="1" allowOverlap="1" wp14:anchorId="25D3FC9E" wp14:editId="508F09A5">
                     <wp:simplePos x="0" y="0"/>
                     <mc:AlternateContent>
                       <mc:Choice Requires="wp14">
@@ -140,7 +140,7 @@
                                     </w:rPr>
                                     <w:alias w:val="Date"/>
                                     <w:tag w:val=""/>
-                                    <w:id w:val="-650599894"/>
+                                    <w:id w:val="344604780"/>
                                     <w:dataBinding w:prefixMappings="xmlns:ns0='http://schemas.microsoft.com/office/2006/coverPageProps' " w:xpath="/ns0:CoverPageProperties[1]/ns0:PublishDate[1]" w:storeItemID="{55AF091B-3C7A-41E3-B477-F2FDAA23CFDA}"/>
                                     <w:date w:fullDate="2023-01-13T00:00:00Z">
                                       <w:dateFormat w:val="M/d/yyyy"/>
@@ -3428,7 +3428,7 @@
               </mc:Choice>
               <mc:Fallback>
                 <w:pict>
-                  <v:group id="Group 2" o:spid="_x0000_s1026" style="position:absolute;margin-left:0;margin-top:0;width:172.8pt;height:718.55pt;z-index:-251657216;mso-width-percent:330;mso-height-percent:950;mso-left-percent:40;mso-position-horizontal-relative:page;mso-position-vertical:center;mso-position-vertical-relative:page;mso-width-percent:330;mso-height-percent:950;mso-left-percent:40" coordsize="21945,91257" o:gfxdata="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">
+                  <v:group w14:anchorId="25D3FC9E" id="Group 2" o:spid="_x0000_s1026" style="position:absolute;margin-left:0;margin-top:0;width:172.8pt;height:718.55pt;z-index:-251657216;mso-width-percent:330;mso-height-percent:950;mso-left-percent:40;mso-position-horizontal-relative:page;mso-position-vertical:center;mso-position-vertical-relative:page;mso-width-percent:330;mso-height-percent:950;mso-left-percent:40" coordsize="21945,91257" o:gfxdata="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">
                     <v:rect id="Rectangle 3" o:spid="_x0000_s1027" style="position:absolute;width:1945;height:91257;visibility:visible;mso-wrap-style:square;v-text-anchor:middle" o:gfxdata="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" fillcolor="#335b74 [3215]" stroked="f" strokeweight="1.25pt"/>
                     <v:shapetype id="_x0000_t15" coordsize="21600,21600" o:spt="15" adj="16200" path="m@0,l,,,21600@0,21600,21600,10800xe">
                       <v:stroke joinstyle="miter"/>
@@ -3453,7 +3453,7 @@
                               </w:rPr>
                               <w:alias w:val="Date"/>
                               <w:tag w:val=""/>
-                              <w:id w:val="-650599894"/>
+                              <w:id w:val="344604780"/>
                               <w:dataBinding w:prefixMappings="xmlns:ns0='http://schemas.microsoft.com/office/2006/coverPageProps' " w:xpath="/ns0:CoverPageProperties[1]/ns0:PublishDate[1]" w:storeItemID="{55AF091B-3C7A-41E3-B477-F2FDAA23CFDA}"/>
                               <w:date w:fullDate="2023-01-13T00:00:00Z">
                                 <w:dateFormat w:val="M/d/yyyy"/>
@@ -3600,7 +3600,7 @@
             <mc:AlternateContent>
               <mc:Choice Requires="wps">
                 <w:drawing>
-                  <wp:anchor distT="0" distB="0" distL="114300" distR="114300" simplePos="0" relativeHeight="251661312" behindDoc="0" locked="0" layoutInCell="1" allowOverlap="1">
+                  <wp:anchor distT="0" distB="0" distL="114300" distR="114300" simplePos="0" relativeHeight="251661312" behindDoc="0" locked="0" layoutInCell="1" allowOverlap="1" wp14:anchorId="1A71ED63" wp14:editId="1FACBEC4">
                     <wp:simplePos x="0" y="0"/>
                     <mc:AlternateContent>
                       <mc:Choice Requires="wp14">
@@ -3683,19 +3683,47 @@
                                     </w:rPr>
                                     <w:alias w:val="Author"/>
                                     <w:tag w:val=""/>
-                                    <w:id w:val="-2041584766"/>
+                                    <w:id w:val="-1358801364"/>
                                     <w:dataBinding w:prefixMappings="xmlns:ns0='http://purl.org/dc/elements/1.1/' xmlns:ns1='http://schemas.openxmlformats.org/package/2006/metadata/core-properties' " w:xpath="/ns1:coreProperties[1]/ns0:creator[1]" w:storeItemID="{6C3C8BC8-F283-45AE-878A-BAB7291924A1}"/>
                                     <w:text/>
                                   </w:sdtPr>
                                   <w:sdtEndPr/>
                                   <w:sdtContent>
+                                    <w:proofErr w:type="spellStart"/>
                                     <w:r>
                                       <w:rPr>
                                         <w:color w:val="1CADE4" w:themeColor="accent1"/>
                                         <w:sz w:val="26"/>
                                         <w:szCs w:val="26"/>
                                       </w:rPr>
-                                      <w:t>Abdurahman Gamal Ahmed</w:t>
+                                      <w:t>Abdurahman</w:t>
+                                    </w:r>
+                                    <w:proofErr w:type="spellEnd"/>
+                                    <w:r>
+                                      <w:rPr>
+                                        <w:color w:val="1CADE4" w:themeColor="accent1"/>
+                                        <w:sz w:val="26"/>
+                                        <w:szCs w:val="26"/>
+                                      </w:rPr>
+                                      <w:t xml:space="preserve"> </w:t>
+                                    </w:r>
+                                    <w:proofErr w:type="spellStart"/>
+                                    <w:r>
+                                      <w:rPr>
+                                        <w:color w:val="1CADE4" w:themeColor="accent1"/>
+                                        <w:sz w:val="26"/>
+                                        <w:szCs w:val="26"/>
+                                      </w:rPr>
+                                      <w:t>Gamal</w:t>
+                                    </w:r>
+                                    <w:proofErr w:type="spellEnd"/>
+                                    <w:r>
+                                      <w:rPr>
+                                        <w:color w:val="1CADE4" w:themeColor="accent1"/>
+                                        <w:sz w:val="26"/>
+                                        <w:szCs w:val="26"/>
+                                      </w:rPr>
+                                      <w:t xml:space="preserve"> Ahmed</w:t>
                                     </w:r>
                                   </w:sdtContent>
                                 </w:sdt>
@@ -3715,7 +3743,7 @@
                                     </w:rPr>
                                     <w:alias w:val="Company"/>
                                     <w:tag w:val=""/>
-                                    <w:id w:val="1558814826"/>
+                                    <w:id w:val="1017742169"/>
                                     <w:dataBinding w:prefixMappings="xmlns:ns0='http://schemas.openxmlformats.org/officeDocument/2006/extended-properties' " w:xpath="/ns0:Properties[1]/ns0:Company[1]" w:storeItemID="{6668398D-A668-4E3E-A5EB-62B293D839F1}"/>
                                     <w:text/>
                                   </w:sdtPr>
@@ -3753,7 +3781,7 @@
               </mc:Choice>
               <mc:Fallback>
                 <w:pict>
-                  <v:shapetype id="_x0000_t202" coordsize="21600,21600" o:spt="202" path="m,l,21600r21600,l21600,xe">
+                  <v:shapetype w14:anchorId="1A71ED63" id="_x0000_t202" coordsize="21600,21600" o:spt="202" path="m,l,21600r21600,l21600,xe">
                     <v:stroke joinstyle="miter"/>
                     <v:path gradientshapeok="t" o:connecttype="rect"/>
                   </v:shapetype>
@@ -3778,18 +3806,47 @@
                               </w:rPr>
                               <w:alias w:val="Author"/>
                               <w:tag w:val=""/>
-                              <w:id w:val="-2041584766"/>
+                              <w:id w:val="-1358801364"/>
                               <w:dataBinding w:prefixMappings="xmlns:ns0='http://purl.org/dc/elements/1.1/' xmlns:ns1='http://schemas.openxmlformats.org/package/2006/metadata/core-properties' " w:xpath="/ns1:coreProperties[1]/ns0:creator[1]" w:storeItemID="{6C3C8BC8-F283-45AE-878A-BAB7291924A1}"/>
                               <w:text/>
                             </w:sdtPr>
+                            <w:sdtEndPr/>
                             <w:sdtContent>
+                              <w:proofErr w:type="spellStart"/>
                               <w:r>
                                 <w:rPr>
                                   <w:color w:val="1CADE4" w:themeColor="accent1"/>
                                   <w:sz w:val="26"/>
                                   <w:szCs w:val="26"/>
                                 </w:rPr>
-                                <w:t>Abdurahman Gamal Ahmed</w:t>
+                                <w:t>Abdurahman</w:t>
+                              </w:r>
+                              <w:proofErr w:type="spellEnd"/>
+                              <w:r>
+                                <w:rPr>
+                                  <w:color w:val="1CADE4" w:themeColor="accent1"/>
+                                  <w:sz w:val="26"/>
+                                  <w:szCs w:val="26"/>
+                                </w:rPr>
+                                <w:t xml:space="preserve"> </w:t>
+                              </w:r>
+                              <w:proofErr w:type="spellStart"/>
+                              <w:r>
+                                <w:rPr>
+                                  <w:color w:val="1CADE4" w:themeColor="accent1"/>
+                                  <w:sz w:val="26"/>
+                                  <w:szCs w:val="26"/>
+                                </w:rPr>
+                                <w:t>Gamal</w:t>
+                              </w:r>
+                              <w:proofErr w:type="spellEnd"/>
+                              <w:r>
+                                <w:rPr>
+                                  <w:color w:val="1CADE4" w:themeColor="accent1"/>
+                                  <w:sz w:val="26"/>
+                                  <w:szCs w:val="26"/>
+                                </w:rPr>
+                                <w:t xml:space="preserve"> Ahmed</w:t>
                               </w:r>
                             </w:sdtContent>
                           </w:sdt>
@@ -3809,10 +3866,11 @@
                               </w:rPr>
                               <w:alias w:val="Company"/>
                               <w:tag w:val=""/>
-                              <w:id w:val="1558814826"/>
+                              <w:id w:val="1017742169"/>
                               <w:dataBinding w:prefixMappings="xmlns:ns0='http://schemas.openxmlformats.org/officeDocument/2006/extended-properties' " w:xpath="/ns0:Properties[1]/ns0:Company[1]" w:storeItemID="{6668398D-A668-4E3E-A5EB-62B293D839F1}"/>
                               <w:text/>
                             </w:sdtPr>
+                            <w:sdtEndPr/>
                             <w:sdtContent>
                               <w:r>
                                 <w:rPr>
@@ -3839,7 +3897,7 @@
             <mc:AlternateContent>
               <mc:Choice Requires="wps">
                 <w:drawing>
-                  <wp:anchor distT="0" distB="0" distL="114300" distR="114300" simplePos="0" relativeHeight="251660288" behindDoc="0" locked="0" layoutInCell="1" allowOverlap="1">
+                  <wp:anchor distT="0" distB="0" distL="114300" distR="114300" simplePos="0" relativeHeight="251660288" behindDoc="0" locked="0" layoutInCell="1" allowOverlap="1" wp14:anchorId="411F29D6" wp14:editId="6394DF44">
                     <wp:simplePos x="0" y="0"/>
                     <mc:AlternateContent>
                       <mc:Choice Requires="wp14">
@@ -3923,7 +3981,7 @@
                                     </w:rPr>
                                     <w:alias w:val="Title"/>
                                     <w:tag w:val=""/>
-                                    <w:id w:val="-705018352"/>
+                                    <w:id w:val="1502479577"/>
                                     <w:dataBinding w:prefixMappings="xmlns:ns0='http://purl.org/dc/elements/1.1/' xmlns:ns1='http://schemas.openxmlformats.org/package/2006/metadata/core-properties' " w:xpath="/ns1:coreProperties[1]/ns0:title[1]" w:storeItemID="{6C3C8BC8-F283-45AE-878A-BAB7291924A1}"/>
                                     <w:text/>
                                   </w:sdtPr>
@@ -3963,10 +4021,11 @@
                                     </w:rPr>
                                     <w:alias w:val="Subtitle"/>
                                     <w:tag w:val=""/>
-                                    <w:id w:val="1255022301"/>
+                                    <w:id w:val="1304737749"/>
                                     <w:dataBinding w:prefixMappings="xmlns:ns0='http://purl.org/dc/elements/1.1/' xmlns:ns1='http://schemas.openxmlformats.org/package/2006/metadata/core-properties' " w:xpath="/ns1:coreProperties[1]/ns0:subject[1]" w:storeItemID="{6C3C8BC8-F283-45AE-878A-BAB7291924A1}"/>
                                     <w:text/>
                                   </w:sdtPr>
+                                  <w:sdtEndPr/>
                                   <w:sdtContent>
                                     <w:r>
                                       <w:rPr>
@@ -4027,11 +4086,7 @@
               </mc:Choice>
               <mc:Fallback>
                 <w:pict>
-                  <v:shapetype id="_x0000_t202" coordsize="21600,21600" o:spt="202" path="m,l,21600r21600,l21600,xe">
-                    <v:stroke joinstyle="miter"/>
-                    <v:path gradientshapeok="t" o:connecttype="rect"/>
-                  </v:shapetype>
-                  <v:shape id="Text Box 1" o:spid="_x0000_s1056" type="#_x0000_t202" style="position:absolute;margin-left:0;margin-top:0;width:4in;height:84.25pt;z-index:251660288;visibility:visible;mso-wrap-style:square;mso-width-percent:450;mso-height-percent:0;mso-left-percent:420;mso-top-percent:175;mso-wrap-distance-left:9pt;mso-wrap-distance-top:0;mso-wrap-distance-right:9pt;mso-wrap-distance-bottom:0;mso-position-horizontal-relative:page;mso-position-vertical-relative:page;mso-width-percent:450;mso-height-percent:0;mso-left-percent:420;mso-top-percent:175;mso-width-relative:page;mso-height-relative:margin;v-text-anchor:top" o:gfxdata="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" filled="f" stroked="f" strokeweight=".5pt">
+                  <v:shape w14:anchorId="411F29D6" id="Text Box 1" o:spid="_x0000_s1056" type="#_x0000_t202" style="position:absolute;margin-left:0;margin-top:0;width:4in;height:84.25pt;z-index:251660288;visibility:visible;mso-wrap-style:square;mso-width-percent:450;mso-height-percent:0;mso-left-percent:420;mso-top-percent:175;mso-wrap-distance-left:9pt;mso-wrap-distance-top:0;mso-wrap-distance-right:9pt;mso-wrap-distance-bottom:0;mso-position-horizontal-relative:page;mso-position-vertical-relative:page;mso-width-percent:450;mso-height-percent:0;mso-left-percent:420;mso-top-percent:175;mso-width-relative:page;mso-height-relative:margin;v-text-anchor:top" o:gfxdata="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" filled="f" stroked="f" strokeweight=".5pt">
                     <v:textbox style="mso-fit-shape-to-text:t" inset="0,0,0,0">
                       <w:txbxContent>
                         <w:p>
@@ -4053,7 +4108,7 @@
                               </w:rPr>
                               <w:alias w:val="Title"/>
                               <w:tag w:val=""/>
-                              <w:id w:val="-705018352"/>
+                              <w:id w:val="1502479577"/>
                               <w:dataBinding w:prefixMappings="xmlns:ns0='http://purl.org/dc/elements/1.1/' xmlns:ns1='http://schemas.openxmlformats.org/package/2006/metadata/core-properties' " w:xpath="/ns1:coreProperties[1]/ns0:title[1]" w:storeItemID="{6C3C8BC8-F283-45AE-878A-BAB7291924A1}"/>
                               <w:text/>
                             </w:sdtPr>
@@ -4093,10 +4148,11 @@
                               </w:rPr>
                               <w:alias w:val="Subtitle"/>
                               <w:tag w:val=""/>
-                              <w:id w:val="1255022301"/>
+                              <w:id w:val="1304737749"/>
                               <w:dataBinding w:prefixMappings="xmlns:ns0='http://purl.org/dc/elements/1.1/' xmlns:ns1='http://schemas.openxmlformats.org/package/2006/metadata/core-properties' " w:xpath="/ns1:coreProperties[1]/ns0:subject[1]" w:storeItemID="{6C3C8BC8-F283-45AE-878A-BAB7291924A1}"/>
                               <w:text/>
                             </w:sdtPr>
+                            <w:sdtEndPr/>
                             <w:sdtContent>
                               <w:r>
                                 <w:rPr>
@@ -4145,20 +4201,28 @@
           </w:r>
         </w:p>
         <w:p>
+          <w:pPr>
+            <w:rPr>
+              <w:lang w:bidi="ar-EG"/>
+            </w:rPr>
+          </w:pPr>
           <w:r>
+            <w:rPr>
+              <w:noProof/>
+            </w:rPr>
             <w:drawing>
-              <wp:anchor distT="0" distB="0" distL="114300" distR="114300" simplePos="0" relativeHeight="251678720" behindDoc="0" locked="0" layoutInCell="1" allowOverlap="1">
+              <wp:anchor distT="0" distB="0" distL="114300" distR="114300" simplePos="0" relativeHeight="251662336" behindDoc="0" locked="0" layoutInCell="1" allowOverlap="1" wp14:anchorId="61461C73" wp14:editId="59BE656E">
                 <wp:simplePos x="0" y="0"/>
                 <wp:positionH relativeFrom="column">
-                  <wp:posOffset>2116455</wp:posOffset>
+                  <wp:posOffset>2347415</wp:posOffset>
                 </wp:positionH>
                 <wp:positionV relativeFrom="paragraph">
-                  <wp:posOffset>2506070</wp:posOffset>
+                  <wp:posOffset>1703752</wp:posOffset>
                 </wp:positionV>
-                <wp:extent cx="4282427" cy="2501616"/>
-                <wp:effectExtent l="0" t="0" r="4445" b="0"/>
+                <wp:extent cx="3848272" cy="2793100"/>
+                <wp:effectExtent l="0" t="0" r="0" b="7620"/>
                 <wp:wrapNone/>
-                <wp:docPr id="45" name="Picture 45"/>
+                <wp:docPr id="46" name="Picture 46"/>
                 <wp:cNvGraphicFramePr>
                   <a:graphicFrameLocks xmlns:a="http://schemas.openxmlformats.org/drawingml/2006/main" noChangeAspect="1"/>
                 </wp:cNvGraphicFramePr>
@@ -4184,7 +4248,7 @@
                       <pic:spPr>
                         <a:xfrm>
                           <a:off x="0" y="0"/>
-                          <a:ext cx="4282427" cy="2501616"/>
+                          <a:ext cx="3848272" cy="2793100"/>
                         </a:xfrm>
                         <a:prstGeom prst="rect">
                           <a:avLst/>
@@ -4207,8 +4271,6 @@
           </w:r>
         </w:p>
         <w:p/>
-        <w:p/>
-        <w:p/>
       </w:sdtContent>
     </w:sdt>
     <w:sdt>
@@ -4241,28 +4303,278 @@
             </w:tabs>
           </w:pPr>
           <w:r>
-            <w:t>Table of C</w:t>
-          </w:r>
-          <w:bookmarkStart w:id="0" w:name="_GoBack"/>
-          <w:bookmarkEnd w:id="0"/>
-          <w:r>
-            <w:t>ontents</w:t>
+            <w:t>Table of Contents</w:t>
           </w:r>
         </w:p>
         <w:p>
-          <w:fldSimple w:instr=" TOC \o &quot;1-3&quot; \h \z \u ">
+          <w:pPr>
+            <w:pStyle w:val="TOC1"/>
+            <w:tabs>
+              <w:tab w:val="right" w:leader="dot" w:pos="9350"/>
+            </w:tabs>
+            <w:rPr>
+              <w:rFonts w:cstheme="minorBidi"/>
+              <w:noProof/>
+            </w:rPr>
+          </w:pPr>
+          <w:r>
+            <w:fldChar w:fldCharType="begin"/>
+          </w:r>
+          <w:r>
+            <w:instrText xml:space="preserve"> TOC \o "1-3" \h \z \u </w:instrText>
+          </w:r>
+          <w:r>
+            <w:fldChar w:fldCharType="separate"/>
+          </w:r>
+          <w:hyperlink w:anchor="_Toc124544156" w:history="1">
             <w:r>
               <w:rPr>
-                <w:rFonts w:cs="Times New Roman"/>
-                <w:b/>
-                <w:bCs/>
+                <w:rStyle w:val="Hyperlink"/>
                 <w:noProof/>
-                <w:sz w:val="22"/>
-                <w:szCs w:val="22"/>
+                <w:rtl/>
+                <w:lang w:bidi="ar-EG"/>
               </w:rPr>
-              <w:t>No table of contents entries found.</w:t>
+              <w:t>1</w:t>
             </w:r>
-          </w:fldSimple>
+            <w:r>
+              <w:rPr>
+                <w:rStyle w:val="Hyperlink"/>
+                <w:noProof/>
+                <w:lang w:bidi="ar-EG"/>
+              </w:rPr>
+              <w:t>-intro :</w:t>
+            </w:r>
+            <w:r>
+              <w:rPr>
+                <w:noProof/>
+                <w:webHidden/>
+              </w:rPr>
+              <w:tab/>
+            </w:r>
+            <w:r>
+              <w:rPr>
+                <w:noProof/>
+                <w:webHidden/>
+              </w:rPr>
+              <w:fldChar w:fldCharType="begin"/>
+            </w:r>
+            <w:r>
+              <w:rPr>
+                <w:noProof/>
+                <w:webHidden/>
+              </w:rPr>
+              <w:instrText xml:space="preserve"> PAGEREF _Toc124544156 \h </w:instrText>
+            </w:r>
+            <w:r>
+              <w:rPr>
+                <w:noProof/>
+                <w:webHidden/>
+              </w:rPr>
+            </w:r>
+            <w:r>
+              <w:rPr>
+                <w:noProof/>
+                <w:webHidden/>
+              </w:rPr>
+              <w:fldChar w:fldCharType="separate"/>
+            </w:r>
+            <w:r>
+              <w:rPr>
+                <w:noProof/>
+                <w:webHidden/>
+              </w:rPr>
+              <w:t>2</w:t>
+            </w:r>
+            <w:r>
+              <w:rPr>
+                <w:noProof/>
+                <w:webHidden/>
+              </w:rPr>
+              <w:fldChar w:fldCharType="end"/>
+            </w:r>
+          </w:hyperlink>
+        </w:p>
+        <w:p>
+          <w:pPr>
+            <w:pStyle w:val="TOC1"/>
+            <w:tabs>
+              <w:tab w:val="right" w:leader="dot" w:pos="9350"/>
+            </w:tabs>
+            <w:rPr>
+              <w:rFonts w:cstheme="minorBidi"/>
+              <w:noProof/>
+            </w:rPr>
+          </w:pPr>
+          <w:hyperlink w:anchor="_Toc124544157" w:history="1">
+            <w:r>
+              <w:rPr>
+                <w:rStyle w:val="Hyperlink"/>
+                <w:noProof/>
+                <w:rtl/>
+                <w:lang w:bidi="ar-EG"/>
+              </w:rPr>
+              <w:t>2</w:t>
+            </w:r>
+            <w:r>
+              <w:rPr>
+                <w:rStyle w:val="Hyperlink"/>
+                <w:noProof/>
+                <w:lang w:bidi="ar-EG"/>
+              </w:rPr>
+              <w:t>-</w:t>
+            </w:r>
+            <w:r>
+              <w:rPr>
+                <w:rStyle w:val="Hyperlink"/>
+                <w:noProof/>
+              </w:rPr>
+              <w:t xml:space="preserve"> Comments Do Not Make Up for Bad Code:</w:t>
+            </w:r>
+            <w:r>
+              <w:rPr>
+                <w:noProof/>
+                <w:webHidden/>
+              </w:rPr>
+              <w:tab/>
+            </w:r>
+            <w:r>
+              <w:rPr>
+                <w:noProof/>
+                <w:webHidden/>
+              </w:rPr>
+              <w:fldChar w:fldCharType="begin"/>
+            </w:r>
+            <w:r>
+              <w:rPr>
+                <w:noProof/>
+                <w:webHidden/>
+              </w:rPr>
+              <w:instrText xml:space="preserve"> PAGEREF _Toc124544157 \h </w:instrText>
+            </w:r>
+            <w:r>
+              <w:rPr>
+                <w:noProof/>
+                <w:webHidden/>
+              </w:rPr>
+            </w:r>
+            <w:r>
+              <w:rPr>
+                <w:noProof/>
+                <w:webHidden/>
+              </w:rPr>
+              <w:fldChar w:fldCharType="separate"/>
+            </w:r>
+            <w:r>
+              <w:rPr>
+                <w:noProof/>
+                <w:webHidden/>
+              </w:rPr>
+              <w:t>2</w:t>
+            </w:r>
+            <w:r>
+              <w:rPr>
+                <w:noProof/>
+                <w:webHidden/>
+              </w:rPr>
+              <w:fldChar w:fldCharType="end"/>
+            </w:r>
+          </w:hyperlink>
+        </w:p>
+        <w:p>
+          <w:pPr>
+            <w:pStyle w:val="TOC1"/>
+            <w:tabs>
+              <w:tab w:val="right" w:leader="dot" w:pos="9350"/>
+            </w:tabs>
+            <w:rPr>
+              <w:rFonts w:cstheme="minorBidi"/>
+              <w:noProof/>
+            </w:rPr>
+          </w:pPr>
+          <w:hyperlink w:anchor="_Toc124544158" w:history="1">
+            <w:r>
+              <w:rPr>
+                <w:rStyle w:val="Hyperlink"/>
+                <w:noProof/>
+                <w:rtl/>
+                <w:lang w:bidi="ar-EG"/>
+              </w:rPr>
+              <w:t>3</w:t>
+            </w:r>
+            <w:r>
+              <w:rPr>
+                <w:rStyle w:val="Hyperlink"/>
+                <w:noProof/>
+                <w:lang w:bidi="ar-EG"/>
+              </w:rPr>
+              <w:t xml:space="preserve">- </w:t>
+            </w:r>
+            <w:r>
+              <w:rPr>
+                <w:rStyle w:val="Hyperlink"/>
+                <w:noProof/>
+              </w:rPr>
+              <w:t>Explain Yourself in Code:</w:t>
+            </w:r>
+            <w:r>
+              <w:rPr>
+                <w:noProof/>
+                <w:webHidden/>
+              </w:rPr>
+              <w:tab/>
+            </w:r>
+            <w:r>
+              <w:rPr>
+                <w:noProof/>
+                <w:webHidden/>
+              </w:rPr>
+              <w:fldChar w:fldCharType="begin"/>
+            </w:r>
+            <w:r>
+              <w:rPr>
+                <w:noProof/>
+                <w:webHidden/>
+              </w:rPr>
+              <w:instrText xml:space="preserve"> PAGEREF _Toc124544158 \h </w:instrText>
+            </w:r>
+            <w:r>
+              <w:rPr>
+                <w:noProof/>
+                <w:webHidden/>
+              </w:rPr>
+            </w:r>
+            <w:r>
+              <w:rPr>
+                <w:noProof/>
+                <w:webHidden/>
+              </w:rPr>
+              <w:fldChar w:fldCharType="separate"/>
+            </w:r>
+            <w:r>
+              <w:rPr>
+                <w:noProof/>
+                <w:webHidden/>
+              </w:rPr>
+              <w:t>2</w:t>
+            </w:r>
+            <w:r>
+              <w:rPr>
+                <w:noProof/>
+                <w:webHidden/>
+              </w:rPr>
+              <w:fldChar w:fldCharType="end"/>
+            </w:r>
+          </w:hyperlink>
+        </w:p>
+        <w:p>
+          <w:r>
+            <w:rPr>
+              <w:b/>
+              <w:bCs/>
+              <w:noProof/>
+            </w:rPr>
+            <w:fldChar w:fldCharType="end"/>
+          </w:r>
         </w:p>
       </w:sdtContent>
     </w:sdt>
@@ -4293,7 +4605,6 @@
       <w:pPr>
         <w:bidi/>
         <w:rPr>
-          <w:rtl/>
           <w:lang w:bidi="ar-EG"/>
         </w:rPr>
       </w:pPr>
@@ -4306,8 +4617,1472 @@
         <w:t xml:space="preserve">. </w:t>
       </w:r>
     </w:p>
+    <w:p>
+      <w:pPr>
+        <w:bidi/>
+        <w:rPr>
+          <w:lang w:bidi="ar-EG"/>
+        </w:rPr>
+      </w:pPr>
+    </w:p>
+    <w:p>
+      <w:pPr>
+        <w:bidi/>
+        <w:rPr>
+          <w:lang w:bidi="ar-EG"/>
+        </w:rPr>
+      </w:pPr>
+    </w:p>
+    <w:p>
+      <w:pPr>
+        <w:bidi/>
+        <w:rPr>
+          <w:lang w:bidi="ar-EG"/>
+        </w:rPr>
+      </w:pPr>
+    </w:p>
+    <w:p>
+      <w:pPr>
+        <w:bidi/>
+        <w:rPr>
+          <w:lang w:bidi="ar-EG"/>
+        </w:rPr>
+      </w:pPr>
+    </w:p>
+    <w:p>
+      <w:pPr>
+        <w:bidi/>
+        <w:rPr>
+          <w:lang w:bidi="ar-EG"/>
+        </w:rPr>
+      </w:pPr>
+    </w:p>
+    <w:p>
+      <w:pPr>
+        <w:bidi/>
+        <w:rPr>
+          <w:lang w:bidi="ar-EG"/>
+        </w:rPr>
+      </w:pPr>
+    </w:p>
+    <w:p>
+      <w:pPr>
+        <w:bidi/>
+        <w:rPr>
+          <w:lang w:bidi="ar-EG"/>
+        </w:rPr>
+      </w:pPr>
+    </w:p>
+    <w:p>
+      <w:pPr>
+        <w:bidi/>
+        <w:rPr>
+          <w:lang w:bidi="ar-EG"/>
+        </w:rPr>
+      </w:pPr>
+    </w:p>
+    <w:p>
+      <w:pPr>
+        <w:bidi/>
+        <w:rPr>
+          <w:lang w:bidi="ar-EG"/>
+        </w:rPr>
+      </w:pPr>
+    </w:p>
+    <w:p>
+      <w:pPr>
+        <w:bidi/>
+        <w:rPr>
+          <w:lang w:bidi="ar-EG"/>
+        </w:rPr>
+      </w:pPr>
+    </w:p>
+    <w:p>
+      <w:pPr>
+        <w:bidi/>
+        <w:rPr>
+          <w:lang w:bidi="ar-EG"/>
+        </w:rPr>
+      </w:pPr>
+    </w:p>
+    <w:p>
+      <w:pPr>
+        <w:bidi/>
+        <w:rPr>
+          <w:lang w:bidi="ar-EG"/>
+        </w:rPr>
+      </w:pPr>
+    </w:p>
+    <w:p>
+      <w:pPr>
+        <w:pStyle w:val="Heading1"/>
+        <w:rPr>
+          <w:lang w:bidi="ar-EG"/>
+        </w:rPr>
+      </w:pPr>
+      <w:bookmarkStart w:id="0" w:name="_Toc124544156"/>
+      <w:r>
+        <w:rPr>
+          <w:rFonts w:hint="cs"/>
+          <w:rtl/>
+          <w:lang w:bidi="ar-EG"/>
+        </w:rPr>
+        <w:t>1</w:t>
+      </w:r>
+      <w:r>
+        <w:rPr>
+          <w:lang w:bidi="ar-EG"/>
+        </w:rPr>
+        <w:t>-intro :</w:t>
+      </w:r>
+      <w:bookmarkEnd w:id="0"/>
+    </w:p>
+    <w:p>
+      <w:pPr>
+        <w:bidi/>
+        <w:rPr>
+          <w:lang w:bidi="ar-EG"/>
+        </w:rPr>
+      </w:pPr>
+    </w:p>
+    <w:p>
+      <w:pPr>
+        <w:bidi/>
+        <w:rPr>
+          <w:rtl/>
+          <w:lang w:bidi="ar-EG"/>
+        </w:rPr>
+      </w:pPr>
+      <w:r>
+        <w:rPr>
+          <w:rFonts w:hint="cs"/>
+          <w:rtl/>
+          <w:lang w:bidi="ar-EG"/>
+        </w:rPr>
+        <w:t xml:space="preserve">اول حاجة عنعلق عليها  هى الغلاف عم بوب كاتب ف الغلاف  متعملش </w:t>
+      </w:r>
+      <w:r>
+        <w:rPr>
+          <w:lang w:bidi="ar-EG"/>
+        </w:rPr>
+        <w:t>comment</w:t>
+      </w:r>
+      <w:r>
+        <w:rPr>
+          <w:rFonts w:hint="cs"/>
+          <w:rtl/>
+          <w:lang w:bidi="ar-EG"/>
+        </w:rPr>
+        <w:t xml:space="preserve"> للكود السئ عدله احسن . </w:t>
+      </w:r>
+    </w:p>
+    <w:p>
+      <w:pPr>
+        <w:bidi/>
+        <w:rPr>
+          <w:rtl/>
+          <w:lang w:bidi="ar-EG"/>
+        </w:rPr>
+      </w:pPr>
+      <w:r>
+        <w:rPr>
+          <w:rFonts w:hint="cs"/>
+          <w:rtl/>
+          <w:lang w:bidi="ar-EG"/>
+        </w:rPr>
+        <w:t xml:space="preserve">مفيش حاجة مفيدى اكتر من  </w:t>
+      </w:r>
+      <w:r>
+        <w:rPr>
+          <w:lang w:bidi="ar-EG"/>
+        </w:rPr>
+        <w:t xml:space="preserve">comment </w:t>
+      </w:r>
+      <w:r>
+        <w:rPr>
+          <w:rFonts w:hint="cs"/>
+          <w:rtl/>
+          <w:lang w:bidi="ar-EG"/>
+        </w:rPr>
+        <w:t xml:space="preserve"> مكتوب بصح ومفيش حاجة مضره اكتر من </w:t>
+      </w:r>
+      <w:r>
+        <w:rPr>
+          <w:lang w:bidi="ar-EG"/>
+        </w:rPr>
+        <w:t xml:space="preserve">comment </w:t>
+      </w:r>
+      <w:r>
+        <w:rPr>
+          <w:rFonts w:hint="cs"/>
+          <w:rtl/>
+          <w:lang w:bidi="ar-EG"/>
+        </w:rPr>
+        <w:t xml:space="preserve"> قديم  كله مكتوب غلط . وال</w:t>
+      </w:r>
+      <w:r>
+        <w:rPr>
+          <w:lang w:bidi="ar-EG"/>
+        </w:rPr>
+        <w:t xml:space="preserve"> </w:t>
+      </w:r>
+      <w:r>
+        <w:rPr>
+          <w:lang w:bidi="ar-EG"/>
+        </w:rPr>
+        <w:t>comment</w:t>
+      </w:r>
+      <w:r>
+        <w:rPr>
+          <w:rFonts w:hint="cs"/>
+          <w:rtl/>
+          <w:lang w:bidi="ar-EG"/>
+        </w:rPr>
+        <w:t xml:space="preserve"> هو  شر لابد منه ولو عندنا الموهبه الكافيه لستخدام  لغات البرمجه للتعبير عن قصدنا مكناش  احتجنا ل </w:t>
+      </w:r>
+      <w:r>
+        <w:rPr>
+          <w:lang w:bidi="ar-EG"/>
+        </w:rPr>
+        <w:t xml:space="preserve">comment </w:t>
+      </w:r>
+      <w:r>
+        <w:rPr>
+          <w:rFonts w:hint="cs"/>
+          <w:rtl/>
+          <w:lang w:bidi="ar-EG"/>
+        </w:rPr>
+        <w:t xml:space="preserve"> اصلا </w:t>
+      </w:r>
+      <w:r>
+        <w:rPr>
+          <w:lang w:bidi="ar-EG"/>
+        </w:rPr>
+        <w:t xml:space="preserve"> </w:t>
+      </w:r>
+      <w:r>
+        <w:rPr>
+          <w:rFonts w:hint="cs"/>
+          <w:rtl/>
+          <w:lang w:bidi="ar-EG"/>
+        </w:rPr>
+        <w:t xml:space="preserve"> </w:t>
+      </w:r>
+    </w:p>
+    <w:p>
+      <w:pPr>
+        <w:pStyle w:val="ListParagraph"/>
+        <w:numPr>
+          <w:ilvl w:val="0"/>
+          <w:numId w:val="31"/>
+        </w:numPr>
+        <w:bidi/>
+        <w:rPr>
+          <w:lang w:bidi="ar-EG"/>
+        </w:rPr>
+      </w:pPr>
+      <w:r>
+        <w:rPr>
+          <w:rFonts w:hint="cs"/>
+          <w:rtl/>
+          <w:lang w:bidi="ar-EG"/>
+        </w:rPr>
+        <w:t xml:space="preserve">ف </w:t>
+      </w:r>
+      <w:r>
+        <w:rPr>
+          <w:lang w:bidi="ar-EG"/>
+        </w:rPr>
+        <w:t>comment</w:t>
+      </w:r>
+      <w:r>
+        <w:rPr>
+          <w:rFonts w:hint="cs"/>
+          <w:rtl/>
+          <w:lang w:bidi="ar-EG"/>
+        </w:rPr>
+        <w:t xml:space="preserve"> بتعوض فشلنا ف والتعبير عن قصدنا بالكود . وعم بوب هو الى استخدام كلمه فشل  وبيقلك ان ال</w:t>
+      </w:r>
+      <w:r>
+        <w:rPr>
+          <w:lang w:bidi="ar-EG"/>
+        </w:rPr>
+        <w:t xml:space="preserve"> </w:t>
+      </w:r>
+      <w:r>
+        <w:rPr>
+          <w:lang w:bidi="ar-EG"/>
+        </w:rPr>
+        <w:t xml:space="preserve">comment </w:t>
+      </w:r>
+      <w:r>
+        <w:rPr>
+          <w:rFonts w:hint="cs"/>
+          <w:rtl/>
+          <w:lang w:bidi="ar-EG"/>
+        </w:rPr>
+        <w:t xml:space="preserve"> دايما  فشل  بس مش هنقدر نستعنا عنهم عشان نعوض  فشلنا ف التعبير عن قصدنا بالكود </w:t>
+      </w:r>
+    </w:p>
+    <w:p>
+      <w:pPr>
+        <w:pStyle w:val="ListParagraph"/>
+        <w:numPr>
+          <w:ilvl w:val="0"/>
+          <w:numId w:val="31"/>
+        </w:numPr>
+        <w:bidi/>
+        <w:rPr>
+          <w:lang w:bidi="ar-EG"/>
+        </w:rPr>
+      </w:pPr>
+      <w:r>
+        <w:rPr>
+          <w:rFonts w:hint="cs"/>
+          <w:rtl/>
+          <w:lang w:bidi="ar-EG"/>
+        </w:rPr>
+        <w:t>واستخدام ال</w:t>
+      </w:r>
+      <w:r>
+        <w:rPr>
+          <w:lang w:bidi="ar-EG"/>
+        </w:rPr>
+        <w:t xml:space="preserve"> </w:t>
+      </w:r>
+      <w:r>
+        <w:rPr>
+          <w:lang w:bidi="ar-EG"/>
+        </w:rPr>
+        <w:t xml:space="preserve">comment </w:t>
+      </w:r>
+      <w:r>
+        <w:rPr>
+          <w:rFonts w:hint="cs"/>
+          <w:rtl/>
+          <w:lang w:bidi="ar-EG"/>
+        </w:rPr>
+        <w:t xml:space="preserve"> بختصار  هو حاجة وحشه ومتفرحش لما تعمل  </w:t>
+      </w:r>
+      <w:r>
+        <w:rPr>
+          <w:lang w:bidi="ar-EG"/>
+        </w:rPr>
+        <w:t>comment</w:t>
+      </w:r>
+      <w:r>
+        <w:rPr>
+          <w:rFonts w:hint="cs"/>
+          <w:rtl/>
+          <w:lang w:bidi="ar-EG"/>
+        </w:rPr>
+        <w:t xml:space="preserve"> . </w:t>
+      </w:r>
+    </w:p>
+    <w:p>
+      <w:pPr>
+        <w:pStyle w:val="ListParagraph"/>
+        <w:numPr>
+          <w:ilvl w:val="0"/>
+          <w:numId w:val="31"/>
+        </w:numPr>
+        <w:bidi/>
+        <w:rPr>
+          <w:lang w:bidi="ar-EG"/>
+        </w:rPr>
+      </w:pPr>
+      <w:r>
+        <w:rPr>
+          <w:rFonts w:hint="cs"/>
+          <w:rtl/>
+          <w:lang w:bidi="ar-EG"/>
+        </w:rPr>
+        <w:t xml:space="preserve">ولما تلاقى نفسك عاوز   تكتب </w:t>
+      </w:r>
+      <w:r>
+        <w:rPr>
+          <w:lang w:bidi="ar-EG"/>
+        </w:rPr>
+        <w:t xml:space="preserve">comment </w:t>
+      </w:r>
+      <w:r>
+        <w:rPr>
+          <w:rFonts w:hint="cs"/>
+          <w:rtl/>
+          <w:lang w:bidi="ar-EG"/>
+        </w:rPr>
+        <w:t xml:space="preserve"> فكر كويس وشوف طريقه تعبر  بيها  بالكود  ومتكتبش </w:t>
+      </w:r>
+      <w:r>
+        <w:rPr>
+          <w:lang w:bidi="ar-EG"/>
+        </w:rPr>
+        <w:t>comment</w:t>
+      </w:r>
+      <w:r>
+        <w:rPr>
+          <w:rFonts w:hint="cs"/>
+          <w:rtl/>
+          <w:lang w:bidi="ar-EG"/>
+        </w:rPr>
+        <w:t xml:space="preserve"> .</w:t>
+      </w:r>
+    </w:p>
+    <w:p>
+      <w:pPr>
+        <w:pStyle w:val="ListParagraph"/>
+        <w:numPr>
+          <w:ilvl w:val="0"/>
+          <w:numId w:val="31"/>
+        </w:numPr>
+        <w:bidi/>
+        <w:rPr>
+          <w:lang w:bidi="ar-EG"/>
+        </w:rPr>
+      </w:pPr>
+      <w:r>
+        <w:rPr>
+          <w:rFonts w:hint="cs"/>
+          <w:rtl/>
+          <w:lang w:bidi="ar-EG"/>
+        </w:rPr>
+        <w:t xml:space="preserve">وفى كل مرة  تكتب فيها </w:t>
+      </w:r>
+      <w:r>
+        <w:rPr>
+          <w:lang w:bidi="ar-EG"/>
+        </w:rPr>
+        <w:t>comment</w:t>
+      </w:r>
+      <w:r>
+        <w:rPr>
+          <w:rFonts w:hint="cs"/>
+          <w:rtl/>
+          <w:lang w:bidi="ar-EG"/>
+        </w:rPr>
+        <w:t xml:space="preserve"> لازم  تكون مضايق وزعلان من نفسك  ولما تخلى الكود معبر وتشيل </w:t>
+      </w:r>
+      <w:r>
+        <w:rPr>
+          <w:lang w:bidi="ar-EG"/>
+        </w:rPr>
+        <w:t xml:space="preserve">comment </w:t>
+      </w:r>
+      <w:r>
+        <w:rPr>
+          <w:rFonts w:hint="cs"/>
+          <w:rtl/>
+          <w:lang w:bidi="ar-EG"/>
+        </w:rPr>
+        <w:t xml:space="preserve"> افتخر بنفسك يلا . </w:t>
+      </w:r>
+    </w:p>
+    <w:p>
+      <w:pPr>
+        <w:pStyle w:val="ListParagraph"/>
+        <w:bidi/>
+        <w:rPr>
+          <w:lang w:bidi="ar-EG"/>
+        </w:rPr>
+      </w:pPr>
+    </w:p>
+    <w:p>
+      <w:pPr>
+        <w:bidi/>
+        <w:rPr>
+          <w:rtl/>
+          <w:lang w:bidi="ar-EG"/>
+        </w:rPr>
+      </w:pPr>
+      <w:r>
+        <w:rPr>
+          <w:rFonts w:hint="cs"/>
+          <w:rtl/>
+          <w:lang w:bidi="ar-EG"/>
+        </w:rPr>
+        <w:t xml:space="preserve">طيب ليه عم بوب بيكره ال </w:t>
+      </w:r>
+      <w:r>
+        <w:rPr>
+          <w:lang w:bidi="ar-EG"/>
+        </w:rPr>
+        <w:t>comment</w:t>
+      </w:r>
+      <w:r>
+        <w:rPr>
+          <w:rFonts w:hint="cs"/>
+          <w:rtl/>
+          <w:lang w:bidi="ar-EG"/>
+        </w:rPr>
+        <w:t xml:space="preserve"> : عشان غاالبا  بيكون مضلل مش دايما بس  فى حلات كتير وكل ما كان ال </w:t>
+      </w:r>
+      <w:r>
+        <w:rPr>
+          <w:lang w:bidi="ar-EG"/>
+        </w:rPr>
+        <w:t>comment</w:t>
+      </w:r>
+      <w:r>
+        <w:rPr>
+          <w:rFonts w:hint="cs"/>
+          <w:rtl/>
+          <w:lang w:bidi="ar-EG"/>
+        </w:rPr>
+        <w:t xml:space="preserve"> قديم وبعيد عن الكود كل مكان  هيبقا غاالبا  غلط  وقصه  بكلمه بعيد  ان  ف مكان تانى بعيد عن ال </w:t>
+      </w:r>
+      <w:r>
+        <w:rPr>
+          <w:lang w:bidi="ar-EG"/>
+        </w:rPr>
+        <w:t>code</w:t>
+      </w:r>
+      <w:r>
+        <w:rPr>
+          <w:rFonts w:hint="cs"/>
+          <w:rtl/>
+          <w:lang w:bidi="ar-EG"/>
+        </w:rPr>
+        <w:t xml:space="preserve"> . </w:t>
+      </w:r>
+    </w:p>
+    <w:p>
+      <w:pPr>
+        <w:pStyle w:val="ListParagraph"/>
+        <w:numPr>
+          <w:ilvl w:val="0"/>
+          <w:numId w:val="31"/>
+        </w:numPr>
+        <w:bidi/>
+        <w:rPr>
+          <w:lang w:bidi="ar-EG"/>
+        </w:rPr>
+      </w:pPr>
+      <w:r>
+        <w:rPr>
+          <w:rFonts w:hint="cs"/>
+          <w:rtl/>
+          <w:lang w:bidi="ar-EG"/>
+        </w:rPr>
+        <w:t xml:space="preserve">ودة مثال : </w:t>
+      </w:r>
+      <w:r>
+        <w:rPr>
+          <w:rFonts w:hint="cs"/>
+          <w:rtl/>
+          <w:lang w:bidi="ar-EG"/>
+        </w:rPr>
+        <w:t xml:space="preserve">ف الكود الى جاى دة ال كومنت مفروض يكون بيوصف اول  سطر  بتاع ال </w:t>
+      </w:r>
+      <w:r>
+        <w:rPr>
+          <w:lang w:bidi="ar-EG"/>
+        </w:rPr>
+        <w:t>Http</w:t>
+      </w:r>
+      <w:r>
+        <w:rPr>
+          <w:rFonts w:hint="cs"/>
+          <w:rtl/>
+          <w:lang w:bidi="ar-EG"/>
+        </w:rPr>
+        <w:t xml:space="preserve"> ف   مع الوقت ال</w:t>
+      </w:r>
+      <w:r>
+        <w:rPr>
+          <w:lang w:bidi="ar-EG"/>
+        </w:rPr>
+        <w:t xml:space="preserve">comment </w:t>
+      </w:r>
+      <w:r>
+        <w:rPr>
+          <w:rFonts w:hint="cs"/>
+          <w:rtl/>
+          <w:lang w:bidi="ar-EG"/>
+        </w:rPr>
+        <w:t xml:space="preserve"> بعد عن الكود الى بيوصفه عشان اضاف حوالى 4 سطور  </w:t>
+      </w:r>
+    </w:p>
+    <w:p>
+      <w:pPr>
+        <w:bidi/>
+        <w:rPr>
+          <w:rtl/>
+          <w:lang w:bidi="ar-EG"/>
+        </w:rPr>
+      </w:pPr>
+      <w:r>
+        <w:rPr>
+          <w:rFonts w:cs="Arial"/>
+          <w:noProof/>
+          <w:rtl/>
+        </w:rPr>
+        <w:drawing>
+          <wp:anchor distT="0" distB="0" distL="114300" distR="114300" simplePos="0" relativeHeight="251663360" behindDoc="0" locked="0" layoutInCell="1" allowOverlap="1" wp14:anchorId="7036A625" wp14:editId="7B90C51C">
+            <wp:simplePos x="0" y="0"/>
+            <wp:positionH relativeFrom="column">
+              <wp:posOffset>-148979</wp:posOffset>
+            </wp:positionH>
+            <wp:positionV relativeFrom="paragraph">
+              <wp:posOffset>96899</wp:posOffset>
+            </wp:positionV>
+            <wp:extent cx="4278573" cy="1469673"/>
+            <wp:effectExtent l="0" t="0" r="8255" b="0"/>
+            <wp:wrapNone/>
+            <wp:docPr id="47" name="Picture 47"/>
+            <wp:cNvGraphicFramePr>
+              <a:graphicFrameLocks xmlns:a="http://schemas.openxmlformats.org/drawingml/2006/main" noChangeAspect="1"/>
+            </wp:cNvGraphicFramePr>
+            <a:graphic xmlns:a="http://schemas.openxmlformats.org/drawingml/2006/main">
+              <a:graphicData uri="http://schemas.openxmlformats.org/drawingml/2006/picture">
+                <pic:pic xmlns:pic="http://schemas.openxmlformats.org/drawingml/2006/picture">
+                  <pic:nvPicPr>
+                    <pic:cNvPr id="1" name=""/>
+                    <pic:cNvPicPr/>
+                  </pic:nvPicPr>
+                  <pic:blipFill>
+                    <a:blip r:embed="rId10">
+                      <a:extLst>
+                        <a:ext uri="{28A0092B-C50C-407E-A947-70E740481C1C}">
+                          <a14:useLocalDpi xmlns:a14="http://schemas.microsoft.com/office/drawing/2010/main" val="0"/>
+                        </a:ext>
+                      </a:extLst>
+                    </a:blip>
+                    <a:stretch>
+                      <a:fillRect/>
+                    </a:stretch>
+                  </pic:blipFill>
+                  <pic:spPr>
+                    <a:xfrm>
+                      <a:off x="0" y="0"/>
+                      <a:ext cx="4278573" cy="1469673"/>
+                    </a:xfrm>
+                    <a:prstGeom prst="rect">
+                      <a:avLst/>
+                    </a:prstGeom>
+                  </pic:spPr>
+                </pic:pic>
+              </a:graphicData>
+            </a:graphic>
+            <wp14:sizeRelH relativeFrom="margin">
+              <wp14:pctWidth>0</wp14:pctWidth>
+            </wp14:sizeRelH>
+            <wp14:sizeRelV relativeFrom="margin">
+              <wp14:pctHeight>0</wp14:pctHeight>
+            </wp14:sizeRelV>
+          </wp:anchor>
+        </w:drawing>
+      </w:r>
+    </w:p>
+    <w:p>
+      <w:pPr>
+        <w:bidi/>
+        <w:rPr>
+          <w:rtl/>
+          <w:lang w:bidi="ar-EG"/>
+        </w:rPr>
+      </w:pPr>
+    </w:p>
+    <w:p>
+      <w:pPr>
+        <w:bidi/>
+        <w:rPr>
+          <w:rtl/>
+          <w:lang w:bidi="ar-EG"/>
+        </w:rPr>
+      </w:pPr>
+    </w:p>
+    <w:p>
+      <w:pPr>
+        <w:bidi/>
+        <w:rPr>
+          <w:lang w:bidi="ar-EG"/>
+        </w:rPr>
+      </w:pPr>
+    </w:p>
+    <w:p>
+      <w:pPr>
+        <w:bidi/>
+        <w:rPr>
+          <w:lang w:bidi="ar-EG"/>
+        </w:rPr>
+      </w:pPr>
+    </w:p>
+    <w:p>
+      <w:pPr>
+        <w:bidi/>
+        <w:rPr>
+          <w:rtl/>
+          <w:lang w:bidi="ar-EG"/>
+        </w:rPr>
+      </w:pPr>
+    </w:p>
+    <w:p>
+      <w:pPr>
+        <w:bidi/>
+        <w:rPr>
+          <w:rtl/>
+          <w:lang w:bidi="ar-EG"/>
+        </w:rPr>
+      </w:pPr>
+    </w:p>
+    <w:p>
+      <w:pPr>
+        <w:pStyle w:val="ListParagraph"/>
+        <w:numPr>
+          <w:ilvl w:val="0"/>
+          <w:numId w:val="31"/>
+        </w:numPr>
+        <w:bidi/>
+        <w:rPr>
+          <w:lang w:bidi="ar-EG"/>
+        </w:rPr>
+      </w:pPr>
+      <w:r>
+        <w:rPr>
+          <w:rFonts w:hint="cs"/>
+          <w:rtl/>
+          <w:lang w:bidi="ar-EG"/>
+        </w:rPr>
+        <w:t xml:space="preserve">وهو حلو ان ال </w:t>
+      </w:r>
+      <w:r>
+        <w:rPr>
+          <w:lang w:bidi="ar-EG"/>
+        </w:rPr>
+        <w:t>programmer</w:t>
+      </w:r>
+      <w:r>
+        <w:rPr>
+          <w:rFonts w:hint="cs"/>
+          <w:rtl/>
+          <w:lang w:bidi="ar-EG"/>
+        </w:rPr>
+        <w:t xml:space="preserve"> يكتبه </w:t>
+      </w:r>
+      <w:r>
+        <w:rPr>
+          <w:lang w:bidi="ar-EG"/>
+        </w:rPr>
+        <w:t xml:space="preserve">comment </w:t>
+      </w:r>
+      <w:r>
+        <w:rPr>
+          <w:rFonts w:hint="cs"/>
+          <w:rtl/>
+          <w:lang w:bidi="ar-EG"/>
+        </w:rPr>
+        <w:t xml:space="preserve"> بس الاحسن ان يوفر الطاقه دى ف انه يكتب كود معبر من الاول </w:t>
+      </w:r>
+    </w:p>
+    <w:p>
+      <w:pPr>
+        <w:pStyle w:val="ListParagraph"/>
+        <w:numPr>
+          <w:ilvl w:val="0"/>
+          <w:numId w:val="31"/>
+        </w:numPr>
+        <w:bidi/>
+        <w:rPr>
+          <w:lang w:bidi="ar-EG"/>
+        </w:rPr>
+      </w:pPr>
+      <w:r>
+        <w:rPr>
+          <w:rFonts w:hint="cs"/>
+          <w:rtl/>
+          <w:lang w:bidi="ar-EG"/>
+        </w:rPr>
+        <w:t>وال</w:t>
+      </w:r>
+      <w:r>
+        <w:rPr>
+          <w:lang w:bidi="ar-EG"/>
+        </w:rPr>
+        <w:t xml:space="preserve"> </w:t>
+      </w:r>
+      <w:r>
+        <w:rPr>
+          <w:lang w:bidi="ar-EG"/>
+        </w:rPr>
+        <w:t xml:space="preserve">comment </w:t>
+      </w:r>
+      <w:r>
+        <w:rPr>
+          <w:rFonts w:hint="cs"/>
+          <w:rtl/>
+          <w:lang w:bidi="ar-EG"/>
+        </w:rPr>
+        <w:t xml:space="preserve">  غير الدقيقه اسواء بكتير من عدم وجود </w:t>
+      </w:r>
+      <w:r>
+        <w:rPr>
+          <w:lang w:bidi="ar-EG"/>
+        </w:rPr>
+        <w:t xml:space="preserve">comment </w:t>
+      </w:r>
+      <w:r>
+        <w:rPr>
+          <w:rFonts w:hint="cs"/>
+          <w:rtl/>
+          <w:lang w:bidi="ar-EG"/>
+        </w:rPr>
+        <w:t xml:space="preserve"> صلا عشان بتكون مضلله وبيكون فيه توقعات عمرها م</w:t>
+      </w:r>
+      <w:r>
+        <w:rPr>
+          <w:rFonts w:hint="cs"/>
+          <w:rtl/>
+          <w:lang w:bidi="ar-EG"/>
+        </w:rPr>
+        <w:t xml:space="preserve">ل </w:t>
+      </w:r>
+      <w:r>
+        <w:rPr>
+          <w:rFonts w:hint="cs"/>
+          <w:rtl/>
+          <w:lang w:bidi="ar-EG"/>
+        </w:rPr>
+        <w:t>هتحصل</w:t>
+      </w:r>
+    </w:p>
+    <w:p>
+      <w:pPr>
+        <w:pStyle w:val="ListParagraph"/>
+        <w:bidi/>
+        <w:rPr>
+          <w:rtl/>
+          <w:lang w:bidi="ar-EG"/>
+        </w:rPr>
+      </w:pPr>
+      <w:r>
+        <w:rPr>
+          <w:rFonts w:hint="cs"/>
+          <w:rtl/>
+          <w:lang w:bidi="ar-EG"/>
+        </w:rPr>
+        <w:t xml:space="preserve">والحقيقه داميا ف مكان واحد الى هو الكود بس برضو مش هنستغنى عن ال </w:t>
+      </w:r>
+      <w:r>
+        <w:rPr>
+          <w:lang w:bidi="ar-EG"/>
+        </w:rPr>
+        <w:t xml:space="preserve">comment </w:t>
+      </w:r>
+      <w:r>
+        <w:rPr>
+          <w:rFonts w:hint="cs"/>
+          <w:rtl/>
+          <w:lang w:bidi="ar-EG"/>
+        </w:rPr>
+        <w:t xml:space="preserve"> </w:t>
+      </w:r>
+      <w:r>
+        <w:rPr>
+          <w:lang w:bidi="ar-EG"/>
+        </w:rPr>
+        <w:t xml:space="preserve"> </w:t>
+      </w:r>
+      <w:r>
+        <w:rPr>
+          <w:rFonts w:hint="cs"/>
+          <w:rtl/>
+          <w:lang w:bidi="ar-EG"/>
+        </w:rPr>
+        <w:t xml:space="preserve">نهائيا احنا هنعمل مجهود عشان نقللها . </w:t>
+      </w:r>
+    </w:p>
+    <w:p>
+      <w:pPr>
+        <w:bidi/>
+        <w:rPr>
+          <w:rtl/>
+          <w:lang w:bidi="ar-EG"/>
+        </w:rPr>
+      </w:pPr>
+    </w:p>
+    <w:p>
+      <w:pPr>
+        <w:pStyle w:val="Heading1"/>
+      </w:pPr>
+      <w:bookmarkStart w:id="1" w:name="_Toc124544157"/>
+      <w:r>
+        <w:rPr>
+          <w:rFonts w:hint="cs"/>
+          <w:rtl/>
+          <w:lang w:bidi="ar-EG"/>
+        </w:rPr>
+        <w:t>2</w:t>
+      </w:r>
+      <w:r>
+        <w:rPr>
+          <w:lang w:bidi="ar-EG"/>
+        </w:rPr>
+        <w:t>-</w:t>
+      </w:r>
+      <w:r>
+        <w:t xml:space="preserve"> </w:t>
+      </w:r>
+      <w:r>
+        <w:rPr>
+          <w:rFonts w:eastAsiaTheme="minorEastAsia"/>
+        </w:rPr>
+        <w:t>Comments Do Not Make Up for Bad Code</w:t>
+      </w:r>
+      <w:r>
+        <w:rPr>
+          <w:rFonts w:eastAsiaTheme="minorEastAsia"/>
+        </w:rPr>
+        <w:t>:</w:t>
+      </w:r>
+      <w:bookmarkEnd w:id="1"/>
+    </w:p>
+    <w:p>
+      <w:pPr>
+        <w:bidi/>
+        <w:rPr>
+          <w:lang w:bidi="ar-EG"/>
+        </w:rPr>
+      </w:pPr>
+    </w:p>
+    <w:p>
+      <w:pPr>
+        <w:bidi/>
+        <w:rPr>
+          <w:rtl/>
+          <w:lang w:bidi="ar-EG"/>
+        </w:rPr>
+      </w:pPr>
+      <w:r>
+        <w:rPr>
+          <w:rFonts w:hint="cs"/>
+          <w:rtl/>
+          <w:lang w:bidi="ar-EG"/>
+        </w:rPr>
+        <w:t xml:space="preserve">واحد من الحجات المحفزه لكتابه ال </w:t>
+      </w:r>
+      <w:r>
+        <w:rPr>
+          <w:lang w:bidi="ar-EG"/>
+        </w:rPr>
+        <w:t xml:space="preserve">comment </w:t>
+      </w:r>
+      <w:r>
+        <w:rPr>
+          <w:rFonts w:hint="cs"/>
+          <w:rtl/>
+          <w:lang w:bidi="ar-EG"/>
+        </w:rPr>
+        <w:t xml:space="preserve"> هو الكود السئ . احنا بنكتب كود </w:t>
+      </w:r>
+      <w:r>
+        <w:rPr>
+          <w:lang w:bidi="ar-EG"/>
+        </w:rPr>
+        <w:t>module</w:t>
+      </w:r>
+      <w:r>
+        <w:rPr>
+          <w:rFonts w:hint="cs"/>
+          <w:rtl/>
+          <w:lang w:bidi="ar-EG"/>
+        </w:rPr>
+        <w:t xml:space="preserve"> وعرفين انه ملغبط وغير منظمه ف بنقول لنفسنا لازم تكتب </w:t>
+      </w:r>
+      <w:r>
+        <w:rPr>
+          <w:lang w:bidi="ar-EG"/>
+        </w:rPr>
+        <w:t>comment</w:t>
+      </w:r>
+      <w:r>
+        <w:rPr>
+          <w:rFonts w:hint="cs"/>
+          <w:rtl/>
+          <w:lang w:bidi="ar-EG"/>
+        </w:rPr>
+        <w:t xml:space="preserve">  بس دة مش  صح الافضل انك تخليه هو </w:t>
+      </w:r>
+      <w:r>
+        <w:rPr>
+          <w:lang w:bidi="ar-EG"/>
+        </w:rPr>
+        <w:t xml:space="preserve">clean </w:t>
+      </w:r>
+      <w:r>
+        <w:rPr>
+          <w:rFonts w:hint="cs"/>
+          <w:rtl/>
+          <w:lang w:bidi="ar-EG"/>
+        </w:rPr>
+        <w:t xml:space="preserve"> </w:t>
+      </w:r>
+    </w:p>
+    <w:p>
+      <w:pPr>
+        <w:pStyle w:val="ListParagraph"/>
+        <w:numPr>
+          <w:ilvl w:val="0"/>
+          <w:numId w:val="31"/>
+        </w:numPr>
+        <w:bidi/>
+        <w:rPr>
+          <w:lang w:bidi="ar-EG"/>
+        </w:rPr>
+      </w:pPr>
+      <w:r>
+        <w:rPr>
+          <w:rFonts w:hint="cs"/>
+          <w:rtl/>
+          <w:lang w:bidi="ar-EG"/>
+        </w:rPr>
+        <w:t xml:space="preserve">الكود الواضح المنظم  الى فيه </w:t>
+      </w:r>
+      <w:r>
+        <w:rPr>
+          <w:lang w:bidi="ar-EG"/>
+        </w:rPr>
+        <w:t>comment</w:t>
+      </w:r>
+      <w:r>
+        <w:rPr>
+          <w:rFonts w:hint="cs"/>
+          <w:rtl/>
+          <w:lang w:bidi="ar-EG"/>
+        </w:rPr>
+        <w:t xml:space="preserve">  قليله احسن بكتير من الكود الى فيه </w:t>
+      </w:r>
+      <w:r>
+        <w:rPr>
+          <w:lang w:bidi="ar-EG"/>
+        </w:rPr>
+        <w:t>comment</w:t>
+      </w:r>
+      <w:r>
+        <w:rPr>
+          <w:rFonts w:hint="cs"/>
+          <w:rtl/>
+          <w:lang w:bidi="ar-EG"/>
+        </w:rPr>
+        <w:t xml:space="preserve">   كتير وملغبط   وبدال مضيع وقتك ف كتابه   </w:t>
+      </w:r>
+      <w:r>
+        <w:rPr>
+          <w:lang w:bidi="ar-EG"/>
+        </w:rPr>
+        <w:t>comment</w:t>
+      </w:r>
+      <w:r>
+        <w:rPr>
+          <w:rFonts w:hint="cs"/>
+          <w:rtl/>
+          <w:lang w:bidi="ar-EG"/>
+        </w:rPr>
+        <w:t xml:space="preserve">  توصف اللغبطه الى انت اعملها اعمل كود نضيف من الاول ياخى </w:t>
+      </w:r>
+    </w:p>
+    <w:p>
+      <w:pPr>
+        <w:pStyle w:val="Heading1"/>
+        <w:rPr>
+          <w:rFonts w:eastAsiaTheme="minorEastAsia"/>
+        </w:rPr>
+      </w:pPr>
+      <w:bookmarkStart w:id="2" w:name="_Toc124544158"/>
+      <w:r>
+        <w:rPr>
+          <w:rFonts w:hint="cs"/>
+          <w:rtl/>
+          <w:lang w:bidi="ar-EG"/>
+        </w:rPr>
+        <w:t>3</w:t>
+      </w:r>
+      <w:r>
+        <w:rPr>
+          <w:lang w:bidi="ar-EG"/>
+        </w:rPr>
+        <w:t>-</w:t>
+      </w:r>
+      <w:r>
+        <w:rPr>
+          <w:lang w:bidi="ar-EG"/>
+        </w:rPr>
+        <w:t xml:space="preserve"> </w:t>
+      </w:r>
+      <w:r>
+        <w:rPr>
+          <w:rFonts w:eastAsiaTheme="minorEastAsia"/>
+        </w:rPr>
+        <w:t>Explain Yourself in Code</w:t>
+      </w:r>
+      <w:r>
+        <w:rPr>
+          <w:rFonts w:eastAsiaTheme="minorEastAsia"/>
+        </w:rPr>
+        <w:t>:</w:t>
+      </w:r>
+      <w:bookmarkEnd w:id="2"/>
+    </w:p>
+    <w:p>
+      <w:pPr>
+        <w:bidi/>
+        <w:rPr>
+          <w:rtl/>
+          <w:lang w:bidi="ar-EG"/>
+        </w:rPr>
+      </w:pPr>
+      <w:r>
+        <w:rPr>
+          <w:rFonts w:hint="cs"/>
+          <w:rtl/>
+          <w:lang w:bidi="ar-EG"/>
+        </w:rPr>
+        <w:t xml:space="preserve">اكيد  ف اوقات بيكون فيها الكود  وسيله سيئه  للتتفسير   وللاسف  كتير من المبرمجين فاكرين  ان  نادرا  لما  الكود يكون وسيله كويسه للتفسير وده مش صح   يعنى المبرمجين  بيكونوا فاكرين ان الكود  مش هينفع  يكون معبر   كفايه ودة مش صح  </w:t>
+      </w:r>
+    </w:p>
+    <w:p>
+      <w:pPr>
+        <w:bidi/>
+        <w:rPr>
+          <w:rtl/>
+          <w:lang w:bidi="ar-EG"/>
+        </w:rPr>
+      </w:pPr>
+    </w:p>
+    <w:p>
+      <w:pPr>
+        <w:bidi/>
+        <w:rPr>
+          <w:rtl/>
+          <w:lang w:bidi="ar-EG"/>
+        </w:rPr>
+      </w:pPr>
+    </w:p>
+    <w:p>
+      <w:pPr>
+        <w:bidi/>
+        <w:rPr>
+          <w:rtl/>
+          <w:lang w:bidi="ar-EG"/>
+        </w:rPr>
+      </w:pPr>
+    </w:p>
+    <w:p>
+      <w:pPr>
+        <w:bidi/>
+        <w:rPr>
+          <w:rFonts w:hint="cs"/>
+          <w:rtl/>
+          <w:lang w:bidi="ar-EG"/>
+        </w:rPr>
+      </w:pPr>
+      <w:r>
+        <w:rPr>
+          <w:rFonts w:cs="Arial"/>
+          <w:rtl/>
+          <w:lang w:bidi="ar-EG"/>
+        </w:rPr>
+        <w:drawing>
+          <wp:anchor distT="0" distB="0" distL="114300" distR="114300" simplePos="0" relativeHeight="251664384" behindDoc="0" locked="0" layoutInCell="1" allowOverlap="1" wp14:anchorId="13CC332A" wp14:editId="1BD38596">
+            <wp:simplePos x="0" y="0"/>
+            <wp:positionH relativeFrom="column">
+              <wp:posOffset>-184245</wp:posOffset>
+            </wp:positionH>
+            <wp:positionV relativeFrom="paragraph">
+              <wp:posOffset>261147</wp:posOffset>
+            </wp:positionV>
+            <wp:extent cx="4899546" cy="1176205"/>
+            <wp:effectExtent l="0" t="0" r="0" b="5080"/>
+            <wp:wrapNone/>
+            <wp:docPr id="11" name="Picture 11"/>
+            <wp:cNvGraphicFramePr>
+              <a:graphicFrameLocks xmlns:a="http://schemas.openxmlformats.org/drawingml/2006/main" noChangeAspect="1"/>
+            </wp:cNvGraphicFramePr>
+            <a:graphic xmlns:a="http://schemas.openxmlformats.org/drawingml/2006/main">
+              <a:graphicData uri="http://schemas.openxmlformats.org/drawingml/2006/picture">
+                <pic:pic xmlns:pic="http://schemas.openxmlformats.org/drawingml/2006/picture">
+                  <pic:nvPicPr>
+                    <pic:cNvPr id="1" name=""/>
+                    <pic:cNvPicPr/>
+                  </pic:nvPicPr>
+                  <pic:blipFill>
+                    <a:blip r:embed="rId11">
+                      <a:extLst>
+                        <a:ext uri="{28A0092B-C50C-407E-A947-70E740481C1C}">
+                          <a14:useLocalDpi xmlns:a14="http://schemas.microsoft.com/office/drawing/2010/main" val="0"/>
+                        </a:ext>
+                      </a:extLst>
+                    </a:blip>
+                    <a:stretch>
+                      <a:fillRect/>
+                    </a:stretch>
+                  </pic:blipFill>
+                  <pic:spPr>
+                    <a:xfrm>
+                      <a:off x="0" y="0"/>
+                      <a:ext cx="4899546" cy="1176205"/>
+                    </a:xfrm>
+                    <a:prstGeom prst="rect">
+                      <a:avLst/>
+                    </a:prstGeom>
+                  </pic:spPr>
+                </pic:pic>
+              </a:graphicData>
+            </a:graphic>
+            <wp14:sizeRelH relativeFrom="margin">
+              <wp14:pctWidth>0</wp14:pctWidth>
+            </wp14:sizeRelH>
+            <wp14:sizeRelV relativeFrom="margin">
+              <wp14:pctHeight>0</wp14:pctHeight>
+            </wp14:sizeRelV>
+          </wp:anchor>
+        </w:drawing>
+      </w:r>
+      <w:r>
+        <w:rPr>
+          <w:rFonts w:hint="cs"/>
+          <w:rtl/>
+          <w:lang w:bidi="ar-EG"/>
+        </w:rPr>
+        <w:t>وعم بوب بيديك مثال عشان تقتنع ان ال</w:t>
+      </w:r>
+      <w:r>
+        <w:rPr>
+          <w:lang w:bidi="ar-EG"/>
+        </w:rPr>
+        <w:t xml:space="preserve">comment </w:t>
+      </w:r>
+      <w:r>
+        <w:rPr>
+          <w:rFonts w:hint="cs"/>
+          <w:rtl/>
+          <w:lang w:bidi="ar-EG"/>
+        </w:rPr>
+        <w:t xml:space="preserve"> هو مش افضل حاجة للتعبير عن الكود : </w:t>
+      </w:r>
+    </w:p>
+    <w:p>
+      <w:pPr>
+        <w:bidi/>
+        <w:rPr>
+          <w:rtl/>
+          <w:lang w:bidi="ar-EG"/>
+        </w:rPr>
+      </w:pPr>
+    </w:p>
+    <w:p>
+      <w:pPr>
+        <w:bidi/>
+        <w:rPr>
+          <w:rtl/>
+          <w:lang w:bidi="ar-EG"/>
+        </w:rPr>
+      </w:pPr>
+    </w:p>
+    <w:p>
+      <w:pPr>
+        <w:bidi/>
+        <w:rPr>
+          <w:rtl/>
+          <w:lang w:bidi="ar-EG"/>
+        </w:rPr>
+      </w:pPr>
+    </w:p>
+    <w:p>
+      <w:pPr>
+        <w:bidi/>
+        <w:rPr>
+          <w:rtl/>
+          <w:lang w:bidi="ar-EG"/>
+        </w:rPr>
+      </w:pPr>
+    </w:p>
+    <w:p>
+      <w:pPr>
+        <w:bidi/>
+        <w:rPr>
+          <w:rtl/>
+          <w:lang w:bidi="ar-EG"/>
+        </w:rPr>
+      </w:pPr>
+    </w:p>
+    <w:p>
+      <w:pPr>
+        <w:bidi/>
+        <w:rPr>
+          <w:rtl/>
+          <w:lang w:bidi="ar-EG"/>
+        </w:rPr>
+      </w:pPr>
+    </w:p>
+    <w:p>
+      <w:pPr>
+        <w:bidi/>
+        <w:rPr>
+          <w:rFonts w:hint="cs"/>
+          <w:rtl/>
+          <w:lang w:bidi="ar-EG"/>
+        </w:rPr>
+      </w:pPr>
+      <w:r>
+        <w:rPr>
+          <w:rFonts w:hint="cs"/>
+          <w:rtl/>
+          <w:lang w:bidi="ar-EG"/>
+        </w:rPr>
+        <w:t xml:space="preserve">ف عم بوب بيسئلك تحب تشوف انهى كود من  دول الاول ولا التانى ؟  </w:t>
+      </w:r>
+    </w:p>
+    <w:p>
+      <w:pPr>
+        <w:pStyle w:val="ListParagraph"/>
+        <w:numPr>
+          <w:ilvl w:val="0"/>
+          <w:numId w:val="31"/>
+        </w:numPr>
+        <w:bidi/>
+        <w:rPr>
+          <w:rFonts w:hint="cs"/>
+          <w:lang w:bidi="ar-EG"/>
+        </w:rPr>
+      </w:pPr>
+      <w:r>
+        <w:rPr>
+          <w:rFonts w:hint="cs"/>
+          <w:rtl/>
+          <w:lang w:bidi="ar-EG"/>
+        </w:rPr>
+        <w:t>طبعا التانى عشان اصغر ومعبر اكتر اما الاول دة  ع</w:t>
+      </w:r>
+      <w:bookmarkStart w:id="3" w:name="_GoBack"/>
+      <w:bookmarkEnd w:id="3"/>
+      <w:r>
+        <w:rPr>
+          <w:rFonts w:hint="cs"/>
+          <w:rtl/>
+          <w:lang w:bidi="ar-EG"/>
+        </w:rPr>
+        <w:t xml:space="preserve">لى الرغم ان فيه </w:t>
+      </w:r>
+      <w:r>
+        <w:rPr>
+          <w:lang w:bidi="ar-EG"/>
+        </w:rPr>
+        <w:t xml:space="preserve">comment </w:t>
+      </w:r>
+      <w:r>
+        <w:rPr>
+          <w:rFonts w:hint="cs"/>
+          <w:rtl/>
+          <w:lang w:bidi="ar-EG"/>
+        </w:rPr>
+        <w:t xml:space="preserve"> هو كبير ومش واضح وهاخد وقت عشان اقره الكود والكومنت . </w:t>
+      </w:r>
+    </w:p>
+    <w:p>
+      <w:pPr>
+        <w:pStyle w:val="ListParagraph"/>
+        <w:numPr>
+          <w:ilvl w:val="0"/>
+          <w:numId w:val="31"/>
+        </w:numPr>
+        <w:bidi/>
+        <w:rPr>
+          <w:lang w:bidi="ar-EG"/>
+        </w:rPr>
+      </w:pPr>
+      <w:r>
+        <w:rPr>
+          <w:rFonts w:hint="cs"/>
+          <w:rtl/>
+          <w:lang w:bidi="ar-EG"/>
+        </w:rPr>
+        <w:t xml:space="preserve">الموضع  </w:t>
+      </w:r>
+      <w:r>
+        <w:rPr>
+          <w:rFonts w:ascii="Arial" w:hAnsi="Arial" w:cs="Arial" w:hint="cs"/>
+          <w:rtl/>
+          <w:lang w:bidi="ar-EG"/>
+        </w:rPr>
+        <w:t xml:space="preserve">بيستغر ثوانى عشان تشرح  قصدك بستخدام  الكود نفسه وفى حلات كتير اواى انك انت هتسمى </w:t>
+      </w:r>
+      <w:r>
+        <w:rPr>
+          <w:rFonts w:ascii="Arial" w:hAnsi="Arial" w:cs="Arial"/>
+          <w:lang w:bidi="ar-EG"/>
+        </w:rPr>
+        <w:t xml:space="preserve">function </w:t>
+      </w:r>
+      <w:r>
+        <w:rPr>
+          <w:rFonts w:ascii="Arial" w:hAnsi="Arial" w:cs="Arial" w:hint="cs"/>
+          <w:rtl/>
+          <w:lang w:bidi="ar-EG"/>
+        </w:rPr>
+        <w:t xml:space="preserve"> بنفس اسم ال</w:t>
+      </w:r>
+      <w:r>
+        <w:rPr>
+          <w:rFonts w:ascii="Arial" w:hAnsi="Arial" w:cs="Arial"/>
+          <w:lang w:bidi="ar-EG"/>
+        </w:rPr>
+        <w:t>comment</w:t>
+      </w:r>
+      <w:r>
+        <w:rPr>
+          <w:rFonts w:ascii="Arial" w:hAnsi="Arial" w:cs="Arial" w:hint="cs"/>
+          <w:rtl/>
+          <w:lang w:bidi="ar-EG"/>
+        </w:rPr>
+        <w:t xml:space="preserve"> الى كنت هتعمله زى حلتنا هنا . فابعت عن الكومنت بصحبى .</w:t>
+      </w:r>
+    </w:p>
+    <w:p>
+      <w:pPr>
+        <w:pStyle w:val="Heading1"/>
+        <w:rPr>
+          <w:lang w:bidi="ar-EG"/>
+        </w:rPr>
+      </w:pPr>
+      <w:r>
+        <w:rPr>
+          <w:lang w:bidi="ar-EG"/>
+        </w:rPr>
+        <w:t>4-</w:t>
+      </w:r>
+      <w:r>
+        <w:rPr>
+          <w:rFonts w:eastAsiaTheme="minorEastAsia"/>
+        </w:rPr>
+        <w:t>Good Comments</w:t>
+      </w:r>
+      <w:r>
+        <w:rPr>
+          <w:rFonts w:asciiTheme="minorHAnsi" w:eastAsiaTheme="minorEastAsia" w:hAnsiTheme="minorHAnsi"/>
+          <w:color w:val="auto"/>
+          <w:sz w:val="20"/>
+          <w:szCs w:val="20"/>
+        </w:rPr>
+        <w:t xml:space="preserve"> </w:t>
+      </w:r>
+      <w:r>
+        <w:rPr>
+          <w:lang w:bidi="ar-EG"/>
+        </w:rPr>
+        <w:t xml:space="preserve">  :</w:t>
+      </w:r>
+    </w:p>
+    <w:p>
+      <w:pPr>
+        <w:bidi/>
+        <w:rPr>
+          <w:rtl/>
+          <w:lang w:bidi="ar-EG"/>
+        </w:rPr>
+      </w:pPr>
+    </w:p>
     <w:sectPr>
-      <w:footerReference w:type="default" r:id="rId10"/>
+      <w:footerReference w:type="default" r:id="rId12"/>
       <w:pgSz w:w="12240" w:h="15840"/>
       <w:pgMar w:top="1440" w:right="1440" w:bottom="1440" w:left="1440" w:header="720" w:footer="720" w:gutter="0"/>
       <w:pgBorders w:offsetFrom="page">
@@ -4533,7 +6308,7 @@
               <w:sz w:val="18"/>
               <w:szCs w:val="18"/>
             </w:rPr>
-            <w:t>1</w:t>
+            <w:t>3</w:t>
           </w:r>
           <w:r>
             <w:rPr>
@@ -7680,6 +9455,119 @@
     </w:lvl>
   </w:abstractNum>
   <w:abstractNum w:abstractNumId="28">
+    <w:nsid w:val="7A57361E"/>
+    <w:multiLevelType w:val="hybridMultilevel"/>
+    <w:tmpl w:val="631ECD12"/>
+    <w:lvl w:ilvl="0" w:tplc="2710E778">
+      <w:start w:val="1"/>
+      <w:numFmt w:val="bullet"/>
+      <w:lvlText w:val="-"/>
+      <w:lvlJc w:val="left"/>
+      <w:pPr>
+        <w:ind w:left="720" w:hanging="360"/>
+      </w:pPr>
+      <w:rPr>
+        <w:rFonts w:ascii="Arial" w:eastAsiaTheme="minorEastAsia" w:hAnsi="Arial" w:cs="Arial" w:hint="default"/>
+      </w:rPr>
+    </w:lvl>
+    <w:lvl w:ilvl="1" w:tplc="04090003" w:tentative="1">
+      <w:start w:val="1"/>
+      <w:numFmt w:val="bullet"/>
+      <w:lvlText w:val="o"/>
+      <w:lvlJc w:val="left"/>
+      <w:pPr>
+        <w:ind w:left="1440" w:hanging="360"/>
+      </w:pPr>
+      <w:rPr>
+        <w:rFonts w:ascii="Courier New" w:hAnsi="Courier New" w:cs="Courier New" w:hint="default"/>
+      </w:rPr>
+    </w:lvl>
+    <w:lvl w:ilvl="2" w:tplc="04090005" w:tentative="1">
+      <w:start w:val="1"/>
+      <w:numFmt w:val="bullet"/>
+      <w:lvlText w:val=""/>
+      <w:lvlJc w:val="left"/>
+      <w:pPr>
+        <w:ind w:left="2160" w:hanging="360"/>
+      </w:pPr>
+      <w:rPr>
+        <w:rFonts w:ascii="Wingdings" w:hAnsi="Wingdings" w:hint="default"/>
+      </w:rPr>
+    </w:lvl>
+    <w:lvl w:ilvl="3" w:tplc="04090001" w:tentative="1">
+      <w:start w:val="1"/>
+      <w:numFmt w:val="bullet"/>
+      <w:lvlText w:val=""/>
+      <w:lvlJc w:val="left"/>
+      <w:pPr>
+        <w:ind w:left="2880" w:hanging="360"/>
+      </w:pPr>
+      <w:rPr>
+        <w:rFonts w:ascii="Symbol" w:hAnsi="Symbol" w:hint="default"/>
+      </w:rPr>
+    </w:lvl>
+    <w:lvl w:ilvl="4" w:tplc="04090003" w:tentative="1">
+      <w:start w:val="1"/>
+      <w:numFmt w:val="bullet"/>
+      <w:lvlText w:val="o"/>
+      <w:lvlJc w:val="left"/>
+      <w:pPr>
+        <w:ind w:left="3600" w:hanging="360"/>
+      </w:pPr>
+      <w:rPr>
+        <w:rFonts w:ascii="Courier New" w:hAnsi="Courier New" w:cs="Courier New" w:hint="default"/>
+      </w:rPr>
+    </w:lvl>
+    <w:lvl w:ilvl="5" w:tplc="04090005" w:tentative="1">
+      <w:start w:val="1"/>
+      <w:numFmt w:val="bullet"/>
+      <w:lvlText w:val=""/>
+      <w:lvlJc w:val="left"/>
+      <w:pPr>
+        <w:ind w:left="4320" w:hanging="360"/>
+      </w:pPr>
+      <w:rPr>
+        <w:rFonts w:ascii="Wingdings" w:hAnsi="Wingdings" w:hint="default"/>
+      </w:rPr>
+    </w:lvl>
+    <w:lvl w:ilvl="6" w:tplc="04090001" w:tentative="1">
+      <w:start w:val="1"/>
+      <w:numFmt w:val="bullet"/>
+      <w:lvlText w:val=""/>
+      <w:lvlJc w:val="left"/>
+      <w:pPr>
+        <w:ind w:left="5040" w:hanging="360"/>
+      </w:pPr>
+      <w:rPr>
+        <w:rFonts w:ascii="Symbol" w:hAnsi="Symbol" w:hint="default"/>
+      </w:rPr>
+    </w:lvl>
+    <w:lvl w:ilvl="7" w:tplc="04090003" w:tentative="1">
+      <w:start w:val="1"/>
+      <w:numFmt w:val="bullet"/>
+      <w:lvlText w:val="o"/>
+      <w:lvlJc w:val="left"/>
+      <w:pPr>
+        <w:ind w:left="5760" w:hanging="360"/>
+      </w:pPr>
+      <w:rPr>
+        <w:rFonts w:ascii="Courier New" w:hAnsi="Courier New" w:cs="Courier New" w:hint="default"/>
+      </w:rPr>
+    </w:lvl>
+    <w:lvl w:ilvl="8" w:tplc="04090005" w:tentative="1">
+      <w:start w:val="1"/>
+      <w:numFmt w:val="bullet"/>
+      <w:lvlText w:val=""/>
+      <w:lvlJc w:val="left"/>
+      <w:pPr>
+        <w:ind w:left="6480" w:hanging="360"/>
+      </w:pPr>
+      <w:rPr>
+        <w:rFonts w:ascii="Wingdings" w:hAnsi="Wingdings" w:hint="default"/>
+      </w:rPr>
+    </w:lvl>
+  </w:abstractNum>
+  <w:abstractNum w:abstractNumId="29">
     <w:nsid w:val="7B1403B0"/>
     <w:multiLevelType w:val="hybridMultilevel"/>
     <w:tmpl w:val="4DEA6FCC"/>
@@ -7819,7 +9707,7 @@
       </w:rPr>
     </w:lvl>
   </w:abstractNum>
-  <w:abstractNum w:abstractNumId="29">
+  <w:abstractNum w:abstractNumId="30">
     <w:nsid w:val="7CC857B6"/>
     <w:multiLevelType w:val="hybridMultilevel"/>
     <w:tmpl w:val="D3260474"/>
@@ -7970,7 +9858,7 @@
     <w:abstractNumId w:val="0"/>
   </w:num>
   <w:num w:numId="13">
-    <w:abstractNumId w:val="28"/>
+    <w:abstractNumId w:val="29"/>
   </w:num>
   <w:num w:numId="14">
     <w:abstractNumId w:val="20"/>
@@ -8015,13 +9903,16 @@
     <w:abstractNumId w:val="21"/>
   </w:num>
   <w:num w:numId="28">
-    <w:abstractNumId w:val="29"/>
+    <w:abstractNumId w:val="30"/>
   </w:num>
   <w:num w:numId="29">
     <w:abstractNumId w:val="23"/>
   </w:num>
   <w:num w:numId="30">
     <w:abstractNumId w:val="18"/>
+  </w:num>
+  <w:num w:numId="31">
+    <w:abstractNumId w:val="28"/>
   </w:num>
 </w:numbering>
 </file>
@@ -9377,13 +11268,14 @@
   </w:compat>
   <w:rsids>
     <w:rsidRoot w:val="004D58A5"/>
+    <w:rsid w:val="000C67DB"/>
     <w:rsid w:val="004B459A"/>
     <w:rsid w:val="004D58A5"/>
     <w:rsid w:val="00654682"/>
     <w:rsid w:val="008D77C7"/>
+    <w:rsid w:val="00980C4C"/>
     <w:rsid w:val="00E6591C"/>
     <w:rsid w:val="00F608E6"/>
-    <w:rsid w:val="00FB4888"/>
     <w:rsid w:val="00FE2EF3"/>
   </w:rsids>
   <m:mathPr>
@@ -10172,7 +12064,7 @@
 </file>
 
 <file path=customXml/itemProps2.xml><?xml version="1.0" encoding="utf-8"?>
-<ds:datastoreItem xmlns:ds="http://schemas.openxmlformats.org/officeDocument/2006/customXml" ds:itemID="{26EE877A-1ED3-45C0-9E48-EF7200ED82B0}">
+<ds:datastoreItem xmlns:ds="http://schemas.openxmlformats.org/officeDocument/2006/customXml" ds:itemID="{FCFC7C0A-3AEB-48B5-BD28-ACFBBC01E68B}">
   <ds:schemaRefs>
     <ds:schemaRef ds:uri="http://schemas.openxmlformats.org/officeDocument/2006/bibliography"/>
   </ds:schemaRefs>

</xml_diff>

<commit_message>
note 4.1 for  ch4
</commit_message>
<xml_diff>
--- a/ch4-Comments.docx
+++ b/ch4-Comments.docx
@@ -5951,17 +5951,7 @@
           <w:rtl/>
           <w:lang w:bidi="ar-EG"/>
         </w:rPr>
-        <w:t>طبعا التانى عشان اصغر ومعبر اكتر اما الاول دة  ع</w:t>
-      </w:r>
-      <w:bookmarkStart w:id="3" w:name="_GoBack"/>
-      <w:bookmarkEnd w:id="3"/>
-      <w:r>
-        <w:rPr>
-          <w:rFonts w:hint="cs"/>
-          <w:rtl/>
-          <w:lang w:bidi="ar-EG"/>
-        </w:rPr>
-        <w:t xml:space="preserve">لى الرغم ان فيه </w:t>
+        <w:t xml:space="preserve">طبعا التانى عشان اصغر ومعبر اكتر اما الاول دة  على الرغم ان فيه </w:t>
       </w:r>
       <w:r>
         <w:rPr>
@@ -6076,13 +6066,265 @@
       <w:pPr>
         <w:bidi/>
         <w:rPr>
+          <w:lang w:bidi="ar-EG"/>
+        </w:rPr>
+      </w:pPr>
+    </w:p>
+    <w:p>
+      <w:pPr>
+        <w:bidi/>
+        <w:rPr>
+          <w:rFonts w:hint="cs"/>
           <w:rtl/>
           <w:lang w:bidi="ar-EG"/>
         </w:rPr>
       </w:pPr>
+      <w:r>
+        <w:rPr>
+          <w:rFonts w:hint="cs"/>
+          <w:rtl/>
+          <w:lang w:bidi="ar-EG"/>
+        </w:rPr>
+        <w:t xml:space="preserve">ف اوقات بتكون ال </w:t>
+      </w:r>
+      <w:r>
+        <w:rPr>
+          <w:lang w:bidi="ar-EG"/>
+        </w:rPr>
+        <w:t xml:space="preserve">comment </w:t>
+      </w:r>
+      <w:r>
+        <w:rPr>
+          <w:rFonts w:hint="cs"/>
+          <w:rtl/>
+          <w:lang w:bidi="ar-EG"/>
+        </w:rPr>
+        <w:t xml:space="preserve"> مفيدة  ف هنشوف حلات منها ناو . وخليك فاكر ان احسن </w:t>
+      </w:r>
+      <w:r>
+        <w:rPr>
+          <w:lang w:bidi="ar-EG"/>
+        </w:rPr>
+        <w:t xml:space="preserve">comment </w:t>
+      </w:r>
+      <w:r>
+        <w:rPr>
+          <w:rFonts w:hint="cs"/>
+          <w:rtl/>
+          <w:lang w:bidi="ar-EG"/>
+        </w:rPr>
+        <w:t xml:space="preserve"> هو الى متكتبش . </w:t>
+      </w:r>
+    </w:p>
+    <w:p>
+      <w:pPr>
+        <w:pStyle w:val="Heading2"/>
+        <w:rPr>
+          <w:lang w:bidi="ar-EG"/>
+        </w:rPr>
+      </w:pPr>
+      <w:r>
+        <w:rPr>
+          <w:rFonts w:hint="cs"/>
+          <w:rtl/>
+          <w:lang w:bidi="ar-EG"/>
+        </w:rPr>
+        <w:t>4</w:t>
+      </w:r>
+      <w:r>
+        <w:rPr>
+          <w:lang w:bidi="ar-EG"/>
+        </w:rPr>
+        <w:t xml:space="preserve">.1-  </w:t>
+      </w:r>
+      <w:r>
+        <w:rPr>
+          <w:rFonts w:ascii="TimesNewRomanPS-Bold" w:eastAsiaTheme="minorEastAsia" w:hAnsi="TimesNewRomanPS-Bold" w:cstheme="minorBidi"/>
+          <w:b/>
+          <w:bCs/>
+          <w:color w:val="231F20"/>
+          <w:sz w:val="24"/>
+          <w:szCs w:val="24"/>
+        </w:rPr>
+        <w:t>Legal Comments</w:t>
+      </w:r>
+      <w:r>
+        <w:rPr>
+          <w:lang w:bidi="ar-EG"/>
+        </w:rPr>
+        <w:t>:</w:t>
+      </w:r>
+    </w:p>
+    <w:p>
+      <w:pPr>
+        <w:rPr>
+          <w:lang w:bidi="ar-EG"/>
+        </w:rPr>
+      </w:pPr>
+    </w:p>
+    <w:p>
+      <w:pPr>
+        <w:bidi/>
+        <w:rPr>
+          <w:rtl/>
+          <w:lang w:bidi="ar-EG"/>
+        </w:rPr>
+      </w:pPr>
+      <w:r>
+        <w:rPr>
+          <w:rFonts w:hint="cs"/>
+          <w:rtl/>
+          <w:lang w:bidi="ar-EG"/>
+        </w:rPr>
+        <w:t xml:space="preserve">احيانا بتجبرنا شركتنا على كتابه </w:t>
+      </w:r>
+      <w:r>
+        <w:rPr>
+          <w:lang w:bidi="ar-EG"/>
+        </w:rPr>
+        <w:t xml:space="preserve">comment </w:t>
+      </w:r>
+      <w:r>
+        <w:rPr>
+          <w:rFonts w:hint="cs"/>
+          <w:rtl/>
+          <w:lang w:bidi="ar-EG"/>
+        </w:rPr>
+        <w:t xml:space="preserve"> معينه زى بتاعه حقوق النشر والطبافه الى بتبقا ف اول كل  </w:t>
+      </w:r>
+      <w:r>
+        <w:rPr>
+          <w:lang w:bidi="ar-EG"/>
+        </w:rPr>
+        <w:t xml:space="preserve">file </w:t>
+      </w:r>
+      <w:r>
+        <w:rPr>
+          <w:rFonts w:hint="cs"/>
+          <w:rtl/>
+          <w:lang w:bidi="ar-EG"/>
+        </w:rPr>
+        <w:t xml:space="preserve"> . ودة شكلها </w:t>
+      </w:r>
+    </w:p>
+    <w:p>
+      <w:pPr>
+        <w:bidi/>
+        <w:rPr>
+          <w:rFonts w:hint="cs"/>
+          <w:rtl/>
+          <w:lang w:bidi="ar-EG"/>
+        </w:rPr>
+      </w:pPr>
+      <w:r>
+        <w:rPr>
+          <w:rFonts w:cs="Arial"/>
+          <w:rtl/>
+          <w:lang w:bidi="ar-EG"/>
+        </w:rPr>
+        <w:drawing>
+          <wp:inline distT="0" distB="0" distL="0" distR="0" wp14:anchorId="3BE1BFCC" wp14:editId="3B47A9A8">
+            <wp:extent cx="5943600" cy="668655"/>
+            <wp:effectExtent l="0" t="0" r="0" b="0"/>
+            <wp:docPr id="33" name="Picture 33"/>
+            <wp:cNvGraphicFramePr>
+              <a:graphicFrameLocks xmlns:a="http://schemas.openxmlformats.org/drawingml/2006/main" noChangeAspect="1"/>
+            </wp:cNvGraphicFramePr>
+            <a:graphic xmlns:a="http://schemas.openxmlformats.org/drawingml/2006/main">
+              <a:graphicData uri="http://schemas.openxmlformats.org/drawingml/2006/picture">
+                <pic:pic xmlns:pic="http://schemas.openxmlformats.org/drawingml/2006/picture">
+                  <pic:nvPicPr>
+                    <pic:cNvPr id="1" name=""/>
+                    <pic:cNvPicPr/>
+                  </pic:nvPicPr>
+                  <pic:blipFill>
+                    <a:blip r:embed="rId12"/>
+                    <a:stretch>
+                      <a:fillRect/>
+                    </a:stretch>
+                  </pic:blipFill>
+                  <pic:spPr>
+                    <a:xfrm>
+                      <a:off x="0" y="0"/>
+                      <a:ext cx="5943600" cy="668655"/>
+                    </a:xfrm>
+                    <a:prstGeom prst="rect">
+                      <a:avLst/>
+                    </a:prstGeom>
+                  </pic:spPr>
+                </pic:pic>
+              </a:graphicData>
+            </a:graphic>
+          </wp:inline>
+        </w:drawing>
+      </w:r>
+    </w:p>
+    <w:p>
+      <w:pPr>
+        <w:bidi/>
+        <w:rPr>
+          <w:rtl/>
+          <w:lang w:bidi="ar-EG"/>
+        </w:rPr>
+      </w:pPr>
+      <w:r>
+        <w:rPr>
+          <w:rFonts w:hint="cs"/>
+          <w:rtl/>
+          <w:lang w:bidi="ar-EG"/>
+        </w:rPr>
+        <w:t>بس  خلى ال</w:t>
+      </w:r>
+      <w:r>
+        <w:rPr>
+          <w:lang w:bidi="ar-EG"/>
+        </w:rPr>
+        <w:t xml:space="preserve">comment </w:t>
+      </w:r>
+      <w:r>
+        <w:rPr>
+          <w:rFonts w:hint="cs"/>
+          <w:rtl/>
+          <w:lang w:bidi="ar-EG"/>
+        </w:rPr>
+        <w:t xml:space="preserve"> دى  مش كبيره وخليها بتشير لحاجة موجوده بره الكودالى حابب يريجها براحته . </w:t>
+      </w:r>
+    </w:p>
+    <w:p>
+      <w:pPr>
+        <w:bidi/>
+        <w:rPr>
+          <w:rtl/>
+          <w:lang w:bidi="ar-EG"/>
+        </w:rPr>
+      </w:pPr>
+    </w:p>
+    <w:p>
+      <w:pPr>
+        <w:pStyle w:val="Heading2"/>
+        <w:rPr>
+          <w:lang w:bidi="ar-EG"/>
+        </w:rPr>
+      </w:pPr>
+      <w:r>
+        <w:rPr>
+          <w:rFonts w:hint="cs"/>
+          <w:rtl/>
+          <w:lang w:bidi="ar-EG"/>
+        </w:rPr>
+        <w:t>4</w:t>
+      </w:r>
+      <w:r>
+        <w:rPr>
+          <w:lang w:bidi="ar-EG"/>
+        </w:rPr>
+        <w:t xml:space="preserve">.2- </w:t>
+      </w:r>
+      <w:bookmarkStart w:id="3" w:name="_GoBack"/>
+      <w:bookmarkEnd w:id="3"/>
     </w:p>
     <w:sectPr>
-      <w:footerReference w:type="default" r:id="rId12"/>
+      <w:footerReference w:type="default" r:id="rId13"/>
       <w:pgSz w:w="12240" w:h="15840"/>
       <w:pgMar w:top="1440" w:right="1440" w:bottom="1440" w:left="1440" w:header="720" w:footer="720" w:gutter="0"/>
       <w:pgBorders w:offsetFrom="page">
@@ -6308,7 +6550,7 @@
               <w:sz w:val="18"/>
               <w:szCs w:val="18"/>
             </w:rPr>
-            <w:t>3</w:t>
+            <w:t>2</w:t>
           </w:r>
           <w:r>
             <w:rPr>
@@ -11236,6 +11478,14 @@
     <w:notTrueType/>
     <w:pitch w:val="default"/>
   </w:font>
+  <w:font w:name="TimesNewRomanPS-Bold">
+    <w:altName w:val="Times New Roman"/>
+    <w:panose1 w:val="00000000000000000000"/>
+    <w:charset w:val="00"/>
+    <w:family w:val="roman"/>
+    <w:notTrueType/>
+    <w:pitch w:val="default"/>
+  </w:font>
   <w:font w:name="Calibri">
     <w:panose1 w:val="020F0502020204030204"/>
     <w:charset w:val="00"/>
@@ -11268,11 +11518,11 @@
   </w:compat>
   <w:rsids>
     <w:rsidRoot w:val="004D58A5"/>
-    <w:rsid w:val="000C67DB"/>
     <w:rsid w:val="004B459A"/>
     <w:rsid w:val="004D58A5"/>
     <w:rsid w:val="00654682"/>
     <w:rsid w:val="008D77C7"/>
+    <w:rsid w:val="0096790E"/>
     <w:rsid w:val="00980C4C"/>
     <w:rsid w:val="00E6591C"/>
     <w:rsid w:val="00F608E6"/>
@@ -12064,7 +12314,7 @@
 </file>
 
 <file path=customXml/itemProps2.xml><?xml version="1.0" encoding="utf-8"?>
-<ds:datastoreItem xmlns:ds="http://schemas.openxmlformats.org/officeDocument/2006/customXml" ds:itemID="{FCFC7C0A-3AEB-48B5-BD28-ACFBBC01E68B}">
+<ds:datastoreItem xmlns:ds="http://schemas.openxmlformats.org/officeDocument/2006/customXml" ds:itemID="{FAC06343-A371-4E1E-877E-6F0BE47E3C70}">
   <ds:schemaRefs>
     <ds:schemaRef ds:uri="http://schemas.openxmlformats.org/officeDocument/2006/bibliography"/>
   </ds:schemaRefs>

</xml_diff>

<commit_message>
note 4.3 for  ch4
</commit_message>
<xml_diff>
--- a/ch4-Comments.docx
+++ b/ch4-Comments.docx
@@ -3689,41 +3689,13 @@
                                   </w:sdtPr>
                                   <w:sdtEndPr/>
                                   <w:sdtContent>
-                                    <w:proofErr w:type="spellStart"/>
                                     <w:r>
                                       <w:rPr>
                                         <w:color w:val="1CADE4" w:themeColor="accent1"/>
                                         <w:sz w:val="26"/>
                                         <w:szCs w:val="26"/>
                                       </w:rPr>
-                                      <w:t>Abdurahman</w:t>
-                                    </w:r>
-                                    <w:proofErr w:type="spellEnd"/>
-                                    <w:r>
-                                      <w:rPr>
-                                        <w:color w:val="1CADE4" w:themeColor="accent1"/>
-                                        <w:sz w:val="26"/>
-                                        <w:szCs w:val="26"/>
-                                      </w:rPr>
-                                      <w:t xml:space="preserve"> </w:t>
-                                    </w:r>
-                                    <w:proofErr w:type="spellStart"/>
-                                    <w:r>
-                                      <w:rPr>
-                                        <w:color w:val="1CADE4" w:themeColor="accent1"/>
-                                        <w:sz w:val="26"/>
-                                        <w:szCs w:val="26"/>
-                                      </w:rPr>
-                                      <w:t>Gamal</w:t>
-                                    </w:r>
-                                    <w:proofErr w:type="spellEnd"/>
-                                    <w:r>
-                                      <w:rPr>
-                                        <w:color w:val="1CADE4" w:themeColor="accent1"/>
-                                        <w:sz w:val="26"/>
-                                        <w:szCs w:val="26"/>
-                                      </w:rPr>
-                                      <w:t xml:space="preserve"> Ahmed</w:t>
+                                      <w:t>Abdurahman Gamal Ahmed</w:t>
                                     </w:r>
                                   </w:sdtContent>
                                 </w:sdt>
@@ -3812,41 +3784,13 @@
                             </w:sdtPr>
                             <w:sdtEndPr/>
                             <w:sdtContent>
-                              <w:proofErr w:type="spellStart"/>
                               <w:r>
                                 <w:rPr>
                                   <w:color w:val="1CADE4" w:themeColor="accent1"/>
                                   <w:sz w:val="26"/>
                                   <w:szCs w:val="26"/>
                                 </w:rPr>
-                                <w:t>Abdurahman</w:t>
-                              </w:r>
-                              <w:proofErr w:type="spellEnd"/>
-                              <w:r>
-                                <w:rPr>
-                                  <w:color w:val="1CADE4" w:themeColor="accent1"/>
-                                  <w:sz w:val="26"/>
-                                  <w:szCs w:val="26"/>
-                                </w:rPr>
-                                <w:t xml:space="preserve"> </w:t>
-                              </w:r>
-                              <w:proofErr w:type="spellStart"/>
-                              <w:r>
-                                <w:rPr>
-                                  <w:color w:val="1CADE4" w:themeColor="accent1"/>
-                                  <w:sz w:val="26"/>
-                                  <w:szCs w:val="26"/>
-                                </w:rPr>
-                                <w:t>Gamal</w:t>
-                              </w:r>
-                              <w:proofErr w:type="spellEnd"/>
-                              <w:r>
-                                <w:rPr>
-                                  <w:color w:val="1CADE4" w:themeColor="accent1"/>
-                                  <w:sz w:val="26"/>
-                                  <w:szCs w:val="26"/>
-                                </w:rPr>
-                                <w:t xml:space="preserve"> Ahmed</w:t>
+                                <w:t>Abdurahman Gamal Ahmed</w:t>
                               </w:r>
                             </w:sdtContent>
                           </w:sdt>
@@ -4326,7 +4270,7 @@
           <w:r>
             <w:fldChar w:fldCharType="separate"/>
           </w:r>
-          <w:hyperlink w:anchor="_Toc124544156" w:history="1">
+          <w:hyperlink w:anchor="_Toc124546749" w:history="1">
             <w:r>
               <w:rPr>
                 <w:rStyle w:val="Hyperlink"/>
@@ -4363,7 +4307,7 @@
                 <w:noProof/>
                 <w:webHidden/>
               </w:rPr>
-              <w:instrText xml:space="preserve"> PAGEREF _Toc124544156 \h </w:instrText>
+              <w:instrText xml:space="preserve"> PAGEREF _Toc124546749 \h </w:instrText>
             </w:r>
             <w:r>
               <w:rPr>
@@ -4405,7 +4349,7 @@
               <w:noProof/>
             </w:rPr>
           </w:pPr>
-          <w:hyperlink w:anchor="_Toc124544157" w:history="1">
+          <w:hyperlink w:anchor="_Toc124546750" w:history="1">
             <w:r>
               <w:rPr>
                 <w:rStyle w:val="Hyperlink"/>
@@ -4449,7 +4393,7 @@
                 <w:noProof/>
                 <w:webHidden/>
               </w:rPr>
-              <w:instrText xml:space="preserve"> PAGEREF _Toc124544157 \h </w:instrText>
+              <w:instrText xml:space="preserve"> PAGEREF _Toc124546750 \h </w:instrText>
             </w:r>
             <w:r>
               <w:rPr>
@@ -4491,7 +4435,7 @@
               <w:noProof/>
             </w:rPr>
           </w:pPr>
-          <w:hyperlink w:anchor="_Toc124544158" w:history="1">
+          <w:hyperlink w:anchor="_Toc124546751" w:history="1">
             <w:r>
               <w:rPr>
                 <w:rStyle w:val="Hyperlink"/>
@@ -4535,7 +4479,7 @@
                 <w:noProof/>
                 <w:webHidden/>
               </w:rPr>
-              <w:instrText xml:space="preserve"> PAGEREF _Toc124544158 \h </w:instrText>
+              <w:instrText xml:space="preserve"> PAGEREF _Toc124546751 \h </w:instrText>
             </w:r>
             <w:r>
               <w:rPr>
@@ -4555,7 +4499,293 @@
                 <w:noProof/>
                 <w:webHidden/>
               </w:rPr>
-              <w:t>2</w:t>
+              <w:t>3</w:t>
+            </w:r>
+            <w:r>
+              <w:rPr>
+                <w:noProof/>
+                <w:webHidden/>
+              </w:rPr>
+              <w:fldChar w:fldCharType="end"/>
+            </w:r>
+          </w:hyperlink>
+        </w:p>
+        <w:p>
+          <w:pPr>
+            <w:pStyle w:val="TOC1"/>
+            <w:tabs>
+              <w:tab w:val="right" w:leader="dot" w:pos="9350"/>
+            </w:tabs>
+            <w:rPr>
+              <w:rFonts w:cstheme="minorBidi"/>
+              <w:noProof/>
+            </w:rPr>
+          </w:pPr>
+          <w:hyperlink w:anchor="_Toc124546752" w:history="1">
+            <w:r>
+              <w:rPr>
+                <w:rStyle w:val="Hyperlink"/>
+                <w:noProof/>
+                <w:lang w:bidi="ar-EG"/>
+              </w:rPr>
+              <w:t>4-</w:t>
+            </w:r>
+            <w:r>
+              <w:rPr>
+                <w:rStyle w:val="Hyperlink"/>
+                <w:noProof/>
+              </w:rPr>
+              <w:t xml:space="preserve">Good Comments </w:t>
+            </w:r>
+            <w:r>
+              <w:rPr>
+                <w:rStyle w:val="Hyperlink"/>
+                <w:noProof/>
+                <w:lang w:bidi="ar-EG"/>
+              </w:rPr>
+              <w:t xml:space="preserve">  :</w:t>
+            </w:r>
+            <w:r>
+              <w:rPr>
+                <w:noProof/>
+                <w:webHidden/>
+              </w:rPr>
+              <w:tab/>
+            </w:r>
+            <w:r>
+              <w:rPr>
+                <w:noProof/>
+                <w:webHidden/>
+              </w:rPr>
+              <w:fldChar w:fldCharType="begin"/>
+            </w:r>
+            <w:r>
+              <w:rPr>
+                <w:noProof/>
+                <w:webHidden/>
+              </w:rPr>
+              <w:instrText xml:space="preserve"> PAGEREF _Toc124546752 \h </w:instrText>
+            </w:r>
+            <w:r>
+              <w:rPr>
+                <w:noProof/>
+                <w:webHidden/>
+              </w:rPr>
+            </w:r>
+            <w:r>
+              <w:rPr>
+                <w:noProof/>
+                <w:webHidden/>
+              </w:rPr>
+              <w:fldChar w:fldCharType="separate"/>
+            </w:r>
+            <w:r>
+              <w:rPr>
+                <w:noProof/>
+                <w:webHidden/>
+              </w:rPr>
+              <w:t>3</w:t>
+            </w:r>
+            <w:r>
+              <w:rPr>
+                <w:noProof/>
+                <w:webHidden/>
+              </w:rPr>
+              <w:fldChar w:fldCharType="end"/>
+            </w:r>
+          </w:hyperlink>
+        </w:p>
+        <w:p>
+          <w:pPr>
+            <w:pStyle w:val="TOC2"/>
+            <w:tabs>
+              <w:tab w:val="right" w:leader="dot" w:pos="9350"/>
+            </w:tabs>
+            <w:rPr>
+              <w:rFonts w:cstheme="minorBidi"/>
+              <w:noProof/>
+            </w:rPr>
+          </w:pPr>
+          <w:hyperlink w:anchor="_Toc124546753" w:history="1">
+            <w:r>
+              <w:rPr>
+                <w:rStyle w:val="Hyperlink"/>
+                <w:noProof/>
+                <w:rtl/>
+                <w:lang w:bidi="ar-EG"/>
+              </w:rPr>
+              <w:t>4</w:t>
+            </w:r>
+            <w:r>
+              <w:rPr>
+                <w:rStyle w:val="Hyperlink"/>
+                <w:noProof/>
+                <w:lang w:bidi="ar-EG"/>
+              </w:rPr>
+              <w:t xml:space="preserve">.1-  </w:t>
+            </w:r>
+            <w:r>
+              <w:rPr>
+                <w:rStyle w:val="Hyperlink"/>
+                <w:rFonts w:ascii="TimesNewRomanPS-Bold" w:hAnsi="TimesNewRomanPS-Bold"/>
+                <w:b/>
+                <w:bCs/>
+                <w:noProof/>
+              </w:rPr>
+              <w:t>Legal Comments</w:t>
+            </w:r>
+            <w:r>
+              <w:rPr>
+                <w:rStyle w:val="Hyperlink"/>
+                <w:noProof/>
+                <w:lang w:bidi="ar-EG"/>
+              </w:rPr>
+              <w:t>:</w:t>
+            </w:r>
+            <w:r>
+              <w:rPr>
+                <w:noProof/>
+                <w:webHidden/>
+              </w:rPr>
+              <w:tab/>
+            </w:r>
+            <w:r>
+              <w:rPr>
+                <w:noProof/>
+                <w:webHidden/>
+              </w:rPr>
+              <w:fldChar w:fldCharType="begin"/>
+            </w:r>
+            <w:r>
+              <w:rPr>
+                <w:noProof/>
+                <w:webHidden/>
+              </w:rPr>
+              <w:instrText xml:space="preserve"> PAGEREF _Toc124546753 \h </w:instrText>
+            </w:r>
+            <w:r>
+              <w:rPr>
+                <w:noProof/>
+                <w:webHidden/>
+              </w:rPr>
+            </w:r>
+            <w:r>
+              <w:rPr>
+                <w:noProof/>
+                <w:webHidden/>
+              </w:rPr>
+              <w:fldChar w:fldCharType="separate"/>
+            </w:r>
+            <w:r>
+              <w:rPr>
+                <w:noProof/>
+                <w:webHidden/>
+              </w:rPr>
+              <w:t>3</w:t>
+            </w:r>
+            <w:r>
+              <w:rPr>
+                <w:noProof/>
+                <w:webHidden/>
+              </w:rPr>
+              <w:fldChar w:fldCharType="end"/>
+            </w:r>
+          </w:hyperlink>
+        </w:p>
+        <w:p>
+          <w:pPr>
+            <w:pStyle w:val="TOC2"/>
+            <w:tabs>
+              <w:tab w:val="right" w:leader="dot" w:pos="9350"/>
+            </w:tabs>
+            <w:rPr>
+              <w:rFonts w:cstheme="minorBidi"/>
+              <w:noProof/>
+            </w:rPr>
+          </w:pPr>
+          <w:hyperlink w:anchor="_Toc124546754" w:history="1">
+            <w:r>
+              <w:rPr>
+                <w:rStyle w:val="Hyperlink"/>
+                <w:noProof/>
+                <w:rtl/>
+                <w:lang w:bidi="ar-EG"/>
+              </w:rPr>
+              <w:t>4</w:t>
+            </w:r>
+            <w:r>
+              <w:rPr>
+                <w:rStyle w:val="Hyperlink"/>
+                <w:noProof/>
+                <w:lang w:bidi="ar-EG"/>
+              </w:rPr>
+              <w:t xml:space="preserve">.2- </w:t>
+            </w:r>
+            <w:r>
+              <w:rPr>
+                <w:rStyle w:val="Hyperlink"/>
+                <w:rFonts w:ascii="TimesNewRomanPS-Bold" w:hAnsi="TimesNewRomanPS-Bold"/>
+                <w:b/>
+                <w:bCs/>
+                <w:noProof/>
+              </w:rPr>
+              <w:t>Informative Comments</w:t>
+            </w:r>
+            <w:r>
+              <w:rPr>
+                <w:rStyle w:val="Hyperlink"/>
+                <w:noProof/>
+              </w:rPr>
+              <w:t xml:space="preserve"> </w:t>
+            </w:r>
+            <w:r>
+              <w:rPr>
+                <w:rStyle w:val="Hyperlink"/>
+                <w:noProof/>
+                <w:lang w:bidi="ar-EG"/>
+              </w:rPr>
+              <w:t xml:space="preserve"> :</w:t>
+            </w:r>
+            <w:r>
+              <w:rPr>
+                <w:noProof/>
+                <w:webHidden/>
+              </w:rPr>
+              <w:tab/>
+            </w:r>
+            <w:r>
+              <w:rPr>
+                <w:noProof/>
+                <w:webHidden/>
+              </w:rPr>
+              <w:fldChar w:fldCharType="begin"/>
+            </w:r>
+            <w:r>
+              <w:rPr>
+                <w:noProof/>
+                <w:webHidden/>
+              </w:rPr>
+              <w:instrText xml:space="preserve"> PAGEREF _Toc124546754 \h </w:instrText>
+            </w:r>
+            <w:r>
+              <w:rPr>
+                <w:noProof/>
+                <w:webHidden/>
+              </w:rPr>
+            </w:r>
+            <w:r>
+              <w:rPr>
+                <w:noProof/>
+                <w:webHidden/>
+              </w:rPr>
+              <w:fldChar w:fldCharType="separate"/>
+            </w:r>
+            <w:r>
+              <w:rPr>
+                <w:noProof/>
+                <w:webHidden/>
+              </w:rPr>
+              <w:t>3</w:t>
             </w:r>
             <w:r>
               <w:rPr>
@@ -4675,58 +4905,19 @@
     </w:p>
     <w:p>
       <w:pPr>
-        <w:bidi/>
-        <w:rPr>
-          <w:lang w:bidi="ar-EG"/>
-        </w:rPr>
-      </w:pPr>
-    </w:p>
-    <w:p>
-      <w:pPr>
-        <w:bidi/>
-        <w:rPr>
-          <w:lang w:bidi="ar-EG"/>
-        </w:rPr>
-      </w:pPr>
-    </w:p>
-    <w:p>
-      <w:pPr>
-        <w:bidi/>
-        <w:rPr>
-          <w:lang w:bidi="ar-EG"/>
-        </w:rPr>
-      </w:pPr>
-    </w:p>
-    <w:p>
-      <w:pPr>
-        <w:bidi/>
-        <w:rPr>
-          <w:lang w:bidi="ar-EG"/>
-        </w:rPr>
-      </w:pPr>
-    </w:p>
-    <w:p>
-      <w:pPr>
-        <w:bidi/>
-        <w:rPr>
-          <w:lang w:bidi="ar-EG"/>
-        </w:rPr>
-      </w:pPr>
-    </w:p>
-    <w:p>
-      <w:pPr>
         <w:pStyle w:val="Heading1"/>
         <w:rPr>
           <w:lang w:bidi="ar-EG"/>
         </w:rPr>
       </w:pPr>
-      <w:bookmarkStart w:id="0" w:name="_Toc124544156"/>
+      <w:bookmarkStart w:id="0" w:name="_Toc124546749"/>
       <w:r>
         <w:rPr>
           <w:rFonts w:hint="cs"/>
           <w:rtl/>
           <w:lang w:bidi="ar-EG"/>
         </w:rPr>
+        <w:lastRenderedPageBreak/>
         <w:t>1</w:t>
       </w:r>
       <w:r>
@@ -5504,7 +5695,7 @@
       <w:pPr>
         <w:pStyle w:val="Heading1"/>
       </w:pPr>
-      <w:bookmarkStart w:id="1" w:name="_Toc124544157"/>
+      <w:bookmarkStart w:id="1" w:name="_Toc124546750"/>
       <w:r>
         <w:rPr>
           <w:rFonts w:hint="cs"/>
@@ -5687,7 +5878,7 @@
           <w:rFonts w:eastAsiaTheme="minorEastAsia"/>
         </w:rPr>
       </w:pPr>
-      <w:bookmarkStart w:id="2" w:name="_Toc124544158"/>
+      <w:bookmarkStart w:id="2" w:name="_Toc124546751"/>
       <w:r>
         <w:rPr>
           <w:rFonts w:hint="cs"/>
@@ -5781,6 +5972,7 @@
           <w:rtl/>
           <w:lang w:bidi="ar-EG"/>
         </w:rPr>
+        <w:lastRenderedPageBreak/>
         <w:drawing>
           <wp:anchor distT="0" distB="0" distL="114300" distR="114300" simplePos="0" relativeHeight="251664384" behindDoc="0" locked="0" layoutInCell="1" allowOverlap="1" wp14:anchorId="13CC332A" wp14:editId="1BD38596">
             <wp:simplePos x="0" y="0"/>
@@ -6034,6 +6226,7 @@
           <w:lang w:bidi="ar-EG"/>
         </w:rPr>
       </w:pPr>
+      <w:bookmarkStart w:id="3" w:name="_Toc124546752"/>
       <w:r>
         <w:rPr>
           <w:lang w:bidi="ar-EG"/>
@@ -6061,6 +6254,7 @@
         </w:rPr>
         <w:t xml:space="preserve">  :</w:t>
       </w:r>
+      <w:bookmarkEnd w:id="3"/>
     </w:p>
     <w:p>
       <w:pPr>
@@ -6123,6 +6317,7 @@
           <w:lang w:bidi="ar-EG"/>
         </w:rPr>
       </w:pPr>
+      <w:bookmarkStart w:id="4" w:name="_Toc124546753"/>
       <w:r>
         <w:rPr>
           <w:rFonts w:hint="cs"/>
@@ -6154,6 +6349,7 @@
         </w:rPr>
         <w:t>:</w:t>
       </w:r>
+      <w:bookmarkEnd w:id="4"/>
     </w:p>
     <w:p>
       <w:pPr>
@@ -6306,6 +6502,7 @@
           <w:lang w:bidi="ar-EG"/>
         </w:rPr>
       </w:pPr>
+      <w:bookmarkStart w:id="5" w:name="_Toc124546754"/>
       <w:r>
         <w:rPr>
           <w:rFonts w:hint="cs"/>
@@ -6320,11 +6517,1574 @@
         </w:rPr>
         <w:t xml:space="preserve">.2- </w:t>
       </w:r>
-      <w:bookmarkStart w:id="3" w:name="_GoBack"/>
-      <w:bookmarkEnd w:id="3"/>
+      <w:r>
+        <w:rPr>
+          <w:rFonts w:ascii="TimesNewRomanPS-Bold" w:eastAsiaTheme="minorEastAsia" w:hAnsi="TimesNewRomanPS-Bold" w:cstheme="minorBidi"/>
+          <w:b/>
+          <w:bCs/>
+          <w:color w:val="231F20"/>
+          <w:sz w:val="24"/>
+          <w:szCs w:val="24"/>
+        </w:rPr>
+        <w:t>Informative Comments</w:t>
+      </w:r>
+      <w:r>
+        <w:rPr>
+          <w:rFonts w:asciiTheme="minorHAnsi" w:eastAsiaTheme="minorEastAsia" w:hAnsiTheme="minorHAnsi" w:cstheme="minorBidi"/>
+          <w:color w:val="auto"/>
+          <w:sz w:val="20"/>
+          <w:szCs w:val="20"/>
+        </w:rPr>
+        <w:t xml:space="preserve"> </w:t>
+      </w:r>
+      <w:r>
+        <w:rPr>
+          <w:lang w:bidi="ar-EG"/>
+        </w:rPr>
+        <w:t xml:space="preserve"> :</w:t>
+      </w:r>
+      <w:bookmarkEnd w:id="5"/>
+    </w:p>
+    <w:p>
+      <w:pPr>
+        <w:bidi/>
+        <w:rPr>
+          <w:lang w:bidi="ar-EG"/>
+        </w:rPr>
+      </w:pPr>
+    </w:p>
+    <w:p>
+      <w:pPr>
+        <w:bidi/>
+        <w:rPr>
+          <w:rFonts w:hint="cs"/>
+          <w:rtl/>
+          <w:lang w:bidi="ar-EG"/>
+        </w:rPr>
+      </w:pPr>
+      <w:r>
+        <w:rPr>
+          <w:rFonts w:hint="cs"/>
+          <w:rtl/>
+          <w:lang w:bidi="ar-EG"/>
+        </w:rPr>
+        <w:t>احيانا بيكون م</w:t>
+      </w:r>
+      <w:r>
+        <w:rPr>
+          <w:rFonts w:hint="cs"/>
+          <w:rtl/>
+          <w:lang w:bidi="ar-EG"/>
+        </w:rPr>
+        <w:t>فيد تقدم معلومات اساسيه  عن طريق</w:t>
+      </w:r>
+      <w:r>
+        <w:rPr>
+          <w:rFonts w:hint="cs"/>
+          <w:rtl/>
+          <w:lang w:bidi="ar-EG"/>
+        </w:rPr>
+        <w:t xml:space="preserve"> ال </w:t>
+      </w:r>
+      <w:r>
+        <w:rPr>
+          <w:lang w:bidi="ar-EG"/>
+        </w:rPr>
+        <w:t xml:space="preserve">comment </w:t>
+      </w:r>
+      <w:r>
+        <w:rPr>
+          <w:rFonts w:hint="cs"/>
+          <w:rtl/>
+          <w:lang w:bidi="ar-EG"/>
+        </w:rPr>
+        <w:t xml:space="preserve"> . </w:t>
+      </w:r>
+      <w:r>
+        <w:rPr>
+          <w:rFonts w:hint="cs"/>
+          <w:rtl/>
+          <w:lang w:bidi="ar-EG"/>
+        </w:rPr>
+        <w:t xml:space="preserve"> زى المثال ده </w:t>
+      </w:r>
+    </w:p>
+    <w:p>
+      <w:pPr>
+        <w:bidi/>
+        <w:rPr>
+          <w:rtl/>
+          <w:lang w:bidi="ar-EG"/>
+        </w:rPr>
+      </w:pPr>
+      <w:r>
+        <w:rPr>
+          <w:rFonts w:cs="Arial"/>
+          <w:rtl/>
+          <w:lang w:bidi="ar-EG"/>
+        </w:rPr>
+        <w:drawing>
+          <wp:anchor distT="0" distB="0" distL="114300" distR="114300" simplePos="0" relativeHeight="251665408" behindDoc="0" locked="0" layoutInCell="1" allowOverlap="1" wp14:anchorId="794EBFF8" wp14:editId="5D278308">
+            <wp:simplePos x="0" y="0"/>
+            <wp:positionH relativeFrom="column">
+              <wp:posOffset>-64065</wp:posOffset>
+            </wp:positionH>
+            <wp:positionV relativeFrom="paragraph">
+              <wp:posOffset>92738</wp:posOffset>
+            </wp:positionV>
+            <wp:extent cx="4783540" cy="498285"/>
+            <wp:effectExtent l="0" t="0" r="0" b="0"/>
+            <wp:wrapNone/>
+            <wp:docPr id="34" name="Picture 34"/>
+            <wp:cNvGraphicFramePr>
+              <a:graphicFrameLocks xmlns:a="http://schemas.openxmlformats.org/drawingml/2006/main" noChangeAspect="1"/>
+            </wp:cNvGraphicFramePr>
+            <a:graphic xmlns:a="http://schemas.openxmlformats.org/drawingml/2006/main">
+              <a:graphicData uri="http://schemas.openxmlformats.org/drawingml/2006/picture">
+                <pic:pic xmlns:pic="http://schemas.openxmlformats.org/drawingml/2006/picture">
+                  <pic:nvPicPr>
+                    <pic:cNvPr id="1" name=""/>
+                    <pic:cNvPicPr/>
+                  </pic:nvPicPr>
+                  <pic:blipFill>
+                    <a:blip r:embed="rId13">
+                      <a:extLst>
+                        <a:ext uri="{28A0092B-C50C-407E-A947-70E740481C1C}">
+                          <a14:useLocalDpi xmlns:a14="http://schemas.microsoft.com/office/drawing/2010/main" val="0"/>
+                        </a:ext>
+                      </a:extLst>
+                    </a:blip>
+                    <a:stretch>
+                      <a:fillRect/>
+                    </a:stretch>
+                  </pic:blipFill>
+                  <pic:spPr>
+                    <a:xfrm>
+                      <a:off x="0" y="0"/>
+                      <a:ext cx="4783540" cy="498285"/>
+                    </a:xfrm>
+                    <a:prstGeom prst="rect">
+                      <a:avLst/>
+                    </a:prstGeom>
+                  </pic:spPr>
+                </pic:pic>
+              </a:graphicData>
+            </a:graphic>
+            <wp14:sizeRelH relativeFrom="margin">
+              <wp14:pctWidth>0</wp14:pctWidth>
+            </wp14:sizeRelH>
+            <wp14:sizeRelV relativeFrom="margin">
+              <wp14:pctHeight>0</wp14:pctHeight>
+            </wp14:sizeRelV>
+          </wp:anchor>
+        </w:drawing>
+      </w:r>
+    </w:p>
+    <w:p>
+      <w:pPr>
+        <w:bidi/>
+        <w:rPr>
+          <w:rtl/>
+          <w:lang w:bidi="ar-EG"/>
+        </w:rPr>
+      </w:pPr>
+    </w:p>
+    <w:p>
+      <w:pPr>
+        <w:bidi/>
+        <w:rPr>
+          <w:rtl/>
+          <w:lang w:bidi="ar-EG"/>
+        </w:rPr>
+      </w:pPr>
+    </w:p>
+    <w:p>
+      <w:pPr>
+        <w:pStyle w:val="ListParagraph"/>
+        <w:numPr>
+          <w:ilvl w:val="0"/>
+          <w:numId w:val="31"/>
+        </w:numPr>
+        <w:bidi/>
+        <w:rPr>
+          <w:lang w:bidi="ar-EG"/>
+        </w:rPr>
+      </w:pPr>
+      <w:r>
+        <w:rPr>
+          <w:rFonts w:hint="cs"/>
+          <w:rtl/>
+          <w:lang w:bidi="ar-EG"/>
+        </w:rPr>
+        <w:t xml:space="preserve">وهنا ال </w:t>
+      </w:r>
+      <w:r>
+        <w:rPr>
+          <w:lang w:bidi="ar-EG"/>
+        </w:rPr>
+        <w:t xml:space="preserve">comment </w:t>
+      </w:r>
+      <w:r>
+        <w:rPr>
+          <w:rFonts w:hint="cs"/>
+          <w:rtl/>
+          <w:lang w:bidi="ar-EG"/>
+        </w:rPr>
+        <w:t xml:space="preserve"> دة مفيد </w:t>
+      </w:r>
+      <w:r>
+        <w:rPr>
+          <w:rFonts w:hint="cs"/>
+          <w:rtl/>
+          <w:lang w:bidi="ar-EG"/>
+        </w:rPr>
+        <w:t xml:space="preserve">بيدينا معلومات  عن الى  راجع من ال </w:t>
+      </w:r>
+      <w:r>
+        <w:rPr>
+          <w:lang w:bidi="ar-EG"/>
+        </w:rPr>
+        <w:t>abstract method</w:t>
+      </w:r>
+      <w:r>
+        <w:rPr>
+          <w:rFonts w:hint="cs"/>
+          <w:rtl/>
+          <w:lang w:bidi="ar-EG"/>
+        </w:rPr>
+        <w:t xml:space="preserve"> بس برضو لو خليت اسم الداله معبر  احسن يعنى لو خليتها كدة  : </w:t>
+      </w:r>
+      <w:r>
+        <w:rPr>
+          <w:rFonts w:ascii="Courier" w:hAnsi="Courier"/>
+          <w:color w:val="231F20"/>
+          <w:sz w:val="18"/>
+          <w:szCs w:val="18"/>
+        </w:rPr>
+        <w:t>responderBeingTested</w:t>
+      </w:r>
+      <w:r>
+        <w:rPr>
+          <w:rFonts w:ascii="TimesNewRomanPS" w:hAnsi="TimesNewRomanPS"/>
+          <w:color w:val="231F20"/>
+        </w:rPr>
+        <w:t>.</w:t>
+      </w:r>
+    </w:p>
+    <w:p>
+      <w:pPr>
+        <w:bidi/>
+        <w:rPr>
+          <w:rtl/>
+          <w:lang w:bidi="ar-EG"/>
+        </w:rPr>
+      </w:pPr>
+    </w:p>
+    <w:p>
+      <w:pPr>
+        <w:bidi/>
+        <w:rPr>
+          <w:rtl/>
+          <w:lang w:bidi="ar-EG"/>
+        </w:rPr>
+      </w:pPr>
+    </w:p>
+    <w:p>
+      <w:pPr>
+        <w:bidi/>
+        <w:rPr>
+          <w:rtl/>
+          <w:lang w:bidi="ar-EG"/>
+        </w:rPr>
+      </w:pPr>
+    </w:p>
+    <w:p>
+      <w:pPr>
+        <w:bidi/>
+        <w:rPr>
+          <w:lang w:bidi="ar-EG"/>
+        </w:rPr>
+      </w:pPr>
+    </w:p>
+    <w:p>
+      <w:pPr>
+        <w:bidi/>
+        <w:rPr>
+          <w:rFonts w:hint="cs"/>
+          <w:rtl/>
+          <w:lang w:bidi="ar-EG"/>
+        </w:rPr>
+      </w:pPr>
+      <w:r>
+        <w:rPr>
+          <w:rFonts w:cs="Arial"/>
+          <w:rtl/>
+          <w:lang w:bidi="ar-EG"/>
+        </w:rPr>
+        <w:lastRenderedPageBreak/>
+        <w:drawing>
+          <wp:anchor distT="0" distB="0" distL="114300" distR="114300" simplePos="0" relativeHeight="251666432" behindDoc="0" locked="0" layoutInCell="1" allowOverlap="1" wp14:anchorId="4A91C319" wp14:editId="54F67624">
+            <wp:simplePos x="0" y="0"/>
+            <wp:positionH relativeFrom="column">
+              <wp:posOffset>-177165</wp:posOffset>
+            </wp:positionH>
+            <wp:positionV relativeFrom="paragraph">
+              <wp:posOffset>360339</wp:posOffset>
+            </wp:positionV>
+            <wp:extent cx="5077534" cy="857370"/>
+            <wp:effectExtent l="0" t="0" r="0" b="0"/>
+            <wp:wrapNone/>
+            <wp:docPr id="35" name="Picture 35"/>
+            <wp:cNvGraphicFramePr>
+              <a:graphicFrameLocks xmlns:a="http://schemas.openxmlformats.org/drawingml/2006/main" noChangeAspect="1"/>
+            </wp:cNvGraphicFramePr>
+            <a:graphic xmlns:a="http://schemas.openxmlformats.org/drawingml/2006/main">
+              <a:graphicData uri="http://schemas.openxmlformats.org/drawingml/2006/picture">
+                <pic:pic xmlns:pic="http://schemas.openxmlformats.org/drawingml/2006/picture">
+                  <pic:nvPicPr>
+                    <pic:cNvPr id="1" name=""/>
+                    <pic:cNvPicPr/>
+                  </pic:nvPicPr>
+                  <pic:blipFill>
+                    <a:blip r:embed="rId14">
+                      <a:extLst>
+                        <a:ext uri="{28A0092B-C50C-407E-A947-70E740481C1C}">
+                          <a14:useLocalDpi xmlns:a14="http://schemas.microsoft.com/office/drawing/2010/main" val="0"/>
+                        </a:ext>
+                      </a:extLst>
+                    </a:blip>
+                    <a:stretch>
+                      <a:fillRect/>
+                    </a:stretch>
+                  </pic:blipFill>
+                  <pic:spPr>
+                    <a:xfrm>
+                      <a:off x="0" y="0"/>
+                      <a:ext cx="5077534" cy="857370"/>
+                    </a:xfrm>
+                    <a:prstGeom prst="rect">
+                      <a:avLst/>
+                    </a:prstGeom>
+                  </pic:spPr>
+                </pic:pic>
+              </a:graphicData>
+            </a:graphic>
+          </wp:anchor>
+        </w:drawing>
+      </w:r>
+      <w:r>
+        <w:rPr>
+          <w:rFonts w:hint="cs"/>
+          <w:rtl/>
+          <w:lang w:bidi="ar-EG"/>
+        </w:rPr>
+        <w:t xml:space="preserve">ودة مثال تانى : </w:t>
+      </w:r>
+      <w:r>
+        <w:rPr>
+          <w:rFonts w:hint="cs"/>
+          <w:rtl/>
+          <w:lang w:bidi="ar-EG"/>
+        </w:rPr>
+        <w:t xml:space="preserve">وهنا  ال </w:t>
+      </w:r>
+      <w:r>
+        <w:rPr>
+          <w:lang w:bidi="ar-EG"/>
+        </w:rPr>
+        <w:t xml:space="preserve">comment </w:t>
+      </w:r>
+      <w:r>
+        <w:rPr>
+          <w:rFonts w:hint="cs"/>
+          <w:rtl/>
+          <w:lang w:bidi="ar-EG"/>
+        </w:rPr>
+        <w:t xml:space="preserve"> مفيد اكتر من</w:t>
+      </w:r>
+      <w:r>
+        <w:rPr>
+          <w:rFonts w:hint="cs"/>
+          <w:rtl/>
+          <w:lang w:bidi="ar-EG"/>
+        </w:rPr>
+        <w:t xml:space="preserve"> المثال الى فات عشان ببعرفنا غرض ال </w:t>
+      </w:r>
+      <w:r>
+        <w:rPr>
+          <w:rFonts w:ascii="TimesNewRomanPS" w:hAnsi="TimesNewRomanPS"/>
+          <w:color w:val="231F20"/>
+        </w:rPr>
+        <w:t>regular expression</w:t>
+      </w:r>
+      <w:r>
+        <w:rPr>
+          <w:rFonts w:ascii="TimesNewRomanPS" w:hAnsi="TimesNewRomanPS"/>
+          <w:color w:val="231F20"/>
+        </w:rPr>
+        <w:t xml:space="preserve"> </w:t>
+      </w:r>
+      <w:r>
+        <w:rPr>
+          <w:rFonts w:ascii="TimesNewRomanPS" w:hAnsi="TimesNewRomanPS" w:hint="cs"/>
+          <w:color w:val="231F20"/>
+          <w:rtl/>
+          <w:lang w:bidi="ar-EG"/>
+        </w:rPr>
+        <w:t xml:space="preserve"> ان هو بيعمل </w:t>
+      </w:r>
+      <w:r>
+        <w:rPr>
+          <w:rFonts w:ascii="TimesNewRomanPS" w:hAnsi="TimesNewRomanPS"/>
+          <w:color w:val="231F20"/>
+          <w:lang w:bidi="ar-EG"/>
+        </w:rPr>
+        <w:t xml:space="preserve">match </w:t>
+      </w:r>
+      <w:r>
+        <w:rPr>
+          <w:rFonts w:ascii="TimesNewRomanPS" w:hAnsi="TimesNewRomanPS" w:hint="cs"/>
+          <w:color w:val="231F20"/>
+          <w:rtl/>
+          <w:lang w:bidi="ar-EG"/>
+        </w:rPr>
+        <w:t xml:space="preserve"> لل</w:t>
+      </w:r>
+      <w:r>
+        <w:rPr>
+          <w:rFonts w:ascii="TimesNewRomanPS" w:hAnsi="TimesNewRomanPS"/>
+          <w:color w:val="231F20"/>
+          <w:lang w:bidi="ar-EG"/>
+        </w:rPr>
+        <w:t xml:space="preserve">time </w:t>
+      </w:r>
+      <w:r>
+        <w:rPr>
+          <w:rFonts w:ascii="TimesNewRomanPS" w:hAnsi="TimesNewRomanPS" w:hint="cs"/>
+          <w:color w:val="231F20"/>
+          <w:rtl/>
+          <w:lang w:bidi="ar-EG"/>
+        </w:rPr>
+        <w:t xml:space="preserve">و ال </w:t>
+      </w:r>
+      <w:r>
+        <w:rPr>
+          <w:rFonts w:ascii="TimesNewRomanPS" w:hAnsi="TimesNewRomanPS"/>
+          <w:color w:val="231F20"/>
+          <w:lang w:bidi="ar-EG"/>
+        </w:rPr>
+        <w:t>data</w:t>
+      </w:r>
+      <w:r>
+        <w:rPr>
+          <w:rFonts w:ascii="TimesNewRomanPS" w:hAnsi="TimesNewRomanPS" w:hint="cs"/>
+          <w:color w:val="231F20"/>
+          <w:rtl/>
+          <w:lang w:bidi="ar-EG"/>
+        </w:rPr>
+        <w:t xml:space="preserve"> وشكل  بتاع ال </w:t>
+      </w:r>
+      <w:r>
+        <w:rPr>
+          <w:rFonts w:ascii="TimesNewRomanPS" w:hAnsi="TimesNewRomanPS"/>
+          <w:color w:val="231F20"/>
+          <w:lang w:bidi="ar-EG"/>
+        </w:rPr>
+        <w:t xml:space="preserve">format </w:t>
+      </w:r>
+      <w:r>
+        <w:rPr>
+          <w:rFonts w:ascii="TimesNewRomanPS" w:hAnsi="TimesNewRomanPS" w:hint="cs"/>
+          <w:color w:val="231F20"/>
+          <w:rtl/>
+          <w:lang w:bidi="ar-EG"/>
+        </w:rPr>
+        <w:t xml:space="preserve"> . </w:t>
+      </w:r>
+    </w:p>
+    <w:p>
+      <w:pPr>
+        <w:bidi/>
+        <w:rPr>
+          <w:rtl/>
+          <w:lang w:bidi="ar-EG"/>
+        </w:rPr>
+      </w:pPr>
+    </w:p>
+    <w:p>
+      <w:pPr>
+        <w:bidi/>
+        <w:rPr>
+          <w:rtl/>
+          <w:lang w:bidi="ar-EG"/>
+        </w:rPr>
+      </w:pPr>
+    </w:p>
+    <w:p>
+      <w:pPr>
+        <w:bidi/>
+        <w:rPr>
+          <w:rtl/>
+          <w:lang w:bidi="ar-EG"/>
+        </w:rPr>
+      </w:pPr>
+    </w:p>
+    <w:p>
+      <w:pPr>
+        <w:bidi/>
+        <w:rPr>
+          <w:rtl/>
+          <w:lang w:bidi="ar-EG"/>
+        </w:rPr>
+      </w:pPr>
+    </w:p>
+    <w:p>
+      <w:pPr>
+        <w:pStyle w:val="ListParagraph"/>
+        <w:numPr>
+          <w:ilvl w:val="0"/>
+          <w:numId w:val="31"/>
+        </w:numPr>
+        <w:bidi/>
+        <w:rPr>
+          <w:lang w:bidi="ar-EG"/>
+        </w:rPr>
+      </w:pPr>
+      <w:r>
+        <w:rPr>
+          <w:rFonts w:hint="cs"/>
+          <w:rtl/>
+          <w:lang w:bidi="ar-EG"/>
+        </w:rPr>
+        <w:t xml:space="preserve">بس برضو الموضع هيكون احسن لو ال كود دة اتنقل وتحط لكلاس تانى بيحول ال </w:t>
+      </w:r>
+      <w:r>
+        <w:rPr>
+          <w:lang w:bidi="ar-EG"/>
+        </w:rPr>
+        <w:t>data,time</w:t>
+      </w:r>
+      <w:r>
+        <w:rPr>
+          <w:rFonts w:hint="cs"/>
+          <w:rtl/>
+          <w:lang w:bidi="ar-EG"/>
+        </w:rPr>
+        <w:t xml:space="preserve"> .</w:t>
+      </w:r>
+    </w:p>
+    <w:p>
+      <w:pPr>
+        <w:pStyle w:val="ListParagraph"/>
+        <w:numPr>
+          <w:ilvl w:val="0"/>
+          <w:numId w:val="31"/>
+        </w:numPr>
+        <w:bidi/>
+        <w:rPr>
+          <w:rFonts w:hint="cs"/>
+          <w:lang w:bidi="ar-EG"/>
+        </w:rPr>
+      </w:pPr>
+      <w:r>
+        <w:rPr>
+          <w:rFonts w:hint="cs"/>
+          <w:rtl/>
+          <w:lang w:bidi="ar-EG"/>
+        </w:rPr>
+        <w:t xml:space="preserve">يعنى هنا عم بوب بيقلك ان الكومنت مفيد بس كان فيه حل تانى يعوضك عن ال </w:t>
+      </w:r>
+      <w:r>
+        <w:rPr>
+          <w:lang w:bidi="ar-EG"/>
+        </w:rPr>
+        <w:t xml:space="preserve">comment </w:t>
+      </w:r>
+      <w:r>
+        <w:rPr>
+          <w:rFonts w:hint="cs"/>
+          <w:rtl/>
+          <w:lang w:bidi="ar-EG"/>
+        </w:rPr>
+        <w:t xml:space="preserve"> . </w:t>
+      </w:r>
+    </w:p>
+    <w:p>
+      <w:pPr>
+        <w:bidi/>
+        <w:rPr>
+          <w:rtl/>
+          <w:lang w:bidi="ar-EG"/>
+        </w:rPr>
+      </w:pPr>
+    </w:p>
+    <w:p>
+      <w:pPr>
+        <w:bidi/>
+        <w:rPr>
+          <w:rtl/>
+          <w:lang w:bidi="ar-EG"/>
+        </w:rPr>
+      </w:pPr>
+    </w:p>
+    <w:p>
+      <w:pPr>
+        <w:pStyle w:val="Heading2"/>
+        <w:rPr>
+          <w:lang w:bidi="ar-EG"/>
+        </w:rPr>
+      </w:pPr>
+      <w:r>
+        <w:rPr>
+          <w:rFonts w:hint="cs"/>
+          <w:rtl/>
+          <w:lang w:bidi="ar-EG"/>
+        </w:rPr>
+        <w:t>4</w:t>
+      </w:r>
+      <w:r>
+        <w:rPr>
+          <w:lang w:bidi="ar-EG"/>
+        </w:rPr>
+        <w:t>.3-</w:t>
+      </w:r>
+      <w:r>
+        <w:rPr>
+          <w:rFonts w:ascii="TimesNewRomanPS-Bold" w:eastAsiaTheme="minorEastAsia" w:hAnsi="TimesNewRomanPS-Bold" w:cstheme="minorBidi"/>
+          <w:b/>
+          <w:bCs/>
+          <w:color w:val="231F20"/>
+          <w:sz w:val="24"/>
+          <w:szCs w:val="24"/>
+        </w:rPr>
+        <w:t>Explanation of Intent</w:t>
+      </w:r>
+      <w:r>
+        <w:rPr>
+          <w:rFonts w:ascii="TimesNewRomanPS-Bold" w:eastAsiaTheme="minorEastAsia" w:hAnsi="TimesNewRomanPS-Bold" w:cstheme="minorBidi"/>
+          <w:b/>
+          <w:bCs/>
+          <w:color w:val="231F20"/>
+          <w:sz w:val="24"/>
+          <w:szCs w:val="24"/>
+        </w:rPr>
+        <w:t xml:space="preserve">: </w:t>
+      </w:r>
+      <w:bookmarkStart w:id="6" w:name="_GoBack"/>
+      <w:bookmarkEnd w:id="6"/>
+    </w:p>
+    <w:p>
+      <w:pPr>
+        <w:bidi/>
+        <w:rPr>
+          <w:rtl/>
+          <w:lang w:bidi="ar-EG"/>
+        </w:rPr>
+      </w:pPr>
+    </w:p>
+    <w:p>
+      <w:pPr>
+        <w:bidi/>
+        <w:rPr>
+          <w:rtl/>
+          <w:lang w:bidi="ar-EG"/>
+        </w:rPr>
+      </w:pPr>
+    </w:p>
+    <w:p>
+      <w:pPr>
+        <w:bidi/>
+        <w:rPr>
+          <w:rtl/>
+          <w:lang w:bidi="ar-EG"/>
+        </w:rPr>
+      </w:pPr>
+    </w:p>
+    <w:p>
+      <w:pPr>
+        <w:bidi/>
+        <w:rPr>
+          <w:rtl/>
+          <w:lang w:bidi="ar-EG"/>
+        </w:rPr>
+      </w:pPr>
+    </w:p>
+    <w:p>
+      <w:pPr>
+        <w:bidi/>
+        <w:rPr>
+          <w:rtl/>
+          <w:lang w:bidi="ar-EG"/>
+        </w:rPr>
+      </w:pPr>
+    </w:p>
+    <w:p>
+      <w:pPr>
+        <w:bidi/>
+        <w:rPr>
+          <w:rtl/>
+          <w:lang w:bidi="ar-EG"/>
+        </w:rPr>
+      </w:pPr>
+    </w:p>
+    <w:p>
+      <w:pPr>
+        <w:bidi/>
+        <w:rPr>
+          <w:rtl/>
+          <w:lang w:bidi="ar-EG"/>
+        </w:rPr>
+      </w:pPr>
+    </w:p>
+    <w:p>
+      <w:pPr>
+        <w:bidi/>
+        <w:rPr>
+          <w:rtl/>
+          <w:lang w:bidi="ar-EG"/>
+        </w:rPr>
+      </w:pPr>
+    </w:p>
+    <w:p>
+      <w:pPr>
+        <w:bidi/>
+        <w:rPr>
+          <w:rtl/>
+          <w:lang w:bidi="ar-EG"/>
+        </w:rPr>
+      </w:pPr>
+    </w:p>
+    <w:p>
+      <w:pPr>
+        <w:bidi/>
+        <w:rPr>
+          <w:rtl/>
+          <w:lang w:bidi="ar-EG"/>
+        </w:rPr>
+      </w:pPr>
+    </w:p>
+    <w:p>
+      <w:pPr>
+        <w:bidi/>
+        <w:rPr>
+          <w:rtl/>
+          <w:lang w:bidi="ar-EG"/>
+        </w:rPr>
+      </w:pPr>
+    </w:p>
+    <w:p>
+      <w:pPr>
+        <w:bidi/>
+        <w:rPr>
+          <w:rtl/>
+          <w:lang w:bidi="ar-EG"/>
+        </w:rPr>
+      </w:pPr>
+    </w:p>
+    <w:p>
+      <w:pPr>
+        <w:bidi/>
+        <w:rPr>
+          <w:rtl/>
+          <w:lang w:bidi="ar-EG"/>
+        </w:rPr>
+      </w:pPr>
+    </w:p>
+    <w:p>
+      <w:pPr>
+        <w:bidi/>
+        <w:rPr>
+          <w:rtl/>
+          <w:lang w:bidi="ar-EG"/>
+        </w:rPr>
+      </w:pPr>
+    </w:p>
+    <w:p>
+      <w:pPr>
+        <w:bidi/>
+        <w:rPr>
+          <w:rtl/>
+          <w:lang w:bidi="ar-EG"/>
+        </w:rPr>
+      </w:pPr>
+    </w:p>
+    <w:p>
+      <w:pPr>
+        <w:bidi/>
+        <w:rPr>
+          <w:rtl/>
+          <w:lang w:bidi="ar-EG"/>
+        </w:rPr>
+      </w:pPr>
+    </w:p>
+    <w:p>
+      <w:pPr>
+        <w:bidi/>
+        <w:rPr>
+          <w:rtl/>
+          <w:lang w:bidi="ar-EG"/>
+        </w:rPr>
+      </w:pPr>
+    </w:p>
+    <w:p>
+      <w:pPr>
+        <w:bidi/>
+        <w:rPr>
+          <w:rtl/>
+          <w:lang w:bidi="ar-EG"/>
+        </w:rPr>
+      </w:pPr>
+    </w:p>
+    <w:p>
+      <w:pPr>
+        <w:bidi/>
+        <w:rPr>
+          <w:rtl/>
+          <w:lang w:bidi="ar-EG"/>
+        </w:rPr>
+      </w:pPr>
+    </w:p>
+    <w:p>
+      <w:pPr>
+        <w:bidi/>
+        <w:rPr>
+          <w:rtl/>
+          <w:lang w:bidi="ar-EG"/>
+        </w:rPr>
+      </w:pPr>
+    </w:p>
+    <w:p>
+      <w:pPr>
+        <w:bidi/>
+        <w:rPr>
+          <w:rtl/>
+          <w:lang w:bidi="ar-EG"/>
+        </w:rPr>
+      </w:pPr>
+    </w:p>
+    <w:p>
+      <w:pPr>
+        <w:bidi/>
+        <w:rPr>
+          <w:rtl/>
+          <w:lang w:bidi="ar-EG"/>
+        </w:rPr>
+      </w:pPr>
+    </w:p>
+    <w:p>
+      <w:pPr>
+        <w:bidi/>
+        <w:rPr>
+          <w:rtl/>
+          <w:lang w:bidi="ar-EG"/>
+        </w:rPr>
+      </w:pPr>
+    </w:p>
+    <w:p>
+      <w:pPr>
+        <w:bidi/>
+        <w:rPr>
+          <w:rtl/>
+          <w:lang w:bidi="ar-EG"/>
+        </w:rPr>
+      </w:pPr>
+    </w:p>
+    <w:p>
+      <w:pPr>
+        <w:bidi/>
+        <w:rPr>
+          <w:rtl/>
+          <w:lang w:bidi="ar-EG"/>
+        </w:rPr>
+      </w:pPr>
+    </w:p>
+    <w:p>
+      <w:pPr>
+        <w:bidi/>
+        <w:rPr>
+          <w:rtl/>
+          <w:lang w:bidi="ar-EG"/>
+        </w:rPr>
+      </w:pPr>
+    </w:p>
+    <w:p>
+      <w:pPr>
+        <w:bidi/>
+        <w:rPr>
+          <w:rtl/>
+          <w:lang w:bidi="ar-EG"/>
+        </w:rPr>
+      </w:pPr>
+    </w:p>
+    <w:p>
+      <w:pPr>
+        <w:bidi/>
+        <w:rPr>
+          <w:rtl/>
+          <w:lang w:bidi="ar-EG"/>
+        </w:rPr>
+      </w:pPr>
+    </w:p>
+    <w:p>
+      <w:pPr>
+        <w:bidi/>
+        <w:rPr>
+          <w:rtl/>
+          <w:lang w:bidi="ar-EG"/>
+        </w:rPr>
+      </w:pPr>
+    </w:p>
+    <w:p>
+      <w:pPr>
+        <w:bidi/>
+        <w:rPr>
+          <w:rtl/>
+          <w:lang w:bidi="ar-EG"/>
+        </w:rPr>
+      </w:pPr>
+    </w:p>
+    <w:p>
+      <w:pPr>
+        <w:bidi/>
+        <w:rPr>
+          <w:rtl/>
+          <w:lang w:bidi="ar-EG"/>
+        </w:rPr>
+      </w:pPr>
+    </w:p>
+    <w:p>
+      <w:pPr>
+        <w:bidi/>
+        <w:rPr>
+          <w:rtl/>
+          <w:lang w:bidi="ar-EG"/>
+        </w:rPr>
+      </w:pPr>
+    </w:p>
+    <w:p>
+      <w:pPr>
+        <w:bidi/>
+        <w:rPr>
+          <w:rtl/>
+          <w:lang w:bidi="ar-EG"/>
+        </w:rPr>
+      </w:pPr>
+    </w:p>
+    <w:p>
+      <w:pPr>
+        <w:bidi/>
+        <w:rPr>
+          <w:rtl/>
+          <w:lang w:bidi="ar-EG"/>
+        </w:rPr>
+      </w:pPr>
+    </w:p>
+    <w:p>
+      <w:pPr>
+        <w:bidi/>
+        <w:rPr>
+          <w:rtl/>
+          <w:lang w:bidi="ar-EG"/>
+        </w:rPr>
+      </w:pPr>
+    </w:p>
+    <w:p>
+      <w:pPr>
+        <w:bidi/>
+        <w:rPr>
+          <w:rtl/>
+          <w:lang w:bidi="ar-EG"/>
+        </w:rPr>
+      </w:pPr>
+    </w:p>
+    <w:p>
+      <w:pPr>
+        <w:bidi/>
+        <w:rPr>
+          <w:rtl/>
+          <w:lang w:bidi="ar-EG"/>
+        </w:rPr>
+      </w:pPr>
+    </w:p>
+    <w:p>
+      <w:pPr>
+        <w:bidi/>
+        <w:rPr>
+          <w:rtl/>
+          <w:lang w:bidi="ar-EG"/>
+        </w:rPr>
+      </w:pPr>
+    </w:p>
+    <w:p>
+      <w:pPr>
+        <w:bidi/>
+        <w:rPr>
+          <w:rtl/>
+          <w:lang w:bidi="ar-EG"/>
+        </w:rPr>
+      </w:pPr>
+    </w:p>
+    <w:p>
+      <w:pPr>
+        <w:bidi/>
+        <w:rPr>
+          <w:rtl/>
+          <w:lang w:bidi="ar-EG"/>
+        </w:rPr>
+      </w:pPr>
+    </w:p>
+    <w:p>
+      <w:pPr>
+        <w:bidi/>
+        <w:rPr>
+          <w:rtl/>
+          <w:lang w:bidi="ar-EG"/>
+        </w:rPr>
+      </w:pPr>
+    </w:p>
+    <w:p>
+      <w:pPr>
+        <w:bidi/>
+        <w:rPr>
+          <w:rtl/>
+          <w:lang w:bidi="ar-EG"/>
+        </w:rPr>
+      </w:pPr>
+    </w:p>
+    <w:p>
+      <w:pPr>
+        <w:bidi/>
+        <w:rPr>
+          <w:rtl/>
+          <w:lang w:bidi="ar-EG"/>
+        </w:rPr>
+      </w:pPr>
+    </w:p>
+    <w:p>
+      <w:pPr>
+        <w:bidi/>
+        <w:rPr>
+          <w:rtl/>
+          <w:lang w:bidi="ar-EG"/>
+        </w:rPr>
+      </w:pPr>
+    </w:p>
+    <w:p>
+      <w:pPr>
+        <w:bidi/>
+        <w:rPr>
+          <w:rtl/>
+          <w:lang w:bidi="ar-EG"/>
+        </w:rPr>
+      </w:pPr>
+    </w:p>
+    <w:p>
+      <w:pPr>
+        <w:bidi/>
+        <w:rPr>
+          <w:rtl/>
+          <w:lang w:bidi="ar-EG"/>
+        </w:rPr>
+      </w:pPr>
+    </w:p>
+    <w:p>
+      <w:pPr>
+        <w:bidi/>
+        <w:rPr>
+          <w:rtl/>
+          <w:lang w:bidi="ar-EG"/>
+        </w:rPr>
+      </w:pPr>
+    </w:p>
+    <w:p>
+      <w:pPr>
+        <w:bidi/>
+        <w:rPr>
+          <w:rtl/>
+          <w:lang w:bidi="ar-EG"/>
+        </w:rPr>
+      </w:pPr>
+    </w:p>
+    <w:p>
+      <w:pPr>
+        <w:bidi/>
+        <w:rPr>
+          <w:rtl/>
+          <w:lang w:bidi="ar-EG"/>
+        </w:rPr>
+      </w:pPr>
+    </w:p>
+    <w:p>
+      <w:pPr>
+        <w:bidi/>
+        <w:rPr>
+          <w:rtl/>
+          <w:lang w:bidi="ar-EG"/>
+        </w:rPr>
+      </w:pPr>
+    </w:p>
+    <w:p>
+      <w:pPr>
+        <w:bidi/>
+        <w:rPr>
+          <w:rtl/>
+          <w:lang w:bidi="ar-EG"/>
+        </w:rPr>
+      </w:pPr>
+    </w:p>
+    <w:p>
+      <w:pPr>
+        <w:bidi/>
+        <w:rPr>
+          <w:rtl/>
+          <w:lang w:bidi="ar-EG"/>
+        </w:rPr>
+      </w:pPr>
+    </w:p>
+    <w:p>
+      <w:pPr>
+        <w:bidi/>
+        <w:rPr>
+          <w:rtl/>
+          <w:lang w:bidi="ar-EG"/>
+        </w:rPr>
+      </w:pPr>
+    </w:p>
+    <w:p>
+      <w:pPr>
+        <w:bidi/>
+        <w:rPr>
+          <w:rtl/>
+          <w:lang w:bidi="ar-EG"/>
+        </w:rPr>
+      </w:pPr>
+    </w:p>
+    <w:p>
+      <w:pPr>
+        <w:bidi/>
+        <w:rPr>
+          <w:rtl/>
+          <w:lang w:bidi="ar-EG"/>
+        </w:rPr>
+      </w:pPr>
+    </w:p>
+    <w:p>
+      <w:pPr>
+        <w:bidi/>
+        <w:rPr>
+          <w:rtl/>
+          <w:lang w:bidi="ar-EG"/>
+        </w:rPr>
+      </w:pPr>
+    </w:p>
+    <w:p>
+      <w:pPr>
+        <w:bidi/>
+        <w:rPr>
+          <w:rtl/>
+          <w:lang w:bidi="ar-EG"/>
+        </w:rPr>
+      </w:pPr>
+    </w:p>
+    <w:p>
+      <w:pPr>
+        <w:bidi/>
+        <w:rPr>
+          <w:rtl/>
+          <w:lang w:bidi="ar-EG"/>
+        </w:rPr>
+      </w:pPr>
+    </w:p>
+    <w:p>
+      <w:pPr>
+        <w:bidi/>
+        <w:rPr>
+          <w:rtl/>
+          <w:lang w:bidi="ar-EG"/>
+        </w:rPr>
+      </w:pPr>
+    </w:p>
+    <w:p>
+      <w:pPr>
+        <w:bidi/>
+        <w:rPr>
+          <w:rtl/>
+          <w:lang w:bidi="ar-EG"/>
+        </w:rPr>
+      </w:pPr>
+    </w:p>
+    <w:p>
+      <w:pPr>
+        <w:bidi/>
+        <w:rPr>
+          <w:rtl/>
+          <w:lang w:bidi="ar-EG"/>
+        </w:rPr>
+      </w:pPr>
+    </w:p>
+    <w:p>
+      <w:pPr>
+        <w:bidi/>
+        <w:rPr>
+          <w:rtl/>
+          <w:lang w:bidi="ar-EG"/>
+        </w:rPr>
+      </w:pPr>
+    </w:p>
+    <w:p>
+      <w:pPr>
+        <w:bidi/>
+        <w:rPr>
+          <w:rtl/>
+          <w:lang w:bidi="ar-EG"/>
+        </w:rPr>
+      </w:pPr>
+    </w:p>
+    <w:p>
+      <w:pPr>
+        <w:bidi/>
+        <w:rPr>
+          <w:rtl/>
+          <w:lang w:bidi="ar-EG"/>
+        </w:rPr>
+      </w:pPr>
+    </w:p>
+    <w:p>
+      <w:pPr>
+        <w:bidi/>
+        <w:rPr>
+          <w:rtl/>
+          <w:lang w:bidi="ar-EG"/>
+        </w:rPr>
+      </w:pPr>
+    </w:p>
+    <w:p>
+      <w:pPr>
+        <w:bidi/>
+        <w:rPr>
+          <w:rtl/>
+          <w:lang w:bidi="ar-EG"/>
+        </w:rPr>
+      </w:pPr>
+    </w:p>
+    <w:p>
+      <w:pPr>
+        <w:bidi/>
+        <w:rPr>
+          <w:rtl/>
+          <w:lang w:bidi="ar-EG"/>
+        </w:rPr>
+      </w:pPr>
+    </w:p>
+    <w:p>
+      <w:pPr>
+        <w:bidi/>
+        <w:rPr>
+          <w:rtl/>
+          <w:lang w:bidi="ar-EG"/>
+        </w:rPr>
+      </w:pPr>
+    </w:p>
+    <w:p>
+      <w:pPr>
+        <w:bidi/>
+        <w:rPr>
+          <w:rtl/>
+          <w:lang w:bidi="ar-EG"/>
+        </w:rPr>
+      </w:pPr>
+    </w:p>
+    <w:p>
+      <w:pPr>
+        <w:bidi/>
+        <w:rPr>
+          <w:rtl/>
+          <w:lang w:bidi="ar-EG"/>
+        </w:rPr>
+      </w:pPr>
+    </w:p>
+    <w:p>
+      <w:pPr>
+        <w:bidi/>
+        <w:rPr>
+          <w:rtl/>
+          <w:lang w:bidi="ar-EG"/>
+        </w:rPr>
+      </w:pPr>
+    </w:p>
+    <w:p>
+      <w:pPr>
+        <w:bidi/>
+        <w:rPr>
+          <w:rtl/>
+          <w:lang w:bidi="ar-EG"/>
+        </w:rPr>
+      </w:pPr>
+    </w:p>
+    <w:p>
+      <w:pPr>
+        <w:bidi/>
+        <w:rPr>
+          <w:rtl/>
+          <w:lang w:bidi="ar-EG"/>
+        </w:rPr>
+      </w:pPr>
+    </w:p>
+    <w:p>
+      <w:pPr>
+        <w:bidi/>
+        <w:rPr>
+          <w:rtl/>
+          <w:lang w:bidi="ar-EG"/>
+        </w:rPr>
+      </w:pPr>
+    </w:p>
+    <w:p>
+      <w:pPr>
+        <w:bidi/>
+        <w:rPr>
+          <w:rtl/>
+          <w:lang w:bidi="ar-EG"/>
+        </w:rPr>
+      </w:pPr>
+    </w:p>
+    <w:p>
+      <w:pPr>
+        <w:bidi/>
+        <w:rPr>
+          <w:rtl/>
+          <w:lang w:bidi="ar-EG"/>
+        </w:rPr>
+      </w:pPr>
+    </w:p>
+    <w:p>
+      <w:pPr>
+        <w:bidi/>
+        <w:rPr>
+          <w:rtl/>
+          <w:lang w:bidi="ar-EG"/>
+        </w:rPr>
+      </w:pPr>
+    </w:p>
+    <w:p>
+      <w:pPr>
+        <w:bidi/>
+        <w:rPr>
+          <w:rtl/>
+          <w:lang w:bidi="ar-EG"/>
+        </w:rPr>
+      </w:pPr>
+    </w:p>
+    <w:p>
+      <w:pPr>
+        <w:bidi/>
+        <w:rPr>
+          <w:rtl/>
+          <w:lang w:bidi="ar-EG"/>
+        </w:rPr>
+      </w:pPr>
+    </w:p>
+    <w:p>
+      <w:pPr>
+        <w:bidi/>
+        <w:rPr>
+          <w:rtl/>
+          <w:lang w:bidi="ar-EG"/>
+        </w:rPr>
+      </w:pPr>
+    </w:p>
+    <w:p>
+      <w:pPr>
+        <w:bidi/>
+        <w:rPr>
+          <w:rtl/>
+          <w:lang w:bidi="ar-EG"/>
+        </w:rPr>
+      </w:pPr>
+    </w:p>
+    <w:p>
+      <w:pPr>
+        <w:bidi/>
+        <w:rPr>
+          <w:rtl/>
+          <w:lang w:bidi="ar-EG"/>
+        </w:rPr>
+      </w:pPr>
+    </w:p>
+    <w:p>
+      <w:pPr>
+        <w:bidi/>
+        <w:rPr>
+          <w:rtl/>
+          <w:lang w:bidi="ar-EG"/>
+        </w:rPr>
+      </w:pPr>
+    </w:p>
+    <w:p>
+      <w:pPr>
+        <w:bidi/>
+        <w:rPr>
+          <w:rtl/>
+          <w:lang w:bidi="ar-EG"/>
+        </w:rPr>
+      </w:pPr>
+    </w:p>
+    <w:p>
+      <w:pPr>
+        <w:bidi/>
+        <w:rPr>
+          <w:rtl/>
+          <w:lang w:bidi="ar-EG"/>
+        </w:rPr>
+      </w:pPr>
+    </w:p>
+    <w:p>
+      <w:pPr>
+        <w:bidi/>
+        <w:rPr>
+          <w:rtl/>
+          <w:lang w:bidi="ar-EG"/>
+        </w:rPr>
+      </w:pPr>
+    </w:p>
+    <w:p>
+      <w:pPr>
+        <w:bidi/>
+        <w:rPr>
+          <w:rtl/>
+          <w:lang w:bidi="ar-EG"/>
+        </w:rPr>
+      </w:pPr>
+    </w:p>
+    <w:p>
+      <w:pPr>
+        <w:bidi/>
+        <w:rPr>
+          <w:rtl/>
+          <w:lang w:bidi="ar-EG"/>
+        </w:rPr>
+      </w:pPr>
+    </w:p>
+    <w:p>
+      <w:pPr>
+        <w:bidi/>
+        <w:rPr>
+          <w:rtl/>
+          <w:lang w:bidi="ar-EG"/>
+        </w:rPr>
+      </w:pPr>
+    </w:p>
+    <w:p>
+      <w:pPr>
+        <w:bidi/>
+        <w:rPr>
+          <w:rtl/>
+          <w:lang w:bidi="ar-EG"/>
+        </w:rPr>
+      </w:pPr>
+    </w:p>
+    <w:p>
+      <w:pPr>
+        <w:bidi/>
+        <w:rPr>
+          <w:rtl/>
+          <w:lang w:bidi="ar-EG"/>
+        </w:rPr>
+      </w:pPr>
+    </w:p>
+    <w:p>
+      <w:pPr>
+        <w:bidi/>
+        <w:rPr>
+          <w:rtl/>
+          <w:lang w:bidi="ar-EG"/>
+        </w:rPr>
+      </w:pPr>
+    </w:p>
+    <w:p>
+      <w:pPr>
+        <w:bidi/>
+        <w:rPr>
+          <w:rtl/>
+          <w:lang w:bidi="ar-EG"/>
+        </w:rPr>
+      </w:pPr>
+    </w:p>
+    <w:p>
+      <w:pPr>
+        <w:bidi/>
+        <w:rPr>
+          <w:rtl/>
+          <w:lang w:bidi="ar-EG"/>
+        </w:rPr>
+      </w:pPr>
+    </w:p>
+    <w:p>
+      <w:pPr>
+        <w:bidi/>
+        <w:rPr>
+          <w:rtl/>
+          <w:lang w:bidi="ar-EG"/>
+        </w:rPr>
+      </w:pPr>
+    </w:p>
+    <w:p>
+      <w:pPr>
+        <w:bidi/>
+        <w:rPr>
+          <w:rtl/>
+          <w:lang w:bidi="ar-EG"/>
+        </w:rPr>
+      </w:pPr>
+    </w:p>
+    <w:p>
+      <w:pPr>
+        <w:bidi/>
+        <w:rPr>
+          <w:rtl/>
+          <w:lang w:bidi="ar-EG"/>
+        </w:rPr>
+      </w:pPr>
+    </w:p>
+    <w:p>
+      <w:pPr>
+        <w:bidi/>
+        <w:rPr>
+          <w:rtl/>
+          <w:lang w:bidi="ar-EG"/>
+        </w:rPr>
+      </w:pPr>
+    </w:p>
+    <w:p>
+      <w:pPr>
+        <w:bidi/>
+        <w:rPr>
+          <w:rtl/>
+          <w:lang w:bidi="ar-EG"/>
+        </w:rPr>
+      </w:pPr>
+    </w:p>
+    <w:p>
+      <w:pPr>
+        <w:bidi/>
+        <w:rPr>
+          <w:rtl/>
+          <w:lang w:bidi="ar-EG"/>
+        </w:rPr>
+      </w:pPr>
+    </w:p>
+    <w:p>
+      <w:pPr>
+        <w:bidi/>
+        <w:rPr>
+          <w:rFonts w:hint="cs"/>
+          <w:rtl/>
+          <w:lang w:bidi="ar-EG"/>
+        </w:rPr>
+      </w:pPr>
     </w:p>
     <w:sectPr>
-      <w:footerReference w:type="default" r:id="rId13"/>
+      <w:footerReference w:type="default" r:id="rId15"/>
       <w:pgSz w:w="12240" w:h="15840"/>
       <w:pgMar w:top="1440" w:right="1440" w:bottom="1440" w:left="1440" w:header="720" w:footer="720" w:gutter="0"/>
       <w:pgBorders w:offsetFrom="page">
@@ -6550,7 +8310,7 @@
               <w:sz w:val="18"/>
               <w:szCs w:val="18"/>
             </w:rPr>
-            <w:t>2</w:t>
+            <w:t>7</w:t>
           </w:r>
           <w:r>
             <w:rPr>
@@ -11365,6 +13125,21 @@
       <w:szCs w:val="20"/>
     </w:rPr>
   </w:style>
+  <w:style w:type="character" w:customStyle="1" w:styleId="fontstyle11">
+    <w:name w:val="fontstyle11"/>
+    <w:basedOn w:val="DefaultParagraphFont"/>
+    <w:rsid w:val="002A0CC5"/>
+    <w:rPr>
+      <w:rFonts w:ascii="TimesNewRomanPS" w:hAnsi="TimesNewRomanPS" w:hint="default"/>
+      <w:b w:val="0"/>
+      <w:bCs w:val="0"/>
+      <w:i w:val="0"/>
+      <w:iCs w:val="0"/>
+      <w:color w:val="231F20"/>
+      <w:sz w:val="20"/>
+      <w:szCs w:val="20"/>
+    </w:rPr>
+  </w:style>
 </w:styles>
 </file>
 
@@ -11486,6 +13261,14 @@
     <w:notTrueType/>
     <w:pitch w:val="default"/>
   </w:font>
+  <w:font w:name="Courier">
+    <w:panose1 w:val="02070409020205020404"/>
+    <w:charset w:val="00"/>
+    <w:family w:val="modern"/>
+    <w:notTrueType/>
+    <w:pitch w:val="fixed"/>
+    <w:sig w:usb0="00000003" w:usb1="00000000" w:usb2="00000000" w:usb3="00000000" w:csb0="00000001" w:csb1="00000000"/>
+  </w:font>
   <w:font w:name="Calibri">
     <w:panose1 w:val="020F0502020204030204"/>
     <w:charset w:val="00"/>
@@ -11522,10 +13305,10 @@
     <w:rsid w:val="004D58A5"/>
     <w:rsid w:val="00654682"/>
     <w:rsid w:val="008D77C7"/>
-    <w:rsid w:val="0096790E"/>
     <w:rsid w:val="00980C4C"/>
     <w:rsid w:val="00E6591C"/>
     <w:rsid w:val="00F608E6"/>
+    <w:rsid w:val="00F60C42"/>
     <w:rsid w:val="00FE2EF3"/>
   </w:rsids>
   <m:mathPr>
@@ -12314,7 +14097,7 @@
 </file>
 
 <file path=customXml/itemProps2.xml><?xml version="1.0" encoding="utf-8"?>
-<ds:datastoreItem xmlns:ds="http://schemas.openxmlformats.org/officeDocument/2006/customXml" ds:itemID="{FAC06343-A371-4E1E-877E-6F0BE47E3C70}">
+<ds:datastoreItem xmlns:ds="http://schemas.openxmlformats.org/officeDocument/2006/customXml" ds:itemID="{A0CB5F59-2A91-4E3C-B361-F62ACF31ECFF}">
   <ds:schemaRefs>
     <ds:schemaRef ds:uri="http://schemas.openxmlformats.org/officeDocument/2006/bibliography"/>
   </ds:schemaRefs>

</xml_diff>

<commit_message>
note 4.5 for  ch4
</commit_message>
<xml_diff>
--- a/ch4-Comments.docx
+++ b/ch4-Comments.docx
@@ -3689,13 +3689,41 @@
                                   </w:sdtPr>
                                   <w:sdtEndPr/>
                                   <w:sdtContent>
+                                    <w:proofErr w:type="spellStart"/>
                                     <w:r>
                                       <w:rPr>
                                         <w:color w:val="1CADE4" w:themeColor="accent1"/>
                                         <w:sz w:val="26"/>
                                         <w:szCs w:val="26"/>
                                       </w:rPr>
-                                      <w:t>Abdurahman Gamal Ahmed</w:t>
+                                      <w:t>Abdurahman</w:t>
+                                    </w:r>
+                                    <w:proofErr w:type="spellEnd"/>
+                                    <w:r>
+                                      <w:rPr>
+                                        <w:color w:val="1CADE4" w:themeColor="accent1"/>
+                                        <w:sz w:val="26"/>
+                                        <w:szCs w:val="26"/>
+                                      </w:rPr>
+                                      <w:t xml:space="preserve"> </w:t>
+                                    </w:r>
+                                    <w:proofErr w:type="spellStart"/>
+                                    <w:r>
+                                      <w:rPr>
+                                        <w:color w:val="1CADE4" w:themeColor="accent1"/>
+                                        <w:sz w:val="26"/>
+                                        <w:szCs w:val="26"/>
+                                      </w:rPr>
+                                      <w:t>Gamal</w:t>
+                                    </w:r>
+                                    <w:proofErr w:type="spellEnd"/>
+                                    <w:r>
+                                      <w:rPr>
+                                        <w:color w:val="1CADE4" w:themeColor="accent1"/>
+                                        <w:sz w:val="26"/>
+                                        <w:szCs w:val="26"/>
+                                      </w:rPr>
+                                      <w:t xml:space="preserve"> Ahmed</w:t>
                                     </w:r>
                                   </w:sdtContent>
                                 </w:sdt>
@@ -3784,13 +3812,41 @@
                             </w:sdtPr>
                             <w:sdtEndPr/>
                             <w:sdtContent>
+                              <w:proofErr w:type="spellStart"/>
                               <w:r>
                                 <w:rPr>
                                   <w:color w:val="1CADE4" w:themeColor="accent1"/>
                                   <w:sz w:val="26"/>
                                   <w:szCs w:val="26"/>
                                 </w:rPr>
-                                <w:t>Abdurahman Gamal Ahmed</w:t>
+                                <w:t>Abdurahman</w:t>
+                              </w:r>
+                              <w:proofErr w:type="spellEnd"/>
+                              <w:r>
+                                <w:rPr>
+                                  <w:color w:val="1CADE4" w:themeColor="accent1"/>
+                                  <w:sz w:val="26"/>
+                                  <w:szCs w:val="26"/>
+                                </w:rPr>
+                                <w:t xml:space="preserve"> </w:t>
+                              </w:r>
+                              <w:proofErr w:type="spellStart"/>
+                              <w:r>
+                                <w:rPr>
+                                  <w:color w:val="1CADE4" w:themeColor="accent1"/>
+                                  <w:sz w:val="26"/>
+                                  <w:szCs w:val="26"/>
+                                </w:rPr>
+                                <w:t>Gamal</w:t>
+                              </w:r>
+                              <w:proofErr w:type="spellEnd"/>
+                              <w:r>
+                                <w:rPr>
+                                  <w:color w:val="1CADE4" w:themeColor="accent1"/>
+                                  <w:sz w:val="26"/>
+                                  <w:szCs w:val="26"/>
+                                </w:rPr>
+                                <w:t xml:space="preserve"> Ahmed</w:t>
                               </w:r>
                             </w:sdtContent>
                           </w:sdt>
@@ -4270,7 +4326,7 @@
           <w:r>
             <w:fldChar w:fldCharType="separate"/>
           </w:r>
-          <w:hyperlink w:anchor="_Toc124546749" w:history="1">
+          <w:hyperlink w:anchor="_Toc124550237" w:history="1">
             <w:r>
               <w:rPr>
                 <w:rStyle w:val="Hyperlink"/>
@@ -4307,7 +4363,7 @@
                 <w:noProof/>
                 <w:webHidden/>
               </w:rPr>
-              <w:instrText xml:space="preserve"> PAGEREF _Toc124546749 \h </w:instrText>
+              <w:instrText xml:space="preserve"> PAGEREF _Toc124550237 \h </w:instrText>
             </w:r>
             <w:r>
               <w:rPr>
@@ -4349,7 +4405,7 @@
               <w:noProof/>
             </w:rPr>
           </w:pPr>
-          <w:hyperlink w:anchor="_Toc124546750" w:history="1">
+          <w:hyperlink w:anchor="_Toc124550238" w:history="1">
             <w:r>
               <w:rPr>
                 <w:rStyle w:val="Hyperlink"/>
@@ -4393,7 +4449,7 @@
                 <w:noProof/>
                 <w:webHidden/>
               </w:rPr>
-              <w:instrText xml:space="preserve"> PAGEREF _Toc124546750 \h </w:instrText>
+              <w:instrText xml:space="preserve"> PAGEREF _Toc124550238 \h </w:instrText>
             </w:r>
             <w:r>
               <w:rPr>
@@ -4435,7 +4491,7 @@
               <w:noProof/>
             </w:rPr>
           </w:pPr>
-          <w:hyperlink w:anchor="_Toc124546751" w:history="1">
+          <w:hyperlink w:anchor="_Toc124550239" w:history="1">
             <w:r>
               <w:rPr>
                 <w:rStyle w:val="Hyperlink"/>
@@ -4479,7 +4535,7 @@
                 <w:noProof/>
                 <w:webHidden/>
               </w:rPr>
-              <w:instrText xml:space="preserve"> PAGEREF _Toc124546751 \h </w:instrText>
+              <w:instrText xml:space="preserve"> PAGEREF _Toc124550239 \h </w:instrText>
             </w:r>
             <w:r>
               <w:rPr>
@@ -4499,7 +4555,7 @@
                 <w:noProof/>
                 <w:webHidden/>
               </w:rPr>
-              <w:t>3</w:t>
+              <w:t>2</w:t>
             </w:r>
             <w:r>
               <w:rPr>
@@ -4521,7 +4577,7 @@
               <w:noProof/>
             </w:rPr>
           </w:pPr>
-          <w:hyperlink w:anchor="_Toc124546752" w:history="1">
+          <w:hyperlink w:anchor="_Toc124550240" w:history="1">
             <w:r>
               <w:rPr>
                 <w:rStyle w:val="Hyperlink"/>
@@ -4564,7 +4620,7 @@
                 <w:noProof/>
                 <w:webHidden/>
               </w:rPr>
-              <w:instrText xml:space="preserve"> PAGEREF _Toc124546752 \h </w:instrText>
+              <w:instrText xml:space="preserve"> PAGEREF _Toc124550240 \h </w:instrText>
             </w:r>
             <w:r>
               <w:rPr>
@@ -4606,7 +4662,7 @@
               <w:noProof/>
             </w:rPr>
           </w:pPr>
-          <w:hyperlink w:anchor="_Toc124546753" w:history="1">
+          <w:hyperlink w:anchor="_Toc124550241" w:history="1">
             <w:r>
               <w:rPr>
                 <w:rStyle w:val="Hyperlink"/>
@@ -4661,7 +4717,7 @@
                 <w:noProof/>
                 <w:webHidden/>
               </w:rPr>
-              <w:instrText xml:space="preserve"> PAGEREF _Toc124546753 \h </w:instrText>
+              <w:instrText xml:space="preserve"> PAGEREF _Toc124550241 \h </w:instrText>
             </w:r>
             <w:r>
               <w:rPr>
@@ -4703,7 +4759,7 @@
               <w:noProof/>
             </w:rPr>
           </w:pPr>
-          <w:hyperlink w:anchor="_Toc124546754" w:history="1">
+          <w:hyperlink w:anchor="_Toc124550242" w:history="1">
             <w:r>
               <w:rPr>
                 <w:rStyle w:val="Hyperlink"/>
@@ -4765,7 +4821,7 @@
                 <w:noProof/>
                 <w:webHidden/>
               </w:rPr>
-              <w:instrText xml:space="preserve"> PAGEREF _Toc124546754 \h </w:instrText>
+              <w:instrText xml:space="preserve"> PAGEREF _Toc124550242 \h </w:instrText>
             </w:r>
             <w:r>
               <w:rPr>
@@ -4786,6 +4842,288 @@
                 <w:webHidden/>
               </w:rPr>
               <w:t>3</w:t>
+            </w:r>
+            <w:r>
+              <w:rPr>
+                <w:noProof/>
+                <w:webHidden/>
+              </w:rPr>
+              <w:fldChar w:fldCharType="end"/>
+            </w:r>
+          </w:hyperlink>
+        </w:p>
+        <w:p>
+          <w:pPr>
+            <w:pStyle w:val="TOC2"/>
+            <w:tabs>
+              <w:tab w:val="right" w:leader="dot" w:pos="9350"/>
+            </w:tabs>
+            <w:rPr>
+              <w:rFonts w:cstheme="minorBidi"/>
+              <w:noProof/>
+            </w:rPr>
+          </w:pPr>
+          <w:hyperlink w:anchor="_Toc124550243" w:history="1">
+            <w:r>
+              <w:rPr>
+                <w:rStyle w:val="Hyperlink"/>
+                <w:noProof/>
+                <w:rtl/>
+                <w:lang w:bidi="ar-EG"/>
+              </w:rPr>
+              <w:t>4</w:t>
+            </w:r>
+            <w:r>
+              <w:rPr>
+                <w:rStyle w:val="Hyperlink"/>
+                <w:noProof/>
+                <w:lang w:bidi="ar-EG"/>
+              </w:rPr>
+              <w:t>.3-</w:t>
+            </w:r>
+            <w:r>
+              <w:rPr>
+                <w:rStyle w:val="Hyperlink"/>
+                <w:rFonts w:ascii="TimesNewRomanPS-Bold" w:hAnsi="TimesNewRomanPS-Bold"/>
+                <w:b/>
+                <w:bCs/>
+                <w:noProof/>
+              </w:rPr>
+              <w:t>Explanation of Intent:</w:t>
+            </w:r>
+            <w:r>
+              <w:rPr>
+                <w:noProof/>
+                <w:webHidden/>
+              </w:rPr>
+              <w:tab/>
+            </w:r>
+            <w:r>
+              <w:rPr>
+                <w:noProof/>
+                <w:webHidden/>
+              </w:rPr>
+              <w:fldChar w:fldCharType="begin"/>
+            </w:r>
+            <w:r>
+              <w:rPr>
+                <w:noProof/>
+                <w:webHidden/>
+              </w:rPr>
+              <w:instrText xml:space="preserve"> PAGEREF _Toc124550243 \h </w:instrText>
+            </w:r>
+            <w:r>
+              <w:rPr>
+                <w:noProof/>
+                <w:webHidden/>
+              </w:rPr>
+            </w:r>
+            <w:r>
+              <w:rPr>
+                <w:noProof/>
+                <w:webHidden/>
+              </w:rPr>
+              <w:fldChar w:fldCharType="separate"/>
+            </w:r>
+            <w:r>
+              <w:rPr>
+                <w:noProof/>
+                <w:webHidden/>
+              </w:rPr>
+              <w:t>4</w:t>
+            </w:r>
+            <w:r>
+              <w:rPr>
+                <w:noProof/>
+                <w:webHidden/>
+              </w:rPr>
+              <w:fldChar w:fldCharType="end"/>
+            </w:r>
+          </w:hyperlink>
+        </w:p>
+        <w:p>
+          <w:pPr>
+            <w:pStyle w:val="TOC2"/>
+            <w:tabs>
+              <w:tab w:val="right" w:leader="dot" w:pos="9350"/>
+            </w:tabs>
+            <w:rPr>
+              <w:rFonts w:cstheme="minorBidi"/>
+              <w:noProof/>
+            </w:rPr>
+          </w:pPr>
+          <w:hyperlink w:anchor="_Toc124550244" w:history="1">
+            <w:r>
+              <w:rPr>
+                <w:rStyle w:val="Hyperlink"/>
+                <w:noProof/>
+                <w:rtl/>
+                <w:lang w:bidi="ar-EG"/>
+              </w:rPr>
+              <w:t>4</w:t>
+            </w:r>
+            <w:r>
+              <w:rPr>
+                <w:rStyle w:val="Hyperlink"/>
+                <w:noProof/>
+                <w:lang w:bidi="ar-EG"/>
+              </w:rPr>
+              <w:t>.4-</w:t>
+            </w:r>
+            <w:r>
+              <w:rPr>
+                <w:rStyle w:val="Hyperlink"/>
+                <w:rFonts w:ascii="TimesNewRomanPS-Bold" w:hAnsi="TimesNewRomanPS-Bold"/>
+                <w:b/>
+                <w:bCs/>
+                <w:noProof/>
+              </w:rPr>
+              <w:t>Clarification:</w:t>
+            </w:r>
+            <w:r>
+              <w:rPr>
+                <w:noProof/>
+                <w:webHidden/>
+              </w:rPr>
+              <w:tab/>
+            </w:r>
+            <w:r>
+              <w:rPr>
+                <w:noProof/>
+                <w:webHidden/>
+              </w:rPr>
+              <w:fldChar w:fldCharType="begin"/>
+            </w:r>
+            <w:r>
+              <w:rPr>
+                <w:noProof/>
+                <w:webHidden/>
+              </w:rPr>
+              <w:instrText xml:space="preserve"> PAGEREF _Toc124550244 \h </w:instrText>
+            </w:r>
+            <w:r>
+              <w:rPr>
+                <w:noProof/>
+                <w:webHidden/>
+              </w:rPr>
+            </w:r>
+            <w:r>
+              <w:rPr>
+                <w:noProof/>
+                <w:webHidden/>
+              </w:rPr>
+              <w:fldChar w:fldCharType="separate"/>
+            </w:r>
+            <w:r>
+              <w:rPr>
+                <w:noProof/>
+                <w:webHidden/>
+              </w:rPr>
+              <w:t>5</w:t>
+            </w:r>
+            <w:r>
+              <w:rPr>
+                <w:noProof/>
+                <w:webHidden/>
+              </w:rPr>
+              <w:fldChar w:fldCharType="end"/>
+            </w:r>
+          </w:hyperlink>
+        </w:p>
+        <w:p>
+          <w:pPr>
+            <w:pStyle w:val="TOC2"/>
+            <w:tabs>
+              <w:tab w:val="right" w:leader="dot" w:pos="9350"/>
+            </w:tabs>
+            <w:rPr>
+              <w:rFonts w:cstheme="minorBidi"/>
+              <w:noProof/>
+            </w:rPr>
+          </w:pPr>
+          <w:hyperlink w:anchor="_Toc124550245" w:history="1">
+            <w:r>
+              <w:rPr>
+                <w:rStyle w:val="Hyperlink"/>
+                <w:noProof/>
+                <w:rtl/>
+                <w:lang w:bidi="ar-EG"/>
+              </w:rPr>
+              <w:t>4</w:t>
+            </w:r>
+            <w:r>
+              <w:rPr>
+                <w:rStyle w:val="Hyperlink"/>
+                <w:noProof/>
+                <w:lang w:bidi="ar-EG"/>
+              </w:rPr>
+              <w:t>.5-</w:t>
+            </w:r>
+            <w:r>
+              <w:rPr>
+                <w:rStyle w:val="Hyperlink"/>
+                <w:noProof/>
+              </w:rPr>
+              <w:t xml:space="preserve"> </w:t>
+            </w:r>
+            <w:r>
+              <w:rPr>
+                <w:rStyle w:val="Hyperlink"/>
+                <w:rFonts w:ascii="TimesNewRomanPS-Bold" w:hAnsi="TimesNewRomanPS-Bold"/>
+                <w:b/>
+                <w:bCs/>
+                <w:noProof/>
+              </w:rPr>
+              <w:t xml:space="preserve">Warning of Consequences </w:t>
+            </w:r>
+            <w:r>
+              <w:rPr>
+                <w:rStyle w:val="Hyperlink"/>
+                <w:noProof/>
+                <w:lang w:bidi="ar-EG"/>
+              </w:rPr>
+              <w:t xml:space="preserve"> :</w:t>
+            </w:r>
+            <w:r>
+              <w:rPr>
+                <w:noProof/>
+                <w:webHidden/>
+              </w:rPr>
+              <w:tab/>
+            </w:r>
+            <w:r>
+              <w:rPr>
+                <w:noProof/>
+                <w:webHidden/>
+              </w:rPr>
+              <w:fldChar w:fldCharType="begin"/>
+            </w:r>
+            <w:r>
+              <w:rPr>
+                <w:noProof/>
+                <w:webHidden/>
+              </w:rPr>
+              <w:instrText xml:space="preserve"> PAGEREF _Toc124550245 \h </w:instrText>
+            </w:r>
+            <w:r>
+              <w:rPr>
+                <w:noProof/>
+                <w:webHidden/>
+              </w:rPr>
+            </w:r>
+            <w:r>
+              <w:rPr>
+                <w:noProof/>
+                <w:webHidden/>
+              </w:rPr>
+              <w:fldChar w:fldCharType="separate"/>
+            </w:r>
+            <w:r>
+              <w:rPr>
+                <w:noProof/>
+                <w:webHidden/>
+              </w:rPr>
+              <w:t>5</w:t>
             </w:r>
             <w:r>
               <w:rPr>
@@ -4889,28 +5227,12 @@
     </w:p>
     <w:p>
       <w:pPr>
-        <w:bidi/>
-        <w:rPr>
-          <w:lang w:bidi="ar-EG"/>
-        </w:rPr>
-      </w:pPr>
-    </w:p>
-    <w:p>
-      <w:pPr>
-        <w:bidi/>
-        <w:rPr>
-          <w:lang w:bidi="ar-EG"/>
-        </w:rPr>
-      </w:pPr>
-    </w:p>
-    <w:p>
-      <w:pPr>
         <w:pStyle w:val="Heading1"/>
         <w:rPr>
           <w:lang w:bidi="ar-EG"/>
         </w:rPr>
       </w:pPr>
-      <w:bookmarkStart w:id="0" w:name="_Toc124546749"/>
+      <w:bookmarkStart w:id="0" w:name="_Toc124550237"/>
       <w:r>
         <w:rPr>
           <w:rFonts w:hint="cs"/>
@@ -5695,7 +6017,7 @@
       <w:pPr>
         <w:pStyle w:val="Heading1"/>
       </w:pPr>
-      <w:bookmarkStart w:id="1" w:name="_Toc124546750"/>
+      <w:bookmarkStart w:id="1" w:name="_Toc124550238"/>
       <w:r>
         <w:rPr>
           <w:rFonts w:hint="cs"/>
@@ -5878,7 +6200,7 @@
           <w:rFonts w:eastAsiaTheme="minorEastAsia"/>
         </w:rPr>
       </w:pPr>
-      <w:bookmarkStart w:id="2" w:name="_Toc124546751"/>
+      <w:bookmarkStart w:id="2" w:name="_Toc124550239"/>
       <w:r>
         <w:rPr>
           <w:rFonts w:hint="cs"/>
@@ -6226,7 +6548,7 @@
           <w:lang w:bidi="ar-EG"/>
         </w:rPr>
       </w:pPr>
-      <w:bookmarkStart w:id="3" w:name="_Toc124546752"/>
+      <w:bookmarkStart w:id="3" w:name="_Toc124550240"/>
       <w:r>
         <w:rPr>
           <w:lang w:bidi="ar-EG"/>
@@ -6317,7 +6639,7 @@
           <w:lang w:bidi="ar-EG"/>
         </w:rPr>
       </w:pPr>
-      <w:bookmarkStart w:id="4" w:name="_Toc124546753"/>
+      <w:bookmarkStart w:id="4" w:name="_Toc124550241"/>
       <w:r>
         <w:rPr>
           <w:rFonts w:hint="cs"/>
@@ -6502,7 +6824,7 @@
           <w:lang w:bidi="ar-EG"/>
         </w:rPr>
       </w:pPr>
-      <w:bookmarkStart w:id="5" w:name="_Toc124546754"/>
+      <w:bookmarkStart w:id="5" w:name="_Toc124550242"/>
       <w:r>
         <w:rPr>
           <w:rFonts w:hint="cs"/>
@@ -7131,33 +7453,29 @@
       <w:pPr>
         <w:pStyle w:val="Heading2"/>
         <w:rPr>
-          <w:lang w:bidi="ar-EG"/>
-        </w:rPr>
-      </w:pPr>
-      <w:r>
-        <w:rPr>
-          <w:rFonts w:hint="cs"/>
-          <w:rtl/>
-          <w:lang w:bidi="ar-EG"/>
-        </w:rPr>
-        <w:t>4</w:t>
-      </w:r>
-      <w:r>
-        <w:rPr>
-          <w:lang w:bidi="ar-EG"/>
-        </w:rPr>
-        <w:t>.3-</w:t>
-      </w:r>
-      <w:r>
-        <w:rPr>
           <w:rFonts w:ascii="TimesNewRomanPS-Bold" w:eastAsiaTheme="minorEastAsia" w:hAnsi="TimesNewRomanPS-Bold" w:cstheme="minorBidi"/>
           <w:b/>
           <w:bCs/>
           <w:color w:val="231F20"/>
           <w:sz w:val="24"/>
           <w:szCs w:val="24"/>
-        </w:rPr>
-        <w:t>Explanation of Intent</w:t>
+          <w:rtl/>
+        </w:rPr>
+      </w:pPr>
+      <w:bookmarkStart w:id="6" w:name="_Toc124550243"/>
+      <w:r>
+        <w:rPr>
+          <w:rFonts w:hint="cs"/>
+          <w:rtl/>
+          <w:lang w:bidi="ar-EG"/>
+        </w:rPr>
+        <w:t>4</w:t>
+      </w:r>
+      <w:r>
+        <w:rPr>
+          <w:lang w:bidi="ar-EG"/>
+        </w:rPr>
+        <w:t>.3-</w:t>
       </w:r>
       <w:r>
         <w:rPr>
@@ -7168,910 +7486,39 @@
           <w:sz w:val="24"/>
           <w:szCs w:val="24"/>
         </w:rPr>
-        <w:t xml:space="preserve">: </w:t>
-      </w:r>
-      <w:bookmarkStart w:id="6" w:name="_GoBack"/>
+        <w:t>Explanation of Intent</w:t>
+      </w:r>
+      <w:r>
+        <w:rPr>
+          <w:rFonts w:ascii="TimesNewRomanPS-Bold" w:eastAsiaTheme="minorEastAsia" w:hAnsi="TimesNewRomanPS-Bold" w:cstheme="minorBidi"/>
+          <w:b/>
+          <w:bCs/>
+          <w:color w:val="231F20"/>
+          <w:sz w:val="24"/>
+          <w:szCs w:val="24"/>
+        </w:rPr>
+        <w:t>:</w:t>
+      </w:r>
       <w:bookmarkEnd w:id="6"/>
     </w:p>
     <w:p>
       <w:pPr>
-        <w:bidi/>
-        <w:rPr>
-          <w:rtl/>
-          <w:lang w:bidi="ar-EG"/>
-        </w:rPr>
-      </w:pPr>
-    </w:p>
-    <w:p>
-      <w:pPr>
-        <w:bidi/>
-        <w:rPr>
-          <w:rtl/>
-          <w:lang w:bidi="ar-EG"/>
-        </w:rPr>
-      </w:pPr>
-    </w:p>
-    <w:p>
-      <w:pPr>
-        <w:bidi/>
-        <w:rPr>
-          <w:rtl/>
-          <w:lang w:bidi="ar-EG"/>
-        </w:rPr>
-      </w:pPr>
-    </w:p>
-    <w:p>
-      <w:pPr>
-        <w:bidi/>
-        <w:rPr>
-          <w:rtl/>
-          <w:lang w:bidi="ar-EG"/>
-        </w:rPr>
-      </w:pPr>
-    </w:p>
-    <w:p>
-      <w:pPr>
-        <w:bidi/>
-        <w:rPr>
-          <w:rtl/>
-          <w:lang w:bidi="ar-EG"/>
-        </w:rPr>
-      </w:pPr>
-    </w:p>
-    <w:p>
-      <w:pPr>
-        <w:bidi/>
-        <w:rPr>
-          <w:rtl/>
-          <w:lang w:bidi="ar-EG"/>
-        </w:rPr>
-      </w:pPr>
-    </w:p>
-    <w:p>
-      <w:pPr>
-        <w:bidi/>
-        <w:rPr>
-          <w:rtl/>
-          <w:lang w:bidi="ar-EG"/>
-        </w:rPr>
-      </w:pPr>
-    </w:p>
-    <w:p>
-      <w:pPr>
-        <w:bidi/>
-        <w:rPr>
-          <w:rtl/>
-          <w:lang w:bidi="ar-EG"/>
-        </w:rPr>
-      </w:pPr>
-    </w:p>
-    <w:p>
-      <w:pPr>
-        <w:bidi/>
-        <w:rPr>
-          <w:rtl/>
-          <w:lang w:bidi="ar-EG"/>
-        </w:rPr>
-      </w:pPr>
-    </w:p>
-    <w:p>
-      <w:pPr>
-        <w:bidi/>
-        <w:rPr>
-          <w:rtl/>
-          <w:lang w:bidi="ar-EG"/>
-        </w:rPr>
-      </w:pPr>
-    </w:p>
-    <w:p>
-      <w:pPr>
-        <w:bidi/>
-        <w:rPr>
-          <w:rtl/>
-          <w:lang w:bidi="ar-EG"/>
-        </w:rPr>
-      </w:pPr>
-    </w:p>
-    <w:p>
-      <w:pPr>
-        <w:bidi/>
-        <w:rPr>
-          <w:rtl/>
-          <w:lang w:bidi="ar-EG"/>
-        </w:rPr>
-      </w:pPr>
-    </w:p>
-    <w:p>
-      <w:pPr>
-        <w:bidi/>
-        <w:rPr>
-          <w:rtl/>
-          <w:lang w:bidi="ar-EG"/>
-        </w:rPr>
-      </w:pPr>
-    </w:p>
-    <w:p>
-      <w:pPr>
-        <w:bidi/>
-        <w:rPr>
-          <w:rtl/>
-          <w:lang w:bidi="ar-EG"/>
-        </w:rPr>
-      </w:pPr>
-    </w:p>
-    <w:p>
-      <w:pPr>
-        <w:bidi/>
-        <w:rPr>
-          <w:rtl/>
-          <w:lang w:bidi="ar-EG"/>
-        </w:rPr>
-      </w:pPr>
-    </w:p>
-    <w:p>
-      <w:pPr>
-        <w:bidi/>
-        <w:rPr>
-          <w:rtl/>
-          <w:lang w:bidi="ar-EG"/>
-        </w:rPr>
-      </w:pPr>
-    </w:p>
-    <w:p>
-      <w:pPr>
-        <w:bidi/>
-        <w:rPr>
-          <w:rtl/>
-          <w:lang w:bidi="ar-EG"/>
-        </w:rPr>
-      </w:pPr>
-    </w:p>
-    <w:p>
-      <w:pPr>
-        <w:bidi/>
-        <w:rPr>
-          <w:rtl/>
-          <w:lang w:bidi="ar-EG"/>
-        </w:rPr>
-      </w:pPr>
-    </w:p>
-    <w:p>
-      <w:pPr>
-        <w:bidi/>
-        <w:rPr>
-          <w:rtl/>
-          <w:lang w:bidi="ar-EG"/>
-        </w:rPr>
-      </w:pPr>
-    </w:p>
-    <w:p>
-      <w:pPr>
-        <w:bidi/>
-        <w:rPr>
-          <w:rtl/>
-          <w:lang w:bidi="ar-EG"/>
-        </w:rPr>
-      </w:pPr>
-    </w:p>
-    <w:p>
-      <w:pPr>
-        <w:bidi/>
-        <w:rPr>
-          <w:rtl/>
-          <w:lang w:bidi="ar-EG"/>
-        </w:rPr>
-      </w:pPr>
-    </w:p>
-    <w:p>
-      <w:pPr>
-        <w:bidi/>
-        <w:rPr>
-          <w:rtl/>
-          <w:lang w:bidi="ar-EG"/>
-        </w:rPr>
-      </w:pPr>
-    </w:p>
-    <w:p>
-      <w:pPr>
-        <w:bidi/>
-        <w:rPr>
-          <w:rtl/>
-          <w:lang w:bidi="ar-EG"/>
-        </w:rPr>
-      </w:pPr>
-    </w:p>
-    <w:p>
-      <w:pPr>
-        <w:bidi/>
-        <w:rPr>
-          <w:rtl/>
-          <w:lang w:bidi="ar-EG"/>
-        </w:rPr>
-      </w:pPr>
-    </w:p>
-    <w:p>
-      <w:pPr>
-        <w:bidi/>
-        <w:rPr>
-          <w:rtl/>
-          <w:lang w:bidi="ar-EG"/>
-        </w:rPr>
-      </w:pPr>
-    </w:p>
-    <w:p>
-      <w:pPr>
-        <w:bidi/>
-        <w:rPr>
-          <w:rtl/>
-          <w:lang w:bidi="ar-EG"/>
-        </w:rPr>
-      </w:pPr>
-    </w:p>
-    <w:p>
-      <w:pPr>
-        <w:bidi/>
-        <w:rPr>
-          <w:rtl/>
-          <w:lang w:bidi="ar-EG"/>
-        </w:rPr>
-      </w:pPr>
-    </w:p>
-    <w:p>
-      <w:pPr>
-        <w:bidi/>
-        <w:rPr>
-          <w:rtl/>
-          <w:lang w:bidi="ar-EG"/>
-        </w:rPr>
-      </w:pPr>
-    </w:p>
-    <w:p>
-      <w:pPr>
-        <w:bidi/>
-        <w:rPr>
-          <w:rtl/>
-          <w:lang w:bidi="ar-EG"/>
-        </w:rPr>
-      </w:pPr>
-    </w:p>
-    <w:p>
-      <w:pPr>
-        <w:bidi/>
-        <w:rPr>
-          <w:rtl/>
-          <w:lang w:bidi="ar-EG"/>
-        </w:rPr>
-      </w:pPr>
-    </w:p>
-    <w:p>
-      <w:pPr>
-        <w:bidi/>
-        <w:rPr>
-          <w:rtl/>
-          <w:lang w:bidi="ar-EG"/>
-        </w:rPr>
-      </w:pPr>
-    </w:p>
-    <w:p>
-      <w:pPr>
-        <w:bidi/>
-        <w:rPr>
-          <w:rtl/>
-          <w:lang w:bidi="ar-EG"/>
-        </w:rPr>
-      </w:pPr>
-    </w:p>
-    <w:p>
-      <w:pPr>
-        <w:bidi/>
-        <w:rPr>
-          <w:rtl/>
-          <w:lang w:bidi="ar-EG"/>
-        </w:rPr>
-      </w:pPr>
-    </w:p>
-    <w:p>
-      <w:pPr>
-        <w:bidi/>
-        <w:rPr>
-          <w:rtl/>
-          <w:lang w:bidi="ar-EG"/>
-        </w:rPr>
-      </w:pPr>
-    </w:p>
-    <w:p>
-      <w:pPr>
-        <w:bidi/>
-        <w:rPr>
-          <w:rtl/>
-          <w:lang w:bidi="ar-EG"/>
-        </w:rPr>
-      </w:pPr>
-    </w:p>
-    <w:p>
-      <w:pPr>
-        <w:bidi/>
-        <w:rPr>
-          <w:rtl/>
-          <w:lang w:bidi="ar-EG"/>
-        </w:rPr>
-      </w:pPr>
-    </w:p>
-    <w:p>
-      <w:pPr>
-        <w:bidi/>
-        <w:rPr>
-          <w:rtl/>
-          <w:lang w:bidi="ar-EG"/>
-        </w:rPr>
-      </w:pPr>
-    </w:p>
-    <w:p>
-      <w:pPr>
-        <w:bidi/>
-        <w:rPr>
-          <w:rtl/>
-          <w:lang w:bidi="ar-EG"/>
-        </w:rPr>
-      </w:pPr>
-    </w:p>
-    <w:p>
-      <w:pPr>
-        <w:bidi/>
-        <w:rPr>
-          <w:rtl/>
-          <w:lang w:bidi="ar-EG"/>
-        </w:rPr>
-      </w:pPr>
-    </w:p>
-    <w:p>
-      <w:pPr>
-        <w:bidi/>
-        <w:rPr>
-          <w:rtl/>
-          <w:lang w:bidi="ar-EG"/>
-        </w:rPr>
-      </w:pPr>
-    </w:p>
-    <w:p>
-      <w:pPr>
-        <w:bidi/>
-        <w:rPr>
-          <w:rtl/>
-          <w:lang w:bidi="ar-EG"/>
-        </w:rPr>
-      </w:pPr>
-    </w:p>
-    <w:p>
-      <w:pPr>
-        <w:bidi/>
-        <w:rPr>
-          <w:rtl/>
-          <w:lang w:bidi="ar-EG"/>
-        </w:rPr>
-      </w:pPr>
-    </w:p>
-    <w:p>
-      <w:pPr>
-        <w:bidi/>
-        <w:rPr>
-          <w:rtl/>
-          <w:lang w:bidi="ar-EG"/>
-        </w:rPr>
-      </w:pPr>
-    </w:p>
-    <w:p>
-      <w:pPr>
-        <w:bidi/>
-        <w:rPr>
-          <w:rtl/>
-          <w:lang w:bidi="ar-EG"/>
-        </w:rPr>
-      </w:pPr>
-    </w:p>
-    <w:p>
-      <w:pPr>
-        <w:bidi/>
-        <w:rPr>
-          <w:rtl/>
-          <w:lang w:bidi="ar-EG"/>
-        </w:rPr>
-      </w:pPr>
-    </w:p>
-    <w:p>
-      <w:pPr>
-        <w:bidi/>
-        <w:rPr>
-          <w:rtl/>
-          <w:lang w:bidi="ar-EG"/>
-        </w:rPr>
-      </w:pPr>
-    </w:p>
-    <w:p>
-      <w:pPr>
-        <w:bidi/>
-        <w:rPr>
-          <w:rtl/>
-          <w:lang w:bidi="ar-EG"/>
-        </w:rPr>
-      </w:pPr>
-    </w:p>
-    <w:p>
-      <w:pPr>
-        <w:bidi/>
-        <w:rPr>
-          <w:rtl/>
-          <w:lang w:bidi="ar-EG"/>
-        </w:rPr>
-      </w:pPr>
-    </w:p>
-    <w:p>
-      <w:pPr>
-        <w:bidi/>
-        <w:rPr>
-          <w:rtl/>
-          <w:lang w:bidi="ar-EG"/>
-        </w:rPr>
-      </w:pPr>
-    </w:p>
-    <w:p>
-      <w:pPr>
-        <w:bidi/>
-        <w:rPr>
-          <w:rtl/>
-          <w:lang w:bidi="ar-EG"/>
-        </w:rPr>
-      </w:pPr>
-    </w:p>
-    <w:p>
-      <w:pPr>
-        <w:bidi/>
-        <w:rPr>
-          <w:rtl/>
-          <w:lang w:bidi="ar-EG"/>
-        </w:rPr>
-      </w:pPr>
-    </w:p>
-    <w:p>
-      <w:pPr>
-        <w:bidi/>
-        <w:rPr>
-          <w:rtl/>
-          <w:lang w:bidi="ar-EG"/>
-        </w:rPr>
-      </w:pPr>
-    </w:p>
-    <w:p>
-      <w:pPr>
-        <w:bidi/>
-        <w:rPr>
-          <w:rtl/>
-          <w:lang w:bidi="ar-EG"/>
-        </w:rPr>
-      </w:pPr>
-    </w:p>
-    <w:p>
-      <w:pPr>
-        <w:bidi/>
-        <w:rPr>
-          <w:rtl/>
-          <w:lang w:bidi="ar-EG"/>
-        </w:rPr>
-      </w:pPr>
-    </w:p>
-    <w:p>
-      <w:pPr>
-        <w:bidi/>
-        <w:rPr>
-          <w:rtl/>
-          <w:lang w:bidi="ar-EG"/>
-        </w:rPr>
-      </w:pPr>
-    </w:p>
-    <w:p>
-      <w:pPr>
-        <w:bidi/>
-        <w:rPr>
-          <w:rtl/>
-          <w:lang w:bidi="ar-EG"/>
-        </w:rPr>
-      </w:pPr>
-    </w:p>
-    <w:p>
-      <w:pPr>
-        <w:bidi/>
-        <w:rPr>
-          <w:rtl/>
-          <w:lang w:bidi="ar-EG"/>
-        </w:rPr>
-      </w:pPr>
-    </w:p>
-    <w:p>
-      <w:pPr>
-        <w:bidi/>
-        <w:rPr>
-          <w:rtl/>
-          <w:lang w:bidi="ar-EG"/>
-        </w:rPr>
-      </w:pPr>
-    </w:p>
-    <w:p>
-      <w:pPr>
-        <w:bidi/>
-        <w:rPr>
-          <w:rtl/>
-          <w:lang w:bidi="ar-EG"/>
-        </w:rPr>
-      </w:pPr>
-    </w:p>
-    <w:p>
-      <w:pPr>
-        <w:bidi/>
-        <w:rPr>
-          <w:rtl/>
-          <w:lang w:bidi="ar-EG"/>
-        </w:rPr>
-      </w:pPr>
-    </w:p>
-    <w:p>
-      <w:pPr>
-        <w:bidi/>
-        <w:rPr>
-          <w:rtl/>
-          <w:lang w:bidi="ar-EG"/>
-        </w:rPr>
-      </w:pPr>
-    </w:p>
-    <w:p>
-      <w:pPr>
-        <w:bidi/>
-        <w:rPr>
-          <w:rtl/>
-          <w:lang w:bidi="ar-EG"/>
-        </w:rPr>
-      </w:pPr>
-    </w:p>
-    <w:p>
-      <w:pPr>
-        <w:bidi/>
-        <w:rPr>
-          <w:rtl/>
-          <w:lang w:bidi="ar-EG"/>
-        </w:rPr>
-      </w:pPr>
-    </w:p>
-    <w:p>
-      <w:pPr>
-        <w:bidi/>
-        <w:rPr>
-          <w:rtl/>
-          <w:lang w:bidi="ar-EG"/>
-        </w:rPr>
-      </w:pPr>
-    </w:p>
-    <w:p>
-      <w:pPr>
-        <w:bidi/>
-        <w:rPr>
-          <w:rtl/>
-          <w:lang w:bidi="ar-EG"/>
-        </w:rPr>
-      </w:pPr>
-    </w:p>
-    <w:p>
-      <w:pPr>
-        <w:bidi/>
-        <w:rPr>
-          <w:rtl/>
-          <w:lang w:bidi="ar-EG"/>
-        </w:rPr>
-      </w:pPr>
-    </w:p>
-    <w:p>
-      <w:pPr>
-        <w:bidi/>
-        <w:rPr>
-          <w:rtl/>
-          <w:lang w:bidi="ar-EG"/>
-        </w:rPr>
-      </w:pPr>
-    </w:p>
-    <w:p>
-      <w:pPr>
-        <w:bidi/>
-        <w:rPr>
-          <w:rtl/>
-          <w:lang w:bidi="ar-EG"/>
-        </w:rPr>
-      </w:pPr>
-    </w:p>
-    <w:p>
-      <w:pPr>
-        <w:bidi/>
-        <w:rPr>
-          <w:rtl/>
-          <w:lang w:bidi="ar-EG"/>
-        </w:rPr>
-      </w:pPr>
-    </w:p>
-    <w:p>
-      <w:pPr>
-        <w:bidi/>
-        <w:rPr>
-          <w:rtl/>
-          <w:lang w:bidi="ar-EG"/>
-        </w:rPr>
-      </w:pPr>
-    </w:p>
-    <w:p>
-      <w:pPr>
-        <w:bidi/>
-        <w:rPr>
-          <w:rtl/>
-          <w:lang w:bidi="ar-EG"/>
-        </w:rPr>
-      </w:pPr>
-    </w:p>
-    <w:p>
-      <w:pPr>
-        <w:bidi/>
-        <w:rPr>
-          <w:rtl/>
-          <w:lang w:bidi="ar-EG"/>
-        </w:rPr>
-      </w:pPr>
-    </w:p>
-    <w:p>
-      <w:pPr>
-        <w:bidi/>
-        <w:rPr>
-          <w:rtl/>
-          <w:lang w:bidi="ar-EG"/>
-        </w:rPr>
-      </w:pPr>
-    </w:p>
-    <w:p>
-      <w:pPr>
-        <w:bidi/>
-        <w:rPr>
-          <w:rtl/>
-          <w:lang w:bidi="ar-EG"/>
-        </w:rPr>
-      </w:pPr>
-    </w:p>
-    <w:p>
-      <w:pPr>
-        <w:bidi/>
-        <w:rPr>
-          <w:rtl/>
-          <w:lang w:bidi="ar-EG"/>
-        </w:rPr>
-      </w:pPr>
-    </w:p>
-    <w:p>
-      <w:pPr>
-        <w:bidi/>
-        <w:rPr>
-          <w:rtl/>
-          <w:lang w:bidi="ar-EG"/>
-        </w:rPr>
-      </w:pPr>
-    </w:p>
-    <w:p>
-      <w:pPr>
-        <w:bidi/>
-        <w:rPr>
-          <w:rtl/>
-          <w:lang w:bidi="ar-EG"/>
-        </w:rPr>
-      </w:pPr>
-    </w:p>
-    <w:p>
-      <w:pPr>
-        <w:bidi/>
-        <w:rPr>
-          <w:rtl/>
-          <w:lang w:bidi="ar-EG"/>
-        </w:rPr>
-      </w:pPr>
-    </w:p>
-    <w:p>
-      <w:pPr>
-        <w:bidi/>
-        <w:rPr>
-          <w:rtl/>
-          <w:lang w:bidi="ar-EG"/>
-        </w:rPr>
-      </w:pPr>
-    </w:p>
-    <w:p>
-      <w:pPr>
-        <w:bidi/>
-        <w:rPr>
-          <w:rtl/>
-          <w:lang w:bidi="ar-EG"/>
-        </w:rPr>
-      </w:pPr>
-    </w:p>
-    <w:p>
-      <w:pPr>
-        <w:bidi/>
-        <w:rPr>
-          <w:rtl/>
-          <w:lang w:bidi="ar-EG"/>
-        </w:rPr>
-      </w:pPr>
-    </w:p>
-    <w:p>
-      <w:pPr>
-        <w:bidi/>
-        <w:rPr>
-          <w:rtl/>
-          <w:lang w:bidi="ar-EG"/>
-        </w:rPr>
-      </w:pPr>
-    </w:p>
-    <w:p>
-      <w:pPr>
-        <w:bidi/>
-        <w:rPr>
-          <w:rtl/>
-          <w:lang w:bidi="ar-EG"/>
-        </w:rPr>
-      </w:pPr>
-    </w:p>
-    <w:p>
-      <w:pPr>
-        <w:bidi/>
-        <w:rPr>
-          <w:rtl/>
-          <w:lang w:bidi="ar-EG"/>
-        </w:rPr>
-      </w:pPr>
-    </w:p>
-    <w:p>
-      <w:pPr>
-        <w:bidi/>
-        <w:rPr>
-          <w:rtl/>
-          <w:lang w:bidi="ar-EG"/>
-        </w:rPr>
-      </w:pPr>
-    </w:p>
-    <w:p>
-      <w:pPr>
-        <w:bidi/>
-        <w:rPr>
-          <w:rtl/>
-          <w:lang w:bidi="ar-EG"/>
-        </w:rPr>
-      </w:pPr>
-    </w:p>
-    <w:p>
-      <w:pPr>
-        <w:bidi/>
-        <w:rPr>
-          <w:rtl/>
-          <w:lang w:bidi="ar-EG"/>
-        </w:rPr>
-      </w:pPr>
-    </w:p>
-    <w:p>
-      <w:pPr>
-        <w:bidi/>
-        <w:rPr>
-          <w:rtl/>
-          <w:lang w:bidi="ar-EG"/>
-        </w:rPr>
-      </w:pPr>
-    </w:p>
-    <w:p>
-      <w:pPr>
-        <w:bidi/>
-        <w:rPr>
-          <w:rtl/>
-          <w:lang w:bidi="ar-EG"/>
-        </w:rPr>
-      </w:pPr>
-    </w:p>
-    <w:p>
-      <w:pPr>
-        <w:bidi/>
-        <w:rPr>
-          <w:rtl/>
-          <w:lang w:bidi="ar-EG"/>
-        </w:rPr>
-      </w:pPr>
-    </w:p>
-    <w:p>
-      <w:pPr>
-        <w:bidi/>
-        <w:rPr>
-          <w:rtl/>
-          <w:lang w:bidi="ar-EG"/>
-        </w:rPr>
-      </w:pPr>
-    </w:p>
-    <w:p>
-      <w:pPr>
-        <w:bidi/>
-        <w:rPr>
-          <w:rtl/>
-          <w:lang w:bidi="ar-EG"/>
-        </w:rPr>
-      </w:pPr>
-    </w:p>
-    <w:p>
-      <w:pPr>
-        <w:bidi/>
-        <w:rPr>
-          <w:rtl/>
-          <w:lang w:bidi="ar-EG"/>
-        </w:rPr>
-      </w:pPr>
-    </w:p>
-    <w:p>
-      <w:pPr>
-        <w:bidi/>
-        <w:rPr>
-          <w:rtl/>
-          <w:lang w:bidi="ar-EG"/>
-        </w:rPr>
-      </w:pPr>
-    </w:p>
-    <w:p>
-      <w:pPr>
-        <w:bidi/>
-        <w:rPr>
-          <w:rtl/>
-          <w:lang w:bidi="ar-EG"/>
-        </w:rPr>
-      </w:pPr>
-    </w:p>
-    <w:p>
-      <w:pPr>
-        <w:bidi/>
-        <w:rPr>
-          <w:rtl/>
-          <w:lang w:bidi="ar-EG"/>
-        </w:rPr>
-      </w:pPr>
-    </w:p>
-    <w:p>
-      <w:pPr>
-        <w:bidi/>
-        <w:rPr>
-          <w:rtl/>
-          <w:lang w:bidi="ar-EG"/>
-        </w:rPr>
-      </w:pPr>
-    </w:p>
-    <w:p>
-      <w:pPr>
-        <w:bidi/>
-        <w:rPr>
-          <w:rtl/>
-          <w:lang w:bidi="ar-EG"/>
-        </w:rPr>
-      </w:pPr>
-    </w:p>
-    <w:p>
-      <w:pPr>
-        <w:bidi/>
-        <w:rPr>
-          <w:rtl/>
-          <w:lang w:bidi="ar-EG"/>
-        </w:rPr>
-      </w:pPr>
-    </w:p>
-    <w:p>
-      <w:pPr>
-        <w:bidi/>
-        <w:rPr>
-          <w:rtl/>
-          <w:lang w:bidi="ar-EG"/>
-        </w:rPr>
-      </w:pPr>
+        <w:pStyle w:val="Heading2"/>
+        <w:rPr>
+          <w:lang w:bidi="ar-EG"/>
+        </w:rPr>
+      </w:pPr>
+      <w:r>
+        <w:rPr>
+          <w:rFonts w:ascii="TimesNewRomanPS-Bold" w:eastAsiaTheme="minorEastAsia" w:hAnsi="TimesNewRomanPS-Bold" w:cstheme="minorBidi"/>
+          <w:b/>
+          <w:bCs/>
+          <w:color w:val="231F20"/>
+          <w:sz w:val="24"/>
+          <w:szCs w:val="24"/>
+        </w:rPr>
+        <w:t xml:space="preserve"> </w:t>
+      </w:r>
     </w:p>
     <w:p>
       <w:pPr>
@@ -8082,9 +7529,2009 @@
           <w:lang w:bidi="ar-EG"/>
         </w:rPr>
       </w:pPr>
+      <w:r>
+        <w:rPr>
+          <w:rFonts w:hint="cs"/>
+          <w:rtl/>
+          <w:lang w:bidi="ar-EG"/>
+        </w:rPr>
+        <w:t xml:space="preserve"> الكومنت احيانا بيبقا اكتر من معلومات مفيده عن ال </w:t>
+      </w:r>
+      <w:r>
+        <w:rPr>
+          <w:lang w:bidi="ar-EG"/>
+        </w:rPr>
+        <w:t xml:space="preserve">Implementation </w:t>
+      </w:r>
+      <w:r>
+        <w:rPr>
+          <w:rFonts w:hint="cs"/>
+          <w:rtl/>
+          <w:lang w:bidi="ar-EG"/>
+        </w:rPr>
+        <w:t xml:space="preserve"> </w:t>
+      </w:r>
+      <w:r>
+        <w:rPr>
+          <w:rFonts w:hint="cs"/>
+          <w:rtl/>
+          <w:lang w:bidi="ar-EG"/>
+        </w:rPr>
+        <w:t xml:space="preserve">وبيبقا  بيوضح الغرض او النيه من قرار ما . زى الصورة دى </w:t>
+      </w:r>
+    </w:p>
+    <w:p>
+      <w:pPr>
+        <w:bidi/>
+        <w:rPr>
+          <w:rtl/>
+          <w:lang w:bidi="ar-EG"/>
+        </w:rPr>
+      </w:pPr>
+      <w:r>
+        <w:rPr>
+          <w:rFonts w:cs="Arial"/>
+          <w:rtl/>
+          <w:lang w:bidi="ar-EG"/>
+        </w:rPr>
+        <w:drawing>
+          <wp:anchor distT="0" distB="0" distL="114300" distR="114300" simplePos="0" relativeHeight="251667456" behindDoc="0" locked="0" layoutInCell="1" allowOverlap="1" wp14:anchorId="1E2AF9FE" wp14:editId="71C53C91">
+            <wp:simplePos x="0" y="0"/>
+            <wp:positionH relativeFrom="column">
+              <wp:posOffset>0</wp:posOffset>
+            </wp:positionH>
+            <wp:positionV relativeFrom="paragraph">
+              <wp:posOffset>86123</wp:posOffset>
+            </wp:positionV>
+            <wp:extent cx="5056496" cy="1824336"/>
+            <wp:effectExtent l="0" t="0" r="0" b="5080"/>
+            <wp:wrapNone/>
+            <wp:docPr id="36" name="Picture 36"/>
+            <wp:cNvGraphicFramePr>
+              <a:graphicFrameLocks xmlns:a="http://schemas.openxmlformats.org/drawingml/2006/main" noChangeAspect="1"/>
+            </wp:cNvGraphicFramePr>
+            <a:graphic xmlns:a="http://schemas.openxmlformats.org/drawingml/2006/main">
+              <a:graphicData uri="http://schemas.openxmlformats.org/drawingml/2006/picture">
+                <pic:pic xmlns:pic="http://schemas.openxmlformats.org/drawingml/2006/picture">
+                  <pic:nvPicPr>
+                    <pic:cNvPr id="1" name=""/>
+                    <pic:cNvPicPr/>
+                  </pic:nvPicPr>
+                  <pic:blipFill>
+                    <a:blip r:embed="rId15">
+                      <a:extLst>
+                        <a:ext uri="{28A0092B-C50C-407E-A947-70E740481C1C}">
+                          <a14:useLocalDpi xmlns:a14="http://schemas.microsoft.com/office/drawing/2010/main" val="0"/>
+                        </a:ext>
+                      </a:extLst>
+                    </a:blip>
+                    <a:stretch>
+                      <a:fillRect/>
+                    </a:stretch>
+                  </pic:blipFill>
+                  <pic:spPr>
+                    <a:xfrm>
+                      <a:off x="0" y="0"/>
+                      <a:ext cx="5056496" cy="1824336"/>
+                    </a:xfrm>
+                    <a:prstGeom prst="rect">
+                      <a:avLst/>
+                    </a:prstGeom>
+                  </pic:spPr>
+                </pic:pic>
+              </a:graphicData>
+            </a:graphic>
+            <wp14:sizeRelH relativeFrom="margin">
+              <wp14:pctWidth>0</wp14:pctWidth>
+            </wp14:sizeRelH>
+            <wp14:sizeRelV relativeFrom="margin">
+              <wp14:pctHeight>0</wp14:pctHeight>
+            </wp14:sizeRelV>
+          </wp:anchor>
+        </w:drawing>
+      </w:r>
+    </w:p>
+    <w:p>
+      <w:pPr>
+        <w:bidi/>
+        <w:rPr>
+          <w:rtl/>
+          <w:lang w:bidi="ar-EG"/>
+        </w:rPr>
+      </w:pPr>
+    </w:p>
+    <w:p>
+      <w:pPr>
+        <w:bidi/>
+        <w:rPr>
+          <w:rtl/>
+          <w:lang w:bidi="ar-EG"/>
+        </w:rPr>
+      </w:pPr>
+    </w:p>
+    <w:p>
+      <w:pPr>
+        <w:bidi/>
+        <w:rPr>
+          <w:rtl/>
+          <w:lang w:bidi="ar-EG"/>
+        </w:rPr>
+      </w:pPr>
+    </w:p>
+    <w:p>
+      <w:pPr>
+        <w:bidi/>
+        <w:rPr>
+          <w:rtl/>
+          <w:lang w:bidi="ar-EG"/>
+        </w:rPr>
+      </w:pPr>
+    </w:p>
+    <w:p>
+      <w:pPr>
+        <w:bidi/>
+        <w:rPr>
+          <w:rtl/>
+          <w:lang w:bidi="ar-EG"/>
+        </w:rPr>
+      </w:pPr>
+    </w:p>
+    <w:p>
+      <w:pPr>
+        <w:bidi/>
+        <w:rPr>
+          <w:rtl/>
+          <w:lang w:bidi="ar-EG"/>
+        </w:rPr>
+      </w:pPr>
+    </w:p>
+    <w:p>
+      <w:pPr>
+        <w:bidi/>
+        <w:rPr>
+          <w:rtl/>
+          <w:lang w:bidi="ar-EG"/>
+        </w:rPr>
+      </w:pPr>
+    </w:p>
+    <w:p>
+      <w:pPr>
+        <w:pStyle w:val="ListParagraph"/>
+        <w:numPr>
+          <w:ilvl w:val="0"/>
+          <w:numId w:val="31"/>
+        </w:numPr>
+        <w:bidi/>
+        <w:rPr>
+          <w:rFonts w:hint="cs"/>
+          <w:lang w:bidi="ar-EG"/>
+        </w:rPr>
+      </w:pPr>
+      <w:r>
+        <w:rPr>
+          <w:rFonts w:hint="cs"/>
+          <w:rtl/>
+          <w:lang w:bidi="ar-EG"/>
+        </w:rPr>
+        <w:t xml:space="preserve">ف المثال دة بيعمل مقاره بين </w:t>
+      </w:r>
+      <w:r>
+        <w:rPr>
+          <w:lang w:bidi="ar-EG"/>
+        </w:rPr>
+        <w:t xml:space="preserve">two object </w:t>
+      </w:r>
+      <w:r>
+        <w:rPr>
+          <w:rFonts w:hint="cs"/>
+          <w:rtl/>
+          <w:lang w:bidi="ar-EG"/>
+        </w:rPr>
+        <w:t xml:space="preserve"> وبيقرر ان يرتب الكلاس بتاعه بس الى هو اعلى من اى </w:t>
+      </w:r>
+      <w:r>
+        <w:rPr>
+          <w:lang w:bidi="ar-EG"/>
+        </w:rPr>
+        <w:t xml:space="preserve">object </w:t>
+      </w:r>
+      <w:r>
+        <w:rPr>
+          <w:rFonts w:hint="cs"/>
+          <w:rtl/>
+          <w:lang w:bidi="ar-EG"/>
+        </w:rPr>
+        <w:t xml:space="preserve"> . مش مهم لو مفهمتش السطر دة المهم انك تفهم التعليق بتاع المبرمج هنا هو  علق على النيه بتاعته  معلقش على كود معين او جزء من كود. </w:t>
+      </w:r>
+    </w:p>
+    <w:p>
+      <w:pPr>
+        <w:bidi/>
+        <w:rPr>
+          <w:rtl/>
+          <w:lang w:bidi="ar-EG"/>
+        </w:rPr>
+      </w:pPr>
+    </w:p>
+    <w:p>
+      <w:pPr>
+        <w:bidi/>
+        <w:rPr>
+          <w:lang w:bidi="ar-EG"/>
+        </w:rPr>
+      </w:pPr>
+      <w:r>
+        <w:rPr>
+          <w:rFonts w:hint="cs"/>
+          <w:rtl/>
+          <w:lang w:bidi="ar-EG"/>
+        </w:rPr>
+        <w:t xml:space="preserve">ودة مثال تانى على كتابه </w:t>
+      </w:r>
+      <w:r>
+        <w:rPr>
+          <w:lang w:bidi="ar-EG"/>
+        </w:rPr>
+        <w:t xml:space="preserve">comment </w:t>
+      </w:r>
+      <w:r>
+        <w:rPr>
+          <w:rFonts w:hint="cs"/>
+          <w:rtl/>
+          <w:lang w:bidi="ar-EG"/>
+        </w:rPr>
+        <w:t xml:space="preserve"> لوصف من عمل كود او وصف فكرة : ف المثال هنا المبرمج بيقلك عشان  يحصل على </w:t>
+      </w:r>
+      <w:r>
+        <w:rPr>
+          <w:lang w:bidi="ar-EG"/>
+        </w:rPr>
+        <w:t>race condition</w:t>
+      </w:r>
+    </w:p>
+    <w:p>
+      <w:pPr>
+        <w:bidi/>
+        <w:rPr>
+          <w:rFonts w:hint="cs"/>
+          <w:rtl/>
+          <w:lang w:bidi="ar-EG"/>
+        </w:rPr>
+      </w:pPr>
+      <w:r>
+        <w:rPr>
+          <w:rFonts w:cs="Arial"/>
+          <w:rtl/>
+          <w:lang w:bidi="ar-EG"/>
+        </w:rPr>
+        <w:drawing>
+          <wp:anchor distT="0" distB="0" distL="114300" distR="114300" simplePos="0" relativeHeight="251668480" behindDoc="0" locked="0" layoutInCell="1" allowOverlap="1" wp14:anchorId="416B4DC6" wp14:editId="4C93855D">
+            <wp:simplePos x="0" y="0"/>
+            <wp:positionH relativeFrom="column">
+              <wp:posOffset>-443524</wp:posOffset>
+            </wp:positionH>
+            <wp:positionV relativeFrom="paragraph">
+              <wp:posOffset>202100</wp:posOffset>
+            </wp:positionV>
+            <wp:extent cx="4421465" cy="2265528"/>
+            <wp:effectExtent l="0" t="0" r="0" b="1905"/>
+            <wp:wrapNone/>
+            <wp:docPr id="37" name="Picture 37"/>
+            <wp:cNvGraphicFramePr>
+              <a:graphicFrameLocks xmlns:a="http://schemas.openxmlformats.org/drawingml/2006/main" noChangeAspect="1"/>
+            </wp:cNvGraphicFramePr>
+            <a:graphic xmlns:a="http://schemas.openxmlformats.org/drawingml/2006/main">
+              <a:graphicData uri="http://schemas.openxmlformats.org/drawingml/2006/picture">
+                <pic:pic xmlns:pic="http://schemas.openxmlformats.org/drawingml/2006/picture">
+                  <pic:nvPicPr>
+                    <pic:cNvPr id="1" name=""/>
+                    <pic:cNvPicPr/>
+                  </pic:nvPicPr>
+                  <pic:blipFill>
+                    <a:blip r:embed="rId16">
+                      <a:extLst>
+                        <a:ext uri="{28A0092B-C50C-407E-A947-70E740481C1C}">
+                          <a14:useLocalDpi xmlns:a14="http://schemas.microsoft.com/office/drawing/2010/main" val="0"/>
+                        </a:ext>
+                      </a:extLst>
+                    </a:blip>
+                    <a:stretch>
+                      <a:fillRect/>
+                    </a:stretch>
+                  </pic:blipFill>
+                  <pic:spPr>
+                    <a:xfrm>
+                      <a:off x="0" y="0"/>
+                      <a:ext cx="4421465" cy="2265528"/>
+                    </a:xfrm>
+                    <a:prstGeom prst="rect">
+                      <a:avLst/>
+                    </a:prstGeom>
+                  </pic:spPr>
+                </pic:pic>
+              </a:graphicData>
+            </a:graphic>
+            <wp14:sizeRelH relativeFrom="margin">
+              <wp14:pctWidth>0</wp14:pctWidth>
+            </wp14:sizeRelH>
+            <wp14:sizeRelV relativeFrom="margin">
+              <wp14:pctHeight>0</wp14:pctHeight>
+            </wp14:sizeRelV>
+          </wp:anchor>
+        </w:drawing>
+      </w:r>
+      <w:r>
+        <w:rPr>
+          <w:rFonts w:hint="cs"/>
+          <w:rtl/>
+          <w:lang w:bidi="ar-EG"/>
+        </w:rPr>
+        <w:t xml:space="preserve">هو هيعمل عدد كبير من ال </w:t>
+      </w:r>
+      <w:r>
+        <w:rPr>
+          <w:lang w:bidi="ar-EG"/>
+        </w:rPr>
+        <w:t xml:space="preserve">thread </w:t>
+      </w:r>
+      <w:r>
+        <w:rPr>
+          <w:rFonts w:hint="cs"/>
+          <w:rtl/>
+          <w:lang w:bidi="ar-EG"/>
+        </w:rPr>
+        <w:t xml:space="preserve"> ف انت كدة هتفهم ايه المشكله الى عاوز يحلها  . </w:t>
+      </w:r>
+    </w:p>
+    <w:p>
+      <w:pPr>
+        <w:bidi/>
+        <w:rPr>
+          <w:rFonts w:hint="cs"/>
+          <w:rtl/>
+          <w:lang w:bidi="ar-EG"/>
+        </w:rPr>
+      </w:pPr>
+    </w:p>
+    <w:p>
+      <w:pPr>
+        <w:bidi/>
+        <w:rPr>
+          <w:rtl/>
+          <w:lang w:bidi="ar-EG"/>
+        </w:rPr>
+      </w:pPr>
+    </w:p>
+    <w:p>
+      <w:pPr>
+        <w:bidi/>
+        <w:rPr>
+          <w:rtl/>
+          <w:lang w:bidi="ar-EG"/>
+        </w:rPr>
+      </w:pPr>
+    </w:p>
+    <w:p>
+      <w:pPr>
+        <w:bidi/>
+        <w:rPr>
+          <w:rtl/>
+          <w:lang w:bidi="ar-EG"/>
+        </w:rPr>
+      </w:pPr>
+    </w:p>
+    <w:p>
+      <w:pPr>
+        <w:bidi/>
+        <w:rPr>
+          <w:rtl/>
+          <w:lang w:bidi="ar-EG"/>
+        </w:rPr>
+      </w:pPr>
+    </w:p>
+    <w:p>
+      <w:pPr>
+        <w:bidi/>
+        <w:rPr>
+          <w:rtl/>
+          <w:lang w:bidi="ar-EG"/>
+        </w:rPr>
+      </w:pPr>
+    </w:p>
+    <w:p>
+      <w:pPr>
+        <w:bidi/>
+        <w:rPr>
+          <w:rtl/>
+          <w:lang w:bidi="ar-EG"/>
+        </w:rPr>
+      </w:pPr>
+    </w:p>
+    <w:p>
+      <w:pPr>
+        <w:bidi/>
+        <w:rPr>
+          <w:rtl/>
+          <w:lang w:bidi="ar-EG"/>
+        </w:rPr>
+      </w:pPr>
+    </w:p>
+    <w:p>
+      <w:pPr>
+        <w:bidi/>
+        <w:rPr>
+          <w:rtl/>
+          <w:lang w:bidi="ar-EG"/>
+        </w:rPr>
+      </w:pPr>
+    </w:p>
+    <w:p>
+      <w:pPr>
+        <w:pStyle w:val="Heading2"/>
+        <w:rPr>
+          <w:rFonts w:ascii="TimesNewRomanPS-Bold" w:eastAsiaTheme="minorEastAsia" w:hAnsi="TimesNewRomanPS-Bold" w:cstheme="minorBidi"/>
+          <w:b/>
+          <w:bCs/>
+          <w:color w:val="231F20"/>
+          <w:sz w:val="24"/>
+          <w:szCs w:val="24"/>
+        </w:rPr>
+      </w:pPr>
+      <w:bookmarkStart w:id="7" w:name="_Toc124550244"/>
+      <w:r>
+        <w:rPr>
+          <w:rFonts w:hint="cs"/>
+          <w:rtl/>
+          <w:lang w:bidi="ar-EG"/>
+        </w:rPr>
+        <w:lastRenderedPageBreak/>
+        <w:t>4</w:t>
+      </w:r>
+      <w:r>
+        <w:rPr>
+          <w:lang w:bidi="ar-EG"/>
+        </w:rPr>
+        <w:t>.4-</w:t>
+      </w:r>
+      <w:r>
+        <w:rPr>
+          <w:rFonts w:ascii="TimesNewRomanPS-Bold" w:eastAsiaTheme="minorEastAsia" w:hAnsi="TimesNewRomanPS-Bold" w:cstheme="minorBidi"/>
+          <w:b/>
+          <w:bCs/>
+          <w:color w:val="231F20"/>
+          <w:sz w:val="24"/>
+          <w:szCs w:val="24"/>
+        </w:rPr>
+        <w:t>Clarification</w:t>
+      </w:r>
+      <w:r>
+        <w:rPr>
+          <w:rFonts w:ascii="TimesNewRomanPS-Bold" w:eastAsiaTheme="minorEastAsia" w:hAnsi="TimesNewRomanPS-Bold" w:cstheme="minorBidi"/>
+          <w:b/>
+          <w:bCs/>
+          <w:color w:val="231F20"/>
+          <w:sz w:val="24"/>
+          <w:szCs w:val="24"/>
+        </w:rPr>
+        <w:t>:</w:t>
+      </w:r>
+      <w:bookmarkEnd w:id="7"/>
+    </w:p>
+    <w:p>
+      <w:pPr>
+        <w:bidi/>
+        <w:rPr>
+          <w:rtl/>
+          <w:lang w:bidi="ar-EG"/>
+        </w:rPr>
+      </w:pPr>
+      <w:r>
+        <w:rPr>
+          <w:rFonts w:ascii="TimesNewRomanPS-Bold" w:hAnsi="TimesNewRomanPS-Bold"/>
+          <w:b/>
+          <w:bCs/>
+          <w:color w:val="231F20"/>
+          <w:sz w:val="24"/>
+          <w:szCs w:val="24"/>
+        </w:rPr>
+        <w:t>Clarification</w:t>
+      </w:r>
+      <w:r>
+        <w:rPr>
+          <w:rFonts w:hint="cs"/>
+          <w:rtl/>
+          <w:lang w:bidi="ar-EG"/>
+        </w:rPr>
+        <w:t xml:space="preserve"> دى</w:t>
+      </w:r>
+      <w:r>
+        <w:rPr>
+          <w:rFonts w:hint="cs"/>
+          <w:rtl/>
+          <w:lang w:bidi="ar-EG"/>
+        </w:rPr>
+        <w:t xml:space="preserve"> معنها </w:t>
+      </w:r>
+      <w:r>
+        <w:rPr>
+          <w:rFonts w:hint="cs"/>
+          <w:rtl/>
+          <w:lang w:bidi="ar-EG"/>
+        </w:rPr>
+        <w:t xml:space="preserve">الوضوح. </w:t>
+      </w:r>
+    </w:p>
+    <w:p>
+      <w:pPr>
+        <w:bidi/>
+        <w:rPr>
+          <w:rFonts w:hint="cs"/>
+          <w:rtl/>
+          <w:lang w:bidi="ar-EG"/>
+        </w:rPr>
+      </w:pPr>
+      <w:r>
+        <w:rPr>
+          <w:rFonts w:hint="cs"/>
+          <w:rtl/>
+          <w:lang w:bidi="ar-EG"/>
+        </w:rPr>
+        <w:t xml:space="preserve">اوقات بيكون كويس انك </w:t>
+      </w:r>
+      <w:r>
+        <w:rPr>
+          <w:rFonts w:hint="cs"/>
+          <w:rtl/>
+          <w:lang w:bidi="ar-EG"/>
+        </w:rPr>
+        <w:t>تترجم</w:t>
+      </w:r>
+      <w:r>
+        <w:rPr>
+          <w:rFonts w:hint="cs"/>
+          <w:rtl/>
+          <w:lang w:bidi="ar-EG"/>
+        </w:rPr>
+        <w:t xml:space="preserve"> معنى  </w:t>
+      </w:r>
+      <w:r>
+        <w:rPr>
+          <w:lang w:bidi="ar-EG"/>
+        </w:rPr>
+        <w:t xml:space="preserve">argument </w:t>
+      </w:r>
+      <w:r>
+        <w:rPr>
+          <w:rFonts w:hint="cs"/>
+          <w:rtl/>
+          <w:lang w:bidi="ar-EG"/>
+        </w:rPr>
+        <w:t xml:space="preserve"> او  </w:t>
+      </w:r>
+      <w:r>
+        <w:rPr>
+          <w:lang w:bidi="ar-EG"/>
+        </w:rPr>
+        <w:t>return value</w:t>
+      </w:r>
+      <w:r>
+        <w:rPr>
+          <w:rFonts w:hint="cs"/>
+          <w:rtl/>
+          <w:lang w:bidi="ar-EG"/>
+        </w:rPr>
+        <w:t xml:space="preserve"> . </w:t>
+      </w:r>
+      <w:r>
+        <w:rPr>
+          <w:rFonts w:hint="cs"/>
+          <w:rtl/>
+          <w:lang w:bidi="ar-EG"/>
+        </w:rPr>
+        <w:t xml:space="preserve">بس طبعا  الاحسن انك تخلى ال </w:t>
+      </w:r>
+      <w:r>
+        <w:rPr>
+          <w:lang w:bidi="ar-EG"/>
+        </w:rPr>
+        <w:t xml:space="preserve">argument </w:t>
+      </w:r>
+      <w:r>
+        <w:rPr>
+          <w:rFonts w:hint="cs"/>
+          <w:rtl/>
+          <w:lang w:bidi="ar-EG"/>
+        </w:rPr>
+        <w:t xml:space="preserve"> </w:t>
+      </w:r>
+      <w:r>
+        <w:rPr>
+          <w:rFonts w:hint="cs"/>
+          <w:rtl/>
+          <w:lang w:bidi="ar-EG"/>
+        </w:rPr>
+        <w:t xml:space="preserve">واضح اصلا . </w:t>
+      </w:r>
+    </w:p>
+    <w:p>
+      <w:pPr>
+        <w:bidi/>
+        <w:rPr>
+          <w:rFonts w:hint="cs"/>
+          <w:rtl/>
+          <w:lang w:bidi="ar-EG"/>
+        </w:rPr>
+      </w:pPr>
+      <w:r>
+        <w:rPr>
+          <w:rFonts w:hint="cs"/>
+          <w:rtl/>
+          <w:lang w:bidi="ar-EG"/>
+        </w:rPr>
+        <w:t xml:space="preserve">بس لو مش هينفع ف خلاص عمل </w:t>
+      </w:r>
+      <w:r>
+        <w:rPr>
+          <w:lang w:bidi="ar-EG"/>
+        </w:rPr>
+        <w:t xml:space="preserve">comment </w:t>
+      </w:r>
+      <w:r>
+        <w:rPr>
+          <w:rFonts w:hint="cs"/>
+          <w:rtl/>
+          <w:lang w:bidi="ar-EG"/>
+        </w:rPr>
+        <w:t xml:space="preserve"> توضيحى هيون مفيد . </w:t>
+      </w:r>
+    </w:p>
+    <w:p>
+      <w:pPr>
+        <w:pStyle w:val="ListParagraph"/>
+        <w:numPr>
+          <w:ilvl w:val="0"/>
+          <w:numId w:val="31"/>
+        </w:numPr>
+        <w:bidi/>
+        <w:rPr>
+          <w:lang w:bidi="ar-EG"/>
+        </w:rPr>
+      </w:pPr>
+      <w:r>
+        <w:rPr>
+          <w:rFonts w:hint="cs"/>
+          <w:rtl/>
+          <w:lang w:bidi="ar-EG"/>
+        </w:rPr>
+        <w:t xml:space="preserve">بس ال </w:t>
+      </w:r>
+      <w:r>
+        <w:rPr>
+          <w:lang w:bidi="ar-EG"/>
+        </w:rPr>
+        <w:t xml:space="preserve">comment </w:t>
+      </w:r>
+      <w:r>
+        <w:rPr>
+          <w:rFonts w:hint="cs"/>
+          <w:rtl/>
+          <w:lang w:bidi="ar-EG"/>
+        </w:rPr>
+        <w:t xml:space="preserve"> التوضحيى دة ف نسبه خطوره انه ميكونش صح زى الصورة دى. </w:t>
+      </w:r>
+    </w:p>
+    <w:p>
+      <w:pPr>
+        <w:pStyle w:val="ListParagraph"/>
+        <w:numPr>
+          <w:ilvl w:val="0"/>
+          <w:numId w:val="31"/>
+        </w:numPr>
+        <w:bidi/>
+        <w:rPr>
+          <w:rFonts w:hint="cs"/>
+          <w:rtl/>
+          <w:lang w:bidi="ar-EG"/>
+        </w:rPr>
+      </w:pPr>
+      <w:r>
+        <w:rPr>
+          <w:rFonts w:hint="cs"/>
+          <w:rtl/>
+          <w:lang w:bidi="ar-EG"/>
+        </w:rPr>
+        <w:t xml:space="preserve">الكومنت الى موجود اصلا دة ممكن يكون غلط  اكيد من غير متقصد  ف لما تكتب </w:t>
+      </w:r>
+      <w:r>
+        <w:rPr>
+          <w:lang w:bidi="ar-EG"/>
+        </w:rPr>
+        <w:t xml:space="preserve">comment </w:t>
+      </w:r>
+      <w:r>
+        <w:rPr>
+          <w:rFonts w:hint="cs"/>
+          <w:rtl/>
+          <w:lang w:bidi="ar-EG"/>
+        </w:rPr>
+        <w:t xml:space="preserve"> زى دى اتاكد نك كتبتهم صح واتاكد ان مفيش  طريقه احسن او بديله لل</w:t>
+      </w:r>
+      <w:r>
+        <w:rPr>
+          <w:lang w:bidi="ar-EG"/>
+        </w:rPr>
+        <w:t xml:space="preserve">comment </w:t>
+      </w:r>
+      <w:r>
+        <w:rPr>
+          <w:rFonts w:hint="cs"/>
+          <w:rtl/>
+          <w:lang w:bidi="ar-EG"/>
+        </w:rPr>
+        <w:t xml:space="preserve"> . </w:t>
+      </w:r>
+    </w:p>
+    <w:p>
+      <w:r>
+        <w:rPr>
+          <w:rFonts w:cs="Arial"/>
+          <w:rtl/>
+          <w:lang w:bidi="ar-EG"/>
+        </w:rPr>
+        <w:drawing>
+          <wp:anchor distT="0" distB="0" distL="114300" distR="114300" simplePos="0" relativeHeight="251669504" behindDoc="0" locked="0" layoutInCell="1" allowOverlap="1" wp14:anchorId="41284F99" wp14:editId="428278C6">
+            <wp:simplePos x="0" y="0"/>
+            <wp:positionH relativeFrom="column">
+              <wp:posOffset>-26102</wp:posOffset>
+            </wp:positionH>
+            <wp:positionV relativeFrom="paragraph">
+              <wp:posOffset>110793</wp:posOffset>
+            </wp:positionV>
+            <wp:extent cx="4120951" cy="3007502"/>
+            <wp:effectExtent l="0" t="0" r="0" b="2540"/>
+            <wp:wrapNone/>
+            <wp:docPr id="38" name="Picture 38"/>
+            <wp:cNvGraphicFramePr>
+              <a:graphicFrameLocks xmlns:a="http://schemas.openxmlformats.org/drawingml/2006/main" noChangeAspect="1"/>
+            </wp:cNvGraphicFramePr>
+            <a:graphic xmlns:a="http://schemas.openxmlformats.org/drawingml/2006/main">
+              <a:graphicData uri="http://schemas.openxmlformats.org/drawingml/2006/picture">
+                <pic:pic xmlns:pic="http://schemas.openxmlformats.org/drawingml/2006/picture">
+                  <pic:nvPicPr>
+                    <pic:cNvPr id="1" name=""/>
+                    <pic:cNvPicPr/>
+                  </pic:nvPicPr>
+                  <pic:blipFill>
+                    <a:blip r:embed="rId17">
+                      <a:extLst>
+                        <a:ext uri="{28A0092B-C50C-407E-A947-70E740481C1C}">
+                          <a14:useLocalDpi xmlns:a14="http://schemas.microsoft.com/office/drawing/2010/main" val="0"/>
+                        </a:ext>
+                      </a:extLst>
+                    </a:blip>
+                    <a:stretch>
+                      <a:fillRect/>
+                    </a:stretch>
+                  </pic:blipFill>
+                  <pic:spPr>
+                    <a:xfrm>
+                      <a:off x="0" y="0"/>
+                      <a:ext cx="4120951" cy="3007502"/>
+                    </a:xfrm>
+                    <a:prstGeom prst="rect">
+                      <a:avLst/>
+                    </a:prstGeom>
+                  </pic:spPr>
+                </pic:pic>
+              </a:graphicData>
+            </a:graphic>
+            <wp14:sizeRelH relativeFrom="margin">
+              <wp14:pctWidth>0</wp14:pctWidth>
+            </wp14:sizeRelH>
+            <wp14:sizeRelV relativeFrom="margin">
+              <wp14:pctHeight>0</wp14:pctHeight>
+            </wp14:sizeRelV>
+          </wp:anchor>
+        </w:drawing>
+      </w:r>
+    </w:p>
+    <w:p>
+      <w:pPr>
+        <w:bidi/>
+        <w:rPr>
+          <w:rtl/>
+          <w:lang w:bidi="ar-EG"/>
+        </w:rPr>
+      </w:pPr>
+    </w:p>
+    <w:p>
+      <w:pPr>
+        <w:bidi/>
+        <w:rPr>
+          <w:rtl/>
+          <w:lang w:bidi="ar-EG"/>
+        </w:rPr>
+      </w:pPr>
+    </w:p>
+    <w:p>
+      <w:pPr>
+        <w:bidi/>
+        <w:rPr>
+          <w:rtl/>
+          <w:lang w:bidi="ar-EG"/>
+        </w:rPr>
+      </w:pPr>
+    </w:p>
+    <w:p>
+      <w:pPr>
+        <w:bidi/>
+        <w:rPr>
+          <w:rtl/>
+          <w:lang w:bidi="ar-EG"/>
+        </w:rPr>
+      </w:pPr>
+    </w:p>
+    <w:p>
+      <w:pPr>
+        <w:bidi/>
+        <w:rPr>
+          <w:rtl/>
+          <w:lang w:bidi="ar-EG"/>
+        </w:rPr>
+      </w:pPr>
+    </w:p>
+    <w:p>
+      <w:pPr>
+        <w:bidi/>
+        <w:rPr>
+          <w:rtl/>
+          <w:lang w:bidi="ar-EG"/>
+        </w:rPr>
+      </w:pPr>
+    </w:p>
+    <w:p>
+      <w:pPr>
+        <w:bidi/>
+        <w:rPr>
+          <w:rtl/>
+          <w:lang w:bidi="ar-EG"/>
+        </w:rPr>
+      </w:pPr>
+    </w:p>
+    <w:p>
+      <w:pPr>
+        <w:bidi/>
+        <w:rPr>
+          <w:rtl/>
+          <w:lang w:bidi="ar-EG"/>
+        </w:rPr>
+      </w:pPr>
+    </w:p>
+    <w:p>
+      <w:pPr>
+        <w:bidi/>
+        <w:rPr>
+          <w:rtl/>
+          <w:lang w:bidi="ar-EG"/>
+        </w:rPr>
+      </w:pPr>
+    </w:p>
+    <w:p>
+      <w:pPr>
+        <w:bidi/>
+        <w:rPr>
+          <w:rtl/>
+          <w:lang w:bidi="ar-EG"/>
+        </w:rPr>
+      </w:pPr>
+    </w:p>
+    <w:p>
+      <w:pPr>
+        <w:bidi/>
+        <w:rPr>
+          <w:rtl/>
+          <w:lang w:bidi="ar-EG"/>
+        </w:rPr>
+      </w:pPr>
+    </w:p>
+    <w:p>
+      <w:pPr>
+        <w:bidi/>
+        <w:rPr>
+          <w:lang w:bidi="ar-EG"/>
+        </w:rPr>
+      </w:pPr>
+    </w:p>
+    <w:p>
+      <w:pPr>
+        <w:bidi/>
+        <w:rPr>
+          <w:rtl/>
+          <w:lang w:bidi="ar-EG"/>
+        </w:rPr>
+      </w:pPr>
+    </w:p>
+    <w:p>
+      <w:pPr>
+        <w:pStyle w:val="Heading2"/>
+        <w:rPr>
+          <w:lang w:bidi="ar-EG"/>
+        </w:rPr>
+      </w:pPr>
+      <w:bookmarkStart w:id="8" w:name="_Toc124550245"/>
+      <w:r>
+        <w:rPr>
+          <w:rFonts w:hint="cs"/>
+          <w:rtl/>
+          <w:lang w:bidi="ar-EG"/>
+        </w:rPr>
+        <w:t>4</w:t>
+      </w:r>
+      <w:r>
+        <w:rPr>
+          <w:lang w:bidi="ar-EG"/>
+        </w:rPr>
+        <w:t>.5-</w:t>
+      </w:r>
+      <w:r>
+        <w:rPr>
+          <w:rStyle w:val="NoSpacing"/>
+        </w:rPr>
+        <w:t xml:space="preserve"> </w:t>
+      </w:r>
+      <w:r>
+        <w:rPr>
+          <w:rFonts w:ascii="TimesNewRomanPS-Bold" w:eastAsiaTheme="minorEastAsia" w:hAnsi="TimesNewRomanPS-Bold" w:cstheme="minorBidi"/>
+          <w:b/>
+          <w:bCs/>
+          <w:color w:val="231F20"/>
+          <w:sz w:val="24"/>
+          <w:szCs w:val="24"/>
+        </w:rPr>
+        <w:t>Warning of Consequences</w:t>
+      </w:r>
+      <w:r>
+        <w:rPr>
+          <w:rFonts w:ascii="TimesNewRomanPS-Bold" w:eastAsiaTheme="minorEastAsia" w:hAnsi="TimesNewRomanPS-Bold" w:cstheme="minorBidi"/>
+          <w:b/>
+          <w:bCs/>
+          <w:color w:val="231F20"/>
+          <w:sz w:val="24"/>
+          <w:szCs w:val="24"/>
+        </w:rPr>
+        <w:t xml:space="preserve"> </w:t>
+      </w:r>
+      <w:r>
+        <w:rPr>
+          <w:lang w:bidi="ar-EG"/>
+        </w:rPr>
+        <w:t xml:space="preserve"> :</w:t>
+      </w:r>
+      <w:bookmarkEnd w:id="8"/>
+    </w:p>
+    <w:p>
+      <w:pPr>
+        <w:bidi/>
+        <w:rPr>
+          <w:rtl/>
+          <w:lang w:bidi="ar-EG"/>
+        </w:rPr>
+      </w:pPr>
+      <w:r>
+        <w:rPr>
+          <w:rFonts w:hint="cs"/>
+          <w:rtl/>
+          <w:lang w:bidi="ar-EG"/>
+        </w:rPr>
+        <w:t>احيانا بيكون مفيد انك تحز المبرمجين من عواقب محتمله . زى ال</w:t>
+      </w:r>
+      <w:r>
+        <w:rPr>
+          <w:lang w:bidi="ar-EG"/>
+        </w:rPr>
+        <w:t xml:space="preserve">comment </w:t>
+      </w:r>
+      <w:r>
+        <w:rPr>
+          <w:rFonts w:hint="cs"/>
+          <w:rtl/>
+          <w:lang w:bidi="ar-EG"/>
+        </w:rPr>
+        <w:t xml:space="preserve"> ده .</w:t>
+      </w:r>
+    </w:p>
+    <w:p>
+      <w:pPr>
+        <w:bidi/>
+        <w:rPr>
+          <w:rFonts w:hint="cs"/>
+          <w:rtl/>
+          <w:lang w:bidi="ar-EG"/>
+        </w:rPr>
+      </w:pPr>
+      <w:r>
+        <w:rPr>
+          <w:rFonts w:cs="Arial"/>
+          <w:rtl/>
+          <w:lang w:bidi="ar-EG"/>
+        </w:rPr>
+        <w:drawing>
+          <wp:anchor distT="0" distB="0" distL="114300" distR="114300" simplePos="0" relativeHeight="251670528" behindDoc="0" locked="0" layoutInCell="1" allowOverlap="1" wp14:anchorId="39E74477" wp14:editId="783A5847">
+            <wp:simplePos x="0" y="0"/>
+            <wp:positionH relativeFrom="column">
+              <wp:posOffset>0</wp:posOffset>
+            </wp:positionH>
+            <wp:positionV relativeFrom="paragraph">
+              <wp:posOffset>233045</wp:posOffset>
+            </wp:positionV>
+            <wp:extent cx="4654550" cy="1774190"/>
+            <wp:effectExtent l="0" t="0" r="0" b="0"/>
+            <wp:wrapNone/>
+            <wp:docPr id="40" name="Picture 40"/>
+            <wp:cNvGraphicFramePr>
+              <a:graphicFrameLocks xmlns:a="http://schemas.openxmlformats.org/drawingml/2006/main" noChangeAspect="1"/>
+            </wp:cNvGraphicFramePr>
+            <a:graphic xmlns:a="http://schemas.openxmlformats.org/drawingml/2006/main">
+              <a:graphicData uri="http://schemas.openxmlformats.org/drawingml/2006/picture">
+                <pic:pic xmlns:pic="http://schemas.openxmlformats.org/drawingml/2006/picture">
+                  <pic:nvPicPr>
+                    <pic:cNvPr id="1" name=""/>
+                    <pic:cNvPicPr/>
+                  </pic:nvPicPr>
+                  <pic:blipFill>
+                    <a:blip r:embed="rId18">
+                      <a:extLst>
+                        <a:ext uri="{28A0092B-C50C-407E-A947-70E740481C1C}">
+                          <a14:useLocalDpi xmlns:a14="http://schemas.microsoft.com/office/drawing/2010/main" val="0"/>
+                        </a:ext>
+                      </a:extLst>
+                    </a:blip>
+                    <a:stretch>
+                      <a:fillRect/>
+                    </a:stretch>
+                  </pic:blipFill>
+                  <pic:spPr>
+                    <a:xfrm>
+                      <a:off x="0" y="0"/>
+                      <a:ext cx="4654550" cy="1774190"/>
+                    </a:xfrm>
+                    <a:prstGeom prst="rect">
+                      <a:avLst/>
+                    </a:prstGeom>
+                  </pic:spPr>
+                </pic:pic>
+              </a:graphicData>
+            </a:graphic>
+            <wp14:sizeRelH relativeFrom="margin">
+              <wp14:pctWidth>0</wp14:pctWidth>
+            </wp14:sizeRelH>
+            <wp14:sizeRelV relativeFrom="margin">
+              <wp14:pctHeight>0</wp14:pctHeight>
+            </wp14:sizeRelV>
+          </wp:anchor>
+        </w:drawing>
+      </w:r>
+      <w:r>
+        <w:rPr>
+          <w:rFonts w:hint="cs"/>
+          <w:rtl/>
+          <w:lang w:bidi="ar-EG"/>
+        </w:rPr>
+        <w:t>ف الكومنت دة بيقلك  مترنش اصلا ال</w:t>
+      </w:r>
+      <w:r>
+        <w:rPr>
+          <w:lang w:bidi="ar-EG"/>
+        </w:rPr>
+        <w:t xml:space="preserve">function </w:t>
+      </w:r>
+      <w:r>
+        <w:rPr>
+          <w:rFonts w:hint="cs"/>
+          <w:rtl/>
+          <w:lang w:bidi="ar-EG"/>
+        </w:rPr>
+        <w:t xml:space="preserve"> دى  الا لو عندك وقت عشان تضيعه يعنى  قصدة ان ال </w:t>
+      </w:r>
+      <w:r>
+        <w:rPr>
+          <w:lang w:bidi="ar-EG"/>
+        </w:rPr>
+        <w:t>function</w:t>
+      </w:r>
+      <w:r>
+        <w:rPr>
+          <w:rFonts w:hint="cs"/>
+          <w:rtl/>
+          <w:lang w:bidi="ar-EG"/>
+        </w:rPr>
+        <w:t xml:space="preserve"> دى بتاخد وقت طويل وكده</w:t>
+      </w:r>
+    </w:p>
+    <w:p>
+      <w:pPr>
+        <w:bidi/>
+        <w:rPr>
+          <w:rtl/>
+          <w:lang w:bidi="ar-EG"/>
+        </w:rPr>
+      </w:pPr>
+    </w:p>
+    <w:p>
+      <w:pPr>
+        <w:bidi/>
+        <w:rPr>
+          <w:rtl/>
+          <w:lang w:bidi="ar-EG"/>
+        </w:rPr>
+      </w:pPr>
+    </w:p>
+    <w:p>
+      <w:pPr>
+        <w:bidi/>
+        <w:rPr>
+          <w:rtl/>
+          <w:lang w:bidi="ar-EG"/>
+        </w:rPr>
+      </w:pPr>
+    </w:p>
+    <w:p>
+      <w:pPr>
+        <w:bidi/>
+        <w:rPr>
+          <w:rtl/>
+          <w:lang w:bidi="ar-EG"/>
+        </w:rPr>
+      </w:pPr>
+    </w:p>
+    <w:p>
+      <w:pPr>
+        <w:bidi/>
+        <w:rPr>
+          <w:rtl/>
+          <w:lang w:bidi="ar-EG"/>
+        </w:rPr>
+      </w:pPr>
+    </w:p>
+    <w:p>
+      <w:pPr>
+        <w:bidi/>
+        <w:rPr>
+          <w:rtl/>
+          <w:lang w:bidi="ar-EG"/>
+        </w:rPr>
+      </w:pPr>
+    </w:p>
+    <w:p>
+      <w:pPr>
+        <w:bidi/>
+        <w:rPr>
+          <w:rtl/>
+          <w:lang w:bidi="ar-EG"/>
+        </w:rPr>
+      </w:pPr>
+    </w:p>
+    <w:p>
+      <w:pPr>
+        <w:bidi/>
+        <w:rPr>
+          <w:rtl/>
+          <w:lang w:bidi="ar-EG"/>
+        </w:rPr>
+      </w:pPr>
+    </w:p>
+    <w:p>
+      <w:pPr>
+        <w:pStyle w:val="ListParagraph"/>
+        <w:numPr>
+          <w:ilvl w:val="0"/>
+          <w:numId w:val="31"/>
+        </w:numPr>
+        <w:bidi/>
+        <w:rPr>
+          <w:rFonts w:asciiTheme="majorBidi" w:hAnsiTheme="majorBidi" w:cstheme="majorBidi"/>
+          <w:lang w:bidi="ar-EG"/>
+        </w:rPr>
+      </w:pPr>
+      <w:r>
+        <w:rPr>
+          <w:rFonts w:asciiTheme="majorBidi" w:hAnsiTheme="majorBidi" w:cstheme="majorBidi"/>
+          <w:rtl/>
+          <w:lang w:bidi="ar-EG"/>
+        </w:rPr>
+        <w:t xml:space="preserve">طبعا ف ايمامنا دى ينفع نقفل الفانكشن بستخدام  </w:t>
+      </w:r>
+      <w:r>
+        <w:rPr>
+          <w:rFonts w:asciiTheme="majorBidi" w:hAnsiTheme="majorBidi" w:cstheme="majorBidi"/>
+          <w:color w:val="231F20"/>
+        </w:rPr>
+        <w:t>@Ignore()</w:t>
+      </w:r>
+      <w:r>
+        <w:rPr>
+          <w:rFonts w:asciiTheme="majorBidi" w:hAnsiTheme="majorBidi" w:cstheme="majorBidi"/>
+          <w:color w:val="231F20"/>
+          <w:rtl/>
+        </w:rPr>
+        <w:t xml:space="preserve"> والبتاخد  </w:t>
+      </w:r>
+      <w:r>
+        <w:rPr>
+          <w:rFonts w:asciiTheme="majorBidi" w:hAnsiTheme="majorBidi" w:cstheme="majorBidi"/>
+          <w:color w:val="231F20"/>
+        </w:rPr>
+        <w:t xml:space="preserve">comment </w:t>
+      </w:r>
+      <w:r>
+        <w:rPr>
+          <w:rFonts w:asciiTheme="majorBidi" w:hAnsiTheme="majorBidi" w:cstheme="majorBidi"/>
+          <w:color w:val="231F20"/>
+          <w:rtl/>
+          <w:lang w:bidi="ar-EG"/>
+        </w:rPr>
+        <w:t xml:space="preserve"> جوها وده شكلها كامل ومناسب لحلتنا دى  </w:t>
+      </w:r>
+      <w:r>
+        <w:rPr>
+          <w:rFonts w:asciiTheme="majorBidi" w:hAnsiTheme="majorBidi" w:cstheme="majorBidi"/>
+          <w:color w:val="231F20"/>
+        </w:rPr>
+        <w:t>@Ignore("Takes too long to run")</w:t>
+      </w:r>
+    </w:p>
+    <w:p>
+      <w:pPr>
+        <w:pStyle w:val="ListParagraph"/>
+        <w:numPr>
+          <w:ilvl w:val="0"/>
+          <w:numId w:val="31"/>
+        </w:numPr>
+        <w:bidi/>
+        <w:rPr>
+          <w:rFonts w:asciiTheme="majorBidi" w:hAnsiTheme="majorBidi" w:cstheme="majorBidi"/>
+          <w:lang w:bidi="ar-EG"/>
+        </w:rPr>
+      </w:pPr>
+      <w:r>
+        <w:rPr>
+          <w:rFonts w:asciiTheme="majorBidi" w:hAnsiTheme="majorBidi" w:cstheme="majorBidi"/>
+          <w:color w:val="231F20"/>
+          <w:rtl/>
+        </w:rPr>
+        <w:t xml:space="preserve">وزمان برضو كان فيه اتفاقيه ان ال </w:t>
+      </w:r>
+      <w:r>
+        <w:rPr>
+          <w:rFonts w:asciiTheme="majorBidi" w:hAnsiTheme="majorBidi" w:cstheme="majorBidi"/>
+          <w:color w:val="231F20"/>
+        </w:rPr>
+        <w:t>function</w:t>
+      </w:r>
+      <w:r>
+        <w:rPr>
+          <w:rFonts w:asciiTheme="majorBidi" w:hAnsiTheme="majorBidi" w:cstheme="majorBidi"/>
+          <w:color w:val="231F20"/>
+          <w:rtl/>
+          <w:lang w:bidi="ar-EG"/>
+        </w:rPr>
+        <w:t xml:space="preserve"> الى تبداء ب </w:t>
+      </w:r>
+      <w:r>
+        <w:rPr>
+          <w:rFonts w:asciiTheme="majorBidi" w:hAnsiTheme="majorBidi" w:cstheme="majorBidi"/>
+          <w:color w:val="231F20"/>
+          <w:lang w:bidi="ar-EG"/>
+        </w:rPr>
+        <w:t xml:space="preserve">_ </w:t>
+      </w:r>
+      <w:r>
+        <w:rPr>
+          <w:rFonts w:asciiTheme="majorBidi" w:hAnsiTheme="majorBidi" w:cstheme="majorBidi"/>
+          <w:color w:val="231F20"/>
+          <w:rtl/>
+          <w:lang w:bidi="ar-EG"/>
+        </w:rPr>
+        <w:t xml:space="preserve"> كدة معنها متستخدمهاش </w:t>
+      </w:r>
+    </w:p>
+    <w:p>
+      <w:pPr>
+        <w:pStyle w:val="ListParagraph"/>
+        <w:bidi/>
+        <w:rPr>
+          <w:rFonts w:asciiTheme="majorBidi" w:hAnsiTheme="majorBidi" w:cstheme="majorBidi"/>
+          <w:color w:val="231F20"/>
+          <w:rtl/>
+          <w:lang w:bidi="ar-EG"/>
+        </w:rPr>
+      </w:pPr>
+    </w:p>
+    <w:p>
+      <w:pPr>
+        <w:bidi/>
+        <w:rPr>
+          <w:rFonts w:asciiTheme="majorBidi" w:hAnsiTheme="majorBidi" w:cstheme="majorBidi" w:hint="cs"/>
+          <w:rtl/>
+          <w:lang w:bidi="ar-EG"/>
+        </w:rPr>
+      </w:pPr>
+      <w:r>
+        <w:rPr>
+          <w:rFonts w:asciiTheme="majorBidi" w:hAnsiTheme="majorBidi" w:cs="Arial"/>
+          <w:color w:val="231F20"/>
+          <w:rtl/>
+          <w:lang w:bidi="ar-EG"/>
+        </w:rPr>
+        <w:lastRenderedPageBreak/>
+        <w:drawing>
+          <wp:anchor distT="0" distB="0" distL="114300" distR="114300" simplePos="0" relativeHeight="251671552" behindDoc="0" locked="0" layoutInCell="1" allowOverlap="1" wp14:anchorId="3C44EF58" wp14:editId="3B9EDF6E">
+            <wp:simplePos x="0" y="0"/>
+            <wp:positionH relativeFrom="column">
+              <wp:posOffset>-129133</wp:posOffset>
+            </wp:positionH>
+            <wp:positionV relativeFrom="paragraph">
+              <wp:posOffset>241831</wp:posOffset>
+            </wp:positionV>
+            <wp:extent cx="5213445" cy="1240421"/>
+            <wp:effectExtent l="0" t="0" r="6350" b="0"/>
+            <wp:wrapNone/>
+            <wp:docPr id="41" name="Picture 41"/>
+            <wp:cNvGraphicFramePr>
+              <a:graphicFrameLocks xmlns:a="http://schemas.openxmlformats.org/drawingml/2006/main" noChangeAspect="1"/>
+            </wp:cNvGraphicFramePr>
+            <a:graphic xmlns:a="http://schemas.openxmlformats.org/drawingml/2006/main">
+              <a:graphicData uri="http://schemas.openxmlformats.org/drawingml/2006/picture">
+                <pic:pic xmlns:pic="http://schemas.openxmlformats.org/drawingml/2006/picture">
+                  <pic:nvPicPr>
+                    <pic:cNvPr id="1" name=""/>
+                    <pic:cNvPicPr/>
+                  </pic:nvPicPr>
+                  <pic:blipFill>
+                    <a:blip r:embed="rId19">
+                      <a:extLst>
+                        <a:ext uri="{28A0092B-C50C-407E-A947-70E740481C1C}">
+                          <a14:useLocalDpi xmlns:a14="http://schemas.microsoft.com/office/drawing/2010/main" val="0"/>
+                        </a:ext>
+                      </a:extLst>
+                    </a:blip>
+                    <a:stretch>
+                      <a:fillRect/>
+                    </a:stretch>
+                  </pic:blipFill>
+                  <pic:spPr>
+                    <a:xfrm>
+                      <a:off x="0" y="0"/>
+                      <a:ext cx="5213445" cy="1240421"/>
+                    </a:xfrm>
+                    <a:prstGeom prst="rect">
+                      <a:avLst/>
+                    </a:prstGeom>
+                  </pic:spPr>
+                </pic:pic>
+              </a:graphicData>
+            </a:graphic>
+            <wp14:sizeRelH relativeFrom="margin">
+              <wp14:pctWidth>0</wp14:pctWidth>
+            </wp14:sizeRelH>
+            <wp14:sizeRelV relativeFrom="margin">
+              <wp14:pctHeight>0</wp14:pctHeight>
+            </wp14:sizeRelV>
+          </wp:anchor>
+        </w:drawing>
+      </w:r>
+      <w:r>
+        <w:rPr>
+          <w:rFonts w:asciiTheme="majorBidi" w:hAnsiTheme="majorBidi" w:cstheme="majorBidi" w:hint="cs"/>
+          <w:color w:val="231F20"/>
+          <w:rtl/>
+          <w:lang w:bidi="ar-EG"/>
+        </w:rPr>
+        <w:t xml:space="preserve">وده مثال تانى : </w:t>
+      </w:r>
+      <w:r>
+        <w:rPr>
+          <w:rFonts w:asciiTheme="majorBidi" w:hAnsiTheme="majorBidi" w:cstheme="majorBidi" w:hint="cs"/>
+          <w:color w:val="231F20"/>
+          <w:rtl/>
+          <w:lang w:bidi="ar-EG"/>
+        </w:rPr>
+        <w:t xml:space="preserve"> المثال دة برضو بيحذز  الشغص ان ممكن يحصل مشكله لو هتشتغل </w:t>
+      </w:r>
+      <w:r>
+        <w:rPr>
+          <w:rFonts w:asciiTheme="majorBidi" w:hAnsiTheme="majorBidi" w:cstheme="majorBidi"/>
+          <w:color w:val="231F20"/>
+          <w:lang w:bidi="ar-EG"/>
+        </w:rPr>
+        <w:t>parallel</w:t>
+      </w:r>
+      <w:r>
+        <w:rPr>
+          <w:rFonts w:asciiTheme="majorBidi" w:hAnsiTheme="majorBidi" w:cstheme="majorBidi" w:hint="cs"/>
+          <w:color w:val="231F20"/>
+          <w:rtl/>
+          <w:lang w:bidi="ar-EG"/>
+        </w:rPr>
+        <w:t xml:space="preserve"> .</w:t>
+      </w:r>
+    </w:p>
+    <w:p>
+      <w:pPr>
+        <w:bidi/>
+        <w:rPr>
+          <w:rtl/>
+          <w:lang w:bidi="ar-EG"/>
+        </w:rPr>
+      </w:pPr>
+    </w:p>
+    <w:p>
+      <w:pPr>
+        <w:bidi/>
+        <w:rPr>
+          <w:rtl/>
+          <w:lang w:bidi="ar-EG"/>
+        </w:rPr>
+      </w:pPr>
+    </w:p>
+    <w:p>
+      <w:pPr>
+        <w:bidi/>
+        <w:rPr>
+          <w:rtl/>
+          <w:lang w:bidi="ar-EG"/>
+        </w:rPr>
+      </w:pPr>
+    </w:p>
+    <w:p>
+      <w:pPr>
+        <w:bidi/>
+        <w:rPr>
+          <w:rtl/>
+          <w:lang w:bidi="ar-EG"/>
+        </w:rPr>
+      </w:pPr>
+    </w:p>
+    <w:p>
+      <w:pPr>
+        <w:bidi/>
+        <w:rPr>
+          <w:rtl/>
+          <w:lang w:bidi="ar-EG"/>
+        </w:rPr>
+      </w:pPr>
+    </w:p>
+    <w:p>
+      <w:pPr>
+        <w:bidi/>
+        <w:rPr>
+          <w:rtl/>
+          <w:lang w:bidi="ar-EG"/>
+        </w:rPr>
+      </w:pPr>
+    </w:p>
+    <w:p>
+      <w:pPr>
+        <w:pStyle w:val="Heading2"/>
+        <w:rPr>
+          <w:lang w:bidi="ar-EG"/>
+        </w:rPr>
+      </w:pPr>
+      <w:r>
+        <w:rPr>
+          <w:rFonts w:hint="cs"/>
+          <w:rtl/>
+          <w:lang w:bidi="ar-EG"/>
+        </w:rPr>
+        <w:t>4</w:t>
+      </w:r>
+      <w:r>
+        <w:rPr>
+          <w:lang w:bidi="ar-EG"/>
+        </w:rPr>
+        <w:t xml:space="preserve">.6- : </w:t>
+      </w:r>
+      <w:bookmarkStart w:id="9" w:name="_GoBack"/>
+      <w:bookmarkEnd w:id="9"/>
+    </w:p>
+    <w:p>
+      <w:pPr>
+        <w:bidi/>
+        <w:rPr>
+          <w:rtl/>
+          <w:lang w:bidi="ar-EG"/>
+        </w:rPr>
+      </w:pPr>
+    </w:p>
+    <w:p>
+      <w:pPr>
+        <w:bidi/>
+        <w:rPr>
+          <w:rtl/>
+          <w:lang w:bidi="ar-EG"/>
+        </w:rPr>
+      </w:pPr>
+    </w:p>
+    <w:p>
+      <w:pPr>
+        <w:bidi/>
+        <w:rPr>
+          <w:rtl/>
+          <w:lang w:bidi="ar-EG"/>
+        </w:rPr>
+      </w:pPr>
+    </w:p>
+    <w:p>
+      <w:pPr>
+        <w:bidi/>
+        <w:rPr>
+          <w:rtl/>
+          <w:lang w:bidi="ar-EG"/>
+        </w:rPr>
+      </w:pPr>
+    </w:p>
+    <w:p>
+      <w:pPr>
+        <w:bidi/>
+        <w:rPr>
+          <w:rtl/>
+          <w:lang w:bidi="ar-EG"/>
+        </w:rPr>
+      </w:pPr>
+    </w:p>
+    <w:p>
+      <w:pPr>
+        <w:bidi/>
+        <w:rPr>
+          <w:rtl/>
+          <w:lang w:bidi="ar-EG"/>
+        </w:rPr>
+      </w:pPr>
+    </w:p>
+    <w:p>
+      <w:pPr>
+        <w:bidi/>
+        <w:rPr>
+          <w:rtl/>
+          <w:lang w:bidi="ar-EG"/>
+        </w:rPr>
+      </w:pPr>
+    </w:p>
+    <w:p>
+      <w:pPr>
+        <w:bidi/>
+        <w:rPr>
+          <w:rtl/>
+          <w:lang w:bidi="ar-EG"/>
+        </w:rPr>
+      </w:pPr>
+    </w:p>
+    <w:p>
+      <w:pPr>
+        <w:bidi/>
+        <w:rPr>
+          <w:rtl/>
+          <w:lang w:bidi="ar-EG"/>
+        </w:rPr>
+      </w:pPr>
+    </w:p>
+    <w:p>
+      <w:pPr>
+        <w:bidi/>
+        <w:rPr>
+          <w:rtl/>
+          <w:lang w:bidi="ar-EG"/>
+        </w:rPr>
+      </w:pPr>
+    </w:p>
+    <w:p>
+      <w:pPr>
+        <w:bidi/>
+        <w:rPr>
+          <w:rtl/>
+          <w:lang w:bidi="ar-EG"/>
+        </w:rPr>
+      </w:pPr>
+    </w:p>
+    <w:p>
+      <w:pPr>
+        <w:bidi/>
+        <w:rPr>
+          <w:rtl/>
+          <w:lang w:bidi="ar-EG"/>
+        </w:rPr>
+      </w:pPr>
+    </w:p>
+    <w:p>
+      <w:pPr>
+        <w:bidi/>
+        <w:rPr>
+          <w:rtl/>
+          <w:lang w:bidi="ar-EG"/>
+        </w:rPr>
+      </w:pPr>
+    </w:p>
+    <w:p>
+      <w:pPr>
+        <w:bidi/>
+        <w:rPr>
+          <w:rtl/>
+          <w:lang w:bidi="ar-EG"/>
+        </w:rPr>
+      </w:pPr>
+    </w:p>
+    <w:p>
+      <w:pPr>
+        <w:bidi/>
+        <w:rPr>
+          <w:rtl/>
+          <w:lang w:bidi="ar-EG"/>
+        </w:rPr>
+      </w:pPr>
+    </w:p>
+    <w:p>
+      <w:pPr>
+        <w:bidi/>
+        <w:rPr>
+          <w:rtl/>
+          <w:lang w:bidi="ar-EG"/>
+        </w:rPr>
+      </w:pPr>
+    </w:p>
+    <w:p>
+      <w:pPr>
+        <w:bidi/>
+        <w:rPr>
+          <w:rtl/>
+          <w:lang w:bidi="ar-EG"/>
+        </w:rPr>
+      </w:pPr>
+    </w:p>
+    <w:p>
+      <w:pPr>
+        <w:bidi/>
+        <w:rPr>
+          <w:rtl/>
+          <w:lang w:bidi="ar-EG"/>
+        </w:rPr>
+      </w:pPr>
+    </w:p>
+    <w:p>
+      <w:pPr>
+        <w:bidi/>
+        <w:rPr>
+          <w:rtl/>
+          <w:lang w:bidi="ar-EG"/>
+        </w:rPr>
+      </w:pPr>
+    </w:p>
+    <w:p>
+      <w:pPr>
+        <w:bidi/>
+        <w:rPr>
+          <w:rtl/>
+          <w:lang w:bidi="ar-EG"/>
+        </w:rPr>
+      </w:pPr>
+    </w:p>
+    <w:p>
+      <w:pPr>
+        <w:bidi/>
+        <w:rPr>
+          <w:rtl/>
+          <w:lang w:bidi="ar-EG"/>
+        </w:rPr>
+      </w:pPr>
+    </w:p>
+    <w:p>
+      <w:pPr>
+        <w:bidi/>
+        <w:rPr>
+          <w:rtl/>
+          <w:lang w:bidi="ar-EG"/>
+        </w:rPr>
+      </w:pPr>
+    </w:p>
+    <w:p>
+      <w:pPr>
+        <w:bidi/>
+        <w:rPr>
+          <w:rtl/>
+          <w:lang w:bidi="ar-EG"/>
+        </w:rPr>
+      </w:pPr>
+    </w:p>
+    <w:p>
+      <w:pPr>
+        <w:bidi/>
+        <w:rPr>
+          <w:rtl/>
+          <w:lang w:bidi="ar-EG"/>
+        </w:rPr>
+      </w:pPr>
+    </w:p>
+    <w:p>
+      <w:pPr>
+        <w:bidi/>
+        <w:rPr>
+          <w:rtl/>
+          <w:lang w:bidi="ar-EG"/>
+        </w:rPr>
+      </w:pPr>
+    </w:p>
+    <w:p>
+      <w:pPr>
+        <w:bidi/>
+        <w:rPr>
+          <w:rtl/>
+          <w:lang w:bidi="ar-EG"/>
+        </w:rPr>
+      </w:pPr>
+    </w:p>
+    <w:p>
+      <w:pPr>
+        <w:bidi/>
+        <w:rPr>
+          <w:rtl/>
+          <w:lang w:bidi="ar-EG"/>
+        </w:rPr>
+      </w:pPr>
+    </w:p>
+    <w:p>
+      <w:pPr>
+        <w:bidi/>
+        <w:rPr>
+          <w:rtl/>
+          <w:lang w:bidi="ar-EG"/>
+        </w:rPr>
+      </w:pPr>
+    </w:p>
+    <w:p>
+      <w:pPr>
+        <w:bidi/>
+        <w:rPr>
+          <w:rtl/>
+          <w:lang w:bidi="ar-EG"/>
+        </w:rPr>
+      </w:pPr>
+    </w:p>
+    <w:p>
+      <w:pPr>
+        <w:bidi/>
+        <w:rPr>
+          <w:rtl/>
+          <w:lang w:bidi="ar-EG"/>
+        </w:rPr>
+      </w:pPr>
+    </w:p>
+    <w:p>
+      <w:pPr>
+        <w:bidi/>
+        <w:rPr>
+          <w:rtl/>
+          <w:lang w:bidi="ar-EG"/>
+        </w:rPr>
+      </w:pPr>
+    </w:p>
+    <w:p>
+      <w:pPr>
+        <w:bidi/>
+        <w:rPr>
+          <w:rtl/>
+          <w:lang w:bidi="ar-EG"/>
+        </w:rPr>
+      </w:pPr>
+    </w:p>
+    <w:p>
+      <w:pPr>
+        <w:bidi/>
+        <w:rPr>
+          <w:rtl/>
+          <w:lang w:bidi="ar-EG"/>
+        </w:rPr>
+      </w:pPr>
+    </w:p>
+    <w:p>
+      <w:pPr>
+        <w:bidi/>
+        <w:rPr>
+          <w:rtl/>
+          <w:lang w:bidi="ar-EG"/>
+        </w:rPr>
+      </w:pPr>
+    </w:p>
+    <w:p>
+      <w:pPr>
+        <w:bidi/>
+        <w:rPr>
+          <w:rtl/>
+          <w:lang w:bidi="ar-EG"/>
+        </w:rPr>
+      </w:pPr>
+    </w:p>
+    <w:p>
+      <w:pPr>
+        <w:bidi/>
+        <w:rPr>
+          <w:rtl/>
+          <w:lang w:bidi="ar-EG"/>
+        </w:rPr>
+      </w:pPr>
+    </w:p>
+    <w:p>
+      <w:pPr>
+        <w:bidi/>
+        <w:rPr>
+          <w:rtl/>
+          <w:lang w:bidi="ar-EG"/>
+        </w:rPr>
+      </w:pPr>
+    </w:p>
+    <w:p>
+      <w:pPr>
+        <w:bidi/>
+        <w:rPr>
+          <w:rtl/>
+          <w:lang w:bidi="ar-EG"/>
+        </w:rPr>
+      </w:pPr>
+    </w:p>
+    <w:p>
+      <w:pPr>
+        <w:bidi/>
+        <w:rPr>
+          <w:rtl/>
+          <w:lang w:bidi="ar-EG"/>
+        </w:rPr>
+      </w:pPr>
+    </w:p>
+    <w:p>
+      <w:pPr>
+        <w:bidi/>
+        <w:rPr>
+          <w:rtl/>
+          <w:lang w:bidi="ar-EG"/>
+        </w:rPr>
+      </w:pPr>
+    </w:p>
+    <w:p>
+      <w:pPr>
+        <w:bidi/>
+        <w:rPr>
+          <w:rtl/>
+          <w:lang w:bidi="ar-EG"/>
+        </w:rPr>
+      </w:pPr>
+    </w:p>
+    <w:p>
+      <w:pPr>
+        <w:bidi/>
+        <w:rPr>
+          <w:rtl/>
+          <w:lang w:bidi="ar-EG"/>
+        </w:rPr>
+      </w:pPr>
+    </w:p>
+    <w:p>
+      <w:pPr>
+        <w:bidi/>
+        <w:rPr>
+          <w:rtl/>
+          <w:lang w:bidi="ar-EG"/>
+        </w:rPr>
+      </w:pPr>
+    </w:p>
+    <w:p>
+      <w:pPr>
+        <w:bidi/>
+        <w:rPr>
+          <w:rtl/>
+          <w:lang w:bidi="ar-EG"/>
+        </w:rPr>
+      </w:pPr>
+    </w:p>
+    <w:p>
+      <w:pPr>
+        <w:bidi/>
+        <w:rPr>
+          <w:rtl/>
+          <w:lang w:bidi="ar-EG"/>
+        </w:rPr>
+      </w:pPr>
+    </w:p>
+    <w:p>
+      <w:pPr>
+        <w:bidi/>
+        <w:rPr>
+          <w:rtl/>
+          <w:lang w:bidi="ar-EG"/>
+        </w:rPr>
+      </w:pPr>
+    </w:p>
+    <w:p>
+      <w:pPr>
+        <w:bidi/>
+        <w:rPr>
+          <w:rtl/>
+          <w:lang w:bidi="ar-EG"/>
+        </w:rPr>
+      </w:pPr>
+    </w:p>
+    <w:p>
+      <w:pPr>
+        <w:bidi/>
+        <w:rPr>
+          <w:rtl/>
+          <w:lang w:bidi="ar-EG"/>
+        </w:rPr>
+      </w:pPr>
+    </w:p>
+    <w:p>
+      <w:pPr>
+        <w:bidi/>
+        <w:rPr>
+          <w:rtl/>
+          <w:lang w:bidi="ar-EG"/>
+        </w:rPr>
+      </w:pPr>
+    </w:p>
+    <w:p>
+      <w:pPr>
+        <w:bidi/>
+        <w:rPr>
+          <w:rtl/>
+          <w:lang w:bidi="ar-EG"/>
+        </w:rPr>
+      </w:pPr>
+    </w:p>
+    <w:p>
+      <w:pPr>
+        <w:bidi/>
+        <w:rPr>
+          <w:rtl/>
+          <w:lang w:bidi="ar-EG"/>
+        </w:rPr>
+      </w:pPr>
+    </w:p>
+    <w:p>
+      <w:pPr>
+        <w:bidi/>
+        <w:rPr>
+          <w:rtl/>
+          <w:lang w:bidi="ar-EG"/>
+        </w:rPr>
+      </w:pPr>
+    </w:p>
+    <w:p>
+      <w:pPr>
+        <w:bidi/>
+        <w:rPr>
+          <w:rtl/>
+          <w:lang w:bidi="ar-EG"/>
+        </w:rPr>
+      </w:pPr>
+    </w:p>
+    <w:p>
+      <w:pPr>
+        <w:bidi/>
+        <w:rPr>
+          <w:rtl/>
+          <w:lang w:bidi="ar-EG"/>
+        </w:rPr>
+      </w:pPr>
+    </w:p>
+    <w:p>
+      <w:pPr>
+        <w:bidi/>
+        <w:rPr>
+          <w:rFonts w:hint="cs"/>
+          <w:rtl/>
+          <w:lang w:bidi="ar-EG"/>
+        </w:rPr>
+      </w:pPr>
     </w:p>
     <w:sectPr>
-      <w:footerReference w:type="default" r:id="rId15"/>
+      <w:footerReference w:type="default" r:id="rId20"/>
       <w:pgSz w:w="12240" w:h="15840"/>
       <w:pgMar w:top="1440" w:right="1440" w:bottom="1440" w:left="1440" w:header="720" w:footer="720" w:gutter="0"/>
       <w:pgBorders w:offsetFrom="page">
@@ -13306,9 +14753,9 @@
     <w:rsid w:val="00654682"/>
     <w:rsid w:val="008D77C7"/>
     <w:rsid w:val="00980C4C"/>
+    <w:rsid w:val="00A86CDE"/>
     <w:rsid w:val="00E6591C"/>
     <w:rsid w:val="00F608E6"/>
-    <w:rsid w:val="00F60C42"/>
     <w:rsid w:val="00FE2EF3"/>
   </w:rsids>
   <m:mathPr>
@@ -14097,7 +15544,7 @@
 </file>
 
 <file path=customXml/itemProps2.xml><?xml version="1.0" encoding="utf-8"?>
-<ds:datastoreItem xmlns:ds="http://schemas.openxmlformats.org/officeDocument/2006/customXml" ds:itemID="{A0CB5F59-2A91-4E3C-B361-F62ACF31ECFF}">
+<ds:datastoreItem xmlns:ds="http://schemas.openxmlformats.org/officeDocument/2006/customXml" ds:itemID="{ECD1FBDF-487C-448D-A46B-6C6F1B1A7F8F}">
   <ds:schemaRefs>
     <ds:schemaRef ds:uri="http://schemas.openxmlformats.org/officeDocument/2006/bibliography"/>
   </ds:schemaRefs>

</xml_diff>

<commit_message>
note 4.6 for  ch4
</commit_message>
<xml_diff>
--- a/ch4-Comments.docx
+++ b/ch4-Comments.docx
@@ -3689,41 +3689,13 @@
                                   </w:sdtPr>
                                   <w:sdtEndPr/>
                                   <w:sdtContent>
-                                    <w:proofErr w:type="spellStart"/>
                                     <w:r>
                                       <w:rPr>
                                         <w:color w:val="1CADE4" w:themeColor="accent1"/>
                                         <w:sz w:val="26"/>
                                         <w:szCs w:val="26"/>
                                       </w:rPr>
-                                      <w:t>Abdurahman</w:t>
-                                    </w:r>
-                                    <w:proofErr w:type="spellEnd"/>
-                                    <w:r>
-                                      <w:rPr>
-                                        <w:color w:val="1CADE4" w:themeColor="accent1"/>
-                                        <w:sz w:val="26"/>
-                                        <w:szCs w:val="26"/>
-                                      </w:rPr>
-                                      <w:t xml:space="preserve"> </w:t>
-                                    </w:r>
-                                    <w:proofErr w:type="spellStart"/>
-                                    <w:r>
-                                      <w:rPr>
-                                        <w:color w:val="1CADE4" w:themeColor="accent1"/>
-                                        <w:sz w:val="26"/>
-                                        <w:szCs w:val="26"/>
-                                      </w:rPr>
-                                      <w:t>Gamal</w:t>
-                                    </w:r>
-                                    <w:proofErr w:type="spellEnd"/>
-                                    <w:r>
-                                      <w:rPr>
-                                        <w:color w:val="1CADE4" w:themeColor="accent1"/>
-                                        <w:sz w:val="26"/>
-                                        <w:szCs w:val="26"/>
-                                      </w:rPr>
-                                      <w:t xml:space="preserve"> Ahmed</w:t>
+                                      <w:t>Abdurahman Gamal Ahmed</w:t>
                                     </w:r>
                                   </w:sdtContent>
                                 </w:sdt>
@@ -3812,41 +3784,13 @@
                             </w:sdtPr>
                             <w:sdtEndPr/>
                             <w:sdtContent>
-                              <w:proofErr w:type="spellStart"/>
                               <w:r>
                                 <w:rPr>
                                   <w:color w:val="1CADE4" w:themeColor="accent1"/>
                                   <w:sz w:val="26"/>
                                   <w:szCs w:val="26"/>
                                 </w:rPr>
-                                <w:t>Abdurahman</w:t>
-                              </w:r>
-                              <w:proofErr w:type="spellEnd"/>
-                              <w:r>
-                                <w:rPr>
-                                  <w:color w:val="1CADE4" w:themeColor="accent1"/>
-                                  <w:sz w:val="26"/>
-                                  <w:szCs w:val="26"/>
-                                </w:rPr>
-                                <w:t xml:space="preserve"> </w:t>
-                              </w:r>
-                              <w:proofErr w:type="spellStart"/>
-                              <w:r>
-                                <w:rPr>
-                                  <w:color w:val="1CADE4" w:themeColor="accent1"/>
-                                  <w:sz w:val="26"/>
-                                  <w:szCs w:val="26"/>
-                                </w:rPr>
-                                <w:t>Gamal</w:t>
-                              </w:r>
-                              <w:proofErr w:type="spellEnd"/>
-                              <w:r>
-                                <w:rPr>
-                                  <w:color w:val="1CADE4" w:themeColor="accent1"/>
-                                  <w:sz w:val="26"/>
-                                  <w:szCs w:val="26"/>
-                                </w:rPr>
-                                <w:t xml:space="preserve"> Ahmed</w:t>
+                                <w:t>Abdurahman Gamal Ahmed</w:t>
                               </w:r>
                             </w:sdtContent>
                           </w:sdt>
@@ -9029,37 +8973,316 @@
         <w:rPr>
           <w:lang w:bidi="ar-EG"/>
         </w:rPr>
-        <w:t xml:space="preserve">.6- : </w:t>
-      </w:r>
+        <w:t xml:space="preserve">.6- </w:t>
+      </w:r>
+      <w:r>
+        <w:rPr>
+          <w:rFonts w:ascii="TimesNewRomanPS-Bold" w:eastAsiaTheme="minorEastAsia" w:hAnsi="TimesNewRomanPS-Bold" w:cstheme="minorBidi"/>
+          <w:b/>
+          <w:bCs/>
+          <w:color w:val="231F20"/>
+          <w:sz w:val="24"/>
+          <w:szCs w:val="24"/>
+        </w:rPr>
+        <w:t>TODO Comments</w:t>
+      </w:r>
+      <w:r>
+        <w:rPr>
+          <w:rFonts w:ascii="TimesNewRomanPS-Bold" w:eastAsiaTheme="minorEastAsia" w:hAnsi="TimesNewRomanPS-Bold" w:cstheme="minorBidi"/>
+          <w:b/>
+          <w:bCs/>
+          <w:color w:val="231F20"/>
+          <w:sz w:val="24"/>
+          <w:szCs w:val="24"/>
+        </w:rPr>
+        <w:t xml:space="preserve"> </w:t>
+      </w:r>
+      <w:r>
+        <w:rPr>
+          <w:lang w:bidi="ar-EG"/>
+        </w:rPr>
+        <w:t xml:space="preserve">: </w:t>
+      </w:r>
+    </w:p>
+    <w:p>
+      <w:pPr>
+        <w:bidi/>
+        <w:rPr>
+          <w:rtl/>
+          <w:lang w:bidi="ar-EG"/>
+        </w:rPr>
+      </w:pPr>
+    </w:p>
+    <w:p>
+      <w:pPr>
+        <w:bidi/>
+        <w:rPr>
+          <w:rtl/>
+          <w:lang w:bidi="ar-EG"/>
+        </w:rPr>
+      </w:pPr>
+      <w:r>
+        <w:rPr>
+          <w:rFonts w:hint="cs"/>
+          <w:rtl/>
+          <w:lang w:bidi="ar-EG"/>
+        </w:rPr>
+        <w:t xml:space="preserve">ال </w:t>
+      </w:r>
+      <w:r>
+        <w:rPr>
+          <w:lang w:bidi="ar-EG"/>
+        </w:rPr>
+        <w:t xml:space="preserve">comment </w:t>
+      </w:r>
+      <w:r>
+        <w:rPr>
+          <w:rFonts w:hint="cs"/>
+          <w:rtl/>
+          <w:lang w:bidi="ar-EG"/>
+        </w:rPr>
+        <w:t xml:space="preserve"> هنا او ال </w:t>
+      </w:r>
+      <w:r>
+        <w:rPr>
+          <w:lang w:bidi="ar-EG"/>
+        </w:rPr>
+        <w:t>todo</w:t>
+      </w:r>
+      <w:r>
+        <w:rPr>
+          <w:rFonts w:hint="cs"/>
+          <w:rtl/>
+          <w:lang w:bidi="ar-EG"/>
+        </w:rPr>
+        <w:t xml:space="preserve"> بيفسر سبب ال </w:t>
+      </w:r>
+      <w:r>
+        <w:rPr>
+          <w:lang w:bidi="ar-EG"/>
+        </w:rPr>
+        <w:t xml:space="preserve">implementation </w:t>
+      </w:r>
+      <w:r>
+        <w:rPr>
+          <w:rFonts w:hint="cs"/>
+          <w:rtl/>
+          <w:lang w:bidi="ar-EG"/>
+        </w:rPr>
+        <w:t xml:space="preserve"> وبيوضح شكل  ال</w:t>
+      </w:r>
+      <w:r>
+        <w:rPr>
+          <w:lang w:bidi="ar-EG"/>
+        </w:rPr>
+        <w:t xml:space="preserve">function </w:t>
+      </w:r>
+      <w:r>
+        <w:rPr>
+          <w:rFonts w:hint="cs"/>
+          <w:rtl/>
+          <w:lang w:bidi="ar-EG"/>
+        </w:rPr>
+        <w:t xml:space="preserve"> شكلها هيكون ازاى ف المستقبل .</w:t>
+      </w:r>
+    </w:p>
+    <w:p>
+      <w:pPr>
+        <w:bidi/>
+        <w:rPr>
+          <w:rtl/>
+          <w:lang w:bidi="ar-EG"/>
+        </w:rPr>
+      </w:pPr>
+      <w:r>
+        <w:rPr>
+          <w:rFonts w:hint="cs"/>
+          <w:rtl/>
+          <w:lang w:bidi="ar-EG"/>
+        </w:rPr>
+        <w:t xml:space="preserve">وال </w:t>
+      </w:r>
+      <w:r>
+        <w:rPr>
+          <w:lang w:bidi="ar-EG"/>
+        </w:rPr>
+        <w:t>todo</w:t>
+      </w:r>
+      <w:r>
+        <w:rPr>
+          <w:rFonts w:hint="cs"/>
+          <w:rtl/>
+          <w:lang w:bidi="ar-EG"/>
+        </w:rPr>
+        <w:t xml:space="preserve"> دى الحجات الى المبرمجين بيعتقدة لسبب ما انها مفروض تخلص بس لسبب ما  مش هينفع تخلص دلوقتى ودى ممكن تبقا طلب لشخص ما ان يختار اسم احسن او يمسح كود عشان بقى  متكرر او عشان يعمل تعديل معتمد على</w:t>
+      </w:r>
+      <w:r>
+        <w:rPr>
+          <w:lang w:bidi="ar-EG"/>
+        </w:rPr>
+        <w:t xml:space="preserve"> even </w:t>
+      </w:r>
+      <w:r>
+        <w:rPr>
+          <w:rFonts w:hint="cs"/>
+          <w:rtl/>
+          <w:lang w:bidi="ar-EG"/>
+        </w:rPr>
+        <w:t xml:space="preserve"> .</w:t>
+      </w:r>
+    </w:p>
+    <w:p>
+      <w:pPr>
+        <w:pStyle w:val="ListParagraph"/>
+        <w:numPr>
+          <w:ilvl w:val="0"/>
+          <w:numId w:val="31"/>
+        </w:numPr>
+        <w:bidi/>
+        <w:rPr>
+          <w:rFonts w:hint="cs"/>
+          <w:lang w:bidi="ar-EG"/>
+        </w:rPr>
+      </w:pPr>
+      <w:r>
+        <w:rPr>
+          <w:rFonts w:hint="cs"/>
+          <w:rtl/>
+          <w:lang w:bidi="ar-EG"/>
+        </w:rPr>
+        <w:t xml:space="preserve">ومهما كان ال </w:t>
+      </w:r>
+      <w:r>
+        <w:rPr>
+          <w:lang w:bidi="ar-EG"/>
+        </w:rPr>
+        <w:t>doto</w:t>
+      </w:r>
+      <w:r>
+        <w:rPr>
+          <w:rFonts w:hint="cs"/>
+          <w:rtl/>
+          <w:lang w:bidi="ar-EG"/>
+        </w:rPr>
+        <w:t xml:space="preserve"> هيبقا ازاى او ليه مفيش مبرر انك تسيب كود ملهوش لزمه ف البرنامج . </w:t>
+      </w:r>
+    </w:p>
+    <w:p>
+      <w:pPr>
+        <w:pStyle w:val="ListParagraph"/>
+        <w:numPr>
+          <w:ilvl w:val="0"/>
+          <w:numId w:val="31"/>
+        </w:numPr>
+        <w:bidi/>
+        <w:rPr>
+          <w:lang w:bidi="ar-EG"/>
+        </w:rPr>
+      </w:pPr>
+      <w:r>
+        <w:rPr>
+          <w:rFonts w:hint="cs"/>
+          <w:rtl/>
+          <w:lang w:bidi="ar-EG"/>
+        </w:rPr>
+        <w:t xml:space="preserve">والايام دى كل ال </w:t>
+      </w:r>
+      <w:r>
+        <w:rPr>
+          <w:lang w:bidi="ar-EG"/>
+        </w:rPr>
+        <w:t>IDE</w:t>
+      </w:r>
+      <w:r>
+        <w:rPr>
+          <w:rFonts w:hint="cs"/>
+          <w:rtl/>
+          <w:lang w:bidi="ar-EG"/>
+        </w:rPr>
+        <w:t xml:space="preserve"> فيها مكان مخصص لل</w:t>
+      </w:r>
+      <w:r>
+        <w:rPr>
+          <w:lang w:bidi="ar-EG"/>
+        </w:rPr>
+        <w:t>Doto</w:t>
+      </w:r>
+      <w:r>
+        <w:rPr>
+          <w:rFonts w:hint="cs"/>
+          <w:rtl/>
+          <w:lang w:bidi="ar-EG"/>
+        </w:rPr>
+        <w:t xml:space="preserve"> فمش هيضيعه  ودة مش مبرر انك تمله الدنيا  </w:t>
+      </w:r>
+      <w:r>
+        <w:rPr>
+          <w:lang w:bidi="ar-EG"/>
+        </w:rPr>
+        <w:t>todo</w:t>
+      </w:r>
+      <w:r>
+        <w:rPr>
+          <w:rFonts w:hint="cs"/>
+          <w:rtl/>
+          <w:lang w:bidi="ar-EG"/>
+        </w:rPr>
+        <w:t xml:space="preserve"> .</w:t>
+      </w:r>
+    </w:p>
+    <w:p>
+      <w:pPr>
+        <w:bidi/>
+        <w:rPr>
+          <w:rtl/>
+          <w:lang w:bidi="ar-EG"/>
+        </w:rPr>
+      </w:pPr>
+    </w:p>
+    <w:p>
+      <w:pPr>
+        <w:pStyle w:val="Heading2"/>
+        <w:rPr>
+          <w:rtl/>
+          <w:lang w:bidi="ar-EG"/>
+        </w:rPr>
+      </w:pPr>
+      <w:r>
+        <w:rPr>
+          <w:rFonts w:hint="cs"/>
+          <w:rtl/>
+        </w:rPr>
+        <w:t>4</w:t>
+      </w:r>
+      <w:r>
+        <w:t>.7-</w:t>
+      </w:r>
+      <w:r>
+        <w:rPr>
+          <w:rStyle w:val="NoSpacing"/>
+        </w:rPr>
+        <w:t xml:space="preserve"> </w:t>
+      </w:r>
+      <w:r>
+        <w:t xml:space="preserve">Amplification : </w:t>
+      </w:r>
+      <w:r>
+        <w:rPr>
+          <w:lang w:bidi="ar-EG"/>
+        </w:rPr>
+        <w:t xml:space="preserve"> </w:t>
+      </w:r>
+    </w:p>
+    <w:p>
+      <w:pPr>
+        <w:bidi/>
+        <w:rPr>
+          <w:rtl/>
+          <w:lang w:bidi="ar-EG"/>
+        </w:rPr>
+      </w:pPr>
       <w:bookmarkStart w:id="9" w:name="_GoBack"/>
       <w:bookmarkEnd w:id="9"/>
-    </w:p>
-    <w:p>
-      <w:pPr>
-        <w:bidi/>
-        <w:rPr>
-          <w:rtl/>
-          <w:lang w:bidi="ar-EG"/>
-        </w:rPr>
-      </w:pPr>
-    </w:p>
-    <w:p>
-      <w:pPr>
-        <w:bidi/>
-        <w:rPr>
-          <w:rtl/>
-          <w:lang w:bidi="ar-EG"/>
-        </w:rPr>
-      </w:pPr>
-    </w:p>
-    <w:p>
-      <w:pPr>
-        <w:bidi/>
-        <w:rPr>
-          <w:rtl/>
-          <w:lang w:bidi="ar-EG"/>
-        </w:rPr>
-      </w:pPr>
     </w:p>
     <w:p>
       <w:pPr>
@@ -9757,7 +9980,7 @@
               <w:sz w:val="18"/>
               <w:szCs w:val="18"/>
             </w:rPr>
-            <w:t>7</w:t>
+            <w:t>6</w:t>
           </w:r>
           <w:r>
             <w:rPr>
@@ -14748,12 +14971,12 @@
   </w:compat>
   <w:rsids>
     <w:rsidRoot w:val="004D58A5"/>
+    <w:rsid w:val="000C7A82"/>
     <w:rsid w:val="004B459A"/>
     <w:rsid w:val="004D58A5"/>
     <w:rsid w:val="00654682"/>
     <w:rsid w:val="008D77C7"/>
     <w:rsid w:val="00980C4C"/>
-    <w:rsid w:val="00A86CDE"/>
     <w:rsid w:val="00E6591C"/>
     <w:rsid w:val="00F608E6"/>
     <w:rsid w:val="00FE2EF3"/>
@@ -15544,7 +15767,7 @@
 </file>
 
 <file path=customXml/itemProps2.xml><?xml version="1.0" encoding="utf-8"?>
-<ds:datastoreItem xmlns:ds="http://schemas.openxmlformats.org/officeDocument/2006/customXml" ds:itemID="{ECD1FBDF-487C-448D-A46B-6C6F1B1A7F8F}">
+<ds:datastoreItem xmlns:ds="http://schemas.openxmlformats.org/officeDocument/2006/customXml" ds:itemID="{0899AA4B-7793-451E-BBB2-B817B0D206A2}">
   <ds:schemaRefs>
     <ds:schemaRef ds:uri="http://schemas.openxmlformats.org/officeDocument/2006/bibliography"/>
   </ds:schemaRefs>

</xml_diff>

<commit_message>
note 4.7 for  ch4
</commit_message>
<xml_diff>
--- a/ch4-Comments.docx
+++ b/ch4-Comments.docx
@@ -9281,6 +9281,181 @@
           <w:lang w:bidi="ar-EG"/>
         </w:rPr>
       </w:pPr>
+    </w:p>
+    <w:p>
+      <w:pPr>
+        <w:bidi/>
+        <w:rPr>
+          <w:rFonts w:hint="cs"/>
+          <w:rtl/>
+          <w:lang w:bidi="ar-EG"/>
+        </w:rPr>
+      </w:pPr>
+      <w:r>
+        <w:rPr>
+          <w:rFonts w:cs="Arial"/>
+          <w:rtl/>
+          <w:lang w:bidi="ar-EG"/>
+        </w:rPr>
+        <w:drawing>
+          <wp:anchor distT="0" distB="0" distL="114300" distR="114300" simplePos="0" relativeHeight="251672576" behindDoc="0" locked="0" layoutInCell="1" allowOverlap="1" wp14:anchorId="363B4ED3" wp14:editId="1C4BCC8C">
+            <wp:simplePos x="0" y="0"/>
+            <wp:positionH relativeFrom="column">
+              <wp:posOffset>-238080</wp:posOffset>
+            </wp:positionH>
+            <wp:positionV relativeFrom="paragraph">
+              <wp:posOffset>217189</wp:posOffset>
+            </wp:positionV>
+            <wp:extent cx="4892722" cy="1217953"/>
+            <wp:effectExtent l="0" t="0" r="3175" b="1270"/>
+            <wp:wrapNone/>
+            <wp:docPr id="42" name="Picture 42"/>
+            <wp:cNvGraphicFramePr>
+              <a:graphicFrameLocks xmlns:a="http://schemas.openxmlformats.org/drawingml/2006/main" noChangeAspect="1"/>
+            </wp:cNvGraphicFramePr>
+            <a:graphic xmlns:a="http://schemas.openxmlformats.org/drawingml/2006/main">
+              <a:graphicData uri="http://schemas.openxmlformats.org/drawingml/2006/picture">
+                <pic:pic xmlns:pic="http://schemas.openxmlformats.org/drawingml/2006/picture">
+                  <pic:nvPicPr>
+                    <pic:cNvPr id="1" name=""/>
+                    <pic:cNvPicPr/>
+                  </pic:nvPicPr>
+                  <pic:blipFill>
+                    <a:blip r:embed="rId20">
+                      <a:extLst>
+                        <a:ext uri="{28A0092B-C50C-407E-A947-70E740481C1C}">
+                          <a14:useLocalDpi xmlns:a14="http://schemas.microsoft.com/office/drawing/2010/main" val="0"/>
+                        </a:ext>
+                      </a:extLst>
+                    </a:blip>
+                    <a:stretch>
+                      <a:fillRect/>
+                    </a:stretch>
+                  </pic:blipFill>
+                  <pic:spPr>
+                    <a:xfrm>
+                      <a:off x="0" y="0"/>
+                      <a:ext cx="4892722" cy="1217953"/>
+                    </a:xfrm>
+                    <a:prstGeom prst="rect">
+                      <a:avLst/>
+                    </a:prstGeom>
+                  </pic:spPr>
+                </pic:pic>
+              </a:graphicData>
+            </a:graphic>
+            <wp14:sizeRelH relativeFrom="margin">
+              <wp14:pctWidth>0</wp14:pctWidth>
+            </wp14:sizeRelH>
+            <wp14:sizeRelV relativeFrom="margin">
+              <wp14:pctHeight>0</wp14:pctHeight>
+            </wp14:sizeRelV>
+          </wp:anchor>
+        </w:drawing>
+      </w:r>
+      <w:r>
+        <w:rPr>
+          <w:rFonts w:hint="cs"/>
+          <w:rtl/>
+          <w:lang w:bidi="ar-EG"/>
+        </w:rPr>
+        <w:t xml:space="preserve">ممكن نستخدام ال </w:t>
+      </w:r>
+      <w:r>
+        <w:rPr>
+          <w:lang w:bidi="ar-EG"/>
+        </w:rPr>
+        <w:t xml:space="preserve">comment </w:t>
+      </w:r>
+      <w:r>
+        <w:rPr>
+          <w:rFonts w:hint="cs"/>
+          <w:rtl/>
+          <w:lang w:bidi="ar-EG"/>
+        </w:rPr>
+        <w:t xml:space="preserve"> عشان نضخم اهميه شئ ومن غير التضخيم ممكن الحاجة دى تبان مش منطقيه زى المثال ده : </w:t>
+      </w:r>
+    </w:p>
+    <w:p>
+      <w:pPr>
+        <w:bidi/>
+        <w:rPr>
+          <w:rtl/>
+          <w:lang w:bidi="ar-EG"/>
+        </w:rPr>
+      </w:pPr>
+    </w:p>
+    <w:p>
+      <w:pPr>
+        <w:bidi/>
+        <w:rPr>
+          <w:rtl/>
+          <w:lang w:bidi="ar-EG"/>
+        </w:rPr>
+      </w:pPr>
+    </w:p>
+    <w:p>
+      <w:pPr>
+        <w:bidi/>
+        <w:rPr>
+          <w:rtl/>
+          <w:lang w:bidi="ar-EG"/>
+        </w:rPr>
+      </w:pPr>
+    </w:p>
+    <w:p>
+      <w:pPr>
+        <w:bidi/>
+        <w:rPr>
+          <w:rtl/>
+          <w:lang w:bidi="ar-EG"/>
+        </w:rPr>
+      </w:pPr>
+    </w:p>
+    <w:p>
+      <w:pPr>
+        <w:bidi/>
+        <w:rPr>
+          <w:rtl/>
+          <w:lang w:bidi="ar-EG"/>
+        </w:rPr>
+      </w:pPr>
+    </w:p>
+    <w:p>
+      <w:pPr>
+        <w:pStyle w:val="Heading2"/>
+        <w:rPr>
+          <w:rFonts w:hint="cs"/>
+          <w:rtl/>
+          <w:lang w:bidi="ar-EG"/>
+        </w:rPr>
+      </w:pPr>
+    </w:p>
+    <w:p>
+      <w:pPr>
+        <w:pStyle w:val="Heading2"/>
+        <w:rPr>
+          <w:lang w:bidi="ar-EG"/>
+        </w:rPr>
+      </w:pPr>
+      <w:r>
+        <w:rPr>
+          <w:rtl/>
+        </w:rPr>
+        <w:t>4</w:t>
+      </w:r>
+      <w:r>
+        <w:t xml:space="preserve">.8- Javadocs in Public APIs: </w:t>
+      </w:r>
+    </w:p>
+    <w:p>
+      <w:pPr>
+        <w:bidi/>
+        <w:rPr>
+          <w:rtl/>
+          <w:lang w:bidi="ar-EG"/>
+        </w:rPr>
+      </w:pPr>
       <w:bookmarkStart w:id="9" w:name="_GoBack"/>
       <w:bookmarkEnd w:id="9"/>
     </w:p>
@@ -9675,78 +9850,6 @@
       <w:pPr>
         <w:bidi/>
         <w:rPr>
-          <w:rtl/>
-          <w:lang w:bidi="ar-EG"/>
-        </w:rPr>
-      </w:pPr>
-    </w:p>
-    <w:p>
-      <w:pPr>
-        <w:bidi/>
-        <w:rPr>
-          <w:rtl/>
-          <w:lang w:bidi="ar-EG"/>
-        </w:rPr>
-      </w:pPr>
-    </w:p>
-    <w:p>
-      <w:pPr>
-        <w:bidi/>
-        <w:rPr>
-          <w:rtl/>
-          <w:lang w:bidi="ar-EG"/>
-        </w:rPr>
-      </w:pPr>
-    </w:p>
-    <w:p>
-      <w:pPr>
-        <w:bidi/>
-        <w:rPr>
-          <w:rtl/>
-          <w:lang w:bidi="ar-EG"/>
-        </w:rPr>
-      </w:pPr>
-    </w:p>
-    <w:p>
-      <w:pPr>
-        <w:bidi/>
-        <w:rPr>
-          <w:rtl/>
-          <w:lang w:bidi="ar-EG"/>
-        </w:rPr>
-      </w:pPr>
-    </w:p>
-    <w:p>
-      <w:pPr>
-        <w:bidi/>
-        <w:rPr>
-          <w:rtl/>
-          <w:lang w:bidi="ar-EG"/>
-        </w:rPr>
-      </w:pPr>
-    </w:p>
-    <w:p>
-      <w:pPr>
-        <w:bidi/>
-        <w:rPr>
-          <w:rtl/>
-          <w:lang w:bidi="ar-EG"/>
-        </w:rPr>
-      </w:pPr>
-    </w:p>
-    <w:p>
-      <w:pPr>
-        <w:bidi/>
-        <w:rPr>
-          <w:rtl/>
-          <w:lang w:bidi="ar-EG"/>
-        </w:rPr>
-      </w:pPr>
-    </w:p>
-    <w:p>
-      <w:pPr>
-        <w:bidi/>
-        <w:rPr>
           <w:rFonts w:hint="cs"/>
           <w:rtl/>
           <w:lang w:bidi="ar-EG"/>
@@ -9754,7 +9857,7 @@
       </w:pPr>
     </w:p>
     <w:sectPr>
-      <w:footerReference w:type="default" r:id="rId20"/>
+      <w:footerReference w:type="default" r:id="rId21"/>
       <w:pgSz w:w="12240" w:h="15840"/>
       <w:pgMar w:top="1440" w:right="1440" w:bottom="1440" w:left="1440" w:header="720" w:footer="720" w:gutter="0"/>
       <w:pgBorders w:offsetFrom="page">
@@ -14971,10 +15074,10 @@
   </w:compat>
   <w:rsids>
     <w:rsidRoot w:val="004D58A5"/>
-    <w:rsid w:val="000C7A82"/>
     <w:rsid w:val="004B459A"/>
     <w:rsid w:val="004D58A5"/>
     <w:rsid w:val="00654682"/>
+    <w:rsid w:val="0071541F"/>
     <w:rsid w:val="008D77C7"/>
     <w:rsid w:val="00980C4C"/>
     <w:rsid w:val="00E6591C"/>
@@ -15767,7 +15870,7 @@
 </file>
 
 <file path=customXml/itemProps2.xml><?xml version="1.0" encoding="utf-8"?>
-<ds:datastoreItem xmlns:ds="http://schemas.openxmlformats.org/officeDocument/2006/customXml" ds:itemID="{0899AA4B-7793-451E-BBB2-B817B0D206A2}">
+<ds:datastoreItem xmlns:ds="http://schemas.openxmlformats.org/officeDocument/2006/customXml" ds:itemID="{9085348A-4016-420A-9F6D-9076A916D723}">
   <ds:schemaRefs>
     <ds:schemaRef ds:uri="http://schemas.openxmlformats.org/officeDocument/2006/bibliography"/>
   </ds:schemaRefs>

</xml_diff>

<commit_message>
note 4.8 for  ch4
</commit_message>
<xml_diff>
--- a/ch4-Comments.docx
+++ b/ch4-Comments.docx
@@ -3689,13 +3689,41 @@
                                   </w:sdtPr>
                                   <w:sdtEndPr/>
                                   <w:sdtContent>
+                                    <w:proofErr w:type="spellStart"/>
                                     <w:r>
                                       <w:rPr>
                                         <w:color w:val="1CADE4" w:themeColor="accent1"/>
                                         <w:sz w:val="26"/>
                                         <w:szCs w:val="26"/>
                                       </w:rPr>
-                                      <w:t>Abdurahman Gamal Ahmed</w:t>
+                                      <w:t>Abdurahman</w:t>
+                                    </w:r>
+                                    <w:proofErr w:type="spellEnd"/>
+                                    <w:r>
+                                      <w:rPr>
+                                        <w:color w:val="1CADE4" w:themeColor="accent1"/>
+                                        <w:sz w:val="26"/>
+                                        <w:szCs w:val="26"/>
+                                      </w:rPr>
+                                      <w:t xml:space="preserve"> </w:t>
+                                    </w:r>
+                                    <w:proofErr w:type="spellStart"/>
+                                    <w:r>
+                                      <w:rPr>
+                                        <w:color w:val="1CADE4" w:themeColor="accent1"/>
+                                        <w:sz w:val="26"/>
+                                        <w:szCs w:val="26"/>
+                                      </w:rPr>
+                                      <w:t>Gamal</w:t>
+                                    </w:r>
+                                    <w:proofErr w:type="spellEnd"/>
+                                    <w:r>
+                                      <w:rPr>
+                                        <w:color w:val="1CADE4" w:themeColor="accent1"/>
+                                        <w:sz w:val="26"/>
+                                        <w:szCs w:val="26"/>
+                                      </w:rPr>
+                                      <w:t xml:space="preserve"> Ahmed</w:t>
                                     </w:r>
                                   </w:sdtContent>
                                 </w:sdt>
@@ -3784,13 +3812,41 @@
                             </w:sdtPr>
                             <w:sdtEndPr/>
                             <w:sdtContent>
+                              <w:proofErr w:type="spellStart"/>
                               <w:r>
                                 <w:rPr>
                                   <w:color w:val="1CADE4" w:themeColor="accent1"/>
                                   <w:sz w:val="26"/>
                                   <w:szCs w:val="26"/>
                                 </w:rPr>
-                                <w:t>Abdurahman Gamal Ahmed</w:t>
+                                <w:t>Abdurahman</w:t>
+                              </w:r>
+                              <w:proofErr w:type="spellEnd"/>
+                              <w:r>
+                                <w:rPr>
+                                  <w:color w:val="1CADE4" w:themeColor="accent1"/>
+                                  <w:sz w:val="26"/>
+                                  <w:szCs w:val="26"/>
+                                </w:rPr>
+                                <w:t xml:space="preserve"> </w:t>
+                              </w:r>
+                              <w:proofErr w:type="spellStart"/>
+                              <w:r>
+                                <w:rPr>
+                                  <w:color w:val="1CADE4" w:themeColor="accent1"/>
+                                  <w:sz w:val="26"/>
+                                  <w:szCs w:val="26"/>
+                                </w:rPr>
+                                <w:t>Gamal</w:t>
+                              </w:r>
+                              <w:proofErr w:type="spellEnd"/>
+                              <w:r>
+                                <w:rPr>
+                                  <w:color w:val="1CADE4" w:themeColor="accent1"/>
+                                  <w:sz w:val="26"/>
+                                  <w:szCs w:val="26"/>
+                                </w:rPr>
+                                <w:t xml:space="preserve"> Ahmed</w:t>
                               </w:r>
                             </w:sdtContent>
                           </w:sdt>
@@ -4270,7 +4326,7 @@
           <w:r>
             <w:fldChar w:fldCharType="separate"/>
           </w:r>
-          <w:hyperlink w:anchor="_Toc124550237" w:history="1">
+          <w:hyperlink w:anchor="_Toc124552573" w:history="1">
             <w:r>
               <w:rPr>
                 <w:rStyle w:val="Hyperlink"/>
@@ -4307,7 +4363,7 @@
                 <w:noProof/>
                 <w:webHidden/>
               </w:rPr>
-              <w:instrText xml:space="preserve"> PAGEREF _Toc124550237 \h </w:instrText>
+              <w:instrText xml:space="preserve"> PAGEREF _Toc124552573 \h </w:instrText>
             </w:r>
             <w:r>
               <w:rPr>
@@ -4349,7 +4405,7 @@
               <w:noProof/>
             </w:rPr>
           </w:pPr>
-          <w:hyperlink w:anchor="_Toc124550238" w:history="1">
+          <w:hyperlink w:anchor="_Toc124552574" w:history="1">
             <w:r>
               <w:rPr>
                 <w:rStyle w:val="Hyperlink"/>
@@ -4393,7 +4449,7 @@
                 <w:noProof/>
                 <w:webHidden/>
               </w:rPr>
-              <w:instrText xml:space="preserve"> PAGEREF _Toc124550238 \h </w:instrText>
+              <w:instrText xml:space="preserve"> PAGEREF _Toc124552574 \h </w:instrText>
             </w:r>
             <w:r>
               <w:rPr>
@@ -4435,7 +4491,7 @@
               <w:noProof/>
             </w:rPr>
           </w:pPr>
-          <w:hyperlink w:anchor="_Toc124550239" w:history="1">
+          <w:hyperlink w:anchor="_Toc124552575" w:history="1">
             <w:r>
               <w:rPr>
                 <w:rStyle w:val="Hyperlink"/>
@@ -4479,7 +4535,7 @@
                 <w:noProof/>
                 <w:webHidden/>
               </w:rPr>
-              <w:instrText xml:space="preserve"> PAGEREF _Toc124550239 \h </w:instrText>
+              <w:instrText xml:space="preserve"> PAGEREF _Toc124552575 \h </w:instrText>
             </w:r>
             <w:r>
               <w:rPr>
@@ -4499,7 +4555,7 @@
                 <w:noProof/>
                 <w:webHidden/>
               </w:rPr>
-              <w:t>2</w:t>
+              <w:t>3</w:t>
             </w:r>
             <w:r>
               <w:rPr>
@@ -4521,7 +4577,7 @@
               <w:noProof/>
             </w:rPr>
           </w:pPr>
-          <w:hyperlink w:anchor="_Toc124550240" w:history="1">
+          <w:hyperlink w:anchor="_Toc124552576" w:history="1">
             <w:r>
               <w:rPr>
                 <w:rStyle w:val="Hyperlink"/>
@@ -4564,7 +4620,7 @@
                 <w:noProof/>
                 <w:webHidden/>
               </w:rPr>
-              <w:instrText xml:space="preserve"> PAGEREF _Toc124550240 \h </w:instrText>
+              <w:instrText xml:space="preserve"> PAGEREF _Toc124552576 \h </w:instrText>
             </w:r>
             <w:r>
               <w:rPr>
@@ -4606,7 +4662,7 @@
               <w:noProof/>
             </w:rPr>
           </w:pPr>
-          <w:hyperlink w:anchor="_Toc124550241" w:history="1">
+          <w:hyperlink w:anchor="_Toc124552577" w:history="1">
             <w:r>
               <w:rPr>
                 <w:rStyle w:val="Hyperlink"/>
@@ -4661,7 +4717,7 @@
                 <w:noProof/>
                 <w:webHidden/>
               </w:rPr>
-              <w:instrText xml:space="preserve"> PAGEREF _Toc124550241 \h </w:instrText>
+              <w:instrText xml:space="preserve"> PAGEREF _Toc124552577 \h </w:instrText>
             </w:r>
             <w:r>
               <w:rPr>
@@ -4703,7 +4759,7 @@
               <w:noProof/>
             </w:rPr>
           </w:pPr>
-          <w:hyperlink w:anchor="_Toc124550242" w:history="1">
+          <w:hyperlink w:anchor="_Toc124552578" w:history="1">
             <w:r>
               <w:rPr>
                 <w:rStyle w:val="Hyperlink"/>
@@ -4765,7 +4821,7 @@
                 <w:noProof/>
                 <w:webHidden/>
               </w:rPr>
-              <w:instrText xml:space="preserve"> PAGEREF _Toc124550242 \h </w:instrText>
+              <w:instrText xml:space="preserve"> PAGEREF _Toc124552578 \h </w:instrText>
             </w:r>
             <w:r>
               <w:rPr>
@@ -4807,7 +4863,7 @@
               <w:noProof/>
             </w:rPr>
           </w:pPr>
-          <w:hyperlink w:anchor="_Toc124550243" w:history="1">
+          <w:hyperlink w:anchor="_Toc124552579" w:history="1">
             <w:r>
               <w:rPr>
                 <w:rStyle w:val="Hyperlink"/>
@@ -4854,7 +4910,7 @@
                 <w:noProof/>
                 <w:webHidden/>
               </w:rPr>
-              <w:instrText xml:space="preserve"> PAGEREF _Toc124550243 \h </w:instrText>
+              <w:instrText xml:space="preserve"> PAGEREF _Toc124552579 \h </w:instrText>
             </w:r>
             <w:r>
               <w:rPr>
@@ -4896,7 +4952,7 @@
               <w:noProof/>
             </w:rPr>
           </w:pPr>
-          <w:hyperlink w:anchor="_Toc124550244" w:history="1">
+          <w:hyperlink w:anchor="_Toc124552580" w:history="1">
             <w:r>
               <w:rPr>
                 <w:rStyle w:val="Hyperlink"/>
@@ -4943,7 +4999,7 @@
                 <w:noProof/>
                 <w:webHidden/>
               </w:rPr>
-              <w:instrText xml:space="preserve"> PAGEREF _Toc124550244 \h </w:instrText>
+              <w:instrText xml:space="preserve"> PAGEREF _Toc124552580 \h </w:instrText>
             </w:r>
             <w:r>
               <w:rPr>
@@ -4985,7 +5041,7 @@
               <w:noProof/>
             </w:rPr>
           </w:pPr>
-          <w:hyperlink w:anchor="_Toc124550245" w:history="1">
+          <w:hyperlink w:anchor="_Toc124552581" w:history="1">
             <w:r>
               <w:rPr>
                 <w:rStyle w:val="Hyperlink"/>
@@ -5047,7 +5103,7 @@
                 <w:noProof/>
                 <w:webHidden/>
               </w:rPr>
-              <w:instrText xml:space="preserve"> PAGEREF _Toc124550245 \h </w:instrText>
+              <w:instrText xml:space="preserve"> PAGEREF _Toc124552581 \h </w:instrText>
             </w:r>
             <w:r>
               <w:rPr>
@@ -5068,6 +5124,334 @@
                 <w:webHidden/>
               </w:rPr>
               <w:t>5</w:t>
+            </w:r>
+            <w:r>
+              <w:rPr>
+                <w:noProof/>
+                <w:webHidden/>
+              </w:rPr>
+              <w:fldChar w:fldCharType="end"/>
+            </w:r>
+          </w:hyperlink>
+        </w:p>
+        <w:p>
+          <w:pPr>
+            <w:pStyle w:val="TOC2"/>
+            <w:tabs>
+              <w:tab w:val="right" w:leader="dot" w:pos="9350"/>
+            </w:tabs>
+            <w:rPr>
+              <w:rFonts w:cstheme="minorBidi"/>
+              <w:noProof/>
+            </w:rPr>
+          </w:pPr>
+          <w:hyperlink w:anchor="_Toc124552582" w:history="1">
+            <w:r>
+              <w:rPr>
+                <w:rStyle w:val="Hyperlink"/>
+                <w:noProof/>
+                <w:rtl/>
+                <w:lang w:bidi="ar-EG"/>
+              </w:rPr>
+              <w:t>4</w:t>
+            </w:r>
+            <w:r>
+              <w:rPr>
+                <w:rStyle w:val="Hyperlink"/>
+                <w:noProof/>
+                <w:lang w:bidi="ar-EG"/>
+              </w:rPr>
+              <w:t xml:space="preserve">.6- </w:t>
+            </w:r>
+            <w:r>
+              <w:rPr>
+                <w:rStyle w:val="Hyperlink"/>
+                <w:rFonts w:ascii="TimesNewRomanPS-Bold" w:hAnsi="TimesNewRomanPS-Bold"/>
+                <w:b/>
+                <w:bCs/>
+                <w:noProof/>
+              </w:rPr>
+              <w:t xml:space="preserve">TODO Comments </w:t>
+            </w:r>
+            <w:r>
+              <w:rPr>
+                <w:rStyle w:val="Hyperlink"/>
+                <w:noProof/>
+                <w:lang w:bidi="ar-EG"/>
+              </w:rPr>
+              <w:t>:</w:t>
+            </w:r>
+            <w:r>
+              <w:rPr>
+                <w:noProof/>
+                <w:webHidden/>
+              </w:rPr>
+              <w:tab/>
+            </w:r>
+            <w:r>
+              <w:rPr>
+                <w:noProof/>
+                <w:webHidden/>
+              </w:rPr>
+              <w:fldChar w:fldCharType="begin"/>
+            </w:r>
+            <w:r>
+              <w:rPr>
+                <w:noProof/>
+                <w:webHidden/>
+              </w:rPr>
+              <w:instrText xml:space="preserve"> PAGEREF _Toc124552582 \h </w:instrText>
+            </w:r>
+            <w:r>
+              <w:rPr>
+                <w:noProof/>
+                <w:webHidden/>
+              </w:rPr>
+            </w:r>
+            <w:r>
+              <w:rPr>
+                <w:noProof/>
+                <w:webHidden/>
+              </w:rPr>
+              <w:fldChar w:fldCharType="separate"/>
+            </w:r>
+            <w:r>
+              <w:rPr>
+                <w:noProof/>
+                <w:webHidden/>
+              </w:rPr>
+              <w:t>6</w:t>
+            </w:r>
+            <w:r>
+              <w:rPr>
+                <w:noProof/>
+                <w:webHidden/>
+              </w:rPr>
+              <w:fldChar w:fldCharType="end"/>
+            </w:r>
+          </w:hyperlink>
+        </w:p>
+        <w:p>
+          <w:pPr>
+            <w:pStyle w:val="TOC2"/>
+            <w:tabs>
+              <w:tab w:val="right" w:leader="dot" w:pos="9350"/>
+            </w:tabs>
+            <w:rPr>
+              <w:rFonts w:cstheme="minorBidi"/>
+              <w:noProof/>
+            </w:rPr>
+          </w:pPr>
+          <w:hyperlink w:anchor="_Toc124552583" w:history="1">
+            <w:r>
+              <w:rPr>
+                <w:rStyle w:val="Hyperlink"/>
+                <w:noProof/>
+                <w:rtl/>
+              </w:rPr>
+              <w:t>4</w:t>
+            </w:r>
+            <w:r>
+              <w:rPr>
+                <w:rStyle w:val="Hyperlink"/>
+                <w:noProof/>
+              </w:rPr>
+              <w:t>.7- Amplification :</w:t>
+            </w:r>
+            <w:r>
+              <w:rPr>
+                <w:noProof/>
+                <w:webHidden/>
+              </w:rPr>
+              <w:tab/>
+            </w:r>
+            <w:r>
+              <w:rPr>
+                <w:noProof/>
+                <w:webHidden/>
+              </w:rPr>
+              <w:fldChar w:fldCharType="begin"/>
+            </w:r>
+            <w:r>
+              <w:rPr>
+                <w:noProof/>
+                <w:webHidden/>
+              </w:rPr>
+              <w:instrText xml:space="preserve"> PAGEREF _Toc124552583 \h </w:instrText>
+            </w:r>
+            <w:r>
+              <w:rPr>
+                <w:noProof/>
+                <w:webHidden/>
+              </w:rPr>
+            </w:r>
+            <w:r>
+              <w:rPr>
+                <w:noProof/>
+                <w:webHidden/>
+              </w:rPr>
+              <w:fldChar w:fldCharType="separate"/>
+            </w:r>
+            <w:r>
+              <w:rPr>
+                <w:noProof/>
+                <w:webHidden/>
+              </w:rPr>
+              <w:t>6</w:t>
+            </w:r>
+            <w:r>
+              <w:rPr>
+                <w:noProof/>
+                <w:webHidden/>
+              </w:rPr>
+              <w:fldChar w:fldCharType="end"/>
+            </w:r>
+          </w:hyperlink>
+        </w:p>
+        <w:p>
+          <w:pPr>
+            <w:pStyle w:val="TOC2"/>
+            <w:tabs>
+              <w:tab w:val="right" w:leader="dot" w:pos="9350"/>
+            </w:tabs>
+            <w:rPr>
+              <w:rFonts w:cstheme="minorBidi"/>
+              <w:noProof/>
+            </w:rPr>
+          </w:pPr>
+          <w:hyperlink w:anchor="_Toc124552584" w:history="1">
+            <w:r>
+              <w:rPr>
+                <w:rStyle w:val="Hyperlink"/>
+                <w:noProof/>
+                <w:rtl/>
+              </w:rPr>
+              <w:t>4</w:t>
+            </w:r>
+            <w:r>
+              <w:rPr>
+                <w:rStyle w:val="Hyperlink"/>
+                <w:noProof/>
+              </w:rPr>
+              <w:t>.8- Javadocs in Public APIs:</w:t>
+            </w:r>
+            <w:r>
+              <w:rPr>
+                <w:noProof/>
+                <w:webHidden/>
+              </w:rPr>
+              <w:tab/>
+            </w:r>
+            <w:r>
+              <w:rPr>
+                <w:noProof/>
+                <w:webHidden/>
+              </w:rPr>
+              <w:fldChar w:fldCharType="begin"/>
+            </w:r>
+            <w:r>
+              <w:rPr>
+                <w:noProof/>
+                <w:webHidden/>
+              </w:rPr>
+              <w:instrText xml:space="preserve"> PAGEREF _Toc124552584 \h </w:instrText>
+            </w:r>
+            <w:r>
+              <w:rPr>
+                <w:noProof/>
+                <w:webHidden/>
+              </w:rPr>
+            </w:r>
+            <w:r>
+              <w:rPr>
+                <w:noProof/>
+                <w:webHidden/>
+              </w:rPr>
+              <w:fldChar w:fldCharType="separate"/>
+            </w:r>
+            <w:r>
+              <w:rPr>
+                <w:noProof/>
+                <w:webHidden/>
+              </w:rPr>
+              <w:t>6</w:t>
+            </w:r>
+            <w:r>
+              <w:rPr>
+                <w:noProof/>
+                <w:webHidden/>
+              </w:rPr>
+              <w:fldChar w:fldCharType="end"/>
+            </w:r>
+          </w:hyperlink>
+        </w:p>
+        <w:p>
+          <w:pPr>
+            <w:pStyle w:val="TOC1"/>
+            <w:tabs>
+              <w:tab w:val="right" w:leader="dot" w:pos="9350"/>
+            </w:tabs>
+            <w:rPr>
+              <w:rFonts w:cstheme="minorBidi"/>
+              <w:noProof/>
+            </w:rPr>
+          </w:pPr>
+          <w:hyperlink w:anchor="_Toc124552585" w:history="1">
+            <w:r>
+              <w:rPr>
+                <w:rStyle w:val="Hyperlink"/>
+                <w:noProof/>
+                <w:lang w:bidi="ar-EG"/>
+              </w:rPr>
+              <w:t>5-</w:t>
+            </w:r>
+            <w:r>
+              <w:rPr>
+                <w:rStyle w:val="Hyperlink"/>
+                <w:noProof/>
+              </w:rPr>
+              <w:t xml:space="preserve"> Bad Comments:</w:t>
+            </w:r>
+            <w:r>
+              <w:rPr>
+                <w:noProof/>
+                <w:webHidden/>
+              </w:rPr>
+              <w:tab/>
+            </w:r>
+            <w:r>
+              <w:rPr>
+                <w:noProof/>
+                <w:webHidden/>
+              </w:rPr>
+              <w:fldChar w:fldCharType="begin"/>
+            </w:r>
+            <w:r>
+              <w:rPr>
+                <w:noProof/>
+                <w:webHidden/>
+              </w:rPr>
+              <w:instrText xml:space="preserve"> PAGEREF _Toc124552585 \h </w:instrText>
+            </w:r>
+            <w:r>
+              <w:rPr>
+                <w:noProof/>
+                <w:webHidden/>
+              </w:rPr>
+            </w:r>
+            <w:r>
+              <w:rPr>
+                <w:noProof/>
+                <w:webHidden/>
+              </w:rPr>
+              <w:fldChar w:fldCharType="separate"/>
+            </w:r>
+            <w:r>
+              <w:rPr>
+                <w:noProof/>
+                <w:webHidden/>
+              </w:rPr>
+              <w:t>7</w:t>
             </w:r>
             <w:r>
               <w:rPr>
@@ -5126,48 +5510,18 @@
           <w:rtl/>
           <w:lang w:bidi="ar-EG"/>
         </w:rPr>
-        <w:t xml:space="preserve">. </w:t>
-      </w:r>
-    </w:p>
-    <w:p>
-      <w:pPr>
-        <w:bidi/>
-        <w:rPr>
-          <w:lang w:bidi="ar-EG"/>
-        </w:rPr>
-      </w:pPr>
-    </w:p>
-    <w:p>
-      <w:pPr>
-        <w:bidi/>
-        <w:rPr>
-          <w:lang w:bidi="ar-EG"/>
-        </w:rPr>
-      </w:pPr>
-    </w:p>
-    <w:p>
-      <w:pPr>
-        <w:bidi/>
-        <w:rPr>
-          <w:lang w:bidi="ar-EG"/>
-        </w:rPr>
-      </w:pPr>
-    </w:p>
-    <w:p>
-      <w:pPr>
-        <w:bidi/>
-        <w:rPr>
-          <w:lang w:bidi="ar-EG"/>
-        </w:rPr>
-      </w:pPr>
-    </w:p>
-    <w:p>
-      <w:pPr>
-        <w:bidi/>
-        <w:rPr>
-          <w:lang w:bidi="ar-EG"/>
-        </w:rPr>
-      </w:pPr>
+        <w:t>.</w:t>
+      </w:r>
+    </w:p>
+    <w:p>
+      <w:pPr>
+        <w:bidi/>
+        <w:rPr>
+          <w:lang w:bidi="ar-EG"/>
+        </w:rPr>
+      </w:pPr>
+      <w:bookmarkStart w:id="0" w:name="_GoBack"/>
+      <w:bookmarkEnd w:id="0"/>
     </w:p>
     <w:p>
       <w:pPr>
@@ -5176,7 +5530,7 @@
           <w:lang w:bidi="ar-EG"/>
         </w:rPr>
       </w:pPr>
-      <w:bookmarkStart w:id="0" w:name="_Toc124550237"/>
+      <w:bookmarkStart w:id="1" w:name="_Toc124552573"/>
       <w:r>
         <w:rPr>
           <w:rFonts w:hint="cs"/>
@@ -5192,7 +5546,7 @@
         </w:rPr>
         <w:t>-intro :</w:t>
       </w:r>
-      <w:bookmarkEnd w:id="0"/>
+      <w:bookmarkEnd w:id="1"/>
     </w:p>
     <w:p>
       <w:pPr>
@@ -5961,7 +6315,7 @@
       <w:pPr>
         <w:pStyle w:val="Heading1"/>
       </w:pPr>
-      <w:bookmarkStart w:id="1" w:name="_Toc124550238"/>
+      <w:bookmarkStart w:id="2" w:name="_Toc124552574"/>
       <w:r>
         <w:rPr>
           <w:rFonts w:hint="cs"/>
@@ -5991,7 +6345,7 @@
         </w:rPr>
         <w:t>:</w:t>
       </w:r>
-      <w:bookmarkEnd w:id="1"/>
+      <w:bookmarkEnd w:id="2"/>
     </w:p>
     <w:p>
       <w:pPr>
@@ -6144,7 +6498,7 @@
           <w:rFonts w:eastAsiaTheme="minorEastAsia"/>
         </w:rPr>
       </w:pPr>
-      <w:bookmarkStart w:id="2" w:name="_Toc124550239"/>
+      <w:bookmarkStart w:id="3" w:name="_Toc124552575"/>
       <w:r>
         <w:rPr>
           <w:rFonts w:hint="cs"/>
@@ -6177,7 +6531,7 @@
         </w:rPr>
         <w:t>:</w:t>
       </w:r>
-      <w:bookmarkEnd w:id="2"/>
+      <w:bookmarkEnd w:id="3"/>
     </w:p>
     <w:p>
       <w:pPr>
@@ -6492,7 +6846,7 @@
           <w:lang w:bidi="ar-EG"/>
         </w:rPr>
       </w:pPr>
-      <w:bookmarkStart w:id="3" w:name="_Toc124550240"/>
+      <w:bookmarkStart w:id="4" w:name="_Toc124552576"/>
       <w:r>
         <w:rPr>
           <w:lang w:bidi="ar-EG"/>
@@ -6520,7 +6874,7 @@
         </w:rPr>
         <w:t xml:space="preserve">  :</w:t>
       </w:r>
-      <w:bookmarkEnd w:id="3"/>
+      <w:bookmarkEnd w:id="4"/>
     </w:p>
     <w:p>
       <w:pPr>
@@ -6583,7 +6937,7 @@
           <w:lang w:bidi="ar-EG"/>
         </w:rPr>
       </w:pPr>
-      <w:bookmarkStart w:id="4" w:name="_Toc124550241"/>
+      <w:bookmarkStart w:id="5" w:name="_Toc124552577"/>
       <w:r>
         <w:rPr>
           <w:rFonts w:hint="cs"/>
@@ -6615,7 +6969,7 @@
         </w:rPr>
         <w:t>:</w:t>
       </w:r>
-      <w:bookmarkEnd w:id="4"/>
+      <w:bookmarkEnd w:id="5"/>
     </w:p>
     <w:p>
       <w:pPr>
@@ -6768,7 +7122,7 @@
           <w:lang w:bidi="ar-EG"/>
         </w:rPr>
       </w:pPr>
-      <w:bookmarkStart w:id="5" w:name="_Toc124550242"/>
+      <w:bookmarkStart w:id="6" w:name="_Toc124552578"/>
       <w:r>
         <w:rPr>
           <w:rFonts w:hint="cs"/>
@@ -6809,7 +7163,7 @@
         </w:rPr>
         <w:t xml:space="preserve"> :</w:t>
       </w:r>
-      <w:bookmarkEnd w:id="5"/>
+      <w:bookmarkEnd w:id="6"/>
     </w:p>
     <w:p>
       <w:pPr>
@@ -7406,7 +7760,7 @@
           <w:rtl/>
         </w:rPr>
       </w:pPr>
-      <w:bookmarkStart w:id="6" w:name="_Toc124550243"/>
+      <w:bookmarkStart w:id="7" w:name="_Toc124552579"/>
       <w:r>
         <w:rPr>
           <w:rFonts w:hint="cs"/>
@@ -7443,7 +7797,7 @@
         </w:rPr>
         <w:t>:</w:t>
       </w:r>
-      <w:bookmarkEnd w:id="6"/>
+      <w:bookmarkEnd w:id="7"/>
     </w:p>
     <w:p>
       <w:pPr>
@@ -7921,7 +8275,7 @@
           <w:szCs w:val="24"/>
         </w:rPr>
       </w:pPr>
-      <w:bookmarkStart w:id="7" w:name="_Toc124550244"/>
+      <w:bookmarkStart w:id="8" w:name="_Toc124552580"/>
       <w:r>
         <w:rPr>
           <w:rFonts w:hint="cs"/>
@@ -7959,7 +8313,7 @@
         </w:rPr>
         <w:t>:</w:t>
       </w:r>
-      <w:bookmarkEnd w:id="7"/>
+      <w:bookmarkEnd w:id="8"/>
     </w:p>
     <w:p>
       <w:pPr>
@@ -8402,7 +8756,7 @@
           <w:lang w:bidi="ar-EG"/>
         </w:rPr>
       </w:pPr>
-      <w:bookmarkStart w:id="8" w:name="_Toc124550245"/>
+      <w:bookmarkStart w:id="9" w:name="_Toc124552581"/>
       <w:r>
         <w:rPr>
           <w:rFonts w:hint="cs"/>
@@ -8451,7 +8805,7 @@
         </w:rPr>
         <w:t xml:space="preserve"> :</w:t>
       </w:r>
-      <w:bookmarkEnd w:id="8"/>
+      <w:bookmarkEnd w:id="9"/>
     </w:p>
     <w:p>
       <w:pPr>
@@ -8961,6 +9315,7 @@
           <w:lang w:bidi="ar-EG"/>
         </w:rPr>
       </w:pPr>
+      <w:bookmarkStart w:id="10" w:name="_Toc124552582"/>
       <w:r>
         <w:rPr>
           <w:rFonts w:hint="cs"/>
@@ -9001,7 +9356,14 @@
         <w:rPr>
           <w:lang w:bidi="ar-EG"/>
         </w:rPr>
-        <w:t xml:space="preserve">: </w:t>
+        <w:t>:</w:t>
+      </w:r>
+      <w:bookmarkEnd w:id="10"/>
+      <w:r>
+        <w:rPr>
+          <w:lang w:bidi="ar-EG"/>
+        </w:rPr>
+        <w:t xml:space="preserve"> </w:t>
       </w:r>
     </w:p>
     <w:p>
@@ -9247,6 +9609,7 @@
           <w:lang w:bidi="ar-EG"/>
         </w:rPr>
       </w:pPr>
+      <w:bookmarkStart w:id="11" w:name="_Toc124552583"/>
       <w:r>
         <w:rPr>
           <w:rFonts w:hint="cs"/>
@@ -9264,7 +9627,11 @@
         <w:t xml:space="preserve"> </w:t>
       </w:r>
       <w:r>
-        <w:t xml:space="preserve">Amplification : </w:t>
+        <w:t>Amplification :</w:t>
+      </w:r>
+      <w:bookmarkEnd w:id="11"/>
+      <w:r>
+        <w:t xml:space="preserve"> </w:t>
       </w:r>
       <w:r>
         <w:rPr>
@@ -9438,6 +9805,7 @@
           <w:lang w:bidi="ar-EG"/>
         </w:rPr>
       </w:pPr>
+      <w:bookmarkStart w:id="12" w:name="_Toc124552584"/>
       <w:r>
         <w:rPr>
           <w:rtl/>
@@ -9445,19 +9813,718 @@
         <w:t>4</w:t>
       </w:r>
       <w:r>
-        <w:t xml:space="preserve">.8- Javadocs in Public APIs: </w:t>
-      </w:r>
-    </w:p>
-    <w:p>
-      <w:pPr>
-        <w:bidi/>
-        <w:rPr>
-          <w:rtl/>
-          <w:lang w:bidi="ar-EG"/>
-        </w:rPr>
-      </w:pPr>
-      <w:bookmarkStart w:id="9" w:name="_GoBack"/>
-      <w:bookmarkEnd w:id="9"/>
+        <w:t>.8- Javadocs in Public APIs:</w:t>
+      </w:r>
+      <w:bookmarkEnd w:id="12"/>
+      <w:r>
+        <w:t xml:space="preserve"> </w:t>
+      </w:r>
+    </w:p>
+    <w:p>
+      <w:pPr>
+        <w:bidi/>
+        <w:rPr>
+          <w:rtl/>
+          <w:lang w:bidi="ar-EG"/>
+        </w:rPr>
+      </w:pPr>
+      <w:r>
+        <w:t>Javadocs</w:t>
+      </w:r>
+      <w:r>
+        <w:rPr>
+          <w:rFonts w:hint="cs"/>
+          <w:rtl/>
+          <w:lang w:bidi="ar-EG"/>
+        </w:rPr>
+        <w:t xml:space="preserve"> دى </w:t>
+      </w:r>
+      <w:r>
+        <w:rPr>
+          <w:lang w:bidi="ar-EG"/>
+        </w:rPr>
+        <w:t xml:space="preserve">tool </w:t>
+      </w:r>
+      <w:r>
+        <w:rPr>
+          <w:rFonts w:hint="cs"/>
+          <w:rtl/>
+          <w:lang w:bidi="ar-EG"/>
+        </w:rPr>
+        <w:t xml:space="preserve">بتعمل بطلعلك </w:t>
+      </w:r>
+      <w:proofErr w:type="gramStart"/>
+      <w:r>
+        <w:rPr>
+          <w:lang w:bidi="ar-EG"/>
+        </w:rPr>
+        <w:t xml:space="preserve">documentation </w:t>
+      </w:r>
+      <w:r>
+        <w:rPr>
+          <w:rFonts w:hint="cs"/>
+          <w:rtl/>
+          <w:lang w:bidi="ar-EG"/>
+        </w:rPr>
+        <w:t xml:space="preserve"> على</w:t>
+      </w:r>
+      <w:proofErr w:type="gramEnd"/>
+      <w:r>
+        <w:rPr>
+          <w:rFonts w:hint="cs"/>
+          <w:rtl/>
+          <w:lang w:bidi="ar-EG"/>
+        </w:rPr>
+        <w:t xml:space="preserve"> شكل  كود </w:t>
+      </w:r>
+      <w:r>
+        <w:rPr>
+          <w:lang w:bidi="ar-EG"/>
+        </w:rPr>
+        <w:t xml:space="preserve">html  </w:t>
+      </w:r>
+      <w:r>
+        <w:rPr>
+          <w:rFonts w:hint="cs"/>
+          <w:rtl/>
+          <w:lang w:bidi="ar-EG"/>
+        </w:rPr>
+        <w:t xml:space="preserve"> . </w:t>
+      </w:r>
+    </w:p>
+    <w:p>
+      <w:pPr>
+        <w:bidi/>
+        <w:rPr>
+          <w:rFonts w:hint="cs"/>
+          <w:rtl/>
+          <w:lang w:bidi="ar-EG"/>
+        </w:rPr>
+      </w:pPr>
+      <w:r>
+        <w:rPr>
+          <w:rFonts w:hint="cs"/>
+          <w:rtl/>
+          <w:lang w:bidi="ar-EG"/>
+        </w:rPr>
+        <w:t>مفيش حاجة اجمل من</w:t>
+      </w:r>
+      <w:r>
+        <w:rPr>
+          <w:lang w:bidi="ar-EG"/>
+        </w:rPr>
+        <w:t xml:space="preserve">public </w:t>
+      </w:r>
+      <w:proofErr w:type="spellStart"/>
+      <w:r>
+        <w:rPr>
+          <w:lang w:bidi="ar-EG"/>
+        </w:rPr>
+        <w:t>api</w:t>
+      </w:r>
+      <w:proofErr w:type="spellEnd"/>
+      <w:r>
+        <w:rPr>
+          <w:lang w:bidi="ar-EG"/>
+        </w:rPr>
+        <w:t xml:space="preserve"> </w:t>
+      </w:r>
+      <w:r>
+        <w:rPr>
+          <w:rFonts w:hint="cs"/>
+          <w:rtl/>
+          <w:lang w:bidi="ar-EG"/>
+        </w:rPr>
+        <w:t xml:space="preserve"> مصوف كويس </w:t>
+      </w:r>
+      <w:r>
+        <w:rPr>
+          <w:rFonts w:hint="cs"/>
+          <w:rtl/>
+          <w:lang w:bidi="ar-EG"/>
+        </w:rPr>
+        <w:t xml:space="preserve">ولو بتكتب </w:t>
+      </w:r>
+      <w:proofErr w:type="spellStart"/>
+      <w:r>
+        <w:rPr>
+          <w:lang w:bidi="ar-EG"/>
+        </w:rPr>
+        <w:t>api</w:t>
+      </w:r>
+      <w:proofErr w:type="spellEnd"/>
+      <w:r>
+        <w:rPr>
+          <w:lang w:bidi="ar-EG"/>
+        </w:rPr>
+        <w:t xml:space="preserve"> </w:t>
+      </w:r>
+      <w:r>
+        <w:rPr>
+          <w:rFonts w:hint="cs"/>
+          <w:rtl/>
+          <w:lang w:bidi="ar-EG"/>
+        </w:rPr>
+        <w:t xml:space="preserve"> المفروض تكتب </w:t>
+      </w:r>
+      <w:r>
+        <w:t>Javadocs</w:t>
+      </w:r>
+      <w:r>
+        <w:rPr>
+          <w:rFonts w:hint="cs"/>
+          <w:rtl/>
+          <w:lang w:bidi="ar-EG"/>
+        </w:rPr>
+        <w:t xml:space="preserve"> ليه كويسه . بس خلى بالك بروض  ال </w:t>
+      </w:r>
+      <w:r>
+        <w:t>Javadocs</w:t>
+      </w:r>
+      <w:r>
+        <w:t xml:space="preserve"> </w:t>
+      </w:r>
+      <w:r>
+        <w:rPr>
+          <w:rFonts w:hint="cs"/>
+          <w:rtl/>
+          <w:lang w:bidi="ar-EG"/>
+        </w:rPr>
+        <w:t xml:space="preserve"> ممكن تبقا مضلله ومش صح زيها زى ال </w:t>
+      </w:r>
+      <w:r>
+        <w:rPr>
+          <w:lang w:bidi="ar-EG"/>
+        </w:rPr>
+        <w:t xml:space="preserve">comment </w:t>
+      </w:r>
+      <w:r>
+        <w:rPr>
+          <w:rFonts w:hint="cs"/>
+          <w:rtl/>
+          <w:lang w:bidi="ar-EG"/>
+        </w:rPr>
+        <w:t xml:space="preserve"> عادى يعنى ينطبق عليها كل قواعد ال </w:t>
+      </w:r>
+      <w:r>
+        <w:rPr>
+          <w:lang w:bidi="ar-EG"/>
+        </w:rPr>
+        <w:t xml:space="preserve">comment </w:t>
+      </w:r>
+      <w:r>
+        <w:rPr>
+          <w:rFonts w:hint="cs"/>
+          <w:rtl/>
+          <w:lang w:bidi="ar-EG"/>
+        </w:rPr>
+        <w:t xml:space="preserve"> عادى . </w:t>
+      </w:r>
+    </w:p>
+    <w:p>
+      <w:pPr>
+        <w:bidi/>
+        <w:rPr>
+          <w:rFonts w:hint="cs"/>
+          <w:rtl/>
+          <w:lang w:bidi="ar-EG"/>
+        </w:rPr>
+      </w:pPr>
+      <w:r>
+        <w:rPr>
+          <w:rFonts w:hint="cs"/>
+          <w:rtl/>
+          <w:lang w:bidi="ar-EG"/>
+        </w:rPr>
+        <w:t xml:space="preserve">وهنشوف بعد كدة ان </w:t>
+      </w:r>
+      <w:r>
+        <w:t>Javadocs</w:t>
+      </w:r>
+      <w:r>
+        <w:t xml:space="preserve"> </w:t>
+      </w:r>
+      <w:r>
+        <w:rPr>
+          <w:rFonts w:hint="cs"/>
+          <w:rtl/>
+          <w:lang w:bidi="ar-EG"/>
+        </w:rPr>
+        <w:t xml:space="preserve"> هتكون مش كويسه ومضلله لو ال</w:t>
+      </w:r>
+      <w:proofErr w:type="spellStart"/>
+      <w:r>
+        <w:rPr>
+          <w:lang w:bidi="ar-EG"/>
+        </w:rPr>
+        <w:t>api</w:t>
+      </w:r>
+      <w:proofErr w:type="spellEnd"/>
+      <w:r>
+        <w:rPr>
+          <w:lang w:bidi="ar-EG"/>
+        </w:rPr>
+        <w:t xml:space="preserve"> </w:t>
+      </w:r>
+      <w:r>
+        <w:rPr>
+          <w:rFonts w:hint="cs"/>
+          <w:rtl/>
+          <w:lang w:bidi="ar-EG"/>
+        </w:rPr>
+        <w:t xml:space="preserve"> بتاعك مكنش مفوض يبقا </w:t>
+      </w:r>
+      <w:r>
+        <w:rPr>
+          <w:lang w:bidi="ar-EG"/>
+        </w:rPr>
+        <w:t xml:space="preserve">public </w:t>
+      </w:r>
+      <w:r>
+        <w:rPr>
+          <w:rFonts w:hint="cs"/>
+          <w:rtl/>
+          <w:lang w:bidi="ar-EG"/>
+        </w:rPr>
+        <w:t xml:space="preserve"> اصلا .</w:t>
+      </w:r>
+    </w:p>
+    <w:p>
+      <w:pPr>
+        <w:bidi/>
+        <w:rPr>
+          <w:rtl/>
+          <w:lang w:bidi="ar-EG"/>
+        </w:rPr>
+      </w:pPr>
+    </w:p>
+    <w:p>
+      <w:pPr>
+        <w:pStyle w:val="Heading1"/>
+      </w:pPr>
+      <w:bookmarkStart w:id="13" w:name="_Toc124552585"/>
+      <w:r>
+        <w:rPr>
+          <w:lang w:bidi="ar-EG"/>
+        </w:rPr>
+        <w:t>5-</w:t>
+      </w:r>
+      <w:r>
+        <w:rPr>
+          <w:rStyle w:val="NoSpacing"/>
+        </w:rPr>
+        <w:t xml:space="preserve"> </w:t>
+      </w:r>
+      <w:r>
+        <w:rPr>
+          <w:rFonts w:eastAsiaTheme="minorEastAsia"/>
+        </w:rPr>
+        <w:t>Bad Comments</w:t>
+      </w:r>
+      <w:r>
+        <w:rPr>
+          <w:rFonts w:eastAsiaTheme="minorEastAsia"/>
+        </w:rPr>
+        <w:t>:</w:t>
+      </w:r>
+      <w:bookmarkEnd w:id="13"/>
+    </w:p>
+    <w:p>
+      <w:pPr>
+        <w:bidi/>
+        <w:rPr>
+          <w:rtl/>
+          <w:lang w:bidi="ar-EG"/>
+        </w:rPr>
+      </w:pPr>
+    </w:p>
+    <w:p>
+      <w:pPr>
+        <w:bidi/>
+        <w:rPr>
+          <w:rtl/>
+          <w:lang w:bidi="ar-EG"/>
+        </w:rPr>
+      </w:pPr>
+    </w:p>
+    <w:p>
+      <w:pPr>
+        <w:bidi/>
+        <w:rPr>
+          <w:rtl/>
+          <w:lang w:bidi="ar-EG"/>
+        </w:rPr>
+      </w:pPr>
+    </w:p>
+    <w:p>
+      <w:pPr>
+        <w:bidi/>
+        <w:rPr>
+          <w:rtl/>
+          <w:lang w:bidi="ar-EG"/>
+        </w:rPr>
+      </w:pPr>
+    </w:p>
+    <w:p>
+      <w:pPr>
+        <w:bidi/>
+        <w:rPr>
+          <w:rtl/>
+          <w:lang w:bidi="ar-EG"/>
+        </w:rPr>
+      </w:pPr>
+    </w:p>
+    <w:p>
+      <w:pPr>
+        <w:bidi/>
+        <w:rPr>
+          <w:rtl/>
+          <w:lang w:bidi="ar-EG"/>
+        </w:rPr>
+      </w:pPr>
+    </w:p>
+    <w:p>
+      <w:pPr>
+        <w:bidi/>
+        <w:rPr>
+          <w:rtl/>
+          <w:lang w:bidi="ar-EG"/>
+        </w:rPr>
+      </w:pPr>
+    </w:p>
+    <w:p>
+      <w:pPr>
+        <w:bidi/>
+        <w:rPr>
+          <w:rtl/>
+          <w:lang w:bidi="ar-EG"/>
+        </w:rPr>
+      </w:pPr>
+    </w:p>
+    <w:p>
+      <w:pPr>
+        <w:bidi/>
+        <w:rPr>
+          <w:rtl/>
+          <w:lang w:bidi="ar-EG"/>
+        </w:rPr>
+      </w:pPr>
+    </w:p>
+    <w:p>
+      <w:pPr>
+        <w:bidi/>
+        <w:rPr>
+          <w:rtl/>
+          <w:lang w:bidi="ar-EG"/>
+        </w:rPr>
+      </w:pPr>
+    </w:p>
+    <w:p>
+      <w:pPr>
+        <w:bidi/>
+        <w:rPr>
+          <w:rtl/>
+          <w:lang w:bidi="ar-EG"/>
+        </w:rPr>
+      </w:pPr>
+    </w:p>
+    <w:p>
+      <w:pPr>
+        <w:bidi/>
+        <w:rPr>
+          <w:rtl/>
+          <w:lang w:bidi="ar-EG"/>
+        </w:rPr>
+      </w:pPr>
+    </w:p>
+    <w:p>
+      <w:pPr>
+        <w:bidi/>
+        <w:rPr>
+          <w:rtl/>
+          <w:lang w:bidi="ar-EG"/>
+        </w:rPr>
+      </w:pPr>
+    </w:p>
+    <w:p>
+      <w:pPr>
+        <w:bidi/>
+        <w:rPr>
+          <w:rtl/>
+          <w:lang w:bidi="ar-EG"/>
+        </w:rPr>
+      </w:pPr>
+    </w:p>
+    <w:p>
+      <w:pPr>
+        <w:bidi/>
+        <w:rPr>
+          <w:rtl/>
+          <w:lang w:bidi="ar-EG"/>
+        </w:rPr>
+      </w:pPr>
+    </w:p>
+    <w:p>
+      <w:pPr>
+        <w:bidi/>
+        <w:rPr>
+          <w:rtl/>
+          <w:lang w:bidi="ar-EG"/>
+        </w:rPr>
+      </w:pPr>
+    </w:p>
+    <w:p>
+      <w:pPr>
+        <w:bidi/>
+        <w:rPr>
+          <w:rtl/>
+          <w:lang w:bidi="ar-EG"/>
+        </w:rPr>
+      </w:pPr>
+    </w:p>
+    <w:p>
+      <w:pPr>
+        <w:bidi/>
+        <w:rPr>
+          <w:rtl/>
+          <w:lang w:bidi="ar-EG"/>
+        </w:rPr>
+      </w:pPr>
+    </w:p>
+    <w:p>
+      <w:pPr>
+        <w:bidi/>
+        <w:rPr>
+          <w:rtl/>
+          <w:lang w:bidi="ar-EG"/>
+        </w:rPr>
+      </w:pPr>
+    </w:p>
+    <w:p>
+      <w:pPr>
+        <w:bidi/>
+        <w:rPr>
+          <w:rtl/>
+          <w:lang w:bidi="ar-EG"/>
+        </w:rPr>
+      </w:pPr>
+    </w:p>
+    <w:p>
+      <w:pPr>
+        <w:bidi/>
+        <w:rPr>
+          <w:rtl/>
+          <w:lang w:bidi="ar-EG"/>
+        </w:rPr>
+      </w:pPr>
+    </w:p>
+    <w:p>
+      <w:pPr>
+        <w:bidi/>
+        <w:rPr>
+          <w:rtl/>
+          <w:lang w:bidi="ar-EG"/>
+        </w:rPr>
+      </w:pPr>
+    </w:p>
+    <w:p>
+      <w:pPr>
+        <w:bidi/>
+        <w:rPr>
+          <w:rtl/>
+          <w:lang w:bidi="ar-EG"/>
+        </w:rPr>
+      </w:pPr>
+    </w:p>
+    <w:p>
+      <w:pPr>
+        <w:bidi/>
+        <w:rPr>
+          <w:rtl/>
+          <w:lang w:bidi="ar-EG"/>
+        </w:rPr>
+      </w:pPr>
+    </w:p>
+    <w:p>
+      <w:pPr>
+        <w:bidi/>
+        <w:rPr>
+          <w:rtl/>
+          <w:lang w:bidi="ar-EG"/>
+        </w:rPr>
+      </w:pPr>
+    </w:p>
+    <w:p>
+      <w:pPr>
+        <w:bidi/>
+        <w:rPr>
+          <w:rtl/>
+          <w:lang w:bidi="ar-EG"/>
+        </w:rPr>
+      </w:pPr>
+    </w:p>
+    <w:p>
+      <w:pPr>
+        <w:bidi/>
+        <w:rPr>
+          <w:rtl/>
+          <w:lang w:bidi="ar-EG"/>
+        </w:rPr>
+      </w:pPr>
+    </w:p>
+    <w:p>
+      <w:pPr>
+        <w:bidi/>
+        <w:rPr>
+          <w:rtl/>
+          <w:lang w:bidi="ar-EG"/>
+        </w:rPr>
+      </w:pPr>
+    </w:p>
+    <w:p>
+      <w:pPr>
+        <w:bidi/>
+        <w:rPr>
+          <w:rtl/>
+          <w:lang w:bidi="ar-EG"/>
+        </w:rPr>
+      </w:pPr>
+    </w:p>
+    <w:p>
+      <w:pPr>
+        <w:bidi/>
+        <w:rPr>
+          <w:rtl/>
+          <w:lang w:bidi="ar-EG"/>
+        </w:rPr>
+      </w:pPr>
+    </w:p>
+    <w:p>
+      <w:pPr>
+        <w:bidi/>
+        <w:rPr>
+          <w:rtl/>
+          <w:lang w:bidi="ar-EG"/>
+        </w:rPr>
+      </w:pPr>
+    </w:p>
+    <w:p>
+      <w:pPr>
+        <w:bidi/>
+        <w:rPr>
+          <w:rtl/>
+          <w:lang w:bidi="ar-EG"/>
+        </w:rPr>
+      </w:pPr>
+    </w:p>
+    <w:p>
+      <w:pPr>
+        <w:bidi/>
+        <w:rPr>
+          <w:rtl/>
+          <w:lang w:bidi="ar-EG"/>
+        </w:rPr>
+      </w:pPr>
+    </w:p>
+    <w:p>
+      <w:pPr>
+        <w:bidi/>
+        <w:rPr>
+          <w:rtl/>
+          <w:lang w:bidi="ar-EG"/>
+        </w:rPr>
+      </w:pPr>
+    </w:p>
+    <w:p>
+      <w:pPr>
+        <w:bidi/>
+        <w:rPr>
+          <w:rtl/>
+          <w:lang w:bidi="ar-EG"/>
+        </w:rPr>
+      </w:pPr>
+    </w:p>
+    <w:p>
+      <w:pPr>
+        <w:bidi/>
+        <w:rPr>
+          <w:rtl/>
+          <w:lang w:bidi="ar-EG"/>
+        </w:rPr>
+      </w:pPr>
+    </w:p>
+    <w:p>
+      <w:pPr>
+        <w:bidi/>
+        <w:rPr>
+          <w:rtl/>
+          <w:lang w:bidi="ar-EG"/>
+        </w:rPr>
+      </w:pPr>
+    </w:p>
+    <w:p>
+      <w:pPr>
+        <w:bidi/>
+        <w:rPr>
+          <w:rtl/>
+          <w:lang w:bidi="ar-EG"/>
+        </w:rPr>
+      </w:pPr>
+    </w:p>
+    <w:p>
+      <w:pPr>
+        <w:bidi/>
+        <w:rPr>
+          <w:rtl/>
+          <w:lang w:bidi="ar-EG"/>
+        </w:rPr>
+      </w:pPr>
+    </w:p>
+    <w:p>
+      <w:pPr>
+        <w:bidi/>
+        <w:rPr>
+          <w:rtl/>
+          <w:lang w:bidi="ar-EG"/>
+        </w:rPr>
+      </w:pPr>
+    </w:p>
+    <w:p>
+      <w:pPr>
+        <w:bidi/>
+        <w:rPr>
+          <w:rtl/>
+          <w:lang w:bidi="ar-EG"/>
+        </w:rPr>
+      </w:pPr>
+    </w:p>
+    <w:p>
+      <w:pPr>
+        <w:bidi/>
+        <w:rPr>
+          <w:rtl/>
+          <w:lang w:bidi="ar-EG"/>
+        </w:rPr>
+      </w:pPr>
+    </w:p>
+    <w:p>
+      <w:pPr>
+        <w:bidi/>
+        <w:rPr>
+          <w:rtl/>
+          <w:lang w:bidi="ar-EG"/>
+        </w:rPr>
+      </w:pPr>
+    </w:p>
+    <w:p>
+      <w:pPr>
+        <w:bidi/>
+        <w:rPr>
+          <w:rFonts w:hint="cs"/>
+          <w:rtl/>
+          <w:lang w:bidi="ar-EG"/>
+        </w:rPr>
+      </w:pPr>
     </w:p>
     <w:p>
       <w:pPr>
@@ -10083,7 +11150,7 @@
               <w:sz w:val="18"/>
               <w:szCs w:val="18"/>
             </w:rPr>
-            <w:t>6</w:t>
+            <w:t>2</w:t>
           </w:r>
           <w:r>
             <w:rPr>
@@ -15074,10 +16141,10 @@
   </w:compat>
   <w:rsids>
     <w:rsidRoot w:val="004D58A5"/>
+    <w:rsid w:val="0036368E"/>
     <w:rsid w:val="004B459A"/>
     <w:rsid w:val="004D58A5"/>
     <w:rsid w:val="00654682"/>
-    <w:rsid w:val="0071541F"/>
     <w:rsid w:val="008D77C7"/>
     <w:rsid w:val="00980C4C"/>
     <w:rsid w:val="00E6591C"/>
@@ -15870,7 +16937,7 @@
 </file>
 
 <file path=customXml/itemProps2.xml><?xml version="1.0" encoding="utf-8"?>
-<ds:datastoreItem xmlns:ds="http://schemas.openxmlformats.org/officeDocument/2006/customXml" ds:itemID="{9085348A-4016-420A-9F6D-9076A916D723}">
+<ds:datastoreItem xmlns:ds="http://schemas.openxmlformats.org/officeDocument/2006/customXml" ds:itemID="{A2221826-9B7E-43A8-B891-8EB8868A0010}">
   <ds:schemaRefs>
     <ds:schemaRef ds:uri="http://schemas.openxmlformats.org/officeDocument/2006/bibliography"/>
   </ds:schemaRefs>

</xml_diff>

<commit_message>
note 5 for  ch4
</commit_message>
<xml_diff>
--- a/ch4-Comments.docx
+++ b/ch4-Comments.docx
@@ -10,7 +10,6 @@
           <w:docPartUnique/>
         </w:docPartObj>
       </w:sdtPr>
-      <w:sdtEndPr/>
       <w:sdtContent>
         <w:p>
           <w:pPr>
@@ -149,7 +148,6 @@
                                       <w:calendar w:val="gregorian"/>
                                     </w:date>
                                   </w:sdtPr>
-                                  <w:sdtEndPr/>
                                   <w:sdtContent>
                                     <w:p>
                                       <w:pPr>
@@ -3462,7 +3460,6 @@
                                 <w:calendar w:val="gregorian"/>
                               </w:date>
                             </w:sdtPr>
-                            <w:sdtEndPr/>
                             <w:sdtContent>
                               <w:p>
                                 <w:pPr>
@@ -3687,7 +3684,6 @@
                                     <w:dataBinding w:prefixMappings="xmlns:ns0='http://purl.org/dc/elements/1.1/' xmlns:ns1='http://schemas.openxmlformats.org/package/2006/metadata/core-properties' " w:xpath="/ns1:coreProperties[1]/ns0:creator[1]" w:storeItemID="{6C3C8BC8-F283-45AE-878A-BAB7291924A1}"/>
                                     <w:text/>
                                   </w:sdtPr>
-                                  <w:sdtEndPr/>
                                   <w:sdtContent>
                                     <w:proofErr w:type="spellStart"/>
                                     <w:r>
@@ -3747,7 +3743,6 @@
                                     <w:dataBinding w:prefixMappings="xmlns:ns0='http://schemas.openxmlformats.org/officeDocument/2006/extended-properties' " w:xpath="/ns0:Properties[1]/ns0:Company[1]" w:storeItemID="{6668398D-A668-4E3E-A5EB-62B293D839F1}"/>
                                     <w:text/>
                                   </w:sdtPr>
-                                  <w:sdtEndPr/>
                                   <w:sdtContent>
                                     <w:r>
                                       <w:rPr>
@@ -3810,7 +3805,6 @@
                               <w:dataBinding w:prefixMappings="xmlns:ns0='http://purl.org/dc/elements/1.1/' xmlns:ns1='http://schemas.openxmlformats.org/package/2006/metadata/core-properties' " w:xpath="/ns1:coreProperties[1]/ns0:creator[1]" w:storeItemID="{6C3C8BC8-F283-45AE-878A-BAB7291924A1}"/>
                               <w:text/>
                             </w:sdtPr>
-                            <w:sdtEndPr/>
                             <w:sdtContent>
                               <w:proofErr w:type="spellStart"/>
                               <w:r>
@@ -3870,7 +3864,6 @@
                               <w:dataBinding w:prefixMappings="xmlns:ns0='http://schemas.openxmlformats.org/officeDocument/2006/extended-properties' " w:xpath="/ns0:Properties[1]/ns0:Company[1]" w:storeItemID="{6668398D-A668-4E3E-A5EB-62B293D839F1}"/>
                               <w:text/>
                             </w:sdtPr>
-                            <w:sdtEndPr/>
                             <w:sdtContent>
                               <w:r>
                                 <w:rPr>
@@ -3985,7 +3978,6 @@
                                     <w:dataBinding w:prefixMappings="xmlns:ns0='http://purl.org/dc/elements/1.1/' xmlns:ns1='http://schemas.openxmlformats.org/package/2006/metadata/core-properties' " w:xpath="/ns1:coreProperties[1]/ns0:title[1]" w:storeItemID="{6C3C8BC8-F283-45AE-878A-BAB7291924A1}"/>
                                     <w:text/>
                                   </w:sdtPr>
-                                  <w:sdtEndPr/>
                                   <w:sdtContent>
                                     <w:r>
                                       <w:rPr>
@@ -4025,7 +4017,6 @@
                                     <w:dataBinding w:prefixMappings="xmlns:ns0='http://purl.org/dc/elements/1.1/' xmlns:ns1='http://schemas.openxmlformats.org/package/2006/metadata/core-properties' " w:xpath="/ns1:coreProperties[1]/ns0:subject[1]" w:storeItemID="{6C3C8BC8-F283-45AE-878A-BAB7291924A1}"/>
                                     <w:text/>
                                   </w:sdtPr>
-                                  <w:sdtEndPr/>
                                   <w:sdtContent>
                                     <w:r>
                                       <w:rPr>
@@ -4112,7 +4103,6 @@
                               <w:dataBinding w:prefixMappings="xmlns:ns0='http://purl.org/dc/elements/1.1/' xmlns:ns1='http://schemas.openxmlformats.org/package/2006/metadata/core-properties' " w:xpath="/ns1:coreProperties[1]/ns0:title[1]" w:storeItemID="{6C3C8BC8-F283-45AE-878A-BAB7291924A1}"/>
                               <w:text/>
                             </w:sdtPr>
-                            <w:sdtEndPr/>
                             <w:sdtContent>
                               <w:r>
                                 <w:rPr>
@@ -4152,7 +4142,6 @@
                               <w:dataBinding w:prefixMappings="xmlns:ns0='http://purl.org/dc/elements/1.1/' xmlns:ns1='http://schemas.openxmlformats.org/package/2006/metadata/core-properties' " w:xpath="/ns1:coreProperties[1]/ns0:subject[1]" w:storeItemID="{6C3C8BC8-F283-45AE-878A-BAB7291924A1}"/>
                               <w:text/>
                             </w:sdtPr>
-                            <w:sdtEndPr/>
                             <w:sdtContent>
                               <w:r>
                                 <w:rPr>
@@ -4326,7 +4315,7 @@
           <w:r>
             <w:fldChar w:fldCharType="separate"/>
           </w:r>
-          <w:hyperlink w:anchor="_Toc124552573" w:history="1">
+          <w:hyperlink w:anchor="_Toc124554188" w:history="1">
             <w:r>
               <w:rPr>
                 <w:rStyle w:val="Hyperlink"/>
@@ -4363,7 +4352,7 @@
                 <w:noProof/>
                 <w:webHidden/>
               </w:rPr>
-              <w:instrText xml:space="preserve"> PAGEREF _Toc124552573 \h </w:instrText>
+              <w:instrText xml:space="preserve"> PAGEREF _Toc124554188 \h </w:instrText>
             </w:r>
             <w:r>
               <w:rPr>
@@ -4405,7 +4394,7 @@
               <w:noProof/>
             </w:rPr>
           </w:pPr>
-          <w:hyperlink w:anchor="_Toc124552574" w:history="1">
+          <w:hyperlink w:anchor="_Toc124554189" w:history="1">
             <w:r>
               <w:rPr>
                 <w:rStyle w:val="Hyperlink"/>
@@ -4449,7 +4438,7 @@
                 <w:noProof/>
                 <w:webHidden/>
               </w:rPr>
-              <w:instrText xml:space="preserve"> PAGEREF _Toc124552574 \h </w:instrText>
+              <w:instrText xml:space="preserve"> PAGEREF _Toc124554189 \h </w:instrText>
             </w:r>
             <w:r>
               <w:rPr>
@@ -4491,7 +4480,7 @@
               <w:noProof/>
             </w:rPr>
           </w:pPr>
-          <w:hyperlink w:anchor="_Toc124552575" w:history="1">
+          <w:hyperlink w:anchor="_Toc124554190" w:history="1">
             <w:r>
               <w:rPr>
                 <w:rStyle w:val="Hyperlink"/>
@@ -4535,7 +4524,7 @@
                 <w:noProof/>
                 <w:webHidden/>
               </w:rPr>
-              <w:instrText xml:space="preserve"> PAGEREF _Toc124552575 \h </w:instrText>
+              <w:instrText xml:space="preserve"> PAGEREF _Toc124554190 \h </w:instrText>
             </w:r>
             <w:r>
               <w:rPr>
@@ -4555,7 +4544,7 @@
                 <w:noProof/>
                 <w:webHidden/>
               </w:rPr>
-              <w:t>3</w:t>
+              <w:t>2</w:t>
             </w:r>
             <w:r>
               <w:rPr>
@@ -4577,7 +4566,7 @@
               <w:noProof/>
             </w:rPr>
           </w:pPr>
-          <w:hyperlink w:anchor="_Toc124552576" w:history="1">
+          <w:hyperlink w:anchor="_Toc124554191" w:history="1">
             <w:r>
               <w:rPr>
                 <w:rStyle w:val="Hyperlink"/>
@@ -4620,7 +4609,7 @@
                 <w:noProof/>
                 <w:webHidden/>
               </w:rPr>
-              <w:instrText xml:space="preserve"> PAGEREF _Toc124552576 \h </w:instrText>
+              <w:instrText xml:space="preserve"> PAGEREF _Toc124554191 \h </w:instrText>
             </w:r>
             <w:r>
               <w:rPr>
@@ -4662,7 +4651,7 @@
               <w:noProof/>
             </w:rPr>
           </w:pPr>
-          <w:hyperlink w:anchor="_Toc124552577" w:history="1">
+          <w:hyperlink w:anchor="_Toc124554192" w:history="1">
             <w:r>
               <w:rPr>
                 <w:rStyle w:val="Hyperlink"/>
@@ -4717,7 +4706,7 @@
                 <w:noProof/>
                 <w:webHidden/>
               </w:rPr>
-              <w:instrText xml:space="preserve"> PAGEREF _Toc124552577 \h </w:instrText>
+              <w:instrText xml:space="preserve"> PAGEREF _Toc124554192 \h </w:instrText>
             </w:r>
             <w:r>
               <w:rPr>
@@ -4759,7 +4748,7 @@
               <w:noProof/>
             </w:rPr>
           </w:pPr>
-          <w:hyperlink w:anchor="_Toc124552578" w:history="1">
+          <w:hyperlink w:anchor="_Toc124554193" w:history="1">
             <w:r>
               <w:rPr>
                 <w:rStyle w:val="Hyperlink"/>
@@ -4821,7 +4810,7 @@
                 <w:noProof/>
                 <w:webHidden/>
               </w:rPr>
-              <w:instrText xml:space="preserve"> PAGEREF _Toc124552578 \h </w:instrText>
+              <w:instrText xml:space="preserve"> PAGEREF _Toc124554193 \h </w:instrText>
             </w:r>
             <w:r>
               <w:rPr>
@@ -4863,7 +4852,7 @@
               <w:noProof/>
             </w:rPr>
           </w:pPr>
-          <w:hyperlink w:anchor="_Toc124552579" w:history="1">
+          <w:hyperlink w:anchor="_Toc124554194" w:history="1">
             <w:r>
               <w:rPr>
                 <w:rStyle w:val="Hyperlink"/>
@@ -4910,7 +4899,7 @@
                 <w:noProof/>
                 <w:webHidden/>
               </w:rPr>
-              <w:instrText xml:space="preserve"> PAGEREF _Toc124552579 \h </w:instrText>
+              <w:instrText xml:space="preserve"> PAGEREF _Toc124554194 \h </w:instrText>
             </w:r>
             <w:r>
               <w:rPr>
@@ -4952,7 +4941,7 @@
               <w:noProof/>
             </w:rPr>
           </w:pPr>
-          <w:hyperlink w:anchor="_Toc124552580" w:history="1">
+          <w:hyperlink w:anchor="_Toc124554195" w:history="1">
             <w:r>
               <w:rPr>
                 <w:rStyle w:val="Hyperlink"/>
@@ -4999,7 +4988,7 @@
                 <w:noProof/>
                 <w:webHidden/>
               </w:rPr>
-              <w:instrText xml:space="preserve"> PAGEREF _Toc124552580 \h </w:instrText>
+              <w:instrText xml:space="preserve"> PAGEREF _Toc124554195 \h </w:instrText>
             </w:r>
             <w:r>
               <w:rPr>
@@ -5041,7 +5030,7 @@
               <w:noProof/>
             </w:rPr>
           </w:pPr>
-          <w:hyperlink w:anchor="_Toc124552581" w:history="1">
+          <w:hyperlink w:anchor="_Toc124554196" w:history="1">
             <w:r>
               <w:rPr>
                 <w:rStyle w:val="Hyperlink"/>
@@ -5103,7 +5092,7 @@
                 <w:noProof/>
                 <w:webHidden/>
               </w:rPr>
-              <w:instrText xml:space="preserve"> PAGEREF _Toc124552581 \h </w:instrText>
+              <w:instrText xml:space="preserve"> PAGEREF _Toc124554196 \h </w:instrText>
             </w:r>
             <w:r>
               <w:rPr>
@@ -5145,7 +5134,7 @@
               <w:noProof/>
             </w:rPr>
           </w:pPr>
-          <w:hyperlink w:anchor="_Toc124552582" w:history="1">
+          <w:hyperlink w:anchor="_Toc124554197" w:history="1">
             <w:r>
               <w:rPr>
                 <w:rStyle w:val="Hyperlink"/>
@@ -5200,7 +5189,7 @@
                 <w:noProof/>
                 <w:webHidden/>
               </w:rPr>
-              <w:instrText xml:space="preserve"> PAGEREF _Toc124552582 \h </w:instrText>
+              <w:instrText xml:space="preserve"> PAGEREF _Toc124554197 \h </w:instrText>
             </w:r>
             <w:r>
               <w:rPr>
@@ -5242,7 +5231,7 @@
               <w:noProof/>
             </w:rPr>
           </w:pPr>
-          <w:hyperlink w:anchor="_Toc124552583" w:history="1">
+          <w:hyperlink w:anchor="_Toc124554198" w:history="1">
             <w:r>
               <w:rPr>
                 <w:rStyle w:val="Hyperlink"/>
@@ -5277,7 +5266,7 @@
                 <w:noProof/>
                 <w:webHidden/>
               </w:rPr>
-              <w:instrText xml:space="preserve"> PAGEREF _Toc124552583 \h </w:instrText>
+              <w:instrText xml:space="preserve"> PAGEREF _Toc124554198 \h </w:instrText>
             </w:r>
             <w:r>
               <w:rPr>
@@ -5319,7 +5308,7 @@
               <w:noProof/>
             </w:rPr>
           </w:pPr>
-          <w:hyperlink w:anchor="_Toc124552584" w:history="1">
+          <w:hyperlink w:anchor="_Toc124554199" w:history="1">
             <w:r>
               <w:rPr>
                 <w:rStyle w:val="Hyperlink"/>
@@ -5354,7 +5343,7 @@
                 <w:noProof/>
                 <w:webHidden/>
               </w:rPr>
-              <w:instrText xml:space="preserve"> PAGEREF _Toc124552584 \h </w:instrText>
+              <w:instrText xml:space="preserve"> PAGEREF _Toc124554199 \h </w:instrText>
             </w:r>
             <w:r>
               <w:rPr>
@@ -5396,7 +5385,7 @@
               <w:noProof/>
             </w:rPr>
           </w:pPr>
-          <w:hyperlink w:anchor="_Toc124552585" w:history="1">
+          <w:hyperlink w:anchor="_Toc124554200" w:history="1">
             <w:r>
               <w:rPr>
                 <w:rStyle w:val="Hyperlink"/>
@@ -5431,7 +5420,76 @@
                 <w:noProof/>
                 <w:webHidden/>
               </w:rPr>
-              <w:instrText xml:space="preserve"> PAGEREF _Toc124552585 \h </w:instrText>
+              <w:instrText xml:space="preserve"> PAGEREF _Toc124554200 \h </w:instrText>
+            </w:r>
+            <w:r>
+              <w:rPr>
+                <w:noProof/>
+                <w:webHidden/>
+              </w:rPr>
+            </w:r>
+            <w:r>
+              <w:rPr>
+                <w:noProof/>
+                <w:webHidden/>
+              </w:rPr>
+              <w:fldChar w:fldCharType="separate"/>
+            </w:r>
+            <w:r>
+              <w:rPr>
+                <w:noProof/>
+                <w:webHidden/>
+              </w:rPr>
+              <w:t>6</w:t>
+            </w:r>
+            <w:r>
+              <w:rPr>
+                <w:noProof/>
+                <w:webHidden/>
+              </w:rPr>
+              <w:fldChar w:fldCharType="end"/>
+            </w:r>
+          </w:hyperlink>
+        </w:p>
+        <w:p>
+          <w:pPr>
+            <w:pStyle w:val="TOC2"/>
+            <w:tabs>
+              <w:tab w:val="right" w:leader="dot" w:pos="9350"/>
+            </w:tabs>
+            <w:rPr>
+              <w:rFonts w:cstheme="minorBidi"/>
+              <w:noProof/>
+            </w:rPr>
+          </w:pPr>
+          <w:hyperlink w:anchor="_Toc124554201" w:history="1">
+            <w:r>
+              <w:rPr>
+                <w:rStyle w:val="Hyperlink"/>
+                <w:noProof/>
+              </w:rPr>
+              <w:t>5.1- Mumbling:</w:t>
+            </w:r>
+            <w:r>
+              <w:rPr>
+                <w:noProof/>
+                <w:webHidden/>
+              </w:rPr>
+              <w:tab/>
+            </w:r>
+            <w:r>
+              <w:rPr>
+                <w:noProof/>
+                <w:webHidden/>
+              </w:rPr>
+              <w:fldChar w:fldCharType="begin"/>
+            </w:r>
+            <w:r>
+              <w:rPr>
+                <w:noProof/>
+                <w:webHidden/>
+              </w:rPr>
+              <w:instrText xml:space="preserve"> PAGEREF _Toc124554201 \h </w:instrText>
             </w:r>
             <w:r>
               <w:rPr>
@@ -5492,29 +5550,6 @@
     <w:p/>
     <w:p>
       <w:pPr>
-        <w:rPr>
-          <w:lang w:bidi="ar-EG"/>
-        </w:rPr>
-      </w:pPr>
-    </w:p>
-    <w:p>
-      <w:pPr>
-        <w:bidi/>
-        <w:rPr>
-          <w:lang w:bidi="ar-EG"/>
-        </w:rPr>
-      </w:pPr>
-      <w:r>
-        <w:rPr>
-          <w:rFonts w:hint="cs"/>
-          <w:rtl/>
-          <w:lang w:bidi="ar-EG"/>
-        </w:rPr>
-        <w:t>.</w:t>
-      </w:r>
-    </w:p>
-    <w:p>
-      <w:pPr>
         <w:bidi/>
         <w:rPr>
           <w:lang w:bidi="ar-EG"/>
@@ -5530,7 +5565,7 @@
           <w:lang w:bidi="ar-EG"/>
         </w:rPr>
       </w:pPr>
-      <w:bookmarkStart w:id="1" w:name="_Toc124552573"/>
+      <w:bookmarkStart w:id="1" w:name="_Toc124554188"/>
       <w:r>
         <w:rPr>
           <w:rFonts w:hint="cs"/>
@@ -6315,7 +6350,7 @@
       <w:pPr>
         <w:pStyle w:val="Heading1"/>
       </w:pPr>
-      <w:bookmarkStart w:id="2" w:name="_Toc124552574"/>
+      <w:bookmarkStart w:id="2" w:name="_Toc124554189"/>
       <w:r>
         <w:rPr>
           <w:rFonts w:hint="cs"/>
@@ -6498,7 +6533,7 @@
           <w:rFonts w:eastAsiaTheme="minorEastAsia"/>
         </w:rPr>
       </w:pPr>
-      <w:bookmarkStart w:id="3" w:name="_Toc124552575"/>
+      <w:bookmarkStart w:id="3" w:name="_Toc124554190"/>
       <w:r>
         <w:rPr>
           <w:rFonts w:hint="cs"/>
@@ -6846,7 +6881,7 @@
           <w:lang w:bidi="ar-EG"/>
         </w:rPr>
       </w:pPr>
-      <w:bookmarkStart w:id="4" w:name="_Toc124552576"/>
+      <w:bookmarkStart w:id="4" w:name="_Toc124554191"/>
       <w:r>
         <w:rPr>
           <w:lang w:bidi="ar-EG"/>
@@ -6937,7 +6972,7 @@
           <w:lang w:bidi="ar-EG"/>
         </w:rPr>
       </w:pPr>
-      <w:bookmarkStart w:id="5" w:name="_Toc124552577"/>
+      <w:bookmarkStart w:id="5" w:name="_Toc124554192"/>
       <w:r>
         <w:rPr>
           <w:rFonts w:hint="cs"/>
@@ -7122,7 +7157,7 @@
           <w:lang w:bidi="ar-EG"/>
         </w:rPr>
       </w:pPr>
-      <w:bookmarkStart w:id="6" w:name="_Toc124552578"/>
+      <w:bookmarkStart w:id="6" w:name="_Toc124554193"/>
       <w:r>
         <w:rPr>
           <w:rFonts w:hint="cs"/>
@@ -7760,7 +7795,7 @@
           <w:rtl/>
         </w:rPr>
       </w:pPr>
-      <w:bookmarkStart w:id="7" w:name="_Toc124552579"/>
+      <w:bookmarkStart w:id="7" w:name="_Toc124554194"/>
       <w:r>
         <w:rPr>
           <w:rFonts w:hint="cs"/>
@@ -8275,7 +8310,7 @@
           <w:szCs w:val="24"/>
         </w:rPr>
       </w:pPr>
-      <w:bookmarkStart w:id="8" w:name="_Toc124552580"/>
+      <w:bookmarkStart w:id="8" w:name="_Toc124554195"/>
       <w:r>
         <w:rPr>
           <w:rFonts w:hint="cs"/>
@@ -8440,15 +8475,7 @@
           <w:rtl/>
           <w:lang w:bidi="ar-EG"/>
         </w:rPr>
-        <w:t xml:space="preserve"> </w:t>
-      </w:r>
-      <w:r>
-        <w:rPr>
-          <w:rFonts w:hint="cs"/>
-          <w:rtl/>
-          <w:lang w:bidi="ar-EG"/>
-        </w:rPr>
-        <w:t xml:space="preserve">واضح اصلا . </w:t>
+        <w:t xml:space="preserve"> واضح اصلا . </w:t>
       </w:r>
     </w:p>
     <w:p>
@@ -8756,7 +8783,7 @@
           <w:lang w:bidi="ar-EG"/>
         </w:rPr>
       </w:pPr>
-      <w:bookmarkStart w:id="9" w:name="_Toc124552581"/>
+      <w:bookmarkStart w:id="9" w:name="_Toc124554196"/>
       <w:r>
         <w:rPr>
           <w:rFonts w:hint="cs"/>
@@ -9315,7 +9342,7 @@
           <w:lang w:bidi="ar-EG"/>
         </w:rPr>
       </w:pPr>
-      <w:bookmarkStart w:id="10" w:name="_Toc124552582"/>
+      <w:bookmarkStart w:id="10" w:name="_Toc124554197"/>
       <w:r>
         <w:rPr>
           <w:rFonts w:hint="cs"/>
@@ -9609,7 +9636,7 @@
           <w:lang w:bidi="ar-EG"/>
         </w:rPr>
       </w:pPr>
-      <w:bookmarkStart w:id="11" w:name="_Toc124552583"/>
+      <w:bookmarkStart w:id="11" w:name="_Toc124554198"/>
       <w:r>
         <w:rPr>
           <w:rFonts w:hint="cs"/>
@@ -9805,7 +9832,7 @@
           <w:lang w:bidi="ar-EG"/>
         </w:rPr>
       </w:pPr>
-      <w:bookmarkStart w:id="12" w:name="_Toc124552584"/>
+      <w:bookmarkStart w:id="12" w:name="_Toc124554199"/>
       <w:r>
         <w:rPr>
           <w:rtl/>
@@ -9913,239 +9940,530 @@
         <w:rPr>
           <w:lang w:bidi="ar-EG"/>
         </w:rPr>
+        <w:t xml:space="preserve">public api </w:t>
+      </w:r>
+      <w:r>
+        <w:rPr>
+          <w:rFonts w:hint="cs"/>
+          <w:rtl/>
+          <w:lang w:bidi="ar-EG"/>
+        </w:rPr>
+        <w:t xml:space="preserve"> مصوف كويس </w:t>
+      </w:r>
+      <w:r>
+        <w:rPr>
+          <w:rFonts w:hint="cs"/>
+          <w:rtl/>
+          <w:lang w:bidi="ar-EG"/>
+        </w:rPr>
+        <w:t xml:space="preserve">ولو بتكتب </w:t>
+      </w:r>
+      <w:r>
+        <w:rPr>
+          <w:lang w:bidi="ar-EG"/>
+        </w:rPr>
+        <w:t xml:space="preserve">api </w:t>
+      </w:r>
+      <w:r>
+        <w:rPr>
+          <w:rFonts w:hint="cs"/>
+          <w:rtl/>
+          <w:lang w:bidi="ar-EG"/>
+        </w:rPr>
+        <w:t xml:space="preserve"> المفروض تكتب </w:t>
+      </w:r>
+      <w:r>
+        <w:t>Javadocs</w:t>
+      </w:r>
+      <w:r>
+        <w:rPr>
+          <w:rFonts w:hint="cs"/>
+          <w:rtl/>
+          <w:lang w:bidi="ar-EG"/>
+        </w:rPr>
+        <w:t xml:space="preserve"> ليه كويسه . بس خلى بالك بروض  ال </w:t>
+      </w:r>
+      <w:r>
+        <w:t>Javadocs</w:t>
+      </w:r>
+      <w:r>
+        <w:t xml:space="preserve"> </w:t>
+      </w:r>
+      <w:r>
+        <w:rPr>
+          <w:rFonts w:hint="cs"/>
+          <w:rtl/>
+          <w:lang w:bidi="ar-EG"/>
+        </w:rPr>
+        <w:t xml:space="preserve"> ممكن تبقا مضلله ومش صح زيها زى ال </w:t>
+      </w:r>
+      <w:r>
+        <w:rPr>
+          <w:lang w:bidi="ar-EG"/>
+        </w:rPr>
+        <w:t xml:space="preserve">comment </w:t>
+      </w:r>
+      <w:r>
+        <w:rPr>
+          <w:rFonts w:hint="cs"/>
+          <w:rtl/>
+          <w:lang w:bidi="ar-EG"/>
+        </w:rPr>
+        <w:t xml:space="preserve"> عادى يعنى ينطبق عليها كل قواعد ال </w:t>
+      </w:r>
+      <w:r>
+        <w:rPr>
+          <w:lang w:bidi="ar-EG"/>
+        </w:rPr>
+        <w:t xml:space="preserve">comment </w:t>
+      </w:r>
+      <w:r>
+        <w:rPr>
+          <w:rFonts w:hint="cs"/>
+          <w:rtl/>
+          <w:lang w:bidi="ar-EG"/>
+        </w:rPr>
+        <w:t xml:space="preserve"> عادى . </w:t>
+      </w:r>
+    </w:p>
+    <w:p>
+      <w:pPr>
+        <w:bidi/>
+        <w:rPr>
+          <w:rtl/>
+          <w:lang w:bidi="ar-EG"/>
+        </w:rPr>
+      </w:pPr>
+      <w:r>
+        <w:rPr>
+          <w:rFonts w:hint="cs"/>
+          <w:rtl/>
+          <w:lang w:bidi="ar-EG"/>
+        </w:rPr>
+        <w:t xml:space="preserve">وهنشوف بعد كدة ان </w:t>
+      </w:r>
+      <w:r>
+        <w:t>Javadocs</w:t>
+      </w:r>
+      <w:r>
+        <w:t xml:space="preserve"> </w:t>
+      </w:r>
+      <w:r>
+        <w:rPr>
+          <w:rFonts w:hint="cs"/>
+          <w:rtl/>
+          <w:lang w:bidi="ar-EG"/>
+        </w:rPr>
+        <w:t xml:space="preserve"> هتكون مش كويسه ومضلله لو ال</w:t>
+      </w:r>
+      <w:r>
+        <w:rPr>
+          <w:lang w:bidi="ar-EG"/>
+        </w:rPr>
+        <w:t xml:space="preserve">api </w:t>
+      </w:r>
+      <w:r>
+        <w:rPr>
+          <w:rFonts w:hint="cs"/>
+          <w:rtl/>
+          <w:lang w:bidi="ar-EG"/>
+        </w:rPr>
+        <w:t xml:space="preserve"> بتاعك مكنش مفوض يبقا </w:t>
+      </w:r>
+      <w:r>
+        <w:rPr>
+          <w:lang w:bidi="ar-EG"/>
+        </w:rPr>
         <w:t xml:space="preserve">public </w:t>
       </w:r>
-      <w:proofErr w:type="spellStart"/>
-      <w:r>
-        <w:rPr>
-          <w:lang w:bidi="ar-EG"/>
-        </w:rPr>
-        <w:t>api</w:t>
-      </w:r>
-      <w:proofErr w:type="spellEnd"/>
-      <w:r>
-        <w:rPr>
-          <w:lang w:bidi="ar-EG"/>
+      <w:r>
+        <w:rPr>
+          <w:rFonts w:hint="cs"/>
+          <w:rtl/>
+          <w:lang w:bidi="ar-EG"/>
+        </w:rPr>
+        <w:t xml:space="preserve"> اصلا .</w:t>
+      </w:r>
+    </w:p>
+    <w:p>
+      <w:pPr>
+        <w:pStyle w:val="Heading1"/>
+      </w:pPr>
+      <w:bookmarkStart w:id="13" w:name="_Toc124554200"/>
+      <w:r>
+        <w:rPr>
+          <w:lang w:bidi="ar-EG"/>
+        </w:rPr>
+        <w:t>5-</w:t>
+      </w:r>
+      <w:r>
+        <w:rPr>
+          <w:rStyle w:val="NoSpacing"/>
         </w:rPr>
         <w:t xml:space="preserve"> </w:t>
       </w:r>
       <w:r>
         <w:rPr>
-          <w:rFonts w:hint="cs"/>
-          <w:rtl/>
-          <w:lang w:bidi="ar-EG"/>
-        </w:rPr>
-        <w:t xml:space="preserve"> مصوف كويس </w:t>
-      </w:r>
-      <w:r>
-        <w:rPr>
-          <w:rFonts w:hint="cs"/>
-          <w:rtl/>
-          <w:lang w:bidi="ar-EG"/>
-        </w:rPr>
-        <w:t xml:space="preserve">ولو بتكتب </w:t>
-      </w:r>
-      <w:proofErr w:type="spellStart"/>
-      <w:r>
-        <w:rPr>
-          <w:lang w:bidi="ar-EG"/>
-        </w:rPr>
-        <w:t>api</w:t>
-      </w:r>
-      <w:proofErr w:type="spellEnd"/>
-      <w:r>
-        <w:rPr>
+          <w:rFonts w:eastAsiaTheme="minorEastAsia"/>
+        </w:rPr>
+        <w:t>Bad Comments</w:t>
+      </w:r>
+      <w:r>
+        <w:rPr>
+          <w:rFonts w:eastAsiaTheme="minorEastAsia"/>
+        </w:rPr>
+        <w:t>:</w:t>
+      </w:r>
+      <w:bookmarkEnd w:id="13"/>
+    </w:p>
+    <w:p>
+      <w:pPr>
+        <w:bidi/>
+        <w:rPr>
+          <w:rtl/>
+          <w:lang w:bidi="ar-EG"/>
+        </w:rPr>
+      </w:pPr>
+    </w:p>
+    <w:p>
+      <w:pPr>
+        <w:bidi/>
+        <w:rPr>
+          <w:rFonts w:hint="cs"/>
+          <w:rtl/>
+          <w:lang w:bidi="ar-EG"/>
+        </w:rPr>
+      </w:pPr>
+      <w:r>
+        <w:rPr>
+          <w:rFonts w:hint="cs"/>
+          <w:rtl/>
+          <w:lang w:bidi="ar-EG"/>
+        </w:rPr>
+        <w:t xml:space="preserve">عم بوب بيقلك ان اغلب ال </w:t>
+      </w:r>
+      <w:r>
+        <w:rPr>
+          <w:lang w:bidi="ar-EG"/>
+        </w:rPr>
+        <w:t xml:space="preserve">comment </w:t>
+      </w:r>
+      <w:r>
+        <w:rPr>
+          <w:rFonts w:hint="cs"/>
+          <w:rtl/>
+          <w:lang w:bidi="ar-EG"/>
+        </w:rPr>
+        <w:t xml:space="preserve"> ممكن نقول عليها </w:t>
+      </w:r>
+      <w:r>
+        <w:rPr>
+          <w:lang w:bidi="ar-EG"/>
+        </w:rPr>
+        <w:t>bad</w:t>
+      </w:r>
+      <w:r>
+        <w:rPr>
+          <w:rFonts w:hint="cs"/>
+          <w:rtl/>
+          <w:lang w:bidi="ar-EG"/>
+        </w:rPr>
+        <w:t xml:space="preserve"> وغالبا بتكون </w:t>
+      </w:r>
+      <w:r>
+        <w:rPr>
+          <w:rFonts w:hint="cs"/>
+          <w:rtl/>
+          <w:lang w:bidi="ar-EG"/>
+        </w:rPr>
+        <w:t xml:space="preserve">اعزار للكود السئ او مبررات  لقرارات خاطئه . </w:t>
+      </w:r>
+    </w:p>
+    <w:p>
+      <w:pPr>
+        <w:bidi/>
+        <w:rPr>
+          <w:rtl/>
+          <w:lang w:bidi="ar-EG"/>
+        </w:rPr>
+      </w:pPr>
+    </w:p>
+    <w:p>
+      <w:pPr>
+        <w:bidi/>
+        <w:rPr>
+          <w:rtl/>
+          <w:lang w:bidi="ar-EG"/>
+        </w:rPr>
+      </w:pPr>
+    </w:p>
+    <w:p>
+      <w:pPr>
+        <w:bidi/>
+        <w:rPr>
+          <w:rtl/>
+          <w:lang w:bidi="ar-EG"/>
+        </w:rPr>
+      </w:pPr>
+    </w:p>
+    <w:p>
+      <w:pPr>
+        <w:pStyle w:val="Heading2"/>
+      </w:pPr>
+      <w:bookmarkStart w:id="14" w:name="_Toc124554201"/>
+      <w:r>
+        <w:lastRenderedPageBreak/>
+        <w:t>5.1- Mumbling:</w:t>
+      </w:r>
+      <w:bookmarkEnd w:id="14"/>
+    </w:p>
+    <w:p/>
+    <w:p>
+      <w:pPr>
+        <w:bidi/>
+        <w:rPr>
+          <w:rFonts w:ascii="TimesNewRomanPS-Bold" w:hAnsi="TimesNewRomanPS-Bold"/>
+          <w:color w:val="231F20"/>
+          <w:sz w:val="24"/>
+          <w:szCs w:val="24"/>
+          <w:rtl/>
+          <w:lang w:bidi="ar-EG"/>
+        </w:rPr>
+      </w:pPr>
+      <w:r>
+        <w:rPr>
+          <w:rFonts w:ascii="TimesNewRomanPS-Bold" w:hAnsi="TimesNewRomanPS-Bold"/>
+          <w:color w:val="231F20"/>
+          <w:sz w:val="24"/>
+          <w:szCs w:val="24"/>
+        </w:rPr>
+        <w:t xml:space="preserve">Mumbling </w:t>
+      </w:r>
+      <w:r>
+        <w:rPr>
+          <w:rFonts w:ascii="TimesNewRomanPS-Bold" w:hAnsi="TimesNewRomanPS-Bold" w:hint="cs"/>
+          <w:color w:val="231F20"/>
+          <w:sz w:val="24"/>
+          <w:szCs w:val="24"/>
+          <w:rtl/>
+          <w:lang w:bidi="ar-EG"/>
+        </w:rPr>
+        <w:t xml:space="preserve">معنها التمتمه بكلام مش واضح او </w:t>
+      </w:r>
+      <w:proofErr w:type="gramStart"/>
+      <w:r>
+        <w:rPr>
+          <w:rFonts w:ascii="TimesNewRomanPS-Bold" w:hAnsi="TimesNewRomanPS-Bold" w:hint="cs"/>
+          <w:color w:val="231F20"/>
+          <w:sz w:val="24"/>
+          <w:szCs w:val="24"/>
+          <w:rtl/>
+          <w:lang w:bidi="ar-EG"/>
+        </w:rPr>
+        <w:t>زى</w:t>
+      </w:r>
+      <w:r>
+        <w:rPr>
+          <w:rFonts w:ascii="TimesNewRomanPS-Bold" w:hAnsi="TimesNewRomanPS-Bold"/>
+          <w:color w:val="231F20"/>
+          <w:sz w:val="24"/>
+          <w:szCs w:val="24"/>
           <w:lang w:bidi="ar-EG"/>
         </w:rPr>
         <w:t xml:space="preserve"> </w:t>
       </w:r>
       <w:r>
         <w:rPr>
-          <w:rFonts w:hint="cs"/>
-          <w:rtl/>
-          <w:lang w:bidi="ar-EG"/>
-        </w:rPr>
-        <w:t xml:space="preserve"> المفروض تكتب </w:t>
-      </w:r>
-      <w:r>
-        <w:t>Javadocs</w:t>
-      </w:r>
-      <w:r>
-        <w:rPr>
-          <w:rFonts w:hint="cs"/>
-          <w:rtl/>
-          <w:lang w:bidi="ar-EG"/>
-        </w:rPr>
-        <w:t xml:space="preserve"> ليه كويسه . بس خلى بالك بروض  ال </w:t>
-      </w:r>
-      <w:r>
-        <w:t>Javadocs</w:t>
-      </w:r>
-      <w:r>
-        <w:t xml:space="preserve"> </w:t>
-      </w:r>
-      <w:r>
-        <w:rPr>
-          <w:rFonts w:hint="cs"/>
-          <w:rtl/>
-          <w:lang w:bidi="ar-EG"/>
-        </w:rPr>
-        <w:t xml:space="preserve"> ممكن تبقا مضلله ومش صح زيها زى ال </w:t>
-      </w:r>
-      <w:r>
-        <w:rPr>
+          <w:rFonts w:ascii="TimesNewRomanPS-Bold" w:hAnsi="TimesNewRomanPS-Bold" w:hint="cs"/>
+          <w:color w:val="231F20"/>
+          <w:sz w:val="24"/>
+          <w:szCs w:val="24"/>
+          <w:rtl/>
+          <w:lang w:bidi="ar-EG"/>
+        </w:rPr>
+        <w:t xml:space="preserve"> الراب</w:t>
+      </w:r>
+      <w:proofErr w:type="gramEnd"/>
+      <w:r>
+        <w:rPr>
+          <w:rFonts w:ascii="TimesNewRomanPS-Bold" w:hAnsi="TimesNewRomanPS-Bold" w:hint="cs"/>
+          <w:color w:val="231F20"/>
+          <w:sz w:val="24"/>
+          <w:szCs w:val="24"/>
+          <w:rtl/>
+          <w:lang w:bidi="ar-EG"/>
+        </w:rPr>
+        <w:t xml:space="preserve"> كده .</w:t>
+      </w:r>
+    </w:p>
+    <w:p>
+      <w:pPr>
+        <w:bidi/>
+        <w:rPr>
+          <w:rFonts w:ascii="TimesNewRomanPS-Bold" w:hAnsi="TimesNewRomanPS-Bold"/>
+          <w:color w:val="231F20"/>
+          <w:sz w:val="24"/>
+          <w:szCs w:val="24"/>
+          <w:rtl/>
+          <w:lang w:bidi="ar-EG"/>
+        </w:rPr>
+      </w:pPr>
+      <w:r>
+        <w:rPr>
+          <w:rFonts w:ascii="TimesNewRomanPS-Bold" w:hAnsi="TimesNewRomanPS-Bold" w:hint="cs"/>
+          <w:color w:val="231F20"/>
+          <w:sz w:val="24"/>
+          <w:szCs w:val="24"/>
+          <w:rtl/>
+          <w:lang w:bidi="ar-EG"/>
+        </w:rPr>
+        <w:t xml:space="preserve">انك تكتب </w:t>
+      </w:r>
+      <w:r>
+        <w:rPr>
+          <w:rFonts w:ascii="TimesNewRomanPS-Bold" w:hAnsi="TimesNewRomanPS-Bold"/>
+          <w:color w:val="231F20"/>
+          <w:sz w:val="24"/>
+          <w:szCs w:val="24"/>
           <w:lang w:bidi="ar-EG"/>
         </w:rPr>
         <w:t xml:space="preserve">comment </w:t>
       </w:r>
       <w:r>
         <w:rPr>
-          <w:rFonts w:hint="cs"/>
-          <w:rtl/>
-          <w:lang w:bidi="ar-EG"/>
-        </w:rPr>
-        <w:t xml:space="preserve"> عادى يعنى ينطبق عليها كل قواعد ال </w:t>
-      </w:r>
-      <w:r>
-        <w:rPr>
+          <w:rFonts w:ascii="TimesNewRomanPS-Bold" w:hAnsi="TimesNewRomanPS-Bold" w:hint="cs"/>
+          <w:color w:val="231F20"/>
+          <w:sz w:val="24"/>
+          <w:szCs w:val="24"/>
+          <w:rtl/>
+          <w:lang w:bidi="ar-EG"/>
+        </w:rPr>
+        <w:t xml:space="preserve"> عشان حسيت انك مفروض تكتب  اوان ال </w:t>
+      </w:r>
+      <w:r>
+        <w:rPr>
+          <w:rFonts w:ascii="TimesNewRomanPS-Bold" w:hAnsi="TimesNewRomanPS-Bold"/>
+          <w:color w:val="231F20"/>
+          <w:sz w:val="24"/>
+          <w:szCs w:val="24"/>
+          <w:lang w:bidi="ar-EG"/>
+        </w:rPr>
+        <w:t>process</w:t>
+      </w:r>
+      <w:r>
+        <w:rPr>
+          <w:rFonts w:ascii="TimesNewRomanPS-Bold" w:hAnsi="TimesNewRomanPS-Bold" w:hint="cs"/>
+          <w:color w:val="231F20"/>
+          <w:sz w:val="24"/>
+          <w:szCs w:val="24"/>
+          <w:rtl/>
+          <w:lang w:bidi="ar-EG"/>
+        </w:rPr>
+        <w:t xml:space="preserve"> محتجاه  ف دة مش صح </w:t>
+      </w:r>
+      <w:r>
+        <w:rPr>
+          <w:rFonts w:ascii="TimesNewRomanPS-Bold" w:hAnsi="TimesNewRomanPS-Bold" w:hint="cs"/>
+          <w:color w:val="231F20"/>
+          <w:sz w:val="24"/>
+          <w:szCs w:val="24"/>
+          <w:rtl/>
+          <w:lang w:bidi="ar-EG"/>
+        </w:rPr>
+        <w:t xml:space="preserve">ولوخلاص هتكتب </w:t>
+      </w:r>
+      <w:r>
+        <w:rPr>
+          <w:rFonts w:ascii="TimesNewRomanPS-Bold" w:hAnsi="TimesNewRomanPS-Bold"/>
+          <w:color w:val="231F20"/>
+          <w:sz w:val="24"/>
+          <w:szCs w:val="24"/>
           <w:lang w:bidi="ar-EG"/>
         </w:rPr>
         <w:t xml:space="preserve">comment </w:t>
       </w:r>
       <w:r>
         <w:rPr>
-          <w:rFonts w:hint="cs"/>
-          <w:rtl/>
-          <w:lang w:bidi="ar-EG"/>
-        </w:rPr>
-        <w:t xml:space="preserve"> عادى . </w:t>
-      </w:r>
-    </w:p>
-    <w:p>
-      <w:pPr>
-        <w:bidi/>
-        <w:rPr>
-          <w:rFonts w:hint="cs"/>
-          <w:rtl/>
-          <w:lang w:bidi="ar-EG"/>
-        </w:rPr>
-      </w:pPr>
-      <w:r>
-        <w:rPr>
-          <w:rFonts w:hint="cs"/>
-          <w:rtl/>
-          <w:lang w:bidi="ar-EG"/>
-        </w:rPr>
-        <w:t xml:space="preserve">وهنشوف بعد كدة ان </w:t>
-      </w:r>
-      <w:r>
-        <w:t>Javadocs</w:t>
-      </w:r>
-      <w:r>
-        <w:t xml:space="preserve"> </w:t>
-      </w:r>
-      <w:r>
-        <w:rPr>
-          <w:rFonts w:hint="cs"/>
-          <w:rtl/>
-          <w:lang w:bidi="ar-EG"/>
-        </w:rPr>
-        <w:t xml:space="preserve"> هتكون مش كويسه ومضلله لو ال</w:t>
-      </w:r>
-      <w:proofErr w:type="spellStart"/>
-      <w:r>
-        <w:rPr>
-          <w:lang w:bidi="ar-EG"/>
-        </w:rPr>
-        <w:t>api</w:t>
-      </w:r>
-      <w:proofErr w:type="spellEnd"/>
-      <w:r>
-        <w:rPr>
-          <w:lang w:bidi="ar-EG"/>
-        </w:rPr>
-        <w:t xml:space="preserve"> </w:t>
-      </w:r>
-      <w:r>
-        <w:rPr>
-          <w:rFonts w:hint="cs"/>
-          <w:rtl/>
-          <w:lang w:bidi="ar-EG"/>
-        </w:rPr>
-        <w:t xml:space="preserve"> بتاعك مكنش مفوض يبقا </w:t>
-      </w:r>
-      <w:r>
-        <w:rPr>
-          <w:lang w:bidi="ar-EG"/>
-        </w:rPr>
-        <w:t xml:space="preserve">public </w:t>
-      </w:r>
-      <w:r>
-        <w:rPr>
-          <w:rFonts w:hint="cs"/>
-          <w:rtl/>
-          <w:lang w:bidi="ar-EG"/>
-        </w:rPr>
-        <w:t xml:space="preserve"> اصلا .</w:t>
-      </w:r>
-    </w:p>
-    <w:p>
-      <w:pPr>
-        <w:bidi/>
-        <w:rPr>
-          <w:rtl/>
-          <w:lang w:bidi="ar-EG"/>
-        </w:rPr>
-      </w:pPr>
-    </w:p>
-    <w:p>
-      <w:pPr>
-        <w:pStyle w:val="Heading1"/>
-      </w:pPr>
-      <w:bookmarkStart w:id="13" w:name="_Toc124552585"/>
-      <w:r>
-        <w:rPr>
-          <w:lang w:bidi="ar-EG"/>
-        </w:rPr>
-        <w:t>5-</w:t>
-      </w:r>
-      <w:r>
-        <w:rPr>
-          <w:rStyle w:val="NoSpacing"/>
-        </w:rPr>
-        <w:t xml:space="preserve"> </w:t>
-      </w:r>
-      <w:r>
-        <w:rPr>
-          <w:rFonts w:eastAsiaTheme="minorEastAsia"/>
-        </w:rPr>
-        <w:t>Bad Comments</w:t>
-      </w:r>
-      <w:r>
-        <w:rPr>
-          <w:rFonts w:eastAsiaTheme="minorEastAsia"/>
-        </w:rPr>
-        <w:t>:</w:t>
-      </w:r>
-      <w:bookmarkEnd w:id="13"/>
-    </w:p>
-    <w:p>
-      <w:pPr>
-        <w:bidi/>
-        <w:rPr>
-          <w:rtl/>
-          <w:lang w:bidi="ar-EG"/>
-        </w:rPr>
-      </w:pPr>
-    </w:p>
-    <w:p>
-      <w:pPr>
-        <w:bidi/>
-        <w:rPr>
-          <w:rtl/>
-          <w:lang w:bidi="ar-EG"/>
-        </w:rPr>
-      </w:pPr>
+          <w:rFonts w:ascii="TimesNewRomanPS-Bold" w:hAnsi="TimesNewRomanPS-Bold" w:hint="cs"/>
+          <w:color w:val="231F20"/>
+          <w:sz w:val="24"/>
+          <w:szCs w:val="24"/>
+          <w:rtl/>
+          <w:lang w:bidi="ar-EG"/>
+        </w:rPr>
+        <w:t xml:space="preserve"> خد وقتك عشان تتاكد ان ده افضل </w:t>
+      </w:r>
+      <w:r>
+        <w:rPr>
+          <w:rFonts w:ascii="TimesNewRomanPS-Bold" w:hAnsi="TimesNewRomanPS-Bold"/>
+          <w:color w:val="231F20"/>
+          <w:sz w:val="24"/>
+          <w:szCs w:val="24"/>
+          <w:lang w:bidi="ar-EG"/>
+        </w:rPr>
+        <w:t>comment</w:t>
+      </w:r>
+      <w:r>
+        <w:rPr>
+          <w:rFonts w:ascii="TimesNewRomanPS-Bold" w:hAnsi="TimesNewRomanPS-Bold" w:hint="cs"/>
+          <w:color w:val="231F20"/>
+          <w:sz w:val="24"/>
+          <w:szCs w:val="24"/>
+          <w:rtl/>
+          <w:lang w:bidi="ar-EG"/>
+        </w:rPr>
+        <w:t xml:space="preserve"> ممكن يتكتب.</w:t>
+      </w:r>
+    </w:p>
+    <w:p>
+      <w:pPr>
+        <w:pStyle w:val="ListParagraph"/>
+        <w:numPr>
+          <w:ilvl w:val="0"/>
+          <w:numId w:val="31"/>
+        </w:numPr>
+        <w:bidi/>
+        <w:rPr>
+          <w:rFonts w:ascii="TimesNewRomanPS-Bold" w:hAnsi="TimesNewRomanPS-Bold" w:hint="cs"/>
+          <w:color w:val="231F20"/>
+          <w:sz w:val="24"/>
+          <w:szCs w:val="24"/>
+          <w:rtl/>
+          <w:lang w:bidi="ar-EG"/>
+        </w:rPr>
+      </w:pPr>
+      <w:r>
+        <w:rPr>
+          <w:rFonts w:ascii="TimesNewRomanPS-Bold" w:hAnsi="TimesNewRomanPS-Bold" w:hint="cs"/>
+          <w:color w:val="231F20"/>
+          <w:sz w:val="24"/>
+          <w:szCs w:val="24"/>
+          <w:rtl/>
+          <w:lang w:bidi="ar-EG"/>
+        </w:rPr>
+        <w:t xml:space="preserve">وفى الاسكرين دى ال </w:t>
+      </w:r>
+      <w:r>
+        <w:rPr>
+          <w:rFonts w:ascii="TimesNewRomanPS-Bold" w:hAnsi="TimesNewRomanPS-Bold"/>
+          <w:color w:val="231F20"/>
+          <w:sz w:val="24"/>
+          <w:szCs w:val="24"/>
+          <w:lang w:bidi="ar-EG"/>
+        </w:rPr>
+        <w:t>comment</w:t>
+      </w:r>
+      <w:r>
+        <w:rPr>
+          <w:rFonts w:ascii="TimesNewRomanPS-Bold" w:hAnsi="TimesNewRomanPS-Bold" w:hint="cs"/>
+          <w:color w:val="231F20"/>
+          <w:sz w:val="24"/>
+          <w:szCs w:val="24"/>
+          <w:rtl/>
+          <w:lang w:bidi="ar-EG"/>
+        </w:rPr>
+        <w:t xml:space="preserve"> مفيد بس الى كتبه كان مستعجل او مش مهتم ف الى كتبه مش مفهم او التمتمه الى كتبها مش مفهومه </w:t>
+      </w:r>
     </w:p>
     <w:p>
       <w:pPr>
@@ -11059,7 +11377,6 @@
           <w:dataBinding w:prefixMappings="xmlns:ns0='http://purl.org/dc/elements/1.1/' xmlns:ns1='http://schemas.openxmlformats.org/package/2006/metadata/core-properties' " w:xpath="/ns1:coreProperties[1]/ns0:creator[1]" w:storeItemID="{6C3C8BC8-F283-45AE-878A-BAB7291924A1}"/>
           <w:text/>
         </w:sdtPr>
-        <w:sdtEndPr/>
         <w:sdtContent>
           <w:tc>
             <w:tcPr>
@@ -11150,7 +11467,7 @@
               <w:sz w:val="18"/>
               <w:szCs w:val="18"/>
             </w:rPr>
-            <w:t>2</w:t>
+            <w:t>9</w:t>
           </w:r>
           <w:r>
             <w:rPr>
@@ -16141,12 +16458,12 @@
   </w:compat>
   <w:rsids>
     <w:rsidRoot w:val="004D58A5"/>
-    <w:rsid w:val="0036368E"/>
     <w:rsid w:val="004B459A"/>
     <w:rsid w:val="004D58A5"/>
     <w:rsid w:val="00654682"/>
     <w:rsid w:val="008D77C7"/>
     <w:rsid w:val="00980C4C"/>
+    <w:rsid w:val="00C4717D"/>
     <w:rsid w:val="00E6591C"/>
     <w:rsid w:val="00F608E6"/>
     <w:rsid w:val="00FE2EF3"/>
@@ -16937,7 +17254,7 @@
 </file>
 
 <file path=customXml/itemProps2.xml><?xml version="1.0" encoding="utf-8"?>
-<ds:datastoreItem xmlns:ds="http://schemas.openxmlformats.org/officeDocument/2006/customXml" ds:itemID="{A2221826-9B7E-43A8-B891-8EB8868A0010}">
+<ds:datastoreItem xmlns:ds="http://schemas.openxmlformats.org/officeDocument/2006/customXml" ds:itemID="{A30BD8B7-DB94-4E11-94B2-20603A14D804}">
   <ds:schemaRefs>
     <ds:schemaRef ds:uri="http://schemas.openxmlformats.org/officeDocument/2006/bibliography"/>
   </ds:schemaRefs>

</xml_diff>

<commit_message>
note 5.1 for  ch4
</commit_message>
<xml_diff>
--- a/ch4-Comments.docx
+++ b/ch4-Comments.docx
@@ -3685,41 +3685,13 @@
                                     <w:text/>
                                   </w:sdtPr>
                                   <w:sdtContent>
-                                    <w:proofErr w:type="spellStart"/>
                                     <w:r>
                                       <w:rPr>
                                         <w:color w:val="1CADE4" w:themeColor="accent1"/>
                                         <w:sz w:val="26"/>
                                         <w:szCs w:val="26"/>
                                       </w:rPr>
-                                      <w:t>Abdurahman</w:t>
-                                    </w:r>
-                                    <w:proofErr w:type="spellEnd"/>
-                                    <w:r>
-                                      <w:rPr>
-                                        <w:color w:val="1CADE4" w:themeColor="accent1"/>
-                                        <w:sz w:val="26"/>
-                                        <w:szCs w:val="26"/>
-                                      </w:rPr>
-                                      <w:t xml:space="preserve"> </w:t>
-                                    </w:r>
-                                    <w:proofErr w:type="spellStart"/>
-                                    <w:r>
-                                      <w:rPr>
-                                        <w:color w:val="1CADE4" w:themeColor="accent1"/>
-                                        <w:sz w:val="26"/>
-                                        <w:szCs w:val="26"/>
-                                      </w:rPr>
-                                      <w:t>Gamal</w:t>
-                                    </w:r>
-                                    <w:proofErr w:type="spellEnd"/>
-                                    <w:r>
-                                      <w:rPr>
-                                        <w:color w:val="1CADE4" w:themeColor="accent1"/>
-                                        <w:sz w:val="26"/>
-                                        <w:szCs w:val="26"/>
-                                      </w:rPr>
-                                      <w:t xml:space="preserve"> Ahmed</w:t>
+                                      <w:t>Abdurahman Gamal Ahmed</w:t>
                                     </w:r>
                                   </w:sdtContent>
                                 </w:sdt>
@@ -3806,41 +3778,13 @@
                               <w:text/>
                             </w:sdtPr>
                             <w:sdtContent>
-                              <w:proofErr w:type="spellStart"/>
                               <w:r>
                                 <w:rPr>
                                   <w:color w:val="1CADE4" w:themeColor="accent1"/>
                                   <w:sz w:val="26"/>
                                   <w:szCs w:val="26"/>
                                 </w:rPr>
-                                <w:t>Abdurahman</w:t>
-                              </w:r>
-                              <w:proofErr w:type="spellEnd"/>
-                              <w:r>
-                                <w:rPr>
-                                  <w:color w:val="1CADE4" w:themeColor="accent1"/>
-                                  <w:sz w:val="26"/>
-                                  <w:szCs w:val="26"/>
-                                </w:rPr>
-                                <w:t xml:space="preserve"> </w:t>
-                              </w:r>
-                              <w:proofErr w:type="spellStart"/>
-                              <w:r>
-                                <w:rPr>
-                                  <w:color w:val="1CADE4" w:themeColor="accent1"/>
-                                  <w:sz w:val="26"/>
-                                  <w:szCs w:val="26"/>
-                                </w:rPr>
-                                <w:t>Gamal</w:t>
-                              </w:r>
-                              <w:proofErr w:type="spellEnd"/>
-                              <w:r>
-                                <w:rPr>
-                                  <w:color w:val="1CADE4" w:themeColor="accent1"/>
-                                  <w:sz w:val="26"/>
-                                  <w:szCs w:val="26"/>
-                                </w:rPr>
-                                <w:t xml:space="preserve"> Ahmed</w:t>
+                                <w:t>Abdurahman Gamal Ahmed</w:t>
                               </w:r>
                             </w:sdtContent>
                           </w:sdt>
@@ -5555,8 +5499,6 @@
           <w:lang w:bidi="ar-EG"/>
         </w:rPr>
       </w:pPr>
-      <w:bookmarkStart w:id="0" w:name="_GoBack"/>
-      <w:bookmarkEnd w:id="0"/>
     </w:p>
     <w:p>
       <w:pPr>
@@ -5565,7 +5507,7 @@
           <w:lang w:bidi="ar-EG"/>
         </w:rPr>
       </w:pPr>
-      <w:bookmarkStart w:id="1" w:name="_Toc124554188"/>
+      <w:bookmarkStart w:id="0" w:name="_Toc124554188"/>
       <w:r>
         <w:rPr>
           <w:rFonts w:hint="cs"/>
@@ -5581,7 +5523,7 @@
         </w:rPr>
         <w:t>-intro :</w:t>
       </w:r>
-      <w:bookmarkEnd w:id="1"/>
+      <w:bookmarkEnd w:id="0"/>
     </w:p>
     <w:p>
       <w:pPr>
@@ -6350,7 +6292,7 @@
       <w:pPr>
         <w:pStyle w:val="Heading1"/>
       </w:pPr>
-      <w:bookmarkStart w:id="2" w:name="_Toc124554189"/>
+      <w:bookmarkStart w:id="1" w:name="_Toc124554189"/>
       <w:r>
         <w:rPr>
           <w:rFonts w:hint="cs"/>
@@ -6380,7 +6322,7 @@
         </w:rPr>
         <w:t>:</w:t>
       </w:r>
-      <w:bookmarkEnd w:id="2"/>
+      <w:bookmarkEnd w:id="1"/>
     </w:p>
     <w:p>
       <w:pPr>
@@ -6533,7 +6475,7 @@
           <w:rFonts w:eastAsiaTheme="minorEastAsia"/>
         </w:rPr>
       </w:pPr>
-      <w:bookmarkStart w:id="3" w:name="_Toc124554190"/>
+      <w:bookmarkStart w:id="2" w:name="_Toc124554190"/>
       <w:r>
         <w:rPr>
           <w:rFonts w:hint="cs"/>
@@ -6566,7 +6508,7 @@
         </w:rPr>
         <w:t>:</w:t>
       </w:r>
-      <w:bookmarkEnd w:id="3"/>
+      <w:bookmarkEnd w:id="2"/>
     </w:p>
     <w:p>
       <w:pPr>
@@ -6881,7 +6823,7 @@
           <w:lang w:bidi="ar-EG"/>
         </w:rPr>
       </w:pPr>
-      <w:bookmarkStart w:id="4" w:name="_Toc124554191"/>
+      <w:bookmarkStart w:id="3" w:name="_Toc124554191"/>
       <w:r>
         <w:rPr>
           <w:lang w:bidi="ar-EG"/>
@@ -6909,7 +6851,7 @@
         </w:rPr>
         <w:t xml:space="preserve">  :</w:t>
       </w:r>
-      <w:bookmarkEnd w:id="4"/>
+      <w:bookmarkEnd w:id="3"/>
     </w:p>
     <w:p>
       <w:pPr>
@@ -6972,7 +6914,7 @@
           <w:lang w:bidi="ar-EG"/>
         </w:rPr>
       </w:pPr>
-      <w:bookmarkStart w:id="5" w:name="_Toc124554192"/>
+      <w:bookmarkStart w:id="4" w:name="_Toc124554192"/>
       <w:r>
         <w:rPr>
           <w:rFonts w:hint="cs"/>
@@ -7004,7 +6946,7 @@
         </w:rPr>
         <w:t>:</w:t>
       </w:r>
-      <w:bookmarkEnd w:id="5"/>
+      <w:bookmarkEnd w:id="4"/>
     </w:p>
     <w:p>
       <w:pPr>
@@ -7157,7 +7099,7 @@
           <w:lang w:bidi="ar-EG"/>
         </w:rPr>
       </w:pPr>
-      <w:bookmarkStart w:id="6" w:name="_Toc124554193"/>
+      <w:bookmarkStart w:id="5" w:name="_Toc124554193"/>
       <w:r>
         <w:rPr>
           <w:rFonts w:hint="cs"/>
@@ -7198,7 +7140,7 @@
         </w:rPr>
         <w:t xml:space="preserve"> :</w:t>
       </w:r>
-      <w:bookmarkEnd w:id="6"/>
+      <w:bookmarkEnd w:id="5"/>
     </w:p>
     <w:p>
       <w:pPr>
@@ -7795,7 +7737,7 @@
           <w:rtl/>
         </w:rPr>
       </w:pPr>
-      <w:bookmarkStart w:id="7" w:name="_Toc124554194"/>
+      <w:bookmarkStart w:id="6" w:name="_Toc124554194"/>
       <w:r>
         <w:rPr>
           <w:rFonts w:hint="cs"/>
@@ -7832,7 +7774,7 @@
         </w:rPr>
         <w:t>:</w:t>
       </w:r>
-      <w:bookmarkEnd w:id="7"/>
+      <w:bookmarkEnd w:id="6"/>
     </w:p>
     <w:p>
       <w:pPr>
@@ -8310,7 +8252,7 @@
           <w:szCs w:val="24"/>
         </w:rPr>
       </w:pPr>
-      <w:bookmarkStart w:id="8" w:name="_Toc124554195"/>
+      <w:bookmarkStart w:id="7" w:name="_Toc124554195"/>
       <w:r>
         <w:rPr>
           <w:rFonts w:hint="cs"/>
@@ -8348,7 +8290,7 @@
         </w:rPr>
         <w:t>:</w:t>
       </w:r>
-      <w:bookmarkEnd w:id="8"/>
+      <w:bookmarkEnd w:id="7"/>
     </w:p>
     <w:p>
       <w:pPr>
@@ -8783,7 +8725,7 @@
           <w:lang w:bidi="ar-EG"/>
         </w:rPr>
       </w:pPr>
-      <w:bookmarkStart w:id="9" w:name="_Toc124554196"/>
+      <w:bookmarkStart w:id="8" w:name="_Toc124554196"/>
       <w:r>
         <w:rPr>
           <w:rFonts w:hint="cs"/>
@@ -8832,7 +8774,7 @@
         </w:rPr>
         <w:t xml:space="preserve"> :</w:t>
       </w:r>
-      <w:bookmarkEnd w:id="9"/>
+      <w:bookmarkEnd w:id="8"/>
     </w:p>
     <w:p>
       <w:pPr>
@@ -9342,7 +9284,7 @@
           <w:lang w:bidi="ar-EG"/>
         </w:rPr>
       </w:pPr>
-      <w:bookmarkStart w:id="10" w:name="_Toc124554197"/>
+      <w:bookmarkStart w:id="9" w:name="_Toc124554197"/>
       <w:r>
         <w:rPr>
           <w:rFonts w:hint="cs"/>
@@ -9385,7 +9327,7 @@
         </w:rPr>
         <w:t>:</w:t>
       </w:r>
-      <w:bookmarkEnd w:id="10"/>
+      <w:bookmarkEnd w:id="9"/>
       <w:r>
         <w:rPr>
           <w:lang w:bidi="ar-EG"/>
@@ -9636,7 +9578,7 @@
           <w:lang w:bidi="ar-EG"/>
         </w:rPr>
       </w:pPr>
-      <w:bookmarkStart w:id="11" w:name="_Toc124554198"/>
+      <w:bookmarkStart w:id="10" w:name="_Toc124554198"/>
       <w:r>
         <w:rPr>
           <w:rFonts w:hint="cs"/>
@@ -9656,7 +9598,7 @@
       <w:r>
         <w:t>Amplification :</w:t>
       </w:r>
-      <w:bookmarkEnd w:id="11"/>
+      <w:bookmarkEnd w:id="10"/>
       <w:r>
         <w:t xml:space="preserve"> </w:t>
       </w:r>
@@ -9832,7 +9774,7 @@
           <w:lang w:bidi="ar-EG"/>
         </w:rPr>
       </w:pPr>
-      <w:bookmarkStart w:id="12" w:name="_Toc124554199"/>
+      <w:bookmarkStart w:id="11" w:name="_Toc124554199"/>
       <w:r>
         <w:rPr>
           <w:rtl/>
@@ -9842,160 +9784,305 @@
       <w:r>
         <w:t>.8- Javadocs in Public APIs:</w:t>
       </w:r>
+      <w:bookmarkEnd w:id="11"/>
+      <w:r>
+        <w:t xml:space="preserve"> </w:t>
+      </w:r>
+    </w:p>
+    <w:p>
+      <w:pPr>
+        <w:bidi/>
+        <w:rPr>
+          <w:rtl/>
+          <w:lang w:bidi="ar-EG"/>
+        </w:rPr>
+      </w:pPr>
+      <w:r>
+        <w:t>Javadocs</w:t>
+      </w:r>
+      <w:r>
+        <w:rPr>
+          <w:rFonts w:hint="cs"/>
+          <w:rtl/>
+          <w:lang w:bidi="ar-EG"/>
+        </w:rPr>
+        <w:t xml:space="preserve"> دى </w:t>
+      </w:r>
+      <w:r>
+        <w:rPr>
+          <w:lang w:bidi="ar-EG"/>
+        </w:rPr>
+        <w:t xml:space="preserve">tool </w:t>
+      </w:r>
+      <w:r>
+        <w:rPr>
+          <w:rFonts w:hint="cs"/>
+          <w:rtl/>
+          <w:lang w:bidi="ar-EG"/>
+        </w:rPr>
+        <w:t xml:space="preserve">بتعمل بطلعلك </w:t>
+      </w:r>
+      <w:proofErr w:type="gramStart"/>
+      <w:r>
+        <w:rPr>
+          <w:lang w:bidi="ar-EG"/>
+        </w:rPr>
+        <w:t xml:space="preserve">documentation </w:t>
+      </w:r>
+      <w:r>
+        <w:rPr>
+          <w:rFonts w:hint="cs"/>
+          <w:rtl/>
+          <w:lang w:bidi="ar-EG"/>
+        </w:rPr>
+        <w:t xml:space="preserve"> على</w:t>
+      </w:r>
+      <w:proofErr w:type="gramEnd"/>
+      <w:r>
+        <w:rPr>
+          <w:rFonts w:hint="cs"/>
+          <w:rtl/>
+          <w:lang w:bidi="ar-EG"/>
+        </w:rPr>
+        <w:t xml:space="preserve"> شكل  كود </w:t>
+      </w:r>
+      <w:r>
+        <w:rPr>
+          <w:lang w:bidi="ar-EG"/>
+        </w:rPr>
+        <w:t xml:space="preserve">html  </w:t>
+      </w:r>
+      <w:r>
+        <w:rPr>
+          <w:rFonts w:hint="cs"/>
+          <w:rtl/>
+          <w:lang w:bidi="ar-EG"/>
+        </w:rPr>
+        <w:t xml:space="preserve"> . </w:t>
+      </w:r>
+    </w:p>
+    <w:p>
+      <w:pPr>
+        <w:bidi/>
+        <w:rPr>
+          <w:rFonts w:hint="cs"/>
+          <w:rtl/>
+          <w:lang w:bidi="ar-EG"/>
+        </w:rPr>
+      </w:pPr>
+      <w:r>
+        <w:rPr>
+          <w:rFonts w:hint="cs"/>
+          <w:rtl/>
+          <w:lang w:bidi="ar-EG"/>
+        </w:rPr>
+        <w:t>مفيش حاجة اجمل من</w:t>
+      </w:r>
+      <w:r>
+        <w:rPr>
+          <w:lang w:bidi="ar-EG"/>
+        </w:rPr>
+        <w:t xml:space="preserve">public api </w:t>
+      </w:r>
+      <w:r>
+        <w:rPr>
+          <w:rFonts w:hint="cs"/>
+          <w:rtl/>
+          <w:lang w:bidi="ar-EG"/>
+        </w:rPr>
+        <w:t xml:space="preserve"> مصوف كويس </w:t>
+      </w:r>
+      <w:r>
+        <w:rPr>
+          <w:rFonts w:hint="cs"/>
+          <w:rtl/>
+          <w:lang w:bidi="ar-EG"/>
+        </w:rPr>
+        <w:t xml:space="preserve">ولو بتكتب </w:t>
+      </w:r>
+      <w:r>
+        <w:rPr>
+          <w:lang w:bidi="ar-EG"/>
+        </w:rPr>
+        <w:t xml:space="preserve">api </w:t>
+      </w:r>
+      <w:r>
+        <w:rPr>
+          <w:rFonts w:hint="cs"/>
+          <w:rtl/>
+          <w:lang w:bidi="ar-EG"/>
+        </w:rPr>
+        <w:t xml:space="preserve"> المفروض تكتب </w:t>
+      </w:r>
+      <w:r>
+        <w:t>Javadocs</w:t>
+      </w:r>
+      <w:r>
+        <w:rPr>
+          <w:rFonts w:hint="cs"/>
+          <w:rtl/>
+          <w:lang w:bidi="ar-EG"/>
+        </w:rPr>
+        <w:t xml:space="preserve"> ليه كويسه . بس خلى بالك بروض  ال </w:t>
+      </w:r>
+      <w:r>
+        <w:t>Javadocs</w:t>
+      </w:r>
+      <w:r>
+        <w:t xml:space="preserve"> </w:t>
+      </w:r>
+      <w:r>
+        <w:rPr>
+          <w:rFonts w:hint="cs"/>
+          <w:rtl/>
+          <w:lang w:bidi="ar-EG"/>
+        </w:rPr>
+        <w:t xml:space="preserve"> ممكن تبقا مضلله ومش صح زيها زى ال </w:t>
+      </w:r>
+      <w:r>
+        <w:rPr>
+          <w:lang w:bidi="ar-EG"/>
+        </w:rPr>
+        <w:t xml:space="preserve">comment </w:t>
+      </w:r>
+      <w:r>
+        <w:rPr>
+          <w:rFonts w:hint="cs"/>
+          <w:rtl/>
+          <w:lang w:bidi="ar-EG"/>
+        </w:rPr>
+        <w:t xml:space="preserve"> عادى يعنى ينطبق عليها كل قواعد ال </w:t>
+      </w:r>
+      <w:r>
+        <w:rPr>
+          <w:lang w:bidi="ar-EG"/>
+        </w:rPr>
+        <w:t xml:space="preserve">comment </w:t>
+      </w:r>
+      <w:r>
+        <w:rPr>
+          <w:rFonts w:hint="cs"/>
+          <w:rtl/>
+          <w:lang w:bidi="ar-EG"/>
+        </w:rPr>
+        <w:t xml:space="preserve"> عادى . </w:t>
+      </w:r>
+    </w:p>
+    <w:p>
+      <w:pPr>
+        <w:bidi/>
+        <w:rPr>
+          <w:rtl/>
+          <w:lang w:bidi="ar-EG"/>
+        </w:rPr>
+      </w:pPr>
+      <w:r>
+        <w:rPr>
+          <w:rFonts w:hint="cs"/>
+          <w:rtl/>
+          <w:lang w:bidi="ar-EG"/>
+        </w:rPr>
+        <w:t xml:space="preserve">وهنشوف بعد كدة ان </w:t>
+      </w:r>
+      <w:r>
+        <w:t>Javadocs</w:t>
+      </w:r>
+      <w:r>
+        <w:t xml:space="preserve"> </w:t>
+      </w:r>
+      <w:r>
+        <w:rPr>
+          <w:rFonts w:hint="cs"/>
+          <w:rtl/>
+          <w:lang w:bidi="ar-EG"/>
+        </w:rPr>
+        <w:t xml:space="preserve"> هتكون مش كويسه ومضلله لو ال</w:t>
+      </w:r>
+      <w:r>
+        <w:rPr>
+          <w:lang w:bidi="ar-EG"/>
+        </w:rPr>
+        <w:t xml:space="preserve">api </w:t>
+      </w:r>
+      <w:r>
+        <w:rPr>
+          <w:rFonts w:hint="cs"/>
+          <w:rtl/>
+          <w:lang w:bidi="ar-EG"/>
+        </w:rPr>
+        <w:t xml:space="preserve"> بتاعك مكنش مفوض يبقا </w:t>
+      </w:r>
+      <w:r>
+        <w:rPr>
+          <w:lang w:bidi="ar-EG"/>
+        </w:rPr>
+        <w:t xml:space="preserve">public </w:t>
+      </w:r>
+      <w:r>
+        <w:rPr>
+          <w:rFonts w:hint="cs"/>
+          <w:rtl/>
+          <w:lang w:bidi="ar-EG"/>
+        </w:rPr>
+        <w:t xml:space="preserve"> اصلا .</w:t>
+      </w:r>
+    </w:p>
+    <w:p>
+      <w:pPr>
+        <w:pStyle w:val="Heading1"/>
+      </w:pPr>
+      <w:bookmarkStart w:id="12" w:name="_Toc124554200"/>
+      <w:r>
+        <w:rPr>
+          <w:lang w:bidi="ar-EG"/>
+        </w:rPr>
+        <w:t>5-</w:t>
+      </w:r>
+      <w:r>
+        <w:rPr>
+          <w:rStyle w:val="NoSpacing"/>
+        </w:rPr>
+        <w:t xml:space="preserve"> </w:t>
+      </w:r>
+      <w:r>
+        <w:rPr>
+          <w:rFonts w:eastAsiaTheme="minorEastAsia"/>
+        </w:rPr>
+        <w:t>Bad Comments</w:t>
+      </w:r>
+      <w:r>
+        <w:rPr>
+          <w:rFonts w:eastAsiaTheme="minorEastAsia"/>
+        </w:rPr>
+        <w:t>:</w:t>
+      </w:r>
       <w:bookmarkEnd w:id="12"/>
-      <w:r>
-        <w:t xml:space="preserve"> </w:t>
-      </w:r>
-    </w:p>
-    <w:p>
-      <w:pPr>
-        <w:bidi/>
-        <w:rPr>
-          <w:rtl/>
-          <w:lang w:bidi="ar-EG"/>
-        </w:rPr>
-      </w:pPr>
-      <w:r>
-        <w:t>Javadocs</w:t>
-      </w:r>
-      <w:r>
-        <w:rPr>
-          <w:rFonts w:hint="cs"/>
-          <w:rtl/>
-          <w:lang w:bidi="ar-EG"/>
-        </w:rPr>
-        <w:t xml:space="preserve"> دى </w:t>
-      </w:r>
-      <w:r>
-        <w:rPr>
-          <w:lang w:bidi="ar-EG"/>
-        </w:rPr>
-        <w:t xml:space="preserve">tool </w:t>
-      </w:r>
-      <w:r>
-        <w:rPr>
-          <w:rFonts w:hint="cs"/>
-          <w:rtl/>
-          <w:lang w:bidi="ar-EG"/>
-        </w:rPr>
-        <w:t xml:space="preserve">بتعمل بطلعلك </w:t>
-      </w:r>
-      <w:proofErr w:type="gramStart"/>
-      <w:r>
-        <w:rPr>
-          <w:lang w:bidi="ar-EG"/>
-        </w:rPr>
-        <w:t xml:space="preserve">documentation </w:t>
-      </w:r>
-      <w:r>
-        <w:rPr>
-          <w:rFonts w:hint="cs"/>
-          <w:rtl/>
-          <w:lang w:bidi="ar-EG"/>
-        </w:rPr>
-        <w:t xml:space="preserve"> على</w:t>
-      </w:r>
-      <w:proofErr w:type="gramEnd"/>
-      <w:r>
-        <w:rPr>
-          <w:rFonts w:hint="cs"/>
-          <w:rtl/>
-          <w:lang w:bidi="ar-EG"/>
-        </w:rPr>
-        <w:t xml:space="preserve"> شكل  كود </w:t>
-      </w:r>
-      <w:r>
-        <w:rPr>
-          <w:lang w:bidi="ar-EG"/>
-        </w:rPr>
-        <w:t xml:space="preserve">html  </w:t>
-      </w:r>
-      <w:r>
-        <w:rPr>
-          <w:rFonts w:hint="cs"/>
-          <w:rtl/>
-          <w:lang w:bidi="ar-EG"/>
-        </w:rPr>
-        <w:t xml:space="preserve"> . </w:t>
-      </w:r>
-    </w:p>
-    <w:p>
-      <w:pPr>
-        <w:bidi/>
-        <w:rPr>
-          <w:rFonts w:hint="cs"/>
-          <w:rtl/>
-          <w:lang w:bidi="ar-EG"/>
-        </w:rPr>
-      </w:pPr>
-      <w:r>
-        <w:rPr>
-          <w:rFonts w:hint="cs"/>
-          <w:rtl/>
-          <w:lang w:bidi="ar-EG"/>
-        </w:rPr>
-        <w:t>مفيش حاجة اجمل من</w:t>
-      </w:r>
-      <w:r>
-        <w:rPr>
-          <w:lang w:bidi="ar-EG"/>
-        </w:rPr>
-        <w:t xml:space="preserve">public api </w:t>
-      </w:r>
-      <w:r>
-        <w:rPr>
-          <w:rFonts w:hint="cs"/>
-          <w:rtl/>
-          <w:lang w:bidi="ar-EG"/>
-        </w:rPr>
-        <w:t xml:space="preserve"> مصوف كويس </w:t>
-      </w:r>
-      <w:r>
-        <w:rPr>
-          <w:rFonts w:hint="cs"/>
-          <w:rtl/>
-          <w:lang w:bidi="ar-EG"/>
-        </w:rPr>
-        <w:t xml:space="preserve">ولو بتكتب </w:t>
-      </w:r>
-      <w:r>
-        <w:rPr>
-          <w:lang w:bidi="ar-EG"/>
-        </w:rPr>
-        <w:t xml:space="preserve">api </w:t>
-      </w:r>
-      <w:r>
-        <w:rPr>
-          <w:rFonts w:hint="cs"/>
-          <w:rtl/>
-          <w:lang w:bidi="ar-EG"/>
-        </w:rPr>
-        <w:t xml:space="preserve"> المفروض تكتب </w:t>
-      </w:r>
-      <w:r>
-        <w:t>Javadocs</w:t>
-      </w:r>
-      <w:r>
-        <w:rPr>
-          <w:rFonts w:hint="cs"/>
-          <w:rtl/>
-          <w:lang w:bidi="ar-EG"/>
-        </w:rPr>
-        <w:t xml:space="preserve"> ليه كويسه . بس خلى بالك بروض  ال </w:t>
-      </w:r>
-      <w:r>
-        <w:t>Javadocs</w:t>
-      </w:r>
-      <w:r>
-        <w:t xml:space="preserve"> </w:t>
-      </w:r>
-      <w:r>
-        <w:rPr>
-          <w:rFonts w:hint="cs"/>
-          <w:rtl/>
-          <w:lang w:bidi="ar-EG"/>
-        </w:rPr>
-        <w:t xml:space="preserve"> ممكن تبقا مضلله ومش صح زيها زى ال </w:t>
+    </w:p>
+    <w:p>
+      <w:pPr>
+        <w:bidi/>
+        <w:rPr>
+          <w:rtl/>
+          <w:lang w:bidi="ar-EG"/>
+        </w:rPr>
+      </w:pPr>
+    </w:p>
+    <w:p>
+      <w:pPr>
+        <w:bidi/>
+        <w:rPr>
+          <w:rFonts w:hint="cs"/>
+          <w:rtl/>
+          <w:lang w:bidi="ar-EG"/>
+        </w:rPr>
+      </w:pPr>
+      <w:r>
+        <w:rPr>
+          <w:rFonts w:hint="cs"/>
+          <w:rtl/>
+          <w:lang w:bidi="ar-EG"/>
+        </w:rPr>
+        <w:t xml:space="preserve">عم بوب بيقلك ان اغلب ال </w:t>
       </w:r>
       <w:r>
         <w:rPr>
@@ -10009,151 +10096,6 @@
           <w:rtl/>
           <w:lang w:bidi="ar-EG"/>
         </w:rPr>
-        <w:t xml:space="preserve"> عادى يعنى ينطبق عليها كل قواعد ال </w:t>
-      </w:r>
-      <w:r>
-        <w:rPr>
-          <w:lang w:bidi="ar-EG"/>
-        </w:rPr>
-        <w:t xml:space="preserve">comment </w:t>
-      </w:r>
-      <w:r>
-        <w:rPr>
-          <w:rFonts w:hint="cs"/>
-          <w:rtl/>
-          <w:lang w:bidi="ar-EG"/>
-        </w:rPr>
-        <w:t xml:space="preserve"> عادى . </w:t>
-      </w:r>
-    </w:p>
-    <w:p>
-      <w:pPr>
-        <w:bidi/>
-        <w:rPr>
-          <w:rtl/>
-          <w:lang w:bidi="ar-EG"/>
-        </w:rPr>
-      </w:pPr>
-      <w:r>
-        <w:rPr>
-          <w:rFonts w:hint="cs"/>
-          <w:rtl/>
-          <w:lang w:bidi="ar-EG"/>
-        </w:rPr>
-        <w:t xml:space="preserve">وهنشوف بعد كدة ان </w:t>
-      </w:r>
-      <w:r>
-        <w:t>Javadocs</w:t>
-      </w:r>
-      <w:r>
-        <w:t xml:space="preserve"> </w:t>
-      </w:r>
-      <w:r>
-        <w:rPr>
-          <w:rFonts w:hint="cs"/>
-          <w:rtl/>
-          <w:lang w:bidi="ar-EG"/>
-        </w:rPr>
-        <w:t xml:space="preserve"> هتكون مش كويسه ومضلله لو ال</w:t>
-      </w:r>
-      <w:r>
-        <w:rPr>
-          <w:lang w:bidi="ar-EG"/>
-        </w:rPr>
-        <w:t xml:space="preserve">api </w:t>
-      </w:r>
-      <w:r>
-        <w:rPr>
-          <w:rFonts w:hint="cs"/>
-          <w:rtl/>
-          <w:lang w:bidi="ar-EG"/>
-        </w:rPr>
-        <w:t xml:space="preserve"> بتاعك مكنش مفوض يبقا </w:t>
-      </w:r>
-      <w:r>
-        <w:rPr>
-          <w:lang w:bidi="ar-EG"/>
-        </w:rPr>
-        <w:t xml:space="preserve">public </w:t>
-      </w:r>
-      <w:r>
-        <w:rPr>
-          <w:rFonts w:hint="cs"/>
-          <w:rtl/>
-          <w:lang w:bidi="ar-EG"/>
-        </w:rPr>
-        <w:t xml:space="preserve"> اصلا .</w:t>
-      </w:r>
-    </w:p>
-    <w:p>
-      <w:pPr>
-        <w:pStyle w:val="Heading1"/>
-      </w:pPr>
-      <w:bookmarkStart w:id="13" w:name="_Toc124554200"/>
-      <w:r>
-        <w:rPr>
-          <w:lang w:bidi="ar-EG"/>
-        </w:rPr>
-        <w:t>5-</w:t>
-      </w:r>
-      <w:r>
-        <w:rPr>
-          <w:rStyle w:val="NoSpacing"/>
-        </w:rPr>
-        <w:t xml:space="preserve"> </w:t>
-      </w:r>
-      <w:r>
-        <w:rPr>
-          <w:rFonts w:eastAsiaTheme="minorEastAsia"/>
-        </w:rPr>
-        <w:t>Bad Comments</w:t>
-      </w:r>
-      <w:r>
-        <w:rPr>
-          <w:rFonts w:eastAsiaTheme="minorEastAsia"/>
-        </w:rPr>
-        <w:t>:</w:t>
-      </w:r>
-      <w:bookmarkEnd w:id="13"/>
-    </w:p>
-    <w:p>
-      <w:pPr>
-        <w:bidi/>
-        <w:rPr>
-          <w:rtl/>
-          <w:lang w:bidi="ar-EG"/>
-        </w:rPr>
-      </w:pPr>
-    </w:p>
-    <w:p>
-      <w:pPr>
-        <w:bidi/>
-        <w:rPr>
-          <w:rFonts w:hint="cs"/>
-          <w:rtl/>
-          <w:lang w:bidi="ar-EG"/>
-        </w:rPr>
-      </w:pPr>
-      <w:r>
-        <w:rPr>
-          <w:rFonts w:hint="cs"/>
-          <w:rtl/>
-          <w:lang w:bidi="ar-EG"/>
-        </w:rPr>
-        <w:t xml:space="preserve">عم بوب بيقلك ان اغلب ال </w:t>
-      </w:r>
-      <w:r>
-        <w:rPr>
-          <w:lang w:bidi="ar-EG"/>
-        </w:rPr>
-        <w:t xml:space="preserve">comment </w:t>
-      </w:r>
-      <w:r>
-        <w:rPr>
-          <w:rFonts w:hint="cs"/>
-          <w:rtl/>
-          <w:lang w:bidi="ar-EG"/>
-        </w:rPr>
         <w:t xml:space="preserve"> ممكن نقول عليها </w:t>
       </w:r>
       <w:r>
@@ -10210,12 +10152,12 @@
       <w:pPr>
         <w:pStyle w:val="Heading2"/>
       </w:pPr>
-      <w:bookmarkStart w:id="14" w:name="_Toc124554201"/>
+      <w:bookmarkStart w:id="13" w:name="_Toc124554201"/>
       <w:r>
         <w:lastRenderedPageBreak/>
         <w:t>5.1- Mumbling:</w:t>
       </w:r>
-      <w:bookmarkEnd w:id="14"/>
+      <w:bookmarkEnd w:id="13"/>
     </w:p>
     <w:p/>
     <w:p>
@@ -10473,96 +10415,426 @@
           <w:lang w:bidi="ar-EG"/>
         </w:rPr>
       </w:pPr>
-    </w:p>
-    <w:p>
-      <w:pPr>
-        <w:bidi/>
-        <w:rPr>
-          <w:rtl/>
-          <w:lang w:bidi="ar-EG"/>
-        </w:rPr>
-      </w:pPr>
-    </w:p>
-    <w:p>
-      <w:pPr>
-        <w:bidi/>
-        <w:rPr>
-          <w:rtl/>
-          <w:lang w:bidi="ar-EG"/>
-        </w:rPr>
-      </w:pPr>
-    </w:p>
-    <w:p>
-      <w:pPr>
-        <w:bidi/>
-        <w:rPr>
-          <w:rtl/>
-          <w:lang w:bidi="ar-EG"/>
-        </w:rPr>
-      </w:pPr>
-    </w:p>
-    <w:p>
-      <w:pPr>
-        <w:bidi/>
-        <w:rPr>
-          <w:rtl/>
-          <w:lang w:bidi="ar-EG"/>
-        </w:rPr>
-      </w:pPr>
-    </w:p>
-    <w:p>
-      <w:pPr>
-        <w:bidi/>
-        <w:rPr>
-          <w:rtl/>
-          <w:lang w:bidi="ar-EG"/>
-        </w:rPr>
-      </w:pPr>
-    </w:p>
-    <w:p>
-      <w:pPr>
-        <w:bidi/>
-        <w:rPr>
-          <w:rtl/>
-          <w:lang w:bidi="ar-EG"/>
-        </w:rPr>
-      </w:pPr>
-    </w:p>
-    <w:p>
-      <w:pPr>
-        <w:bidi/>
-        <w:rPr>
-          <w:rtl/>
-          <w:lang w:bidi="ar-EG"/>
-        </w:rPr>
-      </w:pPr>
-    </w:p>
-    <w:p>
-      <w:pPr>
-        <w:bidi/>
-        <w:rPr>
-          <w:rtl/>
-          <w:lang w:bidi="ar-EG"/>
-        </w:rPr>
-      </w:pPr>
-    </w:p>
-    <w:p>
-      <w:pPr>
-        <w:bidi/>
-        <w:rPr>
-          <w:rtl/>
-          <w:lang w:bidi="ar-EG"/>
-        </w:rPr>
-      </w:pPr>
-    </w:p>
-    <w:p>
-      <w:pPr>
-        <w:bidi/>
-        <w:rPr>
-          <w:rtl/>
-          <w:lang w:bidi="ar-EG"/>
-        </w:rPr>
-      </w:pPr>
+      <w:r>
+        <w:rPr>
+          <w:rFonts w:ascii="TimesNewRomanPS-Bold" w:hAnsi="TimesNewRomanPS-Bold" w:cs="Arial"/>
+          <w:color w:val="231F20"/>
+          <w:sz w:val="24"/>
+          <w:szCs w:val="24"/>
+          <w:rtl/>
+          <w:lang w:bidi="ar-EG"/>
+        </w:rPr>
+        <w:drawing>
+          <wp:anchor distT="0" distB="0" distL="114300" distR="114300" simplePos="0" relativeHeight="251673600" behindDoc="0" locked="0" layoutInCell="1" allowOverlap="1" wp14:anchorId="2A7BF630" wp14:editId="70A05FE8">
+            <wp:simplePos x="0" y="0"/>
+            <wp:positionH relativeFrom="column">
+              <wp:posOffset>-334371</wp:posOffset>
+            </wp:positionH>
+            <wp:positionV relativeFrom="paragraph">
+              <wp:posOffset>214829</wp:posOffset>
+            </wp:positionV>
+            <wp:extent cx="4822719" cy="1761632"/>
+            <wp:effectExtent l="0" t="0" r="0" b="0"/>
+            <wp:wrapNone/>
+            <wp:docPr id="43" name="Picture 43"/>
+            <wp:cNvGraphicFramePr>
+              <a:graphicFrameLocks xmlns:a="http://schemas.openxmlformats.org/drawingml/2006/main" noChangeAspect="1"/>
+            </wp:cNvGraphicFramePr>
+            <a:graphic xmlns:a="http://schemas.openxmlformats.org/drawingml/2006/main">
+              <a:graphicData uri="http://schemas.openxmlformats.org/drawingml/2006/picture">
+                <pic:pic xmlns:pic="http://schemas.openxmlformats.org/drawingml/2006/picture">
+                  <pic:nvPicPr>
+                    <pic:cNvPr id="1" name=""/>
+                    <pic:cNvPicPr/>
+                  </pic:nvPicPr>
+                  <pic:blipFill>
+                    <a:blip r:embed="rId21">
+                      <a:extLst>
+                        <a:ext uri="{28A0092B-C50C-407E-A947-70E740481C1C}">
+                          <a14:useLocalDpi xmlns:a14="http://schemas.microsoft.com/office/drawing/2010/main" val="0"/>
+                        </a:ext>
+                      </a:extLst>
+                    </a:blip>
+                    <a:stretch>
+                      <a:fillRect/>
+                    </a:stretch>
+                  </pic:blipFill>
+                  <pic:spPr>
+                    <a:xfrm>
+                      <a:off x="0" y="0"/>
+                      <a:ext cx="4822719" cy="1761632"/>
+                    </a:xfrm>
+                    <a:prstGeom prst="rect">
+                      <a:avLst/>
+                    </a:prstGeom>
+                  </pic:spPr>
+                </pic:pic>
+              </a:graphicData>
+            </a:graphic>
+            <wp14:sizeRelH relativeFrom="margin">
+              <wp14:pctWidth>0</wp14:pctWidth>
+            </wp14:sizeRelH>
+            <wp14:sizeRelV relativeFrom="margin">
+              <wp14:pctHeight>0</wp14:pctHeight>
+            </wp14:sizeRelV>
+          </wp:anchor>
+        </w:drawing>
+      </w:r>
+    </w:p>
+    <w:p>
+      <w:pPr>
+        <w:bidi/>
+        <w:rPr>
+          <w:rtl/>
+          <w:lang w:bidi="ar-EG"/>
+        </w:rPr>
+      </w:pPr>
+    </w:p>
+    <w:p>
+      <w:pPr>
+        <w:bidi/>
+        <w:rPr>
+          <w:rtl/>
+          <w:lang w:bidi="ar-EG"/>
+        </w:rPr>
+      </w:pPr>
+    </w:p>
+    <w:p>
+      <w:pPr>
+        <w:bidi/>
+        <w:rPr>
+          <w:rtl/>
+          <w:lang w:bidi="ar-EG"/>
+        </w:rPr>
+      </w:pPr>
+    </w:p>
+    <w:p>
+      <w:pPr>
+        <w:bidi/>
+        <w:rPr>
+          <w:rtl/>
+          <w:lang w:bidi="ar-EG"/>
+        </w:rPr>
+      </w:pPr>
+    </w:p>
+    <w:p>
+      <w:pPr>
+        <w:bidi/>
+        <w:rPr>
+          <w:rtl/>
+          <w:lang w:bidi="ar-EG"/>
+        </w:rPr>
+      </w:pPr>
+    </w:p>
+    <w:p>
+      <w:pPr>
+        <w:bidi/>
+        <w:rPr>
+          <w:rtl/>
+          <w:lang w:bidi="ar-EG"/>
+        </w:rPr>
+      </w:pPr>
+    </w:p>
+    <w:p>
+      <w:pPr>
+        <w:bidi/>
+        <w:rPr>
+          <w:rtl/>
+          <w:lang w:bidi="ar-EG"/>
+        </w:rPr>
+      </w:pPr>
+    </w:p>
+    <w:p>
+      <w:pPr>
+        <w:bidi/>
+        <w:rPr>
+          <w:lang w:bidi="ar-EG"/>
+        </w:rPr>
+      </w:pPr>
+    </w:p>
+    <w:p>
+      <w:pPr>
+        <w:bidi/>
+        <w:rPr>
+          <w:rtl/>
+          <w:lang w:bidi="ar-EG"/>
+        </w:rPr>
+      </w:pPr>
+    </w:p>
+    <w:p>
+      <w:pPr>
+        <w:pStyle w:val="ListParagraph"/>
+        <w:numPr>
+          <w:ilvl w:val="0"/>
+          <w:numId w:val="31"/>
+        </w:numPr>
+        <w:bidi/>
+        <w:rPr>
+          <w:rFonts w:asciiTheme="majorBidi" w:hAnsiTheme="majorBidi" w:cstheme="majorBidi"/>
+          <w:lang w:bidi="ar-EG"/>
+        </w:rPr>
+      </w:pPr>
+      <w:r>
+        <w:rPr>
+          <w:rFonts w:asciiTheme="majorBidi" w:hAnsiTheme="majorBidi" w:cstheme="majorBidi"/>
+          <w:rtl/>
+          <w:lang w:bidi="ar-EG"/>
+        </w:rPr>
+        <w:t xml:space="preserve">الكومنت هنا مش واضح معنها  لما يحصل </w:t>
+      </w:r>
+      <w:r>
+        <w:rPr>
+          <w:rFonts w:asciiTheme="majorBidi" w:hAnsiTheme="majorBidi" w:cstheme="majorBidi"/>
+          <w:lang w:bidi="ar-EG"/>
+        </w:rPr>
+        <w:t xml:space="preserve">exception </w:t>
+      </w:r>
+      <w:r>
+        <w:rPr>
+          <w:rFonts w:asciiTheme="majorBidi" w:hAnsiTheme="majorBidi" w:cstheme="majorBidi"/>
+          <w:rtl/>
+          <w:lang w:bidi="ar-EG"/>
+        </w:rPr>
+        <w:t xml:space="preserve"> ف الى هيحصل ان</w:t>
+      </w:r>
+      <w:r>
+        <w:rPr>
+          <w:rFonts w:asciiTheme="majorBidi" w:hAnsiTheme="majorBidi" w:cstheme="majorBidi"/>
+          <w:rtl/>
+          <w:lang w:bidi="ar-EG"/>
+        </w:rPr>
+        <w:t xml:space="preserve"> مفش اى </w:t>
+      </w:r>
+      <w:r>
+        <w:rPr>
+          <w:rFonts w:asciiTheme="majorBidi" w:hAnsiTheme="majorBidi" w:cstheme="majorBidi"/>
+          <w:lang w:bidi="ar-EG"/>
+        </w:rPr>
+        <w:t xml:space="preserve">property </w:t>
+      </w:r>
+      <w:r>
+        <w:rPr>
+          <w:rFonts w:asciiTheme="majorBidi" w:hAnsiTheme="majorBidi" w:cstheme="majorBidi"/>
+          <w:rtl/>
+          <w:lang w:bidi="ar-EG"/>
+        </w:rPr>
+        <w:t xml:space="preserve"> وكمان  معناه ال </w:t>
+      </w:r>
+      <w:r>
+        <w:rPr>
+          <w:rFonts w:asciiTheme="majorBidi" w:hAnsiTheme="majorBidi" w:cstheme="majorBidi"/>
+          <w:lang w:bidi="ar-EG"/>
+        </w:rPr>
+        <w:t xml:space="preserve">default </w:t>
+      </w:r>
+      <w:r>
+        <w:rPr>
+          <w:rFonts w:asciiTheme="majorBidi" w:hAnsiTheme="majorBidi" w:cstheme="majorBidi"/>
+          <w:rtl/>
+          <w:lang w:bidi="ar-EG"/>
+        </w:rPr>
+        <w:t xml:space="preserve"> اتحملت بس مين الى حملها  وفين اصلا ال</w:t>
+      </w:r>
+      <w:r>
+        <w:rPr>
+          <w:rFonts w:asciiTheme="majorBidi" w:hAnsiTheme="majorBidi" w:cstheme="majorBidi"/>
+          <w:lang w:bidi="ar-EG"/>
+        </w:rPr>
+        <w:t xml:space="preserve">statement </w:t>
+      </w:r>
+      <w:r>
+        <w:rPr>
+          <w:rFonts w:asciiTheme="majorBidi" w:hAnsiTheme="majorBidi" w:cstheme="majorBidi"/>
+          <w:rtl/>
+          <w:lang w:bidi="ar-EG"/>
+        </w:rPr>
+        <w:t xml:space="preserve">  الى حملتها هل قبل  </w:t>
+      </w:r>
+      <w:r>
+        <w:rPr>
+          <w:rFonts w:asciiTheme="majorBidi" w:hAnsiTheme="majorBidi" w:cstheme="majorBidi"/>
+          <w:color w:val="231F20"/>
+        </w:rPr>
+        <w:t>loadProperties.load</w:t>
+      </w:r>
+      <w:r>
+        <w:rPr>
+          <w:rFonts w:asciiTheme="majorBidi" w:hAnsiTheme="majorBidi" w:cstheme="majorBidi"/>
+          <w:color w:val="231F20"/>
+          <w:rtl/>
+        </w:rPr>
+        <w:t xml:space="preserve"> ولا بعدها   ولا  مفروض هو يكتبها اصلا ف ال </w:t>
+      </w:r>
+      <w:r>
+        <w:rPr>
+          <w:rFonts w:asciiTheme="majorBidi" w:hAnsiTheme="majorBidi" w:cstheme="majorBidi"/>
+          <w:color w:val="231F20"/>
+        </w:rPr>
+        <w:t xml:space="preserve">catch </w:t>
+      </w:r>
+      <w:r>
+        <w:rPr>
+          <w:rFonts w:asciiTheme="majorBidi" w:hAnsiTheme="majorBidi" w:cstheme="majorBidi"/>
+          <w:color w:val="231F20"/>
+          <w:rtl/>
+          <w:lang w:bidi="ar-EG"/>
+        </w:rPr>
+        <w:t xml:space="preserve">بس  لسه مكتبش الكود بتاع ال </w:t>
+      </w:r>
+      <w:r>
+        <w:rPr>
+          <w:rFonts w:asciiTheme="majorBidi" w:hAnsiTheme="majorBidi" w:cstheme="majorBidi"/>
+          <w:color w:val="231F20"/>
+          <w:lang w:bidi="ar-EG"/>
+        </w:rPr>
+        <w:t xml:space="preserve">load </w:t>
+      </w:r>
+      <w:r>
+        <w:rPr>
+          <w:rFonts w:asciiTheme="majorBidi" w:hAnsiTheme="majorBidi" w:cstheme="majorBidi"/>
+          <w:color w:val="231F20"/>
+          <w:rtl/>
+          <w:lang w:bidi="ar-EG"/>
+        </w:rPr>
+        <w:t xml:space="preserve"> </w:t>
+      </w:r>
+      <w:r>
+        <w:rPr>
+          <w:rFonts w:asciiTheme="majorBidi" w:hAnsiTheme="majorBidi" w:cstheme="majorBidi"/>
+          <w:rtl/>
+          <w:lang w:bidi="ar-EG"/>
+        </w:rPr>
+        <w:t xml:space="preserve"> ؟ الكومنت مش موضح</w:t>
+      </w:r>
+    </w:p>
+    <w:p>
+      <w:pPr>
+        <w:pStyle w:val="ListParagraph"/>
+        <w:numPr>
+          <w:ilvl w:val="0"/>
+          <w:numId w:val="31"/>
+        </w:numPr>
+        <w:bidi/>
+        <w:rPr>
+          <w:rFonts w:asciiTheme="majorBidi" w:hAnsiTheme="majorBidi" w:cstheme="majorBidi"/>
+          <w:lang w:bidi="ar-EG"/>
+        </w:rPr>
+      </w:pPr>
+      <w:r>
+        <w:rPr>
+          <w:rFonts w:asciiTheme="majorBidi" w:hAnsiTheme="majorBidi" w:cstheme="majorBidi"/>
+          <w:rtl/>
+          <w:lang w:bidi="ar-EG"/>
+        </w:rPr>
+        <w:t>ف الحل  الوحيد عشان تكتشف هو قصده ايه ان افصح  الكود دة ف  اجزاءتانيه من ال</w:t>
+      </w:r>
+      <w:r>
+        <w:rPr>
+          <w:rFonts w:asciiTheme="majorBidi" w:hAnsiTheme="majorBidi" w:cstheme="majorBidi"/>
+          <w:lang w:bidi="ar-EG"/>
+        </w:rPr>
+        <w:t xml:space="preserve">system </w:t>
+      </w:r>
+      <w:r>
+        <w:rPr>
+          <w:rFonts w:asciiTheme="majorBidi" w:hAnsiTheme="majorBidi" w:cstheme="majorBidi"/>
+          <w:rtl/>
+          <w:lang w:bidi="ar-EG"/>
+        </w:rPr>
+        <w:t xml:space="preserve">  واى </w:t>
+      </w:r>
+      <w:r>
+        <w:rPr>
+          <w:rFonts w:asciiTheme="majorBidi" w:hAnsiTheme="majorBidi" w:cstheme="majorBidi"/>
+          <w:lang w:bidi="ar-EG"/>
+        </w:rPr>
+        <w:t xml:space="preserve">comment </w:t>
+      </w:r>
+      <w:r>
+        <w:rPr>
+          <w:rFonts w:asciiTheme="majorBidi" w:hAnsiTheme="majorBidi" w:cstheme="majorBidi"/>
+          <w:rtl/>
+          <w:lang w:bidi="ar-EG"/>
+        </w:rPr>
+        <w:t xml:space="preserve"> بيجبرك انك تفحص </w:t>
+      </w:r>
+      <w:r>
+        <w:rPr>
+          <w:rFonts w:asciiTheme="majorBidi" w:hAnsiTheme="majorBidi" w:cstheme="majorBidi"/>
+          <w:lang w:bidi="ar-EG"/>
+        </w:rPr>
+        <w:t>module</w:t>
+      </w:r>
+      <w:r>
+        <w:rPr>
+          <w:rFonts w:asciiTheme="majorBidi" w:hAnsiTheme="majorBidi" w:cstheme="majorBidi"/>
+          <w:rtl/>
+          <w:lang w:bidi="ar-EG"/>
+        </w:rPr>
+        <w:t xml:space="preserve">تانيه عشان نفهم معنى ال </w:t>
+      </w:r>
+      <w:r>
+        <w:rPr>
+          <w:rFonts w:asciiTheme="majorBidi" w:hAnsiTheme="majorBidi" w:cstheme="majorBidi"/>
+          <w:lang w:bidi="ar-EG"/>
+        </w:rPr>
+        <w:t xml:space="preserve">comment </w:t>
+      </w:r>
+      <w:r>
+        <w:rPr>
+          <w:rFonts w:asciiTheme="majorBidi" w:hAnsiTheme="majorBidi" w:cstheme="majorBidi"/>
+          <w:rtl/>
+          <w:lang w:bidi="ar-EG"/>
+        </w:rPr>
+        <w:t xml:space="preserve"> نفسه ف ال </w:t>
+      </w:r>
+      <w:r>
+        <w:rPr>
+          <w:rFonts w:asciiTheme="majorBidi" w:hAnsiTheme="majorBidi" w:cstheme="majorBidi"/>
+          <w:lang w:bidi="ar-EG"/>
+        </w:rPr>
+        <w:t xml:space="preserve">comment </w:t>
+      </w:r>
+      <w:r>
+        <w:rPr>
+          <w:rFonts w:asciiTheme="majorBidi" w:hAnsiTheme="majorBidi" w:cstheme="majorBidi"/>
+          <w:rtl/>
+          <w:lang w:bidi="ar-EG"/>
+        </w:rPr>
+        <w:t xml:space="preserve"> دة ملهوش لزمه .</w:t>
+      </w:r>
+    </w:p>
+    <w:p>
+      <w:pPr>
+        <w:bidi/>
+        <w:rPr>
+          <w:rtl/>
+          <w:lang w:bidi="ar-EG"/>
+        </w:rPr>
+      </w:pPr>
+    </w:p>
+    <w:p>
+      <w:pPr>
+        <w:pStyle w:val="Heading2"/>
+        <w:rPr>
+          <w:lang w:bidi="ar-EG"/>
+        </w:rPr>
+      </w:pPr>
+      <w:r>
+        <w:rPr>
+          <w:rFonts w:hint="cs"/>
+          <w:rtl/>
+        </w:rPr>
+        <w:t>5</w:t>
+      </w:r>
+      <w:r>
+        <w:t>.2-   Redundant Comments :</w:t>
+      </w:r>
+      <w:r>
+        <w:tab/>
+      </w:r>
+      <w:bookmarkStart w:id="14" w:name="_GoBack"/>
+      <w:bookmarkEnd w:id="14"/>
     </w:p>
     <w:p>
       <w:pPr>
@@ -11242,7 +11514,7 @@
       </w:pPr>
     </w:p>
     <w:sectPr>
-      <w:footerReference w:type="default" r:id="rId21"/>
+      <w:footerReference w:type="default" r:id="rId22"/>
       <w:pgSz w:w="12240" w:h="15840"/>
       <w:pgMar w:top="1440" w:right="1440" w:bottom="1440" w:left="1440" w:header="720" w:footer="720" w:gutter="0"/>
       <w:pgBorders w:offsetFrom="page">
@@ -17254,7 +17526,7 @@
 </file>
 
 <file path=customXml/itemProps2.xml><?xml version="1.0" encoding="utf-8"?>
-<ds:datastoreItem xmlns:ds="http://schemas.openxmlformats.org/officeDocument/2006/customXml" ds:itemID="{A30BD8B7-DB94-4E11-94B2-20603A14D804}">
+<ds:datastoreItem xmlns:ds="http://schemas.openxmlformats.org/officeDocument/2006/customXml" ds:itemID="{2229F33B-B079-4BCA-9848-D12EDC77D87C}">
   <ds:schemaRefs>
     <ds:schemaRef ds:uri="http://schemas.openxmlformats.org/officeDocument/2006/bibliography"/>
   </ds:schemaRefs>

</xml_diff>

<commit_message>
note 5.2 for  ch4
</commit_message>
<xml_diff>
--- a/ch4-Comments.docx
+++ b/ch4-Comments.docx
@@ -10816,9 +10816,6 @@
     <w:p>
       <w:pPr>
         <w:pStyle w:val="Heading2"/>
-        <w:rPr>
-          <w:lang w:bidi="ar-EG"/>
-        </w:rPr>
       </w:pPr>
       <w:r>
         <w:rPr>
@@ -10833,6 +10830,628 @@
       <w:r>
         <w:tab/>
       </w:r>
+    </w:p>
+    <w:p>
+      <w:pPr>
+        <w:bidi/>
+        <w:rPr>
+          <w:rFonts w:ascii="TimesNewRomanPS-Bold" w:hAnsi="TimesNewRomanPS-Bold" w:hint="cs"/>
+          <w:color w:val="231F20"/>
+          <w:sz w:val="24"/>
+          <w:szCs w:val="24"/>
+          <w:rtl/>
+          <w:lang w:bidi="ar-EG"/>
+        </w:rPr>
+      </w:pPr>
+      <w:r>
+        <w:rPr>
+          <w:rFonts w:ascii="TimesNewRomanPS-Bold" w:hAnsi="TimesNewRomanPS-Bold"/>
+          <w:color w:val="231F20"/>
+          <w:sz w:val="24"/>
+          <w:szCs w:val="24"/>
+        </w:rPr>
+        <w:t>Redundant Comments</w:t>
+      </w:r>
+      <w:r>
+        <w:rPr>
+          <w:rFonts w:ascii="TimesNewRomanPS-Bold" w:hAnsi="TimesNewRomanPS-Bold" w:hint="cs"/>
+          <w:color w:val="231F20"/>
+          <w:sz w:val="24"/>
+          <w:szCs w:val="24"/>
+          <w:rtl/>
+          <w:lang w:bidi="ar-EG"/>
+        </w:rPr>
+        <w:t xml:space="preserve"> يعنى ال </w:t>
+      </w:r>
+      <w:proofErr w:type="gramStart"/>
+      <w:r>
+        <w:rPr>
+          <w:rFonts w:ascii="TimesNewRomanPS-Bold" w:hAnsi="TimesNewRomanPS-Bold"/>
+          <w:color w:val="231F20"/>
+          <w:sz w:val="24"/>
+          <w:szCs w:val="24"/>
+          <w:lang w:bidi="ar-EG"/>
+        </w:rPr>
+        <w:t xml:space="preserve">comment </w:t>
+      </w:r>
+      <w:r>
+        <w:rPr>
+          <w:rFonts w:ascii="TimesNewRomanPS-Bold" w:hAnsi="TimesNewRomanPS-Bold" w:hint="cs"/>
+          <w:color w:val="231F20"/>
+          <w:sz w:val="24"/>
+          <w:szCs w:val="24"/>
+          <w:rtl/>
+          <w:lang w:bidi="ar-EG"/>
+        </w:rPr>
+        <w:t xml:space="preserve"> الزائده</w:t>
+      </w:r>
+      <w:proofErr w:type="gramEnd"/>
+      <w:r>
+        <w:rPr>
+          <w:rFonts w:ascii="TimesNewRomanPS-Bold" w:hAnsi="TimesNewRomanPS-Bold" w:hint="cs"/>
+          <w:color w:val="231F20"/>
+          <w:sz w:val="24"/>
+          <w:szCs w:val="24"/>
+          <w:rtl/>
+          <w:lang w:bidi="ar-EG"/>
+        </w:rPr>
+        <w:t xml:space="preserve"> او ال ملهاش لزمه. وناخد مثال على طول </w:t>
+      </w:r>
+    </w:p>
+    <w:p>
+      <w:pPr>
+        <w:bidi/>
+        <w:rPr>
+          <w:rFonts w:ascii="TimesNewRomanPS-Bold" w:hAnsi="TimesNewRomanPS-Bold" w:hint="cs"/>
+          <w:color w:val="231F20"/>
+          <w:sz w:val="24"/>
+          <w:szCs w:val="24"/>
+          <w:rtl/>
+          <w:lang w:bidi="ar-EG"/>
+        </w:rPr>
+      </w:pPr>
+      <w:r>
+        <w:rPr>
+          <w:rFonts w:ascii="TimesNewRomanPS-Bold" w:hAnsi="TimesNewRomanPS-Bold" w:cs="Arial"/>
+          <w:color w:val="231F20"/>
+          <w:sz w:val="24"/>
+          <w:szCs w:val="24"/>
+          <w:rtl/>
+          <w:lang w:bidi="ar-EG"/>
+        </w:rPr>
+        <w:drawing>
+          <wp:anchor distT="0" distB="0" distL="114300" distR="114300" simplePos="0" relativeHeight="251674624" behindDoc="0" locked="0" layoutInCell="1" allowOverlap="1" wp14:anchorId="7D394F7D" wp14:editId="1AAB744F">
+            <wp:simplePos x="0" y="0"/>
+            <wp:positionH relativeFrom="column">
+              <wp:posOffset>-54325</wp:posOffset>
+            </wp:positionH>
+            <wp:positionV relativeFrom="paragraph">
+              <wp:posOffset>45872</wp:posOffset>
+            </wp:positionV>
+            <wp:extent cx="4831307" cy="1896391"/>
+            <wp:effectExtent l="0" t="0" r="7620" b="8890"/>
+            <wp:wrapNone/>
+            <wp:docPr id="44" name="Picture 44"/>
+            <wp:cNvGraphicFramePr>
+              <a:graphicFrameLocks xmlns:a="http://schemas.openxmlformats.org/drawingml/2006/main" noChangeAspect="1"/>
+            </wp:cNvGraphicFramePr>
+            <a:graphic xmlns:a="http://schemas.openxmlformats.org/drawingml/2006/main">
+              <a:graphicData uri="http://schemas.openxmlformats.org/drawingml/2006/picture">
+                <pic:pic xmlns:pic="http://schemas.openxmlformats.org/drawingml/2006/picture">
+                  <pic:nvPicPr>
+                    <pic:cNvPr id="1" name=""/>
+                    <pic:cNvPicPr/>
+                  </pic:nvPicPr>
+                  <pic:blipFill>
+                    <a:blip r:embed="rId22">
+                      <a:extLst>
+                        <a:ext uri="{28A0092B-C50C-407E-A947-70E740481C1C}">
+                          <a14:useLocalDpi xmlns:a14="http://schemas.microsoft.com/office/drawing/2010/main" val="0"/>
+                        </a:ext>
+                      </a:extLst>
+                    </a:blip>
+                    <a:stretch>
+                      <a:fillRect/>
+                    </a:stretch>
+                  </pic:blipFill>
+                  <pic:spPr>
+                    <a:xfrm>
+                      <a:off x="0" y="0"/>
+                      <a:ext cx="4831307" cy="1896391"/>
+                    </a:xfrm>
+                    <a:prstGeom prst="rect">
+                      <a:avLst/>
+                    </a:prstGeom>
+                  </pic:spPr>
+                </pic:pic>
+              </a:graphicData>
+            </a:graphic>
+            <wp14:sizeRelH relativeFrom="margin">
+              <wp14:pctWidth>0</wp14:pctWidth>
+            </wp14:sizeRelH>
+            <wp14:sizeRelV relativeFrom="margin">
+              <wp14:pctHeight>0</wp14:pctHeight>
+            </wp14:sizeRelV>
+          </wp:anchor>
+        </w:drawing>
+      </w:r>
+    </w:p>
+    <w:p>
+      <w:pPr>
+        <w:bidi/>
+        <w:rPr>
+          <w:rFonts w:hint="cs"/>
+          <w:rtl/>
+          <w:lang w:bidi="ar-EG"/>
+        </w:rPr>
+      </w:pPr>
+    </w:p>
+    <w:p>
+      <w:pPr>
+        <w:bidi/>
+        <w:rPr>
+          <w:rtl/>
+          <w:lang w:bidi="ar-EG"/>
+        </w:rPr>
+      </w:pPr>
+    </w:p>
+    <w:p>
+      <w:pPr>
+        <w:bidi/>
+        <w:rPr>
+          <w:rtl/>
+          <w:lang w:bidi="ar-EG"/>
+        </w:rPr>
+      </w:pPr>
+    </w:p>
+    <w:p>
+      <w:pPr>
+        <w:bidi/>
+        <w:rPr>
+          <w:rtl/>
+          <w:lang w:bidi="ar-EG"/>
+        </w:rPr>
+      </w:pPr>
+    </w:p>
+    <w:p>
+      <w:pPr>
+        <w:bidi/>
+        <w:rPr>
+          <w:rtl/>
+          <w:lang w:bidi="ar-EG"/>
+        </w:rPr>
+      </w:pPr>
+    </w:p>
+    <w:p>
+      <w:pPr>
+        <w:bidi/>
+        <w:rPr>
+          <w:rtl/>
+          <w:lang w:bidi="ar-EG"/>
+        </w:rPr>
+      </w:pPr>
+    </w:p>
+    <w:p>
+      <w:pPr>
+        <w:bidi/>
+        <w:rPr>
+          <w:rtl/>
+          <w:lang w:bidi="ar-EG"/>
+        </w:rPr>
+      </w:pPr>
+    </w:p>
+    <w:p>
+      <w:pPr>
+        <w:bidi/>
+        <w:rPr>
+          <w:rtl/>
+          <w:lang w:bidi="ar-EG"/>
+        </w:rPr>
+      </w:pPr>
+    </w:p>
+    <w:p>
+      <w:pPr>
+        <w:pStyle w:val="ListParagraph"/>
+        <w:numPr>
+          <w:ilvl w:val="0"/>
+          <w:numId w:val="31"/>
+        </w:numPr>
+        <w:bidi/>
+        <w:rPr>
+          <w:rFonts w:hint="cs"/>
+          <w:lang w:bidi="ar-EG"/>
+        </w:rPr>
+      </w:pPr>
+      <w:r>
+        <w:rPr>
+          <w:rFonts w:hint="cs"/>
+          <w:rtl/>
+          <w:lang w:bidi="ar-EG"/>
+        </w:rPr>
+        <w:t>ف الصوره الى فاتت ال</w:t>
+      </w:r>
+      <w:r>
+        <w:rPr>
+          <w:lang w:bidi="ar-EG"/>
+        </w:rPr>
+        <w:t xml:space="preserve">comment </w:t>
+      </w:r>
+      <w:r>
+        <w:rPr>
+          <w:rFonts w:hint="cs"/>
+          <w:rtl/>
+          <w:lang w:bidi="ar-EG"/>
+        </w:rPr>
+        <w:t xml:space="preserve"> الى فى اول الاسكرين ده ملهوش لزمه مش بيوضح نيه ولا بيفسر الكود . هو بيغرى الى هيقراء الكو</w:t>
+      </w:r>
+      <w:r>
+        <w:rPr>
+          <w:rFonts w:hint="cs"/>
+          <w:rtl/>
+          <w:lang w:bidi="ar-EG"/>
+        </w:rPr>
+        <w:t xml:space="preserve">د انه يقبل عدم الدقه بدال الفهم الحقيقى الدقيق . </w:t>
+      </w:r>
+    </w:p>
+    <w:p>
+      <w:pPr>
+        <w:pStyle w:val="ListParagraph"/>
+        <w:numPr>
+          <w:ilvl w:val="0"/>
+          <w:numId w:val="31"/>
+        </w:numPr>
+        <w:bidi/>
+        <w:rPr>
+          <w:lang w:bidi="ar-EG"/>
+        </w:rPr>
+      </w:pPr>
+      <w:r>
+        <w:rPr>
+          <w:rFonts w:hint="cs"/>
+          <w:rtl/>
+          <w:lang w:bidi="ar-EG"/>
+        </w:rPr>
+        <w:lastRenderedPageBreak/>
+        <w:t xml:space="preserve">ف المضوع عامل زى تاجر العربيات الى بيقلك خد العربيه ومتبصش ف الكبوت عشان الدنيا خربانه جوه . </w:t>
+      </w:r>
+    </w:p>
+    <w:p>
+      <w:pPr>
+        <w:bidi/>
+        <w:ind w:left="360"/>
+        <w:rPr>
+          <w:rtl/>
+          <w:lang w:bidi="ar-EG"/>
+        </w:rPr>
+      </w:pPr>
+    </w:p>
+    <w:p>
+      <w:pPr>
+        <w:bidi/>
+        <w:ind w:left="360"/>
+        <w:rPr>
+          <w:rFonts w:hint="cs"/>
+          <w:lang w:bidi="ar-EG"/>
+        </w:rPr>
+      </w:pPr>
+    </w:p>
+    <w:p>
+      <w:pPr>
+        <w:bidi/>
+        <w:rPr>
+          <w:rtl/>
+          <w:lang w:bidi="ar-EG"/>
+        </w:rPr>
+      </w:pPr>
+      <w:r>
+        <w:rPr>
+          <w:rFonts w:hint="cs"/>
+          <w:rtl/>
+          <w:lang w:bidi="ar-EG"/>
+        </w:rPr>
+        <w:t xml:space="preserve">ناخد مثال كمان : الكومنت الى ف الكود دى ملهاش اى لزمه دى كمان بتخفى الكود .ف شوف الاسكرين كويس ومتعملش زيها </w:t>
+      </w:r>
+    </w:p>
+    <w:p>
+      <w:pPr>
+        <w:bidi/>
+        <w:rPr>
+          <w:rtl/>
+          <w:lang w:bidi="ar-EG"/>
+        </w:rPr>
+      </w:pPr>
+      <w:r>
+        <w:rPr>
+          <w:rFonts w:cs="Arial"/>
+          <w:rtl/>
+          <w:lang w:bidi="ar-EG"/>
+        </w:rPr>
+        <w:drawing>
+          <wp:anchor distT="0" distB="0" distL="114300" distR="114300" simplePos="0" relativeHeight="251675648" behindDoc="0" locked="0" layoutInCell="1" allowOverlap="1" wp14:anchorId="164D8C3F" wp14:editId="3809FC78">
+            <wp:simplePos x="0" y="0"/>
+            <wp:positionH relativeFrom="column">
+              <wp:posOffset>-239527</wp:posOffset>
+            </wp:positionH>
+            <wp:positionV relativeFrom="paragraph">
+              <wp:posOffset>159111</wp:posOffset>
+            </wp:positionV>
+            <wp:extent cx="3289110" cy="3333729"/>
+            <wp:effectExtent l="0" t="0" r="6985" b="635"/>
+            <wp:wrapNone/>
+            <wp:docPr id="45" name="Picture 45"/>
+            <wp:cNvGraphicFramePr>
+              <a:graphicFrameLocks xmlns:a="http://schemas.openxmlformats.org/drawingml/2006/main" noChangeAspect="1"/>
+            </wp:cNvGraphicFramePr>
+            <a:graphic xmlns:a="http://schemas.openxmlformats.org/drawingml/2006/main">
+              <a:graphicData uri="http://schemas.openxmlformats.org/drawingml/2006/picture">
+                <pic:pic xmlns:pic="http://schemas.openxmlformats.org/drawingml/2006/picture">
+                  <pic:nvPicPr>
+                    <pic:cNvPr id="1" name=""/>
+                    <pic:cNvPicPr/>
+                  </pic:nvPicPr>
+                  <pic:blipFill>
+                    <a:blip r:embed="rId23">
+                      <a:extLst>
+                        <a:ext uri="{28A0092B-C50C-407E-A947-70E740481C1C}">
+                          <a14:useLocalDpi xmlns:a14="http://schemas.microsoft.com/office/drawing/2010/main" val="0"/>
+                        </a:ext>
+                      </a:extLst>
+                    </a:blip>
+                    <a:stretch>
+                      <a:fillRect/>
+                    </a:stretch>
+                  </pic:blipFill>
+                  <pic:spPr>
+                    <a:xfrm>
+                      <a:off x="0" y="0"/>
+                      <a:ext cx="3289110" cy="3333729"/>
+                    </a:xfrm>
+                    <a:prstGeom prst="rect">
+                      <a:avLst/>
+                    </a:prstGeom>
+                  </pic:spPr>
+                </pic:pic>
+              </a:graphicData>
+            </a:graphic>
+          </wp:anchor>
+        </w:drawing>
+      </w:r>
+    </w:p>
+    <w:p>
+      <w:pPr>
+        <w:bidi/>
+        <w:rPr>
+          <w:rtl/>
+          <w:lang w:bidi="ar-EG"/>
+        </w:rPr>
+      </w:pPr>
+    </w:p>
+    <w:p>
+      <w:pPr>
+        <w:bidi/>
+        <w:rPr>
+          <w:rtl/>
+          <w:lang w:bidi="ar-EG"/>
+        </w:rPr>
+      </w:pPr>
+    </w:p>
+    <w:p>
+      <w:pPr>
+        <w:bidi/>
+        <w:rPr>
+          <w:rtl/>
+          <w:lang w:bidi="ar-EG"/>
+        </w:rPr>
+      </w:pPr>
+    </w:p>
+    <w:p>
+      <w:pPr>
+        <w:bidi/>
+        <w:rPr>
+          <w:rtl/>
+          <w:lang w:bidi="ar-EG"/>
+        </w:rPr>
+      </w:pPr>
+    </w:p>
+    <w:p>
+      <w:pPr>
+        <w:bidi/>
+        <w:rPr>
+          <w:rtl/>
+          <w:lang w:bidi="ar-EG"/>
+        </w:rPr>
+      </w:pPr>
+    </w:p>
+    <w:p>
+      <w:pPr>
+        <w:bidi/>
+        <w:rPr>
+          <w:rtl/>
+          <w:lang w:bidi="ar-EG"/>
+        </w:rPr>
+      </w:pPr>
+    </w:p>
+    <w:p>
+      <w:pPr>
+        <w:bidi/>
+        <w:rPr>
+          <w:rtl/>
+          <w:lang w:bidi="ar-EG"/>
+        </w:rPr>
+      </w:pPr>
+    </w:p>
+    <w:p>
+      <w:pPr>
+        <w:bidi/>
+        <w:rPr>
+          <w:rtl/>
+          <w:lang w:bidi="ar-EG"/>
+        </w:rPr>
+      </w:pPr>
+    </w:p>
+    <w:p>
+      <w:pPr>
+        <w:bidi/>
+        <w:rPr>
+          <w:rtl/>
+          <w:lang w:bidi="ar-EG"/>
+        </w:rPr>
+      </w:pPr>
+    </w:p>
+    <w:p>
+      <w:pPr>
+        <w:bidi/>
+        <w:rPr>
+          <w:rtl/>
+          <w:lang w:bidi="ar-EG"/>
+        </w:rPr>
+      </w:pPr>
+    </w:p>
+    <w:p>
+      <w:pPr>
+        <w:bidi/>
+        <w:rPr>
+          <w:rtl/>
+          <w:lang w:bidi="ar-EG"/>
+        </w:rPr>
+      </w:pPr>
+    </w:p>
+    <w:p>
+      <w:pPr>
+        <w:bidi/>
+        <w:rPr>
+          <w:rtl/>
+          <w:lang w:bidi="ar-EG"/>
+        </w:rPr>
+      </w:pPr>
+    </w:p>
+    <w:p>
+      <w:pPr>
+        <w:bidi/>
+        <w:rPr>
+          <w:rtl/>
+          <w:lang w:bidi="ar-EG"/>
+        </w:rPr>
+      </w:pPr>
+    </w:p>
+    <w:p>
+      <w:pPr>
+        <w:bidi/>
+        <w:rPr>
+          <w:rtl/>
+          <w:lang w:bidi="ar-EG"/>
+        </w:rPr>
+      </w:pPr>
+    </w:p>
+    <w:p>
+      <w:pPr>
+        <w:bidi/>
+        <w:rPr>
+          <w:rtl/>
+          <w:lang w:bidi="ar-EG"/>
+        </w:rPr>
+      </w:pPr>
+    </w:p>
+    <w:p>
+      <w:pPr>
+        <w:bidi/>
+        <w:rPr>
+          <w:rtl/>
+          <w:lang w:bidi="ar-EG"/>
+        </w:rPr>
+      </w:pPr>
+    </w:p>
+    <w:p>
+      <w:pPr>
+        <w:pStyle w:val="Heading2"/>
+      </w:pPr>
+      <w:r>
+        <w:rPr>
+          <w:rFonts w:hint="cs"/>
+          <w:rtl/>
+        </w:rPr>
+        <w:t>5</w:t>
+      </w:r>
+      <w:r>
+        <w:t xml:space="preserve">.3- </w:t>
+      </w:r>
+      <w:r>
+        <w:t>Misleading Comments</w:t>
+      </w:r>
+      <w:r>
+        <w:t xml:space="preserve">: </w:t>
+      </w:r>
+    </w:p>
+    <w:p>
+      <w:pPr>
+        <w:bidi/>
+      </w:pPr>
+    </w:p>
+    <w:p>
+      <w:pPr>
+        <w:bidi/>
+        <w:rPr>
+          <w:rFonts w:hint="cs"/>
+          <w:rtl/>
+          <w:lang w:bidi="ar-EG"/>
+        </w:rPr>
+      </w:pPr>
+      <w:r>
+        <w:t>Misleading Comments</w:t>
+      </w:r>
+      <w:r>
+        <w:rPr>
+          <w:rFonts w:hint="cs"/>
+          <w:rtl/>
+          <w:lang w:bidi="ar-EG"/>
+        </w:rPr>
+        <w:t xml:space="preserve"> يعنى </w:t>
+      </w:r>
+      <w:proofErr w:type="gramStart"/>
+      <w:r>
+        <w:rPr>
+          <w:rFonts w:hint="cs"/>
+          <w:rtl/>
+          <w:lang w:bidi="ar-EG"/>
+        </w:rPr>
+        <w:t>الكومنت  المضلله</w:t>
+      </w:r>
+      <w:proofErr w:type="gramEnd"/>
+      <w:r>
+        <w:rPr>
+          <w:rFonts w:hint="cs"/>
+          <w:rtl/>
+          <w:lang w:bidi="ar-EG"/>
+        </w:rPr>
+        <w:t xml:space="preserve"> . مع كل النوايه الحسنه اوقات المبرمج  بيكتب حجات مضلله </w:t>
+      </w:r>
+    </w:p>
+    <w:p>
+      <w:pPr>
+        <w:bidi/>
+        <w:rPr>
+          <w:rtl/>
+          <w:lang w:bidi="ar-EG"/>
+        </w:rPr>
+      </w:pPr>
+    </w:p>
+    <w:p>
+      <w:pPr>
+        <w:bidi/>
+        <w:rPr>
+          <w:rtl/>
+          <w:lang w:bidi="ar-EG"/>
+        </w:rPr>
+      </w:pPr>
+    </w:p>
+    <w:p>
+      <w:pPr>
+        <w:bidi/>
+        <w:rPr>
+          <w:rtl/>
+          <w:lang w:bidi="ar-EG"/>
+        </w:rPr>
+      </w:pPr>
       <w:bookmarkStart w:id="14" w:name="_GoBack"/>
       <w:bookmarkEnd w:id="14"/>
     </w:p>
@@ -10849,267 +11468,6 @@
       <w:pPr>
         <w:bidi/>
         <w:rPr>
-          <w:rtl/>
-          <w:lang w:bidi="ar-EG"/>
-        </w:rPr>
-      </w:pPr>
-    </w:p>
-    <w:p>
-      <w:pPr>
-        <w:bidi/>
-        <w:rPr>
-          <w:rtl/>
-          <w:lang w:bidi="ar-EG"/>
-        </w:rPr>
-      </w:pPr>
-    </w:p>
-    <w:p>
-      <w:pPr>
-        <w:bidi/>
-        <w:rPr>
-          <w:rtl/>
-          <w:lang w:bidi="ar-EG"/>
-        </w:rPr>
-      </w:pPr>
-    </w:p>
-    <w:p>
-      <w:pPr>
-        <w:bidi/>
-        <w:rPr>
-          <w:rtl/>
-          <w:lang w:bidi="ar-EG"/>
-        </w:rPr>
-      </w:pPr>
-    </w:p>
-    <w:p>
-      <w:pPr>
-        <w:bidi/>
-        <w:rPr>
-          <w:rtl/>
-          <w:lang w:bidi="ar-EG"/>
-        </w:rPr>
-      </w:pPr>
-    </w:p>
-    <w:p>
-      <w:pPr>
-        <w:bidi/>
-        <w:rPr>
-          <w:rtl/>
-          <w:lang w:bidi="ar-EG"/>
-        </w:rPr>
-      </w:pPr>
-    </w:p>
-    <w:p>
-      <w:pPr>
-        <w:bidi/>
-        <w:rPr>
-          <w:rtl/>
-          <w:lang w:bidi="ar-EG"/>
-        </w:rPr>
-      </w:pPr>
-    </w:p>
-    <w:p>
-      <w:pPr>
-        <w:bidi/>
-        <w:rPr>
-          <w:rtl/>
-          <w:lang w:bidi="ar-EG"/>
-        </w:rPr>
-      </w:pPr>
-    </w:p>
-    <w:p>
-      <w:pPr>
-        <w:bidi/>
-        <w:rPr>
-          <w:rtl/>
-          <w:lang w:bidi="ar-EG"/>
-        </w:rPr>
-      </w:pPr>
-    </w:p>
-    <w:p>
-      <w:pPr>
-        <w:bidi/>
-        <w:rPr>
-          <w:rtl/>
-          <w:lang w:bidi="ar-EG"/>
-        </w:rPr>
-      </w:pPr>
-    </w:p>
-    <w:p>
-      <w:pPr>
-        <w:bidi/>
-        <w:rPr>
-          <w:rtl/>
-          <w:lang w:bidi="ar-EG"/>
-        </w:rPr>
-      </w:pPr>
-    </w:p>
-    <w:p>
-      <w:pPr>
-        <w:bidi/>
-        <w:rPr>
-          <w:rtl/>
-          <w:lang w:bidi="ar-EG"/>
-        </w:rPr>
-      </w:pPr>
-    </w:p>
-    <w:p>
-      <w:pPr>
-        <w:bidi/>
-        <w:rPr>
-          <w:rtl/>
-          <w:lang w:bidi="ar-EG"/>
-        </w:rPr>
-      </w:pPr>
-    </w:p>
-    <w:p>
-      <w:pPr>
-        <w:bidi/>
-        <w:rPr>
-          <w:rtl/>
-          <w:lang w:bidi="ar-EG"/>
-        </w:rPr>
-      </w:pPr>
-    </w:p>
-    <w:p>
-      <w:pPr>
-        <w:bidi/>
-        <w:rPr>
-          <w:rtl/>
-          <w:lang w:bidi="ar-EG"/>
-        </w:rPr>
-      </w:pPr>
-    </w:p>
-    <w:p>
-      <w:pPr>
-        <w:bidi/>
-        <w:rPr>
-          <w:rtl/>
-          <w:lang w:bidi="ar-EG"/>
-        </w:rPr>
-      </w:pPr>
-    </w:p>
-    <w:p>
-      <w:pPr>
-        <w:bidi/>
-        <w:rPr>
-          <w:rtl/>
-          <w:lang w:bidi="ar-EG"/>
-        </w:rPr>
-      </w:pPr>
-    </w:p>
-    <w:p>
-      <w:pPr>
-        <w:bidi/>
-        <w:rPr>
-          <w:rtl/>
-          <w:lang w:bidi="ar-EG"/>
-        </w:rPr>
-      </w:pPr>
-    </w:p>
-    <w:p>
-      <w:pPr>
-        <w:bidi/>
-        <w:rPr>
-          <w:rtl/>
-          <w:lang w:bidi="ar-EG"/>
-        </w:rPr>
-      </w:pPr>
-    </w:p>
-    <w:p>
-      <w:pPr>
-        <w:bidi/>
-        <w:rPr>
-          <w:rtl/>
-          <w:lang w:bidi="ar-EG"/>
-        </w:rPr>
-      </w:pPr>
-    </w:p>
-    <w:p>
-      <w:pPr>
-        <w:bidi/>
-        <w:rPr>
-          <w:rtl/>
-          <w:lang w:bidi="ar-EG"/>
-        </w:rPr>
-      </w:pPr>
-    </w:p>
-    <w:p>
-      <w:pPr>
-        <w:bidi/>
-        <w:rPr>
-          <w:rtl/>
-          <w:lang w:bidi="ar-EG"/>
-        </w:rPr>
-      </w:pPr>
-    </w:p>
-    <w:p>
-      <w:pPr>
-        <w:bidi/>
-        <w:rPr>
-          <w:rtl/>
-          <w:lang w:bidi="ar-EG"/>
-        </w:rPr>
-      </w:pPr>
-    </w:p>
-    <w:p>
-      <w:pPr>
-        <w:bidi/>
-        <w:rPr>
-          <w:rtl/>
-          <w:lang w:bidi="ar-EG"/>
-        </w:rPr>
-      </w:pPr>
-    </w:p>
-    <w:p>
-      <w:pPr>
-        <w:bidi/>
-        <w:rPr>
-          <w:rtl/>
-          <w:lang w:bidi="ar-EG"/>
-        </w:rPr>
-      </w:pPr>
-    </w:p>
-    <w:p>
-      <w:pPr>
-        <w:bidi/>
-        <w:rPr>
-          <w:rtl/>
-          <w:lang w:bidi="ar-EG"/>
-        </w:rPr>
-      </w:pPr>
-    </w:p>
-    <w:p>
-      <w:pPr>
-        <w:bidi/>
-        <w:rPr>
-          <w:rtl/>
-          <w:lang w:bidi="ar-EG"/>
-        </w:rPr>
-      </w:pPr>
-    </w:p>
-    <w:p>
-      <w:pPr>
-        <w:bidi/>
-        <w:rPr>
-          <w:rtl/>
-          <w:lang w:bidi="ar-EG"/>
-        </w:rPr>
-      </w:pPr>
-    </w:p>
-    <w:p>
-      <w:pPr>
-        <w:bidi/>
-        <w:rPr>
-          <w:rtl/>
-          <w:lang w:bidi="ar-EG"/>
-        </w:rPr>
-      </w:pPr>
-    </w:p>
-    <w:p>
-      <w:pPr>
-        <w:bidi/>
-        <w:rPr>
           <w:rFonts w:hint="cs"/>
           <w:rtl/>
           <w:lang w:bidi="ar-EG"/>
@@ -11514,7 +11872,7 @@
       </w:pPr>
     </w:p>
     <w:sectPr>
-      <w:footerReference w:type="default" r:id="rId22"/>
+      <w:footerReference w:type="default" r:id="rId24"/>
       <w:pgSz w:w="12240" w:h="15840"/>
       <w:pgMar w:top="1440" w:right="1440" w:bottom="1440" w:left="1440" w:header="720" w:footer="720" w:gutter="0"/>
       <w:pgBorders w:offsetFrom="page">
@@ -11739,7 +12097,7 @@
               <w:sz w:val="18"/>
               <w:szCs w:val="18"/>
             </w:rPr>
-            <w:t>9</w:t>
+            <w:t>8</w:t>
           </w:r>
           <w:r>
             <w:rPr>
@@ -17526,7 +17884,7 @@
 </file>
 
 <file path=customXml/itemProps2.xml><?xml version="1.0" encoding="utf-8"?>
-<ds:datastoreItem xmlns:ds="http://schemas.openxmlformats.org/officeDocument/2006/customXml" ds:itemID="{2229F33B-B079-4BCA-9848-D12EDC77D87C}">
+<ds:datastoreItem xmlns:ds="http://schemas.openxmlformats.org/officeDocument/2006/customXml" ds:itemID="{60978505-CE49-4636-A251-CC36AA4CD8DA}">
   <ds:schemaRefs>
     <ds:schemaRef ds:uri="http://schemas.openxmlformats.org/officeDocument/2006/bibliography"/>
   </ds:schemaRefs>

</xml_diff>

<commit_message>
note 5.4 for  ch4
</commit_message>
<xml_diff>
--- a/ch4-Comments.docx
+++ b/ch4-Comments.docx
@@ -3685,13 +3685,41 @@
                                     <w:text/>
                                   </w:sdtPr>
                                   <w:sdtContent>
+                                    <w:proofErr w:type="spellStart"/>
                                     <w:r>
                                       <w:rPr>
                                         <w:color w:val="1CADE4" w:themeColor="accent1"/>
                                         <w:sz w:val="26"/>
                                         <w:szCs w:val="26"/>
                                       </w:rPr>
-                                      <w:t>Abdurahman Gamal Ahmed</w:t>
+                                      <w:t>Abdurahman</w:t>
+                                    </w:r>
+                                    <w:proofErr w:type="spellEnd"/>
+                                    <w:r>
+                                      <w:rPr>
+                                        <w:color w:val="1CADE4" w:themeColor="accent1"/>
+                                        <w:sz w:val="26"/>
+                                        <w:szCs w:val="26"/>
+                                      </w:rPr>
+                                      <w:t xml:space="preserve"> </w:t>
+                                    </w:r>
+                                    <w:proofErr w:type="spellStart"/>
+                                    <w:r>
+                                      <w:rPr>
+                                        <w:color w:val="1CADE4" w:themeColor="accent1"/>
+                                        <w:sz w:val="26"/>
+                                        <w:szCs w:val="26"/>
+                                      </w:rPr>
+                                      <w:t>Gamal</w:t>
+                                    </w:r>
+                                    <w:proofErr w:type="spellEnd"/>
+                                    <w:r>
+                                      <w:rPr>
+                                        <w:color w:val="1CADE4" w:themeColor="accent1"/>
+                                        <w:sz w:val="26"/>
+                                        <w:szCs w:val="26"/>
+                                      </w:rPr>
+                                      <w:t xml:space="preserve"> Ahmed</w:t>
                                     </w:r>
                                   </w:sdtContent>
                                 </w:sdt>
@@ -3778,13 +3806,41 @@
                               <w:text/>
                             </w:sdtPr>
                             <w:sdtContent>
+                              <w:proofErr w:type="spellStart"/>
                               <w:r>
                                 <w:rPr>
                                   <w:color w:val="1CADE4" w:themeColor="accent1"/>
                                   <w:sz w:val="26"/>
                                   <w:szCs w:val="26"/>
                                 </w:rPr>
-                                <w:t>Abdurahman Gamal Ahmed</w:t>
+                                <w:t>Abdurahman</w:t>
+                              </w:r>
+                              <w:proofErr w:type="spellEnd"/>
+                              <w:r>
+                                <w:rPr>
+                                  <w:color w:val="1CADE4" w:themeColor="accent1"/>
+                                  <w:sz w:val="26"/>
+                                  <w:szCs w:val="26"/>
+                                </w:rPr>
+                                <w:t xml:space="preserve"> </w:t>
+                              </w:r>
+                              <w:proofErr w:type="spellStart"/>
+                              <w:r>
+                                <w:rPr>
+                                  <w:color w:val="1CADE4" w:themeColor="accent1"/>
+                                  <w:sz w:val="26"/>
+                                  <w:szCs w:val="26"/>
+                                </w:rPr>
+                                <w:t>Gamal</w:t>
+                              </w:r>
+                              <w:proofErr w:type="spellEnd"/>
+                              <w:r>
+                                <w:rPr>
+                                  <w:color w:val="1CADE4" w:themeColor="accent1"/>
+                                  <w:sz w:val="26"/>
+                                  <w:szCs w:val="26"/>
+                                </w:rPr>
+                                <w:t xml:space="preserve"> Ahmed</w:t>
                               </w:r>
                             </w:sdtContent>
                           </w:sdt>
@@ -4259,7 +4315,7 @@
           <w:r>
             <w:fldChar w:fldCharType="separate"/>
           </w:r>
-          <w:hyperlink w:anchor="_Toc124554188" w:history="1">
+          <w:hyperlink w:anchor="_Toc124557707" w:history="1">
             <w:r>
               <w:rPr>
                 <w:rStyle w:val="Hyperlink"/>
@@ -4296,7 +4352,7 @@
                 <w:noProof/>
                 <w:webHidden/>
               </w:rPr>
-              <w:instrText xml:space="preserve"> PAGEREF _Toc124554188 \h </w:instrText>
+              <w:instrText xml:space="preserve"> PAGEREF _Toc124557707 \h </w:instrText>
             </w:r>
             <w:r>
               <w:rPr>
@@ -4338,7 +4394,7 @@
               <w:noProof/>
             </w:rPr>
           </w:pPr>
-          <w:hyperlink w:anchor="_Toc124554189" w:history="1">
+          <w:hyperlink w:anchor="_Toc124557708" w:history="1">
             <w:r>
               <w:rPr>
                 <w:rStyle w:val="Hyperlink"/>
@@ -4382,7 +4438,7 @@
                 <w:noProof/>
                 <w:webHidden/>
               </w:rPr>
-              <w:instrText xml:space="preserve"> PAGEREF _Toc124554189 \h </w:instrText>
+              <w:instrText xml:space="preserve"> PAGEREF _Toc124557708 \h </w:instrText>
             </w:r>
             <w:r>
               <w:rPr>
@@ -4424,7 +4480,7 @@
               <w:noProof/>
             </w:rPr>
           </w:pPr>
-          <w:hyperlink w:anchor="_Toc124554190" w:history="1">
+          <w:hyperlink w:anchor="_Toc124557709" w:history="1">
             <w:r>
               <w:rPr>
                 <w:rStyle w:val="Hyperlink"/>
@@ -4468,7 +4524,7 @@
                 <w:noProof/>
                 <w:webHidden/>
               </w:rPr>
-              <w:instrText xml:space="preserve"> PAGEREF _Toc124554190 \h </w:instrText>
+              <w:instrText xml:space="preserve"> PAGEREF _Toc124557709 \h </w:instrText>
             </w:r>
             <w:r>
               <w:rPr>
@@ -4488,7 +4544,7 @@
                 <w:noProof/>
                 <w:webHidden/>
               </w:rPr>
-              <w:t>2</w:t>
+              <w:t>3</w:t>
             </w:r>
             <w:r>
               <w:rPr>
@@ -4510,7 +4566,7 @@
               <w:noProof/>
             </w:rPr>
           </w:pPr>
-          <w:hyperlink w:anchor="_Toc124554191" w:history="1">
+          <w:hyperlink w:anchor="_Toc124557710" w:history="1">
             <w:r>
               <w:rPr>
                 <w:rStyle w:val="Hyperlink"/>
@@ -4553,7 +4609,7 @@
                 <w:noProof/>
                 <w:webHidden/>
               </w:rPr>
-              <w:instrText xml:space="preserve"> PAGEREF _Toc124554191 \h </w:instrText>
+              <w:instrText xml:space="preserve"> PAGEREF _Toc124557710 \h </w:instrText>
             </w:r>
             <w:r>
               <w:rPr>
@@ -4595,7 +4651,7 @@
               <w:noProof/>
             </w:rPr>
           </w:pPr>
-          <w:hyperlink w:anchor="_Toc124554192" w:history="1">
+          <w:hyperlink w:anchor="_Toc124557711" w:history="1">
             <w:r>
               <w:rPr>
                 <w:rStyle w:val="Hyperlink"/>
@@ -4650,7 +4706,7 @@
                 <w:noProof/>
                 <w:webHidden/>
               </w:rPr>
-              <w:instrText xml:space="preserve"> PAGEREF _Toc124554192 \h </w:instrText>
+              <w:instrText xml:space="preserve"> PAGEREF _Toc124557711 \h </w:instrText>
             </w:r>
             <w:r>
               <w:rPr>
@@ -4692,7 +4748,7 @@
               <w:noProof/>
             </w:rPr>
           </w:pPr>
-          <w:hyperlink w:anchor="_Toc124554193" w:history="1">
+          <w:hyperlink w:anchor="_Toc124557712" w:history="1">
             <w:r>
               <w:rPr>
                 <w:rStyle w:val="Hyperlink"/>
@@ -4754,7 +4810,7 @@
                 <w:noProof/>
                 <w:webHidden/>
               </w:rPr>
-              <w:instrText xml:space="preserve"> PAGEREF _Toc124554193 \h </w:instrText>
+              <w:instrText xml:space="preserve"> PAGEREF _Toc124557712 \h </w:instrText>
             </w:r>
             <w:r>
               <w:rPr>
@@ -4796,7 +4852,7 @@
               <w:noProof/>
             </w:rPr>
           </w:pPr>
-          <w:hyperlink w:anchor="_Toc124554194" w:history="1">
+          <w:hyperlink w:anchor="_Toc124557713" w:history="1">
             <w:r>
               <w:rPr>
                 <w:rStyle w:val="Hyperlink"/>
@@ -4843,7 +4899,7 @@
                 <w:noProof/>
                 <w:webHidden/>
               </w:rPr>
-              <w:instrText xml:space="preserve"> PAGEREF _Toc124554194 \h </w:instrText>
+              <w:instrText xml:space="preserve"> PAGEREF _Toc124557713 \h </w:instrText>
             </w:r>
             <w:r>
               <w:rPr>
@@ -4885,7 +4941,7 @@
               <w:noProof/>
             </w:rPr>
           </w:pPr>
-          <w:hyperlink w:anchor="_Toc124554195" w:history="1">
+          <w:hyperlink w:anchor="_Toc124557714" w:history="1">
             <w:r>
               <w:rPr>
                 <w:rStyle w:val="Hyperlink"/>
@@ -4932,7 +4988,7 @@
                 <w:noProof/>
                 <w:webHidden/>
               </w:rPr>
-              <w:instrText xml:space="preserve"> PAGEREF _Toc124554195 \h </w:instrText>
+              <w:instrText xml:space="preserve"> PAGEREF _Toc124557714 \h </w:instrText>
             </w:r>
             <w:r>
               <w:rPr>
@@ -4974,7 +5030,7 @@
               <w:noProof/>
             </w:rPr>
           </w:pPr>
-          <w:hyperlink w:anchor="_Toc124554196" w:history="1">
+          <w:hyperlink w:anchor="_Toc124557715" w:history="1">
             <w:r>
               <w:rPr>
                 <w:rStyle w:val="Hyperlink"/>
@@ -5036,7 +5092,7 @@
                 <w:noProof/>
                 <w:webHidden/>
               </w:rPr>
-              <w:instrText xml:space="preserve"> PAGEREF _Toc124554196 \h </w:instrText>
+              <w:instrText xml:space="preserve"> PAGEREF _Toc124557715 \h </w:instrText>
             </w:r>
             <w:r>
               <w:rPr>
@@ -5078,7 +5134,7 @@
               <w:noProof/>
             </w:rPr>
           </w:pPr>
-          <w:hyperlink w:anchor="_Toc124554197" w:history="1">
+          <w:hyperlink w:anchor="_Toc124557716" w:history="1">
             <w:r>
               <w:rPr>
                 <w:rStyle w:val="Hyperlink"/>
@@ -5133,7 +5189,7 @@
                 <w:noProof/>
                 <w:webHidden/>
               </w:rPr>
-              <w:instrText xml:space="preserve"> PAGEREF _Toc124554197 \h </w:instrText>
+              <w:instrText xml:space="preserve"> PAGEREF _Toc124557716 \h </w:instrText>
             </w:r>
             <w:r>
               <w:rPr>
@@ -5175,7 +5231,7 @@
               <w:noProof/>
             </w:rPr>
           </w:pPr>
-          <w:hyperlink w:anchor="_Toc124554198" w:history="1">
+          <w:hyperlink w:anchor="_Toc124557717" w:history="1">
             <w:r>
               <w:rPr>
                 <w:rStyle w:val="Hyperlink"/>
@@ -5210,7 +5266,7 @@
                 <w:noProof/>
                 <w:webHidden/>
               </w:rPr>
-              <w:instrText xml:space="preserve"> PAGEREF _Toc124554198 \h </w:instrText>
+              <w:instrText xml:space="preserve"> PAGEREF _Toc124557717 \h </w:instrText>
             </w:r>
             <w:r>
               <w:rPr>
@@ -5252,7 +5308,7 @@
               <w:noProof/>
             </w:rPr>
           </w:pPr>
-          <w:hyperlink w:anchor="_Toc124554199" w:history="1">
+          <w:hyperlink w:anchor="_Toc124557718" w:history="1">
             <w:r>
               <w:rPr>
                 <w:rStyle w:val="Hyperlink"/>
@@ -5287,7 +5343,7 @@
                 <w:noProof/>
                 <w:webHidden/>
               </w:rPr>
-              <w:instrText xml:space="preserve"> PAGEREF _Toc124554199 \h </w:instrText>
+              <w:instrText xml:space="preserve"> PAGEREF _Toc124557718 \h </w:instrText>
             </w:r>
             <w:r>
               <w:rPr>
@@ -5329,7 +5385,7 @@
               <w:noProof/>
             </w:rPr>
           </w:pPr>
-          <w:hyperlink w:anchor="_Toc124554200" w:history="1">
+          <w:hyperlink w:anchor="_Toc124557719" w:history="1">
             <w:r>
               <w:rPr>
                 <w:rStyle w:val="Hyperlink"/>
@@ -5364,7 +5420,7 @@
                 <w:noProof/>
                 <w:webHidden/>
               </w:rPr>
-              <w:instrText xml:space="preserve"> PAGEREF _Toc124554200 \h </w:instrText>
+              <w:instrText xml:space="preserve"> PAGEREF _Toc124557719 \h </w:instrText>
             </w:r>
             <w:r>
               <w:rPr>
@@ -5384,7 +5440,7 @@
                 <w:noProof/>
                 <w:webHidden/>
               </w:rPr>
-              <w:t>6</w:t>
+              <w:t>7</w:t>
             </w:r>
             <w:r>
               <w:rPr>
@@ -5406,7 +5462,7 @@
               <w:noProof/>
             </w:rPr>
           </w:pPr>
-          <w:hyperlink w:anchor="_Toc124554201" w:history="1">
+          <w:hyperlink w:anchor="_Toc124557720" w:history="1">
             <w:r>
               <w:rPr>
                 <w:rStyle w:val="Hyperlink"/>
@@ -5433,7 +5489,7 @@
                 <w:noProof/>
                 <w:webHidden/>
               </w:rPr>
-              <w:instrText xml:space="preserve"> PAGEREF _Toc124554201 \h </w:instrText>
+              <w:instrText xml:space="preserve"> PAGEREF _Toc124557720 \h </w:instrText>
             </w:r>
             <w:r>
               <w:rPr>
@@ -5454,6 +5510,449 @@
                 <w:webHidden/>
               </w:rPr>
               <w:t>7</w:t>
+            </w:r>
+            <w:r>
+              <w:rPr>
+                <w:noProof/>
+                <w:webHidden/>
+              </w:rPr>
+              <w:fldChar w:fldCharType="end"/>
+            </w:r>
+          </w:hyperlink>
+        </w:p>
+        <w:p>
+          <w:pPr>
+            <w:pStyle w:val="TOC2"/>
+            <w:tabs>
+              <w:tab w:val="right" w:leader="dot" w:pos="9350"/>
+            </w:tabs>
+            <w:rPr>
+              <w:rFonts w:cstheme="minorBidi"/>
+              <w:noProof/>
+            </w:rPr>
+          </w:pPr>
+          <w:hyperlink w:anchor="_Toc124557721" w:history="1">
+            <w:r>
+              <w:rPr>
+                <w:rStyle w:val="Hyperlink"/>
+                <w:noProof/>
+                <w:rtl/>
+              </w:rPr>
+              <w:t>5</w:t>
+            </w:r>
+            <w:r>
+              <w:rPr>
+                <w:rStyle w:val="Hyperlink"/>
+                <w:noProof/>
+              </w:rPr>
+              <w:t>.2-   Redundant Comments :</w:t>
+            </w:r>
+            <w:r>
+              <w:rPr>
+                <w:noProof/>
+                <w:webHidden/>
+              </w:rPr>
+              <w:tab/>
+            </w:r>
+            <w:r>
+              <w:rPr>
+                <w:noProof/>
+                <w:webHidden/>
+              </w:rPr>
+              <w:fldChar w:fldCharType="begin"/>
+            </w:r>
+            <w:r>
+              <w:rPr>
+                <w:noProof/>
+                <w:webHidden/>
+              </w:rPr>
+              <w:instrText xml:space="preserve"> PAGEREF _Toc124557721 \h </w:instrText>
+            </w:r>
+            <w:r>
+              <w:rPr>
+                <w:noProof/>
+                <w:webHidden/>
+              </w:rPr>
+            </w:r>
+            <w:r>
+              <w:rPr>
+                <w:noProof/>
+                <w:webHidden/>
+              </w:rPr>
+              <w:fldChar w:fldCharType="separate"/>
+            </w:r>
+            <w:r>
+              <w:rPr>
+                <w:noProof/>
+                <w:webHidden/>
+              </w:rPr>
+              <w:t>7</w:t>
+            </w:r>
+            <w:r>
+              <w:rPr>
+                <w:noProof/>
+                <w:webHidden/>
+              </w:rPr>
+              <w:fldChar w:fldCharType="end"/>
+            </w:r>
+          </w:hyperlink>
+        </w:p>
+        <w:p>
+          <w:pPr>
+            <w:pStyle w:val="TOC2"/>
+            <w:tabs>
+              <w:tab w:val="right" w:leader="dot" w:pos="9350"/>
+            </w:tabs>
+            <w:rPr>
+              <w:rFonts w:cstheme="minorBidi"/>
+              <w:noProof/>
+            </w:rPr>
+          </w:pPr>
+          <w:hyperlink w:anchor="_Toc124557722" w:history="1">
+            <w:r>
+              <w:rPr>
+                <w:rStyle w:val="Hyperlink"/>
+                <w:noProof/>
+                <w:rtl/>
+              </w:rPr>
+              <w:t>5</w:t>
+            </w:r>
+            <w:r>
+              <w:rPr>
+                <w:rStyle w:val="Hyperlink"/>
+                <w:noProof/>
+              </w:rPr>
+              <w:t>.3- Misleading Comments:</w:t>
+            </w:r>
+            <w:r>
+              <w:rPr>
+                <w:noProof/>
+                <w:webHidden/>
+              </w:rPr>
+              <w:tab/>
+            </w:r>
+            <w:r>
+              <w:rPr>
+                <w:noProof/>
+                <w:webHidden/>
+              </w:rPr>
+              <w:fldChar w:fldCharType="begin"/>
+            </w:r>
+            <w:r>
+              <w:rPr>
+                <w:noProof/>
+                <w:webHidden/>
+              </w:rPr>
+              <w:instrText xml:space="preserve"> PAGEREF _Toc124557722 \h </w:instrText>
+            </w:r>
+            <w:r>
+              <w:rPr>
+                <w:noProof/>
+                <w:webHidden/>
+              </w:rPr>
+            </w:r>
+            <w:r>
+              <w:rPr>
+                <w:noProof/>
+                <w:webHidden/>
+              </w:rPr>
+              <w:fldChar w:fldCharType="separate"/>
+            </w:r>
+            <w:r>
+              <w:rPr>
+                <w:noProof/>
+                <w:webHidden/>
+              </w:rPr>
+              <w:t>8</w:t>
+            </w:r>
+            <w:r>
+              <w:rPr>
+                <w:noProof/>
+                <w:webHidden/>
+              </w:rPr>
+              <w:fldChar w:fldCharType="end"/>
+            </w:r>
+          </w:hyperlink>
+        </w:p>
+        <w:p>
+          <w:pPr>
+            <w:pStyle w:val="TOC2"/>
+            <w:tabs>
+              <w:tab w:val="right" w:leader="dot" w:pos="9350"/>
+            </w:tabs>
+            <w:rPr>
+              <w:rFonts w:cstheme="minorBidi"/>
+              <w:noProof/>
+            </w:rPr>
+          </w:pPr>
+          <w:hyperlink w:anchor="_Toc124557723" w:history="1">
+            <w:r>
+              <w:rPr>
+                <w:rStyle w:val="Hyperlink"/>
+                <w:noProof/>
+                <w:rtl/>
+                <w:lang w:bidi="ar-EG"/>
+              </w:rPr>
+              <w:t>5</w:t>
+            </w:r>
+            <w:r>
+              <w:rPr>
+                <w:rStyle w:val="Hyperlink"/>
+                <w:noProof/>
+                <w:lang w:bidi="ar-EG"/>
+              </w:rPr>
+              <w:t xml:space="preserve">.4-  </w:t>
+            </w:r>
+            <w:r>
+              <w:rPr>
+                <w:rStyle w:val="Hyperlink"/>
+                <w:rFonts w:ascii="TimesNewRomanPS-Bold" w:hAnsi="TimesNewRomanPS-Bold"/>
+                <w:b/>
+                <w:bCs/>
+                <w:noProof/>
+              </w:rPr>
+              <w:t>Mandated Comments</w:t>
+            </w:r>
+            <w:r>
+              <w:rPr>
+                <w:rStyle w:val="Hyperlink"/>
+                <w:noProof/>
+                <w:lang w:bidi="ar-EG"/>
+              </w:rPr>
+              <w:t>:</w:t>
+            </w:r>
+            <w:r>
+              <w:rPr>
+                <w:noProof/>
+                <w:webHidden/>
+              </w:rPr>
+              <w:tab/>
+            </w:r>
+            <w:r>
+              <w:rPr>
+                <w:noProof/>
+                <w:webHidden/>
+              </w:rPr>
+              <w:fldChar w:fldCharType="begin"/>
+            </w:r>
+            <w:r>
+              <w:rPr>
+                <w:noProof/>
+                <w:webHidden/>
+              </w:rPr>
+              <w:instrText xml:space="preserve"> PAGEREF _Toc124557723 \h </w:instrText>
+            </w:r>
+            <w:r>
+              <w:rPr>
+                <w:noProof/>
+                <w:webHidden/>
+              </w:rPr>
+            </w:r>
+            <w:r>
+              <w:rPr>
+                <w:noProof/>
+                <w:webHidden/>
+              </w:rPr>
+              <w:fldChar w:fldCharType="separate"/>
+            </w:r>
+            <w:r>
+              <w:rPr>
+                <w:noProof/>
+                <w:webHidden/>
+              </w:rPr>
+              <w:t>9</w:t>
+            </w:r>
+            <w:r>
+              <w:rPr>
+                <w:noProof/>
+                <w:webHidden/>
+              </w:rPr>
+              <w:fldChar w:fldCharType="end"/>
+            </w:r>
+          </w:hyperlink>
+        </w:p>
+        <w:p>
+          <w:pPr>
+            <w:pStyle w:val="TOC2"/>
+            <w:tabs>
+              <w:tab w:val="right" w:leader="dot" w:pos="9350"/>
+            </w:tabs>
+            <w:rPr>
+              <w:rFonts w:cstheme="minorBidi"/>
+              <w:noProof/>
+            </w:rPr>
+          </w:pPr>
+          <w:hyperlink w:anchor="_Toc124557724" w:history="1">
+            <w:r>
+              <w:rPr>
+                <w:rStyle w:val="Hyperlink"/>
+                <w:noProof/>
+                <w:rtl/>
+                <w:lang w:bidi="ar-EG"/>
+              </w:rPr>
+              <w:t>5</w:t>
+            </w:r>
+            <w:r>
+              <w:rPr>
+                <w:rStyle w:val="Hyperlink"/>
+                <w:noProof/>
+                <w:lang w:bidi="ar-EG"/>
+              </w:rPr>
+              <w:t xml:space="preserve">.5 - </w:t>
+            </w:r>
+            <w:r>
+              <w:rPr>
+                <w:rStyle w:val="Hyperlink"/>
+                <w:rFonts w:ascii="TimesNewRomanPS-Bold" w:hAnsi="TimesNewRomanPS-Bold"/>
+                <w:b/>
+                <w:bCs/>
+                <w:noProof/>
+              </w:rPr>
+              <w:t>Journal Comments</w:t>
+            </w:r>
+            <w:r>
+              <w:rPr>
+                <w:rStyle w:val="Hyperlink"/>
+                <w:noProof/>
+              </w:rPr>
+              <w:t xml:space="preserve"> </w:t>
+            </w:r>
+            <w:r>
+              <w:rPr>
+                <w:rStyle w:val="Hyperlink"/>
+                <w:noProof/>
+                <w:lang w:bidi="ar-EG"/>
+              </w:rPr>
+              <w:t xml:space="preserve"> :</w:t>
+            </w:r>
+            <w:r>
+              <w:rPr>
+                <w:noProof/>
+                <w:webHidden/>
+              </w:rPr>
+              <w:tab/>
+            </w:r>
+            <w:r>
+              <w:rPr>
+                <w:noProof/>
+                <w:webHidden/>
+              </w:rPr>
+              <w:fldChar w:fldCharType="begin"/>
+            </w:r>
+            <w:r>
+              <w:rPr>
+                <w:noProof/>
+                <w:webHidden/>
+              </w:rPr>
+              <w:instrText xml:space="preserve"> PAGEREF _Toc124557724 \h </w:instrText>
+            </w:r>
+            <w:r>
+              <w:rPr>
+                <w:noProof/>
+                <w:webHidden/>
+              </w:rPr>
+            </w:r>
+            <w:r>
+              <w:rPr>
+                <w:noProof/>
+                <w:webHidden/>
+              </w:rPr>
+              <w:fldChar w:fldCharType="separate"/>
+            </w:r>
+            <w:r>
+              <w:rPr>
+                <w:noProof/>
+                <w:webHidden/>
+              </w:rPr>
+              <w:t>9</w:t>
+            </w:r>
+            <w:r>
+              <w:rPr>
+                <w:noProof/>
+                <w:webHidden/>
+              </w:rPr>
+              <w:fldChar w:fldCharType="end"/>
+            </w:r>
+          </w:hyperlink>
+        </w:p>
+        <w:p>
+          <w:pPr>
+            <w:pStyle w:val="TOC2"/>
+            <w:tabs>
+              <w:tab w:val="right" w:leader="dot" w:pos="9350"/>
+            </w:tabs>
+            <w:rPr>
+              <w:rFonts w:cstheme="minorBidi"/>
+              <w:noProof/>
+            </w:rPr>
+          </w:pPr>
+          <w:hyperlink w:anchor="_Toc124557725" w:history="1">
+            <w:r>
+              <w:rPr>
+                <w:rStyle w:val="Hyperlink"/>
+                <w:noProof/>
+                <w:lang w:bidi="ar-EG"/>
+              </w:rPr>
+              <w:t xml:space="preserve">5.5- </w:t>
+            </w:r>
+            <w:r>
+              <w:rPr>
+                <w:rStyle w:val="Hyperlink"/>
+                <w:rFonts w:ascii="TimesNewRomanPS-Bold" w:hAnsi="TimesNewRomanPS-Bold"/>
+                <w:b/>
+                <w:bCs/>
+                <w:noProof/>
+              </w:rPr>
+              <w:t>Noise Comments</w:t>
+            </w:r>
+            <w:r>
+              <w:rPr>
+                <w:rStyle w:val="Hyperlink"/>
+                <w:noProof/>
+                <w:lang w:bidi="ar-EG"/>
+              </w:rPr>
+              <w:t>:</w:t>
+            </w:r>
+            <w:r>
+              <w:rPr>
+                <w:noProof/>
+                <w:webHidden/>
+              </w:rPr>
+              <w:tab/>
+            </w:r>
+            <w:r>
+              <w:rPr>
+                <w:noProof/>
+                <w:webHidden/>
+              </w:rPr>
+              <w:fldChar w:fldCharType="begin"/>
+            </w:r>
+            <w:r>
+              <w:rPr>
+                <w:noProof/>
+                <w:webHidden/>
+              </w:rPr>
+              <w:instrText xml:space="preserve"> PAGEREF _Toc124557725 \h </w:instrText>
+            </w:r>
+            <w:r>
+              <w:rPr>
+                <w:noProof/>
+                <w:webHidden/>
+              </w:rPr>
+            </w:r>
+            <w:r>
+              <w:rPr>
+                <w:noProof/>
+                <w:webHidden/>
+              </w:rPr>
+              <w:fldChar w:fldCharType="separate"/>
+            </w:r>
+            <w:r>
+              <w:rPr>
+                <w:noProof/>
+                <w:webHidden/>
+              </w:rPr>
+              <w:t>10</w:t>
             </w:r>
             <w:r>
               <w:rPr>
@@ -5489,9 +5988,6 @@
     <w:p/>
     <w:p/>
     <w:p/>
-    <w:p/>
-    <w:p/>
-    <w:p/>
     <w:p>
       <w:pPr>
         <w:bidi/>
@@ -5507,14 +6003,13 @@
           <w:lang w:bidi="ar-EG"/>
         </w:rPr>
       </w:pPr>
-      <w:bookmarkStart w:id="0" w:name="_Toc124554188"/>
-      <w:r>
-        <w:rPr>
-          <w:rFonts w:hint="cs"/>
-          <w:rtl/>
-          <w:lang w:bidi="ar-EG"/>
-        </w:rPr>
-        <w:lastRenderedPageBreak/>
+      <w:bookmarkStart w:id="0" w:name="_Toc124557707"/>
+      <w:r>
+        <w:rPr>
+          <w:rFonts w:hint="cs"/>
+          <w:rtl/>
+          <w:lang w:bidi="ar-EG"/>
+        </w:rPr>
         <w:t>1</w:t>
       </w:r>
       <w:r>
@@ -6292,7 +6787,7 @@
       <w:pPr>
         <w:pStyle w:val="Heading1"/>
       </w:pPr>
-      <w:bookmarkStart w:id="1" w:name="_Toc124554189"/>
+      <w:bookmarkStart w:id="1" w:name="_Toc124557708"/>
       <w:r>
         <w:rPr>
           <w:rFonts w:hint="cs"/>
@@ -6475,7 +6970,7 @@
           <w:rFonts w:eastAsiaTheme="minorEastAsia"/>
         </w:rPr>
       </w:pPr>
-      <w:bookmarkStart w:id="2" w:name="_Toc124554190"/>
+      <w:bookmarkStart w:id="2" w:name="_Toc124557709"/>
       <w:r>
         <w:rPr>
           <w:rFonts w:hint="cs"/>
@@ -6569,7 +7064,6 @@
           <w:rtl/>
           <w:lang w:bidi="ar-EG"/>
         </w:rPr>
-        <w:lastRenderedPageBreak/>
         <w:drawing>
           <wp:anchor distT="0" distB="0" distL="114300" distR="114300" simplePos="0" relativeHeight="251664384" behindDoc="0" locked="0" layoutInCell="1" allowOverlap="1" wp14:anchorId="13CC332A" wp14:editId="1BD38596">
             <wp:simplePos x="0" y="0"/>
@@ -6823,7 +7317,7 @@
           <w:lang w:bidi="ar-EG"/>
         </w:rPr>
       </w:pPr>
-      <w:bookmarkStart w:id="3" w:name="_Toc124554191"/>
+      <w:bookmarkStart w:id="3" w:name="_Toc124557710"/>
       <w:r>
         <w:rPr>
           <w:lang w:bidi="ar-EG"/>
@@ -6914,7 +7408,7 @@
           <w:lang w:bidi="ar-EG"/>
         </w:rPr>
       </w:pPr>
-      <w:bookmarkStart w:id="4" w:name="_Toc124554192"/>
+      <w:bookmarkStart w:id="4" w:name="_Toc124557711"/>
       <w:r>
         <w:rPr>
           <w:rFonts w:hint="cs"/>
@@ -7099,7 +7593,7 @@
           <w:lang w:bidi="ar-EG"/>
         </w:rPr>
       </w:pPr>
-      <w:bookmarkStart w:id="5" w:name="_Toc124554193"/>
+      <w:bookmarkStart w:id="5" w:name="_Toc124557712"/>
       <w:r>
         <w:rPr>
           <w:rFonts w:hint="cs"/>
@@ -7418,7 +7912,6 @@
           <w:rtl/>
           <w:lang w:bidi="ar-EG"/>
         </w:rPr>
-        <w:lastRenderedPageBreak/>
         <w:drawing>
           <wp:anchor distT="0" distB="0" distL="114300" distR="114300" simplePos="0" relativeHeight="251666432" behindDoc="0" locked="0" layoutInCell="1" allowOverlap="1" wp14:anchorId="4A91C319" wp14:editId="54F67624">
             <wp:simplePos x="0" y="0"/>
@@ -7737,7 +8230,7 @@
           <w:rtl/>
         </w:rPr>
       </w:pPr>
-      <w:bookmarkStart w:id="6" w:name="_Toc124554194"/>
+      <w:bookmarkStart w:id="6" w:name="_Toc124557713"/>
       <w:r>
         <w:rPr>
           <w:rFonts w:hint="cs"/>
@@ -8252,14 +8745,13 @@
           <w:szCs w:val="24"/>
         </w:rPr>
       </w:pPr>
-      <w:bookmarkStart w:id="7" w:name="_Toc124554195"/>
-      <w:r>
-        <w:rPr>
-          <w:rFonts w:hint="cs"/>
-          <w:rtl/>
-          <w:lang w:bidi="ar-EG"/>
-        </w:rPr>
-        <w:lastRenderedPageBreak/>
+      <w:bookmarkStart w:id="7" w:name="_Toc124557714"/>
+      <w:r>
+        <w:rPr>
+          <w:rFonts w:hint="cs"/>
+          <w:rtl/>
+          <w:lang w:bidi="ar-EG"/>
+        </w:rPr>
         <w:t>4</w:t>
       </w:r>
       <w:r>
@@ -8725,7 +9217,7 @@
           <w:lang w:bidi="ar-EG"/>
         </w:rPr>
       </w:pPr>
-      <w:bookmarkStart w:id="8" w:name="_Toc124554196"/>
+      <w:bookmarkStart w:id="8" w:name="_Toc124557715"/>
       <w:r>
         <w:rPr>
           <w:rFonts w:hint="cs"/>
@@ -9066,6 +9558,7 @@
           <w:color w:val="231F20"/>
           <w:rtl/>
         </w:rPr>
+        <w:lastRenderedPageBreak/>
         <w:t xml:space="preserve">وزمان برضو كان فيه اتفاقيه ان ال </w:t>
       </w:r>
       <w:r>
@@ -9130,7 +9623,6 @@
           <w:rtl/>
           <w:lang w:bidi="ar-EG"/>
         </w:rPr>
-        <w:lastRenderedPageBreak/>
         <w:drawing>
           <wp:anchor distT="0" distB="0" distL="114300" distR="114300" simplePos="0" relativeHeight="251671552" behindDoc="0" locked="0" layoutInCell="1" allowOverlap="1" wp14:anchorId="3C44EF58" wp14:editId="3B9EDF6E">
             <wp:simplePos x="0" y="0"/>
@@ -9284,7 +9776,7 @@
           <w:lang w:bidi="ar-EG"/>
         </w:rPr>
       </w:pPr>
-      <w:bookmarkStart w:id="9" w:name="_Toc124554197"/>
+      <w:bookmarkStart w:id="9" w:name="_Toc124557716"/>
       <w:r>
         <w:rPr>
           <w:rFonts w:hint="cs"/>
@@ -9578,7 +10070,7 @@
           <w:lang w:bidi="ar-EG"/>
         </w:rPr>
       </w:pPr>
-      <w:bookmarkStart w:id="10" w:name="_Toc124554198"/>
+      <w:bookmarkStart w:id="10" w:name="_Toc124557717"/>
       <w:r>
         <w:rPr>
           <w:rFonts w:hint="cs"/>
@@ -9774,7 +10266,7 @@
           <w:lang w:bidi="ar-EG"/>
         </w:rPr>
       </w:pPr>
-      <w:bookmarkStart w:id="11" w:name="_Toc124554199"/>
+      <w:bookmarkStart w:id="11" w:name="_Toc124557718"/>
       <w:r>
         <w:rPr>
           <w:rtl/>
@@ -10031,7 +10523,7 @@
       <w:pPr>
         <w:pStyle w:val="Heading1"/>
       </w:pPr>
-      <w:bookmarkStart w:id="12" w:name="_Toc124554200"/>
+      <w:bookmarkStart w:id="12" w:name="_Toc124557719"/>
       <w:r>
         <w:rPr>
           <w:lang w:bidi="ar-EG"/>
@@ -10152,9 +10644,8 @@
       <w:pPr>
         <w:pStyle w:val="Heading2"/>
       </w:pPr>
-      <w:bookmarkStart w:id="13" w:name="_Toc124554201"/>
-      <w:r>
-        <w:lastRenderedPageBreak/>
+      <w:bookmarkStart w:id="13" w:name="_Toc124557720"/>
+      <w:r>
         <w:t>5.1- Mumbling:</w:t>
       </w:r>
       <w:bookmarkEnd w:id="13"/>
@@ -10817,6 +11308,7 @@
       <w:pPr>
         <w:pStyle w:val="Heading2"/>
       </w:pPr>
+      <w:bookmarkStart w:id="14" w:name="_Toc124557721"/>
       <w:r>
         <w:rPr>
           <w:rFonts w:hint="cs"/>
@@ -10827,6 +11319,7 @@
       <w:r>
         <w:t>.2-   Redundant Comments :</w:t>
       </w:r>
+      <w:bookmarkEnd w:id="14"/>
       <w:r>
         <w:tab/>
       </w:r>
@@ -11068,6 +11561,7 @@
           <w:rtl/>
           <w:lang w:bidi="ar-EG"/>
         </w:rPr>
+        <w:lastRenderedPageBreak/>
         <w:t>ف الصوره الى فاتت ال</w:t>
       </w:r>
       <w:r>
@@ -11111,7 +11605,6 @@
           <w:rtl/>
           <w:lang w:bidi="ar-EG"/>
         </w:rPr>
-        <w:lastRenderedPageBreak/>
         <w:t xml:space="preserve">ف المضوع عامل زى تاجر العربيات الى بيقلك خد العربيه ومتبصش ف الكبوت عشان الدنيا خربانه جوه . </w:t>
       </w:r>
     </w:p>
@@ -11365,6 +11858,7 @@
       <w:pPr>
         <w:pStyle w:val="Heading2"/>
       </w:pPr>
+      <w:bookmarkStart w:id="15" w:name="_Toc124557722"/>
       <w:r>
         <w:rPr>
           <w:rFonts w:hint="cs"/>
@@ -11379,7 +11873,11 @@
         <w:t>Misleading Comments</w:t>
       </w:r>
       <w:r>
-        <w:t xml:space="preserve">: </w:t>
+        <w:t>:</w:t>
+      </w:r>
+      <w:bookmarkEnd w:id="15"/>
+      <w:r>
+        <w:t xml:space="preserve"> </w:t>
       </w:r>
     </w:p>
     <w:p>
@@ -11407,369 +11905,1102 @@
         </w:rPr>
         <w:t xml:space="preserve"> يعنى </w:t>
       </w:r>
+      <w:r>
+        <w:rPr>
+          <w:rFonts w:hint="cs"/>
+          <w:rtl/>
+          <w:lang w:bidi="ar-EG"/>
+        </w:rPr>
+        <w:t xml:space="preserve">الكومنت المضلله. </w:t>
+      </w:r>
+      <w:r>
+        <w:rPr>
+          <w:rFonts w:hint="cs"/>
+          <w:rtl/>
+          <w:lang w:bidi="ar-EG"/>
+        </w:rPr>
+        <w:t xml:space="preserve">مع كل النوايه الحسنه اوقات المبرمج  بيكتب حجات مضلله </w:t>
+      </w:r>
+    </w:p>
+    <w:p>
+      <w:pPr>
+        <w:pStyle w:val="ListParagraph"/>
+        <w:numPr>
+          <w:ilvl w:val="0"/>
+          <w:numId w:val="31"/>
+        </w:numPr>
+        <w:bidi/>
+        <w:rPr>
+          <w:lang w:bidi="ar-EG"/>
+        </w:rPr>
+      </w:pPr>
+      <w:r>
+        <w:rPr>
+          <w:rFonts w:hint="cs"/>
+          <w:rtl/>
+          <w:lang w:bidi="ar-EG"/>
+        </w:rPr>
+        <w:t xml:space="preserve">زى الكومنت ده هو مكتوب غلط  بيقلك ان ال </w:t>
+      </w:r>
+      <w:r>
+        <w:rPr>
+          <w:lang w:bidi="ar-EG"/>
+        </w:rPr>
+        <w:t xml:space="preserve">function </w:t>
+      </w:r>
+      <w:r>
+        <w:rPr>
+          <w:rFonts w:hint="cs"/>
+          <w:rtl/>
+          <w:lang w:bidi="ar-EG"/>
+        </w:rPr>
+        <w:t xml:space="preserve"> بتعمل </w:t>
+      </w:r>
+      <w:r>
+        <w:rPr>
+          <w:lang w:bidi="ar-EG"/>
+        </w:rPr>
+        <w:t xml:space="preserve">return </w:t>
+      </w:r>
+      <w:r>
+        <w:rPr>
+          <w:rFonts w:hint="cs"/>
+          <w:rtl/>
+          <w:lang w:bidi="ar-EG"/>
+        </w:rPr>
+        <w:t xml:space="preserve"> لما </w:t>
+      </w:r>
+      <w:r>
+        <w:rPr>
+          <w:lang w:bidi="ar-EG"/>
+        </w:rPr>
+        <w:t>closed</w:t>
+      </w:r>
+      <w:r>
+        <w:rPr>
+          <w:rFonts w:hint="cs"/>
+          <w:rtl/>
+          <w:lang w:bidi="ar-EG"/>
+        </w:rPr>
+        <w:t xml:space="preserve"> تبقا </w:t>
+      </w:r>
+      <w:r>
+        <w:rPr>
+          <w:lang w:bidi="ar-EG"/>
+        </w:rPr>
+        <w:t>true</w:t>
+      </w:r>
+      <w:r>
+        <w:rPr>
+          <w:rFonts w:hint="cs"/>
+          <w:rtl/>
+          <w:lang w:bidi="ar-EG"/>
+        </w:rPr>
+        <w:t xml:space="preserve">  وده غلط .وهيكون مضلل لاى حد بيستخدام الكود دة </w:t>
+      </w:r>
+    </w:p>
+    <w:p>
+      <w:pPr>
+        <w:pStyle w:val="ListParagraph"/>
+        <w:bidi/>
+        <w:rPr>
+          <w:rtl/>
+          <w:lang w:bidi="ar-EG"/>
+        </w:rPr>
+      </w:pPr>
+      <w:r>
+        <w:rPr>
+          <w:rFonts w:ascii="TimesNewRomanPS-Bold" w:hAnsi="TimesNewRomanPS-Bold" w:cs="Arial"/>
+          <w:color w:val="231F20"/>
+          <w:sz w:val="24"/>
+          <w:szCs w:val="24"/>
+          <w:rtl/>
+          <w:lang w:bidi="ar-EG"/>
+        </w:rPr>
+        <w:drawing>
+          <wp:anchor distT="0" distB="0" distL="114300" distR="114300" simplePos="0" relativeHeight="251677696" behindDoc="0" locked="0" layoutInCell="1" allowOverlap="1" wp14:anchorId="3A0EADE6" wp14:editId="603235A2">
+            <wp:simplePos x="0" y="0"/>
+            <wp:positionH relativeFrom="column">
+              <wp:posOffset>-95885</wp:posOffset>
+            </wp:positionH>
+            <wp:positionV relativeFrom="paragraph">
+              <wp:posOffset>36688</wp:posOffset>
+            </wp:positionV>
+            <wp:extent cx="4831080" cy="1896110"/>
+            <wp:effectExtent l="0" t="0" r="7620" b="8890"/>
+            <wp:wrapNone/>
+            <wp:docPr id="48" name="Picture 48"/>
+            <wp:cNvGraphicFramePr>
+              <a:graphicFrameLocks xmlns:a="http://schemas.openxmlformats.org/drawingml/2006/main" noChangeAspect="1"/>
+            </wp:cNvGraphicFramePr>
+            <a:graphic xmlns:a="http://schemas.openxmlformats.org/drawingml/2006/main">
+              <a:graphicData uri="http://schemas.openxmlformats.org/drawingml/2006/picture">
+                <pic:pic xmlns:pic="http://schemas.openxmlformats.org/drawingml/2006/picture">
+                  <pic:nvPicPr>
+                    <pic:cNvPr id="1" name=""/>
+                    <pic:cNvPicPr/>
+                  </pic:nvPicPr>
+                  <pic:blipFill>
+                    <a:blip r:embed="rId22">
+                      <a:extLst>
+                        <a:ext uri="{28A0092B-C50C-407E-A947-70E740481C1C}">
+                          <a14:useLocalDpi xmlns:a14="http://schemas.microsoft.com/office/drawing/2010/main" val="0"/>
+                        </a:ext>
+                      </a:extLst>
+                    </a:blip>
+                    <a:stretch>
+                      <a:fillRect/>
+                    </a:stretch>
+                  </pic:blipFill>
+                  <pic:spPr>
+                    <a:xfrm>
+                      <a:off x="0" y="0"/>
+                      <a:ext cx="4831080" cy="1896110"/>
+                    </a:xfrm>
+                    <a:prstGeom prst="rect">
+                      <a:avLst/>
+                    </a:prstGeom>
+                  </pic:spPr>
+                </pic:pic>
+              </a:graphicData>
+            </a:graphic>
+            <wp14:sizeRelH relativeFrom="margin">
+              <wp14:pctWidth>0</wp14:pctWidth>
+            </wp14:sizeRelH>
+            <wp14:sizeRelV relativeFrom="margin">
+              <wp14:pctHeight>0</wp14:pctHeight>
+            </wp14:sizeRelV>
+          </wp:anchor>
+        </w:drawing>
+      </w:r>
+    </w:p>
+    <w:p>
+      <w:pPr>
+        <w:bidi/>
+        <w:rPr>
+          <w:rtl/>
+          <w:lang w:bidi="ar-EG"/>
+        </w:rPr>
+      </w:pPr>
+    </w:p>
+    <w:p>
+      <w:pPr>
+        <w:bidi/>
+        <w:rPr>
+          <w:rtl/>
+          <w:lang w:bidi="ar-EG"/>
+        </w:rPr>
+      </w:pPr>
+    </w:p>
+    <w:p>
+      <w:pPr>
+        <w:bidi/>
+        <w:rPr>
+          <w:rtl/>
+          <w:lang w:bidi="ar-EG"/>
+        </w:rPr>
+      </w:pPr>
+    </w:p>
+    <w:p>
+      <w:pPr>
+        <w:bidi/>
+        <w:rPr>
+          <w:rFonts w:hint="cs"/>
+          <w:rtl/>
+          <w:lang w:bidi="ar-EG"/>
+        </w:rPr>
+      </w:pPr>
+    </w:p>
+    <w:p>
+      <w:pPr>
+        <w:bidi/>
+        <w:rPr>
+          <w:rtl/>
+          <w:lang w:bidi="ar-EG"/>
+        </w:rPr>
+      </w:pPr>
+    </w:p>
+    <w:p>
+      <w:pPr>
+        <w:bidi/>
+        <w:rPr>
+          <w:rtl/>
+          <w:lang w:bidi="ar-EG"/>
+        </w:rPr>
+      </w:pPr>
+    </w:p>
+    <w:p>
+      <w:pPr>
+        <w:bidi/>
+        <w:rPr>
+          <w:rtl/>
+          <w:lang w:bidi="ar-EG"/>
+        </w:rPr>
+      </w:pPr>
+    </w:p>
+    <w:p>
+      <w:pPr>
+        <w:bidi/>
+        <w:rPr>
+          <w:rtl/>
+          <w:lang w:bidi="ar-EG"/>
+        </w:rPr>
+      </w:pPr>
+    </w:p>
+    <w:p>
+      <w:pPr>
+        <w:pStyle w:val="Heading2"/>
+      </w:pPr>
+      <w:bookmarkStart w:id="16" w:name="_Toc124557723"/>
+      <w:r>
+        <w:rPr>
+          <w:rFonts w:hint="cs"/>
+          <w:rtl/>
+          <w:lang w:bidi="ar-EG"/>
+        </w:rPr>
+        <w:t>5</w:t>
+      </w:r>
+      <w:r>
+        <w:rPr>
+          <w:lang w:bidi="ar-EG"/>
+        </w:rPr>
+        <w:t xml:space="preserve">.4-  </w:t>
+      </w:r>
+      <w:r>
+        <w:rPr>
+          <w:rFonts w:ascii="TimesNewRomanPS-Bold" w:eastAsiaTheme="minorEastAsia" w:hAnsi="TimesNewRomanPS-Bold" w:cstheme="minorBidi"/>
+          <w:b/>
+          <w:bCs/>
+          <w:color w:val="231F20"/>
+          <w:sz w:val="24"/>
+          <w:szCs w:val="24"/>
+        </w:rPr>
+        <w:t>Mandated Comment</w:t>
+      </w:r>
+      <w:r>
+        <w:rPr>
+          <w:rFonts w:ascii="TimesNewRomanPS-Bold" w:eastAsiaTheme="minorEastAsia" w:hAnsi="TimesNewRomanPS-Bold" w:cstheme="minorBidi"/>
+          <w:b/>
+          <w:bCs/>
+          <w:color w:val="231F20"/>
+          <w:sz w:val="24"/>
+          <w:szCs w:val="24"/>
+        </w:rPr>
+        <w:t>s</w:t>
+      </w:r>
+      <w:r>
+        <w:rPr>
+          <w:lang w:bidi="ar-EG"/>
+        </w:rPr>
+        <w:t>:</w:t>
+      </w:r>
+      <w:bookmarkEnd w:id="16"/>
+    </w:p>
+    <w:p>
+      <w:pPr>
+        <w:bidi/>
+        <w:rPr>
+          <w:rFonts w:ascii="TimesNewRomanPS-Bold" w:hAnsi="TimesNewRomanPS-Bold"/>
+          <w:color w:val="231F20"/>
+          <w:sz w:val="24"/>
+          <w:szCs w:val="24"/>
+          <w:rtl/>
+          <w:lang w:bidi="ar-EG"/>
+        </w:rPr>
+      </w:pPr>
+      <w:r>
+        <w:rPr>
+          <w:rFonts w:ascii="TimesNewRomanPS-Bold" w:hAnsi="TimesNewRomanPS-Bold"/>
+          <w:color w:val="231F20"/>
+          <w:sz w:val="24"/>
+          <w:szCs w:val="24"/>
+        </w:rPr>
+        <w:t>Mandated Comment</w:t>
+      </w:r>
+      <w:r>
+        <w:rPr>
+          <w:rFonts w:ascii="TimesNewRomanPS-Bold" w:hAnsi="TimesNewRomanPS-Bold" w:hint="cs"/>
+          <w:color w:val="231F20"/>
+          <w:sz w:val="24"/>
+          <w:szCs w:val="24"/>
+          <w:rtl/>
+          <w:lang w:bidi="ar-EG"/>
+        </w:rPr>
+        <w:t xml:space="preserve"> </w:t>
+      </w:r>
+      <w:r>
+        <w:rPr>
+          <w:rFonts w:ascii="TimesNewRomanPS-Bold" w:hAnsi="TimesNewRomanPS-Bold" w:hint="cs"/>
+          <w:color w:val="231F20"/>
+          <w:sz w:val="24"/>
+          <w:szCs w:val="24"/>
+          <w:rtl/>
+          <w:lang w:bidi="ar-EG"/>
+        </w:rPr>
+        <w:t xml:space="preserve">ده معناه التعليقات </w:t>
+      </w:r>
       <w:proofErr w:type="gramStart"/>
       <w:r>
         <w:rPr>
-          <w:rFonts w:hint="cs"/>
-          <w:rtl/>
-          <w:lang w:bidi="ar-EG"/>
-        </w:rPr>
-        <w:t>الكومنت  المضلله</w:t>
+          <w:rFonts w:ascii="TimesNewRomanPS-Bold" w:hAnsi="TimesNewRomanPS-Bold" w:hint="cs"/>
+          <w:color w:val="231F20"/>
+          <w:sz w:val="24"/>
+          <w:szCs w:val="24"/>
+          <w:rtl/>
+          <w:lang w:bidi="ar-EG"/>
+        </w:rPr>
+        <w:t>المطلوبه .</w:t>
       </w:r>
       <w:proofErr w:type="gramEnd"/>
-      <w:r>
-        <w:rPr>
-          <w:rFonts w:hint="cs"/>
-          <w:rtl/>
-          <w:lang w:bidi="ar-EG"/>
-        </w:rPr>
-        <w:t xml:space="preserve"> . مع كل النوايه الحسنه اوقات المبرمج  بيكتب حجات مضلله </w:t>
-      </w:r>
-    </w:p>
-    <w:p>
-      <w:pPr>
-        <w:bidi/>
-        <w:rPr>
-          <w:rtl/>
-          <w:lang w:bidi="ar-EG"/>
-        </w:rPr>
-      </w:pPr>
-    </w:p>
-    <w:p>
-      <w:pPr>
-        <w:bidi/>
-        <w:rPr>
-          <w:rtl/>
-          <w:lang w:bidi="ar-EG"/>
-        </w:rPr>
-      </w:pPr>
-    </w:p>
-    <w:p>
-      <w:pPr>
-        <w:bidi/>
-        <w:rPr>
-          <w:rtl/>
-          <w:lang w:bidi="ar-EG"/>
-        </w:rPr>
-      </w:pPr>
-      <w:bookmarkStart w:id="14" w:name="_GoBack"/>
-      <w:bookmarkEnd w:id="14"/>
-    </w:p>
-    <w:p>
-      <w:pPr>
-        <w:bidi/>
-        <w:rPr>
-          <w:rtl/>
-          <w:lang w:bidi="ar-EG"/>
-        </w:rPr>
-      </w:pPr>
-    </w:p>
-    <w:p>
-      <w:pPr>
-        <w:bidi/>
-        <w:rPr>
-          <w:rFonts w:hint="cs"/>
-          <w:rtl/>
-          <w:lang w:bidi="ar-EG"/>
-        </w:rPr>
-      </w:pPr>
-    </w:p>
-    <w:p>
-      <w:pPr>
-        <w:bidi/>
-        <w:rPr>
-          <w:rtl/>
-          <w:lang w:bidi="ar-EG"/>
-        </w:rPr>
-      </w:pPr>
-    </w:p>
-    <w:p>
-      <w:pPr>
-        <w:bidi/>
-        <w:rPr>
-          <w:rtl/>
-          <w:lang w:bidi="ar-EG"/>
-        </w:rPr>
-      </w:pPr>
-    </w:p>
-    <w:p>
-      <w:pPr>
-        <w:bidi/>
-        <w:rPr>
-          <w:rtl/>
-          <w:lang w:bidi="ar-EG"/>
-        </w:rPr>
-      </w:pPr>
-    </w:p>
-    <w:p>
-      <w:pPr>
-        <w:bidi/>
-        <w:rPr>
-          <w:rtl/>
-          <w:lang w:bidi="ar-EG"/>
-        </w:rPr>
-      </w:pPr>
-    </w:p>
-    <w:p>
-      <w:pPr>
-        <w:bidi/>
-        <w:rPr>
-          <w:rtl/>
-          <w:lang w:bidi="ar-EG"/>
-        </w:rPr>
-      </w:pPr>
-    </w:p>
-    <w:p>
-      <w:pPr>
-        <w:bidi/>
-        <w:rPr>
-          <w:rtl/>
-          <w:lang w:bidi="ar-EG"/>
-        </w:rPr>
-      </w:pPr>
-    </w:p>
-    <w:p>
-      <w:pPr>
-        <w:bidi/>
-        <w:rPr>
-          <w:rtl/>
-          <w:lang w:bidi="ar-EG"/>
-        </w:rPr>
-      </w:pPr>
-    </w:p>
-    <w:p>
-      <w:pPr>
-        <w:bidi/>
-        <w:rPr>
-          <w:rtl/>
-          <w:lang w:bidi="ar-EG"/>
-        </w:rPr>
-      </w:pPr>
-    </w:p>
-    <w:p>
-      <w:pPr>
-        <w:bidi/>
-        <w:rPr>
-          <w:rtl/>
-          <w:lang w:bidi="ar-EG"/>
-        </w:rPr>
-      </w:pPr>
-    </w:p>
-    <w:p>
-      <w:pPr>
-        <w:bidi/>
-        <w:rPr>
-          <w:rtl/>
-          <w:lang w:bidi="ar-EG"/>
-        </w:rPr>
-      </w:pPr>
-    </w:p>
-    <w:p>
-      <w:pPr>
-        <w:bidi/>
-        <w:rPr>
-          <w:rtl/>
-          <w:lang w:bidi="ar-EG"/>
-        </w:rPr>
-      </w:pPr>
-    </w:p>
-    <w:p>
-      <w:pPr>
-        <w:bidi/>
-        <w:rPr>
-          <w:rtl/>
-          <w:lang w:bidi="ar-EG"/>
-        </w:rPr>
-      </w:pPr>
-    </w:p>
-    <w:p>
-      <w:pPr>
-        <w:bidi/>
-        <w:rPr>
-          <w:rtl/>
-          <w:lang w:bidi="ar-EG"/>
-        </w:rPr>
-      </w:pPr>
-    </w:p>
-    <w:p>
-      <w:pPr>
-        <w:bidi/>
-        <w:rPr>
-          <w:rtl/>
-          <w:lang w:bidi="ar-EG"/>
-        </w:rPr>
-      </w:pPr>
-    </w:p>
-    <w:p>
-      <w:pPr>
-        <w:bidi/>
-        <w:rPr>
-          <w:rtl/>
-          <w:lang w:bidi="ar-EG"/>
-        </w:rPr>
-      </w:pPr>
-    </w:p>
-    <w:p>
-      <w:pPr>
-        <w:bidi/>
-        <w:rPr>
-          <w:rtl/>
-          <w:lang w:bidi="ar-EG"/>
-        </w:rPr>
-      </w:pPr>
-    </w:p>
-    <w:p>
-      <w:pPr>
-        <w:bidi/>
-        <w:rPr>
-          <w:rtl/>
-          <w:lang w:bidi="ar-EG"/>
-        </w:rPr>
-      </w:pPr>
-    </w:p>
-    <w:p>
-      <w:pPr>
-        <w:bidi/>
-        <w:rPr>
-          <w:rtl/>
-          <w:lang w:bidi="ar-EG"/>
-        </w:rPr>
-      </w:pPr>
-    </w:p>
-    <w:p>
-      <w:pPr>
-        <w:bidi/>
-        <w:rPr>
-          <w:rtl/>
-          <w:lang w:bidi="ar-EG"/>
-        </w:rPr>
-      </w:pPr>
-    </w:p>
-    <w:p>
-      <w:pPr>
-        <w:bidi/>
-        <w:rPr>
-          <w:rtl/>
-          <w:lang w:bidi="ar-EG"/>
-        </w:rPr>
-      </w:pPr>
-    </w:p>
-    <w:p>
-      <w:pPr>
-        <w:bidi/>
-        <w:rPr>
-          <w:rtl/>
-          <w:lang w:bidi="ar-EG"/>
-        </w:rPr>
-      </w:pPr>
-    </w:p>
-    <w:p>
-      <w:pPr>
-        <w:bidi/>
-        <w:rPr>
-          <w:rtl/>
-          <w:lang w:bidi="ar-EG"/>
-        </w:rPr>
-      </w:pPr>
-    </w:p>
-    <w:p>
-      <w:pPr>
-        <w:bidi/>
-        <w:rPr>
-          <w:rtl/>
-          <w:lang w:bidi="ar-EG"/>
-        </w:rPr>
-      </w:pPr>
-    </w:p>
-    <w:p>
-      <w:pPr>
-        <w:bidi/>
-        <w:rPr>
-          <w:rtl/>
-          <w:lang w:bidi="ar-EG"/>
-        </w:rPr>
-      </w:pPr>
-    </w:p>
-    <w:p>
-      <w:pPr>
-        <w:bidi/>
-        <w:rPr>
-          <w:rtl/>
-          <w:lang w:bidi="ar-EG"/>
-        </w:rPr>
-      </w:pPr>
-    </w:p>
-    <w:p>
-      <w:pPr>
-        <w:bidi/>
-        <w:rPr>
-          <w:rtl/>
-          <w:lang w:bidi="ar-EG"/>
-        </w:rPr>
-      </w:pPr>
-    </w:p>
-    <w:p>
-      <w:pPr>
-        <w:bidi/>
-        <w:rPr>
-          <w:rtl/>
-          <w:lang w:bidi="ar-EG"/>
-        </w:rPr>
-      </w:pPr>
-    </w:p>
-    <w:p>
-      <w:pPr>
-        <w:bidi/>
-        <w:rPr>
-          <w:rtl/>
-          <w:lang w:bidi="ar-EG"/>
-        </w:rPr>
-      </w:pPr>
-    </w:p>
-    <w:p>
-      <w:pPr>
-        <w:bidi/>
-        <w:rPr>
-          <w:rtl/>
-          <w:lang w:bidi="ar-EG"/>
-        </w:rPr>
-      </w:pPr>
-    </w:p>
-    <w:p>
-      <w:pPr>
-        <w:bidi/>
-        <w:rPr>
-          <w:rtl/>
-          <w:lang w:bidi="ar-EG"/>
-        </w:rPr>
-      </w:pPr>
-    </w:p>
-    <w:p>
-      <w:pPr>
-        <w:bidi/>
-        <w:rPr>
-          <w:rtl/>
-          <w:lang w:bidi="ar-EG"/>
-        </w:rPr>
-      </w:pPr>
-    </w:p>
-    <w:p>
-      <w:pPr>
-        <w:bidi/>
-        <w:rPr>
-          <w:rtl/>
-          <w:lang w:bidi="ar-EG"/>
-        </w:rPr>
-      </w:pPr>
-    </w:p>
-    <w:p>
-      <w:pPr>
-        <w:bidi/>
-        <w:rPr>
-          <w:rtl/>
-          <w:lang w:bidi="ar-EG"/>
-        </w:rPr>
-      </w:pPr>
+    </w:p>
+    <w:p>
+      <w:pPr>
+        <w:bidi/>
+        <w:rPr>
+          <w:rFonts w:ascii="TimesNewRomanPS-Bold" w:hAnsi="TimesNewRomanPS-Bold" w:hint="cs"/>
+          <w:color w:val="231F20"/>
+          <w:sz w:val="24"/>
+          <w:szCs w:val="24"/>
+          <w:rtl/>
+          <w:lang w:bidi="ar-EG"/>
+        </w:rPr>
+      </w:pPr>
+      <w:r>
+        <w:rPr>
+          <w:rFonts w:ascii="TimesNewRomanPS-Bold" w:hAnsi="TimesNewRomanPS-Bold" w:hint="cs"/>
+          <w:color w:val="231F20"/>
+          <w:sz w:val="24"/>
+          <w:szCs w:val="24"/>
+          <w:rtl/>
+          <w:lang w:bidi="ar-EG"/>
+        </w:rPr>
+        <w:t xml:space="preserve">عم بوب  بيقلك  هيكون الموضوع سخيف لو فيه قاعده بتقلك ان كل </w:t>
+      </w:r>
+      <w:r>
+        <w:rPr>
+          <w:rFonts w:ascii="TimesNewRomanPS-Bold" w:hAnsi="TimesNewRomanPS-Bold"/>
+          <w:color w:val="231F20"/>
+          <w:sz w:val="24"/>
+          <w:szCs w:val="24"/>
+          <w:lang w:bidi="ar-EG"/>
+        </w:rPr>
+        <w:t xml:space="preserve">function </w:t>
+      </w:r>
+      <w:r>
+        <w:rPr>
+          <w:rFonts w:ascii="TimesNewRomanPS-Bold" w:hAnsi="TimesNewRomanPS-Bold" w:hint="cs"/>
+          <w:color w:val="231F20"/>
+          <w:sz w:val="24"/>
+          <w:szCs w:val="24"/>
+          <w:rtl/>
+          <w:lang w:bidi="ar-EG"/>
+        </w:rPr>
+        <w:t xml:space="preserve"> لازم يبقا فيها </w:t>
+      </w:r>
+      <w:r>
+        <w:rPr>
+          <w:rFonts w:ascii="TimesNewRomanPS-Bold" w:hAnsi="TimesNewRomanPS-Bold"/>
+          <w:color w:val="231F20"/>
+          <w:sz w:val="24"/>
+          <w:szCs w:val="24"/>
+          <w:lang w:bidi="ar-EG"/>
+        </w:rPr>
+        <w:t>comments</w:t>
+      </w:r>
+      <w:r>
+        <w:rPr>
+          <w:rFonts w:ascii="TimesNewRomanPS-Bold" w:hAnsi="TimesNewRomanPS-Bold" w:hint="cs"/>
+          <w:color w:val="231F20"/>
+          <w:sz w:val="24"/>
+          <w:szCs w:val="24"/>
+          <w:rtl/>
+          <w:lang w:bidi="ar-EG"/>
+        </w:rPr>
+        <w:t xml:space="preserve"> </w:t>
+      </w:r>
+      <w:r>
+        <w:rPr>
+          <w:rFonts w:ascii="TimesNewRomanPS-Bold" w:hAnsi="TimesNewRomanPS-Bold" w:hint="cs"/>
+          <w:color w:val="231F20"/>
+          <w:sz w:val="24"/>
+          <w:szCs w:val="24"/>
+          <w:rtl/>
+          <w:lang w:bidi="ar-EG"/>
+        </w:rPr>
+        <w:t xml:space="preserve">ف ال </w:t>
+      </w:r>
+      <w:r>
+        <w:rPr>
+          <w:rFonts w:ascii="TimesNewRomanPS-Bold" w:hAnsi="TimesNewRomanPS-Bold"/>
+          <w:color w:val="231F20"/>
+          <w:sz w:val="24"/>
+          <w:szCs w:val="24"/>
+          <w:lang w:bidi="ar-EG"/>
+        </w:rPr>
+        <w:t xml:space="preserve">comment </w:t>
+      </w:r>
+      <w:r>
+        <w:rPr>
+          <w:rFonts w:ascii="TimesNewRomanPS-Bold" w:hAnsi="TimesNewRomanPS-Bold" w:hint="cs"/>
+          <w:color w:val="231F20"/>
+          <w:sz w:val="24"/>
+          <w:szCs w:val="24"/>
+          <w:rtl/>
+          <w:lang w:bidi="ar-EG"/>
+        </w:rPr>
+        <w:t xml:space="preserve"> دى هتبقا عقبه وعب على الفاضى زى الصورة دى . </w:t>
+      </w:r>
+    </w:p>
+    <w:p>
+      <w:pPr>
+        <w:pStyle w:val="ListParagraph"/>
+        <w:numPr>
+          <w:ilvl w:val="0"/>
+          <w:numId w:val="31"/>
+        </w:numPr>
+        <w:bidi/>
+        <w:rPr>
+          <w:rFonts w:hint="cs"/>
+          <w:rtl/>
+          <w:lang w:bidi="ar-EG"/>
+        </w:rPr>
+      </w:pPr>
+      <w:r>
+        <w:rPr>
+          <w:rtl/>
+          <w:lang w:bidi="ar-EG"/>
+        </w:rPr>
+        <w:drawing>
+          <wp:anchor distT="0" distB="0" distL="114300" distR="114300" simplePos="0" relativeHeight="251678720" behindDoc="0" locked="0" layoutInCell="1" allowOverlap="1" wp14:anchorId="75E22532" wp14:editId="7FB9F2E2">
+            <wp:simplePos x="0" y="0"/>
+            <wp:positionH relativeFrom="column">
+              <wp:posOffset>116119</wp:posOffset>
+            </wp:positionH>
+            <wp:positionV relativeFrom="paragraph">
+              <wp:posOffset>164465</wp:posOffset>
+            </wp:positionV>
+            <wp:extent cx="4626591" cy="2119532"/>
+            <wp:effectExtent l="0" t="0" r="3175" b="0"/>
+            <wp:wrapNone/>
+            <wp:docPr id="50" name="Picture 50"/>
+            <wp:cNvGraphicFramePr>
+              <a:graphicFrameLocks xmlns:a="http://schemas.openxmlformats.org/drawingml/2006/main" noChangeAspect="1"/>
+            </wp:cNvGraphicFramePr>
+            <a:graphic xmlns:a="http://schemas.openxmlformats.org/drawingml/2006/main">
+              <a:graphicData uri="http://schemas.openxmlformats.org/drawingml/2006/picture">
+                <pic:pic xmlns:pic="http://schemas.openxmlformats.org/drawingml/2006/picture">
+                  <pic:nvPicPr>
+                    <pic:cNvPr id="1" name=""/>
+                    <pic:cNvPicPr/>
+                  </pic:nvPicPr>
+                  <pic:blipFill>
+                    <a:blip r:embed="rId24">
+                      <a:extLst>
+                        <a:ext uri="{28A0092B-C50C-407E-A947-70E740481C1C}">
+                          <a14:useLocalDpi xmlns:a14="http://schemas.microsoft.com/office/drawing/2010/main" val="0"/>
+                        </a:ext>
+                      </a:extLst>
+                    </a:blip>
+                    <a:stretch>
+                      <a:fillRect/>
+                    </a:stretch>
+                  </pic:blipFill>
+                  <pic:spPr>
+                    <a:xfrm>
+                      <a:off x="0" y="0"/>
+                      <a:ext cx="4626591" cy="2119532"/>
+                    </a:xfrm>
+                    <a:prstGeom prst="rect">
+                      <a:avLst/>
+                    </a:prstGeom>
+                  </pic:spPr>
+                </pic:pic>
+              </a:graphicData>
+            </a:graphic>
+            <wp14:sizeRelH relativeFrom="margin">
+              <wp14:pctWidth>0</wp14:pctWidth>
+            </wp14:sizeRelH>
+            <wp14:sizeRelV relativeFrom="margin">
+              <wp14:pctHeight>0</wp14:pctHeight>
+            </wp14:sizeRelV>
+          </wp:anchor>
+        </w:drawing>
+      </w:r>
+      <w:r>
+        <w:rPr>
+          <w:rFonts w:hint="cs"/>
+          <w:rtl/>
+          <w:lang w:bidi="ar-EG"/>
+        </w:rPr>
+        <w:t>ف ال</w:t>
+      </w:r>
+      <w:r>
+        <w:rPr>
+          <w:lang w:bidi="ar-EG"/>
+        </w:rPr>
+        <w:t>comments</w:t>
+      </w:r>
+      <w:r>
+        <w:rPr>
+          <w:rFonts w:hint="cs"/>
+          <w:rtl/>
+          <w:lang w:bidi="ar-EG"/>
+        </w:rPr>
+        <w:t xml:space="preserve"> الى هنا ملهاش اى تلاتين لزمه .</w:t>
+      </w:r>
+    </w:p>
+    <w:p>
+      <w:pPr>
+        <w:bidi/>
+        <w:rPr>
+          <w:rtl/>
+          <w:lang w:bidi="ar-EG"/>
+        </w:rPr>
+      </w:pPr>
+    </w:p>
+    <w:p>
+      <w:pPr>
+        <w:bidi/>
+        <w:rPr>
+          <w:rtl/>
+          <w:lang w:bidi="ar-EG"/>
+        </w:rPr>
+      </w:pPr>
+    </w:p>
+    <w:p>
+      <w:pPr>
+        <w:bidi/>
+        <w:rPr>
+          <w:rtl/>
+          <w:lang w:bidi="ar-EG"/>
+        </w:rPr>
+      </w:pPr>
+    </w:p>
+    <w:p>
+      <w:pPr>
+        <w:bidi/>
+        <w:rPr>
+          <w:rtl/>
+          <w:lang w:bidi="ar-EG"/>
+        </w:rPr>
+      </w:pPr>
+    </w:p>
+    <w:p>
+      <w:pPr>
+        <w:bidi/>
+        <w:rPr>
+          <w:rtl/>
+          <w:lang w:bidi="ar-EG"/>
+        </w:rPr>
+      </w:pPr>
+    </w:p>
+    <w:p>
+      <w:pPr>
+        <w:bidi/>
+        <w:rPr>
+          <w:rtl/>
+          <w:lang w:bidi="ar-EG"/>
+        </w:rPr>
+      </w:pPr>
+    </w:p>
+    <w:p>
+      <w:pPr>
+        <w:bidi/>
+        <w:rPr>
+          <w:rtl/>
+          <w:lang w:bidi="ar-EG"/>
+        </w:rPr>
+      </w:pPr>
+    </w:p>
+    <w:p>
+      <w:pPr>
+        <w:bidi/>
+        <w:rPr>
+          <w:rtl/>
+          <w:lang w:bidi="ar-EG"/>
+        </w:rPr>
+      </w:pPr>
+    </w:p>
+    <w:p>
+      <w:pPr>
+        <w:bidi/>
+        <w:rPr>
+          <w:rtl/>
+          <w:lang w:bidi="ar-EG"/>
+        </w:rPr>
+      </w:pPr>
+    </w:p>
+    <w:p>
+      <w:pPr>
+        <w:bidi/>
+        <w:rPr>
+          <w:rtl/>
+          <w:lang w:bidi="ar-EG"/>
+        </w:rPr>
+      </w:pPr>
+    </w:p>
+    <w:p>
+      <w:pPr>
+        <w:pStyle w:val="Heading2"/>
+        <w:rPr>
+          <w:lang w:bidi="ar-EG"/>
+        </w:rPr>
+      </w:pPr>
+      <w:bookmarkStart w:id="17" w:name="_Toc124557724"/>
+      <w:r>
+        <w:rPr>
+          <w:rFonts w:hint="cs"/>
+          <w:rtl/>
+          <w:lang w:bidi="ar-EG"/>
+        </w:rPr>
+        <w:t>5</w:t>
+      </w:r>
+      <w:r>
+        <w:rPr>
+          <w:lang w:bidi="ar-EG"/>
+        </w:rPr>
+        <w:t xml:space="preserve">.5 - </w:t>
+      </w:r>
+      <w:r>
+        <w:rPr>
+          <w:rFonts w:ascii="TimesNewRomanPS-Bold" w:eastAsiaTheme="minorEastAsia" w:hAnsi="TimesNewRomanPS-Bold" w:cstheme="minorBidi"/>
+          <w:b/>
+          <w:bCs/>
+          <w:color w:val="231F20"/>
+          <w:sz w:val="24"/>
+          <w:szCs w:val="24"/>
+        </w:rPr>
+        <w:t>Journal Comments</w:t>
+      </w:r>
+      <w:r>
+        <w:rPr>
+          <w:rFonts w:asciiTheme="minorHAnsi" w:eastAsiaTheme="minorEastAsia" w:hAnsiTheme="minorHAnsi" w:cstheme="minorBidi"/>
+          <w:color w:val="auto"/>
+          <w:sz w:val="20"/>
+          <w:szCs w:val="20"/>
+        </w:rPr>
+        <w:t xml:space="preserve"> </w:t>
+      </w:r>
+      <w:r>
+        <w:rPr>
+          <w:lang w:bidi="ar-EG"/>
+        </w:rPr>
+        <w:t xml:space="preserve"> :</w:t>
+      </w:r>
+      <w:bookmarkEnd w:id="17"/>
+      <w:r>
+        <w:rPr>
+          <w:lang w:bidi="ar-EG"/>
+        </w:rPr>
+        <w:t xml:space="preserve"> </w:t>
+      </w:r>
+    </w:p>
+    <w:p>
+      <w:pPr>
+        <w:bidi/>
+        <w:rPr>
+          <w:rtl/>
+          <w:lang w:bidi="ar-EG"/>
+        </w:rPr>
+      </w:pPr>
+    </w:p>
+    <w:p>
+      <w:pPr>
+        <w:bidi/>
+        <w:rPr>
+          <w:rFonts w:ascii="TimesNewRomanPS-Bold" w:hAnsi="TimesNewRomanPS-Bold"/>
+          <w:color w:val="231F20"/>
+          <w:sz w:val="24"/>
+          <w:szCs w:val="24"/>
+          <w:rtl/>
+          <w:lang w:bidi="ar-EG"/>
+        </w:rPr>
+      </w:pPr>
+      <w:r>
+        <w:rPr>
+          <w:rFonts w:ascii="TimesNewRomanPS-Bold" w:hAnsi="TimesNewRomanPS-Bold"/>
+          <w:b/>
+          <w:bCs/>
+          <w:color w:val="231F20"/>
+          <w:sz w:val="24"/>
+          <w:szCs w:val="24"/>
+        </w:rPr>
+        <w:t>Journal</w:t>
+      </w:r>
+      <w:r>
+        <w:rPr>
+          <w:rFonts w:ascii="TimesNewRomanPS-Bold" w:hAnsi="TimesNewRomanPS-Bold" w:hint="cs"/>
+          <w:b/>
+          <w:bCs/>
+          <w:color w:val="231F20"/>
+          <w:sz w:val="24"/>
+          <w:szCs w:val="24"/>
+          <w:rtl/>
+          <w:lang w:bidi="ar-EG"/>
+        </w:rPr>
+        <w:t xml:space="preserve"> دى معنها ف المحاسبه دفتر اليوميه ودى بيتسجل فيها كل حاجه </w:t>
+      </w:r>
+      <w:proofErr w:type="gramStart"/>
+      <w:r>
+        <w:rPr>
+          <w:rFonts w:ascii="TimesNewRomanPS-Bold" w:hAnsi="TimesNewRomanPS-Bold" w:hint="cs"/>
+          <w:b/>
+          <w:bCs/>
+          <w:color w:val="231F20"/>
+          <w:sz w:val="24"/>
+          <w:szCs w:val="24"/>
+          <w:rtl/>
+          <w:lang w:bidi="ar-EG"/>
+        </w:rPr>
+        <w:t xml:space="preserve">حرفين </w:t>
+      </w:r>
+      <w:r>
+        <w:rPr>
+          <w:rFonts w:ascii="TimesNewRomanPS-Bold" w:hAnsi="TimesNewRomanPS-Bold" w:hint="cs"/>
+          <w:color w:val="231F20"/>
+          <w:sz w:val="24"/>
+          <w:szCs w:val="24"/>
+          <w:rtl/>
+          <w:lang w:bidi="ar-EG"/>
+        </w:rPr>
+        <w:t>.</w:t>
+      </w:r>
+      <w:proofErr w:type="gramEnd"/>
+      <w:r>
+        <w:rPr>
+          <w:rFonts w:ascii="TimesNewRomanPS-Bold" w:hAnsi="TimesNewRomanPS-Bold" w:hint="cs"/>
+          <w:color w:val="231F20"/>
+          <w:sz w:val="24"/>
+          <w:szCs w:val="24"/>
+          <w:rtl/>
+          <w:lang w:bidi="ar-EG"/>
+        </w:rPr>
+        <w:t xml:space="preserve"> فدة حاجة زى ال </w:t>
+      </w:r>
+      <w:r>
+        <w:rPr>
+          <w:rFonts w:ascii="TimesNewRomanPS-Bold" w:hAnsi="TimesNewRomanPS-Bold"/>
+          <w:color w:val="231F20"/>
+          <w:sz w:val="24"/>
+          <w:szCs w:val="24"/>
+          <w:lang w:bidi="ar-EG"/>
+        </w:rPr>
+        <w:t xml:space="preserve">history </w:t>
+      </w:r>
+      <w:r>
+        <w:rPr>
+          <w:rFonts w:ascii="TimesNewRomanPS-Bold" w:hAnsi="TimesNewRomanPS-Bold" w:hint="cs"/>
+          <w:color w:val="231F20"/>
+          <w:sz w:val="24"/>
+          <w:szCs w:val="24"/>
+          <w:rtl/>
+          <w:lang w:bidi="ar-EG"/>
+        </w:rPr>
+        <w:t xml:space="preserve"> بتاع الكود يعنى هتكتب </w:t>
+      </w:r>
+      <w:r>
+        <w:rPr>
+          <w:rFonts w:ascii="TimesNewRomanPS-Bold" w:hAnsi="TimesNewRomanPS-Bold"/>
+          <w:color w:val="231F20"/>
+          <w:sz w:val="24"/>
+          <w:szCs w:val="24"/>
+          <w:lang w:bidi="ar-EG"/>
+        </w:rPr>
+        <w:t xml:space="preserve">comment </w:t>
+      </w:r>
+      <w:r>
+        <w:rPr>
+          <w:rFonts w:ascii="TimesNewRomanPS-Bold" w:hAnsi="TimesNewRomanPS-Bold" w:hint="cs"/>
+          <w:color w:val="231F20"/>
+          <w:sz w:val="24"/>
+          <w:szCs w:val="24"/>
+          <w:rtl/>
+          <w:lang w:bidi="ar-EG"/>
+        </w:rPr>
+        <w:t xml:space="preserve"> بتاريع عمل ال </w:t>
+      </w:r>
+      <w:r>
+        <w:rPr>
+          <w:rFonts w:ascii="TimesNewRomanPS-Bold" w:hAnsi="TimesNewRomanPS-Bold"/>
+          <w:color w:val="231F20"/>
+          <w:sz w:val="24"/>
+          <w:szCs w:val="24"/>
+          <w:lang w:bidi="ar-EG"/>
+        </w:rPr>
+        <w:t>code</w:t>
+      </w:r>
+      <w:r>
+        <w:rPr>
+          <w:rFonts w:ascii="TimesNewRomanPS-Bold" w:hAnsi="TimesNewRomanPS-Bold" w:hint="cs"/>
+          <w:color w:val="231F20"/>
+          <w:sz w:val="24"/>
+          <w:szCs w:val="24"/>
+          <w:rtl/>
+          <w:lang w:bidi="ar-EG"/>
+        </w:rPr>
+        <w:t xml:space="preserve"> وتريخ  كل التعديلات ف عم بوب بيقلك الحجات دى دلوقتى ملهاش اى لزمه بعد ظهرو ال </w:t>
+      </w:r>
+      <w:r>
+        <w:rPr>
+          <w:rFonts w:ascii="TimesNewRomanPS-Bold" w:hAnsi="TimesNewRomanPS-Bold"/>
+          <w:color w:val="231F20"/>
+          <w:sz w:val="24"/>
+          <w:szCs w:val="24"/>
+          <w:lang w:bidi="ar-EG"/>
+        </w:rPr>
+        <w:t>git ,gethub</w:t>
+      </w:r>
+      <w:r>
+        <w:rPr>
+          <w:rFonts w:ascii="TimesNewRomanPS-Bold" w:hAnsi="TimesNewRomanPS-Bold" w:hint="cs"/>
+          <w:color w:val="231F20"/>
+          <w:sz w:val="24"/>
+          <w:szCs w:val="24"/>
+          <w:rtl/>
+          <w:lang w:bidi="ar-EG"/>
+        </w:rPr>
+        <w:t xml:space="preserve"> . وده الشكل الى  بيقول عليه عم بوب .</w:t>
+      </w:r>
+    </w:p>
+    <w:p>
+      <w:pPr>
+        <w:bidi/>
+        <w:rPr>
+          <w:rFonts w:hint="cs"/>
+          <w:rtl/>
+          <w:lang w:bidi="ar-EG"/>
+        </w:rPr>
+      </w:pPr>
+      <w:r>
+        <w:rPr>
+          <w:rFonts w:cs="Arial"/>
+          <w:rtl/>
+          <w:lang w:bidi="ar-EG"/>
+        </w:rPr>
+        <w:drawing>
+          <wp:anchor distT="0" distB="0" distL="114300" distR="114300" simplePos="0" relativeHeight="251679744" behindDoc="0" locked="0" layoutInCell="1" allowOverlap="1" wp14:anchorId="07FA3380" wp14:editId="2496689A">
+            <wp:simplePos x="0" y="0"/>
+            <wp:positionH relativeFrom="column">
+              <wp:posOffset>40943</wp:posOffset>
+            </wp:positionH>
+            <wp:positionV relativeFrom="paragraph">
+              <wp:posOffset>53179</wp:posOffset>
+            </wp:positionV>
+            <wp:extent cx="4892568" cy="2350628"/>
+            <wp:effectExtent l="0" t="0" r="3810" b="0"/>
+            <wp:wrapNone/>
+            <wp:docPr id="51" name="Picture 51"/>
+            <wp:cNvGraphicFramePr>
+              <a:graphicFrameLocks xmlns:a="http://schemas.openxmlformats.org/drawingml/2006/main" noChangeAspect="1"/>
+            </wp:cNvGraphicFramePr>
+            <a:graphic xmlns:a="http://schemas.openxmlformats.org/drawingml/2006/main">
+              <a:graphicData uri="http://schemas.openxmlformats.org/drawingml/2006/picture">
+                <pic:pic xmlns:pic="http://schemas.openxmlformats.org/drawingml/2006/picture">
+                  <pic:nvPicPr>
+                    <pic:cNvPr id="1" name=""/>
+                    <pic:cNvPicPr/>
+                  </pic:nvPicPr>
+                  <pic:blipFill>
+                    <a:blip r:embed="rId25">
+                      <a:extLst>
+                        <a:ext uri="{28A0092B-C50C-407E-A947-70E740481C1C}">
+                          <a14:useLocalDpi xmlns:a14="http://schemas.microsoft.com/office/drawing/2010/main" val="0"/>
+                        </a:ext>
+                      </a:extLst>
+                    </a:blip>
+                    <a:stretch>
+                      <a:fillRect/>
+                    </a:stretch>
+                  </pic:blipFill>
+                  <pic:spPr>
+                    <a:xfrm>
+                      <a:off x="0" y="0"/>
+                      <a:ext cx="4892568" cy="2350628"/>
+                    </a:xfrm>
+                    <a:prstGeom prst="rect">
+                      <a:avLst/>
+                    </a:prstGeom>
+                  </pic:spPr>
+                </pic:pic>
+              </a:graphicData>
+            </a:graphic>
+            <wp14:sizeRelH relativeFrom="margin">
+              <wp14:pctWidth>0</wp14:pctWidth>
+            </wp14:sizeRelH>
+            <wp14:sizeRelV relativeFrom="margin">
+              <wp14:pctHeight>0</wp14:pctHeight>
+            </wp14:sizeRelV>
+          </wp:anchor>
+        </w:drawing>
+      </w:r>
+    </w:p>
+    <w:p>
+      <w:pPr>
+        <w:bidi/>
+        <w:rPr>
+          <w:rtl/>
+          <w:lang w:bidi="ar-EG"/>
+        </w:rPr>
+      </w:pPr>
+    </w:p>
+    <w:p>
+      <w:pPr>
+        <w:bidi/>
+        <w:rPr>
+          <w:rtl/>
+          <w:lang w:bidi="ar-EG"/>
+        </w:rPr>
+      </w:pPr>
+    </w:p>
+    <w:p>
+      <w:pPr>
+        <w:bidi/>
+        <w:rPr>
+          <w:rtl/>
+          <w:lang w:bidi="ar-EG"/>
+        </w:rPr>
+      </w:pPr>
+    </w:p>
+    <w:p>
+      <w:pPr>
+        <w:bidi/>
+        <w:rPr>
+          <w:rtl/>
+          <w:lang w:bidi="ar-EG"/>
+        </w:rPr>
+      </w:pPr>
+    </w:p>
+    <w:p>
+      <w:pPr>
+        <w:bidi/>
+        <w:rPr>
+          <w:rtl/>
+          <w:lang w:bidi="ar-EG"/>
+        </w:rPr>
+      </w:pPr>
+    </w:p>
+    <w:p>
+      <w:pPr>
+        <w:bidi/>
+        <w:rPr>
+          <w:rtl/>
+          <w:lang w:bidi="ar-EG"/>
+        </w:rPr>
+      </w:pPr>
+    </w:p>
+    <w:p>
+      <w:pPr>
+        <w:bidi/>
+        <w:rPr>
+          <w:rtl/>
+          <w:lang w:bidi="ar-EG"/>
+        </w:rPr>
+      </w:pPr>
+    </w:p>
+    <w:p>
+      <w:pPr>
+        <w:bidi/>
+        <w:rPr>
+          <w:rtl/>
+          <w:lang w:bidi="ar-EG"/>
+        </w:rPr>
+      </w:pPr>
+    </w:p>
+    <w:p>
+      <w:pPr>
+        <w:bidi/>
+        <w:rPr>
+          <w:lang w:bidi="ar-EG"/>
+        </w:rPr>
+      </w:pPr>
+    </w:p>
+    <w:p>
+      <w:pPr>
+        <w:bidi/>
+        <w:rPr>
+          <w:lang w:bidi="ar-EG"/>
+        </w:rPr>
+      </w:pPr>
+    </w:p>
+    <w:p>
+      <w:pPr>
+        <w:bidi/>
+        <w:rPr>
+          <w:lang w:bidi="ar-EG"/>
+        </w:rPr>
+      </w:pPr>
+    </w:p>
+    <w:p>
+      <w:pPr>
+        <w:bidi/>
+        <w:rPr>
+          <w:rtl/>
+          <w:lang w:bidi="ar-EG"/>
+        </w:rPr>
+      </w:pPr>
+    </w:p>
+    <w:p>
+      <w:pPr>
+        <w:bidi/>
+        <w:rPr>
+          <w:rtl/>
+          <w:lang w:bidi="ar-EG"/>
+        </w:rPr>
+      </w:pPr>
+    </w:p>
+    <w:p>
+      <w:pPr>
+        <w:pStyle w:val="Heading2"/>
+        <w:rPr>
+          <w:lang w:bidi="ar-EG"/>
+        </w:rPr>
+      </w:pPr>
+      <w:bookmarkStart w:id="18" w:name="_Toc124557725"/>
+      <w:r>
+        <w:rPr>
+          <w:lang w:bidi="ar-EG"/>
+        </w:rPr>
+        <w:lastRenderedPageBreak/>
+        <w:t xml:space="preserve">5.5- </w:t>
+      </w:r>
+      <w:r>
+        <w:rPr>
+          <w:rFonts w:ascii="TimesNewRomanPS-Bold" w:eastAsiaTheme="minorEastAsia" w:hAnsi="TimesNewRomanPS-Bold" w:cstheme="minorBidi"/>
+          <w:b/>
+          <w:bCs/>
+          <w:color w:val="231F20"/>
+          <w:sz w:val="24"/>
+          <w:szCs w:val="24"/>
+        </w:rPr>
+        <w:t>Noise Comments</w:t>
+      </w:r>
+      <w:r>
+        <w:rPr>
+          <w:lang w:bidi="ar-EG"/>
+        </w:rPr>
+        <w:t>:</w:t>
+      </w:r>
+      <w:bookmarkEnd w:id="18"/>
+    </w:p>
+    <w:p>
+      <w:pPr>
+        <w:bidi/>
+        <w:rPr>
+          <w:rtl/>
+          <w:lang w:bidi="ar-EG"/>
+        </w:rPr>
+      </w:pPr>
+    </w:p>
+    <w:p>
+      <w:pPr>
+        <w:bidi/>
+        <w:rPr>
+          <w:rtl/>
+          <w:lang w:bidi="ar-EG"/>
+        </w:rPr>
+      </w:pPr>
+      <w:bookmarkStart w:id="19" w:name="_GoBack"/>
+      <w:bookmarkEnd w:id="19"/>
     </w:p>
     <w:p>
       <w:pPr>
@@ -11872,7 +13103,7 @@
       </w:pPr>
     </w:p>
     <w:sectPr>
-      <w:footerReference w:type="default" r:id="rId24"/>
+      <w:footerReference w:type="default" r:id="rId26"/>
       <w:pgSz w:w="12240" w:h="15840"/>
       <w:pgMar w:top="1440" w:right="1440" w:bottom="1440" w:left="1440" w:header="720" w:footer="720" w:gutter="0"/>
       <w:pgBorders w:offsetFrom="page">
@@ -12097,7 +13328,7 @@
               <w:sz w:val="18"/>
               <w:szCs w:val="18"/>
             </w:rPr>
-            <w:t>8</w:t>
+            <w:t>10</w:t>
           </w:r>
           <w:r>
             <w:rPr>
@@ -17884,7 +19115,7 @@
 </file>
 
 <file path=customXml/itemProps2.xml><?xml version="1.0" encoding="utf-8"?>
-<ds:datastoreItem xmlns:ds="http://schemas.openxmlformats.org/officeDocument/2006/customXml" ds:itemID="{60978505-CE49-4636-A251-CC36AA4CD8DA}">
+<ds:datastoreItem xmlns:ds="http://schemas.openxmlformats.org/officeDocument/2006/customXml" ds:itemID="{D3E7F8EB-4A75-4CCE-AF2A-7593EA51D20A}">
   <ds:schemaRefs>
     <ds:schemaRef ds:uri="http://schemas.openxmlformats.org/officeDocument/2006/bibliography"/>
   </ds:schemaRefs>

</xml_diff>

<commit_message>
note 5.5 for  ch4
</commit_message>
<xml_diff>
--- a/ch4-Comments.docx
+++ b/ch4-Comments.docx
@@ -3685,41 +3685,13 @@
                                     <w:text/>
                                   </w:sdtPr>
                                   <w:sdtContent>
-                                    <w:proofErr w:type="spellStart"/>
                                     <w:r>
                                       <w:rPr>
                                         <w:color w:val="1CADE4" w:themeColor="accent1"/>
                                         <w:sz w:val="26"/>
                                         <w:szCs w:val="26"/>
                                       </w:rPr>
-                                      <w:t>Abdurahman</w:t>
-                                    </w:r>
-                                    <w:proofErr w:type="spellEnd"/>
-                                    <w:r>
-                                      <w:rPr>
-                                        <w:color w:val="1CADE4" w:themeColor="accent1"/>
-                                        <w:sz w:val="26"/>
-                                        <w:szCs w:val="26"/>
-                                      </w:rPr>
-                                      <w:t xml:space="preserve"> </w:t>
-                                    </w:r>
-                                    <w:proofErr w:type="spellStart"/>
-                                    <w:r>
-                                      <w:rPr>
-                                        <w:color w:val="1CADE4" w:themeColor="accent1"/>
-                                        <w:sz w:val="26"/>
-                                        <w:szCs w:val="26"/>
-                                      </w:rPr>
-                                      <w:t>Gamal</w:t>
-                                    </w:r>
-                                    <w:proofErr w:type="spellEnd"/>
-                                    <w:r>
-                                      <w:rPr>
-                                        <w:color w:val="1CADE4" w:themeColor="accent1"/>
-                                        <w:sz w:val="26"/>
-                                        <w:szCs w:val="26"/>
-                                      </w:rPr>
-                                      <w:t xml:space="preserve"> Ahmed</w:t>
+                                      <w:t>Abdurahman Gamal Ahmed</w:t>
                                     </w:r>
                                   </w:sdtContent>
                                 </w:sdt>
@@ -3806,41 +3778,13 @@
                               <w:text/>
                             </w:sdtPr>
                             <w:sdtContent>
-                              <w:proofErr w:type="spellStart"/>
                               <w:r>
                                 <w:rPr>
                                   <w:color w:val="1CADE4" w:themeColor="accent1"/>
                                   <w:sz w:val="26"/>
                                   <w:szCs w:val="26"/>
                                 </w:rPr>
-                                <w:t>Abdurahman</w:t>
-                              </w:r>
-                              <w:proofErr w:type="spellEnd"/>
-                              <w:r>
-                                <w:rPr>
-                                  <w:color w:val="1CADE4" w:themeColor="accent1"/>
-                                  <w:sz w:val="26"/>
-                                  <w:szCs w:val="26"/>
-                                </w:rPr>
-                                <w:t xml:space="preserve"> </w:t>
-                              </w:r>
-                              <w:proofErr w:type="spellStart"/>
-                              <w:r>
-                                <w:rPr>
-                                  <w:color w:val="1CADE4" w:themeColor="accent1"/>
-                                  <w:sz w:val="26"/>
-                                  <w:szCs w:val="26"/>
-                                </w:rPr>
-                                <w:t>Gamal</w:t>
-                              </w:r>
-                              <w:proofErr w:type="spellEnd"/>
-                              <w:r>
-                                <w:rPr>
-                                  <w:color w:val="1CADE4" w:themeColor="accent1"/>
-                                  <w:sz w:val="26"/>
-                                  <w:szCs w:val="26"/>
-                                </w:rPr>
-                                <w:t xml:space="preserve"> Ahmed</w:t>
+                                <w:t>Abdurahman Gamal Ahmed</w:t>
                               </w:r>
                             </w:sdtContent>
                           </w:sdt>
@@ -4315,7 +4259,7 @@
           <w:r>
             <w:fldChar w:fldCharType="separate"/>
           </w:r>
-          <w:hyperlink w:anchor="_Toc124557707" w:history="1">
+          <w:hyperlink w:anchor="_Toc124558049" w:history="1">
             <w:r>
               <w:rPr>
                 <w:rStyle w:val="Hyperlink"/>
@@ -4352,7 +4296,7 @@
                 <w:noProof/>
                 <w:webHidden/>
               </w:rPr>
-              <w:instrText xml:space="preserve"> PAGEREF _Toc124557707 \h </w:instrText>
+              <w:instrText xml:space="preserve"> PAGEREF _Toc124558049 \h </w:instrText>
             </w:r>
             <w:r>
               <w:rPr>
@@ -4394,7 +4338,7 @@
               <w:noProof/>
             </w:rPr>
           </w:pPr>
-          <w:hyperlink w:anchor="_Toc124557708" w:history="1">
+          <w:hyperlink w:anchor="_Toc124558050" w:history="1">
             <w:r>
               <w:rPr>
                 <w:rStyle w:val="Hyperlink"/>
@@ -4438,7 +4382,7 @@
                 <w:noProof/>
                 <w:webHidden/>
               </w:rPr>
-              <w:instrText xml:space="preserve"> PAGEREF _Toc124557708 \h </w:instrText>
+              <w:instrText xml:space="preserve"> PAGEREF _Toc124558050 \h </w:instrText>
             </w:r>
             <w:r>
               <w:rPr>
@@ -4480,7 +4424,7 @@
               <w:noProof/>
             </w:rPr>
           </w:pPr>
-          <w:hyperlink w:anchor="_Toc124557709" w:history="1">
+          <w:hyperlink w:anchor="_Toc124558051" w:history="1">
             <w:r>
               <w:rPr>
                 <w:rStyle w:val="Hyperlink"/>
@@ -4524,7 +4468,7 @@
                 <w:noProof/>
                 <w:webHidden/>
               </w:rPr>
-              <w:instrText xml:space="preserve"> PAGEREF _Toc124557709 \h </w:instrText>
+              <w:instrText xml:space="preserve"> PAGEREF _Toc124558051 \h </w:instrText>
             </w:r>
             <w:r>
               <w:rPr>
@@ -4544,7 +4488,7 @@
                 <w:noProof/>
                 <w:webHidden/>
               </w:rPr>
-              <w:t>3</w:t>
+              <w:t>2</w:t>
             </w:r>
             <w:r>
               <w:rPr>
@@ -4566,7 +4510,7 @@
               <w:noProof/>
             </w:rPr>
           </w:pPr>
-          <w:hyperlink w:anchor="_Toc124557710" w:history="1">
+          <w:hyperlink w:anchor="_Toc124558052" w:history="1">
             <w:r>
               <w:rPr>
                 <w:rStyle w:val="Hyperlink"/>
@@ -4609,7 +4553,7 @@
                 <w:noProof/>
                 <w:webHidden/>
               </w:rPr>
-              <w:instrText xml:space="preserve"> PAGEREF _Toc124557710 \h </w:instrText>
+              <w:instrText xml:space="preserve"> PAGEREF _Toc124558052 \h </w:instrText>
             </w:r>
             <w:r>
               <w:rPr>
@@ -4651,7 +4595,7 @@
               <w:noProof/>
             </w:rPr>
           </w:pPr>
-          <w:hyperlink w:anchor="_Toc124557711" w:history="1">
+          <w:hyperlink w:anchor="_Toc124558053" w:history="1">
             <w:r>
               <w:rPr>
                 <w:rStyle w:val="Hyperlink"/>
@@ -4706,7 +4650,7 @@
                 <w:noProof/>
                 <w:webHidden/>
               </w:rPr>
-              <w:instrText xml:space="preserve"> PAGEREF _Toc124557711 \h </w:instrText>
+              <w:instrText xml:space="preserve"> PAGEREF _Toc124558053 \h </w:instrText>
             </w:r>
             <w:r>
               <w:rPr>
@@ -4748,7 +4692,7 @@
               <w:noProof/>
             </w:rPr>
           </w:pPr>
-          <w:hyperlink w:anchor="_Toc124557712" w:history="1">
+          <w:hyperlink w:anchor="_Toc124558054" w:history="1">
             <w:r>
               <w:rPr>
                 <w:rStyle w:val="Hyperlink"/>
@@ -4810,7 +4754,7 @@
                 <w:noProof/>
                 <w:webHidden/>
               </w:rPr>
-              <w:instrText xml:space="preserve"> PAGEREF _Toc124557712 \h </w:instrText>
+              <w:instrText xml:space="preserve"> PAGEREF _Toc124558054 \h </w:instrText>
             </w:r>
             <w:r>
               <w:rPr>
@@ -4852,7 +4796,7 @@
               <w:noProof/>
             </w:rPr>
           </w:pPr>
-          <w:hyperlink w:anchor="_Toc124557713" w:history="1">
+          <w:hyperlink w:anchor="_Toc124558055" w:history="1">
             <w:r>
               <w:rPr>
                 <w:rStyle w:val="Hyperlink"/>
@@ -4899,7 +4843,7 @@
                 <w:noProof/>
                 <w:webHidden/>
               </w:rPr>
-              <w:instrText xml:space="preserve"> PAGEREF _Toc124557713 \h </w:instrText>
+              <w:instrText xml:space="preserve"> PAGEREF _Toc124558055 \h </w:instrText>
             </w:r>
             <w:r>
               <w:rPr>
@@ -4941,7 +4885,7 @@
               <w:noProof/>
             </w:rPr>
           </w:pPr>
-          <w:hyperlink w:anchor="_Toc124557714" w:history="1">
+          <w:hyperlink w:anchor="_Toc124558056" w:history="1">
             <w:r>
               <w:rPr>
                 <w:rStyle w:val="Hyperlink"/>
@@ -4988,7 +4932,7 @@
                 <w:noProof/>
                 <w:webHidden/>
               </w:rPr>
-              <w:instrText xml:space="preserve"> PAGEREF _Toc124557714 \h </w:instrText>
+              <w:instrText xml:space="preserve"> PAGEREF _Toc124558056 \h </w:instrText>
             </w:r>
             <w:r>
               <w:rPr>
@@ -5030,7 +4974,7 @@
               <w:noProof/>
             </w:rPr>
           </w:pPr>
-          <w:hyperlink w:anchor="_Toc124557715" w:history="1">
+          <w:hyperlink w:anchor="_Toc124558057" w:history="1">
             <w:r>
               <w:rPr>
                 <w:rStyle w:val="Hyperlink"/>
@@ -5092,7 +5036,7 @@
                 <w:noProof/>
                 <w:webHidden/>
               </w:rPr>
-              <w:instrText xml:space="preserve"> PAGEREF _Toc124557715 \h </w:instrText>
+              <w:instrText xml:space="preserve"> PAGEREF _Toc124558057 \h </w:instrText>
             </w:r>
             <w:r>
               <w:rPr>
@@ -5134,7 +5078,7 @@
               <w:noProof/>
             </w:rPr>
           </w:pPr>
-          <w:hyperlink w:anchor="_Toc124557716" w:history="1">
+          <w:hyperlink w:anchor="_Toc124558058" w:history="1">
             <w:r>
               <w:rPr>
                 <w:rStyle w:val="Hyperlink"/>
@@ -5189,7 +5133,7 @@
                 <w:noProof/>
                 <w:webHidden/>
               </w:rPr>
-              <w:instrText xml:space="preserve"> PAGEREF _Toc124557716 \h </w:instrText>
+              <w:instrText xml:space="preserve"> PAGEREF _Toc124558058 \h </w:instrText>
             </w:r>
             <w:r>
               <w:rPr>
@@ -5231,7 +5175,7 @@
               <w:noProof/>
             </w:rPr>
           </w:pPr>
-          <w:hyperlink w:anchor="_Toc124557717" w:history="1">
+          <w:hyperlink w:anchor="_Toc124558059" w:history="1">
             <w:r>
               <w:rPr>
                 <w:rStyle w:val="Hyperlink"/>
@@ -5266,7 +5210,7 @@
                 <w:noProof/>
                 <w:webHidden/>
               </w:rPr>
-              <w:instrText xml:space="preserve"> PAGEREF _Toc124557717 \h </w:instrText>
+              <w:instrText xml:space="preserve"> PAGEREF _Toc124558059 \h </w:instrText>
             </w:r>
             <w:r>
               <w:rPr>
@@ -5308,7 +5252,7 @@
               <w:noProof/>
             </w:rPr>
           </w:pPr>
-          <w:hyperlink w:anchor="_Toc124557718" w:history="1">
+          <w:hyperlink w:anchor="_Toc124558060" w:history="1">
             <w:r>
               <w:rPr>
                 <w:rStyle w:val="Hyperlink"/>
@@ -5343,7 +5287,7 @@
                 <w:noProof/>
                 <w:webHidden/>
               </w:rPr>
-              <w:instrText xml:space="preserve"> PAGEREF _Toc124557718 \h </w:instrText>
+              <w:instrText xml:space="preserve"> PAGEREF _Toc124558060 \h </w:instrText>
             </w:r>
             <w:r>
               <w:rPr>
@@ -5385,7 +5329,7 @@
               <w:noProof/>
             </w:rPr>
           </w:pPr>
-          <w:hyperlink w:anchor="_Toc124557719" w:history="1">
+          <w:hyperlink w:anchor="_Toc124558061" w:history="1">
             <w:r>
               <w:rPr>
                 <w:rStyle w:val="Hyperlink"/>
@@ -5420,7 +5364,76 @@
                 <w:noProof/>
                 <w:webHidden/>
               </w:rPr>
-              <w:instrText xml:space="preserve"> PAGEREF _Toc124557719 \h </w:instrText>
+              <w:instrText xml:space="preserve"> PAGEREF _Toc124558061 \h </w:instrText>
+            </w:r>
+            <w:r>
+              <w:rPr>
+                <w:noProof/>
+                <w:webHidden/>
+              </w:rPr>
+            </w:r>
+            <w:r>
+              <w:rPr>
+                <w:noProof/>
+                <w:webHidden/>
+              </w:rPr>
+              <w:fldChar w:fldCharType="separate"/>
+            </w:r>
+            <w:r>
+              <w:rPr>
+                <w:noProof/>
+                <w:webHidden/>
+              </w:rPr>
+              <w:t>6</w:t>
+            </w:r>
+            <w:r>
+              <w:rPr>
+                <w:noProof/>
+                <w:webHidden/>
+              </w:rPr>
+              <w:fldChar w:fldCharType="end"/>
+            </w:r>
+          </w:hyperlink>
+        </w:p>
+        <w:p>
+          <w:pPr>
+            <w:pStyle w:val="TOC2"/>
+            <w:tabs>
+              <w:tab w:val="right" w:leader="dot" w:pos="9350"/>
+            </w:tabs>
+            <w:rPr>
+              <w:rFonts w:cstheme="minorBidi"/>
+              <w:noProof/>
+            </w:rPr>
+          </w:pPr>
+          <w:hyperlink w:anchor="_Toc124558062" w:history="1">
+            <w:r>
+              <w:rPr>
+                <w:rStyle w:val="Hyperlink"/>
+                <w:noProof/>
+              </w:rPr>
+              <w:t>5.1- Mumbling:</w:t>
+            </w:r>
+            <w:r>
+              <w:rPr>
+                <w:noProof/>
+                <w:webHidden/>
+              </w:rPr>
+              <w:tab/>
+            </w:r>
+            <w:r>
+              <w:rPr>
+                <w:noProof/>
+                <w:webHidden/>
+              </w:rPr>
+              <w:fldChar w:fldCharType="begin"/>
+            </w:r>
+            <w:r>
+              <w:rPr>
+                <w:noProof/>
+                <w:webHidden/>
+              </w:rPr>
+              <w:instrText xml:space="preserve"> PAGEREF _Toc124558062 \h </w:instrText>
             </w:r>
             <w:r>
               <w:rPr>
@@ -5462,13 +5475,21 @@
               <w:noProof/>
             </w:rPr>
           </w:pPr>
-          <w:hyperlink w:anchor="_Toc124557720" w:history="1">
+          <w:hyperlink w:anchor="_Toc124558063" w:history="1">
+            <w:r>
+              <w:rPr>
+                <w:rStyle w:val="Hyperlink"/>
+                <w:noProof/>
+                <w:rtl/>
+              </w:rPr>
+              <w:t>5</w:t>
+            </w:r>
             <w:r>
               <w:rPr>
                 <w:rStyle w:val="Hyperlink"/>
                 <w:noProof/>
               </w:rPr>
-              <w:t>5.1- Mumbling:</w:t>
+              <w:t>.2-   Redundant Comments :</w:t>
             </w:r>
             <w:r>
               <w:rPr>
@@ -5489,7 +5510,7 @@
                 <w:noProof/>
                 <w:webHidden/>
               </w:rPr>
-              <w:instrText xml:space="preserve"> PAGEREF _Toc124557720 \h </w:instrText>
+              <w:instrText xml:space="preserve"> PAGEREF _Toc124558063 \h </w:instrText>
             </w:r>
             <w:r>
               <w:rPr>
@@ -5531,84 +5552,7 @@
               <w:noProof/>
             </w:rPr>
           </w:pPr>
-          <w:hyperlink w:anchor="_Toc124557721" w:history="1">
-            <w:r>
-              <w:rPr>
-                <w:rStyle w:val="Hyperlink"/>
-                <w:noProof/>
-                <w:rtl/>
-              </w:rPr>
-              <w:t>5</w:t>
-            </w:r>
-            <w:r>
-              <w:rPr>
-                <w:rStyle w:val="Hyperlink"/>
-                <w:noProof/>
-              </w:rPr>
-              <w:t>.2-   Redundant Comments :</w:t>
-            </w:r>
-            <w:r>
-              <w:rPr>
-                <w:noProof/>
-                <w:webHidden/>
-              </w:rPr>
-              <w:tab/>
-            </w:r>
-            <w:r>
-              <w:rPr>
-                <w:noProof/>
-                <w:webHidden/>
-              </w:rPr>
-              <w:fldChar w:fldCharType="begin"/>
-            </w:r>
-            <w:r>
-              <w:rPr>
-                <w:noProof/>
-                <w:webHidden/>
-              </w:rPr>
-              <w:instrText xml:space="preserve"> PAGEREF _Toc124557721 \h </w:instrText>
-            </w:r>
-            <w:r>
-              <w:rPr>
-                <w:noProof/>
-                <w:webHidden/>
-              </w:rPr>
-            </w:r>
-            <w:r>
-              <w:rPr>
-                <w:noProof/>
-                <w:webHidden/>
-              </w:rPr>
-              <w:fldChar w:fldCharType="separate"/>
-            </w:r>
-            <w:r>
-              <w:rPr>
-                <w:noProof/>
-                <w:webHidden/>
-              </w:rPr>
-              <w:t>7</w:t>
-            </w:r>
-            <w:r>
-              <w:rPr>
-                <w:noProof/>
-                <w:webHidden/>
-              </w:rPr>
-              <w:fldChar w:fldCharType="end"/>
-            </w:r>
-          </w:hyperlink>
-        </w:p>
-        <w:p>
-          <w:pPr>
-            <w:pStyle w:val="TOC2"/>
-            <w:tabs>
-              <w:tab w:val="right" w:leader="dot" w:pos="9350"/>
-            </w:tabs>
-            <w:rPr>
-              <w:rFonts w:cstheme="minorBidi"/>
-              <w:noProof/>
-            </w:rPr>
-          </w:pPr>
-          <w:hyperlink w:anchor="_Toc124557722" w:history="1">
+          <w:hyperlink w:anchor="_Toc124558064" w:history="1">
             <w:r>
               <w:rPr>
                 <w:rStyle w:val="Hyperlink"/>
@@ -5643,7 +5587,7 @@
                 <w:noProof/>
                 <w:webHidden/>
               </w:rPr>
-              <w:instrText xml:space="preserve"> PAGEREF _Toc124557722 \h </w:instrText>
+              <w:instrText xml:space="preserve"> PAGEREF _Toc124558064 \h </w:instrText>
             </w:r>
             <w:r>
               <w:rPr>
@@ -5685,7 +5629,7 @@
               <w:noProof/>
             </w:rPr>
           </w:pPr>
-          <w:hyperlink w:anchor="_Toc124557723" w:history="1">
+          <w:hyperlink w:anchor="_Toc124558065" w:history="1">
             <w:r>
               <w:rPr>
                 <w:rStyle w:val="Hyperlink"/>
@@ -5740,7 +5684,7 @@
                 <w:noProof/>
                 <w:webHidden/>
               </w:rPr>
-              <w:instrText xml:space="preserve"> PAGEREF _Toc124557723 \h </w:instrText>
+              <w:instrText xml:space="preserve"> PAGEREF _Toc124558065 \h </w:instrText>
             </w:r>
             <w:r>
               <w:rPr>
@@ -5782,7 +5726,7 @@
               <w:noProof/>
             </w:rPr>
           </w:pPr>
-          <w:hyperlink w:anchor="_Toc124557724" w:history="1">
+          <w:hyperlink w:anchor="_Toc124558066" w:history="1">
             <w:r>
               <w:rPr>
                 <w:rStyle w:val="Hyperlink"/>
@@ -5844,7 +5788,7 @@
                 <w:noProof/>
                 <w:webHidden/>
               </w:rPr>
-              <w:instrText xml:space="preserve"> PAGEREF _Toc124557724 \h </w:instrText>
+              <w:instrText xml:space="preserve"> PAGEREF _Toc124558066 \h </w:instrText>
             </w:r>
             <w:r>
               <w:rPr>
@@ -5886,7 +5830,7 @@
               <w:noProof/>
             </w:rPr>
           </w:pPr>
-          <w:hyperlink w:anchor="_Toc124557725" w:history="1">
+          <w:hyperlink w:anchor="_Toc124558067" w:history="1">
             <w:r>
               <w:rPr>
                 <w:rStyle w:val="Hyperlink"/>
@@ -5932,7 +5876,7 @@
                 <w:noProof/>
                 <w:webHidden/>
               </w:rPr>
-              <w:instrText xml:space="preserve"> PAGEREF _Toc124557725 \h </w:instrText>
+              <w:instrText xml:space="preserve"> PAGEREF _Toc124558067 \h </w:instrText>
             </w:r>
             <w:r>
               <w:rPr>
@@ -5987,7 +5931,6 @@
     <w:p/>
     <w:p/>
     <w:p/>
-    <w:p/>
     <w:p>
       <w:pPr>
         <w:bidi/>
@@ -6003,13 +5946,14 @@
           <w:lang w:bidi="ar-EG"/>
         </w:rPr>
       </w:pPr>
-      <w:bookmarkStart w:id="0" w:name="_Toc124557707"/>
-      <w:r>
-        <w:rPr>
-          <w:rFonts w:hint="cs"/>
-          <w:rtl/>
-          <w:lang w:bidi="ar-EG"/>
-        </w:rPr>
+      <w:bookmarkStart w:id="0" w:name="_Toc124558049"/>
+      <w:r>
+        <w:rPr>
+          <w:rFonts w:hint="cs"/>
+          <w:rtl/>
+          <w:lang w:bidi="ar-EG"/>
+        </w:rPr>
+        <w:lastRenderedPageBreak/>
         <w:t>1</w:t>
       </w:r>
       <w:r>
@@ -6787,7 +6731,7 @@
       <w:pPr>
         <w:pStyle w:val="Heading1"/>
       </w:pPr>
-      <w:bookmarkStart w:id="1" w:name="_Toc124557708"/>
+      <w:bookmarkStart w:id="1" w:name="_Toc124558050"/>
       <w:r>
         <w:rPr>
           <w:rFonts w:hint="cs"/>
@@ -6970,7 +6914,7 @@
           <w:rFonts w:eastAsiaTheme="minorEastAsia"/>
         </w:rPr>
       </w:pPr>
-      <w:bookmarkStart w:id="2" w:name="_Toc124557709"/>
+      <w:bookmarkStart w:id="2" w:name="_Toc124558051"/>
       <w:r>
         <w:rPr>
           <w:rFonts w:hint="cs"/>
@@ -7064,6 +7008,7 @@
           <w:rtl/>
           <w:lang w:bidi="ar-EG"/>
         </w:rPr>
+        <w:lastRenderedPageBreak/>
         <w:drawing>
           <wp:anchor distT="0" distB="0" distL="114300" distR="114300" simplePos="0" relativeHeight="251664384" behindDoc="0" locked="0" layoutInCell="1" allowOverlap="1" wp14:anchorId="13CC332A" wp14:editId="1BD38596">
             <wp:simplePos x="0" y="0"/>
@@ -7317,7 +7262,7 @@
           <w:lang w:bidi="ar-EG"/>
         </w:rPr>
       </w:pPr>
-      <w:bookmarkStart w:id="3" w:name="_Toc124557710"/>
+      <w:bookmarkStart w:id="3" w:name="_Toc124558052"/>
       <w:r>
         <w:rPr>
           <w:lang w:bidi="ar-EG"/>
@@ -7408,7 +7353,7 @@
           <w:lang w:bidi="ar-EG"/>
         </w:rPr>
       </w:pPr>
-      <w:bookmarkStart w:id="4" w:name="_Toc124557711"/>
+      <w:bookmarkStart w:id="4" w:name="_Toc124558053"/>
       <w:r>
         <w:rPr>
           <w:rFonts w:hint="cs"/>
@@ -7593,7 +7538,7 @@
           <w:lang w:bidi="ar-EG"/>
         </w:rPr>
       </w:pPr>
-      <w:bookmarkStart w:id="5" w:name="_Toc124557712"/>
+      <w:bookmarkStart w:id="5" w:name="_Toc124558054"/>
       <w:r>
         <w:rPr>
           <w:rFonts w:hint="cs"/>
@@ -7912,6 +7857,7 @@
           <w:rtl/>
           <w:lang w:bidi="ar-EG"/>
         </w:rPr>
+        <w:lastRenderedPageBreak/>
         <w:drawing>
           <wp:anchor distT="0" distB="0" distL="114300" distR="114300" simplePos="0" relativeHeight="251666432" behindDoc="0" locked="0" layoutInCell="1" allowOverlap="1" wp14:anchorId="4A91C319" wp14:editId="54F67624">
             <wp:simplePos x="0" y="0"/>
@@ -8230,7 +8176,7 @@
           <w:rtl/>
         </w:rPr>
       </w:pPr>
-      <w:bookmarkStart w:id="6" w:name="_Toc124557713"/>
+      <w:bookmarkStart w:id="6" w:name="_Toc124558055"/>
       <w:r>
         <w:rPr>
           <w:rFonts w:hint="cs"/>
@@ -8745,13 +8691,14 @@
           <w:szCs w:val="24"/>
         </w:rPr>
       </w:pPr>
-      <w:bookmarkStart w:id="7" w:name="_Toc124557714"/>
-      <w:r>
-        <w:rPr>
-          <w:rFonts w:hint="cs"/>
-          <w:rtl/>
-          <w:lang w:bidi="ar-EG"/>
-        </w:rPr>
+      <w:bookmarkStart w:id="7" w:name="_Toc124558056"/>
+      <w:r>
+        <w:rPr>
+          <w:rFonts w:hint="cs"/>
+          <w:rtl/>
+          <w:lang w:bidi="ar-EG"/>
+        </w:rPr>
+        <w:lastRenderedPageBreak/>
         <w:t>4</w:t>
       </w:r>
       <w:r>
@@ -9217,7 +9164,7 @@
           <w:lang w:bidi="ar-EG"/>
         </w:rPr>
       </w:pPr>
-      <w:bookmarkStart w:id="8" w:name="_Toc124557715"/>
+      <w:bookmarkStart w:id="8" w:name="_Toc124558057"/>
       <w:r>
         <w:rPr>
           <w:rFonts w:hint="cs"/>
@@ -9558,7 +9505,6 @@
           <w:color w:val="231F20"/>
           <w:rtl/>
         </w:rPr>
-        <w:lastRenderedPageBreak/>
         <w:t xml:space="preserve">وزمان برضو كان فيه اتفاقيه ان ال </w:t>
       </w:r>
       <w:r>
@@ -9623,6 +9569,7 @@
           <w:rtl/>
           <w:lang w:bidi="ar-EG"/>
         </w:rPr>
+        <w:lastRenderedPageBreak/>
         <w:drawing>
           <wp:anchor distT="0" distB="0" distL="114300" distR="114300" simplePos="0" relativeHeight="251671552" behindDoc="0" locked="0" layoutInCell="1" allowOverlap="1" wp14:anchorId="3C44EF58" wp14:editId="3B9EDF6E">
             <wp:simplePos x="0" y="0"/>
@@ -9776,7 +9723,7 @@
           <w:lang w:bidi="ar-EG"/>
         </w:rPr>
       </w:pPr>
-      <w:bookmarkStart w:id="9" w:name="_Toc124557716"/>
+      <w:bookmarkStart w:id="9" w:name="_Toc124558058"/>
       <w:r>
         <w:rPr>
           <w:rFonts w:hint="cs"/>
@@ -10070,7 +10017,7 @@
           <w:lang w:bidi="ar-EG"/>
         </w:rPr>
       </w:pPr>
-      <w:bookmarkStart w:id="10" w:name="_Toc124557717"/>
+      <w:bookmarkStart w:id="10" w:name="_Toc124558059"/>
       <w:r>
         <w:rPr>
           <w:rFonts w:hint="cs"/>
@@ -10266,7 +10213,7 @@
           <w:lang w:bidi="ar-EG"/>
         </w:rPr>
       </w:pPr>
-      <w:bookmarkStart w:id="11" w:name="_Toc124557718"/>
+      <w:bookmarkStart w:id="11" w:name="_Toc124558060"/>
       <w:r>
         <w:rPr>
           <w:rtl/>
@@ -10523,7 +10470,7 @@
       <w:pPr>
         <w:pStyle w:val="Heading1"/>
       </w:pPr>
-      <w:bookmarkStart w:id="12" w:name="_Toc124557719"/>
+      <w:bookmarkStart w:id="12" w:name="_Toc124558061"/>
       <w:r>
         <w:rPr>
           <w:lang w:bidi="ar-EG"/>
@@ -10644,8 +10591,9 @@
       <w:pPr>
         <w:pStyle w:val="Heading2"/>
       </w:pPr>
-      <w:bookmarkStart w:id="13" w:name="_Toc124557720"/>
-      <w:r>
+      <w:bookmarkStart w:id="13" w:name="_Toc124558062"/>
+      <w:r>
+        <w:lastRenderedPageBreak/>
         <w:t>5.1- Mumbling:</w:t>
       </w:r>
       <w:bookmarkEnd w:id="13"/>
@@ -11308,7 +11256,7 @@
       <w:pPr>
         <w:pStyle w:val="Heading2"/>
       </w:pPr>
-      <w:bookmarkStart w:id="14" w:name="_Toc124557721"/>
+      <w:bookmarkStart w:id="14" w:name="_Toc124558063"/>
       <w:r>
         <w:rPr>
           <w:rFonts w:hint="cs"/>
@@ -11561,7 +11509,6 @@
           <w:rtl/>
           <w:lang w:bidi="ar-EG"/>
         </w:rPr>
-        <w:lastRenderedPageBreak/>
         <w:t>ف الصوره الى فاتت ال</w:t>
       </w:r>
       <w:r>
@@ -11605,23 +11552,13 @@
           <w:rtl/>
           <w:lang w:bidi="ar-EG"/>
         </w:rPr>
+        <w:lastRenderedPageBreak/>
         <w:t xml:space="preserve">ف المضوع عامل زى تاجر العربيات الى بيقلك خد العربيه ومتبصش ف الكبوت عشان الدنيا خربانه جوه . </w:t>
       </w:r>
     </w:p>
     <w:p>
       <w:pPr>
         <w:bidi/>
-        <w:ind w:left="360"/>
-        <w:rPr>
-          <w:rtl/>
-          <w:lang w:bidi="ar-EG"/>
-        </w:rPr>
-      </w:pPr>
-    </w:p>
-    <w:p>
-      <w:pPr>
-        <w:bidi/>
-        <w:ind w:left="360"/>
         <w:rPr>
           <w:rFonts w:hint="cs"/>
           <w:lang w:bidi="ar-EG"/>
@@ -11858,7 +11795,7 @@
       <w:pPr>
         <w:pStyle w:val="Heading2"/>
       </w:pPr>
-      <w:bookmarkStart w:id="15" w:name="_Toc124557722"/>
+      <w:bookmarkStart w:id="15" w:name="_Toc124558064"/>
       <w:r>
         <w:rPr>
           <w:rFonts w:hint="cs"/>
@@ -12151,13 +12088,14 @@
       <w:pPr>
         <w:pStyle w:val="Heading2"/>
       </w:pPr>
-      <w:bookmarkStart w:id="16" w:name="_Toc124557723"/>
-      <w:r>
-        <w:rPr>
-          <w:rFonts w:hint="cs"/>
-          <w:rtl/>
-          <w:lang w:bidi="ar-EG"/>
-        </w:rPr>
+      <w:bookmarkStart w:id="16" w:name="_Toc124558065"/>
+      <w:r>
+        <w:rPr>
+          <w:rFonts w:hint="cs"/>
+          <w:rtl/>
+          <w:lang w:bidi="ar-EG"/>
+        </w:rPr>
+        <w:lastRenderedPageBreak/>
         <w:t>5</w:t>
       </w:r>
       <w:r>
@@ -12546,7 +12484,7 @@
           <w:lang w:bidi="ar-EG"/>
         </w:rPr>
       </w:pPr>
-      <w:bookmarkStart w:id="17" w:name="_Toc124557724"/>
+      <w:bookmarkStart w:id="17" w:name="_Toc124558066"/>
       <w:r>
         <w:rPr>
           <w:rFonts w:hint="cs"/>
@@ -12955,7 +12893,7 @@
           <w:lang w:bidi="ar-EG"/>
         </w:rPr>
       </w:pPr>
-      <w:bookmarkStart w:id="18" w:name="_Toc124557725"/>
+      <w:bookmarkStart w:id="18" w:name="_Toc124558067"/>
       <w:r>
         <w:rPr>
           <w:lang w:bidi="ar-EG"/>
@@ -12986,19 +12924,1425 @@
       <w:pPr>
         <w:bidi/>
         <w:rPr>
-          <w:rtl/>
-          <w:lang w:bidi="ar-EG"/>
-        </w:rPr>
-      </w:pPr>
-    </w:p>
-    <w:p>
-      <w:pPr>
-        <w:bidi/>
-        <w:rPr>
-          <w:rtl/>
-          <w:lang w:bidi="ar-EG"/>
-        </w:rPr>
-      </w:pPr>
+          <w:rFonts w:ascii="TimesNewRomanPS-Bold" w:hAnsi="TimesNewRomanPS-Bold"/>
+          <w:color w:val="231F20"/>
+          <w:sz w:val="24"/>
+          <w:szCs w:val="24"/>
+          <w:rtl/>
+          <w:lang w:bidi="ar-EG"/>
+        </w:rPr>
+      </w:pPr>
+      <w:r>
+        <w:rPr>
+          <w:rFonts w:ascii="TimesNewRomanPS-Bold" w:hAnsi="TimesNewRomanPS-Bold"/>
+          <w:color w:val="231F20"/>
+          <w:sz w:val="24"/>
+          <w:szCs w:val="24"/>
+        </w:rPr>
+        <w:t>Noise Comments</w:t>
+      </w:r>
+      <w:r>
+        <w:rPr>
+          <w:rFonts w:ascii="TimesNewRomanPS-Bold" w:hAnsi="TimesNewRomanPS-Bold" w:hint="cs"/>
+          <w:color w:val="231F20"/>
+          <w:sz w:val="24"/>
+          <w:szCs w:val="24"/>
+          <w:rtl/>
+          <w:lang w:bidi="ar-EG"/>
+        </w:rPr>
+        <w:t xml:space="preserve"> دى بتكون مزعجه ومش بضيف اى جديد.  زى الكود ده : </w:t>
+      </w:r>
+    </w:p>
+    <w:p>
+      <w:pPr>
+        <w:pStyle w:val="ListParagraph"/>
+        <w:bidi/>
+        <w:rPr>
+          <w:rtl/>
+          <w:lang w:bidi="ar-EG"/>
+        </w:rPr>
+      </w:pPr>
+      <w:r>
+        <w:rPr>
+          <w:rtl/>
+          <w:lang w:bidi="ar-EG"/>
+        </w:rPr>
+        <w:drawing>
+          <wp:anchor distT="0" distB="0" distL="114300" distR="114300" simplePos="0" relativeHeight="251680768" behindDoc="0" locked="0" layoutInCell="1" allowOverlap="1" wp14:anchorId="73796816" wp14:editId="139B0D14">
+            <wp:simplePos x="0" y="0"/>
+            <wp:positionH relativeFrom="column">
+              <wp:posOffset>94757</wp:posOffset>
+            </wp:positionH>
+            <wp:positionV relativeFrom="paragraph">
+              <wp:posOffset>58837</wp:posOffset>
+            </wp:positionV>
+            <wp:extent cx="2649761" cy="2613546"/>
+            <wp:effectExtent l="0" t="0" r="0" b="0"/>
+            <wp:wrapNone/>
+            <wp:docPr id="52" name="Picture 52"/>
+            <wp:cNvGraphicFramePr>
+              <a:graphicFrameLocks xmlns:a="http://schemas.openxmlformats.org/drawingml/2006/main" noChangeAspect="1"/>
+            </wp:cNvGraphicFramePr>
+            <a:graphic xmlns:a="http://schemas.openxmlformats.org/drawingml/2006/main">
+              <a:graphicData uri="http://schemas.openxmlformats.org/drawingml/2006/picture">
+                <pic:pic xmlns:pic="http://schemas.openxmlformats.org/drawingml/2006/picture">
+                  <pic:nvPicPr>
+                    <pic:cNvPr id="1" name=""/>
+                    <pic:cNvPicPr/>
+                  </pic:nvPicPr>
+                  <pic:blipFill>
+                    <a:blip r:embed="rId26">
+                      <a:extLst>
+                        <a:ext uri="{28A0092B-C50C-407E-A947-70E740481C1C}">
+                          <a14:useLocalDpi xmlns:a14="http://schemas.microsoft.com/office/drawing/2010/main" val="0"/>
+                        </a:ext>
+                      </a:extLst>
+                    </a:blip>
+                    <a:stretch>
+                      <a:fillRect/>
+                    </a:stretch>
+                  </pic:blipFill>
+                  <pic:spPr>
+                    <a:xfrm>
+                      <a:off x="0" y="0"/>
+                      <a:ext cx="2649761" cy="2613546"/>
+                    </a:xfrm>
+                    <a:prstGeom prst="rect">
+                      <a:avLst/>
+                    </a:prstGeom>
+                  </pic:spPr>
+                </pic:pic>
+              </a:graphicData>
+            </a:graphic>
+            <wp14:sizeRelH relativeFrom="margin">
+              <wp14:pctWidth>0</wp14:pctWidth>
+            </wp14:sizeRelH>
+            <wp14:sizeRelV relativeFrom="margin">
+              <wp14:pctHeight>0</wp14:pctHeight>
+            </wp14:sizeRelV>
+          </wp:anchor>
+        </w:drawing>
+      </w:r>
+    </w:p>
+    <w:p>
+      <w:pPr>
+        <w:pStyle w:val="ListParagraph"/>
+        <w:numPr>
+          <w:ilvl w:val="0"/>
+          <w:numId w:val="31"/>
+        </w:numPr>
+        <w:bidi/>
+        <w:rPr>
+          <w:rFonts w:hint="cs"/>
+          <w:lang w:bidi="ar-EG"/>
+        </w:rPr>
+      </w:pPr>
+      <w:r>
+        <w:rPr>
+          <w:rFonts w:hint="cs"/>
+          <w:rtl/>
+          <w:lang w:bidi="ar-EG"/>
+        </w:rPr>
+        <w:t xml:space="preserve">الكومنت دى ملهاش لزمه يعنى هنا عامل كومنت </w:t>
+      </w:r>
+    </w:p>
+    <w:p>
+      <w:pPr>
+        <w:pStyle w:val="ListParagraph"/>
+        <w:bidi/>
+        <w:rPr>
+          <w:rtl/>
+          <w:lang w:bidi="ar-EG"/>
+        </w:rPr>
+      </w:pPr>
+      <w:r>
+        <w:rPr>
+          <w:rFonts w:hint="cs"/>
+          <w:rtl/>
+          <w:lang w:bidi="ar-EG"/>
+        </w:rPr>
+        <w:t xml:space="preserve">قبل ال </w:t>
+      </w:r>
+      <w:r>
+        <w:rPr>
+          <w:lang w:bidi="ar-EG"/>
+        </w:rPr>
+        <w:t xml:space="preserve">constructor </w:t>
+      </w:r>
+      <w:r>
+        <w:rPr>
+          <w:rFonts w:hint="cs"/>
+          <w:rtl/>
+          <w:lang w:bidi="ar-EG"/>
+        </w:rPr>
+        <w:t xml:space="preserve"> ف اى حد عارف </w:t>
+      </w:r>
+      <w:r>
+        <w:rPr>
+          <w:lang w:bidi="ar-EG"/>
+        </w:rPr>
+        <w:t xml:space="preserve">oop </w:t>
+      </w:r>
+    </w:p>
+    <w:p>
+      <w:pPr>
+        <w:pStyle w:val="ListParagraph"/>
+        <w:bidi/>
+        <w:rPr>
+          <w:rtl/>
+          <w:lang w:bidi="ar-EG"/>
+        </w:rPr>
+      </w:pPr>
+      <w:r>
+        <w:rPr>
+          <w:rFonts w:hint="cs"/>
+          <w:rtl/>
+          <w:lang w:bidi="ar-EG"/>
+        </w:rPr>
+        <w:t xml:space="preserve">عارف يعنى ايه </w:t>
+      </w:r>
+      <w:r>
+        <w:rPr>
+          <w:lang w:bidi="ar-EG"/>
+        </w:rPr>
+        <w:t xml:space="preserve">constructor </w:t>
+      </w:r>
+      <w:r>
+        <w:rPr>
+          <w:rFonts w:hint="cs"/>
+          <w:rtl/>
+          <w:lang w:bidi="ar-EG"/>
+        </w:rPr>
+        <w:t xml:space="preserve"> </w:t>
+      </w:r>
+    </w:p>
+    <w:p>
+      <w:pPr>
+        <w:pStyle w:val="ListParagraph"/>
+        <w:bidi/>
+        <w:rPr>
+          <w:rtl/>
+          <w:lang w:bidi="ar-EG"/>
+        </w:rPr>
+      </w:pPr>
+      <w:r>
+        <w:rPr>
+          <w:rFonts w:hint="cs"/>
+          <w:rtl/>
+          <w:lang w:bidi="ar-EG"/>
+        </w:rPr>
+        <w:t>ف ملهوش لزمه تعمل كومنت</w:t>
+      </w:r>
+    </w:p>
+    <w:p>
+      <w:pPr>
+        <w:pStyle w:val="ListParagraph"/>
+        <w:bidi/>
+        <w:rPr>
+          <w:rtl/>
+          <w:lang w:bidi="ar-EG"/>
+        </w:rPr>
+      </w:pPr>
+    </w:p>
+    <w:p>
+      <w:pPr>
+        <w:pStyle w:val="ListParagraph"/>
+        <w:bidi/>
+        <w:rPr>
+          <w:rtl/>
+          <w:lang w:bidi="ar-EG"/>
+        </w:rPr>
+      </w:pPr>
+    </w:p>
+    <w:p>
+      <w:pPr>
+        <w:pStyle w:val="ListParagraph"/>
+        <w:bidi/>
+        <w:rPr>
+          <w:rtl/>
+          <w:lang w:bidi="ar-EG"/>
+        </w:rPr>
+      </w:pPr>
+    </w:p>
+    <w:p>
+      <w:pPr>
+        <w:pStyle w:val="ListParagraph"/>
+        <w:bidi/>
+        <w:rPr>
+          <w:rtl/>
+          <w:lang w:bidi="ar-EG"/>
+        </w:rPr>
+      </w:pPr>
+    </w:p>
+    <w:p>
+      <w:pPr>
+        <w:pStyle w:val="ListParagraph"/>
+        <w:bidi/>
+        <w:rPr>
+          <w:rtl/>
+          <w:lang w:bidi="ar-EG"/>
+        </w:rPr>
+      </w:pPr>
+    </w:p>
+    <w:p>
+      <w:pPr>
+        <w:pStyle w:val="ListParagraph"/>
+        <w:bidi/>
+        <w:rPr>
+          <w:rtl/>
+          <w:lang w:bidi="ar-EG"/>
+        </w:rPr>
+      </w:pPr>
+    </w:p>
+    <w:p>
+      <w:pPr>
+        <w:pStyle w:val="ListParagraph"/>
+        <w:bidi/>
+        <w:rPr>
+          <w:rtl/>
+          <w:lang w:bidi="ar-EG"/>
+        </w:rPr>
+      </w:pPr>
+    </w:p>
+    <w:p>
+      <w:pPr>
+        <w:pStyle w:val="ListParagraph"/>
+        <w:bidi/>
+        <w:rPr>
+          <w:rtl/>
+          <w:lang w:bidi="ar-EG"/>
+        </w:rPr>
+      </w:pPr>
+    </w:p>
+    <w:p>
+      <w:pPr>
+        <w:pStyle w:val="ListParagraph"/>
+        <w:bidi/>
+        <w:rPr>
+          <w:rtl/>
+          <w:lang w:bidi="ar-EG"/>
+        </w:rPr>
+      </w:pPr>
+    </w:p>
+    <w:p>
+      <w:pPr>
+        <w:pStyle w:val="ListParagraph"/>
+        <w:bidi/>
+        <w:rPr>
+          <w:rtl/>
+          <w:lang w:bidi="ar-EG"/>
+        </w:rPr>
+      </w:pPr>
+    </w:p>
+    <w:p>
+      <w:pPr>
+        <w:pStyle w:val="ListParagraph"/>
+        <w:bidi/>
+        <w:rPr>
+          <w:rtl/>
+          <w:lang w:bidi="ar-EG"/>
+        </w:rPr>
+      </w:pPr>
+    </w:p>
+    <w:p>
+      <w:pPr>
+        <w:pStyle w:val="ListParagraph"/>
+        <w:bidi/>
+        <w:rPr>
+          <w:rtl/>
+          <w:lang w:bidi="ar-EG"/>
+        </w:rPr>
+      </w:pPr>
+    </w:p>
+    <w:p>
+      <w:pPr>
+        <w:pStyle w:val="ListParagraph"/>
+        <w:bidi/>
+        <w:rPr>
+          <w:rtl/>
+          <w:lang w:bidi="ar-EG"/>
+        </w:rPr>
+      </w:pPr>
+    </w:p>
+    <w:p>
+      <w:pPr>
+        <w:bidi/>
+        <w:rPr>
+          <w:rtl/>
+          <w:lang w:bidi="ar-EG"/>
+        </w:rPr>
+      </w:pPr>
+      <w:r>
+        <w:rPr>
+          <w:rFonts w:hint="cs"/>
+          <w:rtl/>
+          <w:lang w:bidi="ar-EG"/>
+        </w:rPr>
+        <w:t xml:space="preserve">وده مثال تانى : </w:t>
+      </w:r>
+      <w:r>
+        <w:rPr>
+          <w:rFonts w:hint="cs"/>
+          <w:rtl/>
+          <w:lang w:bidi="ar-EG"/>
+        </w:rPr>
+        <w:t xml:space="preserve">عم بوب بيقول ف الصوره دى اول كومنت منطقى  وبيوضح ليه تم تجاهل ال </w:t>
+      </w:r>
+      <w:r>
+        <w:rPr>
+          <w:lang w:bidi="ar-EG"/>
+        </w:rPr>
+        <w:t xml:space="preserve">catch body </w:t>
+      </w:r>
+      <w:r>
+        <w:rPr>
+          <w:rFonts w:hint="cs"/>
+          <w:rtl/>
+          <w:lang w:bidi="ar-EG"/>
+        </w:rPr>
+        <w:t xml:space="preserve"> بس تانى كومنت  ده مش مفهوم والظاهر ان المبرمج كان عاوز يرح ف كتب الكومنت ده  . والاحسن ليه انه كان يحسن الكود بالى الكومنت ده </w:t>
+      </w:r>
+    </w:p>
+    <w:p>
+      <w:pPr>
+        <w:bidi/>
+        <w:rPr>
+          <w:rtl/>
+          <w:lang w:bidi="ar-EG"/>
+        </w:rPr>
+      </w:pPr>
+      <w:r>
+        <w:rPr>
+          <w:rtl/>
+          <w:lang w:bidi="ar-EG"/>
+        </w:rPr>
+        <w:drawing>
+          <wp:anchor distT="0" distB="0" distL="114300" distR="114300" simplePos="0" relativeHeight="251681792" behindDoc="0" locked="0" layoutInCell="1" allowOverlap="1" wp14:anchorId="1A56971F" wp14:editId="06F043DA">
+            <wp:simplePos x="0" y="0"/>
+            <wp:positionH relativeFrom="column">
+              <wp:posOffset>-293239</wp:posOffset>
+            </wp:positionH>
+            <wp:positionV relativeFrom="paragraph">
+              <wp:posOffset>185723</wp:posOffset>
+            </wp:positionV>
+            <wp:extent cx="4043315" cy="2490717"/>
+            <wp:effectExtent l="0" t="0" r="0" b="5080"/>
+            <wp:wrapNone/>
+            <wp:docPr id="53" name="Picture 53"/>
+            <wp:cNvGraphicFramePr>
+              <a:graphicFrameLocks xmlns:a="http://schemas.openxmlformats.org/drawingml/2006/main" noChangeAspect="1"/>
+            </wp:cNvGraphicFramePr>
+            <a:graphic xmlns:a="http://schemas.openxmlformats.org/drawingml/2006/main">
+              <a:graphicData uri="http://schemas.openxmlformats.org/drawingml/2006/picture">
+                <pic:pic xmlns:pic="http://schemas.openxmlformats.org/drawingml/2006/picture">
+                  <pic:nvPicPr>
+                    <pic:cNvPr id="1" name=""/>
+                    <pic:cNvPicPr/>
+                  </pic:nvPicPr>
+                  <pic:blipFill>
+                    <a:blip r:embed="rId27">
+                      <a:extLst>
+                        <a:ext uri="{28A0092B-C50C-407E-A947-70E740481C1C}">
+                          <a14:useLocalDpi xmlns:a14="http://schemas.microsoft.com/office/drawing/2010/main" val="0"/>
+                        </a:ext>
+                      </a:extLst>
+                    </a:blip>
+                    <a:stretch>
+                      <a:fillRect/>
+                    </a:stretch>
+                  </pic:blipFill>
+                  <pic:spPr>
+                    <a:xfrm>
+                      <a:off x="0" y="0"/>
+                      <a:ext cx="4043315" cy="2490717"/>
+                    </a:xfrm>
+                    <a:prstGeom prst="rect">
+                      <a:avLst/>
+                    </a:prstGeom>
+                  </pic:spPr>
+                </pic:pic>
+              </a:graphicData>
+            </a:graphic>
+            <wp14:sizeRelH relativeFrom="margin">
+              <wp14:pctWidth>0</wp14:pctWidth>
+            </wp14:sizeRelH>
+            <wp14:sizeRelV relativeFrom="margin">
+              <wp14:pctHeight>0</wp14:pctHeight>
+            </wp14:sizeRelV>
+          </wp:anchor>
+        </w:drawing>
+      </w:r>
+    </w:p>
+    <w:p>
+      <w:pPr>
+        <w:pStyle w:val="ListParagraph"/>
+        <w:bidi/>
+        <w:rPr>
+          <w:rFonts w:hint="cs"/>
+          <w:rtl/>
+          <w:lang w:bidi="ar-EG"/>
+        </w:rPr>
+      </w:pPr>
+    </w:p>
+    <w:p>
+      <w:pPr>
+        <w:bidi/>
+        <w:rPr>
+          <w:rtl/>
+          <w:lang w:bidi="ar-EG"/>
+        </w:rPr>
+      </w:pPr>
+    </w:p>
+    <w:p>
+      <w:pPr>
+        <w:bidi/>
+        <w:rPr>
+          <w:rtl/>
+          <w:lang w:bidi="ar-EG"/>
+        </w:rPr>
+      </w:pPr>
+    </w:p>
+    <w:p>
+      <w:pPr>
+        <w:bidi/>
+        <w:rPr>
+          <w:rtl/>
+          <w:lang w:bidi="ar-EG"/>
+        </w:rPr>
+      </w:pPr>
+    </w:p>
+    <w:p>
+      <w:pPr>
+        <w:bidi/>
+        <w:rPr>
+          <w:rtl/>
+          <w:lang w:bidi="ar-EG"/>
+        </w:rPr>
+      </w:pPr>
+    </w:p>
+    <w:p>
+      <w:pPr>
+        <w:bidi/>
+        <w:rPr>
+          <w:rtl/>
+          <w:lang w:bidi="ar-EG"/>
+        </w:rPr>
+      </w:pPr>
+    </w:p>
+    <w:p>
+      <w:pPr>
+        <w:bidi/>
+        <w:rPr>
+          <w:rtl/>
+          <w:lang w:bidi="ar-EG"/>
+        </w:rPr>
+      </w:pPr>
+    </w:p>
+    <w:p>
+      <w:pPr>
+        <w:bidi/>
+        <w:rPr>
+          <w:rtl/>
+          <w:lang w:bidi="ar-EG"/>
+        </w:rPr>
+      </w:pPr>
+    </w:p>
+    <w:p>
+      <w:pPr>
+        <w:bidi/>
+        <w:rPr>
+          <w:rtl/>
+          <w:lang w:bidi="ar-EG"/>
+        </w:rPr>
+      </w:pPr>
+    </w:p>
+    <w:p>
+      <w:pPr>
+        <w:bidi/>
+        <w:rPr>
+          <w:rtl/>
+          <w:lang w:bidi="ar-EG"/>
+        </w:rPr>
+      </w:pPr>
+    </w:p>
+    <w:p>
+      <w:pPr>
+        <w:bidi/>
+        <w:rPr>
+          <w:rtl/>
+          <w:lang w:bidi="ar-EG"/>
+        </w:rPr>
+      </w:pPr>
+    </w:p>
+    <w:p>
+      <w:pPr>
+        <w:bidi/>
+        <w:rPr>
+          <w:rtl/>
+          <w:lang w:bidi="ar-EG"/>
+        </w:rPr>
+      </w:pPr>
+    </w:p>
+    <w:p>
+      <w:pPr>
+        <w:pStyle w:val="ListParagraph"/>
+        <w:numPr>
+          <w:ilvl w:val="0"/>
+          <w:numId w:val="31"/>
+        </w:numPr>
+        <w:bidi/>
+        <w:rPr>
+          <w:lang w:bidi="ar-EG"/>
+        </w:rPr>
+      </w:pPr>
+      <w:r>
+        <w:rPr>
+          <w:rFonts w:hint="cs"/>
+          <w:rtl/>
+          <w:lang w:bidi="ar-EG"/>
+        </w:rPr>
+        <w:t xml:space="preserve">وكان ممكن يخل ال </w:t>
+      </w:r>
+      <w:r>
+        <w:rPr>
+          <w:lang w:bidi="ar-EG"/>
+        </w:rPr>
+        <w:t xml:space="preserve">body </w:t>
+      </w:r>
+      <w:r>
+        <w:rPr>
+          <w:rFonts w:hint="cs"/>
+          <w:rtl/>
+          <w:lang w:bidi="ar-EG"/>
+        </w:rPr>
+        <w:t xml:space="preserve"> </w:t>
+      </w:r>
+      <w:r>
+        <w:rPr>
+          <w:rFonts w:hint="cs"/>
+          <w:rtl/>
+          <w:lang w:bidi="ar-EG"/>
+        </w:rPr>
+        <w:t>بتاع ال</w:t>
+      </w:r>
+      <w:r>
+        <w:rPr>
+          <w:lang w:bidi="ar-EG"/>
+        </w:rPr>
+        <w:t xml:space="preserve">catch </w:t>
+      </w:r>
+      <w:r>
+        <w:rPr>
+          <w:rFonts w:hint="cs"/>
+          <w:rtl/>
+          <w:lang w:bidi="ar-EG"/>
+        </w:rPr>
+        <w:t xml:space="preserve"> يكون </w:t>
+      </w:r>
+      <w:r>
+        <w:rPr>
+          <w:lang w:bidi="ar-EG"/>
+        </w:rPr>
+        <w:t xml:space="preserve">   function</w:t>
+      </w:r>
+      <w:r>
+        <w:rPr>
+          <w:rFonts w:hint="cs"/>
+          <w:rtl/>
+          <w:lang w:bidi="ar-EG"/>
+        </w:rPr>
+        <w:t xml:space="preserve"> زى الكود ده : </w:t>
+      </w:r>
+    </w:p>
+    <w:p>
+      <w:pPr>
+        <w:bidi/>
+        <w:rPr>
+          <w:rtl/>
+          <w:lang w:bidi="ar-EG"/>
+        </w:rPr>
+      </w:pPr>
+    </w:p>
+    <w:p>
+      <w:pPr>
+        <w:bidi/>
+        <w:rPr>
+          <w:rtl/>
+          <w:lang w:bidi="ar-EG"/>
+        </w:rPr>
+      </w:pPr>
+    </w:p>
+    <w:p>
+      <w:pPr>
+        <w:bidi/>
+        <w:rPr>
+          <w:rtl/>
+          <w:lang w:bidi="ar-EG"/>
+        </w:rPr>
+      </w:pPr>
+    </w:p>
+    <w:p>
+      <w:pPr>
+        <w:bidi/>
+        <w:rPr>
+          <w:rtl/>
+          <w:lang w:bidi="ar-EG"/>
+        </w:rPr>
+      </w:pPr>
+    </w:p>
+    <w:p>
+      <w:pPr>
+        <w:bidi/>
+        <w:rPr>
+          <w:rtl/>
+          <w:lang w:bidi="ar-EG"/>
+        </w:rPr>
+      </w:pPr>
+      <w:r>
+        <w:rPr>
+          <w:rFonts w:cs="Arial"/>
+          <w:rtl/>
+          <w:lang w:bidi="ar-EG"/>
+        </w:rPr>
+        <w:lastRenderedPageBreak/>
+        <w:drawing>
+          <wp:anchor distT="0" distB="0" distL="114300" distR="114300" simplePos="0" relativeHeight="251682816" behindDoc="0" locked="0" layoutInCell="1" allowOverlap="1" wp14:anchorId="59C351C9" wp14:editId="35256F4D">
+            <wp:simplePos x="0" y="0"/>
+            <wp:positionH relativeFrom="column">
+              <wp:posOffset>-71926</wp:posOffset>
+            </wp:positionH>
+            <wp:positionV relativeFrom="paragraph">
+              <wp:posOffset>367617</wp:posOffset>
+            </wp:positionV>
+            <wp:extent cx="4888511" cy="1296291"/>
+            <wp:effectExtent l="0" t="0" r="7620" b="0"/>
+            <wp:wrapNone/>
+            <wp:docPr id="54" name="Picture 54"/>
+            <wp:cNvGraphicFramePr>
+              <a:graphicFrameLocks xmlns:a="http://schemas.openxmlformats.org/drawingml/2006/main" noChangeAspect="1"/>
+            </wp:cNvGraphicFramePr>
+            <a:graphic xmlns:a="http://schemas.openxmlformats.org/drawingml/2006/main">
+              <a:graphicData uri="http://schemas.openxmlformats.org/drawingml/2006/picture">
+                <pic:pic xmlns:pic="http://schemas.openxmlformats.org/drawingml/2006/picture">
+                  <pic:nvPicPr>
+                    <pic:cNvPr id="1" name=""/>
+                    <pic:cNvPicPr/>
+                  </pic:nvPicPr>
+                  <pic:blipFill>
+                    <a:blip r:embed="rId28">
+                      <a:extLst>
+                        <a:ext uri="{28A0092B-C50C-407E-A947-70E740481C1C}">
+                          <a14:useLocalDpi xmlns:a14="http://schemas.microsoft.com/office/drawing/2010/main" val="0"/>
+                        </a:ext>
+                      </a:extLst>
+                    </a:blip>
+                    <a:stretch>
+                      <a:fillRect/>
+                    </a:stretch>
+                  </pic:blipFill>
+                  <pic:spPr>
+                    <a:xfrm>
+                      <a:off x="0" y="0"/>
+                      <a:ext cx="4888511" cy="1296291"/>
+                    </a:xfrm>
+                    <a:prstGeom prst="rect">
+                      <a:avLst/>
+                    </a:prstGeom>
+                  </pic:spPr>
+                </pic:pic>
+              </a:graphicData>
+            </a:graphic>
+            <wp14:sizeRelH relativeFrom="margin">
+              <wp14:pctWidth>0</wp14:pctWidth>
+            </wp14:sizeRelH>
+            <wp14:sizeRelV relativeFrom="margin">
+              <wp14:pctHeight>0</wp14:pctHeight>
+            </wp14:sizeRelV>
+          </wp:anchor>
+        </w:drawing>
+      </w:r>
+      <w:r>
+        <w:rPr>
+          <w:rFonts w:hint="cs"/>
+          <w:rtl/>
+          <w:lang w:bidi="ar-EG"/>
+        </w:rPr>
+        <w:t xml:space="preserve">- ف ده الحل  للحاله الى فوق الى كان مفروض المبرمج يعملها كل الى حصل ان  عملت </w:t>
+      </w:r>
+      <w:r>
+        <w:rPr>
+          <w:lang w:bidi="ar-EG"/>
+        </w:rPr>
+        <w:t xml:space="preserve"> function</w:t>
+      </w:r>
+      <w:r>
+        <w:rPr>
+          <w:rFonts w:hint="cs"/>
+          <w:rtl/>
+          <w:lang w:bidi="ar-EG"/>
+        </w:rPr>
+        <w:t xml:space="preserve"> ونديتها ف تانى</w:t>
+      </w:r>
+      <w:r>
+        <w:rPr>
+          <w:lang w:bidi="ar-EG"/>
+        </w:rPr>
+        <w:t xml:space="preserve">catch </w:t>
+      </w:r>
+      <w:r>
+        <w:rPr>
+          <w:rFonts w:hint="cs"/>
+          <w:rtl/>
+          <w:lang w:bidi="ar-EG"/>
+        </w:rPr>
+        <w:t xml:space="preserve"> عشان مسبش ال </w:t>
+      </w:r>
+      <w:r>
+        <w:rPr>
+          <w:lang w:bidi="ar-EG"/>
+        </w:rPr>
+        <w:t xml:space="preserve">body </w:t>
+      </w:r>
+      <w:r>
+        <w:rPr>
+          <w:rFonts w:hint="cs"/>
+          <w:rtl/>
+          <w:lang w:bidi="ar-EG"/>
+        </w:rPr>
+        <w:t xml:space="preserve"> بتاع تانى </w:t>
+      </w:r>
+      <w:r>
+        <w:rPr>
+          <w:lang w:bidi="ar-EG"/>
+        </w:rPr>
+        <w:t xml:space="preserve">catch </w:t>
+      </w:r>
+      <w:r>
+        <w:rPr>
+          <w:rFonts w:hint="cs"/>
+          <w:rtl/>
+          <w:lang w:bidi="ar-EG"/>
+        </w:rPr>
+        <w:t xml:space="preserve"> فاضى .</w:t>
+      </w:r>
+    </w:p>
+    <w:p>
+      <w:pPr>
+        <w:bidi/>
+        <w:rPr>
+          <w:rFonts w:hint="cs"/>
+          <w:rtl/>
+          <w:lang w:bidi="ar-EG"/>
+        </w:rPr>
+      </w:pPr>
+    </w:p>
+    <w:p>
+      <w:pPr>
+        <w:bidi/>
+        <w:rPr>
+          <w:rtl/>
+          <w:lang w:bidi="ar-EG"/>
+        </w:rPr>
+      </w:pPr>
+    </w:p>
+    <w:p>
+      <w:pPr>
+        <w:bidi/>
+        <w:rPr>
+          <w:rtl/>
+          <w:lang w:bidi="ar-EG"/>
+        </w:rPr>
+      </w:pPr>
+    </w:p>
+    <w:p>
+      <w:pPr>
+        <w:bidi/>
+        <w:rPr>
+          <w:rtl/>
+          <w:lang w:bidi="ar-EG"/>
+        </w:rPr>
+      </w:pPr>
+    </w:p>
+    <w:p>
+      <w:pPr>
+        <w:bidi/>
+        <w:rPr>
+          <w:rtl/>
+          <w:lang w:bidi="ar-EG"/>
+        </w:rPr>
+      </w:pPr>
+      <w:r>
+        <w:rPr>
+          <w:rFonts w:cs="Arial"/>
+          <w:rtl/>
+          <w:lang w:bidi="ar-EG"/>
+        </w:rPr>
+        <w:drawing>
+          <wp:anchor distT="0" distB="0" distL="114300" distR="114300" simplePos="0" relativeHeight="251684864" behindDoc="0" locked="0" layoutInCell="1" allowOverlap="1" wp14:anchorId="2CC9D3E8" wp14:editId="55D346C5">
+            <wp:simplePos x="0" y="0"/>
+            <wp:positionH relativeFrom="column">
+              <wp:posOffset>-42078</wp:posOffset>
+            </wp:positionH>
+            <wp:positionV relativeFrom="paragraph">
+              <wp:posOffset>151964</wp:posOffset>
+            </wp:positionV>
+            <wp:extent cx="4854111" cy="2590415"/>
+            <wp:effectExtent l="0" t="0" r="3810" b="635"/>
+            <wp:wrapNone/>
+            <wp:docPr id="55" name="Picture 55"/>
+            <wp:cNvGraphicFramePr>
+              <a:graphicFrameLocks xmlns:a="http://schemas.openxmlformats.org/drawingml/2006/main" noChangeAspect="1"/>
+            </wp:cNvGraphicFramePr>
+            <a:graphic xmlns:a="http://schemas.openxmlformats.org/drawingml/2006/main">
+              <a:graphicData uri="http://schemas.openxmlformats.org/drawingml/2006/picture">
+                <pic:pic xmlns:pic="http://schemas.openxmlformats.org/drawingml/2006/picture">
+                  <pic:nvPicPr>
+                    <pic:cNvPr id="1" name=""/>
+                    <pic:cNvPicPr/>
+                  </pic:nvPicPr>
+                  <pic:blipFill>
+                    <a:blip r:embed="rId29">
+                      <a:extLst>
+                        <a:ext uri="{28A0092B-C50C-407E-A947-70E740481C1C}">
+                          <a14:useLocalDpi xmlns:a14="http://schemas.microsoft.com/office/drawing/2010/main" val="0"/>
+                        </a:ext>
+                      </a:extLst>
+                    </a:blip>
+                    <a:stretch>
+                      <a:fillRect/>
+                    </a:stretch>
+                  </pic:blipFill>
+                  <pic:spPr>
+                    <a:xfrm>
+                      <a:off x="0" y="0"/>
+                      <a:ext cx="4854111" cy="2590415"/>
+                    </a:xfrm>
+                    <a:prstGeom prst="rect">
+                      <a:avLst/>
+                    </a:prstGeom>
+                  </pic:spPr>
+                </pic:pic>
+              </a:graphicData>
+            </a:graphic>
+            <wp14:sizeRelH relativeFrom="margin">
+              <wp14:pctWidth>0</wp14:pctWidth>
+            </wp14:sizeRelH>
+            <wp14:sizeRelV relativeFrom="margin">
+              <wp14:pctHeight>0</wp14:pctHeight>
+            </wp14:sizeRelV>
+          </wp:anchor>
+        </w:drawing>
+      </w:r>
+    </w:p>
+    <w:p>
+      <w:pPr>
+        <w:bidi/>
+        <w:rPr>
+          <w:rtl/>
+          <w:lang w:bidi="ar-EG"/>
+        </w:rPr>
+      </w:pPr>
+    </w:p>
+    <w:p>
+      <w:pPr>
+        <w:bidi/>
+        <w:rPr>
+          <w:rtl/>
+          <w:lang w:bidi="ar-EG"/>
+        </w:rPr>
+      </w:pPr>
+    </w:p>
+    <w:p>
+      <w:pPr>
+        <w:bidi/>
+        <w:rPr>
+          <w:rtl/>
+          <w:lang w:bidi="ar-EG"/>
+        </w:rPr>
+      </w:pPr>
+    </w:p>
+    <w:p>
+      <w:pPr>
+        <w:bidi/>
+        <w:rPr>
+          <w:rtl/>
+          <w:lang w:bidi="ar-EG"/>
+        </w:rPr>
+      </w:pPr>
+    </w:p>
+    <w:p>
+      <w:pPr>
+        <w:bidi/>
+        <w:rPr>
+          <w:rtl/>
+          <w:lang w:bidi="ar-EG"/>
+        </w:rPr>
+      </w:pPr>
+    </w:p>
+    <w:p>
+      <w:pPr>
+        <w:bidi/>
+        <w:rPr>
+          <w:rtl/>
+          <w:lang w:bidi="ar-EG"/>
+        </w:rPr>
+      </w:pPr>
+    </w:p>
+    <w:p>
+      <w:pPr>
+        <w:bidi/>
+        <w:rPr>
+          <w:rtl/>
+          <w:lang w:bidi="ar-EG"/>
+        </w:rPr>
+      </w:pPr>
+    </w:p>
+    <w:p>
+      <w:pPr>
+        <w:bidi/>
+        <w:rPr>
+          <w:rtl/>
+          <w:lang w:bidi="ar-EG"/>
+        </w:rPr>
+      </w:pPr>
+    </w:p>
+    <w:p>
+      <w:pPr>
+        <w:bidi/>
+        <w:rPr>
+          <w:rtl/>
+          <w:lang w:bidi="ar-EG"/>
+        </w:rPr>
+      </w:pPr>
+    </w:p>
+    <w:p>
+      <w:pPr>
+        <w:bidi/>
+        <w:rPr>
+          <w:rtl/>
+          <w:lang w:bidi="ar-EG"/>
+        </w:rPr>
+      </w:pPr>
+    </w:p>
+    <w:p>
+      <w:pPr>
+        <w:bidi/>
+        <w:rPr>
+          <w:rtl/>
+          <w:lang w:bidi="ar-EG"/>
+        </w:rPr>
+      </w:pPr>
+    </w:p>
+    <w:p>
+      <w:pPr>
+        <w:bidi/>
+        <w:rPr>
+          <w:rtl/>
+          <w:lang w:bidi="ar-EG"/>
+        </w:rPr>
+      </w:pPr>
+    </w:p>
+    <w:p>
+      <w:pPr>
+        <w:pStyle w:val="Heading2"/>
+      </w:pPr>
+      <w:r>
+        <w:rPr>
+          <w:rFonts w:hint="cs"/>
+          <w:rtl/>
+          <w:lang w:bidi="ar-EG"/>
+        </w:rPr>
+        <w:t>5</w:t>
+      </w:r>
+      <w:r>
+        <w:rPr>
+          <w:lang w:bidi="ar-EG"/>
+        </w:rPr>
+        <w:t>.6-</w:t>
+      </w:r>
+      <w:r>
+        <w:rPr>
+          <w:rStyle w:val="NoSpacing"/>
+        </w:rPr>
+        <w:t xml:space="preserve"> </w:t>
+      </w:r>
+      <w:r>
+        <w:rPr>
+          <w:rFonts w:eastAsiaTheme="minorEastAsia"/>
+        </w:rPr>
+        <w:t>Scary Noise</w:t>
+      </w:r>
+      <w:r>
+        <w:rPr>
+          <w:rFonts w:eastAsiaTheme="minorEastAsia"/>
+        </w:rPr>
+        <w:t>:</w:t>
+      </w:r>
+    </w:p>
+    <w:p>
+      <w:pPr>
+        <w:bidi/>
+        <w:rPr>
+          <w:rtl/>
+          <w:lang w:bidi="ar-EG"/>
+        </w:rPr>
+      </w:pPr>
+    </w:p>
+    <w:p>
+      <w:pPr>
+        <w:bidi/>
+        <w:rPr>
+          <w:rtl/>
+          <w:lang w:bidi="ar-EG"/>
+        </w:rPr>
+      </w:pPr>
+    </w:p>
+    <w:p>
+      <w:pPr>
+        <w:bidi/>
+        <w:rPr>
+          <w:rtl/>
+          <w:lang w:bidi="ar-EG"/>
+        </w:rPr>
+      </w:pPr>
+      <w:r>
+        <w:rPr>
+          <w:rFonts w:hint="cs"/>
+          <w:rtl/>
+          <w:lang w:bidi="ar-EG"/>
+        </w:rPr>
+        <w:t>ال</w:t>
+      </w:r>
+      <w:r>
+        <w:rPr>
+          <w:lang w:bidi="ar-EG"/>
+        </w:rPr>
+        <w:t>javadoc</w:t>
+      </w:r>
+      <w:r>
+        <w:rPr>
+          <w:rFonts w:hint="cs"/>
+          <w:rtl/>
+          <w:lang w:bidi="ar-EG"/>
+        </w:rPr>
+        <w:t xml:space="preserve"> اوقات ممكن تبقا مزعجه </w:t>
+      </w:r>
+      <w:r>
+        <w:rPr>
+          <w:rFonts w:hint="cs"/>
+          <w:rtl/>
+          <w:lang w:bidi="ar-EG"/>
+        </w:rPr>
+        <w:t xml:space="preserve">.  خد مثال  يحب </w:t>
+      </w:r>
+    </w:p>
+    <w:p>
+      <w:pPr>
+        <w:pStyle w:val="ListParagraph"/>
+        <w:numPr>
+          <w:ilvl w:val="0"/>
+          <w:numId w:val="31"/>
+        </w:numPr>
+        <w:bidi/>
+        <w:rPr>
+          <w:rFonts w:hint="cs"/>
+          <w:rtl/>
+          <w:lang w:bidi="ar-EG"/>
+        </w:rPr>
+      </w:pPr>
+      <w:r>
+        <w:rPr>
+          <w:rFonts w:cs="Arial"/>
+          <w:rtl/>
+          <w:lang w:bidi="ar-EG"/>
+        </w:rPr>
+        <w:drawing>
+          <wp:anchor distT="0" distB="0" distL="114300" distR="114300" simplePos="0" relativeHeight="251685888" behindDoc="0" locked="0" layoutInCell="1" allowOverlap="1" wp14:anchorId="7D6DC010" wp14:editId="766E1228">
+            <wp:simplePos x="0" y="0"/>
+            <wp:positionH relativeFrom="column">
+              <wp:posOffset>33020</wp:posOffset>
+            </wp:positionH>
+            <wp:positionV relativeFrom="paragraph">
+              <wp:posOffset>195248</wp:posOffset>
+            </wp:positionV>
+            <wp:extent cx="3296110" cy="2333951"/>
+            <wp:effectExtent l="0" t="0" r="0" b="9525"/>
+            <wp:wrapNone/>
+            <wp:docPr id="57" name="Picture 57"/>
+            <wp:cNvGraphicFramePr>
+              <a:graphicFrameLocks xmlns:a="http://schemas.openxmlformats.org/drawingml/2006/main" noChangeAspect="1"/>
+            </wp:cNvGraphicFramePr>
+            <a:graphic xmlns:a="http://schemas.openxmlformats.org/drawingml/2006/main">
+              <a:graphicData uri="http://schemas.openxmlformats.org/drawingml/2006/picture">
+                <pic:pic xmlns:pic="http://schemas.openxmlformats.org/drawingml/2006/picture">
+                  <pic:nvPicPr>
+                    <pic:cNvPr id="1" name=""/>
+                    <pic:cNvPicPr/>
+                  </pic:nvPicPr>
+                  <pic:blipFill>
+                    <a:blip r:embed="rId30">
+                      <a:extLst>
+                        <a:ext uri="{28A0092B-C50C-407E-A947-70E740481C1C}">
+                          <a14:useLocalDpi xmlns:a14="http://schemas.microsoft.com/office/drawing/2010/main" val="0"/>
+                        </a:ext>
+                      </a:extLst>
+                    </a:blip>
+                    <a:stretch>
+                      <a:fillRect/>
+                    </a:stretch>
+                  </pic:blipFill>
+                  <pic:spPr>
+                    <a:xfrm>
+                      <a:off x="0" y="0"/>
+                      <a:ext cx="3296110" cy="2333951"/>
+                    </a:xfrm>
+                    <a:prstGeom prst="rect">
+                      <a:avLst/>
+                    </a:prstGeom>
+                  </pic:spPr>
+                </pic:pic>
+              </a:graphicData>
+            </a:graphic>
+          </wp:anchor>
+        </w:drawing>
+      </w:r>
+      <w:r>
+        <w:rPr>
+          <w:rFonts w:hint="cs"/>
+          <w:rtl/>
+          <w:lang w:bidi="ar-EG"/>
+        </w:rPr>
+        <w:t xml:space="preserve">ايه الغرض من ال </w:t>
+      </w:r>
+      <w:r>
+        <w:rPr>
+          <w:lang w:bidi="ar-EG"/>
+        </w:rPr>
+        <w:t xml:space="preserve">comment </w:t>
+      </w:r>
+      <w:r>
+        <w:rPr>
+          <w:rFonts w:hint="cs"/>
+          <w:rtl/>
+          <w:lang w:bidi="ar-EG"/>
+        </w:rPr>
+        <w:t xml:space="preserve"> دى ؟ولا حاجه  هم ازعاج لرغبه خاظئه عشان تبقا </w:t>
+      </w:r>
+      <w:r>
+        <w:rPr>
+          <w:lang w:bidi="ar-EG"/>
+        </w:rPr>
+        <w:t xml:space="preserve">documentation </w:t>
+      </w:r>
+      <w:r>
+        <w:rPr>
+          <w:rFonts w:hint="cs"/>
+          <w:rtl/>
+          <w:lang w:bidi="ar-EG"/>
+        </w:rPr>
+        <w:t xml:space="preserve"> . </w:t>
+      </w:r>
+    </w:p>
+    <w:p>
+      <w:pPr>
+        <w:bidi/>
+        <w:rPr>
+          <w:rFonts w:hint="cs"/>
+          <w:rtl/>
+          <w:lang w:bidi="ar-EG"/>
+        </w:rPr>
+      </w:pPr>
+    </w:p>
+    <w:p>
+      <w:pPr>
+        <w:bidi/>
+        <w:rPr>
+          <w:rtl/>
+          <w:lang w:bidi="ar-EG"/>
+        </w:rPr>
+      </w:pPr>
+    </w:p>
+    <w:p>
+      <w:pPr>
+        <w:rPr>
+          <w:rtl/>
+          <w:lang w:bidi="ar-EG"/>
+        </w:rPr>
+      </w:pPr>
+    </w:p>
+    <w:p>
+      <w:pPr>
+        <w:pStyle w:val="ListParagraph"/>
+        <w:numPr>
+          <w:ilvl w:val="0"/>
+          <w:numId w:val="31"/>
+        </w:numPr>
+        <w:bidi/>
+        <w:rPr>
+          <w:rFonts w:hint="cs"/>
+          <w:lang w:bidi="ar-EG"/>
+        </w:rPr>
+      </w:pPr>
+      <w:r>
+        <w:rPr>
+          <w:rFonts w:hint="cs"/>
+          <w:rtl/>
+          <w:lang w:bidi="ar-EG"/>
+        </w:rPr>
+        <w:t xml:space="preserve">ولو دققت ف الاسكرين هتلاقى كمان ف غلط ف </w:t>
+      </w:r>
+    </w:p>
+    <w:p>
+      <w:pPr>
+        <w:pStyle w:val="ListParagraph"/>
+        <w:bidi/>
+        <w:rPr>
+          <w:rtl/>
+          <w:lang w:bidi="ar-EG"/>
+        </w:rPr>
+      </w:pPr>
+      <w:r>
+        <w:rPr>
+          <w:rFonts w:hint="cs"/>
+          <w:rtl/>
+          <w:lang w:bidi="ar-EG"/>
+        </w:rPr>
+        <w:t xml:space="preserve">اخر كومنت بدال </w:t>
+      </w:r>
+      <w:r>
+        <w:rPr>
+          <w:lang w:bidi="ar-EG"/>
+        </w:rPr>
+        <w:t xml:space="preserve">info </w:t>
+      </w:r>
+      <w:r>
+        <w:rPr>
+          <w:rFonts w:hint="cs"/>
+          <w:rtl/>
+          <w:lang w:bidi="ar-EG"/>
+        </w:rPr>
+        <w:t xml:space="preserve"> مكتوب </w:t>
+      </w:r>
+      <w:r>
+        <w:rPr>
+          <w:lang w:bidi="ar-EG"/>
+        </w:rPr>
+        <w:t>version</w:t>
+      </w:r>
+      <w:r>
+        <w:rPr>
+          <w:rFonts w:hint="cs"/>
+          <w:rtl/>
+          <w:lang w:bidi="ar-EG"/>
+        </w:rPr>
+        <w:t xml:space="preserve"> .</w:t>
+      </w:r>
+    </w:p>
+    <w:p>
+      <w:pPr>
+        <w:pStyle w:val="ListParagraph"/>
+        <w:bidi/>
+        <w:rPr>
+          <w:rFonts w:hint="cs"/>
+          <w:rtl/>
+          <w:lang w:bidi="ar-EG"/>
+        </w:rPr>
+      </w:pPr>
+      <w:r>
+        <w:rPr>
+          <w:rFonts w:hint="cs"/>
+          <w:rtl/>
+          <w:lang w:bidi="ar-EG"/>
+        </w:rPr>
+        <w:t>ف اصلا الكومنت عملها غلط ملهاش لزمه يعنى</w:t>
+      </w:r>
+    </w:p>
+    <w:p>
+      <w:pPr>
+        <w:pStyle w:val="ListParagraph"/>
+        <w:bidi/>
+        <w:rPr>
+          <w:rFonts w:hint="cs"/>
+          <w:rtl/>
+          <w:lang w:bidi="ar-EG"/>
+        </w:rPr>
+      </w:pPr>
+      <w:r>
+        <w:rPr>
+          <w:rFonts w:hint="cs"/>
+          <w:rtl/>
+          <w:lang w:bidi="ar-EG"/>
+        </w:rPr>
+        <w:t xml:space="preserve">وكمان كاتب غلط يعنى  اخر عك </w:t>
+      </w:r>
+    </w:p>
+    <w:p>
+      <w:pPr>
+        <w:bidi/>
+        <w:rPr>
+          <w:rtl/>
+          <w:lang w:bidi="ar-EG"/>
+        </w:rPr>
+      </w:pPr>
+    </w:p>
+    <w:p>
+      <w:pPr>
+        <w:bidi/>
+        <w:rPr>
+          <w:rtl/>
+          <w:lang w:bidi="ar-EG"/>
+        </w:rPr>
+      </w:pPr>
+    </w:p>
+    <w:p>
+      <w:pPr>
+        <w:bidi/>
+        <w:rPr>
+          <w:rtl/>
+          <w:lang w:bidi="ar-EG"/>
+        </w:rPr>
+      </w:pPr>
+    </w:p>
+    <w:p>
+      <w:pPr>
+        <w:bidi/>
+        <w:rPr>
+          <w:rtl/>
+          <w:lang w:bidi="ar-EG"/>
+        </w:rPr>
+      </w:pPr>
+    </w:p>
+    <w:p>
+      <w:pPr>
+        <w:bidi/>
+        <w:rPr>
+          <w:rtl/>
+          <w:lang w:bidi="ar-EG"/>
+        </w:rPr>
+      </w:pPr>
+    </w:p>
+    <w:p>
+      <w:pPr>
+        <w:pStyle w:val="Heading2"/>
+        <w:rPr>
+          <w:lang w:bidi="ar-EG"/>
+        </w:rPr>
+      </w:pPr>
+      <w:r>
+        <w:rPr>
+          <w:rFonts w:hint="cs"/>
+          <w:rtl/>
+          <w:lang w:bidi="ar-EG"/>
+        </w:rPr>
+        <w:lastRenderedPageBreak/>
+        <w:t>5</w:t>
+      </w:r>
+      <w:r>
+        <w:rPr>
+          <w:lang w:bidi="ar-EG"/>
+        </w:rPr>
+        <w:t>.6- :</w:t>
+      </w:r>
       <w:bookmarkStart w:id="19" w:name="_GoBack"/>
       <w:bookmarkEnd w:id="19"/>
     </w:p>
@@ -13094,7 +14438,250 @@
     </w:p>
     <w:p>
       <w:pPr>
-        <w:bidi/>
+        <w:jc w:val="center"/>
+        <w:rPr>
+          <w:rtl/>
+          <w:lang w:bidi="ar-EG"/>
+        </w:rPr>
+      </w:pPr>
+    </w:p>
+    <w:p>
+      <w:pPr>
+        <w:jc w:val="center"/>
+        <w:rPr>
+          <w:rtl/>
+          <w:lang w:bidi="ar-EG"/>
+        </w:rPr>
+      </w:pPr>
+    </w:p>
+    <w:p>
+      <w:pPr>
+        <w:jc w:val="center"/>
+        <w:rPr>
+          <w:rtl/>
+          <w:lang w:bidi="ar-EG"/>
+        </w:rPr>
+      </w:pPr>
+    </w:p>
+    <w:p>
+      <w:pPr>
+        <w:jc w:val="center"/>
+        <w:rPr>
+          <w:rtl/>
+          <w:lang w:bidi="ar-EG"/>
+        </w:rPr>
+      </w:pPr>
+    </w:p>
+    <w:p>
+      <w:pPr>
+        <w:jc w:val="center"/>
+        <w:rPr>
+          <w:rtl/>
+          <w:lang w:bidi="ar-EG"/>
+        </w:rPr>
+      </w:pPr>
+    </w:p>
+    <w:p>
+      <w:pPr>
+        <w:jc w:val="center"/>
+        <w:rPr>
+          <w:rtl/>
+          <w:lang w:bidi="ar-EG"/>
+        </w:rPr>
+      </w:pPr>
+    </w:p>
+    <w:p>
+      <w:pPr>
+        <w:jc w:val="center"/>
+        <w:rPr>
+          <w:rtl/>
+          <w:lang w:bidi="ar-EG"/>
+        </w:rPr>
+      </w:pPr>
+    </w:p>
+    <w:p>
+      <w:pPr>
+        <w:jc w:val="center"/>
+        <w:rPr>
+          <w:rtl/>
+          <w:lang w:bidi="ar-EG"/>
+        </w:rPr>
+      </w:pPr>
+    </w:p>
+    <w:p>
+      <w:pPr>
+        <w:jc w:val="center"/>
+        <w:rPr>
+          <w:rtl/>
+          <w:lang w:bidi="ar-EG"/>
+        </w:rPr>
+      </w:pPr>
+    </w:p>
+    <w:p>
+      <w:pPr>
+        <w:jc w:val="center"/>
+        <w:rPr>
+          <w:rtl/>
+          <w:lang w:bidi="ar-EG"/>
+        </w:rPr>
+      </w:pPr>
+    </w:p>
+    <w:p>
+      <w:pPr>
+        <w:jc w:val="center"/>
+        <w:rPr>
+          <w:rtl/>
+          <w:lang w:bidi="ar-EG"/>
+        </w:rPr>
+      </w:pPr>
+    </w:p>
+    <w:p>
+      <w:pPr>
+        <w:jc w:val="center"/>
+        <w:rPr>
+          <w:rtl/>
+          <w:lang w:bidi="ar-EG"/>
+        </w:rPr>
+      </w:pPr>
+    </w:p>
+    <w:p>
+      <w:pPr>
+        <w:jc w:val="center"/>
+        <w:rPr>
+          <w:rtl/>
+          <w:lang w:bidi="ar-EG"/>
+        </w:rPr>
+      </w:pPr>
+    </w:p>
+    <w:p>
+      <w:pPr>
+        <w:jc w:val="center"/>
+        <w:rPr>
+          <w:rtl/>
+          <w:lang w:bidi="ar-EG"/>
+        </w:rPr>
+      </w:pPr>
+    </w:p>
+    <w:p>
+      <w:pPr>
+        <w:jc w:val="center"/>
+        <w:rPr>
+          <w:rtl/>
+          <w:lang w:bidi="ar-EG"/>
+        </w:rPr>
+      </w:pPr>
+    </w:p>
+    <w:p>
+      <w:pPr>
+        <w:jc w:val="center"/>
+        <w:rPr>
+          <w:rtl/>
+          <w:lang w:bidi="ar-EG"/>
+        </w:rPr>
+      </w:pPr>
+    </w:p>
+    <w:p>
+      <w:pPr>
+        <w:jc w:val="center"/>
+        <w:rPr>
+          <w:rtl/>
+          <w:lang w:bidi="ar-EG"/>
+        </w:rPr>
+      </w:pPr>
+    </w:p>
+    <w:p>
+      <w:pPr>
+        <w:jc w:val="center"/>
+        <w:rPr>
+          <w:rtl/>
+          <w:lang w:bidi="ar-EG"/>
+        </w:rPr>
+      </w:pPr>
+    </w:p>
+    <w:p>
+      <w:pPr>
+        <w:jc w:val="center"/>
+        <w:rPr>
+          <w:rtl/>
+          <w:lang w:bidi="ar-EG"/>
+        </w:rPr>
+      </w:pPr>
+    </w:p>
+    <w:p>
+      <w:pPr>
+        <w:jc w:val="center"/>
+        <w:rPr>
+          <w:rtl/>
+          <w:lang w:bidi="ar-EG"/>
+        </w:rPr>
+      </w:pPr>
+    </w:p>
+    <w:p>
+      <w:pPr>
+        <w:jc w:val="center"/>
+        <w:rPr>
+          <w:rtl/>
+          <w:lang w:bidi="ar-EG"/>
+        </w:rPr>
+      </w:pPr>
+    </w:p>
+    <w:p>
+      <w:pPr>
+        <w:jc w:val="center"/>
+        <w:rPr>
+          <w:rtl/>
+          <w:lang w:bidi="ar-EG"/>
+        </w:rPr>
+      </w:pPr>
+    </w:p>
+    <w:p>
+      <w:pPr>
+        <w:jc w:val="center"/>
+        <w:rPr>
+          <w:rtl/>
+          <w:lang w:bidi="ar-EG"/>
+        </w:rPr>
+      </w:pPr>
+    </w:p>
+    <w:p>
+      <w:pPr>
+        <w:jc w:val="center"/>
+        <w:rPr>
+          <w:rtl/>
+          <w:lang w:bidi="ar-EG"/>
+        </w:rPr>
+      </w:pPr>
+    </w:p>
+    <w:p>
+      <w:pPr>
+        <w:jc w:val="center"/>
+        <w:rPr>
+          <w:rtl/>
+          <w:lang w:bidi="ar-EG"/>
+        </w:rPr>
+      </w:pPr>
+    </w:p>
+    <w:p>
+      <w:pPr>
+        <w:jc w:val="center"/>
+        <w:rPr>
+          <w:rtl/>
+          <w:lang w:bidi="ar-EG"/>
+        </w:rPr>
+      </w:pPr>
+    </w:p>
+    <w:p>
+      <w:pPr>
+        <w:jc w:val="center"/>
+        <w:rPr>
+          <w:rtl/>
+          <w:lang w:bidi="ar-EG"/>
+        </w:rPr>
+      </w:pPr>
+    </w:p>
+    <w:p>
+      <w:pPr>
+        <w:jc w:val="center"/>
         <w:rPr>
           <w:rFonts w:hint="cs"/>
           <w:rtl/>
@@ -13103,7 +14690,7 @@
       </w:pPr>
     </w:p>
     <w:sectPr>
-      <w:footerReference w:type="default" r:id="rId26"/>
+      <w:footerReference w:type="default" r:id="rId31"/>
       <w:pgSz w:w="12240" w:h="15840"/>
       <w:pgMar w:top="1440" w:right="1440" w:bottom="1440" w:left="1440" w:header="720" w:footer="720" w:gutter="0"/>
       <w:pgBorders w:offsetFrom="page">
@@ -13328,7 +14915,7 @@
               <w:sz w:val="18"/>
               <w:szCs w:val="18"/>
             </w:rPr>
-            <w:t>10</w:t>
+            <w:t>13</w:t>
           </w:r>
           <w:r>
             <w:rPr>
@@ -19115,7 +20702,7 @@
 </file>
 
 <file path=customXml/itemProps2.xml><?xml version="1.0" encoding="utf-8"?>
-<ds:datastoreItem xmlns:ds="http://schemas.openxmlformats.org/officeDocument/2006/customXml" ds:itemID="{D3E7F8EB-4A75-4CCE-AF2A-7593EA51D20A}">
+<ds:datastoreItem xmlns:ds="http://schemas.openxmlformats.org/officeDocument/2006/customXml" ds:itemID="{CFF7C374-49D3-43D4-A1F1-E23DB855B925}">
   <ds:schemaRefs>
     <ds:schemaRef ds:uri="http://schemas.openxmlformats.org/officeDocument/2006/bibliography"/>
   </ds:schemaRefs>

</xml_diff>

<commit_message>
note 5.6 for  ch4
</commit_message>
<xml_diff>
--- a/ch4-Comments.docx
+++ b/ch4-Comments.docx
@@ -14341,8 +14341,362 @@
         <w:rPr>
           <w:lang w:bidi="ar-EG"/>
         </w:rPr>
-        <w:t>.6- :</w:t>
-      </w:r>
+        <w:t>.6-</w:t>
+      </w:r>
+      <w:r>
+        <w:rPr>
+          <w:rStyle w:val="NoSpacing"/>
+        </w:rPr>
+        <w:t xml:space="preserve"> </w:t>
+      </w:r>
+      <w:r>
+        <w:rPr>
+          <w:rFonts w:eastAsiaTheme="minorEastAsia"/>
+        </w:rPr>
+        <w:t>Don’t Use a Comment When You Can Use a Function or a Variable</w:t>
+      </w:r>
+      <w:r>
+        <w:rPr>
+          <w:lang w:bidi="ar-EG"/>
+        </w:rPr>
+        <w:t xml:space="preserve"> :</w:t>
+      </w:r>
+    </w:p>
+    <w:p>
+      <w:pPr>
+        <w:bidi/>
+        <w:rPr>
+          <w:lang w:bidi="ar-EG"/>
+        </w:rPr>
+      </w:pPr>
+    </w:p>
+    <w:p>
+      <w:pPr>
+        <w:bidi/>
+        <w:rPr>
+          <w:rtl/>
+          <w:lang w:bidi="ar-EG"/>
+        </w:rPr>
+      </w:pPr>
+      <w:r>
+        <w:rPr>
+          <w:rFonts w:hint="cs"/>
+          <w:rtl/>
+          <w:lang w:bidi="ar-EG"/>
+        </w:rPr>
+        <w:t xml:space="preserve">متعملش  </w:t>
+      </w:r>
+      <w:r>
+        <w:rPr>
+          <w:lang w:bidi="ar-EG"/>
+        </w:rPr>
+        <w:t>comment</w:t>
+      </w:r>
+      <w:r>
+        <w:rPr>
+          <w:rFonts w:hint="cs"/>
+          <w:rtl/>
+          <w:lang w:bidi="ar-EG"/>
+        </w:rPr>
+        <w:t xml:space="preserve"> طول م انت تقدر تستخدام </w:t>
+      </w:r>
+      <w:r>
+        <w:rPr>
+          <w:lang w:bidi="ar-EG"/>
+        </w:rPr>
+        <w:t xml:space="preserve">function </w:t>
+      </w:r>
+      <w:r>
+        <w:rPr>
+          <w:rFonts w:hint="cs"/>
+          <w:rtl/>
+          <w:lang w:bidi="ar-EG"/>
+        </w:rPr>
+        <w:t xml:space="preserve"> او </w:t>
+      </w:r>
+      <w:r>
+        <w:rPr>
+          <w:lang w:bidi="ar-EG"/>
+        </w:rPr>
+        <w:t>variable</w:t>
+      </w:r>
+      <w:r>
+        <w:rPr>
+          <w:rFonts w:hint="cs"/>
+          <w:rtl/>
+          <w:lang w:bidi="ar-EG"/>
+        </w:rPr>
+        <w:t xml:space="preserve"> . </w:t>
+      </w:r>
+    </w:p>
+    <w:p>
+      <w:pPr>
+        <w:bidi/>
+        <w:rPr>
+          <w:rFonts w:hint="cs"/>
+          <w:rtl/>
+          <w:lang w:bidi="ar-EG"/>
+        </w:rPr>
+      </w:pPr>
+      <w:r>
+        <w:rPr>
+          <w:rFonts w:cs="Arial"/>
+          <w:rtl/>
+          <w:lang w:bidi="ar-EG"/>
+        </w:rPr>
+        <w:drawing>
+          <wp:anchor distT="0" distB="0" distL="114300" distR="114300" simplePos="0" relativeHeight="251686912" behindDoc="0" locked="0" layoutInCell="1" allowOverlap="1" wp14:anchorId="6D2C6025" wp14:editId="5A715FA7">
+            <wp:simplePos x="0" y="0"/>
+            <wp:positionH relativeFrom="column">
+              <wp:posOffset>0</wp:posOffset>
+            </wp:positionH>
+            <wp:positionV relativeFrom="paragraph">
+              <wp:posOffset>99297</wp:posOffset>
+            </wp:positionV>
+            <wp:extent cx="4845523" cy="1445374"/>
+            <wp:effectExtent l="0" t="0" r="0" b="2540"/>
+            <wp:wrapNone/>
+            <wp:docPr id="58" name="Picture 58"/>
+            <wp:cNvGraphicFramePr>
+              <a:graphicFrameLocks xmlns:a="http://schemas.openxmlformats.org/drawingml/2006/main" noChangeAspect="1"/>
+            </wp:cNvGraphicFramePr>
+            <a:graphic xmlns:a="http://schemas.openxmlformats.org/drawingml/2006/main">
+              <a:graphicData uri="http://schemas.openxmlformats.org/drawingml/2006/picture">
+                <pic:pic xmlns:pic="http://schemas.openxmlformats.org/drawingml/2006/picture">
+                  <pic:nvPicPr>
+                    <pic:cNvPr id="1" name=""/>
+                    <pic:cNvPicPr/>
+                  </pic:nvPicPr>
+                  <pic:blipFill>
+                    <a:blip r:embed="rId31">
+                      <a:extLst>
+                        <a:ext uri="{28A0092B-C50C-407E-A947-70E740481C1C}">
+                          <a14:useLocalDpi xmlns:a14="http://schemas.microsoft.com/office/drawing/2010/main" val="0"/>
+                        </a:ext>
+                      </a:extLst>
+                    </a:blip>
+                    <a:stretch>
+                      <a:fillRect/>
+                    </a:stretch>
+                  </pic:blipFill>
+                  <pic:spPr>
+                    <a:xfrm>
+                      <a:off x="0" y="0"/>
+                      <a:ext cx="4845523" cy="1445374"/>
+                    </a:xfrm>
+                    <a:prstGeom prst="rect">
+                      <a:avLst/>
+                    </a:prstGeom>
+                  </pic:spPr>
+                </pic:pic>
+              </a:graphicData>
+            </a:graphic>
+            <wp14:sizeRelH relativeFrom="margin">
+              <wp14:pctWidth>0</wp14:pctWidth>
+            </wp14:sizeRelH>
+            <wp14:sizeRelV relativeFrom="margin">
+              <wp14:pctHeight>0</wp14:pctHeight>
+            </wp14:sizeRelV>
+          </wp:anchor>
+        </w:drawing>
+      </w:r>
+    </w:p>
+    <w:p>
+      <w:pPr>
+        <w:bidi/>
+        <w:rPr>
+          <w:rtl/>
+          <w:lang w:bidi="ar-EG"/>
+        </w:rPr>
+      </w:pPr>
+    </w:p>
+    <w:p>
+      <w:pPr>
+        <w:bidi/>
+        <w:rPr>
+          <w:rtl/>
+          <w:lang w:bidi="ar-EG"/>
+        </w:rPr>
+      </w:pPr>
+    </w:p>
+    <w:p>
+      <w:pPr>
+        <w:bidi/>
+        <w:rPr>
+          <w:rtl/>
+          <w:lang w:bidi="ar-EG"/>
+        </w:rPr>
+      </w:pPr>
+    </w:p>
+    <w:p>
+      <w:pPr>
+        <w:bidi/>
+        <w:rPr>
+          <w:rtl/>
+          <w:lang w:bidi="ar-EG"/>
+        </w:rPr>
+      </w:pPr>
+    </w:p>
+    <w:p>
+      <w:pPr>
+        <w:bidi/>
+        <w:rPr>
+          <w:rtl/>
+          <w:lang w:bidi="ar-EG"/>
+        </w:rPr>
+      </w:pPr>
+    </w:p>
+    <w:p>
+      <w:pPr>
+        <w:bidi/>
+        <w:rPr>
+          <w:rtl/>
+          <w:lang w:bidi="ar-EG"/>
+        </w:rPr>
+      </w:pPr>
+    </w:p>
+    <w:p>
+      <w:pPr>
+        <w:bidi/>
+        <w:rPr>
+          <w:rtl/>
+          <w:lang w:bidi="ar-EG"/>
+        </w:rPr>
+      </w:pPr>
+    </w:p>
+    <w:p>
+      <w:pPr>
+        <w:pStyle w:val="ListParagraph"/>
+        <w:numPr>
+          <w:ilvl w:val="0"/>
+          <w:numId w:val="31"/>
+        </w:numPr>
+        <w:bidi/>
+        <w:rPr>
+          <w:rFonts w:hint="cs"/>
+          <w:lang w:bidi="ar-EG"/>
+        </w:rPr>
+      </w:pPr>
+      <w:r>
+        <w:rPr>
+          <w:rFonts w:hint="cs"/>
+          <w:rtl/>
+          <w:lang w:bidi="ar-EG"/>
+        </w:rPr>
+        <w:t xml:space="preserve">وفى المثال الى فات ده  هو عمل صياغه للكود من غير الكومنت  وبيقلك ممكن يكون المبرمج كتب الكومنت عشان يوصف الحاجه الى هيعمها قبل ميكتب كود اصلا بس كان مفروض يرجع ويعمل </w:t>
+      </w:r>
+      <w:r>
+        <w:rPr>
+          <w:lang w:bidi="ar-EG"/>
+        </w:rPr>
+        <w:t>refactoring</w:t>
+      </w:r>
+      <w:r>
+        <w:rPr>
+          <w:rFonts w:hint="cs"/>
+          <w:rtl/>
+          <w:lang w:bidi="ar-EG"/>
+        </w:rPr>
+        <w:t xml:space="preserve"> زى ما عم بوب عمل كدة . </w:t>
+      </w:r>
+    </w:p>
+    <w:p>
+      <w:pPr>
+        <w:pStyle w:val="ListParagraph"/>
+        <w:numPr>
+          <w:ilvl w:val="0"/>
+          <w:numId w:val="31"/>
+        </w:numPr>
+        <w:bidi/>
+        <w:rPr>
+          <w:lang w:bidi="ar-EG"/>
+        </w:rPr>
+      </w:pPr>
+      <w:r>
+        <w:rPr>
+          <w:rFonts w:hint="cs"/>
+          <w:rtl/>
+          <w:lang w:bidi="ar-EG"/>
+        </w:rPr>
+        <w:t xml:space="preserve">وشرحت من اول الشبتر ان الحاجة الوحديه الحقيقيه هى الكود عشان كده حولنا من  كومنت لكود . </w:t>
+      </w:r>
+    </w:p>
+    <w:p>
+      <w:pPr>
+        <w:pStyle w:val="ListParagraph"/>
+        <w:bidi/>
+        <w:rPr>
+          <w:rFonts w:hint="cs"/>
+          <w:lang w:bidi="ar-EG"/>
+        </w:rPr>
+      </w:pPr>
+    </w:p>
+    <w:p>
+      <w:pPr>
+        <w:pStyle w:val="Heading2"/>
+        <w:rPr>
+          <w:lang w:bidi="ar-EG"/>
+        </w:rPr>
+      </w:pPr>
+      <w:r>
+        <w:rPr>
+          <w:rFonts w:hint="cs"/>
+          <w:rtl/>
+          <w:lang w:bidi="ar-EG"/>
+        </w:rPr>
+        <w:t>5</w:t>
+      </w:r>
+      <w:r>
+        <w:rPr>
+          <w:lang w:bidi="ar-EG"/>
+        </w:rPr>
+        <w:t>.7-</w:t>
+      </w:r>
+      <w:r>
+        <w:rPr>
+          <w:rStyle w:val="NoSpacing"/>
+        </w:rPr>
+        <w:t xml:space="preserve"> </w:t>
+      </w:r>
+      <w:r>
+        <w:rPr>
+          <w:rFonts w:eastAsiaTheme="minorEastAsia"/>
+        </w:rPr>
+        <w:t>Position Markers</w:t>
+      </w:r>
+      <w:r>
+        <w:rPr>
+          <w:rFonts w:eastAsiaTheme="minorEastAsia"/>
+        </w:rPr>
+        <w:t>:</w:t>
+      </w:r>
+    </w:p>
+    <w:p>
+      <w:pPr>
+        <w:bidi/>
+        <w:rPr>
+          <w:rtl/>
+          <w:lang w:bidi="ar-EG"/>
+        </w:rPr>
+      </w:pPr>
+    </w:p>
+    <w:p>
+      <w:pPr>
+        <w:bidi/>
+        <w:rPr>
+          <w:rtl/>
+          <w:lang w:bidi="ar-EG"/>
+        </w:rPr>
+      </w:pPr>
+    </w:p>
+    <w:p>
+      <w:pPr>
+        <w:bidi/>
+        <w:rPr>
+          <w:rtl/>
+          <w:lang w:bidi="ar-EG"/>
+        </w:rPr>
+      </w:pPr>
       <w:bookmarkStart w:id="19" w:name="_GoBack"/>
       <w:bookmarkEnd w:id="19"/>
     </w:p>
@@ -14357,87 +14711,6 @@
     </w:p>
     <w:p>
       <w:pPr>
-        <w:bidi/>
-        <w:rPr>
-          <w:rtl/>
-          <w:lang w:bidi="ar-EG"/>
-        </w:rPr>
-      </w:pPr>
-    </w:p>
-    <w:p>
-      <w:pPr>
-        <w:bidi/>
-        <w:rPr>
-          <w:rtl/>
-          <w:lang w:bidi="ar-EG"/>
-        </w:rPr>
-      </w:pPr>
-    </w:p>
-    <w:p>
-      <w:pPr>
-        <w:bidi/>
-        <w:rPr>
-          <w:rtl/>
-          <w:lang w:bidi="ar-EG"/>
-        </w:rPr>
-      </w:pPr>
-    </w:p>
-    <w:p>
-      <w:pPr>
-        <w:bidi/>
-        <w:rPr>
-          <w:rtl/>
-          <w:lang w:bidi="ar-EG"/>
-        </w:rPr>
-      </w:pPr>
-    </w:p>
-    <w:p>
-      <w:pPr>
-        <w:bidi/>
-        <w:rPr>
-          <w:rtl/>
-          <w:lang w:bidi="ar-EG"/>
-        </w:rPr>
-      </w:pPr>
-    </w:p>
-    <w:p>
-      <w:pPr>
-        <w:bidi/>
-        <w:rPr>
-          <w:rtl/>
-          <w:lang w:bidi="ar-EG"/>
-        </w:rPr>
-      </w:pPr>
-    </w:p>
-    <w:p>
-      <w:pPr>
-        <w:bidi/>
-        <w:rPr>
-          <w:rtl/>
-          <w:lang w:bidi="ar-EG"/>
-        </w:rPr>
-      </w:pPr>
-    </w:p>
-    <w:p>
-      <w:pPr>
-        <w:bidi/>
-        <w:rPr>
-          <w:rtl/>
-          <w:lang w:bidi="ar-EG"/>
-        </w:rPr>
-      </w:pPr>
-    </w:p>
-    <w:p>
-      <w:pPr>
-        <w:bidi/>
-        <w:rPr>
-          <w:rtl/>
-          <w:lang w:bidi="ar-EG"/>
-        </w:rPr>
-      </w:pPr>
-    </w:p>
-    <w:p>
-      <w:pPr>
         <w:jc w:val="center"/>
         <w:rPr>
           <w:rtl/>
@@ -14690,7 +14963,7 @@
       </w:pPr>
     </w:p>
     <w:sectPr>
-      <w:footerReference w:type="default" r:id="rId31"/>
+      <w:footerReference w:type="default" r:id="rId32"/>
       <w:pgSz w:w="12240" w:h="15840"/>
       <w:pgMar w:top="1440" w:right="1440" w:bottom="1440" w:left="1440" w:header="720" w:footer="720" w:gutter="0"/>
       <w:pgBorders w:offsetFrom="page">
@@ -14915,7 +15188,7 @@
               <w:sz w:val="18"/>
               <w:szCs w:val="18"/>
             </w:rPr>
-            <w:t>13</w:t>
+            <w:t>12</w:t>
           </w:r>
           <w:r>
             <w:rPr>
@@ -20702,7 +20975,7 @@
 </file>
 
 <file path=customXml/itemProps2.xml><?xml version="1.0" encoding="utf-8"?>
-<ds:datastoreItem xmlns:ds="http://schemas.openxmlformats.org/officeDocument/2006/customXml" ds:itemID="{CFF7C374-49D3-43D4-A1F1-E23DB855B925}">
+<ds:datastoreItem xmlns:ds="http://schemas.openxmlformats.org/officeDocument/2006/customXml" ds:itemID="{1C72977B-9FEE-42A6-81FD-65CE056337C9}">
   <ds:schemaRefs>
     <ds:schemaRef ds:uri="http://schemas.openxmlformats.org/officeDocument/2006/bibliography"/>
   </ds:schemaRefs>

</xml_diff>

<commit_message>
note 5.7 for  ch4
</commit_message>
<xml_diff>
--- a/ch4-Comments.docx
+++ b/ch4-Comments.docx
@@ -14684,6 +14684,246 @@
       <w:pPr>
         <w:bidi/>
         <w:rPr>
+          <w:rFonts w:hint="cs"/>
+          <w:rtl/>
+          <w:lang w:bidi="ar-EG"/>
+        </w:rPr>
+      </w:pPr>
+      <w:r>
+        <w:rPr>
+          <w:rFonts w:hint="cs"/>
+          <w:rtl/>
+          <w:lang w:bidi="ar-EG"/>
+        </w:rPr>
+        <w:t xml:space="preserve">السكشن دة بيوضحلك ان   الحركه دى ملهاش لزمه ف اعلب الاحبان  . الحركه دى ممكن تعملها عشان تجمع شويه </w:t>
+      </w:r>
+      <w:r>
+        <w:rPr>
+          <w:lang w:bidi="ar-EG"/>
+        </w:rPr>
+        <w:t xml:space="preserve">method </w:t>
+      </w:r>
+      <w:r>
+        <w:rPr>
+          <w:rFonts w:hint="cs"/>
+          <w:rtl/>
+          <w:lang w:bidi="ar-EG"/>
+        </w:rPr>
+        <w:t xml:space="preserve"> تحتها  ف عم بوب بيقلك   نادرا  لما يبقا  منطقى انك تجمع تجمع  </w:t>
+      </w:r>
+      <w:r>
+        <w:rPr>
+          <w:lang w:bidi="ar-EG"/>
+        </w:rPr>
+        <w:t>method</w:t>
+      </w:r>
+      <w:r>
+        <w:rPr>
+          <w:rFonts w:hint="cs"/>
+          <w:rtl/>
+          <w:lang w:bidi="ar-EG"/>
+        </w:rPr>
+        <w:t xml:space="preserve"> تحت ال </w:t>
+      </w:r>
+      <w:r>
+        <w:rPr>
+          <w:lang w:bidi="ar-EG"/>
+        </w:rPr>
+        <w:t>banner</w:t>
+      </w:r>
+      <w:r>
+        <w:rPr>
+          <w:rFonts w:hint="cs"/>
+          <w:rtl/>
+          <w:lang w:bidi="ar-EG"/>
+        </w:rPr>
+        <w:t xml:space="preserve"> ده  . وال</w:t>
+      </w:r>
+      <w:r>
+        <w:rPr>
+          <w:lang w:bidi="ar-EG"/>
+        </w:rPr>
+        <w:t>banner</w:t>
+      </w:r>
+      <w:r>
+        <w:rPr>
+          <w:rFonts w:hint="cs"/>
+          <w:rtl/>
+          <w:lang w:bidi="ar-EG"/>
+        </w:rPr>
+        <w:t xml:space="preserve"> بيبقا واضح خاالص  ف  استعمله صح او ف موضعه </w:t>
+      </w:r>
+    </w:p>
+    <w:p>
+      <w:pPr>
+        <w:bidi/>
+        <w:rPr>
+          <w:rFonts w:hint="cs"/>
+          <w:rtl/>
+          <w:lang w:bidi="ar-EG"/>
+        </w:rPr>
+      </w:pPr>
+      <w:r>
+        <w:rPr>
+          <w:rFonts w:hint="cs"/>
+          <w:rtl/>
+          <w:lang w:bidi="ar-EG"/>
+        </w:rPr>
+        <w:t xml:space="preserve">وهو ف العموم  فوضه لازم تتشال </w:t>
+      </w:r>
+    </w:p>
+    <w:p>
+      <w:pPr>
+        <w:bidi/>
+        <w:rPr>
+          <w:rtl/>
+          <w:lang w:bidi="ar-EG"/>
+        </w:rPr>
+      </w:pPr>
+      <w:r>
+        <w:rPr>
+          <w:rFonts w:cs="Arial"/>
+          <w:rtl/>
+          <w:lang w:bidi="ar-EG"/>
+        </w:rPr>
+        <w:drawing>
+          <wp:anchor distT="0" distB="0" distL="114300" distR="114300" simplePos="0" relativeHeight="251687936" behindDoc="0" locked="0" layoutInCell="1" allowOverlap="1" wp14:anchorId="70FEDFC4" wp14:editId="7CDB501F">
+            <wp:simplePos x="0" y="0"/>
+            <wp:positionH relativeFrom="column">
+              <wp:posOffset>81299</wp:posOffset>
+            </wp:positionH>
+            <wp:positionV relativeFrom="paragraph">
+              <wp:posOffset>42213</wp:posOffset>
+            </wp:positionV>
+            <wp:extent cx="3524742" cy="676369"/>
+            <wp:effectExtent l="0" t="0" r="0" b="9525"/>
+            <wp:wrapNone/>
+            <wp:docPr id="59" name="Picture 59"/>
+            <wp:cNvGraphicFramePr>
+              <a:graphicFrameLocks xmlns:a="http://schemas.openxmlformats.org/drawingml/2006/main" noChangeAspect="1"/>
+            </wp:cNvGraphicFramePr>
+            <a:graphic xmlns:a="http://schemas.openxmlformats.org/drawingml/2006/main">
+              <a:graphicData uri="http://schemas.openxmlformats.org/drawingml/2006/picture">
+                <pic:pic xmlns:pic="http://schemas.openxmlformats.org/drawingml/2006/picture">
+                  <pic:nvPicPr>
+                    <pic:cNvPr id="1" name=""/>
+                    <pic:cNvPicPr/>
+                  </pic:nvPicPr>
+                  <pic:blipFill>
+                    <a:blip r:embed="rId32">
+                      <a:extLst>
+                        <a:ext uri="{28A0092B-C50C-407E-A947-70E740481C1C}">
+                          <a14:useLocalDpi xmlns:a14="http://schemas.microsoft.com/office/drawing/2010/main" val="0"/>
+                        </a:ext>
+                      </a:extLst>
+                    </a:blip>
+                    <a:stretch>
+                      <a:fillRect/>
+                    </a:stretch>
+                  </pic:blipFill>
+                  <pic:spPr>
+                    <a:xfrm>
+                      <a:off x="0" y="0"/>
+                      <a:ext cx="3524742" cy="676369"/>
+                    </a:xfrm>
+                    <a:prstGeom prst="rect">
+                      <a:avLst/>
+                    </a:prstGeom>
+                  </pic:spPr>
+                </pic:pic>
+              </a:graphicData>
+            </a:graphic>
+          </wp:anchor>
+        </w:drawing>
+      </w:r>
+    </w:p>
+    <w:p>
+      <w:pPr>
+        <w:bidi/>
+        <w:rPr>
+          <w:rFonts w:hint="cs"/>
+          <w:rtl/>
+          <w:lang w:bidi="ar-EG"/>
+        </w:rPr>
+      </w:pPr>
+      <w:r>
+        <w:rPr>
+          <w:lang w:bidi="ar-EG"/>
+        </w:rPr>
+        <w:t>Banner</w:t>
+      </w:r>
+      <w:r>
+        <w:rPr>
+          <w:rFonts w:hint="cs"/>
+          <w:rtl/>
+          <w:lang w:bidi="ar-EG"/>
+        </w:rPr>
+        <w:t xml:space="preserve"> هو شويه ال </w:t>
+      </w:r>
+      <w:r>
+        <w:rPr>
+          <w:lang w:bidi="ar-EG"/>
+        </w:rPr>
+        <w:t>/</w:t>
+      </w:r>
+      <w:r>
+        <w:rPr>
+          <w:rFonts w:hint="cs"/>
+          <w:rtl/>
+          <w:lang w:bidi="ar-EG"/>
+        </w:rPr>
+        <w:t xml:space="preserve"> الى وره بعض. </w:t>
+      </w:r>
+    </w:p>
+    <w:p>
+      <w:pPr>
+        <w:bidi/>
+        <w:rPr>
+          <w:rtl/>
+          <w:lang w:bidi="ar-EG"/>
+        </w:rPr>
+      </w:pPr>
+    </w:p>
+    <w:p>
+      <w:pPr>
+        <w:bidi/>
+        <w:rPr>
+          <w:rtl/>
+          <w:lang w:bidi="ar-EG"/>
+        </w:rPr>
+      </w:pPr>
+    </w:p>
+    <w:p>
+      <w:pPr>
+        <w:bidi/>
+        <w:rPr>
+          <w:rtl/>
+          <w:lang w:bidi="ar-EG"/>
+        </w:rPr>
+      </w:pPr>
+    </w:p>
+    <w:p>
+      <w:pPr>
+        <w:pStyle w:val="Heading2"/>
+        <w:rPr>
+          <w:rtl/>
+          <w:lang w:bidi="ar-EG"/>
+        </w:rPr>
+      </w:pPr>
+    </w:p>
+    <w:p>
+      <w:pPr>
+        <w:bidi/>
+        <w:rPr>
+          <w:rtl/>
+          <w:lang w:bidi="ar-EG"/>
+        </w:rPr>
+      </w:pPr>
+    </w:p>
+    <w:p>
+      <w:pPr>
+        <w:bidi/>
+        <w:rPr>
           <w:rtl/>
           <w:lang w:bidi="ar-EG"/>
         </w:rPr>
@@ -14956,6 +15196,33 @@
       <w:pPr>
         <w:jc w:val="center"/>
         <w:rPr>
+          <w:rtl/>
+          <w:lang w:bidi="ar-EG"/>
+        </w:rPr>
+      </w:pPr>
+    </w:p>
+    <w:p>
+      <w:pPr>
+        <w:jc w:val="center"/>
+        <w:rPr>
+          <w:rtl/>
+          <w:lang w:bidi="ar-EG"/>
+        </w:rPr>
+      </w:pPr>
+    </w:p>
+    <w:p>
+      <w:pPr>
+        <w:jc w:val="center"/>
+        <w:rPr>
+          <w:rtl/>
+          <w:lang w:bidi="ar-EG"/>
+        </w:rPr>
+      </w:pPr>
+    </w:p>
+    <w:p>
+      <w:pPr>
+        <w:jc w:val="center"/>
+        <w:rPr>
           <w:rFonts w:hint="cs"/>
           <w:rtl/>
           <w:lang w:bidi="ar-EG"/>
@@ -14963,7 +15230,7 @@
       </w:pPr>
     </w:p>
     <w:sectPr>
-      <w:footerReference w:type="default" r:id="rId32"/>
+      <w:footerReference w:type="default" r:id="rId33"/>
       <w:pgSz w:w="12240" w:h="15840"/>
       <w:pgMar w:top="1440" w:right="1440" w:bottom="1440" w:left="1440" w:header="720" w:footer="720" w:gutter="0"/>
       <w:pgBorders w:offsetFrom="page">
@@ -15188,7 +15455,7 @@
               <w:sz w:val="18"/>
               <w:szCs w:val="18"/>
             </w:rPr>
-            <w:t>12</w:t>
+            <w:t>13</w:t>
           </w:r>
           <w:r>
             <w:rPr>
@@ -20975,7 +21242,7 @@
 </file>
 
 <file path=customXml/itemProps2.xml><?xml version="1.0" encoding="utf-8"?>
-<ds:datastoreItem xmlns:ds="http://schemas.openxmlformats.org/officeDocument/2006/customXml" ds:itemID="{1C72977B-9FEE-42A6-81FD-65CE056337C9}">
+<ds:datastoreItem xmlns:ds="http://schemas.openxmlformats.org/officeDocument/2006/customXml" ds:itemID="{2CC7C876-9DD3-4560-9D3E-B9553B419FAE}">
   <ds:schemaRefs>
     <ds:schemaRef ds:uri="http://schemas.openxmlformats.org/officeDocument/2006/bibliography"/>
   </ds:schemaRefs>

</xml_diff>

<commit_message>
note 5.8 for  ch4
</commit_message>
<xml_diff>
--- a/ch4-Comments.docx
+++ b/ch4-Comments.docx
@@ -3685,13 +3685,41 @@
                                     <w:text/>
                                   </w:sdtPr>
                                   <w:sdtContent>
+                                    <w:proofErr w:type="spellStart"/>
                                     <w:r>
                                       <w:rPr>
                                         <w:color w:val="1CADE4" w:themeColor="accent1"/>
                                         <w:sz w:val="26"/>
                                         <w:szCs w:val="26"/>
                                       </w:rPr>
-                                      <w:t>Abdurahman Gamal Ahmed</w:t>
+                                      <w:t>Abdurahman</w:t>
+                                    </w:r>
+                                    <w:proofErr w:type="spellEnd"/>
+                                    <w:r>
+                                      <w:rPr>
+                                        <w:color w:val="1CADE4" w:themeColor="accent1"/>
+                                        <w:sz w:val="26"/>
+                                        <w:szCs w:val="26"/>
+                                      </w:rPr>
+                                      <w:t xml:space="preserve"> </w:t>
+                                    </w:r>
+                                    <w:proofErr w:type="spellStart"/>
+                                    <w:r>
+                                      <w:rPr>
+                                        <w:color w:val="1CADE4" w:themeColor="accent1"/>
+                                        <w:sz w:val="26"/>
+                                        <w:szCs w:val="26"/>
+                                      </w:rPr>
+                                      <w:t>Gamal</w:t>
+                                    </w:r>
+                                    <w:proofErr w:type="spellEnd"/>
+                                    <w:r>
+                                      <w:rPr>
+                                        <w:color w:val="1CADE4" w:themeColor="accent1"/>
+                                        <w:sz w:val="26"/>
+                                        <w:szCs w:val="26"/>
+                                      </w:rPr>
+                                      <w:t xml:space="preserve"> Ahmed</w:t>
                                     </w:r>
                                   </w:sdtContent>
                                 </w:sdt>
@@ -3778,13 +3806,41 @@
                               <w:text/>
                             </w:sdtPr>
                             <w:sdtContent>
+                              <w:proofErr w:type="spellStart"/>
                               <w:r>
                                 <w:rPr>
                                   <w:color w:val="1CADE4" w:themeColor="accent1"/>
                                   <w:sz w:val="26"/>
                                   <w:szCs w:val="26"/>
                                 </w:rPr>
-                                <w:t>Abdurahman Gamal Ahmed</w:t>
+                                <w:t>Abdurahman</w:t>
+                              </w:r>
+                              <w:proofErr w:type="spellEnd"/>
+                              <w:r>
+                                <w:rPr>
+                                  <w:color w:val="1CADE4" w:themeColor="accent1"/>
+                                  <w:sz w:val="26"/>
+                                  <w:szCs w:val="26"/>
+                                </w:rPr>
+                                <w:t xml:space="preserve"> </w:t>
+                              </w:r>
+                              <w:proofErr w:type="spellStart"/>
+                              <w:r>
+                                <w:rPr>
+                                  <w:color w:val="1CADE4" w:themeColor="accent1"/>
+                                  <w:sz w:val="26"/>
+                                  <w:szCs w:val="26"/>
+                                </w:rPr>
+                                <w:t>Gamal</w:t>
+                              </w:r>
+                              <w:proofErr w:type="spellEnd"/>
+                              <w:r>
+                                <w:rPr>
+                                  <w:color w:val="1CADE4" w:themeColor="accent1"/>
+                                  <w:sz w:val="26"/>
+                                  <w:szCs w:val="26"/>
+                                </w:rPr>
+                                <w:t xml:space="preserve"> Ahmed</w:t>
                               </w:r>
                             </w:sdtContent>
                           </w:sdt>
@@ -4259,7 +4315,7 @@
           <w:r>
             <w:fldChar w:fldCharType="separate"/>
           </w:r>
-          <w:hyperlink w:anchor="_Toc124558049" w:history="1">
+          <w:hyperlink w:anchor="_Toc124607710" w:history="1">
             <w:r>
               <w:rPr>
                 <w:rStyle w:val="Hyperlink"/>
@@ -4296,7 +4352,7 @@
                 <w:noProof/>
                 <w:webHidden/>
               </w:rPr>
-              <w:instrText xml:space="preserve"> PAGEREF _Toc124558049 \h </w:instrText>
+              <w:instrText xml:space="preserve"> PAGEREF _Toc124607710 \h </w:instrText>
             </w:r>
             <w:r>
               <w:rPr>
@@ -4338,7 +4394,7 @@
               <w:noProof/>
             </w:rPr>
           </w:pPr>
-          <w:hyperlink w:anchor="_Toc124558050" w:history="1">
+          <w:hyperlink w:anchor="_Toc124607711" w:history="1">
             <w:r>
               <w:rPr>
                 <w:rStyle w:val="Hyperlink"/>
@@ -4382,7 +4438,7 @@
                 <w:noProof/>
                 <w:webHidden/>
               </w:rPr>
-              <w:instrText xml:space="preserve"> PAGEREF _Toc124558050 \h </w:instrText>
+              <w:instrText xml:space="preserve"> PAGEREF _Toc124607711 \h </w:instrText>
             </w:r>
             <w:r>
               <w:rPr>
@@ -4424,7 +4480,7 @@
               <w:noProof/>
             </w:rPr>
           </w:pPr>
-          <w:hyperlink w:anchor="_Toc124558051" w:history="1">
+          <w:hyperlink w:anchor="_Toc124607712" w:history="1">
             <w:r>
               <w:rPr>
                 <w:rStyle w:val="Hyperlink"/>
@@ -4468,7 +4524,7 @@
                 <w:noProof/>
                 <w:webHidden/>
               </w:rPr>
-              <w:instrText xml:space="preserve"> PAGEREF _Toc124558051 \h </w:instrText>
+              <w:instrText xml:space="preserve"> PAGEREF _Toc124607712 \h </w:instrText>
             </w:r>
             <w:r>
               <w:rPr>
@@ -4488,7 +4544,7 @@
                 <w:noProof/>
                 <w:webHidden/>
               </w:rPr>
-              <w:t>2</w:t>
+              <w:t>3</w:t>
             </w:r>
             <w:r>
               <w:rPr>
@@ -4510,7 +4566,7 @@
               <w:noProof/>
             </w:rPr>
           </w:pPr>
-          <w:hyperlink w:anchor="_Toc124558052" w:history="1">
+          <w:hyperlink w:anchor="_Toc124607713" w:history="1">
             <w:r>
               <w:rPr>
                 <w:rStyle w:val="Hyperlink"/>
@@ -4553,7 +4609,7 @@
                 <w:noProof/>
                 <w:webHidden/>
               </w:rPr>
-              <w:instrText xml:space="preserve"> PAGEREF _Toc124558052 \h </w:instrText>
+              <w:instrText xml:space="preserve"> PAGEREF _Toc124607713 \h </w:instrText>
             </w:r>
             <w:r>
               <w:rPr>
@@ -4595,7 +4651,7 @@
               <w:noProof/>
             </w:rPr>
           </w:pPr>
-          <w:hyperlink w:anchor="_Toc124558053" w:history="1">
+          <w:hyperlink w:anchor="_Toc124607714" w:history="1">
             <w:r>
               <w:rPr>
                 <w:rStyle w:val="Hyperlink"/>
@@ -4650,7 +4706,7 @@
                 <w:noProof/>
                 <w:webHidden/>
               </w:rPr>
-              <w:instrText xml:space="preserve"> PAGEREF _Toc124558053 \h </w:instrText>
+              <w:instrText xml:space="preserve"> PAGEREF _Toc124607714 \h </w:instrText>
             </w:r>
             <w:r>
               <w:rPr>
@@ -4692,7 +4748,7 @@
               <w:noProof/>
             </w:rPr>
           </w:pPr>
-          <w:hyperlink w:anchor="_Toc124558054" w:history="1">
+          <w:hyperlink w:anchor="_Toc124607715" w:history="1">
             <w:r>
               <w:rPr>
                 <w:rStyle w:val="Hyperlink"/>
@@ -4754,7 +4810,7 @@
                 <w:noProof/>
                 <w:webHidden/>
               </w:rPr>
-              <w:instrText xml:space="preserve"> PAGEREF _Toc124558054 \h </w:instrText>
+              <w:instrText xml:space="preserve"> PAGEREF _Toc124607715 \h </w:instrText>
             </w:r>
             <w:r>
               <w:rPr>
@@ -4796,7 +4852,7 @@
               <w:noProof/>
             </w:rPr>
           </w:pPr>
-          <w:hyperlink w:anchor="_Toc124558055" w:history="1">
+          <w:hyperlink w:anchor="_Toc124607716" w:history="1">
             <w:r>
               <w:rPr>
                 <w:rStyle w:val="Hyperlink"/>
@@ -4843,7 +4899,7 @@
                 <w:noProof/>
                 <w:webHidden/>
               </w:rPr>
-              <w:instrText xml:space="preserve"> PAGEREF _Toc124558055 \h </w:instrText>
+              <w:instrText xml:space="preserve"> PAGEREF _Toc124607716 \h </w:instrText>
             </w:r>
             <w:r>
               <w:rPr>
@@ -4885,7 +4941,7 @@
               <w:noProof/>
             </w:rPr>
           </w:pPr>
-          <w:hyperlink w:anchor="_Toc124558056" w:history="1">
+          <w:hyperlink w:anchor="_Toc124607717" w:history="1">
             <w:r>
               <w:rPr>
                 <w:rStyle w:val="Hyperlink"/>
@@ -4932,7 +4988,7 @@
                 <w:noProof/>
                 <w:webHidden/>
               </w:rPr>
-              <w:instrText xml:space="preserve"> PAGEREF _Toc124558056 \h </w:instrText>
+              <w:instrText xml:space="preserve"> PAGEREF _Toc124607717 \h </w:instrText>
             </w:r>
             <w:r>
               <w:rPr>
@@ -4974,7 +5030,7 @@
               <w:noProof/>
             </w:rPr>
           </w:pPr>
-          <w:hyperlink w:anchor="_Toc124558057" w:history="1">
+          <w:hyperlink w:anchor="_Toc124607718" w:history="1">
             <w:r>
               <w:rPr>
                 <w:rStyle w:val="Hyperlink"/>
@@ -5036,7 +5092,7 @@
                 <w:noProof/>
                 <w:webHidden/>
               </w:rPr>
-              <w:instrText xml:space="preserve"> PAGEREF _Toc124558057 \h </w:instrText>
+              <w:instrText xml:space="preserve"> PAGEREF _Toc124607718 \h </w:instrText>
             </w:r>
             <w:r>
               <w:rPr>
@@ -5078,7 +5134,7 @@
               <w:noProof/>
             </w:rPr>
           </w:pPr>
-          <w:hyperlink w:anchor="_Toc124558058" w:history="1">
+          <w:hyperlink w:anchor="_Toc124607719" w:history="1">
             <w:r>
               <w:rPr>
                 <w:rStyle w:val="Hyperlink"/>
@@ -5133,7 +5189,7 @@
                 <w:noProof/>
                 <w:webHidden/>
               </w:rPr>
-              <w:instrText xml:space="preserve"> PAGEREF _Toc124558058 \h </w:instrText>
+              <w:instrText xml:space="preserve"> PAGEREF _Toc124607719 \h </w:instrText>
             </w:r>
             <w:r>
               <w:rPr>
@@ -5175,7 +5231,7 @@
               <w:noProof/>
             </w:rPr>
           </w:pPr>
-          <w:hyperlink w:anchor="_Toc124558059" w:history="1">
+          <w:hyperlink w:anchor="_Toc124607720" w:history="1">
             <w:r>
               <w:rPr>
                 <w:rStyle w:val="Hyperlink"/>
@@ -5210,7 +5266,7 @@
                 <w:noProof/>
                 <w:webHidden/>
               </w:rPr>
-              <w:instrText xml:space="preserve"> PAGEREF _Toc124558059 \h </w:instrText>
+              <w:instrText xml:space="preserve"> PAGEREF _Toc124607720 \h </w:instrText>
             </w:r>
             <w:r>
               <w:rPr>
@@ -5252,7 +5308,7 @@
               <w:noProof/>
             </w:rPr>
           </w:pPr>
-          <w:hyperlink w:anchor="_Toc124558060" w:history="1">
+          <w:hyperlink w:anchor="_Toc124607721" w:history="1">
             <w:r>
               <w:rPr>
                 <w:rStyle w:val="Hyperlink"/>
@@ -5287,7 +5343,7 @@
                 <w:noProof/>
                 <w:webHidden/>
               </w:rPr>
-              <w:instrText xml:space="preserve"> PAGEREF _Toc124558060 \h </w:instrText>
+              <w:instrText xml:space="preserve"> PAGEREF _Toc124607721 \h </w:instrText>
             </w:r>
             <w:r>
               <w:rPr>
@@ -5329,7 +5385,7 @@
               <w:noProof/>
             </w:rPr>
           </w:pPr>
-          <w:hyperlink w:anchor="_Toc124558061" w:history="1">
+          <w:hyperlink w:anchor="_Toc124607722" w:history="1">
             <w:r>
               <w:rPr>
                 <w:rStyle w:val="Hyperlink"/>
@@ -5364,7 +5420,7 @@
                 <w:noProof/>
                 <w:webHidden/>
               </w:rPr>
-              <w:instrText xml:space="preserve"> PAGEREF _Toc124558061 \h </w:instrText>
+              <w:instrText xml:space="preserve"> PAGEREF _Toc124607722 \h </w:instrText>
             </w:r>
             <w:r>
               <w:rPr>
@@ -5384,7 +5440,7 @@
                 <w:noProof/>
                 <w:webHidden/>
               </w:rPr>
-              <w:t>6</w:t>
+              <w:t>7</w:t>
             </w:r>
             <w:r>
               <w:rPr>
@@ -5406,7 +5462,7 @@
               <w:noProof/>
             </w:rPr>
           </w:pPr>
-          <w:hyperlink w:anchor="_Toc124558062" w:history="1">
+          <w:hyperlink w:anchor="_Toc124607723" w:history="1">
             <w:r>
               <w:rPr>
                 <w:rStyle w:val="Hyperlink"/>
@@ -5433,7 +5489,7 @@
                 <w:noProof/>
                 <w:webHidden/>
               </w:rPr>
-              <w:instrText xml:space="preserve"> PAGEREF _Toc124558062 \h </w:instrText>
+              <w:instrText xml:space="preserve"> PAGEREF _Toc124607723 \h </w:instrText>
             </w:r>
             <w:r>
               <w:rPr>
@@ -5475,7 +5531,7 @@
               <w:noProof/>
             </w:rPr>
           </w:pPr>
-          <w:hyperlink w:anchor="_Toc124558063" w:history="1">
+          <w:hyperlink w:anchor="_Toc124607724" w:history="1">
             <w:r>
               <w:rPr>
                 <w:rStyle w:val="Hyperlink"/>
@@ -5510,7 +5566,7 @@
                 <w:noProof/>
                 <w:webHidden/>
               </w:rPr>
-              <w:instrText xml:space="preserve"> PAGEREF _Toc124558063 \h </w:instrText>
+              <w:instrText xml:space="preserve"> PAGEREF _Toc124607724 \h </w:instrText>
             </w:r>
             <w:r>
               <w:rPr>
@@ -5552,7 +5608,7 @@
               <w:noProof/>
             </w:rPr>
           </w:pPr>
-          <w:hyperlink w:anchor="_Toc124558064" w:history="1">
+          <w:hyperlink w:anchor="_Toc124607725" w:history="1">
             <w:r>
               <w:rPr>
                 <w:rStyle w:val="Hyperlink"/>
@@ -5587,7 +5643,7 @@
                 <w:noProof/>
                 <w:webHidden/>
               </w:rPr>
-              <w:instrText xml:space="preserve"> PAGEREF _Toc124558064 \h </w:instrText>
+              <w:instrText xml:space="preserve"> PAGEREF _Toc124607725 \h </w:instrText>
             </w:r>
             <w:r>
               <w:rPr>
@@ -5629,7 +5685,7 @@
               <w:noProof/>
             </w:rPr>
           </w:pPr>
-          <w:hyperlink w:anchor="_Toc124558065" w:history="1">
+          <w:hyperlink w:anchor="_Toc124607726" w:history="1">
             <w:r>
               <w:rPr>
                 <w:rStyle w:val="Hyperlink"/>
@@ -5684,7 +5740,7 @@
                 <w:noProof/>
                 <w:webHidden/>
               </w:rPr>
-              <w:instrText xml:space="preserve"> PAGEREF _Toc124558065 \h </w:instrText>
+              <w:instrText xml:space="preserve"> PAGEREF _Toc124607726 \h </w:instrText>
             </w:r>
             <w:r>
               <w:rPr>
@@ -5726,7 +5782,7 @@
               <w:noProof/>
             </w:rPr>
           </w:pPr>
-          <w:hyperlink w:anchor="_Toc124558066" w:history="1">
+          <w:hyperlink w:anchor="_Toc124607727" w:history="1">
             <w:r>
               <w:rPr>
                 <w:rStyle w:val="Hyperlink"/>
@@ -5788,7 +5844,7 @@
                 <w:noProof/>
                 <w:webHidden/>
               </w:rPr>
-              <w:instrText xml:space="preserve"> PAGEREF _Toc124558066 \h </w:instrText>
+              <w:instrText xml:space="preserve"> PAGEREF _Toc124607727 \h </w:instrText>
             </w:r>
             <w:r>
               <w:rPr>
@@ -5830,7 +5886,7 @@
               <w:noProof/>
             </w:rPr>
           </w:pPr>
-          <w:hyperlink w:anchor="_Toc124558067" w:history="1">
+          <w:hyperlink w:anchor="_Toc124607728" w:history="1">
             <w:r>
               <w:rPr>
                 <w:rStyle w:val="Hyperlink"/>
@@ -5876,7 +5932,7 @@
                 <w:noProof/>
                 <w:webHidden/>
               </w:rPr>
-              <w:instrText xml:space="preserve"> PAGEREF _Toc124558067 \h </w:instrText>
+              <w:instrText xml:space="preserve"> PAGEREF _Toc124607728 \h </w:instrText>
             </w:r>
             <w:r>
               <w:rPr>
@@ -5897,6 +5953,358 @@
                 <w:webHidden/>
               </w:rPr>
               <w:t>10</w:t>
+            </w:r>
+            <w:r>
+              <w:rPr>
+                <w:noProof/>
+                <w:webHidden/>
+              </w:rPr>
+              <w:fldChar w:fldCharType="end"/>
+            </w:r>
+          </w:hyperlink>
+        </w:p>
+        <w:p>
+          <w:pPr>
+            <w:pStyle w:val="TOC2"/>
+            <w:tabs>
+              <w:tab w:val="right" w:leader="dot" w:pos="9350"/>
+            </w:tabs>
+            <w:rPr>
+              <w:rFonts w:cstheme="minorBidi"/>
+              <w:noProof/>
+            </w:rPr>
+          </w:pPr>
+          <w:hyperlink w:anchor="_Toc124607729" w:history="1">
+            <w:r>
+              <w:rPr>
+                <w:rStyle w:val="Hyperlink"/>
+                <w:noProof/>
+                <w:rtl/>
+                <w:lang w:bidi="ar-EG"/>
+              </w:rPr>
+              <w:t>5</w:t>
+            </w:r>
+            <w:r>
+              <w:rPr>
+                <w:rStyle w:val="Hyperlink"/>
+                <w:noProof/>
+                <w:lang w:bidi="ar-EG"/>
+              </w:rPr>
+              <w:t>.6-</w:t>
+            </w:r>
+            <w:r>
+              <w:rPr>
+                <w:rStyle w:val="Hyperlink"/>
+                <w:noProof/>
+              </w:rPr>
+              <w:t xml:space="preserve"> Scary Noise:</w:t>
+            </w:r>
+            <w:r>
+              <w:rPr>
+                <w:noProof/>
+                <w:webHidden/>
+              </w:rPr>
+              <w:tab/>
+            </w:r>
+            <w:r>
+              <w:rPr>
+                <w:noProof/>
+                <w:webHidden/>
+              </w:rPr>
+              <w:fldChar w:fldCharType="begin"/>
+            </w:r>
+            <w:r>
+              <w:rPr>
+                <w:noProof/>
+                <w:webHidden/>
+              </w:rPr>
+              <w:instrText xml:space="preserve"> PAGEREF _Toc124607729 \h </w:instrText>
+            </w:r>
+            <w:r>
+              <w:rPr>
+                <w:noProof/>
+                <w:webHidden/>
+              </w:rPr>
+            </w:r>
+            <w:r>
+              <w:rPr>
+                <w:noProof/>
+                <w:webHidden/>
+              </w:rPr>
+              <w:fldChar w:fldCharType="separate"/>
+            </w:r>
+            <w:r>
+              <w:rPr>
+                <w:noProof/>
+                <w:webHidden/>
+              </w:rPr>
+              <w:t>11</w:t>
+            </w:r>
+            <w:r>
+              <w:rPr>
+                <w:noProof/>
+                <w:webHidden/>
+              </w:rPr>
+              <w:fldChar w:fldCharType="end"/>
+            </w:r>
+          </w:hyperlink>
+        </w:p>
+        <w:p>
+          <w:pPr>
+            <w:pStyle w:val="TOC2"/>
+            <w:tabs>
+              <w:tab w:val="right" w:leader="dot" w:pos="9350"/>
+            </w:tabs>
+            <w:rPr>
+              <w:rFonts w:cstheme="minorBidi"/>
+              <w:noProof/>
+            </w:rPr>
+          </w:pPr>
+          <w:hyperlink w:anchor="_Toc124607730" w:history="1">
+            <w:r>
+              <w:rPr>
+                <w:rStyle w:val="Hyperlink"/>
+                <w:noProof/>
+                <w:rtl/>
+                <w:lang w:bidi="ar-EG"/>
+              </w:rPr>
+              <w:t>5</w:t>
+            </w:r>
+            <w:r>
+              <w:rPr>
+                <w:rStyle w:val="Hyperlink"/>
+                <w:noProof/>
+                <w:lang w:bidi="ar-EG"/>
+              </w:rPr>
+              <w:t>.6-</w:t>
+            </w:r>
+            <w:r>
+              <w:rPr>
+                <w:rStyle w:val="Hyperlink"/>
+                <w:noProof/>
+              </w:rPr>
+              <w:t xml:space="preserve"> Don’t Use a Comment When You Can Use a Function or a Variable</w:t>
+            </w:r>
+            <w:r>
+              <w:rPr>
+                <w:rStyle w:val="Hyperlink"/>
+                <w:noProof/>
+                <w:lang w:bidi="ar-EG"/>
+              </w:rPr>
+              <w:t xml:space="preserve"> :</w:t>
+            </w:r>
+            <w:r>
+              <w:rPr>
+                <w:noProof/>
+                <w:webHidden/>
+              </w:rPr>
+              <w:tab/>
+            </w:r>
+            <w:r>
+              <w:rPr>
+                <w:noProof/>
+                <w:webHidden/>
+              </w:rPr>
+              <w:fldChar w:fldCharType="begin"/>
+            </w:r>
+            <w:r>
+              <w:rPr>
+                <w:noProof/>
+                <w:webHidden/>
+              </w:rPr>
+              <w:instrText xml:space="preserve"> PAGEREF _Toc124607730 \h </w:instrText>
+            </w:r>
+            <w:r>
+              <w:rPr>
+                <w:noProof/>
+                <w:webHidden/>
+              </w:rPr>
+            </w:r>
+            <w:r>
+              <w:rPr>
+                <w:noProof/>
+                <w:webHidden/>
+              </w:rPr>
+              <w:fldChar w:fldCharType="separate"/>
+            </w:r>
+            <w:r>
+              <w:rPr>
+                <w:noProof/>
+                <w:webHidden/>
+              </w:rPr>
+              <w:t>12</w:t>
+            </w:r>
+            <w:r>
+              <w:rPr>
+                <w:noProof/>
+                <w:webHidden/>
+              </w:rPr>
+              <w:fldChar w:fldCharType="end"/>
+            </w:r>
+          </w:hyperlink>
+        </w:p>
+        <w:p>
+          <w:pPr>
+            <w:pStyle w:val="TOC2"/>
+            <w:tabs>
+              <w:tab w:val="right" w:leader="dot" w:pos="9350"/>
+            </w:tabs>
+            <w:rPr>
+              <w:rFonts w:cstheme="minorBidi"/>
+              <w:noProof/>
+            </w:rPr>
+          </w:pPr>
+          <w:hyperlink w:anchor="_Toc124607731" w:history="1">
+            <w:r>
+              <w:rPr>
+                <w:rStyle w:val="Hyperlink"/>
+                <w:noProof/>
+                <w:rtl/>
+                <w:lang w:bidi="ar-EG"/>
+              </w:rPr>
+              <w:t>5</w:t>
+            </w:r>
+            <w:r>
+              <w:rPr>
+                <w:rStyle w:val="Hyperlink"/>
+                <w:noProof/>
+                <w:lang w:bidi="ar-EG"/>
+              </w:rPr>
+              <w:t>.7-</w:t>
+            </w:r>
+            <w:r>
+              <w:rPr>
+                <w:rStyle w:val="Hyperlink"/>
+                <w:noProof/>
+              </w:rPr>
+              <w:t xml:space="preserve"> Position Markers:</w:t>
+            </w:r>
+            <w:r>
+              <w:rPr>
+                <w:noProof/>
+                <w:webHidden/>
+              </w:rPr>
+              <w:tab/>
+            </w:r>
+            <w:r>
+              <w:rPr>
+                <w:noProof/>
+                <w:webHidden/>
+              </w:rPr>
+              <w:fldChar w:fldCharType="begin"/>
+            </w:r>
+            <w:r>
+              <w:rPr>
+                <w:noProof/>
+                <w:webHidden/>
+              </w:rPr>
+              <w:instrText xml:space="preserve"> PAGEREF _Toc124607731 \h </w:instrText>
+            </w:r>
+            <w:r>
+              <w:rPr>
+                <w:noProof/>
+                <w:webHidden/>
+              </w:rPr>
+            </w:r>
+            <w:r>
+              <w:rPr>
+                <w:noProof/>
+                <w:webHidden/>
+              </w:rPr>
+              <w:fldChar w:fldCharType="separate"/>
+            </w:r>
+            <w:r>
+              <w:rPr>
+                <w:noProof/>
+                <w:webHidden/>
+              </w:rPr>
+              <w:t>12</w:t>
+            </w:r>
+            <w:r>
+              <w:rPr>
+                <w:noProof/>
+                <w:webHidden/>
+              </w:rPr>
+              <w:fldChar w:fldCharType="end"/>
+            </w:r>
+          </w:hyperlink>
+        </w:p>
+        <w:p>
+          <w:pPr>
+            <w:pStyle w:val="TOC2"/>
+            <w:tabs>
+              <w:tab w:val="right" w:leader="dot" w:pos="9350"/>
+            </w:tabs>
+            <w:rPr>
+              <w:rFonts w:cstheme="minorBidi"/>
+              <w:noProof/>
+            </w:rPr>
+          </w:pPr>
+          <w:hyperlink w:anchor="_Toc124607732" w:history="1">
+            <w:r>
+              <w:rPr>
+                <w:rStyle w:val="Hyperlink"/>
+                <w:noProof/>
+                <w:rtl/>
+                <w:lang w:bidi="ar-EG"/>
+              </w:rPr>
+              <w:t>5</w:t>
+            </w:r>
+            <w:r>
+              <w:rPr>
+                <w:rStyle w:val="Hyperlink"/>
+                <w:noProof/>
+                <w:lang w:bidi="ar-EG"/>
+              </w:rPr>
+              <w:t>.8-</w:t>
+            </w:r>
+            <w:r>
+              <w:rPr>
+                <w:rStyle w:val="Hyperlink"/>
+                <w:noProof/>
+              </w:rPr>
+              <w:t xml:space="preserve"> Closing Brace Comments :</w:t>
+            </w:r>
+            <w:r>
+              <w:rPr>
+                <w:noProof/>
+                <w:webHidden/>
+              </w:rPr>
+              <w:tab/>
+            </w:r>
+            <w:r>
+              <w:rPr>
+                <w:noProof/>
+                <w:webHidden/>
+              </w:rPr>
+              <w:fldChar w:fldCharType="begin"/>
+            </w:r>
+            <w:r>
+              <w:rPr>
+                <w:noProof/>
+                <w:webHidden/>
+              </w:rPr>
+              <w:instrText xml:space="preserve"> PAGEREF _Toc124607732 \h </w:instrText>
+            </w:r>
+            <w:r>
+              <w:rPr>
+                <w:noProof/>
+                <w:webHidden/>
+              </w:rPr>
+            </w:r>
+            <w:r>
+              <w:rPr>
+                <w:noProof/>
+                <w:webHidden/>
+              </w:rPr>
+              <w:fldChar w:fldCharType="separate"/>
+            </w:r>
+            <w:r>
+              <w:rPr>
+                <w:noProof/>
+                <w:webHidden/>
+              </w:rPr>
+              <w:t>12</w:t>
             </w:r>
             <w:r>
               <w:rPr>
@@ -5927,10 +6335,6 @@
     <w:p/>
     <w:p/>
     <w:p/>
-    <w:p/>
-    <w:p/>
-    <w:p/>
-    <w:p/>
     <w:p>
       <w:pPr>
         <w:bidi/>
@@ -5946,7 +6350,7 @@
           <w:lang w:bidi="ar-EG"/>
         </w:rPr>
       </w:pPr>
-      <w:bookmarkStart w:id="0" w:name="_Toc124558049"/>
+      <w:bookmarkStart w:id="0" w:name="_Toc124607710"/>
       <w:r>
         <w:rPr>
           <w:rFonts w:hint="cs"/>
@@ -6731,7 +7135,7 @@
       <w:pPr>
         <w:pStyle w:val="Heading1"/>
       </w:pPr>
-      <w:bookmarkStart w:id="1" w:name="_Toc124558050"/>
+      <w:bookmarkStart w:id="1" w:name="_Toc124607711"/>
       <w:r>
         <w:rPr>
           <w:rFonts w:hint="cs"/>
@@ -6914,7 +7318,7 @@
           <w:rFonts w:eastAsiaTheme="minorEastAsia"/>
         </w:rPr>
       </w:pPr>
-      <w:bookmarkStart w:id="2" w:name="_Toc124558051"/>
+      <w:bookmarkStart w:id="2" w:name="_Toc124607712"/>
       <w:r>
         <w:rPr>
           <w:rFonts w:hint="cs"/>
@@ -7262,7 +7666,7 @@
           <w:lang w:bidi="ar-EG"/>
         </w:rPr>
       </w:pPr>
-      <w:bookmarkStart w:id="3" w:name="_Toc124558052"/>
+      <w:bookmarkStart w:id="3" w:name="_Toc124607713"/>
       <w:r>
         <w:rPr>
           <w:lang w:bidi="ar-EG"/>
@@ -7353,7 +7757,7 @@
           <w:lang w:bidi="ar-EG"/>
         </w:rPr>
       </w:pPr>
-      <w:bookmarkStart w:id="4" w:name="_Toc124558053"/>
+      <w:bookmarkStart w:id="4" w:name="_Toc124607714"/>
       <w:r>
         <w:rPr>
           <w:rFonts w:hint="cs"/>
@@ -7538,7 +7942,7 @@
           <w:lang w:bidi="ar-EG"/>
         </w:rPr>
       </w:pPr>
-      <w:bookmarkStart w:id="5" w:name="_Toc124558054"/>
+      <w:bookmarkStart w:id="5" w:name="_Toc124607715"/>
       <w:r>
         <w:rPr>
           <w:rFonts w:hint="cs"/>
@@ -8176,7 +8580,7 @@
           <w:rtl/>
         </w:rPr>
       </w:pPr>
-      <w:bookmarkStart w:id="6" w:name="_Toc124558055"/>
+      <w:bookmarkStart w:id="6" w:name="_Toc124607716"/>
       <w:r>
         <w:rPr>
           <w:rFonts w:hint="cs"/>
@@ -8691,7 +9095,7 @@
           <w:szCs w:val="24"/>
         </w:rPr>
       </w:pPr>
-      <w:bookmarkStart w:id="7" w:name="_Toc124558056"/>
+      <w:bookmarkStart w:id="7" w:name="_Toc124607717"/>
       <w:r>
         <w:rPr>
           <w:rFonts w:hint="cs"/>
@@ -9164,7 +9568,7 @@
           <w:lang w:bidi="ar-EG"/>
         </w:rPr>
       </w:pPr>
-      <w:bookmarkStart w:id="8" w:name="_Toc124558057"/>
+      <w:bookmarkStart w:id="8" w:name="_Toc124607718"/>
       <w:r>
         <w:rPr>
           <w:rFonts w:hint="cs"/>
@@ -9723,7 +10127,7 @@
           <w:lang w:bidi="ar-EG"/>
         </w:rPr>
       </w:pPr>
-      <w:bookmarkStart w:id="9" w:name="_Toc124558058"/>
+      <w:bookmarkStart w:id="9" w:name="_Toc124607719"/>
       <w:r>
         <w:rPr>
           <w:rFonts w:hint="cs"/>
@@ -10017,7 +10421,7 @@
           <w:lang w:bidi="ar-EG"/>
         </w:rPr>
       </w:pPr>
-      <w:bookmarkStart w:id="10" w:name="_Toc124558059"/>
+      <w:bookmarkStart w:id="10" w:name="_Toc124607720"/>
       <w:r>
         <w:rPr>
           <w:rFonts w:hint="cs"/>
@@ -10213,7 +10617,7 @@
           <w:lang w:bidi="ar-EG"/>
         </w:rPr>
       </w:pPr>
-      <w:bookmarkStart w:id="11" w:name="_Toc124558060"/>
+      <w:bookmarkStart w:id="11" w:name="_Toc124607721"/>
       <w:r>
         <w:rPr>
           <w:rtl/>
@@ -10470,7 +10874,7 @@
       <w:pPr>
         <w:pStyle w:val="Heading1"/>
       </w:pPr>
-      <w:bookmarkStart w:id="12" w:name="_Toc124558061"/>
+      <w:bookmarkStart w:id="12" w:name="_Toc124607722"/>
       <w:r>
         <w:rPr>
           <w:lang w:bidi="ar-EG"/>
@@ -10591,7 +10995,7 @@
       <w:pPr>
         <w:pStyle w:val="Heading2"/>
       </w:pPr>
-      <w:bookmarkStart w:id="13" w:name="_Toc124558062"/>
+      <w:bookmarkStart w:id="13" w:name="_Toc124607723"/>
       <w:r>
         <w:lastRenderedPageBreak/>
         <w:t>5.1- Mumbling:</w:t>
@@ -11256,7 +11660,7 @@
       <w:pPr>
         <w:pStyle w:val="Heading2"/>
       </w:pPr>
-      <w:bookmarkStart w:id="14" w:name="_Toc124558063"/>
+      <w:bookmarkStart w:id="14" w:name="_Toc124607724"/>
       <w:r>
         <w:rPr>
           <w:rFonts w:hint="cs"/>
@@ -11795,7 +12199,7 @@
       <w:pPr>
         <w:pStyle w:val="Heading2"/>
       </w:pPr>
-      <w:bookmarkStart w:id="15" w:name="_Toc124558064"/>
+      <w:bookmarkStart w:id="15" w:name="_Toc124607725"/>
       <w:r>
         <w:rPr>
           <w:rFonts w:hint="cs"/>
@@ -12088,7 +12492,7 @@
       <w:pPr>
         <w:pStyle w:val="Heading2"/>
       </w:pPr>
-      <w:bookmarkStart w:id="16" w:name="_Toc124558065"/>
+      <w:bookmarkStart w:id="16" w:name="_Toc124607726"/>
       <w:r>
         <w:rPr>
           <w:rFonts w:hint="cs"/>
@@ -12484,7 +12888,7 @@
           <w:lang w:bidi="ar-EG"/>
         </w:rPr>
       </w:pPr>
-      <w:bookmarkStart w:id="17" w:name="_Toc124558066"/>
+      <w:bookmarkStart w:id="17" w:name="_Toc124607727"/>
       <w:r>
         <w:rPr>
           <w:rFonts w:hint="cs"/>
@@ -12893,7 +13297,7 @@
           <w:lang w:bidi="ar-EG"/>
         </w:rPr>
       </w:pPr>
-      <w:bookmarkStart w:id="18" w:name="_Toc124558067"/>
+      <w:bookmarkStart w:id="18" w:name="_Toc124607728"/>
       <w:r>
         <w:rPr>
           <w:lang w:bidi="ar-EG"/>
@@ -13946,6 +14350,7 @@
       <w:pPr>
         <w:pStyle w:val="Heading2"/>
       </w:pPr>
+      <w:bookmarkStart w:id="19" w:name="_Toc124607729"/>
       <w:r>
         <w:rPr>
           <w:rFonts w:hint="cs"/>
@@ -13978,6 +14383,7 @@
         </w:rPr>
         <w:t>:</w:t>
       </w:r>
+      <w:bookmarkEnd w:id="19"/>
     </w:p>
     <w:p>
       <w:pPr>
@@ -14328,6 +14734,7 @@
           <w:lang w:bidi="ar-EG"/>
         </w:rPr>
       </w:pPr>
+      <w:bookmarkStart w:id="20" w:name="_Toc124607730"/>
       <w:r>
         <w:rPr>
           <w:rFonts w:hint="cs"/>
@@ -14361,6 +14768,7 @@
         </w:rPr>
         <w:t xml:space="preserve"> :</w:t>
       </w:r>
+      <w:bookmarkEnd w:id="20"/>
     </w:p>
     <w:p>
       <w:pPr>
@@ -14638,6 +15046,7 @@
           <w:lang w:bidi="ar-EG"/>
         </w:rPr>
       </w:pPr>
+      <w:bookmarkStart w:id="21" w:name="_Toc124607731"/>
       <w:r>
         <w:rPr>
           <w:rFonts w:hint="cs"/>
@@ -14670,6 +15079,7 @@
         </w:rPr>
         <w:t>:</w:t>
       </w:r>
+      <w:bookmarkEnd w:id="21"/>
     </w:p>
     <w:p>
       <w:pPr>
@@ -14905,40 +15315,1347 @@
     <w:p>
       <w:pPr>
         <w:pStyle w:val="Heading2"/>
-        <w:rPr>
-          <w:rtl/>
-          <w:lang w:bidi="ar-EG"/>
-        </w:rPr>
-      </w:pPr>
-    </w:p>
-    <w:p>
-      <w:pPr>
-        <w:bidi/>
-        <w:rPr>
-          <w:rtl/>
-          <w:lang w:bidi="ar-EG"/>
-        </w:rPr>
-      </w:pPr>
-    </w:p>
-    <w:p>
-      <w:pPr>
-        <w:bidi/>
-        <w:rPr>
-          <w:rtl/>
-          <w:lang w:bidi="ar-EG"/>
-        </w:rPr>
-      </w:pPr>
-    </w:p>
-    <w:p>
-      <w:pPr>
-        <w:bidi/>
-        <w:rPr>
-          <w:rtl/>
-          <w:lang w:bidi="ar-EG"/>
-        </w:rPr>
-      </w:pPr>
-      <w:bookmarkStart w:id="19" w:name="_GoBack"/>
-      <w:bookmarkEnd w:id="19"/>
+      </w:pPr>
+      <w:bookmarkStart w:id="22" w:name="_Toc124607732"/>
+      <w:r>
+        <w:rPr>
+          <w:rFonts w:hint="cs"/>
+          <w:rtl/>
+          <w:lang w:bidi="ar-EG"/>
+        </w:rPr>
+        <w:t>5</w:t>
+      </w:r>
+      <w:r>
+        <w:rPr>
+          <w:lang w:bidi="ar-EG"/>
+        </w:rPr>
+        <w:t>.8-</w:t>
+      </w:r>
+      <w:r>
+        <w:rPr>
+          <w:rStyle w:val="NoSpacing"/>
+        </w:rPr>
+        <w:t xml:space="preserve"> </w:t>
+      </w:r>
+      <w:r>
+        <w:rPr>
+          <w:rFonts w:eastAsiaTheme="minorEastAsia"/>
+        </w:rPr>
+        <w:t>Closing Brace Comments</w:t>
+      </w:r>
+      <w:r>
+        <w:rPr>
+          <w:rFonts w:eastAsiaTheme="minorEastAsia"/>
+        </w:rPr>
+        <w:t xml:space="preserve"> :</w:t>
+      </w:r>
+      <w:bookmarkEnd w:id="22"/>
+    </w:p>
+    <w:p>
+      <w:pPr>
+        <w:bidi/>
+        <w:rPr>
+          <w:rtl/>
+          <w:lang w:bidi="ar-EG"/>
+        </w:rPr>
+      </w:pPr>
+    </w:p>
+    <w:p>
+      <w:pPr>
+        <w:bidi/>
+        <w:rPr>
+          <w:rtl/>
+        </w:rPr>
+      </w:pPr>
+      <w:r>
+        <w:rPr>
+          <w:rFonts w:cs="Arial"/>
+          <w:rtl/>
+          <w:lang w:bidi="ar-EG"/>
+        </w:rPr>
+        <w:drawing>
+          <wp:anchor distT="0" distB="0" distL="114300" distR="114300" simplePos="0" relativeHeight="251688960" behindDoc="0" locked="0" layoutInCell="1" allowOverlap="1" wp14:anchorId="7B8B4E7E" wp14:editId="2A4F34D5">
+            <wp:simplePos x="0" y="0"/>
+            <wp:positionH relativeFrom="column">
+              <wp:posOffset>-1327</wp:posOffset>
+            </wp:positionH>
+            <wp:positionV relativeFrom="paragraph">
+              <wp:posOffset>181610</wp:posOffset>
+            </wp:positionV>
+            <wp:extent cx="2590800" cy="1562100"/>
+            <wp:effectExtent l="0" t="0" r="0" b="0"/>
+            <wp:wrapNone/>
+            <wp:docPr id="60" name="Picture 60"/>
+            <wp:cNvGraphicFramePr>
+              <a:graphicFrameLocks xmlns:a="http://schemas.openxmlformats.org/drawingml/2006/main" noChangeAspect="1"/>
+            </wp:cNvGraphicFramePr>
+            <a:graphic xmlns:a="http://schemas.openxmlformats.org/drawingml/2006/main">
+              <a:graphicData uri="http://schemas.openxmlformats.org/drawingml/2006/picture">
+                <pic:pic xmlns:pic="http://schemas.openxmlformats.org/drawingml/2006/picture">
+                  <pic:nvPicPr>
+                    <pic:cNvPr id="1" name=""/>
+                    <pic:cNvPicPr/>
+                  </pic:nvPicPr>
+                  <pic:blipFill>
+                    <a:blip r:embed="rId33">
+                      <a:extLst>
+                        <a:ext uri="{28A0092B-C50C-407E-A947-70E740481C1C}">
+                          <a14:useLocalDpi xmlns:a14="http://schemas.microsoft.com/office/drawing/2010/main" val="0"/>
+                        </a:ext>
+                      </a:extLst>
+                    </a:blip>
+                    <a:stretch>
+                      <a:fillRect/>
+                    </a:stretch>
+                  </pic:blipFill>
+                  <pic:spPr>
+                    <a:xfrm>
+                      <a:off x="0" y="0"/>
+                      <a:ext cx="2590800" cy="1562100"/>
+                    </a:xfrm>
+                    <a:prstGeom prst="rect">
+                      <a:avLst/>
+                    </a:prstGeom>
+                  </pic:spPr>
+                </pic:pic>
+              </a:graphicData>
+            </a:graphic>
+          </wp:anchor>
+        </w:drawing>
+      </w:r>
+      <w:r>
+        <w:rPr>
+          <w:rFonts w:cs="Arial"/>
+          <w:lang w:bidi="ar-EG"/>
+        </w:rPr>
+        <w:t xml:space="preserve"> </w:t>
+      </w:r>
+      <w:r>
+        <w:rPr>
+          <w:rFonts w:hint="cs"/>
+          <w:rtl/>
+          <w:lang w:bidi="ar-EG"/>
+        </w:rPr>
+        <w:t xml:space="preserve">دى  ال </w:t>
+      </w:r>
+      <w:r>
+        <w:t>Closing Brace Comments</w:t>
+      </w:r>
+      <w:r>
+        <w:rPr>
+          <w:rFonts w:hint="cs"/>
+          <w:rtl/>
+          <w:lang w:bidi="ar-EG"/>
+        </w:rPr>
+        <w:t xml:space="preserve"> الى عم بوب يقصدها .وبيقلك ان  كتير من المبرمجين  بيحطه </w:t>
+      </w:r>
+      <w:r>
+        <w:rPr>
+          <w:lang w:bidi="ar-EG"/>
+        </w:rPr>
+        <w:t xml:space="preserve">comment </w:t>
+      </w:r>
+      <w:r>
+        <w:rPr>
+          <w:rFonts w:hint="cs"/>
+          <w:rtl/>
+          <w:lang w:bidi="ar-EG"/>
+        </w:rPr>
+        <w:t xml:space="preserve"> ف اخر </w:t>
+      </w:r>
+      <w:r>
+        <w:t>Closing Brace</w:t>
+      </w:r>
+      <w:r>
+        <w:rPr>
+          <w:rFonts w:hint="cs"/>
+          <w:rtl/>
+        </w:rPr>
+        <w:t xml:space="preserve"> .</w:t>
+      </w:r>
+    </w:p>
+    <w:p>
+      <w:pPr>
+        <w:bidi/>
+        <w:rPr>
+          <w:rFonts w:hint="cs"/>
+          <w:rtl/>
+          <w:lang w:bidi="ar-EG"/>
+        </w:rPr>
+      </w:pPr>
+      <w:r>
+        <w:rPr>
+          <w:rFonts w:hint="cs"/>
+          <w:rtl/>
+        </w:rPr>
+        <w:t xml:space="preserve">زى الصورة الى جايه </w:t>
+      </w:r>
+    </w:p>
+    <w:p>
+      <w:pPr>
+        <w:bidi/>
+        <w:rPr>
+          <w:rtl/>
+          <w:lang w:bidi="ar-EG"/>
+        </w:rPr>
+      </w:pPr>
+    </w:p>
+    <w:p>
+      <w:pPr>
+        <w:bidi/>
+        <w:rPr>
+          <w:rtl/>
+          <w:lang w:bidi="ar-EG"/>
+        </w:rPr>
+      </w:pPr>
+    </w:p>
+    <w:p>
+      <w:pPr>
+        <w:bidi/>
+        <w:rPr>
+          <w:rtl/>
+          <w:lang w:bidi="ar-EG"/>
+        </w:rPr>
+      </w:pPr>
+    </w:p>
+    <w:p>
+      <w:pPr>
+        <w:bidi/>
+        <w:rPr>
+          <w:rtl/>
+          <w:lang w:bidi="ar-EG"/>
+        </w:rPr>
+      </w:pPr>
+    </w:p>
+    <w:p>
+      <w:pPr>
+        <w:bidi/>
+        <w:rPr>
+          <w:rtl/>
+          <w:lang w:bidi="ar-EG"/>
+        </w:rPr>
+      </w:pPr>
+    </w:p>
+    <w:p>
+      <w:pPr>
+        <w:bidi/>
+        <w:rPr>
+          <w:rtl/>
+          <w:lang w:bidi="ar-EG"/>
+        </w:rPr>
+      </w:pPr>
+    </w:p>
+    <w:p>
+      <w:pPr>
+        <w:bidi/>
+        <w:rPr>
+          <w:rtl/>
+          <w:lang w:bidi="ar-EG"/>
+        </w:rPr>
+      </w:pPr>
+    </w:p>
+    <w:p>
+      <w:pPr>
+        <w:pStyle w:val="ListParagraph"/>
+        <w:bidi/>
+        <w:rPr>
+          <w:rtl/>
+          <w:lang w:bidi="ar-EG"/>
+        </w:rPr>
+      </w:pPr>
+      <w:r>
+        <w:rPr>
+          <w:rtl/>
+          <w:lang w:bidi="ar-EG"/>
+        </w:rPr>
+        <w:lastRenderedPageBreak/>
+        <w:drawing>
+          <wp:anchor distT="0" distB="0" distL="114300" distR="114300" simplePos="0" relativeHeight="251689984" behindDoc="0" locked="0" layoutInCell="1" allowOverlap="1" wp14:anchorId="1B7F5D90" wp14:editId="0035155D">
+            <wp:simplePos x="0" y="0"/>
+            <wp:positionH relativeFrom="column">
+              <wp:posOffset>0</wp:posOffset>
+            </wp:positionH>
+            <wp:positionV relativeFrom="paragraph">
+              <wp:posOffset>-82777</wp:posOffset>
+            </wp:positionV>
+            <wp:extent cx="4499696" cy="1446056"/>
+            <wp:effectExtent l="0" t="0" r="0" b="1905"/>
+            <wp:wrapNone/>
+            <wp:docPr id="61" name="Picture 61"/>
+            <wp:cNvGraphicFramePr>
+              <a:graphicFrameLocks xmlns:a="http://schemas.openxmlformats.org/drawingml/2006/main" noChangeAspect="1"/>
+            </wp:cNvGraphicFramePr>
+            <a:graphic xmlns:a="http://schemas.openxmlformats.org/drawingml/2006/main">
+              <a:graphicData uri="http://schemas.openxmlformats.org/drawingml/2006/picture">
+                <pic:pic xmlns:pic="http://schemas.openxmlformats.org/drawingml/2006/picture">
+                  <pic:nvPicPr>
+                    <pic:cNvPr id="1" name=""/>
+                    <pic:cNvPicPr/>
+                  </pic:nvPicPr>
+                  <pic:blipFill>
+                    <a:blip r:embed="rId34">
+                      <a:extLst>
+                        <a:ext uri="{28A0092B-C50C-407E-A947-70E740481C1C}">
+                          <a14:useLocalDpi xmlns:a14="http://schemas.microsoft.com/office/drawing/2010/main" val="0"/>
+                        </a:ext>
+                      </a:extLst>
+                    </a:blip>
+                    <a:stretch>
+                      <a:fillRect/>
+                    </a:stretch>
+                  </pic:blipFill>
+                  <pic:spPr>
+                    <a:xfrm>
+                      <a:off x="0" y="0"/>
+                      <a:ext cx="4499696" cy="1446056"/>
+                    </a:xfrm>
+                    <a:prstGeom prst="rect">
+                      <a:avLst/>
+                    </a:prstGeom>
+                  </pic:spPr>
+                </pic:pic>
+              </a:graphicData>
+            </a:graphic>
+            <wp14:sizeRelH relativeFrom="margin">
+              <wp14:pctWidth>0</wp14:pctWidth>
+            </wp14:sizeRelH>
+            <wp14:sizeRelV relativeFrom="margin">
+              <wp14:pctHeight>0</wp14:pctHeight>
+            </wp14:sizeRelV>
+          </wp:anchor>
+        </w:drawing>
+      </w:r>
+    </w:p>
+    <w:p>
+      <w:pPr>
+        <w:bidi/>
+        <w:rPr>
+          <w:rtl/>
+          <w:lang w:bidi="ar-EG"/>
+        </w:rPr>
+      </w:pPr>
+    </w:p>
+    <w:p>
+      <w:pPr>
+        <w:bidi/>
+        <w:rPr>
+          <w:rtl/>
+          <w:lang w:bidi="ar-EG"/>
+        </w:rPr>
+      </w:pPr>
+    </w:p>
+    <w:p>
+      <w:pPr>
+        <w:bidi/>
+        <w:rPr>
+          <w:rtl/>
+          <w:lang w:bidi="ar-EG"/>
+        </w:rPr>
+      </w:pPr>
+    </w:p>
+    <w:p>
+      <w:pPr>
+        <w:bidi/>
+        <w:rPr>
+          <w:rtl/>
+          <w:lang w:bidi="ar-EG"/>
+        </w:rPr>
+      </w:pPr>
+    </w:p>
+    <w:p>
+      <w:pPr>
+        <w:bidi/>
+        <w:rPr>
+          <w:rtl/>
+          <w:lang w:bidi="ar-EG"/>
+        </w:rPr>
+      </w:pPr>
+      <w:r>
+        <w:rPr>
+          <w:lang w:bidi="ar-EG"/>
+        </w:rPr>
+        <w:drawing>
+          <wp:anchor distT="0" distB="0" distL="114300" distR="114300" simplePos="0" relativeHeight="251691008" behindDoc="0" locked="0" layoutInCell="1" allowOverlap="1" wp14:anchorId="652AF8FF" wp14:editId="3C9F3AD5">
+            <wp:simplePos x="0" y="0"/>
+            <wp:positionH relativeFrom="column">
+              <wp:posOffset>-41275</wp:posOffset>
+            </wp:positionH>
+            <wp:positionV relativeFrom="paragraph">
+              <wp:posOffset>70106</wp:posOffset>
+            </wp:positionV>
+            <wp:extent cx="4544704" cy="1712031"/>
+            <wp:effectExtent l="0" t="0" r="8255" b="2540"/>
+            <wp:wrapNone/>
+            <wp:docPr id="62" name="Picture 62"/>
+            <wp:cNvGraphicFramePr>
+              <a:graphicFrameLocks xmlns:a="http://schemas.openxmlformats.org/drawingml/2006/main" noChangeAspect="1"/>
+            </wp:cNvGraphicFramePr>
+            <a:graphic xmlns:a="http://schemas.openxmlformats.org/drawingml/2006/main">
+              <a:graphicData uri="http://schemas.openxmlformats.org/drawingml/2006/picture">
+                <pic:pic xmlns:pic="http://schemas.openxmlformats.org/drawingml/2006/picture">
+                  <pic:nvPicPr>
+                    <pic:cNvPr id="1" name=""/>
+                    <pic:cNvPicPr/>
+                  </pic:nvPicPr>
+                  <pic:blipFill>
+                    <a:blip r:embed="rId35">
+                      <a:extLst>
+                        <a:ext uri="{28A0092B-C50C-407E-A947-70E740481C1C}">
+                          <a14:useLocalDpi xmlns:a14="http://schemas.microsoft.com/office/drawing/2010/main" val="0"/>
+                        </a:ext>
+                      </a:extLst>
+                    </a:blip>
+                    <a:stretch>
+                      <a:fillRect/>
+                    </a:stretch>
+                  </pic:blipFill>
+                  <pic:spPr>
+                    <a:xfrm>
+                      <a:off x="0" y="0"/>
+                      <a:ext cx="4544704" cy="1712031"/>
+                    </a:xfrm>
+                    <a:prstGeom prst="rect">
+                      <a:avLst/>
+                    </a:prstGeom>
+                  </pic:spPr>
+                </pic:pic>
+              </a:graphicData>
+            </a:graphic>
+            <wp14:sizeRelH relativeFrom="margin">
+              <wp14:pctWidth>0</wp14:pctWidth>
+            </wp14:sizeRelH>
+            <wp14:sizeRelV relativeFrom="margin">
+              <wp14:pctHeight>0</wp14:pctHeight>
+            </wp14:sizeRelV>
+          </wp:anchor>
+        </w:drawing>
+      </w:r>
+    </w:p>
+    <w:p>
+      <w:pPr>
+        <w:bidi/>
+        <w:rPr>
+          <w:rtl/>
+          <w:lang w:bidi="ar-EG"/>
+        </w:rPr>
+      </w:pPr>
+    </w:p>
+    <w:p>
+      <w:pPr>
+        <w:bidi/>
+        <w:rPr>
+          <w:rtl/>
+          <w:lang w:bidi="ar-EG"/>
+        </w:rPr>
+      </w:pPr>
+    </w:p>
+    <w:p>
+      <w:pPr>
+        <w:bidi/>
+        <w:rPr>
+          <w:rtl/>
+          <w:lang w:bidi="ar-EG"/>
+        </w:rPr>
+      </w:pPr>
+    </w:p>
+    <w:p>
+      <w:pPr>
+        <w:bidi/>
+        <w:rPr>
+          <w:rtl/>
+          <w:lang w:bidi="ar-EG"/>
+        </w:rPr>
+      </w:pPr>
+    </w:p>
+    <w:p>
+      <w:pPr>
+        <w:bidi/>
+        <w:rPr>
+          <w:rtl/>
+          <w:lang w:bidi="ar-EG"/>
+        </w:rPr>
+      </w:pPr>
+    </w:p>
+    <w:p>
+      <w:pPr>
+        <w:bidi/>
+        <w:rPr>
+          <w:rtl/>
+          <w:lang w:bidi="ar-EG"/>
+        </w:rPr>
+      </w:pPr>
+    </w:p>
+    <w:p>
+      <w:pPr>
+        <w:bidi/>
+        <w:rPr>
+          <w:rtl/>
+          <w:lang w:bidi="ar-EG"/>
+        </w:rPr>
+      </w:pPr>
+    </w:p>
+    <w:p>
+      <w:pPr>
+        <w:pStyle w:val="ListParagraph"/>
+        <w:numPr>
+          <w:ilvl w:val="0"/>
+          <w:numId w:val="31"/>
+        </w:numPr>
+        <w:bidi/>
+        <w:rPr>
+          <w:rtl/>
+          <w:lang w:bidi="ar-EG"/>
+        </w:rPr>
+      </w:pPr>
+      <w:r>
+        <w:rPr>
+          <w:rFonts w:hint="cs"/>
+          <w:rtl/>
+          <w:lang w:bidi="ar-EG"/>
+        </w:rPr>
+        <w:t xml:space="preserve">ف الداله الى فاتت عند كل  </w:t>
+      </w:r>
+      <w:r>
+        <w:t xml:space="preserve">Closing Brace </w:t>
+      </w:r>
+      <w:r>
+        <w:rPr>
+          <w:rFonts w:hint="cs"/>
+          <w:rtl/>
+        </w:rPr>
+        <w:t xml:space="preserve"> </w:t>
+      </w:r>
+      <w:r>
+        <w:rPr>
+          <w:rFonts w:hint="cs"/>
+          <w:rtl/>
+          <w:lang w:bidi="ar-EG"/>
+        </w:rPr>
+        <w:t xml:space="preserve">هتلاقيه  كاتب </w:t>
+      </w:r>
+      <w:r>
+        <w:rPr>
+          <w:lang w:bidi="ar-EG"/>
+        </w:rPr>
+        <w:t xml:space="preserve">comment </w:t>
+      </w:r>
+      <w:r>
+        <w:rPr>
+          <w:rFonts w:hint="cs"/>
+          <w:rtl/>
+          <w:lang w:bidi="ar-EG"/>
+        </w:rPr>
+        <w:t xml:space="preserve"> باسم زى  </w:t>
+      </w:r>
+      <w:r>
+        <w:rPr>
+          <w:lang w:bidi="ar-EG"/>
+        </w:rPr>
+        <w:t xml:space="preserve">main </w:t>
+      </w:r>
+      <w:r>
+        <w:rPr>
+          <w:rFonts w:hint="cs"/>
+          <w:rtl/>
+          <w:lang w:bidi="ar-EG"/>
+        </w:rPr>
+        <w:t xml:space="preserve"> و  </w:t>
+      </w:r>
+      <w:r>
+        <w:rPr>
+          <w:lang w:bidi="ar-EG"/>
+        </w:rPr>
+        <w:t xml:space="preserve">while </w:t>
+      </w:r>
+      <w:r>
+        <w:rPr>
+          <w:rFonts w:hint="cs"/>
+          <w:rtl/>
+          <w:lang w:bidi="ar-EG"/>
+        </w:rPr>
+        <w:t xml:space="preserve"> الخ  و فى حاله ال </w:t>
+      </w:r>
+      <w:r>
+        <w:rPr>
+          <w:lang w:bidi="ar-EG"/>
+        </w:rPr>
+        <w:t xml:space="preserve">function </w:t>
+      </w:r>
+      <w:r>
+        <w:rPr>
+          <w:rFonts w:hint="cs"/>
+          <w:rtl/>
+          <w:lang w:bidi="ar-EG"/>
+        </w:rPr>
+        <w:t xml:space="preserve"> الطويله الى فيها  اكتر  من </w:t>
+      </w:r>
+      <w:r>
+        <w:rPr>
+          <w:lang w:bidi="ar-EG"/>
+        </w:rPr>
+        <w:t>structure</w:t>
+      </w:r>
+      <w:r>
+        <w:rPr>
+          <w:rFonts w:hint="cs"/>
+          <w:rtl/>
+          <w:lang w:bidi="ar-EG"/>
+        </w:rPr>
+        <w:t xml:space="preserve"> </w:t>
+      </w:r>
+      <w:r>
+        <w:rPr>
+          <w:lang w:bidi="ar-EG"/>
+        </w:rPr>
+        <w:t>nested</w:t>
+      </w:r>
+      <w:r>
+        <w:rPr>
+          <w:rFonts w:hint="cs"/>
+          <w:rtl/>
+          <w:lang w:bidi="ar-EG"/>
+        </w:rPr>
+        <w:t xml:space="preserve"> زى حلتنا هنا دة ممكن يكون منطقى </w:t>
+      </w:r>
+      <w:r>
+        <w:rPr>
+          <w:rFonts w:hint="cs"/>
+          <w:rtl/>
+          <w:lang w:bidi="ar-EG"/>
+        </w:rPr>
+        <w:t xml:space="preserve"> بس  الكلام دة ضد ال فانكشن الصغيره الى احنا بنحاول نعملها وبنحبها  ف  لو لقيت نفسك محتاج تحدد ال </w:t>
+      </w:r>
+      <w:r>
+        <w:t xml:space="preserve">Closing Brace </w:t>
+      </w:r>
+      <w:r>
+        <w:rPr>
+          <w:rFonts w:hint="cs"/>
+          <w:rtl/>
+        </w:rPr>
+        <w:t xml:space="preserve"> </w:t>
+      </w:r>
+      <w:r>
+        <w:rPr>
+          <w:rFonts w:hint="cs"/>
+          <w:rtl/>
+          <w:lang w:bidi="ar-EG"/>
+        </w:rPr>
+        <w:t xml:space="preserve">بالطريقه دى صغر الفانكشن بتاعتك احسلك . </w:t>
+      </w:r>
+    </w:p>
+    <w:p>
+      <w:pPr>
+        <w:pStyle w:val="Heading2"/>
+        <w:rPr>
+          <w:rtl/>
+          <w:lang w:bidi="ar-EG"/>
+        </w:rPr>
+      </w:pPr>
+      <w:bookmarkStart w:id="23" w:name="_GoBack"/>
+      <w:bookmarkEnd w:id="23"/>
+    </w:p>
+    <w:p>
+      <w:pPr>
+        <w:bidi/>
+        <w:rPr>
+          <w:rtl/>
+          <w:lang w:bidi="ar-EG"/>
+        </w:rPr>
+      </w:pPr>
+    </w:p>
+    <w:p>
+      <w:pPr>
+        <w:bidi/>
+        <w:rPr>
+          <w:rtl/>
+          <w:lang w:bidi="ar-EG"/>
+        </w:rPr>
+      </w:pPr>
+    </w:p>
+    <w:p>
+      <w:pPr>
+        <w:bidi/>
+        <w:rPr>
+          <w:rtl/>
+          <w:lang w:bidi="ar-EG"/>
+        </w:rPr>
+      </w:pPr>
+    </w:p>
+    <w:p>
+      <w:pPr>
+        <w:bidi/>
+        <w:rPr>
+          <w:rtl/>
+          <w:lang w:bidi="ar-EG"/>
+        </w:rPr>
+      </w:pPr>
+    </w:p>
+    <w:p>
+      <w:pPr>
+        <w:bidi/>
+        <w:rPr>
+          <w:rtl/>
+          <w:lang w:bidi="ar-EG"/>
+        </w:rPr>
+      </w:pPr>
+    </w:p>
+    <w:p>
+      <w:pPr>
+        <w:bidi/>
+        <w:rPr>
+          <w:rtl/>
+          <w:lang w:bidi="ar-EG"/>
+        </w:rPr>
+      </w:pPr>
+    </w:p>
+    <w:p>
+      <w:pPr>
+        <w:bidi/>
+        <w:rPr>
+          <w:rtl/>
+          <w:lang w:bidi="ar-EG"/>
+        </w:rPr>
+      </w:pPr>
+    </w:p>
+    <w:p>
+      <w:pPr>
+        <w:bidi/>
+        <w:rPr>
+          <w:rtl/>
+          <w:lang w:bidi="ar-EG"/>
+        </w:rPr>
+      </w:pPr>
+    </w:p>
+    <w:p>
+      <w:pPr>
+        <w:bidi/>
+        <w:rPr>
+          <w:rtl/>
+          <w:lang w:bidi="ar-EG"/>
+        </w:rPr>
+      </w:pPr>
+    </w:p>
+    <w:p>
+      <w:pPr>
+        <w:bidi/>
+        <w:rPr>
+          <w:rtl/>
+          <w:lang w:bidi="ar-EG"/>
+        </w:rPr>
+      </w:pPr>
+    </w:p>
+    <w:p>
+      <w:pPr>
+        <w:bidi/>
+        <w:rPr>
+          <w:rtl/>
+          <w:lang w:bidi="ar-EG"/>
+        </w:rPr>
+      </w:pPr>
+    </w:p>
+    <w:p>
+      <w:pPr>
+        <w:bidi/>
+        <w:rPr>
+          <w:rtl/>
+          <w:lang w:bidi="ar-EG"/>
+        </w:rPr>
+      </w:pPr>
+    </w:p>
+    <w:p>
+      <w:pPr>
+        <w:bidi/>
+        <w:rPr>
+          <w:rtl/>
+          <w:lang w:bidi="ar-EG"/>
+        </w:rPr>
+      </w:pPr>
+    </w:p>
+    <w:p>
+      <w:pPr>
+        <w:bidi/>
+        <w:rPr>
+          <w:rtl/>
+          <w:lang w:bidi="ar-EG"/>
+        </w:rPr>
+      </w:pPr>
+    </w:p>
+    <w:p>
+      <w:pPr>
+        <w:bidi/>
+        <w:rPr>
+          <w:rtl/>
+          <w:lang w:bidi="ar-EG"/>
+        </w:rPr>
+      </w:pPr>
+    </w:p>
+    <w:p>
+      <w:pPr>
+        <w:bidi/>
+        <w:rPr>
+          <w:rtl/>
+          <w:lang w:bidi="ar-EG"/>
+        </w:rPr>
+      </w:pPr>
+    </w:p>
+    <w:p>
+      <w:pPr>
+        <w:bidi/>
+        <w:rPr>
+          <w:rtl/>
+          <w:lang w:bidi="ar-EG"/>
+        </w:rPr>
+      </w:pPr>
+    </w:p>
+    <w:p>
+      <w:pPr>
+        <w:bidi/>
+        <w:rPr>
+          <w:rtl/>
+          <w:lang w:bidi="ar-EG"/>
+        </w:rPr>
+      </w:pPr>
+    </w:p>
+    <w:p>
+      <w:pPr>
+        <w:bidi/>
+        <w:rPr>
+          <w:rtl/>
+          <w:lang w:bidi="ar-EG"/>
+        </w:rPr>
+      </w:pPr>
+    </w:p>
+    <w:p>
+      <w:pPr>
+        <w:bidi/>
+        <w:rPr>
+          <w:rtl/>
+          <w:lang w:bidi="ar-EG"/>
+        </w:rPr>
+      </w:pPr>
+    </w:p>
+    <w:p>
+      <w:pPr>
+        <w:bidi/>
+        <w:rPr>
+          <w:rtl/>
+          <w:lang w:bidi="ar-EG"/>
+        </w:rPr>
+      </w:pPr>
+    </w:p>
+    <w:p>
+      <w:pPr>
+        <w:bidi/>
+        <w:rPr>
+          <w:rtl/>
+          <w:lang w:bidi="ar-EG"/>
+        </w:rPr>
+      </w:pPr>
+    </w:p>
+    <w:p>
+      <w:pPr>
+        <w:bidi/>
+        <w:rPr>
+          <w:rtl/>
+          <w:lang w:bidi="ar-EG"/>
+        </w:rPr>
+      </w:pPr>
+    </w:p>
+    <w:p>
+      <w:pPr>
+        <w:bidi/>
+        <w:rPr>
+          <w:rtl/>
+          <w:lang w:bidi="ar-EG"/>
+        </w:rPr>
+      </w:pPr>
+    </w:p>
+    <w:p>
+      <w:pPr>
+        <w:bidi/>
+        <w:rPr>
+          <w:rtl/>
+          <w:lang w:bidi="ar-EG"/>
+        </w:rPr>
+      </w:pPr>
+    </w:p>
+    <w:p>
+      <w:pPr>
+        <w:bidi/>
+        <w:rPr>
+          <w:rtl/>
+          <w:lang w:bidi="ar-EG"/>
+        </w:rPr>
+      </w:pPr>
+    </w:p>
+    <w:p>
+      <w:pPr>
+        <w:bidi/>
+        <w:rPr>
+          <w:rtl/>
+          <w:lang w:bidi="ar-EG"/>
+        </w:rPr>
+      </w:pPr>
+    </w:p>
+    <w:p>
+      <w:pPr>
+        <w:bidi/>
+        <w:rPr>
+          <w:rtl/>
+          <w:lang w:bidi="ar-EG"/>
+        </w:rPr>
+      </w:pPr>
+    </w:p>
+    <w:p>
+      <w:pPr>
+        <w:bidi/>
+        <w:rPr>
+          <w:rtl/>
+          <w:lang w:bidi="ar-EG"/>
+        </w:rPr>
+      </w:pPr>
+    </w:p>
+    <w:p>
+      <w:pPr>
+        <w:bidi/>
+        <w:rPr>
+          <w:rtl/>
+          <w:lang w:bidi="ar-EG"/>
+        </w:rPr>
+      </w:pPr>
+    </w:p>
+    <w:p>
+      <w:pPr>
+        <w:bidi/>
+        <w:rPr>
+          <w:rtl/>
+          <w:lang w:bidi="ar-EG"/>
+        </w:rPr>
+      </w:pPr>
+    </w:p>
+    <w:p>
+      <w:pPr>
+        <w:bidi/>
+        <w:rPr>
+          <w:rtl/>
+          <w:lang w:bidi="ar-EG"/>
+        </w:rPr>
+      </w:pPr>
+    </w:p>
+    <w:p>
+      <w:pPr>
+        <w:bidi/>
+        <w:rPr>
+          <w:rtl/>
+          <w:lang w:bidi="ar-EG"/>
+        </w:rPr>
+      </w:pPr>
+    </w:p>
+    <w:p>
+      <w:pPr>
+        <w:bidi/>
+        <w:rPr>
+          <w:rtl/>
+          <w:lang w:bidi="ar-EG"/>
+        </w:rPr>
+      </w:pPr>
+    </w:p>
+    <w:p>
+      <w:pPr>
+        <w:bidi/>
+        <w:rPr>
+          <w:rtl/>
+          <w:lang w:bidi="ar-EG"/>
+        </w:rPr>
+      </w:pPr>
+    </w:p>
+    <w:p>
+      <w:pPr>
+        <w:bidi/>
+        <w:rPr>
+          <w:rtl/>
+          <w:lang w:bidi="ar-EG"/>
+        </w:rPr>
+      </w:pPr>
+    </w:p>
+    <w:p>
+      <w:pPr>
+        <w:bidi/>
+        <w:rPr>
+          <w:rtl/>
+          <w:lang w:bidi="ar-EG"/>
+        </w:rPr>
+      </w:pPr>
+    </w:p>
+    <w:p>
+      <w:pPr>
+        <w:bidi/>
+        <w:rPr>
+          <w:rtl/>
+          <w:lang w:bidi="ar-EG"/>
+        </w:rPr>
+      </w:pPr>
+    </w:p>
+    <w:p>
+      <w:pPr>
+        <w:bidi/>
+        <w:rPr>
+          <w:rtl/>
+          <w:lang w:bidi="ar-EG"/>
+        </w:rPr>
+      </w:pPr>
+    </w:p>
+    <w:p>
+      <w:pPr>
+        <w:bidi/>
+        <w:rPr>
+          <w:rtl/>
+          <w:lang w:bidi="ar-EG"/>
+        </w:rPr>
+      </w:pPr>
+    </w:p>
+    <w:p>
+      <w:pPr>
+        <w:bidi/>
+        <w:rPr>
+          <w:rtl/>
+          <w:lang w:bidi="ar-EG"/>
+        </w:rPr>
+      </w:pPr>
+    </w:p>
+    <w:p>
+      <w:pPr>
+        <w:bidi/>
+        <w:rPr>
+          <w:rtl/>
+          <w:lang w:bidi="ar-EG"/>
+        </w:rPr>
+      </w:pPr>
+    </w:p>
+    <w:p>
+      <w:pPr>
+        <w:bidi/>
+        <w:rPr>
+          <w:rtl/>
+          <w:lang w:bidi="ar-EG"/>
+        </w:rPr>
+      </w:pPr>
+    </w:p>
+    <w:p>
+      <w:pPr>
+        <w:bidi/>
+        <w:rPr>
+          <w:rtl/>
+          <w:lang w:bidi="ar-EG"/>
+        </w:rPr>
+      </w:pPr>
+    </w:p>
+    <w:p>
+      <w:pPr>
+        <w:bidi/>
+        <w:rPr>
+          <w:rtl/>
+          <w:lang w:bidi="ar-EG"/>
+        </w:rPr>
+      </w:pPr>
+    </w:p>
+    <w:p>
+      <w:pPr>
+        <w:bidi/>
+        <w:rPr>
+          <w:rtl/>
+          <w:lang w:bidi="ar-EG"/>
+        </w:rPr>
+      </w:pPr>
+    </w:p>
+    <w:p>
+      <w:pPr>
+        <w:bidi/>
+        <w:rPr>
+          <w:rtl/>
+          <w:lang w:bidi="ar-EG"/>
+        </w:rPr>
+      </w:pPr>
+    </w:p>
+    <w:p>
+      <w:pPr>
+        <w:bidi/>
+        <w:rPr>
+          <w:rtl/>
+          <w:lang w:bidi="ar-EG"/>
+        </w:rPr>
+      </w:pPr>
+    </w:p>
+    <w:p>
+      <w:pPr>
+        <w:bidi/>
+        <w:rPr>
+          <w:rtl/>
+          <w:lang w:bidi="ar-EG"/>
+        </w:rPr>
+      </w:pPr>
+    </w:p>
+    <w:p>
+      <w:pPr>
+        <w:bidi/>
+        <w:rPr>
+          <w:rtl/>
+          <w:lang w:bidi="ar-EG"/>
+        </w:rPr>
+      </w:pPr>
+    </w:p>
+    <w:p>
+      <w:pPr>
+        <w:bidi/>
+        <w:rPr>
+          <w:rtl/>
+          <w:lang w:bidi="ar-EG"/>
+        </w:rPr>
+      </w:pPr>
+    </w:p>
+    <w:p>
+      <w:pPr>
+        <w:bidi/>
+        <w:rPr>
+          <w:rtl/>
+          <w:lang w:bidi="ar-EG"/>
+        </w:rPr>
+      </w:pPr>
+    </w:p>
+    <w:p>
+      <w:pPr>
+        <w:bidi/>
+        <w:rPr>
+          <w:rtl/>
+          <w:lang w:bidi="ar-EG"/>
+        </w:rPr>
+      </w:pPr>
+    </w:p>
+    <w:p>
+      <w:pPr>
+        <w:bidi/>
+        <w:rPr>
+          <w:rtl/>
+          <w:lang w:bidi="ar-EG"/>
+        </w:rPr>
+      </w:pPr>
+    </w:p>
+    <w:p>
+      <w:pPr>
+        <w:bidi/>
+        <w:rPr>
+          <w:rtl/>
+          <w:lang w:bidi="ar-EG"/>
+        </w:rPr>
+      </w:pPr>
+    </w:p>
+    <w:p>
+      <w:pPr>
+        <w:bidi/>
+        <w:rPr>
+          <w:rtl/>
+          <w:lang w:bidi="ar-EG"/>
+        </w:rPr>
+      </w:pPr>
+    </w:p>
+    <w:p>
+      <w:pPr>
+        <w:bidi/>
+        <w:rPr>
+          <w:rtl/>
+          <w:lang w:bidi="ar-EG"/>
+        </w:rPr>
+      </w:pPr>
+    </w:p>
+    <w:p>
+      <w:pPr>
+        <w:bidi/>
+        <w:rPr>
+          <w:rtl/>
+          <w:lang w:bidi="ar-EG"/>
+        </w:rPr>
+      </w:pPr>
+    </w:p>
+    <w:p>
+      <w:pPr>
+        <w:bidi/>
+        <w:rPr>
+          <w:rtl/>
+          <w:lang w:bidi="ar-EG"/>
+        </w:rPr>
+      </w:pPr>
+    </w:p>
+    <w:p>
+      <w:pPr>
+        <w:bidi/>
+        <w:rPr>
+          <w:rtl/>
+          <w:lang w:bidi="ar-EG"/>
+        </w:rPr>
+      </w:pPr>
+    </w:p>
+    <w:p>
+      <w:pPr>
+        <w:bidi/>
+        <w:rPr>
+          <w:rtl/>
+          <w:lang w:bidi="ar-EG"/>
+        </w:rPr>
+      </w:pPr>
+    </w:p>
+    <w:p>
+      <w:pPr>
+        <w:bidi/>
+        <w:rPr>
+          <w:rtl/>
+          <w:lang w:bidi="ar-EG"/>
+        </w:rPr>
+      </w:pPr>
+    </w:p>
+    <w:p>
+      <w:pPr>
+        <w:bidi/>
+        <w:rPr>
+          <w:rtl/>
+          <w:lang w:bidi="ar-EG"/>
+        </w:rPr>
+      </w:pPr>
+    </w:p>
+    <w:p>
+      <w:pPr>
+        <w:bidi/>
+        <w:rPr>
+          <w:rtl/>
+          <w:lang w:bidi="ar-EG"/>
+        </w:rPr>
+      </w:pPr>
+    </w:p>
+    <w:p>
+      <w:pPr>
+        <w:bidi/>
+        <w:rPr>
+          <w:rtl/>
+          <w:lang w:bidi="ar-EG"/>
+        </w:rPr>
+      </w:pPr>
+    </w:p>
+    <w:p>
+      <w:pPr>
+        <w:bidi/>
+        <w:rPr>
+          <w:rtl/>
+          <w:lang w:bidi="ar-EG"/>
+        </w:rPr>
+      </w:pPr>
+    </w:p>
+    <w:p>
+      <w:pPr>
+        <w:bidi/>
+        <w:rPr>
+          <w:rtl/>
+          <w:lang w:bidi="ar-EG"/>
+        </w:rPr>
+      </w:pPr>
+    </w:p>
+    <w:p>
+      <w:pPr>
+        <w:bidi/>
+        <w:rPr>
+          <w:rtl/>
+          <w:lang w:bidi="ar-EG"/>
+        </w:rPr>
+      </w:pPr>
+    </w:p>
+    <w:p>
+      <w:pPr>
+        <w:bidi/>
+        <w:rPr>
+          <w:rtl/>
+          <w:lang w:bidi="ar-EG"/>
+        </w:rPr>
+      </w:pPr>
+    </w:p>
+    <w:p>
+      <w:pPr>
+        <w:bidi/>
+        <w:rPr>
+          <w:rtl/>
+          <w:lang w:bidi="ar-EG"/>
+        </w:rPr>
+      </w:pPr>
+    </w:p>
+    <w:p>
+      <w:pPr>
+        <w:bidi/>
+        <w:rPr>
+          <w:rtl/>
+          <w:lang w:bidi="ar-EG"/>
+        </w:rPr>
+      </w:pPr>
+    </w:p>
+    <w:p>
+      <w:pPr>
+        <w:bidi/>
+        <w:rPr>
+          <w:rtl/>
+          <w:lang w:bidi="ar-EG"/>
+        </w:rPr>
+      </w:pPr>
+    </w:p>
+    <w:p>
+      <w:pPr>
+        <w:bidi/>
+        <w:rPr>
+          <w:rtl/>
+          <w:lang w:bidi="ar-EG"/>
+        </w:rPr>
+      </w:pPr>
+    </w:p>
+    <w:p>
+      <w:pPr>
+        <w:bidi/>
+        <w:rPr>
+          <w:rtl/>
+          <w:lang w:bidi="ar-EG"/>
+        </w:rPr>
+      </w:pPr>
+    </w:p>
+    <w:p>
+      <w:pPr>
+        <w:bidi/>
+        <w:rPr>
+          <w:rtl/>
+          <w:lang w:bidi="ar-EG"/>
+        </w:rPr>
+      </w:pPr>
+    </w:p>
+    <w:p>
+      <w:pPr>
+        <w:bidi/>
+        <w:rPr>
+          <w:rtl/>
+          <w:lang w:bidi="ar-EG"/>
+        </w:rPr>
+      </w:pPr>
+    </w:p>
+    <w:p>
+      <w:pPr>
+        <w:bidi/>
+        <w:rPr>
+          <w:rtl/>
+          <w:lang w:bidi="ar-EG"/>
+        </w:rPr>
+      </w:pPr>
+    </w:p>
+    <w:p>
+      <w:pPr>
+        <w:bidi/>
+        <w:rPr>
+          <w:rtl/>
+          <w:lang w:bidi="ar-EG"/>
+        </w:rPr>
+      </w:pPr>
     </w:p>
     <w:p>
       <w:pPr>
@@ -15223,6 +16940,24 @@
       <w:pPr>
         <w:jc w:val="center"/>
         <w:rPr>
+          <w:rtl/>
+          <w:lang w:bidi="ar-EG"/>
+        </w:rPr>
+      </w:pPr>
+    </w:p>
+    <w:p>
+      <w:pPr>
+        <w:jc w:val="center"/>
+        <w:rPr>
+          <w:rtl/>
+          <w:lang w:bidi="ar-EG"/>
+        </w:rPr>
+      </w:pPr>
+    </w:p>
+    <w:p>
+      <w:pPr>
+        <w:jc w:val="center"/>
+        <w:rPr>
           <w:rFonts w:hint="cs"/>
           <w:rtl/>
           <w:lang w:bidi="ar-EG"/>
@@ -15230,7 +16965,7 @@
       </w:pPr>
     </w:p>
     <w:sectPr>
-      <w:footerReference w:type="default" r:id="rId33"/>
+      <w:footerReference w:type="default" r:id="rId36"/>
       <w:pgSz w:w="12240" w:h="15840"/>
       <w:pgMar w:top="1440" w:right="1440" w:bottom="1440" w:left="1440" w:header="720" w:footer="720" w:gutter="0"/>
       <w:pgBorders w:offsetFrom="page">
@@ -15455,7 +17190,7 @@
               <w:sz w:val="18"/>
               <w:szCs w:val="18"/>
             </w:rPr>
-            <w:t>13</w:t>
+            <w:t>16</w:t>
           </w:r>
           <w:r>
             <w:rPr>
@@ -21242,7 +22977,7 @@
 </file>
 
 <file path=customXml/itemProps2.xml><?xml version="1.0" encoding="utf-8"?>
-<ds:datastoreItem xmlns:ds="http://schemas.openxmlformats.org/officeDocument/2006/customXml" ds:itemID="{2CC7C876-9DD3-4560-9D3E-B9553B419FAE}">
+<ds:datastoreItem xmlns:ds="http://schemas.openxmlformats.org/officeDocument/2006/customXml" ds:itemID="{5840E56D-A9C7-457E-8F6C-9D1983539921}">
   <ds:schemaRefs>
     <ds:schemaRef ds:uri="http://schemas.openxmlformats.org/officeDocument/2006/bibliography"/>
   </ds:schemaRefs>

</xml_diff>

<commit_message>
note 5.10 for  ch4
</commit_message>
<xml_diff>
--- a/ch4-Comments.docx
+++ b/ch4-Comments.docx
@@ -4315,7 +4315,7 @@
           <w:r>
             <w:fldChar w:fldCharType="separate"/>
           </w:r>
-          <w:hyperlink w:anchor="_Toc124607710" w:history="1">
+          <w:hyperlink w:anchor="_Toc124607945" w:history="1">
             <w:r>
               <w:rPr>
                 <w:rStyle w:val="Hyperlink"/>
@@ -4352,7 +4352,7 @@
                 <w:noProof/>
                 <w:webHidden/>
               </w:rPr>
-              <w:instrText xml:space="preserve"> PAGEREF _Toc124607710 \h </w:instrText>
+              <w:instrText xml:space="preserve"> PAGEREF _Toc124607945 \h </w:instrText>
             </w:r>
             <w:r>
               <w:rPr>
@@ -4394,7 +4394,7 @@
               <w:noProof/>
             </w:rPr>
           </w:pPr>
-          <w:hyperlink w:anchor="_Toc124607711" w:history="1">
+          <w:hyperlink w:anchor="_Toc124607946" w:history="1">
             <w:r>
               <w:rPr>
                 <w:rStyle w:val="Hyperlink"/>
@@ -4438,7 +4438,7 @@
                 <w:noProof/>
                 <w:webHidden/>
               </w:rPr>
-              <w:instrText xml:space="preserve"> PAGEREF _Toc124607711 \h </w:instrText>
+              <w:instrText xml:space="preserve"> PAGEREF _Toc124607946 \h </w:instrText>
             </w:r>
             <w:r>
               <w:rPr>
@@ -4480,7 +4480,7 @@
               <w:noProof/>
             </w:rPr>
           </w:pPr>
-          <w:hyperlink w:anchor="_Toc124607712" w:history="1">
+          <w:hyperlink w:anchor="_Toc124607947" w:history="1">
             <w:r>
               <w:rPr>
                 <w:rStyle w:val="Hyperlink"/>
@@ -4524,7 +4524,7 @@
                 <w:noProof/>
                 <w:webHidden/>
               </w:rPr>
-              <w:instrText xml:space="preserve"> PAGEREF _Toc124607712 \h </w:instrText>
+              <w:instrText xml:space="preserve"> PAGEREF _Toc124607947 \h </w:instrText>
             </w:r>
             <w:r>
               <w:rPr>
@@ -4544,7 +4544,7 @@
                 <w:noProof/>
                 <w:webHidden/>
               </w:rPr>
-              <w:t>3</w:t>
+              <w:t>2</w:t>
             </w:r>
             <w:r>
               <w:rPr>
@@ -4566,7 +4566,7 @@
               <w:noProof/>
             </w:rPr>
           </w:pPr>
-          <w:hyperlink w:anchor="_Toc124607713" w:history="1">
+          <w:hyperlink w:anchor="_Toc124607948" w:history="1">
             <w:r>
               <w:rPr>
                 <w:rStyle w:val="Hyperlink"/>
@@ -4609,7 +4609,7 @@
                 <w:noProof/>
                 <w:webHidden/>
               </w:rPr>
-              <w:instrText xml:space="preserve"> PAGEREF _Toc124607713 \h </w:instrText>
+              <w:instrText xml:space="preserve"> PAGEREF _Toc124607948 \h </w:instrText>
             </w:r>
             <w:r>
               <w:rPr>
@@ -4651,7 +4651,7 @@
               <w:noProof/>
             </w:rPr>
           </w:pPr>
-          <w:hyperlink w:anchor="_Toc124607714" w:history="1">
+          <w:hyperlink w:anchor="_Toc124607949" w:history="1">
             <w:r>
               <w:rPr>
                 <w:rStyle w:val="Hyperlink"/>
@@ -4706,7 +4706,7 @@
                 <w:noProof/>
                 <w:webHidden/>
               </w:rPr>
-              <w:instrText xml:space="preserve"> PAGEREF _Toc124607714 \h </w:instrText>
+              <w:instrText xml:space="preserve"> PAGEREF _Toc124607949 \h </w:instrText>
             </w:r>
             <w:r>
               <w:rPr>
@@ -4748,7 +4748,7 @@
               <w:noProof/>
             </w:rPr>
           </w:pPr>
-          <w:hyperlink w:anchor="_Toc124607715" w:history="1">
+          <w:hyperlink w:anchor="_Toc124607950" w:history="1">
             <w:r>
               <w:rPr>
                 <w:rStyle w:val="Hyperlink"/>
@@ -4810,7 +4810,7 @@
                 <w:noProof/>
                 <w:webHidden/>
               </w:rPr>
-              <w:instrText xml:space="preserve"> PAGEREF _Toc124607715 \h </w:instrText>
+              <w:instrText xml:space="preserve"> PAGEREF _Toc124607950 \h </w:instrText>
             </w:r>
             <w:r>
               <w:rPr>
@@ -4852,7 +4852,7 @@
               <w:noProof/>
             </w:rPr>
           </w:pPr>
-          <w:hyperlink w:anchor="_Toc124607716" w:history="1">
+          <w:hyperlink w:anchor="_Toc124607951" w:history="1">
             <w:r>
               <w:rPr>
                 <w:rStyle w:val="Hyperlink"/>
@@ -4899,7 +4899,7 @@
                 <w:noProof/>
                 <w:webHidden/>
               </w:rPr>
-              <w:instrText xml:space="preserve"> PAGEREF _Toc124607716 \h </w:instrText>
+              <w:instrText xml:space="preserve"> PAGEREF _Toc124607951 \h </w:instrText>
             </w:r>
             <w:r>
               <w:rPr>
@@ -4941,7 +4941,7 @@
               <w:noProof/>
             </w:rPr>
           </w:pPr>
-          <w:hyperlink w:anchor="_Toc124607717" w:history="1">
+          <w:hyperlink w:anchor="_Toc124607952" w:history="1">
             <w:r>
               <w:rPr>
                 <w:rStyle w:val="Hyperlink"/>
@@ -4988,7 +4988,7 @@
                 <w:noProof/>
                 <w:webHidden/>
               </w:rPr>
-              <w:instrText xml:space="preserve"> PAGEREF _Toc124607717 \h </w:instrText>
+              <w:instrText xml:space="preserve"> PAGEREF _Toc124607952 \h </w:instrText>
             </w:r>
             <w:r>
               <w:rPr>
@@ -5030,7 +5030,7 @@
               <w:noProof/>
             </w:rPr>
           </w:pPr>
-          <w:hyperlink w:anchor="_Toc124607718" w:history="1">
+          <w:hyperlink w:anchor="_Toc124607953" w:history="1">
             <w:r>
               <w:rPr>
                 <w:rStyle w:val="Hyperlink"/>
@@ -5092,7 +5092,7 @@
                 <w:noProof/>
                 <w:webHidden/>
               </w:rPr>
-              <w:instrText xml:space="preserve"> PAGEREF _Toc124607718 \h </w:instrText>
+              <w:instrText xml:space="preserve"> PAGEREF _Toc124607953 \h </w:instrText>
             </w:r>
             <w:r>
               <w:rPr>
@@ -5134,7 +5134,7 @@
               <w:noProof/>
             </w:rPr>
           </w:pPr>
-          <w:hyperlink w:anchor="_Toc124607719" w:history="1">
+          <w:hyperlink w:anchor="_Toc124607954" w:history="1">
             <w:r>
               <w:rPr>
                 <w:rStyle w:val="Hyperlink"/>
@@ -5189,7 +5189,7 @@
                 <w:noProof/>
                 <w:webHidden/>
               </w:rPr>
-              <w:instrText xml:space="preserve"> PAGEREF _Toc124607719 \h </w:instrText>
+              <w:instrText xml:space="preserve"> PAGEREF _Toc124607954 \h </w:instrText>
             </w:r>
             <w:r>
               <w:rPr>
@@ -5231,7 +5231,7 @@
               <w:noProof/>
             </w:rPr>
           </w:pPr>
-          <w:hyperlink w:anchor="_Toc124607720" w:history="1">
+          <w:hyperlink w:anchor="_Toc124607955" w:history="1">
             <w:r>
               <w:rPr>
                 <w:rStyle w:val="Hyperlink"/>
@@ -5266,7 +5266,7 @@
                 <w:noProof/>
                 <w:webHidden/>
               </w:rPr>
-              <w:instrText xml:space="preserve"> PAGEREF _Toc124607720 \h </w:instrText>
+              <w:instrText xml:space="preserve"> PAGEREF _Toc124607955 \h </w:instrText>
             </w:r>
             <w:r>
               <w:rPr>
@@ -5308,7 +5308,7 @@
               <w:noProof/>
             </w:rPr>
           </w:pPr>
-          <w:hyperlink w:anchor="_Toc124607721" w:history="1">
+          <w:hyperlink w:anchor="_Toc124607956" w:history="1">
             <w:r>
               <w:rPr>
                 <w:rStyle w:val="Hyperlink"/>
@@ -5343,7 +5343,7 @@
                 <w:noProof/>
                 <w:webHidden/>
               </w:rPr>
-              <w:instrText xml:space="preserve"> PAGEREF _Toc124607721 \h </w:instrText>
+              <w:instrText xml:space="preserve"> PAGEREF _Toc124607956 \h </w:instrText>
             </w:r>
             <w:r>
               <w:rPr>
@@ -5385,7 +5385,7 @@
               <w:noProof/>
             </w:rPr>
           </w:pPr>
-          <w:hyperlink w:anchor="_Toc124607722" w:history="1">
+          <w:hyperlink w:anchor="_Toc124607957" w:history="1">
             <w:r>
               <w:rPr>
                 <w:rStyle w:val="Hyperlink"/>
@@ -5420,7 +5420,7 @@
                 <w:noProof/>
                 <w:webHidden/>
               </w:rPr>
-              <w:instrText xml:space="preserve"> PAGEREF _Toc124607722 \h </w:instrText>
+              <w:instrText xml:space="preserve"> PAGEREF _Toc124607957 \h </w:instrText>
             </w:r>
             <w:r>
               <w:rPr>
@@ -5440,7 +5440,7 @@
                 <w:noProof/>
                 <w:webHidden/>
               </w:rPr>
-              <w:t>7</w:t>
+              <w:t>6</w:t>
             </w:r>
             <w:r>
               <w:rPr>
@@ -5462,7 +5462,7 @@
               <w:noProof/>
             </w:rPr>
           </w:pPr>
-          <w:hyperlink w:anchor="_Toc124607723" w:history="1">
+          <w:hyperlink w:anchor="_Toc124607958" w:history="1">
             <w:r>
               <w:rPr>
                 <w:rStyle w:val="Hyperlink"/>
@@ -5489,7 +5489,7 @@
                 <w:noProof/>
                 <w:webHidden/>
               </w:rPr>
-              <w:instrText xml:space="preserve"> PAGEREF _Toc124607723 \h </w:instrText>
+              <w:instrText xml:space="preserve"> PAGEREF _Toc124607958 \h </w:instrText>
             </w:r>
             <w:r>
               <w:rPr>
@@ -5531,7 +5531,7 @@
               <w:noProof/>
             </w:rPr>
           </w:pPr>
-          <w:hyperlink w:anchor="_Toc124607724" w:history="1">
+          <w:hyperlink w:anchor="_Toc124607959" w:history="1">
             <w:r>
               <w:rPr>
                 <w:rStyle w:val="Hyperlink"/>
@@ -5566,7 +5566,7 @@
                 <w:noProof/>
                 <w:webHidden/>
               </w:rPr>
-              <w:instrText xml:space="preserve"> PAGEREF _Toc124607724 \h </w:instrText>
+              <w:instrText xml:space="preserve"> PAGEREF _Toc124607959 \h </w:instrText>
             </w:r>
             <w:r>
               <w:rPr>
@@ -5608,7 +5608,7 @@
               <w:noProof/>
             </w:rPr>
           </w:pPr>
-          <w:hyperlink w:anchor="_Toc124607725" w:history="1">
+          <w:hyperlink w:anchor="_Toc124607960" w:history="1">
             <w:r>
               <w:rPr>
                 <w:rStyle w:val="Hyperlink"/>
@@ -5643,7 +5643,7 @@
                 <w:noProof/>
                 <w:webHidden/>
               </w:rPr>
-              <w:instrText xml:space="preserve"> PAGEREF _Toc124607725 \h </w:instrText>
+              <w:instrText xml:space="preserve"> PAGEREF _Toc124607960 \h </w:instrText>
             </w:r>
             <w:r>
               <w:rPr>
@@ -5685,7 +5685,7 @@
               <w:noProof/>
             </w:rPr>
           </w:pPr>
-          <w:hyperlink w:anchor="_Toc124607726" w:history="1">
+          <w:hyperlink w:anchor="_Toc124607961" w:history="1">
             <w:r>
               <w:rPr>
                 <w:rStyle w:val="Hyperlink"/>
@@ -5740,7 +5740,7 @@
                 <w:noProof/>
                 <w:webHidden/>
               </w:rPr>
-              <w:instrText xml:space="preserve"> PAGEREF _Toc124607726 \h </w:instrText>
+              <w:instrText xml:space="preserve"> PAGEREF _Toc124607961 \h </w:instrText>
             </w:r>
             <w:r>
               <w:rPr>
@@ -5782,7 +5782,7 @@
               <w:noProof/>
             </w:rPr>
           </w:pPr>
-          <w:hyperlink w:anchor="_Toc124607727" w:history="1">
+          <w:hyperlink w:anchor="_Toc124607962" w:history="1">
             <w:r>
               <w:rPr>
                 <w:rStyle w:val="Hyperlink"/>
@@ -5844,7 +5844,7 @@
                 <w:noProof/>
                 <w:webHidden/>
               </w:rPr>
-              <w:instrText xml:space="preserve"> PAGEREF _Toc124607727 \h </w:instrText>
+              <w:instrText xml:space="preserve"> PAGEREF _Toc124607962 \h </w:instrText>
             </w:r>
             <w:r>
               <w:rPr>
@@ -5886,7 +5886,7 @@
               <w:noProof/>
             </w:rPr>
           </w:pPr>
-          <w:hyperlink w:anchor="_Toc124607728" w:history="1">
+          <w:hyperlink w:anchor="_Toc124607963" w:history="1">
             <w:r>
               <w:rPr>
                 <w:rStyle w:val="Hyperlink"/>
@@ -5932,7 +5932,7 @@
                 <w:noProof/>
                 <w:webHidden/>
               </w:rPr>
-              <w:instrText xml:space="preserve"> PAGEREF _Toc124607728 \h </w:instrText>
+              <w:instrText xml:space="preserve"> PAGEREF _Toc124607963 \h </w:instrText>
             </w:r>
             <w:r>
               <w:rPr>
@@ -5974,7 +5974,7 @@
               <w:noProof/>
             </w:rPr>
           </w:pPr>
-          <w:hyperlink w:anchor="_Toc124607729" w:history="1">
+          <w:hyperlink w:anchor="_Toc124607964" w:history="1">
             <w:r>
               <w:rPr>
                 <w:rStyle w:val="Hyperlink"/>
@@ -6018,7 +6018,7 @@
                 <w:noProof/>
                 <w:webHidden/>
               </w:rPr>
-              <w:instrText xml:space="preserve"> PAGEREF _Toc124607729 \h </w:instrText>
+              <w:instrText xml:space="preserve"> PAGEREF _Toc124607964 \h </w:instrText>
             </w:r>
             <w:r>
               <w:rPr>
@@ -6060,7 +6060,7 @@
               <w:noProof/>
             </w:rPr>
           </w:pPr>
-          <w:hyperlink w:anchor="_Toc124607730" w:history="1">
+          <w:hyperlink w:anchor="_Toc124607965" w:history="1">
             <w:r>
               <w:rPr>
                 <w:rStyle w:val="Hyperlink"/>
@@ -6112,7 +6112,7 @@
                 <w:noProof/>
                 <w:webHidden/>
               </w:rPr>
-              <w:instrText xml:space="preserve"> PAGEREF _Toc124607730 \h </w:instrText>
+              <w:instrText xml:space="preserve"> PAGEREF _Toc124607965 \h </w:instrText>
             </w:r>
             <w:r>
               <w:rPr>
@@ -6154,7 +6154,7 @@
               <w:noProof/>
             </w:rPr>
           </w:pPr>
-          <w:hyperlink w:anchor="_Toc124607731" w:history="1">
+          <w:hyperlink w:anchor="_Toc124607966" w:history="1">
             <w:r>
               <w:rPr>
                 <w:rStyle w:val="Hyperlink"/>
@@ -6198,7 +6198,7 @@
                 <w:noProof/>
                 <w:webHidden/>
               </w:rPr>
-              <w:instrText xml:space="preserve"> PAGEREF _Toc124607731 \h </w:instrText>
+              <w:instrText xml:space="preserve"> PAGEREF _Toc124607966 \h </w:instrText>
             </w:r>
             <w:r>
               <w:rPr>
@@ -6240,7 +6240,7 @@
               <w:noProof/>
             </w:rPr>
           </w:pPr>
-          <w:hyperlink w:anchor="_Toc124607732" w:history="1">
+          <w:hyperlink w:anchor="_Toc124607967" w:history="1">
             <w:r>
               <w:rPr>
                 <w:rStyle w:val="Hyperlink"/>
@@ -6284,7 +6284,7 @@
                 <w:noProof/>
                 <w:webHidden/>
               </w:rPr>
-              <w:instrText xml:space="preserve"> PAGEREF _Toc124607732 \h </w:instrText>
+              <w:instrText xml:space="preserve"> PAGEREF _Toc124607967 \h </w:instrText>
             </w:r>
             <w:r>
               <w:rPr>
@@ -6305,6 +6305,92 @@
                 <w:webHidden/>
               </w:rPr>
               <w:t>12</w:t>
+            </w:r>
+            <w:r>
+              <w:rPr>
+                <w:noProof/>
+                <w:webHidden/>
+              </w:rPr>
+              <w:fldChar w:fldCharType="end"/>
+            </w:r>
+          </w:hyperlink>
+        </w:p>
+        <w:p>
+          <w:pPr>
+            <w:pStyle w:val="TOC2"/>
+            <w:tabs>
+              <w:tab w:val="right" w:leader="dot" w:pos="9350"/>
+            </w:tabs>
+            <w:rPr>
+              <w:rFonts w:cstheme="minorBidi"/>
+              <w:noProof/>
+            </w:rPr>
+          </w:pPr>
+          <w:hyperlink w:anchor="_Toc124607968" w:history="1">
+            <w:r>
+              <w:rPr>
+                <w:rStyle w:val="Hyperlink"/>
+                <w:noProof/>
+                <w:rtl/>
+                <w:lang w:bidi="ar-EG"/>
+              </w:rPr>
+              <w:t>5</w:t>
+            </w:r>
+            <w:r>
+              <w:rPr>
+                <w:rStyle w:val="Hyperlink"/>
+                <w:noProof/>
+                <w:lang w:bidi="ar-EG"/>
+              </w:rPr>
+              <w:t>.9-</w:t>
+            </w:r>
+            <w:r>
+              <w:rPr>
+                <w:rStyle w:val="Hyperlink"/>
+                <w:noProof/>
+              </w:rPr>
+              <w:t xml:space="preserve"> Attributions and Bylines:</w:t>
+            </w:r>
+            <w:r>
+              <w:rPr>
+                <w:noProof/>
+                <w:webHidden/>
+              </w:rPr>
+              <w:tab/>
+            </w:r>
+            <w:r>
+              <w:rPr>
+                <w:noProof/>
+                <w:webHidden/>
+              </w:rPr>
+              <w:fldChar w:fldCharType="begin"/>
+            </w:r>
+            <w:r>
+              <w:rPr>
+                <w:noProof/>
+                <w:webHidden/>
+              </w:rPr>
+              <w:instrText xml:space="preserve"> PAGEREF _Toc124607968 \h </w:instrText>
+            </w:r>
+            <w:r>
+              <w:rPr>
+                <w:noProof/>
+                <w:webHidden/>
+              </w:rPr>
+            </w:r>
+            <w:r>
+              <w:rPr>
+                <w:noProof/>
+                <w:webHidden/>
+              </w:rPr>
+              <w:fldChar w:fldCharType="separate"/>
+            </w:r>
+            <w:r>
+              <w:rPr>
+                <w:noProof/>
+                <w:webHidden/>
+              </w:rPr>
+              <w:t>13</w:t>
             </w:r>
             <w:r>
               <w:rPr>
@@ -6350,14 +6436,13 @@
           <w:lang w:bidi="ar-EG"/>
         </w:rPr>
       </w:pPr>
-      <w:bookmarkStart w:id="0" w:name="_Toc124607710"/>
-      <w:r>
-        <w:rPr>
-          <w:rFonts w:hint="cs"/>
-          <w:rtl/>
-          <w:lang w:bidi="ar-EG"/>
-        </w:rPr>
-        <w:lastRenderedPageBreak/>
+      <w:bookmarkStart w:id="0" w:name="_Toc124607945"/>
+      <w:r>
+        <w:rPr>
+          <w:rFonts w:hint="cs"/>
+          <w:rtl/>
+          <w:lang w:bidi="ar-EG"/>
+        </w:rPr>
         <w:t>1</w:t>
       </w:r>
       <w:r>
@@ -7135,7 +7220,7 @@
       <w:pPr>
         <w:pStyle w:val="Heading1"/>
       </w:pPr>
-      <w:bookmarkStart w:id="1" w:name="_Toc124607711"/>
+      <w:bookmarkStart w:id="1" w:name="_Toc124607946"/>
       <w:r>
         <w:rPr>
           <w:rFonts w:hint="cs"/>
@@ -7318,7 +7403,7 @@
           <w:rFonts w:eastAsiaTheme="minorEastAsia"/>
         </w:rPr>
       </w:pPr>
-      <w:bookmarkStart w:id="2" w:name="_Toc124607712"/>
+      <w:bookmarkStart w:id="2" w:name="_Toc124607947"/>
       <w:r>
         <w:rPr>
           <w:rFonts w:hint="cs"/>
@@ -7412,7 +7497,6 @@
           <w:rtl/>
           <w:lang w:bidi="ar-EG"/>
         </w:rPr>
-        <w:lastRenderedPageBreak/>
         <w:drawing>
           <wp:anchor distT="0" distB="0" distL="114300" distR="114300" simplePos="0" relativeHeight="251664384" behindDoc="0" locked="0" layoutInCell="1" allowOverlap="1" wp14:anchorId="13CC332A" wp14:editId="1BD38596">
             <wp:simplePos x="0" y="0"/>
@@ -7666,7 +7750,7 @@
           <w:lang w:bidi="ar-EG"/>
         </w:rPr>
       </w:pPr>
-      <w:bookmarkStart w:id="3" w:name="_Toc124607713"/>
+      <w:bookmarkStart w:id="3" w:name="_Toc124607948"/>
       <w:r>
         <w:rPr>
           <w:lang w:bidi="ar-EG"/>
@@ -7757,7 +7841,7 @@
           <w:lang w:bidi="ar-EG"/>
         </w:rPr>
       </w:pPr>
-      <w:bookmarkStart w:id="4" w:name="_Toc124607714"/>
+      <w:bookmarkStart w:id="4" w:name="_Toc124607949"/>
       <w:r>
         <w:rPr>
           <w:rFonts w:hint="cs"/>
@@ -7942,7 +8026,7 @@
           <w:lang w:bidi="ar-EG"/>
         </w:rPr>
       </w:pPr>
-      <w:bookmarkStart w:id="5" w:name="_Toc124607715"/>
+      <w:bookmarkStart w:id="5" w:name="_Toc124607950"/>
       <w:r>
         <w:rPr>
           <w:rFonts w:hint="cs"/>
@@ -8261,7 +8345,6 @@
           <w:rtl/>
           <w:lang w:bidi="ar-EG"/>
         </w:rPr>
-        <w:lastRenderedPageBreak/>
         <w:drawing>
           <wp:anchor distT="0" distB="0" distL="114300" distR="114300" simplePos="0" relativeHeight="251666432" behindDoc="0" locked="0" layoutInCell="1" allowOverlap="1" wp14:anchorId="4A91C319" wp14:editId="54F67624">
             <wp:simplePos x="0" y="0"/>
@@ -8580,7 +8663,7 @@
           <w:rtl/>
         </w:rPr>
       </w:pPr>
-      <w:bookmarkStart w:id="6" w:name="_Toc124607716"/>
+      <w:bookmarkStart w:id="6" w:name="_Toc124607951"/>
       <w:r>
         <w:rPr>
           <w:rFonts w:hint="cs"/>
@@ -9095,14 +9178,13 @@
           <w:szCs w:val="24"/>
         </w:rPr>
       </w:pPr>
-      <w:bookmarkStart w:id="7" w:name="_Toc124607717"/>
-      <w:r>
-        <w:rPr>
-          <w:rFonts w:hint="cs"/>
-          <w:rtl/>
-          <w:lang w:bidi="ar-EG"/>
-        </w:rPr>
-        <w:lastRenderedPageBreak/>
+      <w:bookmarkStart w:id="7" w:name="_Toc124607952"/>
+      <w:r>
+        <w:rPr>
+          <w:rFonts w:hint="cs"/>
+          <w:rtl/>
+          <w:lang w:bidi="ar-EG"/>
+        </w:rPr>
         <w:t>4</w:t>
       </w:r>
       <w:r>
@@ -9568,7 +9650,7 @@
           <w:lang w:bidi="ar-EG"/>
         </w:rPr>
       </w:pPr>
-      <w:bookmarkStart w:id="8" w:name="_Toc124607718"/>
+      <w:bookmarkStart w:id="8" w:name="_Toc124607953"/>
       <w:r>
         <w:rPr>
           <w:rFonts w:hint="cs"/>
@@ -9909,6 +9991,7 @@
           <w:color w:val="231F20"/>
           <w:rtl/>
         </w:rPr>
+        <w:lastRenderedPageBreak/>
         <w:t xml:space="preserve">وزمان برضو كان فيه اتفاقيه ان ال </w:t>
       </w:r>
       <w:r>
@@ -9973,7 +10056,6 @@
           <w:rtl/>
           <w:lang w:bidi="ar-EG"/>
         </w:rPr>
-        <w:lastRenderedPageBreak/>
         <w:drawing>
           <wp:anchor distT="0" distB="0" distL="114300" distR="114300" simplePos="0" relativeHeight="251671552" behindDoc="0" locked="0" layoutInCell="1" allowOverlap="1" wp14:anchorId="3C44EF58" wp14:editId="3B9EDF6E">
             <wp:simplePos x="0" y="0"/>
@@ -10127,7 +10209,7 @@
           <w:lang w:bidi="ar-EG"/>
         </w:rPr>
       </w:pPr>
-      <w:bookmarkStart w:id="9" w:name="_Toc124607719"/>
+      <w:bookmarkStart w:id="9" w:name="_Toc124607954"/>
       <w:r>
         <w:rPr>
           <w:rFonts w:hint="cs"/>
@@ -10421,7 +10503,7 @@
           <w:lang w:bidi="ar-EG"/>
         </w:rPr>
       </w:pPr>
-      <w:bookmarkStart w:id="10" w:name="_Toc124607720"/>
+      <w:bookmarkStart w:id="10" w:name="_Toc124607955"/>
       <w:r>
         <w:rPr>
           <w:rFonts w:hint="cs"/>
@@ -10617,7 +10699,7 @@
           <w:lang w:bidi="ar-EG"/>
         </w:rPr>
       </w:pPr>
-      <w:bookmarkStart w:id="11" w:name="_Toc124607721"/>
+      <w:bookmarkStart w:id="11" w:name="_Toc124607956"/>
       <w:r>
         <w:rPr>
           <w:rtl/>
@@ -10874,7 +10956,7 @@
       <w:pPr>
         <w:pStyle w:val="Heading1"/>
       </w:pPr>
-      <w:bookmarkStart w:id="12" w:name="_Toc124607722"/>
+      <w:bookmarkStart w:id="12" w:name="_Toc124607957"/>
       <w:r>
         <w:rPr>
           <w:lang w:bidi="ar-EG"/>
@@ -10995,9 +11077,8 @@
       <w:pPr>
         <w:pStyle w:val="Heading2"/>
       </w:pPr>
-      <w:bookmarkStart w:id="13" w:name="_Toc124607723"/>
-      <w:r>
-        <w:lastRenderedPageBreak/>
+      <w:bookmarkStart w:id="13" w:name="_Toc124607958"/>
+      <w:r>
         <w:t>5.1- Mumbling:</w:t>
       </w:r>
       <w:bookmarkEnd w:id="13"/>
@@ -11660,7 +11741,7 @@
       <w:pPr>
         <w:pStyle w:val="Heading2"/>
       </w:pPr>
-      <w:bookmarkStart w:id="14" w:name="_Toc124607724"/>
+      <w:bookmarkStart w:id="14" w:name="_Toc124607959"/>
       <w:r>
         <w:rPr>
           <w:rFonts w:hint="cs"/>
@@ -11913,6 +11994,7 @@
           <w:rtl/>
           <w:lang w:bidi="ar-EG"/>
         </w:rPr>
+        <w:lastRenderedPageBreak/>
         <w:t>ف الصوره الى فاتت ال</w:t>
       </w:r>
       <w:r>
@@ -11956,7 +12038,6 @@
           <w:rtl/>
           <w:lang w:bidi="ar-EG"/>
         </w:rPr>
-        <w:lastRenderedPageBreak/>
         <w:t xml:space="preserve">ف المضوع عامل زى تاجر العربيات الى بيقلك خد العربيه ومتبصش ف الكبوت عشان الدنيا خربانه جوه . </w:t>
       </w:r>
     </w:p>
@@ -12199,7 +12280,7 @@
       <w:pPr>
         <w:pStyle w:val="Heading2"/>
       </w:pPr>
-      <w:bookmarkStart w:id="15" w:name="_Toc124607725"/>
+      <w:bookmarkStart w:id="15" w:name="_Toc124607960"/>
       <w:r>
         <w:rPr>
           <w:rFonts w:hint="cs"/>
@@ -12492,7 +12573,7 @@
       <w:pPr>
         <w:pStyle w:val="Heading2"/>
       </w:pPr>
-      <w:bookmarkStart w:id="16" w:name="_Toc124607726"/>
+      <w:bookmarkStart w:id="16" w:name="_Toc124607961"/>
       <w:r>
         <w:rPr>
           <w:rFonts w:hint="cs"/>
@@ -12888,7 +12969,7 @@
           <w:lang w:bidi="ar-EG"/>
         </w:rPr>
       </w:pPr>
-      <w:bookmarkStart w:id="17" w:name="_Toc124607727"/>
+      <w:bookmarkStart w:id="17" w:name="_Toc124607962"/>
       <w:r>
         <w:rPr>
           <w:rFonts w:hint="cs"/>
@@ -13297,13 +13378,19 @@
           <w:lang w:bidi="ar-EG"/>
         </w:rPr>
       </w:pPr>
-      <w:bookmarkStart w:id="18" w:name="_Toc124607728"/>
+      <w:bookmarkStart w:id="18" w:name="_Toc124607963"/>
       <w:r>
         <w:rPr>
           <w:lang w:bidi="ar-EG"/>
         </w:rPr>
         <w:lastRenderedPageBreak/>
-        <w:t xml:space="preserve">5.5- </w:t>
+        <w:t>5.6</w:t>
+      </w:r>
+      <w:r>
+        <w:rPr>
+          <w:lang w:bidi="ar-EG"/>
+        </w:rPr>
+        <w:t xml:space="preserve">- </w:t>
       </w:r>
       <w:r>
         <w:rPr>
@@ -14350,7 +14437,7 @@
       <w:pPr>
         <w:pStyle w:val="Heading2"/>
       </w:pPr>
-      <w:bookmarkStart w:id="19" w:name="_Toc124607729"/>
+      <w:bookmarkStart w:id="19" w:name="_Toc124607964"/>
       <w:r>
         <w:rPr>
           <w:rFonts w:hint="cs"/>
@@ -14734,7 +14821,7 @@
           <w:lang w:bidi="ar-EG"/>
         </w:rPr>
       </w:pPr>
-      <w:bookmarkStart w:id="20" w:name="_Toc124607730"/>
+      <w:bookmarkStart w:id="20" w:name="_Toc124607965"/>
       <w:r>
         <w:rPr>
           <w:rFonts w:hint="cs"/>
@@ -14748,7 +14835,13 @@
         <w:rPr>
           <w:lang w:bidi="ar-EG"/>
         </w:rPr>
-        <w:t>.6-</w:t>
+        <w:t>.7</w:t>
+      </w:r>
+      <w:r>
+        <w:rPr>
+          <w:lang w:bidi="ar-EG"/>
+        </w:rPr>
+        <w:t>-</w:t>
       </w:r>
       <w:r>
         <w:rPr>
@@ -15046,7 +15139,7 @@
           <w:lang w:bidi="ar-EG"/>
         </w:rPr>
       </w:pPr>
-      <w:bookmarkStart w:id="21" w:name="_Toc124607731"/>
+      <w:bookmarkStart w:id="21" w:name="_Toc124607966"/>
       <w:r>
         <w:rPr>
           <w:rFonts w:hint="cs"/>
@@ -15059,7 +15152,13 @@
         <w:rPr>
           <w:lang w:bidi="ar-EG"/>
         </w:rPr>
-        <w:t>.7-</w:t>
+        <w:t>.8</w:t>
+      </w:r>
+      <w:r>
+        <w:rPr>
+          <w:lang w:bidi="ar-EG"/>
+        </w:rPr>
+        <w:t>-</w:t>
       </w:r>
       <w:r>
         <w:rPr>
@@ -15316,7 +15415,7 @@
       <w:pPr>
         <w:pStyle w:val="Heading2"/>
       </w:pPr>
-      <w:bookmarkStart w:id="22" w:name="_Toc124607732"/>
+      <w:bookmarkStart w:id="22" w:name="_Toc124607967"/>
       <w:r>
         <w:rPr>
           <w:rFonts w:hint="cs"/>
@@ -15329,7 +15428,19 @@
         <w:rPr>
           <w:lang w:bidi="ar-EG"/>
         </w:rPr>
-        <w:t>.8-</w:t>
+        <w:t>.</w:t>
+      </w:r>
+      <w:r>
+        <w:rPr>
+          <w:lang w:bidi="ar-EG"/>
+        </w:rPr>
+        <w:t>9</w:t>
+      </w:r>
+      <w:r>
+        <w:rPr>
+          <w:lang w:bidi="ar-EG"/>
+        </w:rPr>
+        <w:t>-</w:t>
       </w:r>
       <w:r>
         <w:rPr>
@@ -15803,7 +15914,6 @@
         </w:numPr>
         <w:bidi/>
         <w:rPr>
-          <w:rtl/>
           <w:lang w:bidi="ar-EG"/>
         </w:rPr>
       </w:pPr>
@@ -15946,13 +16056,57 @@
     </w:p>
     <w:p>
       <w:pPr>
+        <w:pStyle w:val="ListParagraph"/>
+        <w:bidi/>
+        <w:rPr>
+          <w:rtl/>
+          <w:lang w:bidi="ar-EG"/>
+        </w:rPr>
+      </w:pPr>
+    </w:p>
+    <w:p>
+      <w:pPr>
         <w:pStyle w:val="Heading2"/>
-        <w:rPr>
-          <w:rtl/>
-          <w:lang w:bidi="ar-EG"/>
-        </w:rPr>
-      </w:pPr>
-      <w:bookmarkStart w:id="23" w:name="_GoBack"/>
+      </w:pPr>
+      <w:bookmarkStart w:id="23" w:name="_Toc124607968"/>
+      <w:r>
+        <w:rPr>
+          <w:rFonts w:hint="cs"/>
+          <w:rtl/>
+          <w:lang w:bidi="ar-EG"/>
+        </w:rPr>
+        <w:t>5</w:t>
+      </w:r>
+      <w:r>
+        <w:rPr>
+          <w:lang w:bidi="ar-EG"/>
+        </w:rPr>
+        <w:t>.10</w:t>
+      </w:r>
+      <w:r>
+        <w:rPr>
+          <w:lang w:bidi="ar-EG"/>
+        </w:rPr>
+        <w:t>-</w:t>
+      </w:r>
+      <w:r>
+        <w:rPr>
+          <w:rStyle w:val="NoSpacing"/>
+        </w:rPr>
+        <w:t xml:space="preserve"> </w:t>
+      </w:r>
+      <w:r>
+        <w:rPr>
+          <w:rFonts w:eastAsiaTheme="minorEastAsia"/>
+        </w:rPr>
+        <w:t>Attributions and Bylines</w:t>
+      </w:r>
+      <w:r>
+        <w:rPr>
+          <w:rFonts w:eastAsiaTheme="minorEastAsia"/>
+        </w:rPr>
+        <w:t>:</w:t>
+      </w:r>
       <w:bookmarkEnd w:id="23"/>
     </w:p>
     <w:p>
@@ -15990,6 +16144,8 @@
           <w:lang w:bidi="ar-EG"/>
         </w:rPr>
       </w:pPr>
+      <w:bookmarkStart w:id="24" w:name="_GoBack"/>
+      <w:bookmarkEnd w:id="24"/>
     </w:p>
     <w:p>
       <w:pPr>
@@ -17190,7 +17346,7 @@
               <w:sz w:val="18"/>
               <w:szCs w:val="18"/>
             </w:rPr>
-            <w:t>16</w:t>
+            <w:t>14</w:t>
           </w:r>
           <w:r>
             <w:rPr>
@@ -22977,7 +23133,7 @@
 </file>
 
 <file path=customXml/itemProps2.xml><?xml version="1.0" encoding="utf-8"?>
-<ds:datastoreItem xmlns:ds="http://schemas.openxmlformats.org/officeDocument/2006/customXml" ds:itemID="{5840E56D-A9C7-457E-8F6C-9D1983539921}">
+<ds:datastoreItem xmlns:ds="http://schemas.openxmlformats.org/officeDocument/2006/customXml" ds:itemID="{2E97F18E-C10F-4443-805A-254AD5E9A5A8}">
   <ds:schemaRefs>
     <ds:schemaRef ds:uri="http://schemas.openxmlformats.org/officeDocument/2006/bibliography"/>
   </ds:schemaRefs>

</xml_diff>

<commit_message>
note 5.11 for  ch4
</commit_message>
<xml_diff>
--- a/ch4-Comments.docx
+++ b/ch4-Comments.docx
@@ -4315,7 +4315,7 @@
           <w:r>
             <w:fldChar w:fldCharType="separate"/>
           </w:r>
-          <w:hyperlink w:anchor="_Toc124607945" w:history="1">
+          <w:hyperlink w:anchor="_Toc124611495" w:history="1">
             <w:r>
               <w:rPr>
                 <w:rStyle w:val="Hyperlink"/>
@@ -4352,7 +4352,7 @@
                 <w:noProof/>
                 <w:webHidden/>
               </w:rPr>
-              <w:instrText xml:space="preserve"> PAGEREF _Toc124607945 \h </w:instrText>
+              <w:instrText xml:space="preserve"> PAGEREF _Toc124611495 \h </w:instrText>
             </w:r>
             <w:r>
               <w:rPr>
@@ -4394,7 +4394,7 @@
               <w:noProof/>
             </w:rPr>
           </w:pPr>
-          <w:hyperlink w:anchor="_Toc124607946" w:history="1">
+          <w:hyperlink w:anchor="_Toc124611496" w:history="1">
             <w:r>
               <w:rPr>
                 <w:rStyle w:val="Hyperlink"/>
@@ -4438,7 +4438,7 @@
                 <w:noProof/>
                 <w:webHidden/>
               </w:rPr>
-              <w:instrText xml:space="preserve"> PAGEREF _Toc124607946 \h </w:instrText>
+              <w:instrText xml:space="preserve"> PAGEREF _Toc124611496 \h </w:instrText>
             </w:r>
             <w:r>
               <w:rPr>
@@ -4480,7 +4480,7 @@
               <w:noProof/>
             </w:rPr>
           </w:pPr>
-          <w:hyperlink w:anchor="_Toc124607947" w:history="1">
+          <w:hyperlink w:anchor="_Toc124611497" w:history="1">
             <w:r>
               <w:rPr>
                 <w:rStyle w:val="Hyperlink"/>
@@ -4524,7 +4524,7 @@
                 <w:noProof/>
                 <w:webHidden/>
               </w:rPr>
-              <w:instrText xml:space="preserve"> PAGEREF _Toc124607947 \h </w:instrText>
+              <w:instrText xml:space="preserve"> PAGEREF _Toc124611497 \h </w:instrText>
             </w:r>
             <w:r>
               <w:rPr>
@@ -4544,7 +4544,7 @@
                 <w:noProof/>
                 <w:webHidden/>
               </w:rPr>
-              <w:t>2</w:t>
+              <w:t>3</w:t>
             </w:r>
             <w:r>
               <w:rPr>
@@ -4566,7 +4566,7 @@
               <w:noProof/>
             </w:rPr>
           </w:pPr>
-          <w:hyperlink w:anchor="_Toc124607948" w:history="1">
+          <w:hyperlink w:anchor="_Toc124611498" w:history="1">
             <w:r>
               <w:rPr>
                 <w:rStyle w:val="Hyperlink"/>
@@ -4609,7 +4609,7 @@
                 <w:noProof/>
                 <w:webHidden/>
               </w:rPr>
-              <w:instrText xml:space="preserve"> PAGEREF _Toc124607948 \h </w:instrText>
+              <w:instrText xml:space="preserve"> PAGEREF _Toc124611498 \h </w:instrText>
             </w:r>
             <w:r>
               <w:rPr>
@@ -4651,7 +4651,7 @@
               <w:noProof/>
             </w:rPr>
           </w:pPr>
-          <w:hyperlink w:anchor="_Toc124607949" w:history="1">
+          <w:hyperlink w:anchor="_Toc124611499" w:history="1">
             <w:r>
               <w:rPr>
                 <w:rStyle w:val="Hyperlink"/>
@@ -4706,7 +4706,7 @@
                 <w:noProof/>
                 <w:webHidden/>
               </w:rPr>
-              <w:instrText xml:space="preserve"> PAGEREF _Toc124607949 \h </w:instrText>
+              <w:instrText xml:space="preserve"> PAGEREF _Toc124611499 \h </w:instrText>
             </w:r>
             <w:r>
               <w:rPr>
@@ -4748,7 +4748,7 @@
               <w:noProof/>
             </w:rPr>
           </w:pPr>
-          <w:hyperlink w:anchor="_Toc124607950" w:history="1">
+          <w:hyperlink w:anchor="_Toc124611500" w:history="1">
             <w:r>
               <w:rPr>
                 <w:rStyle w:val="Hyperlink"/>
@@ -4810,7 +4810,7 @@
                 <w:noProof/>
                 <w:webHidden/>
               </w:rPr>
-              <w:instrText xml:space="preserve"> PAGEREF _Toc124607950 \h </w:instrText>
+              <w:instrText xml:space="preserve"> PAGEREF _Toc124611500 \h </w:instrText>
             </w:r>
             <w:r>
               <w:rPr>
@@ -4852,7 +4852,7 @@
               <w:noProof/>
             </w:rPr>
           </w:pPr>
-          <w:hyperlink w:anchor="_Toc124607951" w:history="1">
+          <w:hyperlink w:anchor="_Toc124611501" w:history="1">
             <w:r>
               <w:rPr>
                 <w:rStyle w:val="Hyperlink"/>
@@ -4899,7 +4899,7 @@
                 <w:noProof/>
                 <w:webHidden/>
               </w:rPr>
-              <w:instrText xml:space="preserve"> PAGEREF _Toc124607951 \h </w:instrText>
+              <w:instrText xml:space="preserve"> PAGEREF _Toc124611501 \h </w:instrText>
             </w:r>
             <w:r>
               <w:rPr>
@@ -4941,7 +4941,7 @@
               <w:noProof/>
             </w:rPr>
           </w:pPr>
-          <w:hyperlink w:anchor="_Toc124607952" w:history="1">
+          <w:hyperlink w:anchor="_Toc124611502" w:history="1">
             <w:r>
               <w:rPr>
                 <w:rStyle w:val="Hyperlink"/>
@@ -4988,7 +4988,7 @@
                 <w:noProof/>
                 <w:webHidden/>
               </w:rPr>
-              <w:instrText xml:space="preserve"> PAGEREF _Toc124607952 \h </w:instrText>
+              <w:instrText xml:space="preserve"> PAGEREF _Toc124611502 \h </w:instrText>
             </w:r>
             <w:r>
               <w:rPr>
@@ -5030,7 +5030,7 @@
               <w:noProof/>
             </w:rPr>
           </w:pPr>
-          <w:hyperlink w:anchor="_Toc124607953" w:history="1">
+          <w:hyperlink w:anchor="_Toc124611503" w:history="1">
             <w:r>
               <w:rPr>
                 <w:rStyle w:val="Hyperlink"/>
@@ -5092,7 +5092,7 @@
                 <w:noProof/>
                 <w:webHidden/>
               </w:rPr>
-              <w:instrText xml:space="preserve"> PAGEREF _Toc124607953 \h </w:instrText>
+              <w:instrText xml:space="preserve"> PAGEREF _Toc124611503 \h </w:instrText>
             </w:r>
             <w:r>
               <w:rPr>
@@ -5134,7 +5134,7 @@
               <w:noProof/>
             </w:rPr>
           </w:pPr>
-          <w:hyperlink w:anchor="_Toc124607954" w:history="1">
+          <w:hyperlink w:anchor="_Toc124611504" w:history="1">
             <w:r>
               <w:rPr>
                 <w:rStyle w:val="Hyperlink"/>
@@ -5189,7 +5189,7 @@
                 <w:noProof/>
                 <w:webHidden/>
               </w:rPr>
-              <w:instrText xml:space="preserve"> PAGEREF _Toc124607954 \h </w:instrText>
+              <w:instrText xml:space="preserve"> PAGEREF _Toc124611504 \h </w:instrText>
             </w:r>
             <w:r>
               <w:rPr>
@@ -5231,7 +5231,7 @@
               <w:noProof/>
             </w:rPr>
           </w:pPr>
-          <w:hyperlink w:anchor="_Toc124607955" w:history="1">
+          <w:hyperlink w:anchor="_Toc124611505" w:history="1">
             <w:r>
               <w:rPr>
                 <w:rStyle w:val="Hyperlink"/>
@@ -5266,7 +5266,7 @@
                 <w:noProof/>
                 <w:webHidden/>
               </w:rPr>
-              <w:instrText xml:space="preserve"> PAGEREF _Toc124607955 \h </w:instrText>
+              <w:instrText xml:space="preserve"> PAGEREF _Toc124611505 \h </w:instrText>
             </w:r>
             <w:r>
               <w:rPr>
@@ -5308,7 +5308,7 @@
               <w:noProof/>
             </w:rPr>
           </w:pPr>
-          <w:hyperlink w:anchor="_Toc124607956" w:history="1">
+          <w:hyperlink w:anchor="_Toc124611506" w:history="1">
             <w:r>
               <w:rPr>
                 <w:rStyle w:val="Hyperlink"/>
@@ -5343,7 +5343,7 @@
                 <w:noProof/>
                 <w:webHidden/>
               </w:rPr>
-              <w:instrText xml:space="preserve"> PAGEREF _Toc124607956 \h </w:instrText>
+              <w:instrText xml:space="preserve"> PAGEREF _Toc124611506 \h </w:instrText>
             </w:r>
             <w:r>
               <w:rPr>
@@ -5385,7 +5385,7 @@
               <w:noProof/>
             </w:rPr>
           </w:pPr>
-          <w:hyperlink w:anchor="_Toc124607957" w:history="1">
+          <w:hyperlink w:anchor="_Toc124611507" w:history="1">
             <w:r>
               <w:rPr>
                 <w:rStyle w:val="Hyperlink"/>
@@ -5420,7 +5420,7 @@
                 <w:noProof/>
                 <w:webHidden/>
               </w:rPr>
-              <w:instrText xml:space="preserve"> PAGEREF _Toc124607957 \h </w:instrText>
+              <w:instrText xml:space="preserve"> PAGEREF _Toc124611507 \h </w:instrText>
             </w:r>
             <w:r>
               <w:rPr>
@@ -5440,7 +5440,7 @@
                 <w:noProof/>
                 <w:webHidden/>
               </w:rPr>
-              <w:t>6</w:t>
+              <w:t>7</w:t>
             </w:r>
             <w:r>
               <w:rPr>
@@ -5462,7 +5462,7 @@
               <w:noProof/>
             </w:rPr>
           </w:pPr>
-          <w:hyperlink w:anchor="_Toc124607958" w:history="1">
+          <w:hyperlink w:anchor="_Toc124611508" w:history="1">
             <w:r>
               <w:rPr>
                 <w:rStyle w:val="Hyperlink"/>
@@ -5489,7 +5489,7 @@
                 <w:noProof/>
                 <w:webHidden/>
               </w:rPr>
-              <w:instrText xml:space="preserve"> PAGEREF _Toc124607958 \h </w:instrText>
+              <w:instrText xml:space="preserve"> PAGEREF _Toc124611508 \h </w:instrText>
             </w:r>
             <w:r>
               <w:rPr>
@@ -5531,7 +5531,7 @@
               <w:noProof/>
             </w:rPr>
           </w:pPr>
-          <w:hyperlink w:anchor="_Toc124607959" w:history="1">
+          <w:hyperlink w:anchor="_Toc124611509" w:history="1">
             <w:r>
               <w:rPr>
                 <w:rStyle w:val="Hyperlink"/>
@@ -5566,7 +5566,7 @@
                 <w:noProof/>
                 <w:webHidden/>
               </w:rPr>
-              <w:instrText xml:space="preserve"> PAGEREF _Toc124607959 \h </w:instrText>
+              <w:instrText xml:space="preserve"> PAGEREF _Toc124611509 \h </w:instrText>
             </w:r>
             <w:r>
               <w:rPr>
@@ -5608,7 +5608,7 @@
               <w:noProof/>
             </w:rPr>
           </w:pPr>
-          <w:hyperlink w:anchor="_Toc124607960" w:history="1">
+          <w:hyperlink w:anchor="_Toc124611510" w:history="1">
             <w:r>
               <w:rPr>
                 <w:rStyle w:val="Hyperlink"/>
@@ -5643,7 +5643,7 @@
                 <w:noProof/>
                 <w:webHidden/>
               </w:rPr>
-              <w:instrText xml:space="preserve"> PAGEREF _Toc124607960 \h </w:instrText>
+              <w:instrText xml:space="preserve"> PAGEREF _Toc124611510 \h </w:instrText>
             </w:r>
             <w:r>
               <w:rPr>
@@ -5685,7 +5685,7 @@
               <w:noProof/>
             </w:rPr>
           </w:pPr>
-          <w:hyperlink w:anchor="_Toc124607961" w:history="1">
+          <w:hyperlink w:anchor="_Toc124611511" w:history="1">
             <w:r>
               <w:rPr>
                 <w:rStyle w:val="Hyperlink"/>
@@ -5740,7 +5740,7 @@
                 <w:noProof/>
                 <w:webHidden/>
               </w:rPr>
-              <w:instrText xml:space="preserve"> PAGEREF _Toc124607961 \h </w:instrText>
+              <w:instrText xml:space="preserve"> PAGEREF _Toc124611511 \h </w:instrText>
             </w:r>
             <w:r>
               <w:rPr>
@@ -5782,7 +5782,7 @@
               <w:noProof/>
             </w:rPr>
           </w:pPr>
-          <w:hyperlink w:anchor="_Toc124607962" w:history="1">
+          <w:hyperlink w:anchor="_Toc124611512" w:history="1">
             <w:r>
               <w:rPr>
                 <w:rStyle w:val="Hyperlink"/>
@@ -5844,7 +5844,7 @@
                 <w:noProof/>
                 <w:webHidden/>
               </w:rPr>
-              <w:instrText xml:space="preserve"> PAGEREF _Toc124607962 \h </w:instrText>
+              <w:instrText xml:space="preserve"> PAGEREF _Toc124611512 \h </w:instrText>
             </w:r>
             <w:r>
               <w:rPr>
@@ -5886,14 +5886,14 @@
               <w:noProof/>
             </w:rPr>
           </w:pPr>
-          <w:hyperlink w:anchor="_Toc124607963" w:history="1">
+          <w:hyperlink w:anchor="_Toc124611513" w:history="1">
             <w:r>
               <w:rPr>
                 <w:rStyle w:val="Hyperlink"/>
                 <w:noProof/>
                 <w:lang w:bidi="ar-EG"/>
               </w:rPr>
-              <w:t xml:space="preserve">5.5- </w:t>
+              <w:t xml:space="preserve">5.6- </w:t>
             </w:r>
             <w:r>
               <w:rPr>
@@ -5932,7 +5932,7 @@
                 <w:noProof/>
                 <w:webHidden/>
               </w:rPr>
-              <w:instrText xml:space="preserve"> PAGEREF _Toc124607963 \h </w:instrText>
+              <w:instrText xml:space="preserve"> PAGEREF _Toc124611513 \h </w:instrText>
             </w:r>
             <w:r>
               <w:rPr>
@@ -5974,7 +5974,7 @@
               <w:noProof/>
             </w:rPr>
           </w:pPr>
-          <w:hyperlink w:anchor="_Toc124607964" w:history="1">
+          <w:hyperlink w:anchor="_Toc124611514" w:history="1">
             <w:r>
               <w:rPr>
                 <w:rStyle w:val="Hyperlink"/>
@@ -6018,7 +6018,7 @@
                 <w:noProof/>
                 <w:webHidden/>
               </w:rPr>
-              <w:instrText xml:space="preserve"> PAGEREF _Toc124607964 \h </w:instrText>
+              <w:instrText xml:space="preserve"> PAGEREF _Toc124611514 \h </w:instrText>
             </w:r>
             <w:r>
               <w:rPr>
@@ -6060,7 +6060,7 @@
               <w:noProof/>
             </w:rPr>
           </w:pPr>
-          <w:hyperlink w:anchor="_Toc124607965" w:history="1">
+          <w:hyperlink w:anchor="_Toc124611515" w:history="1">
             <w:r>
               <w:rPr>
                 <w:rStyle w:val="Hyperlink"/>
@@ -6076,7 +6076,7 @@
                 <w:noProof/>
                 <w:lang w:bidi="ar-EG"/>
               </w:rPr>
-              <w:t>.6-</w:t>
+              <w:t>.7-</w:t>
             </w:r>
             <w:r>
               <w:rPr>
@@ -6112,7 +6112,7 @@
                 <w:noProof/>
                 <w:webHidden/>
               </w:rPr>
-              <w:instrText xml:space="preserve"> PAGEREF _Toc124607965 \h </w:instrText>
+              <w:instrText xml:space="preserve"> PAGEREF _Toc124611515 \h </w:instrText>
             </w:r>
             <w:r>
               <w:rPr>
@@ -6154,7 +6154,7 @@
               <w:noProof/>
             </w:rPr>
           </w:pPr>
-          <w:hyperlink w:anchor="_Toc124607966" w:history="1">
+          <w:hyperlink w:anchor="_Toc124611516" w:history="1">
             <w:r>
               <w:rPr>
                 <w:rStyle w:val="Hyperlink"/>
@@ -6170,7 +6170,7 @@
                 <w:noProof/>
                 <w:lang w:bidi="ar-EG"/>
               </w:rPr>
-              <w:t>.7-</w:t>
+              <w:t>.8-</w:t>
             </w:r>
             <w:r>
               <w:rPr>
@@ -6198,7 +6198,7 @@
                 <w:noProof/>
                 <w:webHidden/>
               </w:rPr>
-              <w:instrText xml:space="preserve"> PAGEREF _Toc124607966 \h </w:instrText>
+              <w:instrText xml:space="preserve"> PAGEREF _Toc124611516 \h </w:instrText>
             </w:r>
             <w:r>
               <w:rPr>
@@ -6240,7 +6240,7 @@
               <w:noProof/>
             </w:rPr>
           </w:pPr>
-          <w:hyperlink w:anchor="_Toc124607967" w:history="1">
+          <w:hyperlink w:anchor="_Toc124611517" w:history="1">
             <w:r>
               <w:rPr>
                 <w:rStyle w:val="Hyperlink"/>
@@ -6256,7 +6256,7 @@
                 <w:noProof/>
                 <w:lang w:bidi="ar-EG"/>
               </w:rPr>
-              <w:t>.8-</w:t>
+              <w:t>.9-</w:t>
             </w:r>
             <w:r>
               <w:rPr>
@@ -6284,7 +6284,7 @@
                 <w:noProof/>
                 <w:webHidden/>
               </w:rPr>
-              <w:instrText xml:space="preserve"> PAGEREF _Toc124607967 \h </w:instrText>
+              <w:instrText xml:space="preserve"> PAGEREF _Toc124611517 \h </w:instrText>
             </w:r>
             <w:r>
               <w:rPr>
@@ -6326,7 +6326,7 @@
               <w:noProof/>
             </w:rPr>
           </w:pPr>
-          <w:hyperlink w:anchor="_Toc124607968" w:history="1">
+          <w:hyperlink w:anchor="_Toc124611518" w:history="1">
             <w:r>
               <w:rPr>
                 <w:rStyle w:val="Hyperlink"/>
@@ -6342,7 +6342,7 @@
                 <w:noProof/>
                 <w:lang w:bidi="ar-EG"/>
               </w:rPr>
-              <w:t>.9-</w:t>
+              <w:t>.10-</w:t>
             </w:r>
             <w:r>
               <w:rPr>
@@ -6370,7 +6370,7 @@
                 <w:noProof/>
                 <w:webHidden/>
               </w:rPr>
-              <w:instrText xml:space="preserve"> PAGEREF _Toc124607968 \h </w:instrText>
+              <w:instrText xml:space="preserve"> PAGEREF _Toc124611518 \h </w:instrText>
             </w:r>
             <w:r>
               <w:rPr>
@@ -6391,6 +6391,169 @@
                 <w:webHidden/>
               </w:rPr>
               <w:t>13</w:t>
+            </w:r>
+            <w:r>
+              <w:rPr>
+                <w:noProof/>
+                <w:webHidden/>
+              </w:rPr>
+              <w:fldChar w:fldCharType="end"/>
+            </w:r>
+          </w:hyperlink>
+        </w:p>
+        <w:p>
+          <w:pPr>
+            <w:pStyle w:val="TOC2"/>
+            <w:tabs>
+              <w:tab w:val="right" w:leader="dot" w:pos="9350"/>
+            </w:tabs>
+            <w:rPr>
+              <w:rFonts w:cstheme="minorBidi"/>
+              <w:noProof/>
+            </w:rPr>
+          </w:pPr>
+          <w:hyperlink w:anchor="_Toc124611519" w:history="1">
+            <w:r>
+              <w:rPr>
+                <w:rStyle w:val="Hyperlink"/>
+                <w:noProof/>
+                <w:rtl/>
+              </w:rPr>
+              <w:t>5</w:t>
+            </w:r>
+            <w:r>
+              <w:rPr>
+                <w:rStyle w:val="Hyperlink"/>
+                <w:noProof/>
+              </w:rPr>
+              <w:t>.11- Commented-Out Code :</w:t>
+            </w:r>
+            <w:r>
+              <w:rPr>
+                <w:noProof/>
+                <w:webHidden/>
+              </w:rPr>
+              <w:tab/>
+            </w:r>
+            <w:r>
+              <w:rPr>
+                <w:noProof/>
+                <w:webHidden/>
+              </w:rPr>
+              <w:fldChar w:fldCharType="begin"/>
+            </w:r>
+            <w:r>
+              <w:rPr>
+                <w:noProof/>
+                <w:webHidden/>
+              </w:rPr>
+              <w:instrText xml:space="preserve"> PAGEREF _Toc124611519 \h </w:instrText>
+            </w:r>
+            <w:r>
+              <w:rPr>
+                <w:noProof/>
+                <w:webHidden/>
+              </w:rPr>
+            </w:r>
+            <w:r>
+              <w:rPr>
+                <w:noProof/>
+                <w:webHidden/>
+              </w:rPr>
+              <w:fldChar w:fldCharType="separate"/>
+            </w:r>
+            <w:r>
+              <w:rPr>
+                <w:noProof/>
+                <w:webHidden/>
+              </w:rPr>
+              <w:t>13</w:t>
+            </w:r>
+            <w:r>
+              <w:rPr>
+                <w:noProof/>
+                <w:webHidden/>
+              </w:rPr>
+              <w:fldChar w:fldCharType="end"/>
+            </w:r>
+          </w:hyperlink>
+        </w:p>
+        <w:p>
+          <w:pPr>
+            <w:pStyle w:val="TOC2"/>
+            <w:tabs>
+              <w:tab w:val="right" w:leader="dot" w:pos="9350"/>
+            </w:tabs>
+            <w:rPr>
+              <w:rFonts w:cstheme="minorBidi"/>
+              <w:noProof/>
+            </w:rPr>
+          </w:pPr>
+          <w:hyperlink w:anchor="_Toc124611520" w:history="1">
+            <w:r>
+              <w:rPr>
+                <w:rStyle w:val="Hyperlink"/>
+                <w:noProof/>
+                <w:rtl/>
+                <w:lang w:bidi="ar-EG"/>
+              </w:rPr>
+              <w:t>5</w:t>
+            </w:r>
+            <w:r>
+              <w:rPr>
+                <w:rStyle w:val="Hyperlink"/>
+                <w:noProof/>
+                <w:lang w:bidi="ar-EG"/>
+              </w:rPr>
+              <w:t>.12-</w:t>
+            </w:r>
+            <w:r>
+              <w:rPr>
+                <w:rStyle w:val="Hyperlink"/>
+                <w:noProof/>
+              </w:rPr>
+              <w:t xml:space="preserve"> HTML Comments:</w:t>
+            </w:r>
+            <w:r>
+              <w:rPr>
+                <w:noProof/>
+                <w:webHidden/>
+              </w:rPr>
+              <w:tab/>
+            </w:r>
+            <w:r>
+              <w:rPr>
+                <w:noProof/>
+                <w:webHidden/>
+              </w:rPr>
+              <w:fldChar w:fldCharType="begin"/>
+            </w:r>
+            <w:r>
+              <w:rPr>
+                <w:noProof/>
+                <w:webHidden/>
+              </w:rPr>
+              <w:instrText xml:space="preserve"> PAGEREF _Toc124611520 \h </w:instrText>
+            </w:r>
+            <w:r>
+              <w:rPr>
+                <w:noProof/>
+                <w:webHidden/>
+              </w:rPr>
+            </w:r>
+            <w:r>
+              <w:rPr>
+                <w:noProof/>
+                <w:webHidden/>
+              </w:rPr>
+              <w:fldChar w:fldCharType="separate"/>
+            </w:r>
+            <w:r>
+              <w:rPr>
+                <w:noProof/>
+                <w:webHidden/>
+              </w:rPr>
+              <w:t>14</w:t>
             </w:r>
             <w:r>
               <w:rPr>
@@ -6418,9 +6581,6 @@
     <w:p/>
     <w:p/>
     <w:p/>
-    <w:p/>
-    <w:p/>
-    <w:p/>
     <w:p>
       <w:pPr>
         <w:bidi/>
@@ -6436,13 +6596,14 @@
           <w:lang w:bidi="ar-EG"/>
         </w:rPr>
       </w:pPr>
-      <w:bookmarkStart w:id="0" w:name="_Toc124607945"/>
-      <w:r>
-        <w:rPr>
-          <w:rFonts w:hint="cs"/>
-          <w:rtl/>
-          <w:lang w:bidi="ar-EG"/>
-        </w:rPr>
+      <w:bookmarkStart w:id="0" w:name="_Toc124611495"/>
+      <w:r>
+        <w:rPr>
+          <w:rFonts w:hint="cs"/>
+          <w:rtl/>
+          <w:lang w:bidi="ar-EG"/>
+        </w:rPr>
+        <w:lastRenderedPageBreak/>
         <w:t>1</w:t>
       </w:r>
       <w:r>
@@ -7220,7 +7381,7 @@
       <w:pPr>
         <w:pStyle w:val="Heading1"/>
       </w:pPr>
-      <w:bookmarkStart w:id="1" w:name="_Toc124607946"/>
+      <w:bookmarkStart w:id="1" w:name="_Toc124611496"/>
       <w:r>
         <w:rPr>
           <w:rFonts w:hint="cs"/>
@@ -7403,7 +7564,7 @@
           <w:rFonts w:eastAsiaTheme="minorEastAsia"/>
         </w:rPr>
       </w:pPr>
-      <w:bookmarkStart w:id="2" w:name="_Toc124607947"/>
+      <w:bookmarkStart w:id="2" w:name="_Toc124611497"/>
       <w:r>
         <w:rPr>
           <w:rFonts w:hint="cs"/>
@@ -7497,6 +7658,7 @@
           <w:rtl/>
           <w:lang w:bidi="ar-EG"/>
         </w:rPr>
+        <w:lastRenderedPageBreak/>
         <w:drawing>
           <wp:anchor distT="0" distB="0" distL="114300" distR="114300" simplePos="0" relativeHeight="251664384" behindDoc="0" locked="0" layoutInCell="1" allowOverlap="1" wp14:anchorId="13CC332A" wp14:editId="1BD38596">
             <wp:simplePos x="0" y="0"/>
@@ -7750,7 +7912,7 @@
           <w:lang w:bidi="ar-EG"/>
         </w:rPr>
       </w:pPr>
-      <w:bookmarkStart w:id="3" w:name="_Toc124607948"/>
+      <w:bookmarkStart w:id="3" w:name="_Toc124611498"/>
       <w:r>
         <w:rPr>
           <w:lang w:bidi="ar-EG"/>
@@ -7841,7 +8003,7 @@
           <w:lang w:bidi="ar-EG"/>
         </w:rPr>
       </w:pPr>
-      <w:bookmarkStart w:id="4" w:name="_Toc124607949"/>
+      <w:bookmarkStart w:id="4" w:name="_Toc124611499"/>
       <w:r>
         <w:rPr>
           <w:rFonts w:hint="cs"/>
@@ -8026,7 +8188,7 @@
           <w:lang w:bidi="ar-EG"/>
         </w:rPr>
       </w:pPr>
-      <w:bookmarkStart w:id="5" w:name="_Toc124607950"/>
+      <w:bookmarkStart w:id="5" w:name="_Toc124611500"/>
       <w:r>
         <w:rPr>
           <w:rFonts w:hint="cs"/>
@@ -8345,6 +8507,7 @@
           <w:rtl/>
           <w:lang w:bidi="ar-EG"/>
         </w:rPr>
+        <w:lastRenderedPageBreak/>
         <w:drawing>
           <wp:anchor distT="0" distB="0" distL="114300" distR="114300" simplePos="0" relativeHeight="251666432" behindDoc="0" locked="0" layoutInCell="1" allowOverlap="1" wp14:anchorId="4A91C319" wp14:editId="54F67624">
             <wp:simplePos x="0" y="0"/>
@@ -8663,7 +8826,7 @@
           <w:rtl/>
         </w:rPr>
       </w:pPr>
-      <w:bookmarkStart w:id="6" w:name="_Toc124607951"/>
+      <w:bookmarkStart w:id="6" w:name="_Toc124611501"/>
       <w:r>
         <w:rPr>
           <w:rFonts w:hint="cs"/>
@@ -9178,13 +9341,14 @@
           <w:szCs w:val="24"/>
         </w:rPr>
       </w:pPr>
-      <w:bookmarkStart w:id="7" w:name="_Toc124607952"/>
-      <w:r>
-        <w:rPr>
-          <w:rFonts w:hint="cs"/>
-          <w:rtl/>
-          <w:lang w:bidi="ar-EG"/>
-        </w:rPr>
+      <w:bookmarkStart w:id="7" w:name="_Toc124611502"/>
+      <w:r>
+        <w:rPr>
+          <w:rFonts w:hint="cs"/>
+          <w:rtl/>
+          <w:lang w:bidi="ar-EG"/>
+        </w:rPr>
+        <w:lastRenderedPageBreak/>
         <w:t>4</w:t>
       </w:r>
       <w:r>
@@ -9650,7 +9814,7 @@
           <w:lang w:bidi="ar-EG"/>
         </w:rPr>
       </w:pPr>
-      <w:bookmarkStart w:id="8" w:name="_Toc124607953"/>
+      <w:bookmarkStart w:id="8" w:name="_Toc124611503"/>
       <w:r>
         <w:rPr>
           <w:rFonts w:hint="cs"/>
@@ -9991,7 +10155,6 @@
           <w:color w:val="231F20"/>
           <w:rtl/>
         </w:rPr>
-        <w:lastRenderedPageBreak/>
         <w:t xml:space="preserve">وزمان برضو كان فيه اتفاقيه ان ال </w:t>
       </w:r>
       <w:r>
@@ -10056,6 +10219,7 @@
           <w:rtl/>
           <w:lang w:bidi="ar-EG"/>
         </w:rPr>
+        <w:lastRenderedPageBreak/>
         <w:drawing>
           <wp:anchor distT="0" distB="0" distL="114300" distR="114300" simplePos="0" relativeHeight="251671552" behindDoc="0" locked="0" layoutInCell="1" allowOverlap="1" wp14:anchorId="3C44EF58" wp14:editId="3B9EDF6E">
             <wp:simplePos x="0" y="0"/>
@@ -10209,7 +10373,7 @@
           <w:lang w:bidi="ar-EG"/>
         </w:rPr>
       </w:pPr>
-      <w:bookmarkStart w:id="9" w:name="_Toc124607954"/>
+      <w:bookmarkStart w:id="9" w:name="_Toc124611504"/>
       <w:r>
         <w:rPr>
           <w:rFonts w:hint="cs"/>
@@ -10503,7 +10667,7 @@
           <w:lang w:bidi="ar-EG"/>
         </w:rPr>
       </w:pPr>
-      <w:bookmarkStart w:id="10" w:name="_Toc124607955"/>
+      <w:bookmarkStart w:id="10" w:name="_Toc124611505"/>
       <w:r>
         <w:rPr>
           <w:rFonts w:hint="cs"/>
@@ -10699,7 +10863,7 @@
           <w:lang w:bidi="ar-EG"/>
         </w:rPr>
       </w:pPr>
-      <w:bookmarkStart w:id="11" w:name="_Toc124607956"/>
+      <w:bookmarkStart w:id="11" w:name="_Toc124611506"/>
       <w:r>
         <w:rPr>
           <w:rtl/>
@@ -10956,7 +11120,7 @@
       <w:pPr>
         <w:pStyle w:val="Heading1"/>
       </w:pPr>
-      <w:bookmarkStart w:id="12" w:name="_Toc124607957"/>
+      <w:bookmarkStart w:id="12" w:name="_Toc124611507"/>
       <w:r>
         <w:rPr>
           <w:lang w:bidi="ar-EG"/>
@@ -11077,8 +11241,9 @@
       <w:pPr>
         <w:pStyle w:val="Heading2"/>
       </w:pPr>
-      <w:bookmarkStart w:id="13" w:name="_Toc124607958"/>
-      <w:r>
+      <w:bookmarkStart w:id="13" w:name="_Toc124611508"/>
+      <w:r>
+        <w:lastRenderedPageBreak/>
         <w:t>5.1- Mumbling:</w:t>
       </w:r>
       <w:bookmarkEnd w:id="13"/>
@@ -11741,7 +11906,7 @@
       <w:pPr>
         <w:pStyle w:val="Heading2"/>
       </w:pPr>
-      <w:bookmarkStart w:id="14" w:name="_Toc124607959"/>
+      <w:bookmarkStart w:id="14" w:name="_Toc124611509"/>
       <w:r>
         <w:rPr>
           <w:rFonts w:hint="cs"/>
@@ -11994,7 +12159,6 @@
           <w:rtl/>
           <w:lang w:bidi="ar-EG"/>
         </w:rPr>
-        <w:lastRenderedPageBreak/>
         <w:t>ف الصوره الى فاتت ال</w:t>
       </w:r>
       <w:r>
@@ -12038,6 +12202,7 @@
           <w:rtl/>
           <w:lang w:bidi="ar-EG"/>
         </w:rPr>
+        <w:lastRenderedPageBreak/>
         <w:t xml:space="preserve">ف المضوع عامل زى تاجر العربيات الى بيقلك خد العربيه ومتبصش ف الكبوت عشان الدنيا خربانه جوه . </w:t>
       </w:r>
     </w:p>
@@ -12280,7 +12445,7 @@
       <w:pPr>
         <w:pStyle w:val="Heading2"/>
       </w:pPr>
-      <w:bookmarkStart w:id="15" w:name="_Toc124607960"/>
+      <w:bookmarkStart w:id="15" w:name="_Toc124611510"/>
       <w:r>
         <w:rPr>
           <w:rFonts w:hint="cs"/>
@@ -12573,7 +12738,7 @@
       <w:pPr>
         <w:pStyle w:val="Heading2"/>
       </w:pPr>
-      <w:bookmarkStart w:id="16" w:name="_Toc124607961"/>
+      <w:bookmarkStart w:id="16" w:name="_Toc124611511"/>
       <w:r>
         <w:rPr>
           <w:rFonts w:hint="cs"/>
@@ -12969,7 +13134,7 @@
           <w:lang w:bidi="ar-EG"/>
         </w:rPr>
       </w:pPr>
-      <w:bookmarkStart w:id="17" w:name="_Toc124607962"/>
+      <w:bookmarkStart w:id="17" w:name="_Toc124611512"/>
       <w:r>
         <w:rPr>
           <w:rFonts w:hint="cs"/>
@@ -13378,7 +13543,7 @@
           <w:lang w:bidi="ar-EG"/>
         </w:rPr>
       </w:pPr>
-      <w:bookmarkStart w:id="18" w:name="_Toc124607963"/>
+      <w:bookmarkStart w:id="18" w:name="_Toc124611513"/>
       <w:r>
         <w:rPr>
           <w:lang w:bidi="ar-EG"/>
@@ -14437,7 +14602,7 @@
       <w:pPr>
         <w:pStyle w:val="Heading2"/>
       </w:pPr>
-      <w:bookmarkStart w:id="19" w:name="_Toc124607964"/>
+      <w:bookmarkStart w:id="19" w:name="_Toc124611514"/>
       <w:r>
         <w:rPr>
           <w:rFonts w:hint="cs"/>
@@ -14821,7 +14986,7 @@
           <w:lang w:bidi="ar-EG"/>
         </w:rPr>
       </w:pPr>
-      <w:bookmarkStart w:id="20" w:name="_Toc124607965"/>
+      <w:bookmarkStart w:id="20" w:name="_Toc124611515"/>
       <w:r>
         <w:rPr>
           <w:rFonts w:hint="cs"/>
@@ -15139,7 +15304,7 @@
           <w:lang w:bidi="ar-EG"/>
         </w:rPr>
       </w:pPr>
-      <w:bookmarkStart w:id="21" w:name="_Toc124607966"/>
+      <w:bookmarkStart w:id="21" w:name="_Toc124611516"/>
       <w:r>
         <w:rPr>
           <w:rFonts w:hint="cs"/>
@@ -15415,7 +15580,7 @@
       <w:pPr>
         <w:pStyle w:val="Heading2"/>
       </w:pPr>
-      <w:bookmarkStart w:id="22" w:name="_Toc124607967"/>
+      <w:bookmarkStart w:id="22" w:name="_Toc124611517"/>
       <w:r>
         <w:rPr>
           <w:rFonts w:hint="cs"/>
@@ -16068,7 +16233,7 @@
       <w:pPr>
         <w:pStyle w:val="Heading2"/>
       </w:pPr>
-      <w:bookmarkStart w:id="23" w:name="_Toc124607968"/>
+      <w:bookmarkStart w:id="23" w:name="_Toc124611518"/>
       <w:r>
         <w:rPr>
           <w:rFonts w:hint="cs"/>
@@ -16117,34 +16282,137 @@
           <w:lang w:bidi="ar-EG"/>
         </w:rPr>
       </w:pPr>
-    </w:p>
-    <w:p>
-      <w:pPr>
-        <w:bidi/>
-        <w:rPr>
-          <w:rtl/>
-          <w:lang w:bidi="ar-EG"/>
-        </w:rPr>
-      </w:pPr>
-    </w:p>
-    <w:p>
-      <w:pPr>
-        <w:bidi/>
-        <w:rPr>
-          <w:rtl/>
-          <w:lang w:bidi="ar-EG"/>
-        </w:rPr>
-      </w:pPr>
-    </w:p>
-    <w:p>
-      <w:pPr>
-        <w:bidi/>
-        <w:rPr>
-          <w:rtl/>
-          <w:lang w:bidi="ar-EG"/>
-        </w:rPr>
-      </w:pPr>
-      <w:bookmarkStart w:id="24" w:name="_GoBack"/>
+      <w:r>
+        <w:rPr>
+          <w:rFonts w:cs="Arial"/>
+          <w:rtl/>
+          <w:lang w:bidi="ar-EG"/>
+        </w:rPr>
+        <w:drawing>
+          <wp:anchor distT="0" distB="0" distL="114300" distR="114300" simplePos="0" relativeHeight="251692032" behindDoc="0" locked="0" layoutInCell="1" allowOverlap="1" wp14:anchorId="2E9C1207" wp14:editId="346C5ACE">
+            <wp:simplePos x="0" y="0"/>
+            <wp:positionH relativeFrom="column">
+              <wp:posOffset>-103505</wp:posOffset>
+            </wp:positionH>
+            <wp:positionV relativeFrom="paragraph">
+              <wp:posOffset>234950</wp:posOffset>
+            </wp:positionV>
+            <wp:extent cx="2524125" cy="476250"/>
+            <wp:effectExtent l="0" t="0" r="9525" b="0"/>
+            <wp:wrapNone/>
+            <wp:docPr id="64" name="Picture 64"/>
+            <wp:cNvGraphicFramePr>
+              <a:graphicFrameLocks xmlns:a="http://schemas.openxmlformats.org/drawingml/2006/main" noChangeAspect="1"/>
+            </wp:cNvGraphicFramePr>
+            <a:graphic xmlns:a="http://schemas.openxmlformats.org/drawingml/2006/main">
+              <a:graphicData uri="http://schemas.openxmlformats.org/drawingml/2006/picture">
+                <pic:pic xmlns:pic="http://schemas.openxmlformats.org/drawingml/2006/picture">
+                  <pic:nvPicPr>
+                    <pic:cNvPr id="1" name=""/>
+                    <pic:cNvPicPr/>
+                  </pic:nvPicPr>
+                  <pic:blipFill>
+                    <a:blip r:embed="rId36">
+                      <a:extLst>
+                        <a:ext uri="{28A0092B-C50C-407E-A947-70E740481C1C}">
+                          <a14:useLocalDpi xmlns:a14="http://schemas.microsoft.com/office/drawing/2010/main" val="0"/>
+                        </a:ext>
+                      </a:extLst>
+                    </a:blip>
+                    <a:stretch>
+                      <a:fillRect/>
+                    </a:stretch>
+                  </pic:blipFill>
+                  <pic:spPr>
+                    <a:xfrm>
+                      <a:off x="0" y="0"/>
+                      <a:ext cx="2524125" cy="476250"/>
+                    </a:xfrm>
+                    <a:prstGeom prst="rect">
+                      <a:avLst/>
+                    </a:prstGeom>
+                  </pic:spPr>
+                </pic:pic>
+              </a:graphicData>
+            </a:graphic>
+          </wp:anchor>
+        </w:drawing>
+      </w:r>
+    </w:p>
+    <w:p>
+      <w:pPr>
+        <w:bidi/>
+        <w:rPr>
+          <w:rFonts w:hint="cs"/>
+          <w:rtl/>
+          <w:lang w:bidi="ar-EG"/>
+        </w:rPr>
+      </w:pPr>
+      <w:r>
+        <w:rPr>
+          <w:rFonts w:hint="cs"/>
+          <w:rtl/>
+          <w:lang w:bidi="ar-EG"/>
+        </w:rPr>
+        <w:t xml:space="preserve">مفيش داعى تعمل الشكل ده عشان تحدد مين الى ضاف جزء معين . </w:t>
+      </w:r>
+    </w:p>
+    <w:p>
+      <w:pPr>
+        <w:bidi/>
+        <w:rPr>
+          <w:rFonts w:hint="cs"/>
+          <w:rtl/>
+          <w:lang w:bidi="ar-EG"/>
+        </w:rPr>
+      </w:pPr>
+      <w:r>
+        <w:rPr>
+          <w:rFonts w:hint="cs"/>
+          <w:rtl/>
+          <w:lang w:bidi="ar-EG"/>
+        </w:rPr>
+        <w:t xml:space="preserve">يعنى بختصار بعد ظهور ال </w:t>
+      </w:r>
+      <w:r>
+        <w:rPr>
+          <w:lang w:bidi="ar-EG"/>
+        </w:rPr>
+        <w:t xml:space="preserve">git </w:t>
+      </w:r>
+      <w:r>
+        <w:rPr>
+          <w:rFonts w:hint="cs"/>
+          <w:rtl/>
+          <w:lang w:bidi="ar-EG"/>
+        </w:rPr>
+        <w:t xml:space="preserve"> خلاص مبقيش ليه لزمه  الموضع ده </w:t>
+      </w:r>
+    </w:p>
+    <w:p>
+      <w:pPr>
+        <w:bidi/>
+        <w:rPr>
+          <w:rtl/>
+          <w:lang w:bidi="ar-EG"/>
+        </w:rPr>
+      </w:pPr>
+    </w:p>
+    <w:p>
+      <w:pPr>
+        <w:pStyle w:val="Heading2"/>
+      </w:pPr>
+      <w:bookmarkStart w:id="24" w:name="_Toc124611519"/>
+      <w:r>
+        <w:rPr>
+          <w:rFonts w:hint="cs"/>
+          <w:rtl/>
+        </w:rPr>
+        <w:t>5</w:t>
+      </w:r>
+      <w:r>
+        <w:t>.11- Commented-Out Code :</w:t>
+      </w:r>
       <w:bookmarkEnd w:id="24"/>
     </w:p>
     <w:p>
@@ -16160,100 +16428,471 @@
       <w:pPr>
         <w:bidi/>
         <w:rPr>
-          <w:rtl/>
-          <w:lang w:bidi="ar-EG"/>
-        </w:rPr>
-      </w:pPr>
-    </w:p>
-    <w:p>
-      <w:pPr>
-        <w:bidi/>
-        <w:rPr>
-          <w:rtl/>
-          <w:lang w:bidi="ar-EG"/>
-        </w:rPr>
-      </w:pPr>
-    </w:p>
-    <w:p>
-      <w:pPr>
-        <w:bidi/>
-        <w:rPr>
-          <w:rtl/>
-          <w:lang w:bidi="ar-EG"/>
-        </w:rPr>
-      </w:pPr>
-    </w:p>
-    <w:p>
-      <w:pPr>
-        <w:bidi/>
-        <w:rPr>
-          <w:rtl/>
-          <w:lang w:bidi="ar-EG"/>
-        </w:rPr>
-      </w:pPr>
-    </w:p>
-    <w:p>
-      <w:pPr>
-        <w:bidi/>
-        <w:rPr>
-          <w:rtl/>
-          <w:lang w:bidi="ar-EG"/>
-        </w:rPr>
-      </w:pPr>
-    </w:p>
-    <w:p>
-      <w:pPr>
-        <w:bidi/>
-        <w:rPr>
-          <w:rtl/>
-          <w:lang w:bidi="ar-EG"/>
-        </w:rPr>
-      </w:pPr>
-    </w:p>
-    <w:p>
-      <w:pPr>
-        <w:bidi/>
-        <w:rPr>
-          <w:rtl/>
-          <w:lang w:bidi="ar-EG"/>
-        </w:rPr>
-      </w:pPr>
-    </w:p>
-    <w:p>
-      <w:pPr>
-        <w:bidi/>
-        <w:rPr>
-          <w:rtl/>
-          <w:lang w:bidi="ar-EG"/>
-        </w:rPr>
-      </w:pPr>
-    </w:p>
-    <w:p>
-      <w:pPr>
-        <w:bidi/>
-        <w:rPr>
-          <w:rtl/>
-          <w:lang w:bidi="ar-EG"/>
-        </w:rPr>
-      </w:pPr>
-    </w:p>
-    <w:p>
-      <w:pPr>
-        <w:bidi/>
-        <w:rPr>
-          <w:rtl/>
-          <w:lang w:bidi="ar-EG"/>
-        </w:rPr>
-      </w:pPr>
-    </w:p>
-    <w:p>
-      <w:pPr>
-        <w:bidi/>
-        <w:rPr>
-          <w:rtl/>
-          <w:lang w:bidi="ar-EG"/>
-        </w:rPr>
-      </w:pPr>
+          <w:rFonts w:hint="cs"/>
+          <w:rtl/>
+          <w:lang w:bidi="ar-EG"/>
+        </w:rPr>
+      </w:pPr>
+      <w:r>
+        <w:rPr>
+          <w:rFonts w:cs="Arial"/>
+          <w:rtl/>
+          <w:lang w:bidi="ar-EG"/>
+        </w:rPr>
+        <w:drawing>
+          <wp:anchor distT="0" distB="0" distL="114300" distR="114300" simplePos="0" relativeHeight="251693056" behindDoc="0" locked="0" layoutInCell="1" allowOverlap="1" wp14:anchorId="3AE462D0" wp14:editId="66AFA9E4">
+            <wp:simplePos x="0" y="0"/>
+            <wp:positionH relativeFrom="column">
+              <wp:posOffset>-150126</wp:posOffset>
+            </wp:positionH>
+            <wp:positionV relativeFrom="paragraph">
+              <wp:posOffset>256748</wp:posOffset>
+            </wp:positionV>
+            <wp:extent cx="4879076" cy="750627"/>
+            <wp:effectExtent l="0" t="0" r="0" b="0"/>
+            <wp:wrapNone/>
+            <wp:docPr id="65" name="Picture 65"/>
+            <wp:cNvGraphicFramePr>
+              <a:graphicFrameLocks xmlns:a="http://schemas.openxmlformats.org/drawingml/2006/main" noChangeAspect="1"/>
+            </wp:cNvGraphicFramePr>
+            <a:graphic xmlns:a="http://schemas.openxmlformats.org/drawingml/2006/main">
+              <a:graphicData uri="http://schemas.openxmlformats.org/drawingml/2006/picture">
+                <pic:pic xmlns:pic="http://schemas.openxmlformats.org/drawingml/2006/picture">
+                  <pic:nvPicPr>
+                    <pic:cNvPr id="1" name=""/>
+                    <pic:cNvPicPr/>
+                  </pic:nvPicPr>
+                  <pic:blipFill>
+                    <a:blip r:embed="rId37">
+                      <a:extLst>
+                        <a:ext uri="{28A0092B-C50C-407E-A947-70E740481C1C}">
+                          <a14:useLocalDpi xmlns:a14="http://schemas.microsoft.com/office/drawing/2010/main" val="0"/>
+                        </a:ext>
+                      </a:extLst>
+                    </a:blip>
+                    <a:stretch>
+                      <a:fillRect/>
+                    </a:stretch>
+                  </pic:blipFill>
+                  <pic:spPr>
+                    <a:xfrm>
+                      <a:off x="0" y="0"/>
+                      <a:ext cx="4879076" cy="750627"/>
+                    </a:xfrm>
+                    <a:prstGeom prst="rect">
+                      <a:avLst/>
+                    </a:prstGeom>
+                  </pic:spPr>
+                </pic:pic>
+              </a:graphicData>
+            </a:graphic>
+            <wp14:sizeRelH relativeFrom="margin">
+              <wp14:pctWidth>0</wp14:pctWidth>
+            </wp14:sizeRelH>
+            <wp14:sizeRelV relativeFrom="margin">
+              <wp14:pctHeight>0</wp14:pctHeight>
+            </wp14:sizeRelV>
+          </wp:anchor>
+        </w:drawing>
+      </w:r>
+      <w:r>
+        <w:rPr>
+          <w:rFonts w:hint="cs"/>
+          <w:rtl/>
+          <w:lang w:bidi="ar-EG"/>
+        </w:rPr>
+        <w:t xml:space="preserve">حاجه مش كويسه ف انك تعمل  </w:t>
+      </w:r>
+      <w:r>
+        <w:rPr>
+          <w:lang w:bidi="ar-EG"/>
+        </w:rPr>
+        <w:t xml:space="preserve">comment </w:t>
+      </w:r>
+      <w:r>
+        <w:rPr>
+          <w:rFonts w:hint="cs"/>
+          <w:rtl/>
+          <w:lang w:bidi="ar-EG"/>
+        </w:rPr>
+        <w:t xml:space="preserve">لكود معين وتسيبه كده .  زى الاسكرين دى </w:t>
+      </w:r>
+    </w:p>
+    <w:p>
+      <w:pPr>
+        <w:bidi/>
+        <w:rPr>
+          <w:rtl/>
+          <w:lang w:bidi="ar-EG"/>
+        </w:rPr>
+      </w:pPr>
+    </w:p>
+    <w:p>
+      <w:pPr>
+        <w:bidi/>
+        <w:rPr>
+          <w:rtl/>
+          <w:lang w:bidi="ar-EG"/>
+        </w:rPr>
+      </w:pPr>
+    </w:p>
+    <w:p>
+      <w:pPr>
+        <w:bidi/>
+        <w:rPr>
+          <w:rtl/>
+          <w:lang w:bidi="ar-EG"/>
+        </w:rPr>
+      </w:pPr>
+    </w:p>
+    <w:p>
+      <w:pPr>
+        <w:bidi/>
+        <w:rPr>
+          <w:rtl/>
+          <w:lang w:bidi="ar-EG"/>
+        </w:rPr>
+      </w:pPr>
+    </w:p>
+    <w:p>
+      <w:pPr>
+        <w:pStyle w:val="ListParagraph"/>
+        <w:numPr>
+          <w:ilvl w:val="0"/>
+          <w:numId w:val="31"/>
+        </w:numPr>
+        <w:bidi/>
+        <w:rPr>
+          <w:lang w:bidi="ar-EG"/>
+        </w:rPr>
+      </w:pPr>
+      <w:r>
+        <w:rPr>
+          <w:rFonts w:hint="cs"/>
+          <w:rtl/>
+          <w:lang w:bidi="ar-EG"/>
+        </w:rPr>
+        <w:t xml:space="preserve">الى هيشوف الكومنت دى  مش هيكون  عنده الشجاعه ان يمسحهم  وممكن  يكونوا مش مهمين ف   متعمل كده . </w:t>
+      </w:r>
+    </w:p>
+    <w:p>
+      <w:pPr>
+        <w:pStyle w:val="ListParagraph"/>
+        <w:bidi/>
+        <w:rPr>
+          <w:rtl/>
+          <w:lang w:bidi="ar-EG"/>
+        </w:rPr>
+      </w:pPr>
+    </w:p>
+    <w:p>
+      <w:pPr>
+        <w:pStyle w:val="ListParagraph"/>
+        <w:bidi/>
+        <w:rPr>
+          <w:rtl/>
+          <w:lang w:bidi="ar-EG"/>
+        </w:rPr>
+      </w:pPr>
+    </w:p>
+    <w:p>
+      <w:pPr>
+        <w:pStyle w:val="ListParagraph"/>
+        <w:bidi/>
+        <w:rPr>
+          <w:rtl/>
+          <w:lang w:bidi="ar-EG"/>
+        </w:rPr>
+      </w:pPr>
+    </w:p>
+    <w:p>
+      <w:pPr>
+        <w:pStyle w:val="ListParagraph"/>
+        <w:bidi/>
+        <w:rPr>
+          <w:rtl/>
+          <w:lang w:bidi="ar-EG"/>
+        </w:rPr>
+      </w:pPr>
+    </w:p>
+    <w:p>
+      <w:pPr>
+        <w:pStyle w:val="ListParagraph"/>
+        <w:bidi/>
+        <w:rPr>
+          <w:rtl/>
+          <w:lang w:bidi="ar-EG"/>
+        </w:rPr>
+      </w:pPr>
+    </w:p>
+    <w:p>
+      <w:pPr>
+        <w:pStyle w:val="ListParagraph"/>
+        <w:bidi/>
+        <w:rPr>
+          <w:rtl/>
+          <w:lang w:bidi="ar-EG"/>
+        </w:rPr>
+      </w:pPr>
+    </w:p>
+    <w:p>
+      <w:pPr>
+        <w:pStyle w:val="ListParagraph"/>
+        <w:bidi/>
+        <w:rPr>
+          <w:rtl/>
+          <w:lang w:bidi="ar-EG"/>
+        </w:rPr>
+      </w:pPr>
+    </w:p>
+    <w:p>
+      <w:pPr>
+        <w:pStyle w:val="ListParagraph"/>
+        <w:bidi/>
+        <w:rPr>
+          <w:lang w:bidi="ar-EG"/>
+        </w:rPr>
+      </w:pPr>
+    </w:p>
+    <w:p>
+      <w:pPr>
+        <w:bidi/>
+        <w:rPr>
+          <w:rtl/>
+          <w:lang w:bidi="ar-EG"/>
+        </w:rPr>
+      </w:pPr>
+      <w:r>
+        <w:rPr>
+          <w:rFonts w:hint="cs"/>
+          <w:rtl/>
+          <w:lang w:bidi="ar-EG"/>
+        </w:rPr>
+        <w:lastRenderedPageBreak/>
+        <w:t xml:space="preserve">وف الكود الى جاى اشمعنا السطرين دول  معملهم  كومنت </w:t>
+      </w:r>
+      <w:r>
+        <w:rPr>
+          <w:rFonts w:hint="cs"/>
+          <w:rtl/>
+          <w:lang w:bidi="ar-EG"/>
+        </w:rPr>
+        <w:t xml:space="preserve">. هل هم مهمين  وموجدين  عشان يفكرونا بتعديل هيحصل . ولا هو كود ملهوش لزمه </w:t>
+      </w:r>
+    </w:p>
+    <w:p>
+      <w:pPr>
+        <w:bidi/>
+        <w:rPr>
+          <w:rFonts w:hint="cs"/>
+          <w:rtl/>
+          <w:lang w:bidi="ar-EG"/>
+        </w:rPr>
+      </w:pPr>
+      <w:r>
+        <w:rPr>
+          <w:rFonts w:cs="Arial"/>
+          <w:rtl/>
+          <w:lang w:bidi="ar-EG"/>
+        </w:rPr>
+        <w:drawing>
+          <wp:anchor distT="0" distB="0" distL="114300" distR="114300" simplePos="0" relativeHeight="251694080" behindDoc="0" locked="0" layoutInCell="1" allowOverlap="1" wp14:anchorId="1DDD9DE3" wp14:editId="59FED386">
+            <wp:simplePos x="0" y="0"/>
+            <wp:positionH relativeFrom="column">
+              <wp:posOffset>-88265</wp:posOffset>
+            </wp:positionH>
+            <wp:positionV relativeFrom="paragraph">
+              <wp:posOffset>340247</wp:posOffset>
+            </wp:positionV>
+            <wp:extent cx="3908371" cy="1231805"/>
+            <wp:effectExtent l="0" t="0" r="0" b="6985"/>
+            <wp:wrapNone/>
+            <wp:docPr id="66" name="Picture 66"/>
+            <wp:cNvGraphicFramePr>
+              <a:graphicFrameLocks xmlns:a="http://schemas.openxmlformats.org/drawingml/2006/main" noChangeAspect="1"/>
+            </wp:cNvGraphicFramePr>
+            <a:graphic xmlns:a="http://schemas.openxmlformats.org/drawingml/2006/main">
+              <a:graphicData uri="http://schemas.openxmlformats.org/drawingml/2006/picture">
+                <pic:pic xmlns:pic="http://schemas.openxmlformats.org/drawingml/2006/picture">
+                  <pic:nvPicPr>
+                    <pic:cNvPr id="1" name=""/>
+                    <pic:cNvPicPr/>
+                  </pic:nvPicPr>
+                  <pic:blipFill>
+                    <a:blip r:embed="rId38">
+                      <a:extLst>
+                        <a:ext uri="{28A0092B-C50C-407E-A947-70E740481C1C}">
+                          <a14:useLocalDpi xmlns:a14="http://schemas.microsoft.com/office/drawing/2010/main" val="0"/>
+                        </a:ext>
+                      </a:extLst>
+                    </a:blip>
+                    <a:stretch>
+                      <a:fillRect/>
+                    </a:stretch>
+                  </pic:blipFill>
+                  <pic:spPr>
+                    <a:xfrm>
+                      <a:off x="0" y="0"/>
+                      <a:ext cx="3908371" cy="1231805"/>
+                    </a:xfrm>
+                    <a:prstGeom prst="rect">
+                      <a:avLst/>
+                    </a:prstGeom>
+                  </pic:spPr>
+                </pic:pic>
+              </a:graphicData>
+            </a:graphic>
+            <wp14:sizeRelH relativeFrom="margin">
+              <wp14:pctWidth>0</wp14:pctWidth>
+            </wp14:sizeRelH>
+            <wp14:sizeRelV relativeFrom="margin">
+              <wp14:pctHeight>0</wp14:pctHeight>
+            </wp14:sizeRelV>
+          </wp:anchor>
+        </w:drawing>
+      </w:r>
+      <w:r>
+        <w:rPr>
+          <w:rFonts w:hint="cs"/>
+          <w:rtl/>
+          <w:lang w:bidi="ar-EG"/>
+        </w:rPr>
+        <w:t>وحد  كسل يمسحهم ؟ ف عم بوب بيقلك متعملش كده والموضوع ملهوش لزمه  خااالص  فى وجود  ال</w:t>
+      </w:r>
+      <w:r>
+        <w:rPr>
+          <w:lang w:bidi="ar-EG"/>
+        </w:rPr>
+        <w:t xml:space="preserve">git </w:t>
+      </w:r>
+      <w:r>
+        <w:rPr>
+          <w:rFonts w:hint="cs"/>
+          <w:rtl/>
+          <w:lang w:bidi="ar-EG"/>
+        </w:rPr>
+        <w:t xml:space="preserve"> ف متخفش على الكود مش هيضيع وامسح الكومنت دول  .</w:t>
+      </w:r>
+    </w:p>
+    <w:p>
+      <w:pPr>
+        <w:bidi/>
+        <w:rPr>
+          <w:rtl/>
+          <w:lang w:bidi="ar-EG"/>
+        </w:rPr>
+      </w:pPr>
+    </w:p>
+    <w:p>
+      <w:pPr>
+        <w:bidi/>
+        <w:rPr>
+          <w:rtl/>
+          <w:lang w:bidi="ar-EG"/>
+        </w:rPr>
+      </w:pPr>
+    </w:p>
+    <w:p>
+      <w:pPr>
+        <w:bidi/>
+        <w:rPr>
+          <w:rtl/>
+          <w:lang w:bidi="ar-EG"/>
+        </w:rPr>
+      </w:pPr>
+    </w:p>
+    <w:p>
+      <w:pPr>
+        <w:bidi/>
+        <w:rPr>
+          <w:rtl/>
+          <w:lang w:bidi="ar-EG"/>
+        </w:rPr>
+      </w:pPr>
+    </w:p>
+    <w:p>
+      <w:pPr>
+        <w:bidi/>
+        <w:rPr>
+          <w:rtl/>
+          <w:lang w:bidi="ar-EG"/>
+        </w:rPr>
+      </w:pPr>
+    </w:p>
+    <w:p>
+      <w:pPr>
+        <w:bidi/>
+        <w:rPr>
+          <w:rtl/>
+          <w:lang w:bidi="ar-EG"/>
+        </w:rPr>
+      </w:pPr>
+    </w:p>
+    <w:p>
+      <w:pPr>
+        <w:pStyle w:val="Heading2"/>
+      </w:pPr>
+      <w:bookmarkStart w:id="25" w:name="_Toc124611520"/>
+      <w:r>
+        <w:rPr>
+          <w:rFonts w:hint="cs"/>
+          <w:rtl/>
+          <w:lang w:bidi="ar-EG"/>
+        </w:rPr>
+        <w:t>5</w:t>
+      </w:r>
+      <w:r>
+        <w:rPr>
+          <w:lang w:bidi="ar-EG"/>
+        </w:rPr>
+        <w:t>.12-</w:t>
+      </w:r>
+      <w:r>
+        <w:rPr>
+          <w:rStyle w:val="NoSpacing"/>
+        </w:rPr>
+        <w:t xml:space="preserve"> </w:t>
+      </w:r>
+      <w:r>
+        <w:rPr>
+          <w:rFonts w:eastAsiaTheme="minorEastAsia"/>
+        </w:rPr>
+        <w:t>HTML Comments</w:t>
+      </w:r>
+      <w:r>
+        <w:rPr>
+          <w:rFonts w:eastAsiaTheme="minorEastAsia"/>
+        </w:rPr>
+        <w:t>:</w:t>
+      </w:r>
+      <w:bookmarkEnd w:id="25"/>
+    </w:p>
+    <w:p>
+      <w:pPr>
+        <w:bidi/>
+        <w:rPr>
+          <w:rtl/>
+          <w:lang w:bidi="ar-EG"/>
+        </w:rPr>
+      </w:pPr>
+    </w:p>
+    <w:p>
+      <w:pPr>
+        <w:bidi/>
+        <w:rPr>
+          <w:lang w:bidi="ar-EG"/>
+        </w:rPr>
+      </w:pPr>
+    </w:p>
+    <w:p>
+      <w:pPr>
+        <w:bidi/>
+        <w:rPr>
+          <w:lang w:bidi="ar-EG"/>
+        </w:rPr>
+      </w:pPr>
+      <w:bookmarkStart w:id="26" w:name="_GoBack"/>
+      <w:bookmarkEnd w:id="26"/>
     </w:p>
     <w:p>
       <w:pPr>
@@ -17121,7 +17760,7 @@
       </w:pPr>
     </w:p>
     <w:sectPr>
-      <w:footerReference w:type="default" r:id="rId36"/>
+      <w:footerReference w:type="default" r:id="rId39"/>
       <w:pgSz w:w="12240" w:h="15840"/>
       <w:pgMar w:top="1440" w:right="1440" w:bottom="1440" w:left="1440" w:header="720" w:footer="720" w:gutter="0"/>
       <w:pgBorders w:offsetFrom="page">
@@ -23133,7 +23772,7 @@
 </file>
 
 <file path=customXml/itemProps2.xml><?xml version="1.0" encoding="utf-8"?>
-<ds:datastoreItem xmlns:ds="http://schemas.openxmlformats.org/officeDocument/2006/customXml" ds:itemID="{2E97F18E-C10F-4443-805A-254AD5E9A5A8}">
+<ds:datastoreItem xmlns:ds="http://schemas.openxmlformats.org/officeDocument/2006/customXml" ds:itemID="{DD02C772-73AA-4622-A132-44AD71F9FCD1}">
   <ds:schemaRefs>
     <ds:schemaRef ds:uri="http://schemas.openxmlformats.org/officeDocument/2006/bibliography"/>
   </ds:schemaRefs>

</xml_diff>

<commit_message>
note 5.13 for  ch4
</commit_message>
<xml_diff>
--- a/ch4-Comments.docx
+++ b/ch4-Comments.docx
@@ -16880,118 +16880,382 @@
       <w:pPr>
         <w:bidi/>
         <w:rPr>
-          <w:lang w:bidi="ar-EG"/>
-        </w:rPr>
-      </w:pPr>
-    </w:p>
-    <w:p>
-      <w:pPr>
-        <w:bidi/>
-        <w:rPr>
-          <w:lang w:bidi="ar-EG"/>
-        </w:rPr>
-      </w:pPr>
+          <w:rFonts w:hint="cs"/>
+          <w:rtl/>
+          <w:lang w:bidi="ar-EG"/>
+        </w:rPr>
+      </w:pPr>
+      <w:r>
+        <w:rPr>
+          <w:rFonts w:hint="cs"/>
+          <w:rtl/>
+          <w:lang w:bidi="ar-EG"/>
+        </w:rPr>
+        <w:t xml:space="preserve">ده ملهوش  لزمه ف هسيبه ناو  . </w:t>
+      </w:r>
+    </w:p>
+    <w:p>
+      <w:pPr>
+        <w:pStyle w:val="Heading2"/>
+        <w:rPr>
+          <w:lang w:bidi="ar-EG"/>
+        </w:rPr>
+      </w:pPr>
+      <w:r>
+        <w:rPr>
+          <w:rFonts w:hint="cs"/>
+          <w:rtl/>
+          <w:lang w:bidi="ar-EG"/>
+        </w:rPr>
+        <w:t>5</w:t>
+      </w:r>
+      <w:r>
+        <w:rPr>
+          <w:lang w:bidi="ar-EG"/>
+        </w:rPr>
+        <w:t xml:space="preserve">.13-  </w:t>
+      </w:r>
+      <w:r>
+        <w:rPr>
+          <w:rFonts w:eastAsiaTheme="minorEastAsia"/>
+        </w:rPr>
+        <w:t>Nonlocal Information</w:t>
+      </w:r>
+      <w:r>
+        <w:rPr>
+          <w:lang w:bidi="ar-EG"/>
+        </w:rPr>
+        <w:t xml:space="preserve">: </w:t>
+      </w:r>
+    </w:p>
+    <w:p>
+      <w:pPr>
+        <w:bidi/>
+        <w:rPr>
+          <w:rtl/>
+          <w:lang w:bidi="ar-EG"/>
+        </w:rPr>
+      </w:pPr>
+    </w:p>
+    <w:p>
+      <w:pPr>
+        <w:bidi/>
+        <w:rPr>
+          <w:rFonts w:hint="cs"/>
+          <w:rtl/>
+          <w:lang w:bidi="ar-EG"/>
+        </w:rPr>
+      </w:pPr>
+      <w:r>
+        <w:rPr>
+          <w:rFonts w:hint="cs"/>
+          <w:rtl/>
+          <w:lang w:bidi="ar-EG"/>
+        </w:rPr>
+        <w:t>لو لازم تكتب كومنت اتاكد ان هو بيوصف الكود القريب منه متكتبش معلومات عن ال</w:t>
+      </w:r>
+      <w:r>
+        <w:rPr>
+          <w:lang w:bidi="ar-EG"/>
+        </w:rPr>
+        <w:t>system</w:t>
+      </w:r>
+      <w:r>
+        <w:rPr>
+          <w:rFonts w:hint="cs"/>
+          <w:rtl/>
+          <w:lang w:bidi="ar-EG"/>
+        </w:rPr>
+        <w:t xml:space="preserve"> فى </w:t>
+      </w:r>
+      <w:r>
+        <w:rPr>
+          <w:lang w:bidi="ar-EG"/>
+        </w:rPr>
+        <w:t xml:space="preserve">comment </w:t>
+      </w:r>
+      <w:r>
+        <w:rPr>
+          <w:rFonts w:hint="cs"/>
+          <w:rtl/>
+          <w:lang w:bidi="ar-EG"/>
+        </w:rPr>
+        <w:t xml:space="preserve">عادى فى  اى فانكشن او كلاس </w:t>
+      </w:r>
+    </w:p>
+    <w:p>
+      <w:pPr>
+        <w:bidi/>
+        <w:rPr>
+          <w:rtl/>
+          <w:lang w:bidi="ar-EG"/>
+        </w:rPr>
+      </w:pPr>
+    </w:p>
+    <w:p>
+      <w:pPr>
+        <w:bidi/>
+        <w:rPr>
+          <w:rtl/>
+          <w:lang w:bidi="ar-EG"/>
+        </w:rPr>
+      </w:pPr>
+      <w:r>
+        <w:rPr>
+          <w:rFonts w:cs="Arial"/>
+          <w:rtl/>
+          <w:lang w:bidi="ar-EG"/>
+        </w:rPr>
+        <w:drawing>
+          <wp:anchor distT="0" distB="0" distL="114300" distR="114300" simplePos="0" relativeHeight="251695104" behindDoc="0" locked="0" layoutInCell="1" allowOverlap="1" wp14:anchorId="5F4BD23E" wp14:editId="7ACD7F25">
+            <wp:simplePos x="0" y="0"/>
+            <wp:positionH relativeFrom="column">
+              <wp:posOffset>-47768</wp:posOffset>
+            </wp:positionH>
+            <wp:positionV relativeFrom="paragraph">
+              <wp:posOffset>66959</wp:posOffset>
+            </wp:positionV>
+            <wp:extent cx="4604086" cy="1477636"/>
+            <wp:effectExtent l="0" t="0" r="6350" b="8890"/>
+            <wp:wrapNone/>
+            <wp:docPr id="67" name="Picture 67"/>
+            <wp:cNvGraphicFramePr>
+              <a:graphicFrameLocks xmlns:a="http://schemas.openxmlformats.org/drawingml/2006/main" noChangeAspect="1"/>
+            </wp:cNvGraphicFramePr>
+            <a:graphic xmlns:a="http://schemas.openxmlformats.org/drawingml/2006/main">
+              <a:graphicData uri="http://schemas.openxmlformats.org/drawingml/2006/picture">
+                <pic:pic xmlns:pic="http://schemas.openxmlformats.org/drawingml/2006/picture">
+                  <pic:nvPicPr>
+                    <pic:cNvPr id="1" name=""/>
+                    <pic:cNvPicPr/>
+                  </pic:nvPicPr>
+                  <pic:blipFill>
+                    <a:blip r:embed="rId39">
+                      <a:extLst>
+                        <a:ext uri="{28A0092B-C50C-407E-A947-70E740481C1C}">
+                          <a14:useLocalDpi xmlns:a14="http://schemas.microsoft.com/office/drawing/2010/main" val="0"/>
+                        </a:ext>
+                      </a:extLst>
+                    </a:blip>
+                    <a:stretch>
+                      <a:fillRect/>
+                    </a:stretch>
+                  </pic:blipFill>
+                  <pic:spPr>
+                    <a:xfrm>
+                      <a:off x="0" y="0"/>
+                      <a:ext cx="4604086" cy="1477636"/>
+                    </a:xfrm>
+                    <a:prstGeom prst="rect">
+                      <a:avLst/>
+                    </a:prstGeom>
+                  </pic:spPr>
+                </pic:pic>
+              </a:graphicData>
+            </a:graphic>
+            <wp14:sizeRelH relativeFrom="margin">
+              <wp14:pctWidth>0</wp14:pctWidth>
+            </wp14:sizeRelH>
+            <wp14:sizeRelV relativeFrom="margin">
+              <wp14:pctHeight>0</wp14:pctHeight>
+            </wp14:sizeRelV>
+          </wp:anchor>
+        </w:drawing>
+      </w:r>
+    </w:p>
+    <w:p>
+      <w:pPr>
+        <w:bidi/>
+        <w:rPr>
+          <w:rtl/>
+          <w:lang w:bidi="ar-EG"/>
+        </w:rPr>
+      </w:pPr>
+    </w:p>
+    <w:p>
+      <w:pPr>
+        <w:bidi/>
+        <w:rPr>
+          <w:rtl/>
+          <w:lang w:bidi="ar-EG"/>
+        </w:rPr>
+      </w:pPr>
+    </w:p>
+    <w:p>
+      <w:pPr>
+        <w:bidi/>
+        <w:rPr>
+          <w:rtl/>
+          <w:lang w:bidi="ar-EG"/>
+        </w:rPr>
+      </w:pPr>
+    </w:p>
+    <w:p>
+      <w:pPr>
+        <w:bidi/>
+        <w:rPr>
+          <w:rtl/>
+          <w:lang w:bidi="ar-EG"/>
+        </w:rPr>
+      </w:pPr>
+    </w:p>
+    <w:p>
+      <w:pPr>
+        <w:bidi/>
+        <w:rPr>
+          <w:rtl/>
+          <w:lang w:bidi="ar-EG"/>
+        </w:rPr>
+      </w:pPr>
+    </w:p>
+    <w:p>
+      <w:pPr>
+        <w:bidi/>
+        <w:rPr>
+          <w:rtl/>
+          <w:lang w:bidi="ar-EG"/>
+        </w:rPr>
+      </w:pPr>
+    </w:p>
+    <w:p>
+      <w:pPr>
+        <w:pStyle w:val="ListParagraph"/>
+        <w:numPr>
+          <w:ilvl w:val="0"/>
+          <w:numId w:val="31"/>
+        </w:numPr>
+        <w:bidi/>
+        <w:rPr>
+          <w:rFonts w:hint="cs"/>
+          <w:lang w:bidi="ar-EG"/>
+        </w:rPr>
+      </w:pPr>
+      <w:r>
+        <w:rPr>
+          <w:rFonts w:hint="cs"/>
+          <w:rtl/>
+          <w:lang w:bidi="ar-EG"/>
+        </w:rPr>
+        <w:t xml:space="preserve">ف الاسكرين الى فاتت دى  بعض النظر  عن حقيقه الكومنت ملهوش لزمه اصلا . هو بيوصف معلومه عن ال </w:t>
+      </w:r>
+      <w:r>
+        <w:rPr>
+          <w:lang w:bidi="ar-EG"/>
+        </w:rPr>
+        <w:t xml:space="preserve">default port </w:t>
+      </w:r>
+      <w:r>
+        <w:rPr>
+          <w:rFonts w:hint="cs"/>
+          <w:rtl/>
+          <w:lang w:bidi="ar-EG"/>
+        </w:rPr>
+        <w:t xml:space="preserve">والفانكشن ملهاش علاقه بال </w:t>
+      </w:r>
+      <w:r>
+        <w:rPr>
+          <w:lang w:bidi="ar-EG"/>
+        </w:rPr>
+        <w:t>port</w:t>
+      </w:r>
+      <w:r>
+        <w:rPr>
+          <w:rFonts w:hint="cs"/>
+          <w:rtl/>
+          <w:lang w:bidi="ar-EG"/>
+        </w:rPr>
+        <w:t xml:space="preserve"> ده اصلا الكومنت مش بيوصف الفانكشن  دة بيوصف  شئ ف ال</w:t>
+      </w:r>
+      <w:r>
+        <w:rPr>
+          <w:lang w:bidi="ar-EG"/>
+        </w:rPr>
+        <w:t xml:space="preserve">system </w:t>
+      </w:r>
+      <w:r>
+        <w:rPr>
+          <w:rFonts w:hint="cs"/>
+          <w:rtl/>
+          <w:lang w:bidi="ar-EG"/>
+        </w:rPr>
+        <w:t xml:space="preserve"> وكمان مفيش اى ضمان ان لما ال </w:t>
+      </w:r>
+      <w:r>
+        <w:rPr>
+          <w:lang w:bidi="ar-EG"/>
+        </w:rPr>
+        <w:t>port</w:t>
+      </w:r>
+      <w:r>
+        <w:rPr>
+          <w:rFonts w:hint="cs"/>
+          <w:rtl/>
+          <w:lang w:bidi="ar-EG"/>
+        </w:rPr>
+        <w:t xml:space="preserve">يتغير فى   </w:t>
+      </w:r>
+      <w:r>
+        <w:rPr>
+          <w:lang w:bidi="ar-EG"/>
+        </w:rPr>
+        <w:t>system</w:t>
+      </w:r>
+      <w:r>
+        <w:rPr>
+          <w:rFonts w:hint="cs"/>
+          <w:rtl/>
+          <w:lang w:bidi="ar-EG"/>
+        </w:rPr>
+        <w:t xml:space="preserve"> </w:t>
+      </w:r>
+      <w:r>
+        <w:rPr>
+          <w:rFonts w:hint="cs"/>
+          <w:rtl/>
+          <w:lang w:bidi="ar-EG"/>
+        </w:rPr>
+        <w:t xml:space="preserve"> هيتغير</w:t>
+      </w:r>
+      <w:r>
+        <w:rPr>
+          <w:rFonts w:hint="cs"/>
+          <w:rtl/>
+          <w:lang w:bidi="ar-EG"/>
+        </w:rPr>
+        <w:t xml:space="preserve"> كمان  ف الكومنت. </w:t>
+      </w:r>
       <w:bookmarkStart w:id="26" w:name="_GoBack"/>
       <w:bookmarkEnd w:id="26"/>
     </w:p>
     <w:p>
       <w:pPr>
-        <w:bidi/>
-        <w:rPr>
-          <w:rtl/>
-          <w:lang w:bidi="ar-EG"/>
-        </w:rPr>
-      </w:pPr>
-    </w:p>
-    <w:p>
-      <w:pPr>
-        <w:bidi/>
-        <w:rPr>
-          <w:rtl/>
-          <w:lang w:bidi="ar-EG"/>
-        </w:rPr>
-      </w:pPr>
-    </w:p>
-    <w:p>
-      <w:pPr>
-        <w:bidi/>
-        <w:rPr>
-          <w:rtl/>
-          <w:lang w:bidi="ar-EG"/>
-        </w:rPr>
-      </w:pPr>
-    </w:p>
-    <w:p>
-      <w:pPr>
-        <w:bidi/>
-        <w:rPr>
-          <w:rtl/>
-          <w:lang w:bidi="ar-EG"/>
-        </w:rPr>
-      </w:pPr>
-    </w:p>
-    <w:p>
-      <w:pPr>
-        <w:bidi/>
-        <w:rPr>
-          <w:rtl/>
-          <w:lang w:bidi="ar-EG"/>
-        </w:rPr>
-      </w:pPr>
-    </w:p>
-    <w:p>
-      <w:pPr>
-        <w:bidi/>
-        <w:rPr>
-          <w:rtl/>
-          <w:lang w:bidi="ar-EG"/>
-        </w:rPr>
-      </w:pPr>
-    </w:p>
-    <w:p>
-      <w:pPr>
-        <w:bidi/>
-        <w:rPr>
-          <w:rtl/>
-          <w:lang w:bidi="ar-EG"/>
-        </w:rPr>
-      </w:pPr>
-    </w:p>
-    <w:p>
-      <w:pPr>
-        <w:bidi/>
-        <w:rPr>
-          <w:rtl/>
-          <w:lang w:bidi="ar-EG"/>
-        </w:rPr>
-      </w:pPr>
-    </w:p>
-    <w:p>
-      <w:pPr>
-        <w:bidi/>
-        <w:rPr>
-          <w:rtl/>
-          <w:lang w:bidi="ar-EG"/>
-        </w:rPr>
-      </w:pPr>
-    </w:p>
-    <w:p>
-      <w:pPr>
-        <w:bidi/>
-        <w:rPr>
-          <w:rtl/>
-          <w:lang w:bidi="ar-EG"/>
-        </w:rPr>
-      </w:pPr>
-    </w:p>
-    <w:p>
-      <w:pPr>
-        <w:bidi/>
-        <w:rPr>
-          <w:rtl/>
-          <w:lang w:bidi="ar-EG"/>
-        </w:rPr>
-      </w:pPr>
+        <w:pStyle w:val="Heading2"/>
+        <w:rPr>
+          <w:lang w:bidi="ar-EG"/>
+        </w:rPr>
+      </w:pPr>
+      <w:r>
+        <w:rPr>
+          <w:rFonts w:hint="cs"/>
+          <w:rtl/>
+        </w:rPr>
+        <w:t>5</w:t>
+      </w:r>
+      <w:r>
+        <w:t>.14-</w:t>
+      </w:r>
+      <w:r>
+        <w:rPr>
+          <w:rStyle w:val="NoSpacing"/>
+        </w:rPr>
+        <w:t xml:space="preserve"> </w:t>
+      </w:r>
+      <w:r>
+        <w:t>Too Much Information  :</w:t>
+      </w:r>
+      <w:r>
+        <w:tab/>
+      </w:r>
     </w:p>
     <w:p>
       <w:pPr>
@@ -17760,7 +18024,7 @@
       </w:pPr>
     </w:p>
     <w:sectPr>
-      <w:footerReference w:type="default" r:id="rId39"/>
+      <w:footerReference w:type="default" r:id="rId40"/>
       <w:pgSz w:w="12240" w:h="15840"/>
       <w:pgMar w:top="1440" w:right="1440" w:bottom="1440" w:left="1440" w:header="720" w:footer="720" w:gutter="0"/>
       <w:pgBorders w:offsetFrom="page">
@@ -22203,7 +22467,6 @@
   <w:style w:type="character" w:default="1" w:styleId="DefaultParagraphFont">
     <w:name w:val="Default Paragraph Font"/>
     <w:uiPriority w:val="1"/>
-    <w:semiHidden/>
     <w:unhideWhenUsed/>
   </w:style>
   <w:style w:type="table" w:default="1" w:styleId="TableNormal">
@@ -23772,7 +24035,7 @@
 </file>
 
 <file path=customXml/itemProps2.xml><?xml version="1.0" encoding="utf-8"?>
-<ds:datastoreItem xmlns:ds="http://schemas.openxmlformats.org/officeDocument/2006/customXml" ds:itemID="{DD02C772-73AA-4622-A132-44AD71F9FCD1}">
+<ds:datastoreItem xmlns:ds="http://schemas.openxmlformats.org/officeDocument/2006/customXml" ds:itemID="{C2E33186-A515-4DB9-A4A5-1C307B453560}">
   <ds:schemaRefs>
     <ds:schemaRef ds:uri="http://schemas.openxmlformats.org/officeDocument/2006/bibliography"/>
   </ds:schemaRefs>

</xml_diff>

<commit_message>
note 5.14 for  ch4
</commit_message>
<xml_diff>
--- a/ch4-Comments.docx
+++ b/ch4-Comments.docx
@@ -4315,7 +4315,7 @@
           <w:r>
             <w:fldChar w:fldCharType="separate"/>
           </w:r>
-          <w:hyperlink w:anchor="_Toc124611495" w:history="1">
+          <w:hyperlink w:anchor="_Toc124613546" w:history="1">
             <w:r>
               <w:rPr>
                 <w:rStyle w:val="Hyperlink"/>
@@ -4352,7 +4352,7 @@
                 <w:noProof/>
                 <w:webHidden/>
               </w:rPr>
-              <w:instrText xml:space="preserve"> PAGEREF _Toc124611495 \h </w:instrText>
+              <w:instrText xml:space="preserve"> PAGEREF _Toc124613546 \h </w:instrText>
             </w:r>
             <w:r>
               <w:rPr>
@@ -4394,7 +4394,7 @@
               <w:noProof/>
             </w:rPr>
           </w:pPr>
-          <w:hyperlink w:anchor="_Toc124611496" w:history="1">
+          <w:hyperlink w:anchor="_Toc124613547" w:history="1">
             <w:r>
               <w:rPr>
                 <w:rStyle w:val="Hyperlink"/>
@@ -4438,7 +4438,7 @@
                 <w:noProof/>
                 <w:webHidden/>
               </w:rPr>
-              <w:instrText xml:space="preserve"> PAGEREF _Toc124611496 \h </w:instrText>
+              <w:instrText xml:space="preserve"> PAGEREF _Toc124613547 \h </w:instrText>
             </w:r>
             <w:r>
               <w:rPr>
@@ -4480,7 +4480,7 @@
               <w:noProof/>
             </w:rPr>
           </w:pPr>
-          <w:hyperlink w:anchor="_Toc124611497" w:history="1">
+          <w:hyperlink w:anchor="_Toc124613548" w:history="1">
             <w:r>
               <w:rPr>
                 <w:rStyle w:val="Hyperlink"/>
@@ -4524,7 +4524,7 @@
                 <w:noProof/>
                 <w:webHidden/>
               </w:rPr>
-              <w:instrText xml:space="preserve"> PAGEREF _Toc124611497 \h </w:instrText>
+              <w:instrText xml:space="preserve"> PAGEREF _Toc124613548 \h </w:instrText>
             </w:r>
             <w:r>
               <w:rPr>
@@ -4566,7 +4566,7 @@
               <w:noProof/>
             </w:rPr>
           </w:pPr>
-          <w:hyperlink w:anchor="_Toc124611498" w:history="1">
+          <w:hyperlink w:anchor="_Toc124613549" w:history="1">
             <w:r>
               <w:rPr>
                 <w:rStyle w:val="Hyperlink"/>
@@ -4609,7 +4609,7 @@
                 <w:noProof/>
                 <w:webHidden/>
               </w:rPr>
-              <w:instrText xml:space="preserve"> PAGEREF _Toc124611498 \h </w:instrText>
+              <w:instrText xml:space="preserve"> PAGEREF _Toc124613549 \h </w:instrText>
             </w:r>
             <w:r>
               <w:rPr>
@@ -4651,7 +4651,7 @@
               <w:noProof/>
             </w:rPr>
           </w:pPr>
-          <w:hyperlink w:anchor="_Toc124611499" w:history="1">
+          <w:hyperlink w:anchor="_Toc124613550" w:history="1">
             <w:r>
               <w:rPr>
                 <w:rStyle w:val="Hyperlink"/>
@@ -4706,7 +4706,7 @@
                 <w:noProof/>
                 <w:webHidden/>
               </w:rPr>
-              <w:instrText xml:space="preserve"> PAGEREF _Toc124611499 \h </w:instrText>
+              <w:instrText xml:space="preserve"> PAGEREF _Toc124613550 \h </w:instrText>
             </w:r>
             <w:r>
               <w:rPr>
@@ -4748,7 +4748,7 @@
               <w:noProof/>
             </w:rPr>
           </w:pPr>
-          <w:hyperlink w:anchor="_Toc124611500" w:history="1">
+          <w:hyperlink w:anchor="_Toc124613551" w:history="1">
             <w:r>
               <w:rPr>
                 <w:rStyle w:val="Hyperlink"/>
@@ -4810,7 +4810,7 @@
                 <w:noProof/>
                 <w:webHidden/>
               </w:rPr>
-              <w:instrText xml:space="preserve"> PAGEREF _Toc124611500 \h </w:instrText>
+              <w:instrText xml:space="preserve"> PAGEREF _Toc124613551 \h </w:instrText>
             </w:r>
             <w:r>
               <w:rPr>
@@ -4852,7 +4852,7 @@
               <w:noProof/>
             </w:rPr>
           </w:pPr>
-          <w:hyperlink w:anchor="_Toc124611501" w:history="1">
+          <w:hyperlink w:anchor="_Toc124613552" w:history="1">
             <w:r>
               <w:rPr>
                 <w:rStyle w:val="Hyperlink"/>
@@ -4899,7 +4899,7 @@
                 <w:noProof/>
                 <w:webHidden/>
               </w:rPr>
-              <w:instrText xml:space="preserve"> PAGEREF _Toc124611501 \h </w:instrText>
+              <w:instrText xml:space="preserve"> PAGEREF _Toc124613552 \h </w:instrText>
             </w:r>
             <w:r>
               <w:rPr>
@@ -4941,7 +4941,7 @@
               <w:noProof/>
             </w:rPr>
           </w:pPr>
-          <w:hyperlink w:anchor="_Toc124611502" w:history="1">
+          <w:hyperlink w:anchor="_Toc124613553" w:history="1">
             <w:r>
               <w:rPr>
                 <w:rStyle w:val="Hyperlink"/>
@@ -4988,7 +4988,7 @@
                 <w:noProof/>
                 <w:webHidden/>
               </w:rPr>
-              <w:instrText xml:space="preserve"> PAGEREF _Toc124611502 \h </w:instrText>
+              <w:instrText xml:space="preserve"> PAGEREF _Toc124613553 \h </w:instrText>
             </w:r>
             <w:r>
               <w:rPr>
@@ -5030,7 +5030,7 @@
               <w:noProof/>
             </w:rPr>
           </w:pPr>
-          <w:hyperlink w:anchor="_Toc124611503" w:history="1">
+          <w:hyperlink w:anchor="_Toc124613554" w:history="1">
             <w:r>
               <w:rPr>
                 <w:rStyle w:val="Hyperlink"/>
@@ -5092,7 +5092,7 @@
                 <w:noProof/>
                 <w:webHidden/>
               </w:rPr>
-              <w:instrText xml:space="preserve"> PAGEREF _Toc124611503 \h </w:instrText>
+              <w:instrText xml:space="preserve"> PAGEREF _Toc124613554 \h </w:instrText>
             </w:r>
             <w:r>
               <w:rPr>
@@ -5134,7 +5134,7 @@
               <w:noProof/>
             </w:rPr>
           </w:pPr>
-          <w:hyperlink w:anchor="_Toc124611504" w:history="1">
+          <w:hyperlink w:anchor="_Toc124613555" w:history="1">
             <w:r>
               <w:rPr>
                 <w:rStyle w:val="Hyperlink"/>
@@ -5189,7 +5189,7 @@
                 <w:noProof/>
                 <w:webHidden/>
               </w:rPr>
-              <w:instrText xml:space="preserve"> PAGEREF _Toc124611504 \h </w:instrText>
+              <w:instrText xml:space="preserve"> PAGEREF _Toc124613555 \h </w:instrText>
             </w:r>
             <w:r>
               <w:rPr>
@@ -5231,7 +5231,7 @@
               <w:noProof/>
             </w:rPr>
           </w:pPr>
-          <w:hyperlink w:anchor="_Toc124611505" w:history="1">
+          <w:hyperlink w:anchor="_Toc124613556" w:history="1">
             <w:r>
               <w:rPr>
                 <w:rStyle w:val="Hyperlink"/>
@@ -5266,7 +5266,7 @@
                 <w:noProof/>
                 <w:webHidden/>
               </w:rPr>
-              <w:instrText xml:space="preserve"> PAGEREF _Toc124611505 \h </w:instrText>
+              <w:instrText xml:space="preserve"> PAGEREF _Toc124613556 \h </w:instrText>
             </w:r>
             <w:r>
               <w:rPr>
@@ -5308,7 +5308,7 @@
               <w:noProof/>
             </w:rPr>
           </w:pPr>
-          <w:hyperlink w:anchor="_Toc124611506" w:history="1">
+          <w:hyperlink w:anchor="_Toc124613557" w:history="1">
             <w:r>
               <w:rPr>
                 <w:rStyle w:val="Hyperlink"/>
@@ -5343,7 +5343,7 @@
                 <w:noProof/>
                 <w:webHidden/>
               </w:rPr>
-              <w:instrText xml:space="preserve"> PAGEREF _Toc124611506 \h </w:instrText>
+              <w:instrText xml:space="preserve"> PAGEREF _Toc124613557 \h </w:instrText>
             </w:r>
             <w:r>
               <w:rPr>
@@ -5385,7 +5385,7 @@
               <w:noProof/>
             </w:rPr>
           </w:pPr>
-          <w:hyperlink w:anchor="_Toc124611507" w:history="1">
+          <w:hyperlink w:anchor="_Toc124613558" w:history="1">
             <w:r>
               <w:rPr>
                 <w:rStyle w:val="Hyperlink"/>
@@ -5420,7 +5420,7 @@
                 <w:noProof/>
                 <w:webHidden/>
               </w:rPr>
-              <w:instrText xml:space="preserve"> PAGEREF _Toc124611507 \h </w:instrText>
+              <w:instrText xml:space="preserve"> PAGEREF _Toc124613558 \h </w:instrText>
             </w:r>
             <w:r>
               <w:rPr>
@@ -5462,7 +5462,7 @@
               <w:noProof/>
             </w:rPr>
           </w:pPr>
-          <w:hyperlink w:anchor="_Toc124611508" w:history="1">
+          <w:hyperlink w:anchor="_Toc124613559" w:history="1">
             <w:r>
               <w:rPr>
                 <w:rStyle w:val="Hyperlink"/>
@@ -5489,7 +5489,7 @@
                 <w:noProof/>
                 <w:webHidden/>
               </w:rPr>
-              <w:instrText xml:space="preserve"> PAGEREF _Toc124611508 \h </w:instrText>
+              <w:instrText xml:space="preserve"> PAGEREF _Toc124613559 \h </w:instrText>
             </w:r>
             <w:r>
               <w:rPr>
@@ -5531,7 +5531,7 @@
               <w:noProof/>
             </w:rPr>
           </w:pPr>
-          <w:hyperlink w:anchor="_Toc124611509" w:history="1">
+          <w:hyperlink w:anchor="_Toc124613560" w:history="1">
             <w:r>
               <w:rPr>
                 <w:rStyle w:val="Hyperlink"/>
@@ -5566,7 +5566,7 @@
                 <w:noProof/>
                 <w:webHidden/>
               </w:rPr>
-              <w:instrText xml:space="preserve"> PAGEREF _Toc124611509 \h </w:instrText>
+              <w:instrText xml:space="preserve"> PAGEREF _Toc124613560 \h </w:instrText>
             </w:r>
             <w:r>
               <w:rPr>
@@ -5608,7 +5608,7 @@
               <w:noProof/>
             </w:rPr>
           </w:pPr>
-          <w:hyperlink w:anchor="_Toc124611510" w:history="1">
+          <w:hyperlink w:anchor="_Toc124613561" w:history="1">
             <w:r>
               <w:rPr>
                 <w:rStyle w:val="Hyperlink"/>
@@ -5643,7 +5643,7 @@
                 <w:noProof/>
                 <w:webHidden/>
               </w:rPr>
-              <w:instrText xml:space="preserve"> PAGEREF _Toc124611510 \h </w:instrText>
+              <w:instrText xml:space="preserve"> PAGEREF _Toc124613561 \h </w:instrText>
             </w:r>
             <w:r>
               <w:rPr>
@@ -5685,7 +5685,7 @@
               <w:noProof/>
             </w:rPr>
           </w:pPr>
-          <w:hyperlink w:anchor="_Toc124611511" w:history="1">
+          <w:hyperlink w:anchor="_Toc124613562" w:history="1">
             <w:r>
               <w:rPr>
                 <w:rStyle w:val="Hyperlink"/>
@@ -5740,7 +5740,7 @@
                 <w:noProof/>
                 <w:webHidden/>
               </w:rPr>
-              <w:instrText xml:space="preserve"> PAGEREF _Toc124611511 \h </w:instrText>
+              <w:instrText xml:space="preserve"> PAGEREF _Toc124613562 \h </w:instrText>
             </w:r>
             <w:r>
               <w:rPr>
@@ -5782,7 +5782,7 @@
               <w:noProof/>
             </w:rPr>
           </w:pPr>
-          <w:hyperlink w:anchor="_Toc124611512" w:history="1">
+          <w:hyperlink w:anchor="_Toc124613563" w:history="1">
             <w:r>
               <w:rPr>
                 <w:rStyle w:val="Hyperlink"/>
@@ -5844,7 +5844,7 @@
                 <w:noProof/>
                 <w:webHidden/>
               </w:rPr>
-              <w:instrText xml:space="preserve"> PAGEREF _Toc124611512 \h </w:instrText>
+              <w:instrText xml:space="preserve"> PAGEREF _Toc124613563 \h </w:instrText>
             </w:r>
             <w:r>
               <w:rPr>
@@ -5886,7 +5886,7 @@
               <w:noProof/>
             </w:rPr>
           </w:pPr>
-          <w:hyperlink w:anchor="_Toc124611513" w:history="1">
+          <w:hyperlink w:anchor="_Toc124613564" w:history="1">
             <w:r>
               <w:rPr>
                 <w:rStyle w:val="Hyperlink"/>
@@ -5932,7 +5932,7 @@
                 <w:noProof/>
                 <w:webHidden/>
               </w:rPr>
-              <w:instrText xml:space="preserve"> PAGEREF _Toc124611513 \h </w:instrText>
+              <w:instrText xml:space="preserve"> PAGEREF _Toc124613564 \h </w:instrText>
             </w:r>
             <w:r>
               <w:rPr>
@@ -5974,7 +5974,7 @@
               <w:noProof/>
             </w:rPr>
           </w:pPr>
-          <w:hyperlink w:anchor="_Toc124611514" w:history="1">
+          <w:hyperlink w:anchor="_Toc124613565" w:history="1">
             <w:r>
               <w:rPr>
                 <w:rStyle w:val="Hyperlink"/>
@@ -6018,7 +6018,7 @@
                 <w:noProof/>
                 <w:webHidden/>
               </w:rPr>
-              <w:instrText xml:space="preserve"> PAGEREF _Toc124611514 \h </w:instrText>
+              <w:instrText xml:space="preserve"> PAGEREF _Toc124613565 \h </w:instrText>
             </w:r>
             <w:r>
               <w:rPr>
@@ -6060,7 +6060,7 @@
               <w:noProof/>
             </w:rPr>
           </w:pPr>
-          <w:hyperlink w:anchor="_Toc124611515" w:history="1">
+          <w:hyperlink w:anchor="_Toc124613566" w:history="1">
             <w:r>
               <w:rPr>
                 <w:rStyle w:val="Hyperlink"/>
@@ -6112,7 +6112,7 @@
                 <w:noProof/>
                 <w:webHidden/>
               </w:rPr>
-              <w:instrText xml:space="preserve"> PAGEREF _Toc124611515 \h </w:instrText>
+              <w:instrText xml:space="preserve"> PAGEREF _Toc124613566 \h </w:instrText>
             </w:r>
             <w:r>
               <w:rPr>
@@ -6154,7 +6154,7 @@
               <w:noProof/>
             </w:rPr>
           </w:pPr>
-          <w:hyperlink w:anchor="_Toc124611516" w:history="1">
+          <w:hyperlink w:anchor="_Toc124613567" w:history="1">
             <w:r>
               <w:rPr>
                 <w:rStyle w:val="Hyperlink"/>
@@ -6198,7 +6198,7 @@
                 <w:noProof/>
                 <w:webHidden/>
               </w:rPr>
-              <w:instrText xml:space="preserve"> PAGEREF _Toc124611516 \h </w:instrText>
+              <w:instrText xml:space="preserve"> PAGEREF _Toc124613567 \h </w:instrText>
             </w:r>
             <w:r>
               <w:rPr>
@@ -6240,7 +6240,7 @@
               <w:noProof/>
             </w:rPr>
           </w:pPr>
-          <w:hyperlink w:anchor="_Toc124611517" w:history="1">
+          <w:hyperlink w:anchor="_Toc124613568" w:history="1">
             <w:r>
               <w:rPr>
                 <w:rStyle w:val="Hyperlink"/>
@@ -6284,7 +6284,7 @@
                 <w:noProof/>
                 <w:webHidden/>
               </w:rPr>
-              <w:instrText xml:space="preserve"> PAGEREF _Toc124611517 \h </w:instrText>
+              <w:instrText xml:space="preserve"> PAGEREF _Toc124613568 \h </w:instrText>
             </w:r>
             <w:r>
               <w:rPr>
@@ -6326,7 +6326,7 @@
               <w:noProof/>
             </w:rPr>
           </w:pPr>
-          <w:hyperlink w:anchor="_Toc124611518" w:history="1">
+          <w:hyperlink w:anchor="_Toc124613569" w:history="1">
             <w:r>
               <w:rPr>
                 <w:rStyle w:val="Hyperlink"/>
@@ -6370,7 +6370,7 @@
                 <w:noProof/>
                 <w:webHidden/>
               </w:rPr>
-              <w:instrText xml:space="preserve"> PAGEREF _Toc124611518 \h </w:instrText>
+              <w:instrText xml:space="preserve"> PAGEREF _Toc124613569 \h </w:instrText>
             </w:r>
             <w:r>
               <w:rPr>
@@ -6412,7 +6412,7 @@
               <w:noProof/>
             </w:rPr>
           </w:pPr>
-          <w:hyperlink w:anchor="_Toc124611519" w:history="1">
+          <w:hyperlink w:anchor="_Toc124613570" w:history="1">
             <w:r>
               <w:rPr>
                 <w:rStyle w:val="Hyperlink"/>
@@ -6447,7 +6447,7 @@
                 <w:noProof/>
                 <w:webHidden/>
               </w:rPr>
-              <w:instrText xml:space="preserve"> PAGEREF _Toc124611519 \h </w:instrText>
+              <w:instrText xml:space="preserve"> PAGEREF _Toc124613570 \h </w:instrText>
             </w:r>
             <w:r>
               <w:rPr>
@@ -6489,7 +6489,7 @@
               <w:noProof/>
             </w:rPr>
           </w:pPr>
-          <w:hyperlink w:anchor="_Toc124611520" w:history="1">
+          <w:hyperlink w:anchor="_Toc124613571" w:history="1">
             <w:r>
               <w:rPr>
                 <w:rStyle w:val="Hyperlink"/>
@@ -6533,7 +6533,7 @@
                 <w:noProof/>
                 <w:webHidden/>
               </w:rPr>
-              <w:instrText xml:space="preserve"> PAGEREF _Toc124611520 \h </w:instrText>
+              <w:instrText xml:space="preserve"> PAGEREF _Toc124613571 \h </w:instrText>
             </w:r>
             <w:r>
               <w:rPr>
@@ -6554,6 +6554,263 @@
                 <w:webHidden/>
               </w:rPr>
               <w:t>14</w:t>
+            </w:r>
+            <w:r>
+              <w:rPr>
+                <w:noProof/>
+                <w:webHidden/>
+              </w:rPr>
+              <w:fldChar w:fldCharType="end"/>
+            </w:r>
+          </w:hyperlink>
+        </w:p>
+        <w:p>
+          <w:pPr>
+            <w:pStyle w:val="TOC2"/>
+            <w:tabs>
+              <w:tab w:val="right" w:leader="dot" w:pos="9350"/>
+            </w:tabs>
+            <w:rPr>
+              <w:rFonts w:cstheme="minorBidi"/>
+              <w:noProof/>
+            </w:rPr>
+          </w:pPr>
+          <w:hyperlink w:anchor="_Toc124613572" w:history="1">
+            <w:r>
+              <w:rPr>
+                <w:rStyle w:val="Hyperlink"/>
+                <w:noProof/>
+                <w:rtl/>
+                <w:lang w:bidi="ar-EG"/>
+              </w:rPr>
+              <w:t>5</w:t>
+            </w:r>
+            <w:r>
+              <w:rPr>
+                <w:rStyle w:val="Hyperlink"/>
+                <w:noProof/>
+                <w:lang w:bidi="ar-EG"/>
+              </w:rPr>
+              <w:t xml:space="preserve">.13-  </w:t>
+            </w:r>
+            <w:r>
+              <w:rPr>
+                <w:rStyle w:val="Hyperlink"/>
+                <w:noProof/>
+              </w:rPr>
+              <w:t>Nonlocal Information</w:t>
+            </w:r>
+            <w:r>
+              <w:rPr>
+                <w:rStyle w:val="Hyperlink"/>
+                <w:noProof/>
+                <w:lang w:bidi="ar-EG"/>
+              </w:rPr>
+              <w:t>:</w:t>
+            </w:r>
+            <w:r>
+              <w:rPr>
+                <w:noProof/>
+                <w:webHidden/>
+              </w:rPr>
+              <w:tab/>
+            </w:r>
+            <w:r>
+              <w:rPr>
+                <w:noProof/>
+                <w:webHidden/>
+              </w:rPr>
+              <w:fldChar w:fldCharType="begin"/>
+            </w:r>
+            <w:r>
+              <w:rPr>
+                <w:noProof/>
+                <w:webHidden/>
+              </w:rPr>
+              <w:instrText xml:space="preserve"> PAGEREF _Toc124613572 \h </w:instrText>
+            </w:r>
+            <w:r>
+              <w:rPr>
+                <w:noProof/>
+                <w:webHidden/>
+              </w:rPr>
+            </w:r>
+            <w:r>
+              <w:rPr>
+                <w:noProof/>
+                <w:webHidden/>
+              </w:rPr>
+              <w:fldChar w:fldCharType="separate"/>
+            </w:r>
+            <w:r>
+              <w:rPr>
+                <w:noProof/>
+                <w:webHidden/>
+              </w:rPr>
+              <w:t>14</w:t>
+            </w:r>
+            <w:r>
+              <w:rPr>
+                <w:noProof/>
+                <w:webHidden/>
+              </w:rPr>
+              <w:fldChar w:fldCharType="end"/>
+            </w:r>
+          </w:hyperlink>
+        </w:p>
+        <w:p>
+          <w:pPr>
+            <w:pStyle w:val="TOC2"/>
+            <w:tabs>
+              <w:tab w:val="right" w:leader="dot" w:pos="9350"/>
+            </w:tabs>
+            <w:rPr>
+              <w:rFonts w:cstheme="minorBidi"/>
+              <w:noProof/>
+            </w:rPr>
+          </w:pPr>
+          <w:hyperlink w:anchor="_Toc124613573" w:history="1">
+            <w:r>
+              <w:rPr>
+                <w:rStyle w:val="Hyperlink"/>
+                <w:noProof/>
+                <w:rtl/>
+              </w:rPr>
+              <w:t>5</w:t>
+            </w:r>
+            <w:r>
+              <w:rPr>
+                <w:rStyle w:val="Hyperlink"/>
+                <w:noProof/>
+              </w:rPr>
+              <w:t>.14- Too Much Information  :</w:t>
+            </w:r>
+            <w:r>
+              <w:rPr>
+                <w:noProof/>
+                <w:webHidden/>
+              </w:rPr>
+              <w:tab/>
+            </w:r>
+            <w:r>
+              <w:rPr>
+                <w:noProof/>
+                <w:webHidden/>
+              </w:rPr>
+              <w:fldChar w:fldCharType="begin"/>
+            </w:r>
+            <w:r>
+              <w:rPr>
+                <w:noProof/>
+                <w:webHidden/>
+              </w:rPr>
+              <w:instrText xml:space="preserve"> PAGEREF _Toc124613573 \h </w:instrText>
+            </w:r>
+            <w:r>
+              <w:rPr>
+                <w:noProof/>
+                <w:webHidden/>
+              </w:rPr>
+            </w:r>
+            <w:r>
+              <w:rPr>
+                <w:noProof/>
+                <w:webHidden/>
+              </w:rPr>
+              <w:fldChar w:fldCharType="separate"/>
+            </w:r>
+            <w:r>
+              <w:rPr>
+                <w:noProof/>
+                <w:webHidden/>
+              </w:rPr>
+              <w:t>14</w:t>
+            </w:r>
+            <w:r>
+              <w:rPr>
+                <w:noProof/>
+                <w:webHidden/>
+              </w:rPr>
+              <w:fldChar w:fldCharType="end"/>
+            </w:r>
+          </w:hyperlink>
+        </w:p>
+        <w:p>
+          <w:pPr>
+            <w:pStyle w:val="TOC2"/>
+            <w:tabs>
+              <w:tab w:val="right" w:leader="dot" w:pos="9350"/>
+            </w:tabs>
+            <w:rPr>
+              <w:rFonts w:cstheme="minorBidi"/>
+              <w:noProof/>
+            </w:rPr>
+          </w:pPr>
+          <w:hyperlink w:anchor="_Toc124613574" w:history="1">
+            <w:r>
+              <w:rPr>
+                <w:rStyle w:val="Hyperlink"/>
+                <w:noProof/>
+                <w:rtl/>
+                <w:lang w:bidi="ar-EG"/>
+              </w:rPr>
+              <w:t>5</w:t>
+            </w:r>
+            <w:r>
+              <w:rPr>
+                <w:rStyle w:val="Hyperlink"/>
+                <w:noProof/>
+                <w:lang w:bidi="ar-EG"/>
+              </w:rPr>
+              <w:t xml:space="preserve">.14- </w:t>
+            </w:r>
+            <w:r>
+              <w:rPr>
+                <w:rStyle w:val="Hyperlink"/>
+                <w:noProof/>
+              </w:rPr>
+              <w:t>Inobvious Connection:</w:t>
+            </w:r>
+            <w:r>
+              <w:rPr>
+                <w:noProof/>
+                <w:webHidden/>
+              </w:rPr>
+              <w:tab/>
+            </w:r>
+            <w:r>
+              <w:rPr>
+                <w:noProof/>
+                <w:webHidden/>
+              </w:rPr>
+              <w:fldChar w:fldCharType="begin"/>
+            </w:r>
+            <w:r>
+              <w:rPr>
+                <w:noProof/>
+                <w:webHidden/>
+              </w:rPr>
+              <w:instrText xml:space="preserve"> PAGEREF _Toc124613574 \h </w:instrText>
+            </w:r>
+            <w:r>
+              <w:rPr>
+                <w:noProof/>
+                <w:webHidden/>
+              </w:rPr>
+            </w:r>
+            <w:r>
+              <w:rPr>
+                <w:noProof/>
+                <w:webHidden/>
+              </w:rPr>
+              <w:fldChar w:fldCharType="separate"/>
+            </w:r>
+            <w:r>
+              <w:rPr>
+                <w:noProof/>
+                <w:webHidden/>
+              </w:rPr>
+              <w:t>15</w:t>
             </w:r>
             <w:r>
               <w:rPr>
@@ -6596,14 +6853,13 @@
           <w:lang w:bidi="ar-EG"/>
         </w:rPr>
       </w:pPr>
-      <w:bookmarkStart w:id="0" w:name="_Toc124611495"/>
-      <w:r>
-        <w:rPr>
-          <w:rFonts w:hint="cs"/>
-          <w:rtl/>
-          <w:lang w:bidi="ar-EG"/>
-        </w:rPr>
-        <w:lastRenderedPageBreak/>
+      <w:bookmarkStart w:id="0" w:name="_Toc124613546"/>
+      <w:r>
+        <w:rPr>
+          <w:rFonts w:hint="cs"/>
+          <w:rtl/>
+          <w:lang w:bidi="ar-EG"/>
+        </w:rPr>
         <w:t>1</w:t>
       </w:r>
       <w:r>
@@ -7381,7 +7637,7 @@
       <w:pPr>
         <w:pStyle w:val="Heading1"/>
       </w:pPr>
-      <w:bookmarkStart w:id="1" w:name="_Toc124611496"/>
+      <w:bookmarkStart w:id="1" w:name="_Toc124613547"/>
       <w:r>
         <w:rPr>
           <w:rFonts w:hint="cs"/>
@@ -7564,13 +7820,14 @@
           <w:rFonts w:eastAsiaTheme="minorEastAsia"/>
         </w:rPr>
       </w:pPr>
-      <w:bookmarkStart w:id="2" w:name="_Toc124611497"/>
-      <w:r>
-        <w:rPr>
-          <w:rFonts w:hint="cs"/>
-          <w:rtl/>
-          <w:lang w:bidi="ar-EG"/>
-        </w:rPr>
+      <w:bookmarkStart w:id="2" w:name="_Toc124613548"/>
+      <w:r>
+        <w:rPr>
+          <w:rFonts w:hint="cs"/>
+          <w:rtl/>
+          <w:lang w:bidi="ar-EG"/>
+        </w:rPr>
+        <w:lastRenderedPageBreak/>
         <w:t>3</w:t>
       </w:r>
       <w:r>
@@ -7658,7 +7915,6 @@
           <w:rtl/>
           <w:lang w:bidi="ar-EG"/>
         </w:rPr>
-        <w:lastRenderedPageBreak/>
         <w:drawing>
           <wp:anchor distT="0" distB="0" distL="114300" distR="114300" simplePos="0" relativeHeight="251664384" behindDoc="0" locked="0" layoutInCell="1" allowOverlap="1" wp14:anchorId="13CC332A" wp14:editId="1BD38596">
             <wp:simplePos x="0" y="0"/>
@@ -7912,7 +8168,7 @@
           <w:lang w:bidi="ar-EG"/>
         </w:rPr>
       </w:pPr>
-      <w:bookmarkStart w:id="3" w:name="_Toc124611498"/>
+      <w:bookmarkStart w:id="3" w:name="_Toc124613549"/>
       <w:r>
         <w:rPr>
           <w:lang w:bidi="ar-EG"/>
@@ -8003,7 +8259,7 @@
           <w:lang w:bidi="ar-EG"/>
         </w:rPr>
       </w:pPr>
-      <w:bookmarkStart w:id="4" w:name="_Toc124611499"/>
+      <w:bookmarkStart w:id="4" w:name="_Toc124613550"/>
       <w:r>
         <w:rPr>
           <w:rFonts w:hint="cs"/>
@@ -8188,7 +8444,7 @@
           <w:lang w:bidi="ar-EG"/>
         </w:rPr>
       </w:pPr>
-      <w:bookmarkStart w:id="5" w:name="_Toc124611500"/>
+      <w:bookmarkStart w:id="5" w:name="_Toc124613551"/>
       <w:r>
         <w:rPr>
           <w:rFonts w:hint="cs"/>
@@ -8402,6 +8658,7 @@
           <w:rtl/>
           <w:lang w:bidi="ar-EG"/>
         </w:rPr>
+        <w:lastRenderedPageBreak/>
         <w:t xml:space="preserve">وهنا ال </w:t>
       </w:r>
       <w:r>
@@ -8507,7 +8764,6 @@
           <w:rtl/>
           <w:lang w:bidi="ar-EG"/>
         </w:rPr>
-        <w:lastRenderedPageBreak/>
         <w:drawing>
           <wp:anchor distT="0" distB="0" distL="114300" distR="114300" simplePos="0" relativeHeight="251666432" behindDoc="0" locked="0" layoutInCell="1" allowOverlap="1" wp14:anchorId="4A91C319" wp14:editId="54F67624">
             <wp:simplePos x="0" y="0"/>
@@ -8826,7 +9082,7 @@
           <w:rtl/>
         </w:rPr>
       </w:pPr>
-      <w:bookmarkStart w:id="6" w:name="_Toc124611501"/>
+      <w:bookmarkStart w:id="6" w:name="_Toc124613552"/>
       <w:r>
         <w:rPr>
           <w:rFonts w:hint="cs"/>
@@ -9341,14 +9597,13 @@
           <w:szCs w:val="24"/>
         </w:rPr>
       </w:pPr>
-      <w:bookmarkStart w:id="7" w:name="_Toc124611502"/>
-      <w:r>
-        <w:rPr>
-          <w:rFonts w:hint="cs"/>
-          <w:rtl/>
-          <w:lang w:bidi="ar-EG"/>
-        </w:rPr>
-        <w:lastRenderedPageBreak/>
+      <w:bookmarkStart w:id="7" w:name="_Toc124613553"/>
+      <w:r>
+        <w:rPr>
+          <w:rFonts w:hint="cs"/>
+          <w:rtl/>
+          <w:lang w:bidi="ar-EG"/>
+        </w:rPr>
         <w:t>4</w:t>
       </w:r>
       <w:r>
@@ -9814,7 +10069,7 @@
           <w:lang w:bidi="ar-EG"/>
         </w:rPr>
       </w:pPr>
-      <w:bookmarkStart w:id="8" w:name="_Toc124611503"/>
+      <w:bookmarkStart w:id="8" w:name="_Toc124613554"/>
       <w:r>
         <w:rPr>
           <w:rFonts w:hint="cs"/>
@@ -10219,7 +10474,6 @@
           <w:rtl/>
           <w:lang w:bidi="ar-EG"/>
         </w:rPr>
-        <w:lastRenderedPageBreak/>
         <w:drawing>
           <wp:anchor distT="0" distB="0" distL="114300" distR="114300" simplePos="0" relativeHeight="251671552" behindDoc="0" locked="0" layoutInCell="1" allowOverlap="1" wp14:anchorId="3C44EF58" wp14:editId="3B9EDF6E">
             <wp:simplePos x="0" y="0"/>
@@ -10373,7 +10627,7 @@
           <w:lang w:bidi="ar-EG"/>
         </w:rPr>
       </w:pPr>
-      <w:bookmarkStart w:id="9" w:name="_Toc124611504"/>
+      <w:bookmarkStart w:id="9" w:name="_Toc124613555"/>
       <w:r>
         <w:rPr>
           <w:rFonts w:hint="cs"/>
@@ -10667,7 +10921,7 @@
           <w:lang w:bidi="ar-EG"/>
         </w:rPr>
       </w:pPr>
-      <w:bookmarkStart w:id="10" w:name="_Toc124611505"/>
+      <w:bookmarkStart w:id="10" w:name="_Toc124613556"/>
       <w:r>
         <w:rPr>
           <w:rFonts w:hint="cs"/>
@@ -10863,7 +11117,7 @@
           <w:lang w:bidi="ar-EG"/>
         </w:rPr>
       </w:pPr>
-      <w:bookmarkStart w:id="11" w:name="_Toc124611506"/>
+      <w:bookmarkStart w:id="11" w:name="_Toc124613557"/>
       <w:r>
         <w:rPr>
           <w:rtl/>
@@ -11120,11 +11374,12 @@
       <w:pPr>
         <w:pStyle w:val="Heading1"/>
       </w:pPr>
-      <w:bookmarkStart w:id="12" w:name="_Toc124611507"/>
-      <w:r>
-        <w:rPr>
-          <w:lang w:bidi="ar-EG"/>
-        </w:rPr>
+      <w:bookmarkStart w:id="12" w:name="_Toc124613558"/>
+      <w:r>
+        <w:rPr>
+          <w:lang w:bidi="ar-EG"/>
+        </w:rPr>
+        <w:lastRenderedPageBreak/>
         <w:t>5-</w:t>
       </w:r>
       <w:r>
@@ -11241,9 +11496,8 @@
       <w:pPr>
         <w:pStyle w:val="Heading2"/>
       </w:pPr>
-      <w:bookmarkStart w:id="13" w:name="_Toc124611508"/>
-      <w:r>
-        <w:lastRenderedPageBreak/>
+      <w:bookmarkStart w:id="13" w:name="_Toc124613559"/>
+      <w:r>
         <w:t>5.1- Mumbling:</w:t>
       </w:r>
       <w:bookmarkEnd w:id="13"/>
@@ -11906,7 +12160,7 @@
       <w:pPr>
         <w:pStyle w:val="Heading2"/>
       </w:pPr>
-      <w:bookmarkStart w:id="14" w:name="_Toc124611509"/>
+      <w:bookmarkStart w:id="14" w:name="_Toc124613560"/>
       <w:r>
         <w:rPr>
           <w:rFonts w:hint="cs"/>
@@ -12202,7 +12456,6 @@
           <w:rtl/>
           <w:lang w:bidi="ar-EG"/>
         </w:rPr>
-        <w:lastRenderedPageBreak/>
         <w:t xml:space="preserve">ف المضوع عامل زى تاجر العربيات الى بيقلك خد العربيه ومتبصش ف الكبوت عشان الدنيا خربانه جوه . </w:t>
       </w:r>
     </w:p>
@@ -12445,7 +12698,7 @@
       <w:pPr>
         <w:pStyle w:val="Heading2"/>
       </w:pPr>
-      <w:bookmarkStart w:id="15" w:name="_Toc124611510"/>
+      <w:bookmarkStart w:id="15" w:name="_Toc124613561"/>
       <w:r>
         <w:rPr>
           <w:rFonts w:hint="cs"/>
@@ -12738,14 +12991,13 @@
       <w:pPr>
         <w:pStyle w:val="Heading2"/>
       </w:pPr>
-      <w:bookmarkStart w:id="16" w:name="_Toc124611511"/>
-      <w:r>
-        <w:rPr>
-          <w:rFonts w:hint="cs"/>
-          <w:rtl/>
-          <w:lang w:bidi="ar-EG"/>
-        </w:rPr>
-        <w:lastRenderedPageBreak/>
+      <w:bookmarkStart w:id="16" w:name="_Toc124613562"/>
+      <w:r>
+        <w:rPr>
+          <w:rFonts w:hint="cs"/>
+          <w:rtl/>
+          <w:lang w:bidi="ar-EG"/>
+        </w:rPr>
         <w:t>5</w:t>
       </w:r>
       <w:r>
@@ -13134,7 +13386,7 @@
           <w:lang w:bidi="ar-EG"/>
         </w:rPr>
       </w:pPr>
-      <w:bookmarkStart w:id="17" w:name="_Toc124611512"/>
+      <w:bookmarkStart w:id="17" w:name="_Toc124613563"/>
       <w:r>
         <w:rPr>
           <w:rFonts w:hint="cs"/>
@@ -13543,12 +13795,11 @@
           <w:lang w:bidi="ar-EG"/>
         </w:rPr>
       </w:pPr>
-      <w:bookmarkStart w:id="18" w:name="_Toc124611513"/>
-      <w:r>
-        <w:rPr>
-          <w:lang w:bidi="ar-EG"/>
-        </w:rPr>
-        <w:lastRenderedPageBreak/>
+      <w:bookmarkStart w:id="18" w:name="_Toc124613564"/>
+      <w:r>
+        <w:rPr>
+          <w:lang w:bidi="ar-EG"/>
+        </w:rPr>
         <w:t>5.6</w:t>
       </w:r>
       <w:r>
@@ -14260,7 +14511,6 @@
           <w:rtl/>
           <w:lang w:bidi="ar-EG"/>
         </w:rPr>
-        <w:lastRenderedPageBreak/>
         <w:drawing>
           <wp:anchor distT="0" distB="0" distL="114300" distR="114300" simplePos="0" relativeHeight="251682816" behindDoc="0" locked="0" layoutInCell="1" allowOverlap="1" wp14:anchorId="59C351C9" wp14:editId="35256F4D">
             <wp:simplePos x="0" y="0"/>
@@ -14602,7 +14852,7 @@
       <w:pPr>
         <w:pStyle w:val="Heading2"/>
       </w:pPr>
-      <w:bookmarkStart w:id="19" w:name="_Toc124611514"/>
+      <w:bookmarkStart w:id="19" w:name="_Toc124613565"/>
       <w:r>
         <w:rPr>
           <w:rFonts w:hint="cs"/>
@@ -14986,14 +15236,13 @@
           <w:lang w:bidi="ar-EG"/>
         </w:rPr>
       </w:pPr>
-      <w:bookmarkStart w:id="20" w:name="_Toc124611515"/>
-      <w:r>
-        <w:rPr>
-          <w:rFonts w:hint="cs"/>
-          <w:rtl/>
-          <w:lang w:bidi="ar-EG"/>
-        </w:rPr>
-        <w:lastRenderedPageBreak/>
+      <w:bookmarkStart w:id="20" w:name="_Toc124613566"/>
+      <w:r>
+        <w:rPr>
+          <w:rFonts w:hint="cs"/>
+          <w:rtl/>
+          <w:lang w:bidi="ar-EG"/>
+        </w:rPr>
         <w:t>5</w:t>
       </w:r>
       <w:r>
@@ -15304,7 +15553,7 @@
           <w:lang w:bidi="ar-EG"/>
         </w:rPr>
       </w:pPr>
-      <w:bookmarkStart w:id="21" w:name="_Toc124611516"/>
+      <w:bookmarkStart w:id="21" w:name="_Toc124613567"/>
       <w:r>
         <w:rPr>
           <w:rFonts w:hint="cs"/>
@@ -15580,7 +15829,7 @@
       <w:pPr>
         <w:pStyle w:val="Heading2"/>
       </w:pPr>
-      <w:bookmarkStart w:id="22" w:name="_Toc124611517"/>
+      <w:bookmarkStart w:id="22" w:name="_Toc124613568"/>
       <w:r>
         <w:rPr>
           <w:rFonts w:hint="cs"/>
@@ -15844,7 +16093,6 @@
           <w:rtl/>
           <w:lang w:bidi="ar-EG"/>
         </w:rPr>
-        <w:lastRenderedPageBreak/>
         <w:drawing>
           <wp:anchor distT="0" distB="0" distL="114300" distR="114300" simplePos="0" relativeHeight="251689984" behindDoc="0" locked="0" layoutInCell="1" allowOverlap="1" wp14:anchorId="1B7F5D90" wp14:editId="0035155D">
             <wp:simplePos x="0" y="0"/>
@@ -16233,7 +16481,7 @@
       <w:pPr>
         <w:pStyle w:val="Heading2"/>
       </w:pPr>
-      <w:bookmarkStart w:id="23" w:name="_Toc124611518"/>
+      <w:bookmarkStart w:id="23" w:name="_Toc124613569"/>
       <w:r>
         <w:rPr>
           <w:rFonts w:hint="cs"/>
@@ -16402,7 +16650,7 @@
       <w:pPr>
         <w:pStyle w:val="Heading2"/>
       </w:pPr>
-      <w:bookmarkStart w:id="24" w:name="_Toc124611519"/>
+      <w:bookmarkStart w:id="24" w:name="_Toc124613570"/>
       <w:r>
         <w:rPr>
           <w:rFonts w:hint="cs"/>
@@ -16668,7 +16916,6 @@
           <w:rtl/>
           <w:lang w:bidi="ar-EG"/>
         </w:rPr>
-        <w:lastRenderedPageBreak/>
         <w:t xml:space="preserve">وف الكود الى جاى اشمعنا السطرين دول  معملهم  كومنت </w:t>
       </w:r>
       <w:r>
@@ -16696,7 +16943,7 @@
           <w:lang w:bidi="ar-EG"/>
         </w:rPr>
         <w:drawing>
-          <wp:anchor distT="0" distB="0" distL="114300" distR="114300" simplePos="0" relativeHeight="251694080" behindDoc="0" locked="0" layoutInCell="1" allowOverlap="1" wp14:anchorId="1DDD9DE3" wp14:editId="59FED386">
+          <wp:anchor distT="0" distB="0" distL="114300" distR="114300" simplePos="0" relativeHeight="251694080" behindDoc="0" locked="0" layoutInCell="1" allowOverlap="1" wp14:anchorId="743C0E0D" wp14:editId="3EF3EE53">
             <wp:simplePos x="0" y="0"/>
             <wp:positionH relativeFrom="column">
               <wp:posOffset>-88265</wp:posOffset>
@@ -16832,7 +17079,7 @@
       <w:pPr>
         <w:pStyle w:val="Heading2"/>
       </w:pPr>
-      <w:bookmarkStart w:id="25" w:name="_Toc124611520"/>
+      <w:bookmarkStart w:id="25" w:name="_Toc124613571"/>
       <w:r>
         <w:rPr>
           <w:rFonts w:hint="cs"/>
@@ -16901,6 +17148,7 @@
           <w:lang w:bidi="ar-EG"/>
         </w:rPr>
       </w:pPr>
+      <w:bookmarkStart w:id="26" w:name="_Toc124613572"/>
       <w:r>
         <w:rPr>
           <w:rFonts w:hint="cs"/>
@@ -16925,7 +17173,14 @@
         <w:rPr>
           <w:lang w:bidi="ar-EG"/>
         </w:rPr>
-        <w:t xml:space="preserve">: </w:t>
+        <w:t>:</w:t>
+      </w:r>
+      <w:bookmarkEnd w:id="26"/>
+      <w:r>
+        <w:rPr>
+          <w:lang w:bidi="ar-EG"/>
+        </w:rPr>
+        <w:t xml:space="preserve"> </w:t>
       </w:r>
     </w:p>
     <w:p>
@@ -16991,15 +17246,6 @@
           <w:lang w:bidi="ar-EG"/>
         </w:rPr>
       </w:pPr>
-    </w:p>
-    <w:p>
-      <w:pPr>
-        <w:bidi/>
-        <w:rPr>
-          <w:rtl/>
-          <w:lang w:bidi="ar-EG"/>
-        </w:rPr>
-      </w:pPr>
       <w:r>
         <w:rPr>
           <w:rFonts w:cs="Arial"/>
@@ -17007,13 +17253,13 @@
           <w:lang w:bidi="ar-EG"/>
         </w:rPr>
         <w:drawing>
-          <wp:anchor distT="0" distB="0" distL="114300" distR="114300" simplePos="0" relativeHeight="251695104" behindDoc="0" locked="0" layoutInCell="1" allowOverlap="1" wp14:anchorId="5F4BD23E" wp14:editId="7ACD7F25">
+          <wp:anchor distT="0" distB="0" distL="114300" distR="114300" simplePos="0" relativeHeight="251695104" behindDoc="0" locked="0" layoutInCell="1" allowOverlap="1" wp14:anchorId="27B32AF4" wp14:editId="1F839F25">
             <wp:simplePos x="0" y="0"/>
             <wp:positionH relativeFrom="column">
-              <wp:posOffset>-47768</wp:posOffset>
+              <wp:posOffset>-47625</wp:posOffset>
             </wp:positionH>
             <wp:positionV relativeFrom="paragraph">
-              <wp:posOffset>66959</wp:posOffset>
+              <wp:posOffset>173876</wp:posOffset>
             </wp:positionV>
             <wp:extent cx="4604086" cy="1477636"/>
             <wp:effectExtent l="0" t="0" r="6350" b="8890"/>
@@ -17119,6 +17365,15 @@
     </w:p>
     <w:p>
       <w:pPr>
+        <w:bidi/>
+        <w:rPr>
+          <w:rtl/>
+          <w:lang w:bidi="ar-EG"/>
+        </w:rPr>
+      </w:pPr>
+    </w:p>
+    <w:p>
+      <w:pPr>
         <w:pStyle w:val="ListParagraph"/>
         <w:numPr>
           <w:ilvl w:val="0"/>
@@ -17224,8 +17479,6 @@
         </w:rPr>
         <w:t xml:space="preserve"> كمان  ف الكومنت. </w:t>
       </w:r>
-      <w:bookmarkStart w:id="26" w:name="_GoBack"/>
-      <w:bookmarkEnd w:id="26"/>
     </w:p>
     <w:p>
       <w:pPr>
@@ -17234,6 +17487,7 @@
           <w:lang w:bidi="ar-EG"/>
         </w:rPr>
       </w:pPr>
+      <w:bookmarkStart w:id="27" w:name="_Toc124613573"/>
       <w:r>
         <w:rPr>
           <w:rFonts w:hint="cs"/>
@@ -17253,6 +17507,7 @@
       <w:r>
         <w:t>Too Much Information  :</w:t>
       </w:r>
+      <w:bookmarkEnd w:id="27"/>
       <w:r>
         <w:tab/>
       </w:r>
@@ -17274,39 +17529,285 @@
           <w:lang w:bidi="ar-EG"/>
         </w:rPr>
       </w:pPr>
-    </w:p>
-    <w:p>
-      <w:pPr>
-        <w:bidi/>
-        <w:rPr>
-          <w:rtl/>
-          <w:lang w:bidi="ar-EG"/>
-        </w:rPr>
-      </w:pPr>
-    </w:p>
-    <w:p>
-      <w:pPr>
-        <w:bidi/>
-        <w:rPr>
-          <w:rtl/>
-          <w:lang w:bidi="ar-EG"/>
-        </w:rPr>
-      </w:pPr>
-    </w:p>
-    <w:p>
-      <w:pPr>
-        <w:bidi/>
-        <w:rPr>
-          <w:rtl/>
-          <w:lang w:bidi="ar-EG"/>
-        </w:rPr>
-      </w:pPr>
-    </w:p>
-    <w:p>
-      <w:pPr>
-        <w:bidi/>
-        <w:rPr>
-          <w:rtl/>
+      <w:r>
+        <w:rPr>
+          <w:rFonts w:hint="cs"/>
+          <w:rtl/>
+          <w:lang w:bidi="ar-EG"/>
+        </w:rPr>
+        <w:t xml:space="preserve">متحطش مناقشات  تارخيه وتافضيل زياده ف الكومنت . زى الاسكرين دى </w:t>
+      </w:r>
+    </w:p>
+    <w:p>
+      <w:pPr>
+        <w:pStyle w:val="ListParagraph"/>
+        <w:numPr>
+          <w:ilvl w:val="0"/>
+          <w:numId w:val="31"/>
+        </w:numPr>
+        <w:bidi/>
+        <w:rPr>
+          <w:rFonts w:hint="cs"/>
+          <w:lang w:bidi="ar-EG"/>
+        </w:rPr>
+      </w:pPr>
+      <w:r>
+        <w:rPr>
+          <w:rFonts w:cs="Arial"/>
+          <w:rtl/>
+          <w:lang w:bidi="ar-EG"/>
+        </w:rPr>
+        <w:drawing>
+          <wp:anchor distT="0" distB="0" distL="114300" distR="114300" simplePos="0" relativeHeight="251696128" behindDoc="0" locked="0" layoutInCell="1" allowOverlap="1" wp14:anchorId="4306F6A5" wp14:editId="7D30F393">
+            <wp:simplePos x="0" y="0"/>
+            <wp:positionH relativeFrom="column">
+              <wp:posOffset>-266122</wp:posOffset>
+            </wp:positionH>
+            <wp:positionV relativeFrom="paragraph">
+              <wp:posOffset>297597</wp:posOffset>
+            </wp:positionV>
+            <wp:extent cx="3093169" cy="1303361"/>
+            <wp:effectExtent l="0" t="0" r="0" b="0"/>
+            <wp:wrapNone/>
+            <wp:docPr id="68" name="Picture 68"/>
+            <wp:cNvGraphicFramePr>
+              <a:graphicFrameLocks xmlns:a="http://schemas.openxmlformats.org/drawingml/2006/main" noChangeAspect="1"/>
+            </wp:cNvGraphicFramePr>
+            <a:graphic xmlns:a="http://schemas.openxmlformats.org/drawingml/2006/main">
+              <a:graphicData uri="http://schemas.openxmlformats.org/drawingml/2006/picture">
+                <pic:pic xmlns:pic="http://schemas.openxmlformats.org/drawingml/2006/picture">
+                  <pic:nvPicPr>
+                    <pic:cNvPr id="1" name=""/>
+                    <pic:cNvPicPr/>
+                  </pic:nvPicPr>
+                  <pic:blipFill>
+                    <a:blip r:embed="rId40" cstate="print">
+                      <a:extLst>
+                        <a:ext uri="{28A0092B-C50C-407E-A947-70E740481C1C}">
+                          <a14:useLocalDpi xmlns:a14="http://schemas.microsoft.com/office/drawing/2010/main" val="0"/>
+                        </a:ext>
+                      </a:extLst>
+                    </a:blip>
+                    <a:stretch>
+                      <a:fillRect/>
+                    </a:stretch>
+                  </pic:blipFill>
+                  <pic:spPr>
+                    <a:xfrm>
+                      <a:off x="0" y="0"/>
+                      <a:ext cx="3093169" cy="1303361"/>
+                    </a:xfrm>
+                    <a:prstGeom prst="rect">
+                      <a:avLst/>
+                    </a:prstGeom>
+                  </pic:spPr>
+                </pic:pic>
+              </a:graphicData>
+            </a:graphic>
+            <wp14:sizeRelH relativeFrom="margin">
+              <wp14:pctWidth>0</wp14:pctWidth>
+            </wp14:sizeRelH>
+            <wp14:sizeRelV relativeFrom="margin">
+              <wp14:pctHeight>0</wp14:pctHeight>
+            </wp14:sizeRelV>
+          </wp:anchor>
+        </w:drawing>
+      </w:r>
+      <w:r>
+        <w:rPr>
+          <w:rFonts w:hint="cs"/>
+          <w:rtl/>
+          <w:lang w:bidi="ar-EG"/>
+        </w:rPr>
+        <w:t>والكومنت ده  معمول ل</w:t>
+      </w:r>
+      <w:r>
+        <w:rPr>
+          <w:lang w:bidi="ar-EG"/>
+        </w:rPr>
+        <w:t xml:space="preserve">module </w:t>
+      </w:r>
+      <w:r>
+        <w:rPr>
+          <w:rFonts w:hint="cs"/>
+          <w:rtl/>
+          <w:lang w:bidi="ar-EG"/>
+        </w:rPr>
+        <w:t xml:space="preserve"> عشان يعمل </w:t>
+      </w:r>
+      <w:r>
+        <w:rPr>
+          <w:lang w:bidi="ar-EG"/>
+        </w:rPr>
+        <w:t xml:space="preserve">test for function </w:t>
+      </w:r>
+      <w:r>
+        <w:rPr>
+          <w:rFonts w:hint="cs"/>
+          <w:rtl/>
+          <w:lang w:bidi="ar-EG"/>
+        </w:rPr>
+        <w:t xml:space="preserve"> بتعمل  </w:t>
+      </w:r>
+      <w:r>
+        <w:rPr>
+          <w:lang w:bidi="ar-EG"/>
+        </w:rPr>
+        <w:t>encode ,decode base 46</w:t>
+      </w:r>
+      <w:r>
+        <w:rPr>
+          <w:rFonts w:hint="cs"/>
+          <w:rtl/>
+          <w:lang w:bidi="ar-EG"/>
+        </w:rPr>
+        <w:t xml:space="preserve">  حاجه  لها علاقه بالصور فكك منها . </w:t>
+      </w:r>
+      <w:r>
+        <w:rPr>
+          <w:rFonts w:hint="cs"/>
+          <w:rtl/>
+          <w:lang w:bidi="ar-EG"/>
+        </w:rPr>
+        <w:t xml:space="preserve">بغض النظر عن  الكود بتاع </w:t>
+      </w:r>
+      <w:r>
+        <w:rPr>
+          <w:lang w:bidi="ar-EG"/>
+        </w:rPr>
+        <w:t>PEC</w:t>
+      </w:r>
+      <w:r>
+        <w:rPr>
+          <w:rFonts w:hint="cs"/>
+          <w:rtl/>
+          <w:lang w:bidi="ar-EG"/>
+        </w:rPr>
+        <w:t xml:space="preserve"> الى ف اول </w:t>
+      </w:r>
+    </w:p>
+    <w:p>
+      <w:pPr>
+        <w:pStyle w:val="ListParagraph"/>
+        <w:bidi/>
+        <w:rPr>
+          <w:rFonts w:hint="cs"/>
+          <w:rtl/>
+          <w:lang w:bidi="ar-EG"/>
+        </w:rPr>
+      </w:pPr>
+      <w:r>
+        <w:rPr>
+          <w:rFonts w:hint="cs"/>
+          <w:rtl/>
+          <w:lang w:bidi="ar-EG"/>
+        </w:rPr>
+        <w:t xml:space="preserve">الكومنت  الى هيقره الفانكشن مش محتاج يعرف المعلومات </w:t>
+      </w:r>
+    </w:p>
+    <w:p>
+      <w:pPr>
+        <w:pStyle w:val="ListParagraph"/>
+        <w:bidi/>
+        <w:rPr>
+          <w:rFonts w:hint="cs"/>
+          <w:lang w:bidi="ar-EG"/>
+        </w:rPr>
+      </w:pPr>
+      <w:r>
+        <w:rPr>
+          <w:rFonts w:hint="cs"/>
+          <w:rtl/>
+          <w:lang w:bidi="ar-EG"/>
+        </w:rPr>
+        <w:t>الغامضه الى ف الكومنت  خاالص.</w:t>
+      </w:r>
+    </w:p>
+    <w:p>
+      <w:pPr>
+        <w:bidi/>
+        <w:rPr>
+          <w:rFonts w:hint="cs"/>
+          <w:rtl/>
+          <w:lang w:bidi="ar-EG"/>
+        </w:rPr>
+      </w:pPr>
+    </w:p>
+    <w:p>
+      <w:pPr>
+        <w:bidi/>
+        <w:rPr>
+          <w:rtl/>
+          <w:lang w:bidi="ar-EG"/>
+        </w:rPr>
+      </w:pPr>
+    </w:p>
+    <w:p>
+      <w:pPr>
+        <w:bidi/>
+        <w:rPr>
+          <w:rtl/>
+          <w:lang w:bidi="ar-EG"/>
+        </w:rPr>
+      </w:pPr>
+    </w:p>
+    <w:p>
+      <w:pPr>
+        <w:bidi/>
+        <w:rPr>
+          <w:rtl/>
+          <w:lang w:bidi="ar-EG"/>
+        </w:rPr>
+      </w:pPr>
+    </w:p>
+    <w:p>
+      <w:pPr>
+        <w:pStyle w:val="Heading2"/>
+        <w:rPr>
+          <w:lang w:bidi="ar-EG"/>
+        </w:rPr>
+      </w:pPr>
+      <w:bookmarkStart w:id="28" w:name="_Toc124613574"/>
+      <w:r>
+        <w:rPr>
+          <w:rFonts w:hint="cs"/>
+          <w:rtl/>
+          <w:lang w:bidi="ar-EG"/>
+        </w:rPr>
+        <w:t>5</w:t>
+      </w:r>
+      <w:r>
+        <w:rPr>
+          <w:lang w:bidi="ar-EG"/>
+        </w:rPr>
+        <w:t>.15</w:t>
+      </w:r>
+      <w:bookmarkStart w:id="29" w:name="_GoBack"/>
+      <w:bookmarkEnd w:id="29"/>
+      <w:r>
+        <w:rPr>
+          <w:lang w:bidi="ar-EG"/>
+        </w:rPr>
+        <w:t xml:space="preserve">- </w:t>
+      </w:r>
+      <w:r>
+        <w:rPr>
+          <w:rFonts w:eastAsiaTheme="minorEastAsia"/>
+        </w:rPr>
+        <w:t>Inobvious Connection</w:t>
+      </w:r>
+      <w:r>
+        <w:rPr>
+          <w:rFonts w:eastAsiaTheme="minorEastAsia"/>
+        </w:rPr>
+        <w:t>:</w:t>
+      </w:r>
+      <w:bookmarkEnd w:id="28"/>
+    </w:p>
+    <w:p>
+      <w:pPr>
+        <w:bidi/>
+        <w:rPr>
           <w:lang w:bidi="ar-EG"/>
         </w:rPr>
       </w:pPr>
@@ -18024,7 +18525,7 @@
       </w:pPr>
     </w:p>
     <w:sectPr>
-      <w:footerReference w:type="default" r:id="rId40"/>
+      <w:footerReference w:type="default" r:id="rId41"/>
       <w:pgSz w:w="12240" w:h="15840"/>
       <w:pgMar w:top="1440" w:right="1440" w:bottom="1440" w:left="1440" w:header="720" w:footer="720" w:gutter="0"/>
       <w:pgBorders w:offsetFrom="page">
@@ -18249,7 +18750,7 @@
               <w:sz w:val="18"/>
               <w:szCs w:val="18"/>
             </w:rPr>
-            <w:t>14</w:t>
+            <w:t>15</w:t>
           </w:r>
           <w:r>
             <w:rPr>
@@ -24035,7 +24536,7 @@
 </file>
 
 <file path=customXml/itemProps2.xml><?xml version="1.0" encoding="utf-8"?>
-<ds:datastoreItem xmlns:ds="http://schemas.openxmlformats.org/officeDocument/2006/customXml" ds:itemID="{C2E33186-A515-4DB9-A4A5-1C307B453560}">
+<ds:datastoreItem xmlns:ds="http://schemas.openxmlformats.org/officeDocument/2006/customXml" ds:itemID="{4BDD591A-123A-4529-8DC4-9345E69BA381}">
   <ds:schemaRefs>
     <ds:schemaRef ds:uri="http://schemas.openxmlformats.org/officeDocument/2006/bibliography"/>
   </ds:schemaRefs>

</xml_diff>

<commit_message>
note 5.15 for  ch4
</commit_message>
<xml_diff>
--- a/ch4-Comments.docx
+++ b/ch4-Comments.docx
@@ -6835,9 +6835,6 @@
     </w:sdt>
     <w:p/>
     <w:p/>
-    <w:p/>
-    <w:p/>
-    <w:p/>
     <w:p>
       <w:pPr>
         <w:bidi/>
@@ -6860,6 +6857,7 @@
           <w:rtl/>
           <w:lang w:bidi="ar-EG"/>
         </w:rPr>
+        <w:lastRenderedPageBreak/>
         <w:t>1</w:t>
       </w:r>
       <w:r>
@@ -7827,94 +7825,94 @@
           <w:rtl/>
           <w:lang w:bidi="ar-EG"/>
         </w:rPr>
+        <w:t>3</w:t>
+      </w:r>
+      <w:r>
+        <w:rPr>
+          <w:lang w:bidi="ar-EG"/>
+        </w:rPr>
+        <w:t>-</w:t>
+      </w:r>
+      <w:r>
+        <w:rPr>
+          <w:lang w:bidi="ar-EG"/>
+        </w:rPr>
+        <w:t xml:space="preserve"> </w:t>
+      </w:r>
+      <w:r>
+        <w:rPr>
+          <w:rFonts w:eastAsiaTheme="minorEastAsia"/>
+        </w:rPr>
+        <w:t>Explain Yourself in Code</w:t>
+      </w:r>
+      <w:r>
+        <w:rPr>
+          <w:rFonts w:eastAsiaTheme="minorEastAsia"/>
+        </w:rPr>
+        <w:t>:</w:t>
+      </w:r>
+      <w:bookmarkEnd w:id="2"/>
+    </w:p>
+    <w:p>
+      <w:pPr>
+        <w:bidi/>
+        <w:rPr>
+          <w:rtl/>
+          <w:lang w:bidi="ar-EG"/>
+        </w:rPr>
+      </w:pPr>
+      <w:r>
+        <w:rPr>
+          <w:rFonts w:hint="cs"/>
+          <w:rtl/>
+          <w:lang w:bidi="ar-EG"/>
+        </w:rPr>
+        <w:t xml:space="preserve">اكيد  ف اوقات بيكون فيها الكود  وسيله سيئه  للتتفسير   وللاسف  كتير من المبرمجين فاكرين  ان  نادرا  لما  الكود يكون وسيله كويسه للتفسير وده مش صح   يعنى المبرمجين  بيكونوا فاكرين ان الكود  مش هينفع  يكون معبر   كفايه ودة مش صح  </w:t>
+      </w:r>
+    </w:p>
+    <w:p>
+      <w:pPr>
+        <w:bidi/>
+        <w:rPr>
+          <w:rtl/>
+          <w:lang w:bidi="ar-EG"/>
+        </w:rPr>
+      </w:pPr>
+    </w:p>
+    <w:p>
+      <w:pPr>
+        <w:bidi/>
+        <w:rPr>
+          <w:rtl/>
+          <w:lang w:bidi="ar-EG"/>
+        </w:rPr>
+      </w:pPr>
+    </w:p>
+    <w:p>
+      <w:pPr>
+        <w:bidi/>
+        <w:rPr>
+          <w:rtl/>
+          <w:lang w:bidi="ar-EG"/>
+        </w:rPr>
+      </w:pPr>
+    </w:p>
+    <w:p>
+      <w:pPr>
+        <w:bidi/>
+        <w:rPr>
+          <w:rFonts w:hint="cs"/>
+          <w:rtl/>
+          <w:lang w:bidi="ar-EG"/>
+        </w:rPr>
+      </w:pPr>
+      <w:r>
+        <w:rPr>
+          <w:rFonts w:cs="Arial"/>
+          <w:rtl/>
+          <w:lang w:bidi="ar-EG"/>
+        </w:rPr>
         <w:lastRenderedPageBreak/>
-        <w:t>3</w:t>
-      </w:r>
-      <w:r>
-        <w:rPr>
-          <w:lang w:bidi="ar-EG"/>
-        </w:rPr>
-        <w:t>-</w:t>
-      </w:r>
-      <w:r>
-        <w:rPr>
-          <w:lang w:bidi="ar-EG"/>
-        </w:rPr>
-        <w:t xml:space="preserve"> </w:t>
-      </w:r>
-      <w:r>
-        <w:rPr>
-          <w:rFonts w:eastAsiaTheme="minorEastAsia"/>
-        </w:rPr>
-        <w:t>Explain Yourself in Code</w:t>
-      </w:r>
-      <w:r>
-        <w:rPr>
-          <w:rFonts w:eastAsiaTheme="minorEastAsia"/>
-        </w:rPr>
-        <w:t>:</w:t>
-      </w:r>
-      <w:bookmarkEnd w:id="2"/>
-    </w:p>
-    <w:p>
-      <w:pPr>
-        <w:bidi/>
-        <w:rPr>
-          <w:rtl/>
-          <w:lang w:bidi="ar-EG"/>
-        </w:rPr>
-      </w:pPr>
-      <w:r>
-        <w:rPr>
-          <w:rFonts w:hint="cs"/>
-          <w:rtl/>
-          <w:lang w:bidi="ar-EG"/>
-        </w:rPr>
-        <w:t xml:space="preserve">اكيد  ف اوقات بيكون فيها الكود  وسيله سيئه  للتتفسير   وللاسف  كتير من المبرمجين فاكرين  ان  نادرا  لما  الكود يكون وسيله كويسه للتفسير وده مش صح   يعنى المبرمجين  بيكونوا فاكرين ان الكود  مش هينفع  يكون معبر   كفايه ودة مش صح  </w:t>
-      </w:r>
-    </w:p>
-    <w:p>
-      <w:pPr>
-        <w:bidi/>
-        <w:rPr>
-          <w:rtl/>
-          <w:lang w:bidi="ar-EG"/>
-        </w:rPr>
-      </w:pPr>
-    </w:p>
-    <w:p>
-      <w:pPr>
-        <w:bidi/>
-        <w:rPr>
-          <w:rtl/>
-          <w:lang w:bidi="ar-EG"/>
-        </w:rPr>
-      </w:pPr>
-    </w:p>
-    <w:p>
-      <w:pPr>
-        <w:bidi/>
-        <w:rPr>
-          <w:rtl/>
-          <w:lang w:bidi="ar-EG"/>
-        </w:rPr>
-      </w:pPr>
-    </w:p>
-    <w:p>
-      <w:pPr>
-        <w:bidi/>
-        <w:rPr>
-          <w:rFonts w:hint="cs"/>
-          <w:rtl/>
-          <w:lang w:bidi="ar-EG"/>
-        </w:rPr>
-      </w:pPr>
-      <w:r>
-        <w:rPr>
-          <w:rFonts w:cs="Arial"/>
-          <w:rtl/>
-          <w:lang w:bidi="ar-EG"/>
-        </w:rPr>
         <w:drawing>
           <wp:anchor distT="0" distB="0" distL="114300" distR="114300" simplePos="0" relativeHeight="251664384" behindDoc="0" locked="0" layoutInCell="1" allowOverlap="1" wp14:anchorId="13CC332A" wp14:editId="1BD38596">
             <wp:simplePos x="0" y="0"/>
@@ -8658,7 +8656,6 @@
           <w:rtl/>
           <w:lang w:bidi="ar-EG"/>
         </w:rPr>
-        <w:lastRenderedPageBreak/>
         <w:t xml:space="preserve">وهنا ال </w:t>
       </w:r>
       <w:r>
@@ -8764,6 +8761,7 @@
           <w:rtl/>
           <w:lang w:bidi="ar-EG"/>
         </w:rPr>
+        <w:lastRenderedPageBreak/>
         <w:drawing>
           <wp:anchor distT="0" distB="0" distL="114300" distR="114300" simplePos="0" relativeHeight="251666432" behindDoc="0" locked="0" layoutInCell="1" allowOverlap="1" wp14:anchorId="4A91C319" wp14:editId="54F67624">
             <wp:simplePos x="0" y="0"/>
@@ -9604,6 +9602,7 @@
           <w:rtl/>
           <w:lang w:bidi="ar-EG"/>
         </w:rPr>
+        <w:lastRenderedPageBreak/>
         <w:t>4</w:t>
       </w:r>
       <w:r>
@@ -10474,6 +10473,7 @@
           <w:rtl/>
           <w:lang w:bidi="ar-EG"/>
         </w:rPr>
+        <w:lastRenderedPageBreak/>
         <w:drawing>
           <wp:anchor distT="0" distB="0" distL="114300" distR="114300" simplePos="0" relativeHeight="251671552" behindDoc="0" locked="0" layoutInCell="1" allowOverlap="1" wp14:anchorId="3C44EF58" wp14:editId="3B9EDF6E">
             <wp:simplePos x="0" y="0"/>
@@ -11379,125 +11379,125 @@
         <w:rPr>
           <w:lang w:bidi="ar-EG"/>
         </w:rPr>
+        <w:t>5-</w:t>
+      </w:r>
+      <w:r>
+        <w:rPr>
+          <w:rStyle w:val="NoSpacing"/>
+        </w:rPr>
+        <w:t xml:space="preserve"> </w:t>
+      </w:r>
+      <w:r>
+        <w:rPr>
+          <w:rFonts w:eastAsiaTheme="minorEastAsia"/>
+        </w:rPr>
+        <w:t>Bad Comments</w:t>
+      </w:r>
+      <w:r>
+        <w:rPr>
+          <w:rFonts w:eastAsiaTheme="minorEastAsia"/>
+        </w:rPr>
+        <w:t>:</w:t>
+      </w:r>
+      <w:bookmarkEnd w:id="12"/>
+    </w:p>
+    <w:p>
+      <w:pPr>
+        <w:bidi/>
+        <w:rPr>
+          <w:rtl/>
+          <w:lang w:bidi="ar-EG"/>
+        </w:rPr>
+      </w:pPr>
+    </w:p>
+    <w:p>
+      <w:pPr>
+        <w:bidi/>
+        <w:rPr>
+          <w:rFonts w:hint="cs"/>
+          <w:rtl/>
+          <w:lang w:bidi="ar-EG"/>
+        </w:rPr>
+      </w:pPr>
+      <w:r>
+        <w:rPr>
+          <w:rFonts w:hint="cs"/>
+          <w:rtl/>
+          <w:lang w:bidi="ar-EG"/>
+        </w:rPr>
+        <w:t xml:space="preserve">عم بوب بيقلك ان اغلب ال </w:t>
+      </w:r>
+      <w:r>
+        <w:rPr>
+          <w:lang w:bidi="ar-EG"/>
+        </w:rPr>
+        <w:t xml:space="preserve">comment </w:t>
+      </w:r>
+      <w:r>
+        <w:rPr>
+          <w:rFonts w:hint="cs"/>
+          <w:rtl/>
+          <w:lang w:bidi="ar-EG"/>
+        </w:rPr>
+        <w:t xml:space="preserve"> ممكن نقول عليها </w:t>
+      </w:r>
+      <w:r>
+        <w:rPr>
+          <w:lang w:bidi="ar-EG"/>
+        </w:rPr>
+        <w:t>bad</w:t>
+      </w:r>
+      <w:r>
+        <w:rPr>
+          <w:rFonts w:hint="cs"/>
+          <w:rtl/>
+          <w:lang w:bidi="ar-EG"/>
+        </w:rPr>
+        <w:t xml:space="preserve"> وغالبا بتكون </w:t>
+      </w:r>
+      <w:r>
+        <w:rPr>
+          <w:rFonts w:hint="cs"/>
+          <w:rtl/>
+          <w:lang w:bidi="ar-EG"/>
+        </w:rPr>
+        <w:t xml:space="preserve">اعزار للكود السئ او مبررات  لقرارات خاطئه . </w:t>
+      </w:r>
+    </w:p>
+    <w:p>
+      <w:pPr>
+        <w:bidi/>
+        <w:rPr>
+          <w:rtl/>
+          <w:lang w:bidi="ar-EG"/>
+        </w:rPr>
+      </w:pPr>
+    </w:p>
+    <w:p>
+      <w:pPr>
+        <w:bidi/>
+        <w:rPr>
+          <w:rtl/>
+          <w:lang w:bidi="ar-EG"/>
+        </w:rPr>
+      </w:pPr>
+    </w:p>
+    <w:p>
+      <w:pPr>
+        <w:bidi/>
+        <w:rPr>
+          <w:rtl/>
+          <w:lang w:bidi="ar-EG"/>
+        </w:rPr>
+      </w:pPr>
+    </w:p>
+    <w:p>
+      <w:pPr>
+        <w:pStyle w:val="Heading2"/>
+      </w:pPr>
+      <w:bookmarkStart w:id="13" w:name="_Toc124613559"/>
+      <w:r>
         <w:lastRenderedPageBreak/>
-        <w:t>5-</w:t>
-      </w:r>
-      <w:r>
-        <w:rPr>
-          <w:rStyle w:val="NoSpacing"/>
-        </w:rPr>
-        <w:t xml:space="preserve"> </w:t>
-      </w:r>
-      <w:r>
-        <w:rPr>
-          <w:rFonts w:eastAsiaTheme="minorEastAsia"/>
-        </w:rPr>
-        <w:t>Bad Comments</w:t>
-      </w:r>
-      <w:r>
-        <w:rPr>
-          <w:rFonts w:eastAsiaTheme="minorEastAsia"/>
-        </w:rPr>
-        <w:t>:</w:t>
-      </w:r>
-      <w:bookmarkEnd w:id="12"/>
-    </w:p>
-    <w:p>
-      <w:pPr>
-        <w:bidi/>
-        <w:rPr>
-          <w:rtl/>
-          <w:lang w:bidi="ar-EG"/>
-        </w:rPr>
-      </w:pPr>
-    </w:p>
-    <w:p>
-      <w:pPr>
-        <w:bidi/>
-        <w:rPr>
-          <w:rFonts w:hint="cs"/>
-          <w:rtl/>
-          <w:lang w:bidi="ar-EG"/>
-        </w:rPr>
-      </w:pPr>
-      <w:r>
-        <w:rPr>
-          <w:rFonts w:hint="cs"/>
-          <w:rtl/>
-          <w:lang w:bidi="ar-EG"/>
-        </w:rPr>
-        <w:t xml:space="preserve">عم بوب بيقلك ان اغلب ال </w:t>
-      </w:r>
-      <w:r>
-        <w:rPr>
-          <w:lang w:bidi="ar-EG"/>
-        </w:rPr>
-        <w:t xml:space="preserve">comment </w:t>
-      </w:r>
-      <w:r>
-        <w:rPr>
-          <w:rFonts w:hint="cs"/>
-          <w:rtl/>
-          <w:lang w:bidi="ar-EG"/>
-        </w:rPr>
-        <w:t xml:space="preserve"> ممكن نقول عليها </w:t>
-      </w:r>
-      <w:r>
-        <w:rPr>
-          <w:lang w:bidi="ar-EG"/>
-        </w:rPr>
-        <w:t>bad</w:t>
-      </w:r>
-      <w:r>
-        <w:rPr>
-          <w:rFonts w:hint="cs"/>
-          <w:rtl/>
-          <w:lang w:bidi="ar-EG"/>
-        </w:rPr>
-        <w:t xml:space="preserve"> وغالبا بتكون </w:t>
-      </w:r>
-      <w:r>
-        <w:rPr>
-          <w:rFonts w:hint="cs"/>
-          <w:rtl/>
-          <w:lang w:bidi="ar-EG"/>
-        </w:rPr>
-        <w:t xml:space="preserve">اعزار للكود السئ او مبررات  لقرارات خاطئه . </w:t>
-      </w:r>
-    </w:p>
-    <w:p>
-      <w:pPr>
-        <w:bidi/>
-        <w:rPr>
-          <w:rtl/>
-          <w:lang w:bidi="ar-EG"/>
-        </w:rPr>
-      </w:pPr>
-    </w:p>
-    <w:p>
-      <w:pPr>
-        <w:bidi/>
-        <w:rPr>
-          <w:rtl/>
-          <w:lang w:bidi="ar-EG"/>
-        </w:rPr>
-      </w:pPr>
-    </w:p>
-    <w:p>
-      <w:pPr>
-        <w:bidi/>
-        <w:rPr>
-          <w:rtl/>
-          <w:lang w:bidi="ar-EG"/>
-        </w:rPr>
-      </w:pPr>
-    </w:p>
-    <w:p>
-      <w:pPr>
-        <w:pStyle w:val="Heading2"/>
-      </w:pPr>
-      <w:bookmarkStart w:id="13" w:name="_Toc124613559"/>
-      <w:r>
         <w:t>5.1- Mumbling:</w:t>
       </w:r>
       <w:bookmarkEnd w:id="13"/>
@@ -12456,6 +12456,7 @@
           <w:rtl/>
           <w:lang w:bidi="ar-EG"/>
         </w:rPr>
+        <w:lastRenderedPageBreak/>
         <w:t xml:space="preserve">ف المضوع عامل زى تاجر العربيات الى بيقلك خد العربيه ومتبصش ف الكبوت عشان الدنيا خربانه جوه . </w:t>
       </w:r>
     </w:p>
@@ -12998,6 +12999,7 @@
           <w:rtl/>
           <w:lang w:bidi="ar-EG"/>
         </w:rPr>
+        <w:lastRenderedPageBreak/>
         <w:t>5</w:t>
       </w:r>
       <w:r>
@@ -13800,6 +13802,7 @@
         <w:rPr>
           <w:lang w:bidi="ar-EG"/>
         </w:rPr>
+        <w:lastRenderedPageBreak/>
         <w:t>5.6</w:t>
       </w:r>
       <w:r>
@@ -14511,6 +14514,7 @@
           <w:rtl/>
           <w:lang w:bidi="ar-EG"/>
         </w:rPr>
+        <w:lastRenderedPageBreak/>
         <w:drawing>
           <wp:anchor distT="0" distB="0" distL="114300" distR="114300" simplePos="0" relativeHeight="251682816" behindDoc="0" locked="0" layoutInCell="1" allowOverlap="1" wp14:anchorId="59C351C9" wp14:editId="35256F4D">
             <wp:simplePos x="0" y="0"/>
@@ -15243,6 +15247,7 @@
           <w:rtl/>
           <w:lang w:bidi="ar-EG"/>
         </w:rPr>
+        <w:lastRenderedPageBreak/>
         <w:t>5</w:t>
       </w:r>
       <w:r>
@@ -16093,6 +16098,7 @@
           <w:rtl/>
           <w:lang w:bidi="ar-EG"/>
         </w:rPr>
+        <w:lastRenderedPageBreak/>
         <w:drawing>
           <wp:anchor distT="0" distB="0" distL="114300" distR="114300" simplePos="0" relativeHeight="251689984" behindDoc="0" locked="0" layoutInCell="1" allowOverlap="1" wp14:anchorId="1B7F5D90" wp14:editId="0035155D">
             <wp:simplePos x="0" y="0"/>
@@ -16916,6 +16922,7 @@
           <w:rtl/>
           <w:lang w:bidi="ar-EG"/>
         </w:rPr>
+        <w:lastRenderedPageBreak/>
         <w:t xml:space="preserve">وف الكود الى جاى اشمعنا السطرين دول  معملهم  كومنت </w:t>
       </w:r>
       <w:r>
@@ -17558,16 +17565,16 @@
           <w:lang w:bidi="ar-EG"/>
         </w:rPr>
         <w:drawing>
-          <wp:anchor distT="0" distB="0" distL="114300" distR="114300" simplePos="0" relativeHeight="251696128" behindDoc="0" locked="0" layoutInCell="1" allowOverlap="1" wp14:anchorId="4306F6A5" wp14:editId="7D30F393">
+          <wp:anchor distT="0" distB="0" distL="114300" distR="114300" simplePos="0" relativeHeight="251696128" behindDoc="0" locked="0" layoutInCell="1" allowOverlap="1" wp14:anchorId="7AA927B3" wp14:editId="46650160">
             <wp:simplePos x="0" y="0"/>
             <wp:positionH relativeFrom="column">
-              <wp:posOffset>-266122</wp:posOffset>
+              <wp:posOffset>-205105</wp:posOffset>
             </wp:positionH>
             <wp:positionV relativeFrom="paragraph">
-              <wp:posOffset>297597</wp:posOffset>
+              <wp:posOffset>256407</wp:posOffset>
             </wp:positionV>
-            <wp:extent cx="3093169" cy="1303361"/>
-            <wp:effectExtent l="0" t="0" r="0" b="0"/>
+            <wp:extent cx="3255116" cy="1371600"/>
+            <wp:effectExtent l="0" t="0" r="2540" b="0"/>
             <wp:wrapNone/>
             <wp:docPr id="68" name="Picture 68"/>
             <wp:cNvGraphicFramePr>
@@ -17581,7 +17588,7 @@
                     <pic:cNvPicPr/>
                   </pic:nvPicPr>
                   <pic:blipFill>
-                    <a:blip r:embed="rId40" cstate="print">
+                    <a:blip r:embed="rId40">
                       <a:extLst>
                         <a:ext uri="{28A0092B-C50C-407E-A947-70E740481C1C}">
                           <a14:useLocalDpi xmlns:a14="http://schemas.microsoft.com/office/drawing/2010/main" val="0"/>
@@ -17595,7 +17602,7 @@
                   <pic:spPr>
                     <a:xfrm>
                       <a:off x="0" y="0"/>
-                      <a:ext cx="3093169" cy="1303361"/>
+                      <a:ext cx="3255116" cy="1371600"/>
                     </a:xfrm>
                     <a:prstGeom prst="rect">
                       <a:avLst/>
@@ -17727,29 +17734,28 @@
       <w:pPr>
         <w:bidi/>
         <w:rPr>
-          <w:rFonts w:hint="cs"/>
-          <w:rtl/>
-          <w:lang w:bidi="ar-EG"/>
-        </w:rPr>
-      </w:pPr>
-    </w:p>
-    <w:p>
-      <w:pPr>
-        <w:bidi/>
-        <w:rPr>
-          <w:rtl/>
-          <w:lang w:bidi="ar-EG"/>
-        </w:rPr>
-      </w:pPr>
-    </w:p>
-    <w:p>
-      <w:pPr>
-        <w:bidi/>
-        <w:rPr>
-          <w:rtl/>
-          <w:lang w:bidi="ar-EG"/>
-        </w:rPr>
-      </w:pPr>
+          <w:lang w:bidi="ar-EG"/>
+        </w:rPr>
+      </w:pPr>
+    </w:p>
+    <w:p>
+      <w:pPr>
+        <w:bidi/>
+        <w:rPr>
+          <w:lang w:bidi="ar-EG"/>
+        </w:rPr>
+      </w:pPr>
+    </w:p>
+    <w:p>
+      <w:pPr>
+        <w:bidi/>
+        <w:rPr>
+          <w:rtl/>
+          <w:lang w:bidi="ar-EG"/>
+        </w:rPr>
+      </w:pPr>
+      <w:bookmarkStart w:id="28" w:name="_GoBack"/>
+      <w:bookmarkEnd w:id="28"/>
     </w:p>
     <w:p>
       <w:pPr>
@@ -17767,13 +17773,14 @@
           <w:lang w:bidi="ar-EG"/>
         </w:rPr>
       </w:pPr>
-      <w:bookmarkStart w:id="28" w:name="_Toc124613574"/>
-      <w:r>
-        <w:rPr>
-          <w:rFonts w:hint="cs"/>
-          <w:rtl/>
-          <w:lang w:bidi="ar-EG"/>
-        </w:rPr>
+      <w:bookmarkStart w:id="29" w:name="_Toc124613574"/>
+      <w:r>
+        <w:rPr>
+          <w:rFonts w:hint="cs"/>
+          <w:rtl/>
+          <w:lang w:bidi="ar-EG"/>
+        </w:rPr>
+        <w:lastRenderedPageBreak/>
         <w:t>5</w:t>
       </w:r>
       <w:r>
@@ -17782,89 +17789,339 @@
         </w:rPr>
         <w:t>.15</w:t>
       </w:r>
-      <w:bookmarkStart w:id="29" w:name="_GoBack"/>
+      <w:r>
+        <w:rPr>
+          <w:lang w:bidi="ar-EG"/>
+        </w:rPr>
+        <w:t xml:space="preserve">- </w:t>
+      </w:r>
+      <w:r>
+        <w:rPr>
+          <w:rFonts w:eastAsiaTheme="minorEastAsia"/>
+        </w:rPr>
+        <w:t>Inobvious Connection</w:t>
+      </w:r>
+      <w:r>
+        <w:rPr>
+          <w:rFonts w:eastAsiaTheme="minorEastAsia"/>
+        </w:rPr>
+        <w:t>:</w:t>
+      </w:r>
       <w:bookmarkEnd w:id="29"/>
-      <w:r>
-        <w:rPr>
-          <w:lang w:bidi="ar-EG"/>
-        </w:rPr>
-        <w:t xml:space="preserve">- </w:t>
+    </w:p>
+    <w:p>
+      <w:pPr>
+        <w:bidi/>
+        <w:rPr>
+          <w:lang w:bidi="ar-EG"/>
+        </w:rPr>
+      </w:pPr>
+    </w:p>
+    <w:p>
+      <w:pPr>
+        <w:bidi/>
+        <w:rPr>
+          <w:rtl/>
+          <w:lang w:bidi="ar-EG"/>
+        </w:rPr>
+      </w:pPr>
+      <w:r>
+        <w:rPr>
+          <w:rFonts w:hint="cs"/>
+          <w:rtl/>
+          <w:lang w:bidi="ar-EG"/>
+        </w:rPr>
+        <w:t xml:space="preserve">الصله بين الكومنت والكود </w:t>
+      </w:r>
+      <w:r>
+        <w:rPr>
+          <w:rFonts w:hint="cs"/>
+          <w:rtl/>
+          <w:lang w:bidi="ar-EG"/>
+        </w:rPr>
+        <w:t xml:space="preserve">الى بيوصفه  لازم تبقا واضحه او على الاقل الى هيقره الكومنت ويبوص على الكود يبقا فاهم الكود بيتكلم عن انهى جزء ف الكود بالتحديد . </w:t>
+      </w:r>
+    </w:p>
+    <w:p>
+      <w:pPr>
+        <w:pStyle w:val="ListParagraph"/>
+        <w:numPr>
+          <w:ilvl w:val="0"/>
+          <w:numId w:val="31"/>
+        </w:numPr>
+        <w:bidi/>
+        <w:rPr>
+          <w:lang w:bidi="ar-EG"/>
+        </w:rPr>
+      </w:pPr>
+      <w:r>
+        <w:rPr>
+          <w:rFonts w:hint="cs"/>
+          <w:rtl/>
+          <w:lang w:bidi="ar-EG"/>
+        </w:rPr>
+        <w:t xml:space="preserve">وخد مثال عشان تفهم : </w:t>
+      </w:r>
+    </w:p>
+    <w:p>
+      <w:pPr>
+        <w:pStyle w:val="ListParagraph"/>
+        <w:bidi/>
+        <w:rPr>
+          <w:rFonts w:hint="cs"/>
+          <w:rtl/>
+          <w:lang w:bidi="ar-EG"/>
+        </w:rPr>
+      </w:pPr>
+      <w:r>
+        <w:rPr>
+          <w:rFonts w:cs="Arial"/>
+          <w:rtl/>
+          <w:lang w:bidi="ar-EG"/>
+        </w:rPr>
+        <w:drawing>
+          <wp:anchor distT="0" distB="0" distL="114300" distR="114300" simplePos="0" relativeHeight="251697152" behindDoc="0" locked="0" layoutInCell="1" allowOverlap="1" wp14:anchorId="4D9D49B1" wp14:editId="2620EE35">
+            <wp:simplePos x="0" y="0"/>
+            <wp:positionH relativeFrom="column">
+              <wp:posOffset>-313899</wp:posOffset>
+            </wp:positionH>
+            <wp:positionV relativeFrom="paragraph">
+              <wp:posOffset>94947</wp:posOffset>
+            </wp:positionV>
+            <wp:extent cx="5111087" cy="839835"/>
+            <wp:effectExtent l="0" t="0" r="0" b="0"/>
+            <wp:wrapNone/>
+            <wp:docPr id="69" name="Picture 69"/>
+            <wp:cNvGraphicFramePr>
+              <a:graphicFrameLocks xmlns:a="http://schemas.openxmlformats.org/drawingml/2006/main" noChangeAspect="1"/>
+            </wp:cNvGraphicFramePr>
+            <a:graphic xmlns:a="http://schemas.openxmlformats.org/drawingml/2006/main">
+              <a:graphicData uri="http://schemas.openxmlformats.org/drawingml/2006/picture">
+                <pic:pic xmlns:pic="http://schemas.openxmlformats.org/drawingml/2006/picture">
+                  <pic:nvPicPr>
+                    <pic:cNvPr id="1" name=""/>
+                    <pic:cNvPicPr/>
+                  </pic:nvPicPr>
+                  <pic:blipFill>
+                    <a:blip r:embed="rId41">
+                      <a:extLst>
+                        <a:ext uri="{28A0092B-C50C-407E-A947-70E740481C1C}">
+                          <a14:useLocalDpi xmlns:a14="http://schemas.microsoft.com/office/drawing/2010/main" val="0"/>
+                        </a:ext>
+                      </a:extLst>
+                    </a:blip>
+                    <a:stretch>
+                      <a:fillRect/>
+                    </a:stretch>
+                  </pic:blipFill>
+                  <pic:spPr>
+                    <a:xfrm>
+                      <a:off x="0" y="0"/>
+                      <a:ext cx="5111087" cy="839835"/>
+                    </a:xfrm>
+                    <a:prstGeom prst="rect">
+                      <a:avLst/>
+                    </a:prstGeom>
+                  </pic:spPr>
+                </pic:pic>
+              </a:graphicData>
+            </a:graphic>
+            <wp14:sizeRelH relativeFrom="margin">
+              <wp14:pctWidth>0</wp14:pctWidth>
+            </wp14:sizeRelH>
+            <wp14:sizeRelV relativeFrom="margin">
+              <wp14:pctHeight>0</wp14:pctHeight>
+            </wp14:sizeRelV>
+          </wp:anchor>
+        </w:drawing>
+      </w:r>
+    </w:p>
+    <w:p>
+      <w:pPr>
+        <w:bidi/>
+        <w:rPr>
+          <w:rtl/>
+          <w:lang w:bidi="ar-EG"/>
+        </w:rPr>
+      </w:pPr>
+    </w:p>
+    <w:p>
+      <w:pPr>
+        <w:bidi/>
+        <w:rPr>
+          <w:rtl/>
+          <w:lang w:bidi="ar-EG"/>
+        </w:rPr>
+      </w:pPr>
+    </w:p>
+    <w:p>
+      <w:pPr>
+        <w:bidi/>
+        <w:rPr>
+          <w:rtl/>
+          <w:lang w:bidi="ar-EG"/>
+        </w:rPr>
+      </w:pPr>
+    </w:p>
+    <w:p>
+      <w:pPr>
+        <w:bidi/>
+        <w:rPr>
+          <w:rtl/>
+          <w:lang w:bidi="ar-EG"/>
+        </w:rPr>
+      </w:pPr>
+    </w:p>
+    <w:p>
+      <w:pPr>
+        <w:pStyle w:val="ListParagraph"/>
+        <w:numPr>
+          <w:ilvl w:val="0"/>
+          <w:numId w:val="31"/>
+        </w:numPr>
+        <w:bidi/>
+        <w:rPr>
+          <w:rFonts w:hint="cs"/>
+          <w:lang w:bidi="ar-EG"/>
+        </w:rPr>
+      </w:pPr>
+      <w:r>
+        <w:rPr>
+          <w:rFonts w:hint="cs"/>
+          <w:rtl/>
+          <w:lang w:bidi="ar-EG"/>
+        </w:rPr>
+        <w:t xml:space="preserve">ايه ال </w:t>
+      </w:r>
+      <w:r>
+        <w:rPr>
+          <w:lang w:bidi="ar-EG"/>
+        </w:rPr>
+        <w:t>filter bytes</w:t>
+      </w:r>
+      <w:r>
+        <w:rPr>
+          <w:rFonts w:hint="cs"/>
+          <w:rtl/>
+          <w:lang w:bidi="ar-EG"/>
+        </w:rPr>
+        <w:t xml:space="preserve"> الى ف الكومنت دى هل ليها علاقه ب ال</w:t>
+      </w:r>
+      <w:r>
+        <w:rPr>
+          <w:lang w:bidi="ar-EG"/>
+        </w:rPr>
+        <w:t xml:space="preserve"> +1 </w:t>
+      </w:r>
+      <w:r>
+        <w:rPr>
+          <w:rFonts w:hint="cs"/>
+          <w:rtl/>
+          <w:lang w:bidi="ar-EG"/>
+        </w:rPr>
+        <w:t xml:space="preserve"> ف الكود ولا الضرب فى تلاته  ؟ولا ليه علاقه بالاتنين ؟وهل ال</w:t>
+      </w:r>
+      <w:r>
+        <w:rPr>
+          <w:lang w:bidi="ar-EG"/>
+        </w:rPr>
+        <w:t xml:space="preserve">pixel </w:t>
+      </w:r>
+      <w:r>
+        <w:rPr>
+          <w:rFonts w:hint="cs"/>
+          <w:rtl/>
+          <w:lang w:bidi="ar-EG"/>
+        </w:rPr>
+        <w:t xml:space="preserve"> ده هو </w:t>
+      </w:r>
+      <w:r>
+        <w:rPr>
+          <w:lang w:bidi="ar-EG"/>
+        </w:rPr>
+        <w:t>byte</w:t>
+      </w:r>
+      <w:r>
+        <w:rPr>
+          <w:rFonts w:hint="cs"/>
+          <w:rtl/>
+          <w:lang w:bidi="ar-EG"/>
+        </w:rPr>
+        <w:t>؟ وليه مزود 200 ؟</w:t>
+      </w:r>
+    </w:p>
+    <w:p>
+      <w:pPr>
+        <w:pStyle w:val="ListParagraph"/>
+        <w:numPr>
+          <w:ilvl w:val="0"/>
+          <w:numId w:val="31"/>
+        </w:numPr>
+        <w:bidi/>
+        <w:rPr>
+          <w:rFonts w:hint="cs"/>
+          <w:lang w:bidi="ar-EG"/>
+        </w:rPr>
+      </w:pPr>
+      <w:r>
+        <w:rPr>
+          <w:rFonts w:hint="cs"/>
+          <w:rtl/>
+          <w:lang w:bidi="ar-EG"/>
+        </w:rPr>
+        <w:t xml:space="preserve">غرض الكود انه يوصف كود  عشان الكود مش عارف يوصف نفسه ف  حرام اصلا </w:t>
+      </w:r>
+      <w:r>
+        <w:rPr>
+          <w:rFonts w:hint="cs"/>
+          <w:rtl/>
+          <w:lang w:bidi="ar-EG"/>
+        </w:rPr>
+        <w:t xml:space="preserve"> يبقا الكومنت  نفسه عاوز الى يفسره . </w:t>
+      </w:r>
+    </w:p>
+    <w:p>
+      <w:pPr>
+        <w:pStyle w:val="Heading2"/>
+        <w:rPr>
+          <w:rtl/>
+          <w:lang w:bidi="ar-EG"/>
+        </w:rPr>
+      </w:pPr>
+    </w:p>
+    <w:p>
+      <w:pPr>
+        <w:pStyle w:val="Heading2"/>
+        <w:rPr>
+          <w:lang w:bidi="ar-EG"/>
+        </w:rPr>
+      </w:pPr>
+      <w:r>
+        <w:rPr>
+          <w:rFonts w:hint="cs"/>
+          <w:rtl/>
+          <w:lang w:bidi="ar-EG"/>
+        </w:rPr>
+        <w:t>5</w:t>
+      </w:r>
+      <w:r>
+        <w:rPr>
+          <w:lang w:bidi="ar-EG"/>
+        </w:rPr>
+        <w:t xml:space="preserve">.16- </w:t>
       </w:r>
       <w:r>
         <w:rPr>
           <w:rFonts w:eastAsiaTheme="minorEastAsia"/>
         </w:rPr>
-        <w:t>Inobvious Connection</w:t>
-      </w:r>
-      <w:r>
-        <w:rPr>
-          <w:rFonts w:eastAsiaTheme="minorEastAsia"/>
+        <w:t>Function Headers</w:t>
+      </w:r>
+      <w:r>
+        <w:rPr>
+          <w:lang w:bidi="ar-EG"/>
         </w:rPr>
         <w:t>:</w:t>
       </w:r>
-      <w:bookmarkEnd w:id="28"/>
-    </w:p>
-    <w:p>
-      <w:pPr>
-        <w:bidi/>
-        <w:rPr>
-          <w:lang w:bidi="ar-EG"/>
-        </w:rPr>
-      </w:pPr>
-    </w:p>
-    <w:p>
-      <w:pPr>
-        <w:bidi/>
-        <w:rPr>
-          <w:rtl/>
-          <w:lang w:bidi="ar-EG"/>
-        </w:rPr>
-      </w:pPr>
-    </w:p>
-    <w:p>
-      <w:pPr>
-        <w:bidi/>
-        <w:rPr>
-          <w:rtl/>
-          <w:lang w:bidi="ar-EG"/>
-        </w:rPr>
-      </w:pPr>
-    </w:p>
-    <w:p>
-      <w:pPr>
-        <w:bidi/>
-        <w:rPr>
-          <w:rtl/>
-          <w:lang w:bidi="ar-EG"/>
-        </w:rPr>
-      </w:pPr>
-    </w:p>
-    <w:p>
-      <w:pPr>
-        <w:bidi/>
-        <w:rPr>
-          <w:rtl/>
-          <w:lang w:bidi="ar-EG"/>
-        </w:rPr>
-      </w:pPr>
-    </w:p>
-    <w:p>
-      <w:pPr>
-        <w:bidi/>
-        <w:rPr>
-          <w:rtl/>
-          <w:lang w:bidi="ar-EG"/>
-        </w:rPr>
-      </w:pPr>
-    </w:p>
-    <w:p>
-      <w:pPr>
-        <w:bidi/>
-        <w:rPr>
-          <w:rtl/>
-          <w:lang w:bidi="ar-EG"/>
-        </w:rPr>
-      </w:pPr>
     </w:p>
     <w:p>
       <w:pPr>
@@ -18525,7 +18782,7 @@
       </w:pPr>
     </w:p>
     <w:sectPr>
-      <w:footerReference w:type="default" r:id="rId41"/>
+      <w:footerReference w:type="default" r:id="rId42"/>
       <w:pgSz w:w="12240" w:h="15840"/>
       <w:pgMar w:top="1440" w:right="1440" w:bottom="1440" w:left="1440" w:header="720" w:footer="720" w:gutter="0"/>
       <w:pgBorders w:offsetFrom="page">
@@ -18750,7 +19007,7 @@
               <w:sz w:val="18"/>
               <w:szCs w:val="18"/>
             </w:rPr>
-            <w:t>15</w:t>
+            <w:t>17</w:t>
           </w:r>
           <w:r>
             <w:rPr>
@@ -24536,7 +24793,7 @@
 </file>
 
 <file path=customXml/itemProps2.xml><?xml version="1.0" encoding="utf-8"?>
-<ds:datastoreItem xmlns:ds="http://schemas.openxmlformats.org/officeDocument/2006/customXml" ds:itemID="{4BDD591A-123A-4529-8DC4-9345E69BA381}">
+<ds:datastoreItem xmlns:ds="http://schemas.openxmlformats.org/officeDocument/2006/customXml" ds:itemID="{ECAFF7C5-FE07-4756-BE47-5847623EE27B}">
   <ds:schemaRefs>
     <ds:schemaRef ds:uri="http://schemas.openxmlformats.org/officeDocument/2006/bibliography"/>
   </ds:schemaRefs>

</xml_diff>